<commit_message>
Actividadees y Reevisión de Linea Base
</commit_message>
<xml_diff>
--- a/Gestion/PGC.docx
+++ b/Gestion/PGC.docx
@@ -95,22 +95,20 @@
         <w:pStyle w:val="Ttulo10"/>
         <w:jc w:val="right"/>
         <w:rPr>
-          <w:rFonts w:eastAsia="Calibri" w:cs="Arial"/>
+          <w:rFonts w:ascii="Calibri" w:eastAsia="Calibri" w:hAnsi="Calibri" w:cs="Calibri"/>
           <w:sz w:val="56"/>
           <w:szCs w:val="56"/>
         </w:rPr>
       </w:pPr>
-      <w:bookmarkStart w:id="0" w:name="_GoBack"/>
       <w:r>
         <w:rPr>
-          <w:rFonts w:eastAsia="Calibri" w:cs="Arial"/>
+          <w:rFonts w:ascii="Calibri" w:eastAsia="Calibri" w:hAnsi="Calibri" w:cs="Calibri"/>
           <w:sz w:val="56"/>
           <w:szCs w:val="56"/>
         </w:rPr>
         <w:t>Plan de la Gestión de la Configuración</w:t>
       </w:r>
     </w:p>
-    <w:bookmarkEnd w:id="0"/>
     <w:p>
       <w:pPr>
         <w:pStyle w:val="BodyA"/>
@@ -281,16 +279,17 @@
           <w:szCs w:val="32"/>
         </w:rPr>
       </w:pPr>
-      <w:bookmarkStart w:id="1" w:name="_Toc493860507"/>
+      <w:bookmarkStart w:id="0" w:name="_Toc493860507"/>
       <w:r>
         <w:rPr>
           <w:rFonts w:ascii="Calibri" w:eastAsia="Calibri" w:hAnsi="Calibri" w:cs="Calibri"/>
           <w:sz w:val="32"/>
           <w:szCs w:val="32"/>
         </w:rPr>
+        <w:lastRenderedPageBreak/>
         <w:t>Historial de Revisiones</w:t>
       </w:r>
-      <w:bookmarkEnd w:id="1"/>
+      <w:bookmarkEnd w:id="0"/>
     </w:p>
     <w:p>
       <w:pPr>
@@ -1381,6 +1380,7 @@
           <w:szCs w:val="28"/>
           <w:lang w:val="es-PE"/>
         </w:rPr>
+        <w:lastRenderedPageBreak/>
         <w:t>PLAN DE LA GESTION DE LA SCM</w:t>
       </w:r>
     </w:p>
@@ -1777,6 +1777,7 @@
           <w:szCs w:val="24"/>
           <w:lang w:val="es-PE"/>
         </w:rPr>
+        <w:lastRenderedPageBreak/>
         <w:t>Definiciones que se deben tener en cuenta:</w:t>
       </w:r>
     </w:p>
@@ -1806,25 +1807,23 @@
           <w:szCs w:val="24"/>
           <w:lang w:val="es-PE"/>
         </w:rPr>
-        <w:t>: Cualquier aspecto asociado con un proyecto de Software (</w:t>
+        <w:t>: Cualquier aspecto asociado con un proyecto de Softw</w:t>
       </w:r>
-      <w:proofErr w:type="spellStart"/>
       <w:r>
         <w:rPr>
           <w:sz w:val="24"/>
           <w:szCs w:val="24"/>
           <w:lang w:val="es-PE"/>
         </w:rPr>
-        <w:t>Siseño</w:t>
+        <w:t>are (D</w:t>
       </w:r>
-      <w:proofErr w:type="spellEnd"/>
       <w:r>
         <w:rPr>
           <w:sz w:val="24"/>
           <w:szCs w:val="24"/>
           <w:lang w:val="es-PE"/>
         </w:rPr>
-        <w:t>, código, datos de prueba, documentos, etc.) se coloca bajo control de configuración.</w:t>
+        <w:t>iseño, código, datos de prueba, documentos, etc.) se coloca bajo control de configuración.</w:t>
       </w:r>
     </w:p>
     <w:p>
@@ -1842,25 +1841,23 @@
           <w:szCs w:val="24"/>
           <w:lang w:val="es-PE"/>
         </w:rPr>
-        <w:t xml:space="preserve">Control de configuración: El proceso de asegurar que las </w:t>
+        <w:t>Control de configuración: El proceso de asegurar que las versi</w:t>
       </w:r>
-      <w:proofErr w:type="spellStart"/>
       <w:r>
         <w:rPr>
           <w:sz w:val="24"/>
           <w:szCs w:val="24"/>
           <w:lang w:val="es-PE"/>
         </w:rPr>
-        <w:t>versines</w:t>
+        <w:t>o</w:t>
       </w:r>
-      <w:proofErr w:type="spellEnd"/>
       <w:r>
         <w:rPr>
           <w:sz w:val="24"/>
           <w:szCs w:val="24"/>
           <w:lang w:val="es-PE"/>
         </w:rPr>
-        <w:t xml:space="preserve"> de sistemas y componentes se registren y mantengan de modo tal que los cambios se gestionen, se identifiquen y almacenen todas las versiones de componentes durante la vida del sistema.</w:t>
+        <w:t>nes de sistemas y componentes se registren y mantengan de modo tal que los cambios se gestionen, se identifiquen y almacenen todas las versiones de componentes durante la vida del sistema.</w:t>
       </w:r>
     </w:p>
     <w:p>
@@ -1887,25 +1884,7 @@
           <w:szCs w:val="24"/>
           <w:lang w:val="es-PE"/>
         </w:rPr>
-        <w:t xml:space="preserve">: Una instancia de un ítem de configuración que difiere, en alguna forma, de otras instancias del mismo ítem. Las versiones siempre tienen un identificador único, que se compone generalmente del nombre del ítem de configuración más un </w:t>
-      </w:r>
-      <w:proofErr w:type="gramStart"/>
-      <w:r>
-        <w:rPr>
-          <w:sz w:val="24"/>
-          <w:szCs w:val="24"/>
-          <w:lang w:val="es-PE"/>
-        </w:rPr>
-        <w:t>numero</w:t>
-      </w:r>
-      <w:proofErr w:type="gramEnd"/>
-      <w:r>
-        <w:rPr>
-          <w:sz w:val="24"/>
-          <w:szCs w:val="24"/>
-          <w:lang w:val="es-PE"/>
-        </w:rPr>
-        <w:t xml:space="preserve"> de versión.</w:t>
+        <w:t>: Una instancia de un ítem de configuración que difiere, en alguna forma, de otras instancias del mismo ítem. Las versiones siempre tienen un identificador único, que se compone generalmente del nombre del ítem de configuración más un numero de versión.</w:t>
       </w:r>
     </w:p>
     <w:p>
@@ -2127,6 +2106,7 @@
           <w:szCs w:val="24"/>
           <w:lang w:val="es-PE"/>
         </w:rPr>
+        <w:lastRenderedPageBreak/>
         <w:t>GESTION DE LA CONFIGURACION</w:t>
       </w:r>
     </w:p>
@@ -2196,8 +2176,8 @@
         </w:rPr>
         <w:drawing>
           <wp:inline distT="0" distB="0" distL="0" distR="0" wp14:anchorId="1D48D9BA" wp14:editId="0ED585A5">
-            <wp:extent cx="4943475" cy="3600450"/>
-            <wp:effectExtent l="0" t="0" r="0" b="0"/>
+            <wp:extent cx="4944165" cy="4058216"/>
+            <wp:effectExtent l="0" t="0" r="8890" b="0"/>
             <wp:docPr id="1" name="Picture 1"/>
             <wp:cNvGraphicFramePr>
               <a:graphicFrameLocks xmlns:a="http://schemas.openxmlformats.org/drawingml/2006/main" noChangeAspect="1"/>
@@ -2218,7 +2198,7 @@
                   <pic:spPr>
                     <a:xfrm>
                       <a:off x="0" y="0"/>
-                      <a:ext cx="4944165" cy="3600953"/>
+                      <a:ext cx="4944165" cy="4058216"/>
                     </a:xfrm>
                     <a:prstGeom prst="rect">
                       <a:avLst/>
@@ -2868,25 +2848,7 @@
           <w:szCs w:val="24"/>
           <w:lang w:val="es-PE"/>
         </w:rPr>
-        <w:t xml:space="preserve">La Gestión de la Configuración de Software deberá ser </w:t>
-      </w:r>
-      <w:proofErr w:type="gramStart"/>
-      <w:r>
-        <w:rPr>
-          <w:sz w:val="24"/>
-          <w:szCs w:val="24"/>
-          <w:lang w:val="es-PE"/>
-        </w:rPr>
-        <w:t>respaldado</w:t>
-      </w:r>
-      <w:proofErr w:type="gramEnd"/>
-      <w:r>
-        <w:rPr>
-          <w:sz w:val="24"/>
-          <w:szCs w:val="24"/>
-          <w:lang w:val="es-PE"/>
-        </w:rPr>
-        <w:t xml:space="preserve"> por las siguientes políticas y Procedimientos:</w:t>
+        <w:t>La Gestión de la Configuración de Software deberá ser respaldado por las siguientes políticas y Procedimientos:</w:t>
       </w:r>
     </w:p>
     <w:p>
@@ -3265,25 +3227,7 @@
           <w:szCs w:val="24"/>
           <w:lang w:val="es-PE"/>
         </w:rPr>
-        <w:t xml:space="preserve">La herramienta a usar es </w:t>
-      </w:r>
-      <w:proofErr w:type="spellStart"/>
-      <w:r>
-        <w:rPr>
-          <w:sz w:val="24"/>
-          <w:szCs w:val="24"/>
-          <w:lang w:val="es-PE"/>
-        </w:rPr>
-        <w:t>GitHub</w:t>
-      </w:r>
-      <w:proofErr w:type="spellEnd"/>
-      <w:r>
-        <w:rPr>
-          <w:sz w:val="24"/>
-          <w:szCs w:val="24"/>
-          <w:lang w:val="es-PE"/>
-        </w:rPr>
-        <w:t xml:space="preserve"> que es una herramienta de desarrollo colaborativo donde se trabaja con un repositorio local y otro repositorio centralizado en la nube</w:t>
+        <w:t>La herramienta a usar es GitHub que es una herramienta de desarrollo colaborativo donde se trabaja con un repositorio local y otro repositorio centralizado en la nube</w:t>
       </w:r>
     </w:p>
     <w:p>
@@ -3357,87 +3301,56 @@
     </w:p>
     <w:p>
       <w:pPr>
-        <w:pStyle w:val="Prrafodelista"/>
-        <w:ind w:left="360"/>
-        <w:jc w:val="both"/>
-        <w:rPr>
-          <w:sz w:val="24"/>
-          <w:szCs w:val="24"/>
-          <w:lang w:val="es-PE"/>
-        </w:rPr>
-      </w:pPr>
-    </w:p>
-    <w:p>
-      <w:pPr>
-        <w:pStyle w:val="Prrafodelista"/>
-        <w:ind w:left="360"/>
-        <w:jc w:val="both"/>
-        <w:rPr>
-          <w:sz w:val="24"/>
-          <w:szCs w:val="24"/>
-          <w:lang w:val="es-PE"/>
-        </w:rPr>
-      </w:pPr>
-    </w:p>
-    <w:p>
-      <w:pPr>
-        <w:pStyle w:val="Prrafodelista"/>
-        <w:ind w:left="360"/>
-        <w:jc w:val="both"/>
-        <w:rPr>
-          <w:sz w:val="24"/>
-          <w:szCs w:val="24"/>
-          <w:lang w:val="es-PE"/>
-        </w:rPr>
-      </w:pPr>
-    </w:p>
-    <w:p>
-      <w:pPr>
-        <w:pStyle w:val="Prrafodelista"/>
-        <w:ind w:left="360"/>
-        <w:jc w:val="both"/>
-        <w:rPr>
-          <w:sz w:val="24"/>
-          <w:szCs w:val="24"/>
-          <w:lang w:val="es-PE"/>
-        </w:rPr>
-      </w:pPr>
-    </w:p>
-    <w:p>
-      <w:pPr>
-        <w:pStyle w:val="Prrafodelista"/>
-        <w:ind w:left="360"/>
-        <w:jc w:val="both"/>
-        <w:rPr>
-          <w:sz w:val="24"/>
-          <w:szCs w:val="24"/>
-          <w:lang w:val="es-PE"/>
-        </w:rPr>
-      </w:pPr>
-    </w:p>
-    <w:p>
-      <w:pPr>
-        <w:pStyle w:val="Prrafodelista"/>
-        <w:ind w:left="360"/>
-        <w:jc w:val="both"/>
-        <w:rPr>
-          <w:sz w:val="24"/>
-          <w:szCs w:val="24"/>
-          <w:lang w:val="es-PE"/>
-        </w:rPr>
-      </w:pPr>
-    </w:p>
-    <w:p>
-      <w:pPr>
-        <w:pStyle w:val="Prrafodelista"/>
-        <w:ind w:left="360"/>
-        <w:jc w:val="both"/>
-        <w:rPr>
-          <w:sz w:val="24"/>
-          <w:szCs w:val="24"/>
-          <w:lang w:val="es-PE"/>
-        </w:rPr>
-      </w:pPr>
+        <w:jc w:val="center"/>
+        <w:rPr>
+          <w:sz w:val="24"/>
+          <w:szCs w:val="24"/>
+          <w:lang w:val="es-PE"/>
+        </w:rPr>
+      </w:pPr>
+      <w:r>
+        <w:rPr>
+          <w:noProof/>
+          <w:sz w:val="24"/>
+          <w:szCs w:val="24"/>
+          <w:lang w:val="es-PE" w:eastAsia="es-PE"/>
+        </w:rPr>
+        <w:drawing>
+          <wp:inline distT="0" distB="0" distL="0" distR="0" wp14:anchorId="7AD361E3" wp14:editId="259C68D4">
+            <wp:extent cx="5057775" cy="1681062"/>
+            <wp:effectExtent l="0" t="0" r="0" b="0"/>
+            <wp:docPr id="3" name="Picture 3"/>
+            <wp:cNvGraphicFramePr>
+              <a:graphicFrameLocks xmlns:a="http://schemas.openxmlformats.org/drawingml/2006/main" noChangeAspect="1"/>
+            </wp:cNvGraphicFramePr>
+            <a:graphic xmlns:a="http://schemas.openxmlformats.org/drawingml/2006/main">
+              <a:graphicData uri="http://schemas.openxmlformats.org/drawingml/2006/picture">
+                <pic:pic xmlns:pic="http://schemas.openxmlformats.org/drawingml/2006/picture">
+                  <pic:nvPicPr>
+                    <pic:cNvPr id="1" name=""/>
+                    <pic:cNvPicPr/>
+                  </pic:nvPicPr>
+                  <pic:blipFill>
+                    <a:blip r:embed="rId9"/>
+                    <a:stretch>
+                      <a:fillRect/>
+                    </a:stretch>
+                  </pic:blipFill>
+                  <pic:spPr>
+                    <a:xfrm>
+                      <a:off x="0" y="0"/>
+                      <a:ext cx="5062490" cy="1682629"/>
+                    </a:xfrm>
+                    <a:prstGeom prst="rect">
+                      <a:avLst/>
+                    </a:prstGeom>
+                  </pic:spPr>
+                </pic:pic>
+              </a:graphicData>
+            </a:graphic>
+          </wp:inline>
+        </w:drawing>
+      </w:r>
     </w:p>
     <w:p>
       <w:pPr>
@@ -3545,7 +3458,6 @@
           <w:szCs w:val="24"/>
           <w:lang w:val="es-PE"/>
         </w:rPr>
-        <w:lastRenderedPageBreak/>
         <w:t>Calendario de Actividades</w:t>
       </w:r>
     </w:p>
@@ -4347,7 +4259,6 @@
                 <w:lang w:val="es-PE"/>
               </w:rPr>
             </w:pPr>
-            <w:proofErr w:type="spellStart"/>
             <w:r>
               <w:rPr>
                 <w:rFonts w:ascii="Calibri" w:eastAsia="Calibri" w:hAnsi="Calibri" w:cs="Calibri"/>
@@ -4356,9 +4267,8 @@
                 <w:szCs w:val="24"/>
                 <w:lang w:val="es-ES_tradnl"/>
               </w:rPr>
-              <w:t>Definicion</w:t>
-            </w:r>
-            <w:proofErr w:type="spellEnd"/>
+              <w:t>Definición</w:t>
+            </w:r>
             <w:r>
               <w:rPr>
                 <w:rFonts w:ascii="Calibri" w:eastAsia="Calibri" w:hAnsi="Calibri" w:cs="Calibri"/>
@@ -4545,7 +4455,6 @@
                 <w:lang w:val="es-PE"/>
               </w:rPr>
             </w:pPr>
-            <w:proofErr w:type="spellStart"/>
             <w:r>
               <w:rPr>
                 <w:rFonts w:ascii="Calibri" w:eastAsia="Calibri" w:hAnsi="Calibri" w:cs="Calibri"/>
@@ -4554,9 +4463,8 @@
                 <w:szCs w:val="24"/>
                 <w:lang w:val="es-ES_tradnl"/>
               </w:rPr>
-              <w:t>Definicion</w:t>
-            </w:r>
-            <w:proofErr w:type="spellEnd"/>
+              <w:t>Definición</w:t>
+            </w:r>
             <w:r>
               <w:rPr>
                 <w:rFonts w:ascii="Calibri" w:eastAsia="Calibri" w:hAnsi="Calibri" w:cs="Calibri"/>
@@ -5131,7 +5039,6 @@
               </w:rPr>
               <w:t xml:space="preserve">Revisión </w:t>
             </w:r>
-            <w:proofErr w:type="spellStart"/>
             <w:r>
               <w:rPr>
                 <w:rFonts w:ascii="Calibri" w:eastAsia="Times New Roman" w:hAnsi="Calibri" w:cs="Calibri"/>
@@ -5142,9 +5049,8 @@
                 <w:szCs w:val="24"/>
                 <w:lang w:val="es-ES_tradnl"/>
               </w:rPr>
-              <w:t>Presentacion</w:t>
-            </w:r>
-            <w:proofErr w:type="spellEnd"/>
+              <w:t>Presentación</w:t>
+            </w:r>
             <w:r>
               <w:rPr>
                 <w:rFonts w:ascii="Calibri" w:eastAsia="Times New Roman" w:hAnsi="Calibri" w:cs="Calibri"/>
@@ -5157,7 +5063,6 @@
               </w:rPr>
               <w:t xml:space="preserve"> de la </w:t>
             </w:r>
-            <w:proofErr w:type="spellStart"/>
             <w:r>
               <w:rPr>
                 <w:rFonts w:ascii="Calibri" w:eastAsia="Times New Roman" w:hAnsi="Calibri" w:cs="Calibri"/>
@@ -5168,9 +5073,8 @@
                 <w:szCs w:val="24"/>
                 <w:lang w:val="es-ES_tradnl"/>
               </w:rPr>
-              <w:t>Gestion</w:t>
-            </w:r>
-            <w:proofErr w:type="spellEnd"/>
+              <w:t>Gestión</w:t>
+            </w:r>
             <w:r>
               <w:rPr>
                 <w:rFonts w:ascii="Calibri" w:eastAsia="Times New Roman" w:hAnsi="Calibri" w:cs="Calibri"/>
@@ -6830,6 +6734,7 @@
                 <w:color w:val="00000A"/>
                 <w:lang w:val="es-ES_tradnl"/>
               </w:rPr>
+              <w:lastRenderedPageBreak/>
               <w:t>Definir Formato de la Solicitud de Cambios</w:t>
             </w:r>
           </w:p>
@@ -7008,7 +6913,6 @@
                 <w:color w:val="00000A"/>
                 <w:lang w:val="es-ES_tradnl"/>
               </w:rPr>
-              <w:lastRenderedPageBreak/>
               <w:t>Elaborar Plan de Gestión de Cambios</w:t>
             </w:r>
           </w:p>
@@ -9237,6 +9141,4287 @@
         </w:tc>
       </w:tr>
     </w:tbl>
+    <w:p>
+      <w:pPr>
+        <w:jc w:val="both"/>
+        <w:rPr>
+          <w:sz w:val="24"/>
+          <w:szCs w:val="24"/>
+          <w:lang w:val="es-PE"/>
+        </w:rPr>
+      </w:pPr>
+    </w:p>
+    <w:p>
+      <w:pPr>
+        <w:jc w:val="both"/>
+        <w:rPr>
+          <w:sz w:val="24"/>
+          <w:szCs w:val="24"/>
+          <w:lang w:val="es-PE"/>
+        </w:rPr>
+      </w:pPr>
+    </w:p>
+    <w:p>
+      <w:pPr>
+        <w:jc w:val="both"/>
+        <w:rPr>
+          <w:sz w:val="24"/>
+          <w:szCs w:val="24"/>
+          <w:lang w:val="es-PE"/>
+        </w:rPr>
+      </w:pPr>
+    </w:p>
+    <w:p>
+      <w:pPr>
+        <w:jc w:val="both"/>
+        <w:rPr>
+          <w:sz w:val="24"/>
+          <w:szCs w:val="24"/>
+          <w:lang w:val="es-PE"/>
+        </w:rPr>
+      </w:pPr>
+    </w:p>
+    <w:p>
+      <w:pPr>
+        <w:jc w:val="both"/>
+        <w:rPr>
+          <w:sz w:val="24"/>
+          <w:szCs w:val="24"/>
+          <w:lang w:val="es-PE"/>
+        </w:rPr>
+      </w:pPr>
+    </w:p>
+    <w:p>
+      <w:pPr>
+        <w:jc w:val="both"/>
+        <w:rPr>
+          <w:sz w:val="24"/>
+          <w:szCs w:val="24"/>
+          <w:lang w:val="es-PE"/>
+        </w:rPr>
+      </w:pPr>
+    </w:p>
+    <w:p>
+      <w:pPr>
+        <w:jc w:val="both"/>
+        <w:rPr>
+          <w:sz w:val="24"/>
+          <w:szCs w:val="24"/>
+          <w:lang w:val="es-PE"/>
+        </w:rPr>
+      </w:pPr>
+    </w:p>
+    <w:p>
+      <w:pPr>
+        <w:jc w:val="both"/>
+        <w:rPr>
+          <w:sz w:val="24"/>
+          <w:szCs w:val="24"/>
+          <w:lang w:val="es-PE"/>
+        </w:rPr>
+      </w:pPr>
+      <w:bookmarkStart w:id="1" w:name="_GoBack"/>
+      <w:bookmarkEnd w:id="1"/>
+    </w:p>
+    <w:p>
+      <w:pPr>
+        <w:jc w:val="both"/>
+        <w:rPr>
+          <w:sz w:val="24"/>
+          <w:szCs w:val="24"/>
+          <w:lang w:val="es-PE"/>
+        </w:rPr>
+      </w:pPr>
+    </w:p>
+    <w:p>
+      <w:pPr>
+        <w:pStyle w:val="Prrafodelista"/>
+        <w:numPr>
+          <w:ilvl w:val="0"/>
+          <w:numId w:val="3"/>
+        </w:numPr>
+        <w:jc w:val="both"/>
+        <w:rPr>
+          <w:b/>
+          <w:sz w:val="24"/>
+          <w:szCs w:val="24"/>
+          <w:lang w:val="es-PE"/>
+        </w:rPr>
+      </w:pPr>
+      <w:r>
+        <w:rPr>
+          <w:b/>
+          <w:sz w:val="24"/>
+          <w:szCs w:val="24"/>
+          <w:lang w:val="es-PE"/>
+        </w:rPr>
+        <w:lastRenderedPageBreak/>
+        <w:t>ACTIVIDADES DE LA SCM</w:t>
+      </w:r>
+    </w:p>
+    <w:p>
+      <w:pPr>
+        <w:jc w:val="both"/>
+        <w:rPr>
+          <w:b/>
+          <w:sz w:val="24"/>
+          <w:szCs w:val="24"/>
+          <w:lang w:val="es-PE"/>
+        </w:rPr>
+      </w:pPr>
+      <w:r>
+        <w:rPr>
+          <w:b/>
+          <w:sz w:val="24"/>
+          <w:szCs w:val="24"/>
+          <w:lang w:val="es-PE"/>
+        </w:rPr>
+        <w:t>3.1 Identificación de la configuración, Nomenclatura</w:t>
+      </w:r>
+    </w:p>
+    <w:tbl>
+      <w:tblPr>
+        <w:tblW w:w="10080" w:type="dxa"/>
+        <w:tblInd w:w="118" w:type="dxa"/>
+        <w:tblLook w:val="04A0" w:firstRow="1" w:lastRow="0" w:firstColumn="1" w:lastColumn="0" w:noHBand="0" w:noVBand="1"/>
+      </w:tblPr>
+      <w:tblGrid>
+        <w:gridCol w:w="1386"/>
+        <w:gridCol w:w="4180"/>
+        <w:gridCol w:w="1760"/>
+        <w:gridCol w:w="1260"/>
+        <w:gridCol w:w="1540"/>
+      </w:tblGrid>
+      <w:tr>
+        <w:trPr>
+          <w:trHeight w:val="1575"/>
+        </w:trPr>
+        <w:tc>
+          <w:tcPr>
+            <w:tcW w:w="1340" w:type="dxa"/>
+            <w:tcBorders>
+              <w:top w:val="single" w:sz="8" w:space="0" w:color="auto"/>
+              <w:left w:val="single" w:sz="8" w:space="0" w:color="auto"/>
+              <w:bottom w:val="single" w:sz="8" w:space="0" w:color="auto"/>
+              <w:right w:val="nil"/>
+            </w:tcBorders>
+            <w:shd w:val="clear" w:color="000000" w:fill="9BC2E6"/>
+            <w:vAlign w:val="bottom"/>
+            <w:hideMark/>
+          </w:tcPr>
+          <w:p>
+            <w:pPr>
+              <w:spacing w:after="0" w:line="240" w:lineRule="auto"/>
+              <w:rPr>
+                <w:rFonts w:ascii="Calibri" w:eastAsia="Times New Roman" w:hAnsi="Calibri" w:cs="Calibri"/>
+                <w:b/>
+                <w:bCs/>
+                <w:color w:val="000000"/>
+                <w:lang w:val="es-PE"/>
+              </w:rPr>
+            </w:pPr>
+            <w:r>
+              <w:rPr>
+                <w:rFonts w:ascii="Calibri" w:eastAsia="Times New Roman" w:hAnsi="Calibri" w:cs="Calibri"/>
+                <w:b/>
+                <w:bCs/>
+                <w:color w:val="000000"/>
+                <w:lang w:val="es-PE"/>
+              </w:rPr>
+              <w:t>Tipo (E=</w:t>
+            </w:r>
+            <w:proofErr w:type="spellStart"/>
+            <w:r>
+              <w:rPr>
+                <w:rFonts w:ascii="Calibri" w:eastAsia="Times New Roman" w:hAnsi="Calibri" w:cs="Calibri"/>
+                <w:b/>
+                <w:bCs/>
+                <w:color w:val="000000"/>
+                <w:lang w:val="es-PE"/>
+              </w:rPr>
+              <w:t>Evolucion</w:t>
+            </w:r>
+            <w:proofErr w:type="spellEnd"/>
+            <w:r>
+              <w:rPr>
+                <w:rFonts w:ascii="Calibri" w:eastAsia="Times New Roman" w:hAnsi="Calibri" w:cs="Calibri"/>
+                <w:b/>
+                <w:bCs/>
+                <w:color w:val="000000"/>
+                <w:lang w:val="es-PE"/>
+              </w:rPr>
+              <w:t xml:space="preserve"> F=Fuente S=Soporte</w:t>
+            </w:r>
+          </w:p>
+        </w:tc>
+        <w:tc>
+          <w:tcPr>
+            <w:tcW w:w="4180" w:type="dxa"/>
+            <w:tcBorders>
+              <w:top w:val="single" w:sz="8" w:space="0" w:color="auto"/>
+              <w:left w:val="single" w:sz="8" w:space="0" w:color="auto"/>
+              <w:bottom w:val="single" w:sz="4" w:space="0" w:color="auto"/>
+              <w:right w:val="nil"/>
+            </w:tcBorders>
+            <w:shd w:val="clear" w:color="000000" w:fill="9BC2E6"/>
+            <w:noWrap/>
+            <w:vAlign w:val="center"/>
+            <w:hideMark/>
+          </w:tcPr>
+          <w:p>
+            <w:pPr>
+              <w:spacing w:after="0" w:line="240" w:lineRule="auto"/>
+              <w:jc w:val="center"/>
+              <w:rPr>
+                <w:rFonts w:ascii="Calibri" w:eastAsia="Times New Roman" w:hAnsi="Calibri" w:cs="Calibri"/>
+                <w:b/>
+                <w:bCs/>
+                <w:color w:val="000000"/>
+              </w:rPr>
+            </w:pPr>
+            <w:proofErr w:type="spellStart"/>
+            <w:r>
+              <w:rPr>
+                <w:rFonts w:ascii="Calibri" w:eastAsia="Times New Roman" w:hAnsi="Calibri" w:cs="Calibri"/>
+                <w:b/>
+                <w:bCs/>
+                <w:color w:val="000000"/>
+              </w:rPr>
+              <w:t>Nombre</w:t>
+            </w:r>
+            <w:proofErr w:type="spellEnd"/>
+            <w:r>
+              <w:rPr>
+                <w:rFonts w:ascii="Calibri" w:eastAsia="Times New Roman" w:hAnsi="Calibri" w:cs="Calibri"/>
+                <w:b/>
+                <w:bCs/>
+                <w:color w:val="000000"/>
+              </w:rPr>
+              <w:t xml:space="preserve"> del Item (CI)</w:t>
+            </w:r>
+          </w:p>
+        </w:tc>
+        <w:tc>
+          <w:tcPr>
+            <w:tcW w:w="1760" w:type="dxa"/>
+            <w:tcBorders>
+              <w:top w:val="single" w:sz="8" w:space="0" w:color="auto"/>
+              <w:left w:val="single" w:sz="8" w:space="0" w:color="auto"/>
+              <w:bottom w:val="single" w:sz="8" w:space="0" w:color="auto"/>
+              <w:right w:val="single" w:sz="8" w:space="0" w:color="auto"/>
+            </w:tcBorders>
+            <w:shd w:val="clear" w:color="000000" w:fill="9BC2E6"/>
+            <w:vAlign w:val="bottom"/>
+            <w:hideMark/>
+          </w:tcPr>
+          <w:p>
+            <w:pPr>
+              <w:spacing w:after="0" w:line="240" w:lineRule="auto"/>
+              <w:rPr>
+                <w:rFonts w:ascii="Calibri" w:eastAsia="Times New Roman" w:hAnsi="Calibri" w:cs="Calibri"/>
+                <w:b/>
+                <w:bCs/>
+                <w:color w:val="000000"/>
+                <w:lang w:val="es-PE"/>
+              </w:rPr>
+            </w:pPr>
+            <w:r>
+              <w:rPr>
+                <w:rFonts w:ascii="Calibri" w:eastAsia="Times New Roman" w:hAnsi="Calibri" w:cs="Calibri"/>
+                <w:b/>
+                <w:bCs/>
+                <w:color w:val="000000"/>
+                <w:lang w:val="es-PE"/>
+              </w:rPr>
+              <w:t>Fuente (E=Empresa P=Proyecto C=Cliente V=Proveedor</w:t>
+            </w:r>
+          </w:p>
+        </w:tc>
+        <w:tc>
+          <w:tcPr>
+            <w:tcW w:w="1260" w:type="dxa"/>
+            <w:tcBorders>
+              <w:top w:val="single" w:sz="8" w:space="0" w:color="auto"/>
+              <w:left w:val="nil"/>
+              <w:bottom w:val="single" w:sz="8" w:space="0" w:color="auto"/>
+              <w:right w:val="nil"/>
+            </w:tcBorders>
+            <w:shd w:val="clear" w:color="000000" w:fill="9BC2E6"/>
+            <w:noWrap/>
+            <w:vAlign w:val="center"/>
+            <w:hideMark/>
+          </w:tcPr>
+          <w:p>
+            <w:pPr>
+              <w:spacing w:after="0" w:line="240" w:lineRule="auto"/>
+              <w:rPr>
+                <w:rFonts w:ascii="Calibri" w:eastAsia="Times New Roman" w:hAnsi="Calibri" w:cs="Calibri"/>
+                <w:b/>
+                <w:bCs/>
+                <w:color w:val="000000"/>
+              </w:rPr>
+            </w:pPr>
+            <w:r>
+              <w:rPr>
+                <w:rFonts w:ascii="Calibri" w:eastAsia="Times New Roman" w:hAnsi="Calibri" w:cs="Calibri"/>
+                <w:b/>
+                <w:bCs/>
+                <w:color w:val="000000"/>
+              </w:rPr>
+              <w:t>Extension</w:t>
+            </w:r>
+          </w:p>
+        </w:tc>
+        <w:tc>
+          <w:tcPr>
+            <w:tcW w:w="1540" w:type="dxa"/>
+            <w:tcBorders>
+              <w:top w:val="single" w:sz="8" w:space="0" w:color="auto"/>
+              <w:left w:val="single" w:sz="8" w:space="0" w:color="auto"/>
+              <w:bottom w:val="single" w:sz="8" w:space="0" w:color="auto"/>
+              <w:right w:val="single" w:sz="8" w:space="0" w:color="auto"/>
+            </w:tcBorders>
+            <w:shd w:val="clear" w:color="000000" w:fill="9BC2E6"/>
+            <w:noWrap/>
+            <w:vAlign w:val="center"/>
+            <w:hideMark/>
+          </w:tcPr>
+          <w:p>
+            <w:pPr>
+              <w:spacing w:after="0" w:line="240" w:lineRule="auto"/>
+              <w:rPr>
+                <w:rFonts w:ascii="Calibri" w:eastAsia="Times New Roman" w:hAnsi="Calibri" w:cs="Calibri"/>
+                <w:b/>
+                <w:bCs/>
+                <w:color w:val="000000"/>
+              </w:rPr>
+            </w:pPr>
+            <w:r>
+              <w:rPr>
+                <w:rFonts w:ascii="Calibri" w:eastAsia="Times New Roman" w:hAnsi="Calibri" w:cs="Calibri"/>
+                <w:b/>
+                <w:bCs/>
+                <w:color w:val="000000"/>
+              </w:rPr>
+              <w:t>Proyecto</w:t>
+            </w:r>
+          </w:p>
+        </w:tc>
+      </w:tr>
+      <w:tr>
+        <w:trPr>
+          <w:trHeight w:val="450"/>
+        </w:trPr>
+        <w:tc>
+          <w:tcPr>
+            <w:tcW w:w="1340" w:type="dxa"/>
+            <w:tcBorders>
+              <w:top w:val="nil"/>
+              <w:left w:val="single" w:sz="8" w:space="0" w:color="auto"/>
+              <w:bottom w:val="nil"/>
+              <w:right w:val="nil"/>
+            </w:tcBorders>
+            <w:shd w:val="clear" w:color="auto" w:fill="auto"/>
+            <w:noWrap/>
+            <w:vAlign w:val="bottom"/>
+            <w:hideMark/>
+          </w:tcPr>
+          <w:p>
+            <w:pPr>
+              <w:spacing w:after="0" w:line="240" w:lineRule="auto"/>
+              <w:jc w:val="center"/>
+              <w:rPr>
+                <w:rFonts w:ascii="Calibri" w:eastAsia="Times New Roman" w:hAnsi="Calibri" w:cs="Calibri"/>
+                <w:color w:val="000000"/>
+              </w:rPr>
+            </w:pPr>
+            <w:r>
+              <w:rPr>
+                <w:rFonts w:ascii="Calibri" w:eastAsia="Times New Roman" w:hAnsi="Calibri" w:cs="Calibri"/>
+                <w:color w:val="000000"/>
+              </w:rPr>
+              <w:t>E</w:t>
+            </w:r>
+          </w:p>
+        </w:tc>
+        <w:tc>
+          <w:tcPr>
+            <w:tcW w:w="4180" w:type="dxa"/>
+            <w:tcBorders>
+              <w:top w:val="nil"/>
+              <w:left w:val="single" w:sz="8" w:space="0" w:color="auto"/>
+              <w:bottom w:val="nil"/>
+              <w:right w:val="nil"/>
+            </w:tcBorders>
+            <w:shd w:val="clear" w:color="000000" w:fill="FFFFFF"/>
+            <w:vAlign w:val="center"/>
+            <w:hideMark/>
+          </w:tcPr>
+          <w:p>
+            <w:pPr>
+              <w:spacing w:after="0" w:line="240" w:lineRule="auto"/>
+              <w:rPr>
+                <w:rFonts w:ascii="Arial" w:eastAsia="Times New Roman" w:hAnsi="Arial" w:cs="Arial"/>
+                <w:sz w:val="18"/>
+                <w:szCs w:val="18"/>
+              </w:rPr>
+            </w:pPr>
+            <w:r>
+              <w:rPr>
+                <w:rFonts w:ascii="Arial" w:eastAsia="Times New Roman" w:hAnsi="Arial" w:cs="Arial"/>
+                <w:sz w:val="18"/>
+                <w:szCs w:val="18"/>
+                <w:lang w:val="es-CO"/>
+              </w:rPr>
+              <w:t>Plan de proyecto</w:t>
+            </w:r>
+          </w:p>
+        </w:tc>
+        <w:tc>
+          <w:tcPr>
+            <w:tcW w:w="1760" w:type="dxa"/>
+            <w:tcBorders>
+              <w:top w:val="nil"/>
+              <w:left w:val="single" w:sz="8" w:space="0" w:color="auto"/>
+              <w:bottom w:val="nil"/>
+              <w:right w:val="single" w:sz="8" w:space="0" w:color="auto"/>
+            </w:tcBorders>
+            <w:shd w:val="clear" w:color="auto" w:fill="auto"/>
+            <w:noWrap/>
+            <w:vAlign w:val="bottom"/>
+            <w:hideMark/>
+          </w:tcPr>
+          <w:p>
+            <w:pPr>
+              <w:spacing w:after="0" w:line="240" w:lineRule="auto"/>
+              <w:jc w:val="center"/>
+              <w:rPr>
+                <w:rFonts w:ascii="Calibri" w:eastAsia="Times New Roman" w:hAnsi="Calibri" w:cs="Calibri"/>
+                <w:color w:val="000000"/>
+              </w:rPr>
+            </w:pPr>
+            <w:r>
+              <w:rPr>
+                <w:rFonts w:ascii="Calibri" w:eastAsia="Times New Roman" w:hAnsi="Calibri" w:cs="Calibri"/>
+                <w:color w:val="000000"/>
+              </w:rPr>
+              <w:t>E</w:t>
+            </w:r>
+          </w:p>
+        </w:tc>
+        <w:tc>
+          <w:tcPr>
+            <w:tcW w:w="1260" w:type="dxa"/>
+            <w:tcBorders>
+              <w:top w:val="nil"/>
+              <w:left w:val="nil"/>
+              <w:bottom w:val="nil"/>
+              <w:right w:val="nil"/>
+            </w:tcBorders>
+            <w:shd w:val="clear" w:color="auto" w:fill="auto"/>
+            <w:noWrap/>
+            <w:vAlign w:val="bottom"/>
+            <w:hideMark/>
+          </w:tcPr>
+          <w:p>
+            <w:pPr>
+              <w:spacing w:after="0" w:line="240" w:lineRule="auto"/>
+              <w:jc w:val="center"/>
+              <w:rPr>
+                <w:rFonts w:ascii="Calibri" w:eastAsia="Times New Roman" w:hAnsi="Calibri" w:cs="Calibri"/>
+                <w:color w:val="000000"/>
+              </w:rPr>
+            </w:pPr>
+            <w:proofErr w:type="spellStart"/>
+            <w:r>
+              <w:rPr>
+                <w:rFonts w:ascii="Calibri" w:eastAsia="Times New Roman" w:hAnsi="Calibri" w:cs="Calibri"/>
+                <w:color w:val="000000"/>
+              </w:rPr>
+              <w:t>docx</w:t>
+            </w:r>
+            <w:proofErr w:type="spellEnd"/>
+          </w:p>
+        </w:tc>
+        <w:tc>
+          <w:tcPr>
+            <w:tcW w:w="1540" w:type="dxa"/>
+            <w:tcBorders>
+              <w:top w:val="nil"/>
+              <w:left w:val="single" w:sz="8" w:space="0" w:color="auto"/>
+              <w:bottom w:val="nil"/>
+              <w:right w:val="single" w:sz="8" w:space="0" w:color="auto"/>
+            </w:tcBorders>
+            <w:shd w:val="clear" w:color="auto" w:fill="auto"/>
+            <w:noWrap/>
+            <w:vAlign w:val="bottom"/>
+            <w:hideMark/>
+          </w:tcPr>
+          <w:p>
+            <w:pPr>
+              <w:spacing w:after="0" w:line="240" w:lineRule="auto"/>
+              <w:jc w:val="center"/>
+              <w:rPr>
+                <w:rFonts w:ascii="Calibri" w:eastAsia="Times New Roman" w:hAnsi="Calibri" w:cs="Calibri"/>
+                <w:color w:val="000000"/>
+              </w:rPr>
+            </w:pPr>
+            <w:r>
+              <w:rPr>
+                <w:rFonts w:ascii="Calibri" w:eastAsia="Times New Roman" w:hAnsi="Calibri" w:cs="Calibri"/>
+                <w:color w:val="000000"/>
+              </w:rPr>
+              <w:t> </w:t>
+            </w:r>
+          </w:p>
+        </w:tc>
+      </w:tr>
+      <w:tr>
+        <w:trPr>
+          <w:trHeight w:val="450"/>
+        </w:trPr>
+        <w:tc>
+          <w:tcPr>
+            <w:tcW w:w="1340" w:type="dxa"/>
+            <w:tcBorders>
+              <w:top w:val="single" w:sz="4" w:space="0" w:color="auto"/>
+              <w:left w:val="single" w:sz="8" w:space="0" w:color="auto"/>
+              <w:bottom w:val="single" w:sz="4" w:space="0" w:color="auto"/>
+              <w:right w:val="single" w:sz="4" w:space="0" w:color="auto"/>
+            </w:tcBorders>
+            <w:shd w:val="clear" w:color="auto" w:fill="auto"/>
+            <w:noWrap/>
+            <w:vAlign w:val="bottom"/>
+            <w:hideMark/>
+          </w:tcPr>
+          <w:p>
+            <w:pPr>
+              <w:spacing w:after="0" w:line="240" w:lineRule="auto"/>
+              <w:jc w:val="center"/>
+              <w:rPr>
+                <w:rFonts w:ascii="Calibri" w:eastAsia="Times New Roman" w:hAnsi="Calibri" w:cs="Calibri"/>
+                <w:color w:val="000000"/>
+              </w:rPr>
+            </w:pPr>
+            <w:r>
+              <w:rPr>
+                <w:rFonts w:ascii="Calibri" w:eastAsia="Times New Roman" w:hAnsi="Calibri" w:cs="Calibri"/>
+                <w:color w:val="000000"/>
+              </w:rPr>
+              <w:t>E</w:t>
+            </w:r>
+          </w:p>
+        </w:tc>
+        <w:tc>
+          <w:tcPr>
+            <w:tcW w:w="4180" w:type="dxa"/>
+            <w:tcBorders>
+              <w:top w:val="single" w:sz="4" w:space="0" w:color="auto"/>
+              <w:left w:val="nil"/>
+              <w:bottom w:val="single" w:sz="4" w:space="0" w:color="auto"/>
+              <w:right w:val="nil"/>
+            </w:tcBorders>
+            <w:shd w:val="clear" w:color="000000" w:fill="FFFFFF"/>
+            <w:vAlign w:val="center"/>
+            <w:hideMark/>
+          </w:tcPr>
+          <w:p>
+            <w:pPr>
+              <w:spacing w:after="0" w:line="240" w:lineRule="auto"/>
+              <w:rPr>
+                <w:rFonts w:ascii="Arial" w:eastAsia="Times New Roman" w:hAnsi="Arial" w:cs="Arial"/>
+                <w:color w:val="000000"/>
+                <w:sz w:val="18"/>
+                <w:szCs w:val="18"/>
+              </w:rPr>
+            </w:pPr>
+            <w:r>
+              <w:rPr>
+                <w:rFonts w:ascii="Arial" w:eastAsia="Times New Roman" w:hAnsi="Arial" w:cs="Arial"/>
+                <w:color w:val="000000"/>
+                <w:sz w:val="18"/>
+                <w:szCs w:val="18"/>
+                <w:lang w:val="es-VE"/>
+              </w:rPr>
+              <w:t>Plan de calidad</w:t>
+            </w:r>
+          </w:p>
+        </w:tc>
+        <w:tc>
+          <w:tcPr>
+            <w:tcW w:w="1760" w:type="dxa"/>
+            <w:tcBorders>
+              <w:top w:val="single" w:sz="4" w:space="0" w:color="auto"/>
+              <w:left w:val="single" w:sz="8" w:space="0" w:color="auto"/>
+              <w:bottom w:val="single" w:sz="4" w:space="0" w:color="auto"/>
+              <w:right w:val="single" w:sz="8" w:space="0" w:color="auto"/>
+            </w:tcBorders>
+            <w:shd w:val="clear" w:color="auto" w:fill="auto"/>
+            <w:noWrap/>
+            <w:vAlign w:val="bottom"/>
+            <w:hideMark/>
+          </w:tcPr>
+          <w:p>
+            <w:pPr>
+              <w:spacing w:after="0" w:line="240" w:lineRule="auto"/>
+              <w:jc w:val="center"/>
+              <w:rPr>
+                <w:rFonts w:ascii="Calibri" w:eastAsia="Times New Roman" w:hAnsi="Calibri" w:cs="Calibri"/>
+                <w:color w:val="000000"/>
+              </w:rPr>
+            </w:pPr>
+            <w:r>
+              <w:rPr>
+                <w:rFonts w:ascii="Calibri" w:eastAsia="Times New Roman" w:hAnsi="Calibri" w:cs="Calibri"/>
+                <w:color w:val="000000"/>
+              </w:rPr>
+              <w:t>E</w:t>
+            </w:r>
+          </w:p>
+        </w:tc>
+        <w:tc>
+          <w:tcPr>
+            <w:tcW w:w="1260" w:type="dxa"/>
+            <w:tcBorders>
+              <w:top w:val="single" w:sz="4" w:space="0" w:color="auto"/>
+              <w:left w:val="nil"/>
+              <w:bottom w:val="single" w:sz="4" w:space="0" w:color="auto"/>
+              <w:right w:val="nil"/>
+            </w:tcBorders>
+            <w:shd w:val="clear" w:color="auto" w:fill="auto"/>
+            <w:noWrap/>
+            <w:vAlign w:val="bottom"/>
+            <w:hideMark/>
+          </w:tcPr>
+          <w:p>
+            <w:pPr>
+              <w:spacing w:after="0" w:line="240" w:lineRule="auto"/>
+              <w:jc w:val="center"/>
+              <w:rPr>
+                <w:rFonts w:ascii="Calibri" w:eastAsia="Times New Roman" w:hAnsi="Calibri" w:cs="Calibri"/>
+                <w:color w:val="000000"/>
+              </w:rPr>
+            </w:pPr>
+            <w:proofErr w:type="spellStart"/>
+            <w:r>
+              <w:rPr>
+                <w:rFonts w:ascii="Calibri" w:eastAsia="Times New Roman" w:hAnsi="Calibri" w:cs="Calibri"/>
+                <w:color w:val="000000"/>
+              </w:rPr>
+              <w:t>docx</w:t>
+            </w:r>
+            <w:proofErr w:type="spellEnd"/>
+          </w:p>
+        </w:tc>
+        <w:tc>
+          <w:tcPr>
+            <w:tcW w:w="1540" w:type="dxa"/>
+            <w:tcBorders>
+              <w:top w:val="single" w:sz="4" w:space="0" w:color="auto"/>
+              <w:left w:val="single" w:sz="8" w:space="0" w:color="auto"/>
+              <w:bottom w:val="single" w:sz="4" w:space="0" w:color="auto"/>
+              <w:right w:val="single" w:sz="8" w:space="0" w:color="auto"/>
+            </w:tcBorders>
+            <w:shd w:val="clear" w:color="auto" w:fill="auto"/>
+            <w:noWrap/>
+            <w:vAlign w:val="bottom"/>
+            <w:hideMark/>
+          </w:tcPr>
+          <w:p>
+            <w:pPr>
+              <w:spacing w:after="0" w:line="240" w:lineRule="auto"/>
+              <w:jc w:val="center"/>
+              <w:rPr>
+                <w:rFonts w:ascii="Calibri" w:eastAsia="Times New Roman" w:hAnsi="Calibri" w:cs="Calibri"/>
+                <w:color w:val="000000"/>
+              </w:rPr>
+            </w:pPr>
+            <w:r>
+              <w:rPr>
+                <w:rFonts w:ascii="Calibri" w:eastAsia="Times New Roman" w:hAnsi="Calibri" w:cs="Calibri"/>
+                <w:color w:val="000000"/>
+              </w:rPr>
+              <w:t> </w:t>
+            </w:r>
+          </w:p>
+        </w:tc>
+      </w:tr>
+      <w:tr>
+        <w:trPr>
+          <w:trHeight w:val="450"/>
+        </w:trPr>
+        <w:tc>
+          <w:tcPr>
+            <w:tcW w:w="1340" w:type="dxa"/>
+            <w:tcBorders>
+              <w:top w:val="nil"/>
+              <w:left w:val="single" w:sz="8" w:space="0" w:color="auto"/>
+              <w:bottom w:val="single" w:sz="4" w:space="0" w:color="auto"/>
+              <w:right w:val="single" w:sz="4" w:space="0" w:color="auto"/>
+            </w:tcBorders>
+            <w:shd w:val="clear" w:color="auto" w:fill="auto"/>
+            <w:noWrap/>
+            <w:vAlign w:val="bottom"/>
+            <w:hideMark/>
+          </w:tcPr>
+          <w:p>
+            <w:pPr>
+              <w:spacing w:after="0" w:line="240" w:lineRule="auto"/>
+              <w:jc w:val="center"/>
+              <w:rPr>
+                <w:rFonts w:ascii="Calibri" w:eastAsia="Times New Roman" w:hAnsi="Calibri" w:cs="Calibri"/>
+                <w:color w:val="000000"/>
+              </w:rPr>
+            </w:pPr>
+            <w:r>
+              <w:rPr>
+                <w:rFonts w:ascii="Calibri" w:eastAsia="Times New Roman" w:hAnsi="Calibri" w:cs="Calibri"/>
+                <w:color w:val="000000"/>
+              </w:rPr>
+              <w:t>E</w:t>
+            </w:r>
+          </w:p>
+        </w:tc>
+        <w:tc>
+          <w:tcPr>
+            <w:tcW w:w="4180" w:type="dxa"/>
+            <w:tcBorders>
+              <w:top w:val="nil"/>
+              <w:left w:val="nil"/>
+              <w:bottom w:val="single" w:sz="4" w:space="0" w:color="auto"/>
+              <w:right w:val="nil"/>
+            </w:tcBorders>
+            <w:shd w:val="clear" w:color="000000" w:fill="FFFFFF"/>
+            <w:vAlign w:val="center"/>
+            <w:hideMark/>
+          </w:tcPr>
+          <w:p>
+            <w:pPr>
+              <w:spacing w:after="0" w:line="240" w:lineRule="auto"/>
+              <w:rPr>
+                <w:rFonts w:ascii="Arial" w:eastAsia="Times New Roman" w:hAnsi="Arial" w:cs="Arial"/>
+                <w:sz w:val="18"/>
+                <w:szCs w:val="18"/>
+                <w:lang w:val="es-PE"/>
+              </w:rPr>
+            </w:pPr>
+            <w:r>
+              <w:rPr>
+                <w:rFonts w:ascii="Arial" w:eastAsia="Times New Roman" w:hAnsi="Arial" w:cs="Arial"/>
+                <w:sz w:val="18"/>
+                <w:szCs w:val="18"/>
+                <w:lang w:val="es-CO"/>
+              </w:rPr>
+              <w:t>Plan de gestión de configuración</w:t>
+            </w:r>
+          </w:p>
+        </w:tc>
+        <w:tc>
+          <w:tcPr>
+            <w:tcW w:w="1760" w:type="dxa"/>
+            <w:tcBorders>
+              <w:top w:val="nil"/>
+              <w:left w:val="single" w:sz="8" w:space="0" w:color="auto"/>
+              <w:bottom w:val="single" w:sz="4" w:space="0" w:color="auto"/>
+              <w:right w:val="single" w:sz="8" w:space="0" w:color="auto"/>
+            </w:tcBorders>
+            <w:shd w:val="clear" w:color="auto" w:fill="auto"/>
+            <w:noWrap/>
+            <w:vAlign w:val="bottom"/>
+            <w:hideMark/>
+          </w:tcPr>
+          <w:p>
+            <w:pPr>
+              <w:spacing w:after="0" w:line="240" w:lineRule="auto"/>
+              <w:jc w:val="center"/>
+              <w:rPr>
+                <w:rFonts w:ascii="Calibri" w:eastAsia="Times New Roman" w:hAnsi="Calibri" w:cs="Calibri"/>
+                <w:color w:val="000000"/>
+              </w:rPr>
+            </w:pPr>
+            <w:r>
+              <w:rPr>
+                <w:rFonts w:ascii="Calibri" w:eastAsia="Times New Roman" w:hAnsi="Calibri" w:cs="Calibri"/>
+                <w:color w:val="000000"/>
+              </w:rPr>
+              <w:t>E</w:t>
+            </w:r>
+          </w:p>
+        </w:tc>
+        <w:tc>
+          <w:tcPr>
+            <w:tcW w:w="1260" w:type="dxa"/>
+            <w:tcBorders>
+              <w:top w:val="nil"/>
+              <w:left w:val="nil"/>
+              <w:bottom w:val="single" w:sz="4" w:space="0" w:color="auto"/>
+              <w:right w:val="nil"/>
+            </w:tcBorders>
+            <w:shd w:val="clear" w:color="auto" w:fill="auto"/>
+            <w:noWrap/>
+            <w:vAlign w:val="bottom"/>
+            <w:hideMark/>
+          </w:tcPr>
+          <w:p>
+            <w:pPr>
+              <w:spacing w:after="0" w:line="240" w:lineRule="auto"/>
+              <w:jc w:val="center"/>
+              <w:rPr>
+                <w:rFonts w:ascii="Calibri" w:eastAsia="Times New Roman" w:hAnsi="Calibri" w:cs="Calibri"/>
+                <w:color w:val="000000"/>
+              </w:rPr>
+            </w:pPr>
+            <w:proofErr w:type="spellStart"/>
+            <w:r>
+              <w:rPr>
+                <w:rFonts w:ascii="Calibri" w:eastAsia="Times New Roman" w:hAnsi="Calibri" w:cs="Calibri"/>
+                <w:color w:val="000000"/>
+              </w:rPr>
+              <w:t>docx</w:t>
+            </w:r>
+            <w:proofErr w:type="spellEnd"/>
+          </w:p>
+        </w:tc>
+        <w:tc>
+          <w:tcPr>
+            <w:tcW w:w="1540" w:type="dxa"/>
+            <w:tcBorders>
+              <w:top w:val="nil"/>
+              <w:left w:val="single" w:sz="8" w:space="0" w:color="auto"/>
+              <w:bottom w:val="single" w:sz="4" w:space="0" w:color="auto"/>
+              <w:right w:val="single" w:sz="8" w:space="0" w:color="auto"/>
+            </w:tcBorders>
+            <w:shd w:val="clear" w:color="auto" w:fill="auto"/>
+            <w:noWrap/>
+            <w:vAlign w:val="bottom"/>
+            <w:hideMark/>
+          </w:tcPr>
+          <w:p>
+            <w:pPr>
+              <w:spacing w:after="0" w:line="240" w:lineRule="auto"/>
+              <w:jc w:val="center"/>
+              <w:rPr>
+                <w:rFonts w:ascii="Calibri" w:eastAsia="Times New Roman" w:hAnsi="Calibri" w:cs="Calibri"/>
+                <w:color w:val="000000"/>
+              </w:rPr>
+            </w:pPr>
+            <w:r>
+              <w:rPr>
+                <w:rFonts w:ascii="Calibri" w:eastAsia="Times New Roman" w:hAnsi="Calibri" w:cs="Calibri"/>
+                <w:color w:val="000000"/>
+              </w:rPr>
+              <w:t> </w:t>
+            </w:r>
+          </w:p>
+        </w:tc>
+      </w:tr>
+      <w:tr>
+        <w:trPr>
+          <w:trHeight w:val="450"/>
+        </w:trPr>
+        <w:tc>
+          <w:tcPr>
+            <w:tcW w:w="1340" w:type="dxa"/>
+            <w:tcBorders>
+              <w:top w:val="nil"/>
+              <w:left w:val="single" w:sz="8" w:space="0" w:color="auto"/>
+              <w:bottom w:val="single" w:sz="4" w:space="0" w:color="auto"/>
+              <w:right w:val="single" w:sz="4" w:space="0" w:color="auto"/>
+            </w:tcBorders>
+            <w:shd w:val="clear" w:color="auto" w:fill="auto"/>
+            <w:noWrap/>
+            <w:vAlign w:val="bottom"/>
+            <w:hideMark/>
+          </w:tcPr>
+          <w:p>
+            <w:pPr>
+              <w:spacing w:after="0" w:line="240" w:lineRule="auto"/>
+              <w:jc w:val="center"/>
+              <w:rPr>
+                <w:rFonts w:ascii="Calibri" w:eastAsia="Times New Roman" w:hAnsi="Calibri" w:cs="Calibri"/>
+                <w:color w:val="000000"/>
+              </w:rPr>
+            </w:pPr>
+            <w:r>
+              <w:rPr>
+                <w:rFonts w:ascii="Calibri" w:eastAsia="Times New Roman" w:hAnsi="Calibri" w:cs="Calibri"/>
+                <w:color w:val="000000"/>
+              </w:rPr>
+              <w:t>E</w:t>
+            </w:r>
+          </w:p>
+        </w:tc>
+        <w:tc>
+          <w:tcPr>
+            <w:tcW w:w="4180" w:type="dxa"/>
+            <w:tcBorders>
+              <w:top w:val="nil"/>
+              <w:left w:val="nil"/>
+              <w:bottom w:val="single" w:sz="4" w:space="0" w:color="auto"/>
+              <w:right w:val="nil"/>
+            </w:tcBorders>
+            <w:shd w:val="clear" w:color="000000" w:fill="FFFFFF"/>
+            <w:vAlign w:val="center"/>
+            <w:hideMark/>
+          </w:tcPr>
+          <w:p>
+            <w:pPr>
+              <w:spacing w:after="0" w:line="240" w:lineRule="auto"/>
+              <w:rPr>
+                <w:rFonts w:ascii="Arial" w:eastAsia="Times New Roman" w:hAnsi="Arial" w:cs="Arial"/>
+                <w:color w:val="000000"/>
+                <w:sz w:val="18"/>
+                <w:szCs w:val="18"/>
+                <w:lang w:val="es-PE"/>
+              </w:rPr>
+            </w:pPr>
+            <w:r>
+              <w:rPr>
+                <w:rFonts w:ascii="Arial" w:eastAsia="Times New Roman" w:hAnsi="Arial" w:cs="Arial"/>
+                <w:color w:val="000000"/>
+                <w:sz w:val="18"/>
+                <w:szCs w:val="18"/>
+                <w:lang w:val="es-VE"/>
+              </w:rPr>
+              <w:t>Plan de gestión de riesgos</w:t>
+            </w:r>
+          </w:p>
+        </w:tc>
+        <w:tc>
+          <w:tcPr>
+            <w:tcW w:w="1760" w:type="dxa"/>
+            <w:tcBorders>
+              <w:top w:val="nil"/>
+              <w:left w:val="single" w:sz="8" w:space="0" w:color="auto"/>
+              <w:bottom w:val="single" w:sz="4" w:space="0" w:color="auto"/>
+              <w:right w:val="single" w:sz="8" w:space="0" w:color="auto"/>
+            </w:tcBorders>
+            <w:shd w:val="clear" w:color="auto" w:fill="auto"/>
+            <w:noWrap/>
+            <w:vAlign w:val="bottom"/>
+            <w:hideMark/>
+          </w:tcPr>
+          <w:p>
+            <w:pPr>
+              <w:spacing w:after="0" w:line="240" w:lineRule="auto"/>
+              <w:jc w:val="center"/>
+              <w:rPr>
+                <w:rFonts w:ascii="Calibri" w:eastAsia="Times New Roman" w:hAnsi="Calibri" w:cs="Calibri"/>
+                <w:color w:val="000000"/>
+              </w:rPr>
+            </w:pPr>
+            <w:r>
+              <w:rPr>
+                <w:rFonts w:ascii="Calibri" w:eastAsia="Times New Roman" w:hAnsi="Calibri" w:cs="Calibri"/>
+                <w:color w:val="000000"/>
+              </w:rPr>
+              <w:t>P</w:t>
+            </w:r>
+          </w:p>
+        </w:tc>
+        <w:tc>
+          <w:tcPr>
+            <w:tcW w:w="1260" w:type="dxa"/>
+            <w:tcBorders>
+              <w:top w:val="nil"/>
+              <w:left w:val="nil"/>
+              <w:bottom w:val="single" w:sz="4" w:space="0" w:color="auto"/>
+              <w:right w:val="nil"/>
+            </w:tcBorders>
+            <w:shd w:val="clear" w:color="auto" w:fill="auto"/>
+            <w:noWrap/>
+            <w:vAlign w:val="bottom"/>
+            <w:hideMark/>
+          </w:tcPr>
+          <w:p>
+            <w:pPr>
+              <w:spacing w:after="0" w:line="240" w:lineRule="auto"/>
+              <w:jc w:val="center"/>
+              <w:rPr>
+                <w:rFonts w:ascii="Calibri" w:eastAsia="Times New Roman" w:hAnsi="Calibri" w:cs="Calibri"/>
+                <w:color w:val="000000"/>
+              </w:rPr>
+            </w:pPr>
+            <w:proofErr w:type="spellStart"/>
+            <w:r>
+              <w:rPr>
+                <w:rFonts w:ascii="Calibri" w:eastAsia="Times New Roman" w:hAnsi="Calibri" w:cs="Calibri"/>
+                <w:color w:val="000000"/>
+              </w:rPr>
+              <w:t>docx</w:t>
+            </w:r>
+            <w:proofErr w:type="spellEnd"/>
+          </w:p>
+        </w:tc>
+        <w:tc>
+          <w:tcPr>
+            <w:tcW w:w="1540" w:type="dxa"/>
+            <w:tcBorders>
+              <w:top w:val="nil"/>
+              <w:left w:val="single" w:sz="8" w:space="0" w:color="auto"/>
+              <w:bottom w:val="single" w:sz="4" w:space="0" w:color="auto"/>
+              <w:right w:val="single" w:sz="8" w:space="0" w:color="auto"/>
+            </w:tcBorders>
+            <w:shd w:val="clear" w:color="auto" w:fill="auto"/>
+            <w:noWrap/>
+            <w:vAlign w:val="bottom"/>
+            <w:hideMark/>
+          </w:tcPr>
+          <w:p>
+            <w:pPr>
+              <w:spacing w:after="0" w:line="240" w:lineRule="auto"/>
+              <w:jc w:val="center"/>
+              <w:rPr>
+                <w:rFonts w:ascii="Calibri" w:eastAsia="Times New Roman" w:hAnsi="Calibri" w:cs="Calibri"/>
+                <w:color w:val="000000"/>
+              </w:rPr>
+            </w:pPr>
+            <w:r>
+              <w:rPr>
+                <w:rFonts w:ascii="Calibri" w:eastAsia="Times New Roman" w:hAnsi="Calibri" w:cs="Calibri"/>
+                <w:color w:val="000000"/>
+              </w:rPr>
+              <w:t>RIDD</w:t>
+            </w:r>
+          </w:p>
+        </w:tc>
+      </w:tr>
+      <w:tr>
+        <w:trPr>
+          <w:trHeight w:val="450"/>
+        </w:trPr>
+        <w:tc>
+          <w:tcPr>
+            <w:tcW w:w="1340" w:type="dxa"/>
+            <w:tcBorders>
+              <w:top w:val="nil"/>
+              <w:left w:val="single" w:sz="8" w:space="0" w:color="auto"/>
+              <w:bottom w:val="single" w:sz="4" w:space="0" w:color="auto"/>
+              <w:right w:val="single" w:sz="4" w:space="0" w:color="auto"/>
+            </w:tcBorders>
+            <w:shd w:val="clear" w:color="auto" w:fill="auto"/>
+            <w:noWrap/>
+            <w:vAlign w:val="bottom"/>
+            <w:hideMark/>
+          </w:tcPr>
+          <w:p>
+            <w:pPr>
+              <w:spacing w:after="0" w:line="240" w:lineRule="auto"/>
+              <w:jc w:val="center"/>
+              <w:rPr>
+                <w:rFonts w:ascii="Calibri" w:eastAsia="Times New Roman" w:hAnsi="Calibri" w:cs="Calibri"/>
+                <w:color w:val="000000"/>
+              </w:rPr>
+            </w:pPr>
+            <w:r>
+              <w:rPr>
+                <w:rFonts w:ascii="Calibri" w:eastAsia="Times New Roman" w:hAnsi="Calibri" w:cs="Calibri"/>
+                <w:color w:val="000000"/>
+              </w:rPr>
+              <w:t>E</w:t>
+            </w:r>
+          </w:p>
+        </w:tc>
+        <w:tc>
+          <w:tcPr>
+            <w:tcW w:w="4180" w:type="dxa"/>
+            <w:tcBorders>
+              <w:top w:val="nil"/>
+              <w:left w:val="nil"/>
+              <w:bottom w:val="single" w:sz="4" w:space="0" w:color="auto"/>
+              <w:right w:val="nil"/>
+            </w:tcBorders>
+            <w:shd w:val="clear" w:color="000000" w:fill="FFFFFF"/>
+            <w:vAlign w:val="center"/>
+            <w:hideMark/>
+          </w:tcPr>
+          <w:p>
+            <w:pPr>
+              <w:spacing w:after="0" w:line="240" w:lineRule="auto"/>
+              <w:rPr>
+                <w:rFonts w:ascii="Arial" w:eastAsia="Times New Roman" w:hAnsi="Arial" w:cs="Arial"/>
+                <w:color w:val="000000"/>
+                <w:sz w:val="18"/>
+                <w:szCs w:val="18"/>
+              </w:rPr>
+            </w:pPr>
+            <w:r>
+              <w:rPr>
+                <w:rFonts w:ascii="Arial" w:eastAsia="Times New Roman" w:hAnsi="Arial" w:cs="Arial"/>
+                <w:color w:val="000000"/>
+                <w:sz w:val="18"/>
+                <w:szCs w:val="18"/>
+                <w:lang w:val="es-VE"/>
+              </w:rPr>
+              <w:t>Registros del proyecto</w:t>
+            </w:r>
+          </w:p>
+        </w:tc>
+        <w:tc>
+          <w:tcPr>
+            <w:tcW w:w="1760" w:type="dxa"/>
+            <w:tcBorders>
+              <w:top w:val="nil"/>
+              <w:left w:val="single" w:sz="8" w:space="0" w:color="auto"/>
+              <w:bottom w:val="single" w:sz="4" w:space="0" w:color="auto"/>
+              <w:right w:val="single" w:sz="8" w:space="0" w:color="auto"/>
+            </w:tcBorders>
+            <w:shd w:val="clear" w:color="auto" w:fill="auto"/>
+            <w:noWrap/>
+            <w:vAlign w:val="bottom"/>
+            <w:hideMark/>
+          </w:tcPr>
+          <w:p>
+            <w:pPr>
+              <w:spacing w:after="0" w:line="240" w:lineRule="auto"/>
+              <w:jc w:val="center"/>
+              <w:rPr>
+                <w:rFonts w:ascii="Calibri" w:eastAsia="Times New Roman" w:hAnsi="Calibri" w:cs="Calibri"/>
+                <w:color w:val="000000"/>
+              </w:rPr>
+            </w:pPr>
+            <w:r>
+              <w:rPr>
+                <w:rFonts w:ascii="Calibri" w:eastAsia="Times New Roman" w:hAnsi="Calibri" w:cs="Calibri"/>
+                <w:color w:val="000000"/>
+              </w:rPr>
+              <w:t>P</w:t>
+            </w:r>
+          </w:p>
+        </w:tc>
+        <w:tc>
+          <w:tcPr>
+            <w:tcW w:w="1260" w:type="dxa"/>
+            <w:tcBorders>
+              <w:top w:val="nil"/>
+              <w:left w:val="nil"/>
+              <w:bottom w:val="single" w:sz="4" w:space="0" w:color="auto"/>
+              <w:right w:val="nil"/>
+            </w:tcBorders>
+            <w:shd w:val="clear" w:color="auto" w:fill="auto"/>
+            <w:noWrap/>
+            <w:vAlign w:val="bottom"/>
+            <w:hideMark/>
+          </w:tcPr>
+          <w:p>
+            <w:pPr>
+              <w:spacing w:after="0" w:line="240" w:lineRule="auto"/>
+              <w:jc w:val="center"/>
+              <w:rPr>
+                <w:rFonts w:ascii="Calibri" w:eastAsia="Times New Roman" w:hAnsi="Calibri" w:cs="Calibri"/>
+                <w:color w:val="000000"/>
+              </w:rPr>
+            </w:pPr>
+            <w:proofErr w:type="spellStart"/>
+            <w:r>
+              <w:rPr>
+                <w:rFonts w:ascii="Calibri" w:eastAsia="Times New Roman" w:hAnsi="Calibri" w:cs="Calibri"/>
+                <w:color w:val="000000"/>
+              </w:rPr>
+              <w:t>docx</w:t>
+            </w:r>
+            <w:proofErr w:type="spellEnd"/>
+          </w:p>
+        </w:tc>
+        <w:tc>
+          <w:tcPr>
+            <w:tcW w:w="1540" w:type="dxa"/>
+            <w:tcBorders>
+              <w:top w:val="nil"/>
+              <w:left w:val="single" w:sz="8" w:space="0" w:color="auto"/>
+              <w:bottom w:val="single" w:sz="4" w:space="0" w:color="auto"/>
+              <w:right w:val="single" w:sz="8" w:space="0" w:color="auto"/>
+            </w:tcBorders>
+            <w:shd w:val="clear" w:color="auto" w:fill="auto"/>
+            <w:noWrap/>
+            <w:vAlign w:val="bottom"/>
+            <w:hideMark/>
+          </w:tcPr>
+          <w:p>
+            <w:pPr>
+              <w:spacing w:after="0" w:line="240" w:lineRule="auto"/>
+              <w:jc w:val="center"/>
+              <w:rPr>
+                <w:rFonts w:ascii="Calibri" w:eastAsia="Times New Roman" w:hAnsi="Calibri" w:cs="Calibri"/>
+                <w:color w:val="000000"/>
+              </w:rPr>
+            </w:pPr>
+            <w:r>
+              <w:rPr>
+                <w:rFonts w:ascii="Calibri" w:eastAsia="Times New Roman" w:hAnsi="Calibri" w:cs="Calibri"/>
+                <w:color w:val="000000"/>
+              </w:rPr>
+              <w:t>RIID</w:t>
+            </w:r>
+          </w:p>
+        </w:tc>
+      </w:tr>
+      <w:tr>
+        <w:trPr>
+          <w:trHeight w:val="450"/>
+        </w:trPr>
+        <w:tc>
+          <w:tcPr>
+            <w:tcW w:w="1340" w:type="dxa"/>
+            <w:tcBorders>
+              <w:top w:val="nil"/>
+              <w:left w:val="single" w:sz="8" w:space="0" w:color="auto"/>
+              <w:bottom w:val="single" w:sz="4" w:space="0" w:color="auto"/>
+              <w:right w:val="single" w:sz="4" w:space="0" w:color="auto"/>
+            </w:tcBorders>
+            <w:shd w:val="clear" w:color="auto" w:fill="auto"/>
+            <w:noWrap/>
+            <w:vAlign w:val="bottom"/>
+            <w:hideMark/>
+          </w:tcPr>
+          <w:p>
+            <w:pPr>
+              <w:spacing w:after="0" w:line="240" w:lineRule="auto"/>
+              <w:jc w:val="center"/>
+              <w:rPr>
+                <w:rFonts w:ascii="Calibri" w:eastAsia="Times New Roman" w:hAnsi="Calibri" w:cs="Calibri"/>
+                <w:color w:val="000000"/>
+              </w:rPr>
+            </w:pPr>
+            <w:r>
+              <w:rPr>
+                <w:rFonts w:ascii="Calibri" w:eastAsia="Times New Roman" w:hAnsi="Calibri" w:cs="Calibri"/>
+                <w:color w:val="000000"/>
+              </w:rPr>
+              <w:t>E</w:t>
+            </w:r>
+          </w:p>
+        </w:tc>
+        <w:tc>
+          <w:tcPr>
+            <w:tcW w:w="4180" w:type="dxa"/>
+            <w:tcBorders>
+              <w:top w:val="nil"/>
+              <w:left w:val="nil"/>
+              <w:bottom w:val="single" w:sz="4" w:space="0" w:color="auto"/>
+              <w:right w:val="nil"/>
+            </w:tcBorders>
+            <w:shd w:val="clear" w:color="000000" w:fill="FFFFFF"/>
+            <w:vAlign w:val="center"/>
+            <w:hideMark/>
+          </w:tcPr>
+          <w:p>
+            <w:pPr>
+              <w:spacing w:after="0" w:line="240" w:lineRule="auto"/>
+              <w:rPr>
+                <w:rFonts w:ascii="Arial" w:eastAsia="Times New Roman" w:hAnsi="Arial" w:cs="Arial"/>
+                <w:sz w:val="18"/>
+                <w:szCs w:val="18"/>
+              </w:rPr>
+            </w:pPr>
+            <w:r>
+              <w:rPr>
+                <w:rFonts w:ascii="Arial" w:eastAsia="Times New Roman" w:hAnsi="Arial" w:cs="Arial"/>
+                <w:sz w:val="18"/>
+                <w:szCs w:val="18"/>
+                <w:lang w:val="es-CO"/>
+              </w:rPr>
+              <w:t>Especificación de requisitos</w:t>
+            </w:r>
+          </w:p>
+        </w:tc>
+        <w:tc>
+          <w:tcPr>
+            <w:tcW w:w="1760" w:type="dxa"/>
+            <w:tcBorders>
+              <w:top w:val="nil"/>
+              <w:left w:val="single" w:sz="8" w:space="0" w:color="auto"/>
+              <w:bottom w:val="single" w:sz="4" w:space="0" w:color="auto"/>
+              <w:right w:val="single" w:sz="8" w:space="0" w:color="auto"/>
+            </w:tcBorders>
+            <w:shd w:val="clear" w:color="auto" w:fill="auto"/>
+            <w:noWrap/>
+            <w:vAlign w:val="bottom"/>
+            <w:hideMark/>
+          </w:tcPr>
+          <w:p>
+            <w:pPr>
+              <w:spacing w:after="0" w:line="240" w:lineRule="auto"/>
+              <w:jc w:val="center"/>
+              <w:rPr>
+                <w:rFonts w:ascii="Calibri" w:eastAsia="Times New Roman" w:hAnsi="Calibri" w:cs="Calibri"/>
+                <w:color w:val="000000"/>
+              </w:rPr>
+            </w:pPr>
+            <w:r>
+              <w:rPr>
+                <w:rFonts w:ascii="Calibri" w:eastAsia="Times New Roman" w:hAnsi="Calibri" w:cs="Calibri"/>
+                <w:color w:val="000000"/>
+              </w:rPr>
+              <w:t>P</w:t>
+            </w:r>
+          </w:p>
+        </w:tc>
+        <w:tc>
+          <w:tcPr>
+            <w:tcW w:w="1260" w:type="dxa"/>
+            <w:tcBorders>
+              <w:top w:val="nil"/>
+              <w:left w:val="nil"/>
+              <w:bottom w:val="single" w:sz="4" w:space="0" w:color="auto"/>
+              <w:right w:val="nil"/>
+            </w:tcBorders>
+            <w:shd w:val="clear" w:color="auto" w:fill="auto"/>
+            <w:noWrap/>
+            <w:vAlign w:val="bottom"/>
+            <w:hideMark/>
+          </w:tcPr>
+          <w:p>
+            <w:pPr>
+              <w:spacing w:after="0" w:line="240" w:lineRule="auto"/>
+              <w:jc w:val="center"/>
+              <w:rPr>
+                <w:rFonts w:ascii="Calibri" w:eastAsia="Times New Roman" w:hAnsi="Calibri" w:cs="Calibri"/>
+                <w:color w:val="000000"/>
+              </w:rPr>
+            </w:pPr>
+            <w:proofErr w:type="spellStart"/>
+            <w:r>
+              <w:rPr>
+                <w:rFonts w:ascii="Calibri" w:eastAsia="Times New Roman" w:hAnsi="Calibri" w:cs="Calibri"/>
+                <w:color w:val="000000"/>
+              </w:rPr>
+              <w:t>docx</w:t>
+            </w:r>
+            <w:proofErr w:type="spellEnd"/>
+          </w:p>
+        </w:tc>
+        <w:tc>
+          <w:tcPr>
+            <w:tcW w:w="1540" w:type="dxa"/>
+            <w:tcBorders>
+              <w:top w:val="nil"/>
+              <w:left w:val="single" w:sz="8" w:space="0" w:color="auto"/>
+              <w:bottom w:val="single" w:sz="4" w:space="0" w:color="auto"/>
+              <w:right w:val="single" w:sz="8" w:space="0" w:color="auto"/>
+            </w:tcBorders>
+            <w:shd w:val="clear" w:color="auto" w:fill="auto"/>
+            <w:noWrap/>
+            <w:vAlign w:val="bottom"/>
+            <w:hideMark/>
+          </w:tcPr>
+          <w:p>
+            <w:pPr>
+              <w:spacing w:after="0" w:line="240" w:lineRule="auto"/>
+              <w:jc w:val="center"/>
+              <w:rPr>
+                <w:rFonts w:ascii="Calibri" w:eastAsia="Times New Roman" w:hAnsi="Calibri" w:cs="Calibri"/>
+                <w:color w:val="000000"/>
+              </w:rPr>
+            </w:pPr>
+            <w:r>
+              <w:rPr>
+                <w:rFonts w:ascii="Calibri" w:eastAsia="Times New Roman" w:hAnsi="Calibri" w:cs="Calibri"/>
+                <w:color w:val="000000"/>
+              </w:rPr>
+              <w:t>RIID</w:t>
+            </w:r>
+          </w:p>
+        </w:tc>
+      </w:tr>
+      <w:tr>
+        <w:trPr>
+          <w:trHeight w:val="450"/>
+        </w:trPr>
+        <w:tc>
+          <w:tcPr>
+            <w:tcW w:w="1340" w:type="dxa"/>
+            <w:tcBorders>
+              <w:top w:val="nil"/>
+              <w:left w:val="single" w:sz="8" w:space="0" w:color="auto"/>
+              <w:bottom w:val="single" w:sz="4" w:space="0" w:color="auto"/>
+              <w:right w:val="single" w:sz="4" w:space="0" w:color="auto"/>
+            </w:tcBorders>
+            <w:shd w:val="clear" w:color="auto" w:fill="auto"/>
+            <w:noWrap/>
+            <w:vAlign w:val="bottom"/>
+            <w:hideMark/>
+          </w:tcPr>
+          <w:p>
+            <w:pPr>
+              <w:spacing w:after="0" w:line="240" w:lineRule="auto"/>
+              <w:jc w:val="center"/>
+              <w:rPr>
+                <w:rFonts w:ascii="Calibri" w:eastAsia="Times New Roman" w:hAnsi="Calibri" w:cs="Calibri"/>
+                <w:color w:val="000000"/>
+              </w:rPr>
+            </w:pPr>
+            <w:r>
+              <w:rPr>
+                <w:rFonts w:ascii="Calibri" w:eastAsia="Times New Roman" w:hAnsi="Calibri" w:cs="Calibri"/>
+                <w:color w:val="000000"/>
+              </w:rPr>
+              <w:t>E</w:t>
+            </w:r>
+          </w:p>
+        </w:tc>
+        <w:tc>
+          <w:tcPr>
+            <w:tcW w:w="4180" w:type="dxa"/>
+            <w:tcBorders>
+              <w:top w:val="nil"/>
+              <w:left w:val="nil"/>
+              <w:bottom w:val="single" w:sz="4" w:space="0" w:color="auto"/>
+              <w:right w:val="nil"/>
+            </w:tcBorders>
+            <w:shd w:val="clear" w:color="000000" w:fill="FFFFFF"/>
+            <w:vAlign w:val="center"/>
+            <w:hideMark/>
+          </w:tcPr>
+          <w:p>
+            <w:pPr>
+              <w:spacing w:after="0" w:line="240" w:lineRule="auto"/>
+              <w:rPr>
+                <w:rFonts w:ascii="Arial" w:eastAsia="Times New Roman" w:hAnsi="Arial" w:cs="Arial"/>
+                <w:color w:val="000000"/>
+                <w:sz w:val="18"/>
+                <w:szCs w:val="18"/>
+                <w:lang w:val="es-PE"/>
+              </w:rPr>
+            </w:pPr>
+            <w:r>
+              <w:rPr>
+                <w:rFonts w:ascii="Arial" w:eastAsia="Times New Roman" w:hAnsi="Arial" w:cs="Arial"/>
+                <w:color w:val="000000"/>
+                <w:sz w:val="18"/>
+                <w:szCs w:val="18"/>
+                <w:lang w:val="es-CO"/>
+              </w:rPr>
+              <w:t xml:space="preserve">Matriz de trazabilidad de requisitos </w:t>
+            </w:r>
+          </w:p>
+        </w:tc>
+        <w:tc>
+          <w:tcPr>
+            <w:tcW w:w="1760" w:type="dxa"/>
+            <w:tcBorders>
+              <w:top w:val="nil"/>
+              <w:left w:val="single" w:sz="8" w:space="0" w:color="auto"/>
+              <w:bottom w:val="single" w:sz="4" w:space="0" w:color="auto"/>
+              <w:right w:val="single" w:sz="8" w:space="0" w:color="auto"/>
+            </w:tcBorders>
+            <w:shd w:val="clear" w:color="auto" w:fill="auto"/>
+            <w:noWrap/>
+            <w:vAlign w:val="bottom"/>
+            <w:hideMark/>
+          </w:tcPr>
+          <w:p>
+            <w:pPr>
+              <w:spacing w:after="0" w:line="240" w:lineRule="auto"/>
+              <w:jc w:val="center"/>
+              <w:rPr>
+                <w:rFonts w:ascii="Calibri" w:eastAsia="Times New Roman" w:hAnsi="Calibri" w:cs="Calibri"/>
+                <w:color w:val="000000"/>
+              </w:rPr>
+            </w:pPr>
+            <w:r>
+              <w:rPr>
+                <w:rFonts w:ascii="Calibri" w:eastAsia="Times New Roman" w:hAnsi="Calibri" w:cs="Calibri"/>
+                <w:color w:val="000000"/>
+              </w:rPr>
+              <w:t>P</w:t>
+            </w:r>
+          </w:p>
+        </w:tc>
+        <w:tc>
+          <w:tcPr>
+            <w:tcW w:w="1260" w:type="dxa"/>
+            <w:tcBorders>
+              <w:top w:val="nil"/>
+              <w:left w:val="nil"/>
+              <w:bottom w:val="single" w:sz="4" w:space="0" w:color="auto"/>
+              <w:right w:val="nil"/>
+            </w:tcBorders>
+            <w:shd w:val="clear" w:color="auto" w:fill="auto"/>
+            <w:noWrap/>
+            <w:vAlign w:val="bottom"/>
+            <w:hideMark/>
+          </w:tcPr>
+          <w:p>
+            <w:pPr>
+              <w:spacing w:after="0" w:line="240" w:lineRule="auto"/>
+              <w:jc w:val="center"/>
+              <w:rPr>
+                <w:rFonts w:ascii="Calibri" w:eastAsia="Times New Roman" w:hAnsi="Calibri" w:cs="Calibri"/>
+                <w:color w:val="000000"/>
+              </w:rPr>
+            </w:pPr>
+            <w:proofErr w:type="spellStart"/>
+            <w:r>
+              <w:rPr>
+                <w:rFonts w:ascii="Calibri" w:eastAsia="Times New Roman" w:hAnsi="Calibri" w:cs="Calibri"/>
+                <w:color w:val="000000"/>
+              </w:rPr>
+              <w:t>xls</w:t>
+            </w:r>
+            <w:proofErr w:type="spellEnd"/>
+          </w:p>
+        </w:tc>
+        <w:tc>
+          <w:tcPr>
+            <w:tcW w:w="1540" w:type="dxa"/>
+            <w:tcBorders>
+              <w:top w:val="nil"/>
+              <w:left w:val="single" w:sz="8" w:space="0" w:color="auto"/>
+              <w:bottom w:val="single" w:sz="4" w:space="0" w:color="auto"/>
+              <w:right w:val="single" w:sz="8" w:space="0" w:color="auto"/>
+            </w:tcBorders>
+            <w:shd w:val="clear" w:color="auto" w:fill="auto"/>
+            <w:noWrap/>
+            <w:vAlign w:val="bottom"/>
+            <w:hideMark/>
+          </w:tcPr>
+          <w:p>
+            <w:pPr>
+              <w:spacing w:after="0" w:line="240" w:lineRule="auto"/>
+              <w:jc w:val="center"/>
+              <w:rPr>
+                <w:rFonts w:ascii="Calibri" w:eastAsia="Times New Roman" w:hAnsi="Calibri" w:cs="Calibri"/>
+                <w:color w:val="000000"/>
+              </w:rPr>
+            </w:pPr>
+            <w:r>
+              <w:rPr>
+                <w:rFonts w:ascii="Calibri" w:eastAsia="Times New Roman" w:hAnsi="Calibri" w:cs="Calibri"/>
+                <w:color w:val="000000"/>
+              </w:rPr>
+              <w:t>RIID</w:t>
+            </w:r>
+          </w:p>
+        </w:tc>
+      </w:tr>
+      <w:tr>
+        <w:trPr>
+          <w:trHeight w:val="450"/>
+        </w:trPr>
+        <w:tc>
+          <w:tcPr>
+            <w:tcW w:w="1340" w:type="dxa"/>
+            <w:tcBorders>
+              <w:top w:val="nil"/>
+              <w:left w:val="single" w:sz="8" w:space="0" w:color="auto"/>
+              <w:bottom w:val="single" w:sz="4" w:space="0" w:color="auto"/>
+              <w:right w:val="single" w:sz="4" w:space="0" w:color="auto"/>
+            </w:tcBorders>
+            <w:shd w:val="clear" w:color="auto" w:fill="auto"/>
+            <w:noWrap/>
+            <w:vAlign w:val="bottom"/>
+            <w:hideMark/>
+          </w:tcPr>
+          <w:p>
+            <w:pPr>
+              <w:spacing w:after="0" w:line="240" w:lineRule="auto"/>
+              <w:jc w:val="center"/>
+              <w:rPr>
+                <w:rFonts w:ascii="Calibri" w:eastAsia="Times New Roman" w:hAnsi="Calibri" w:cs="Calibri"/>
+                <w:color w:val="000000"/>
+              </w:rPr>
+            </w:pPr>
+            <w:r>
+              <w:rPr>
+                <w:rFonts w:ascii="Calibri" w:eastAsia="Times New Roman" w:hAnsi="Calibri" w:cs="Calibri"/>
+                <w:color w:val="000000"/>
+              </w:rPr>
+              <w:t>E</w:t>
+            </w:r>
+          </w:p>
+        </w:tc>
+        <w:tc>
+          <w:tcPr>
+            <w:tcW w:w="4180" w:type="dxa"/>
+            <w:tcBorders>
+              <w:top w:val="nil"/>
+              <w:left w:val="nil"/>
+              <w:bottom w:val="single" w:sz="4" w:space="0" w:color="auto"/>
+              <w:right w:val="nil"/>
+            </w:tcBorders>
+            <w:shd w:val="clear" w:color="000000" w:fill="FFFFFF"/>
+            <w:vAlign w:val="center"/>
+            <w:hideMark/>
+          </w:tcPr>
+          <w:p>
+            <w:pPr>
+              <w:spacing w:after="0" w:line="240" w:lineRule="auto"/>
+              <w:rPr>
+                <w:rFonts w:ascii="Arial" w:eastAsia="Times New Roman" w:hAnsi="Arial" w:cs="Arial"/>
+                <w:color w:val="000000"/>
+                <w:sz w:val="18"/>
+                <w:szCs w:val="18"/>
+              </w:rPr>
+            </w:pPr>
+            <w:r>
+              <w:rPr>
+                <w:rFonts w:ascii="Arial" w:eastAsia="Times New Roman" w:hAnsi="Arial" w:cs="Arial"/>
+                <w:color w:val="000000"/>
+                <w:sz w:val="18"/>
+                <w:szCs w:val="18"/>
+                <w:lang w:val="es-VE"/>
+              </w:rPr>
+              <w:t>Documentos de diseño</w:t>
+            </w:r>
+          </w:p>
+        </w:tc>
+        <w:tc>
+          <w:tcPr>
+            <w:tcW w:w="1760" w:type="dxa"/>
+            <w:tcBorders>
+              <w:top w:val="nil"/>
+              <w:left w:val="single" w:sz="8" w:space="0" w:color="auto"/>
+              <w:bottom w:val="single" w:sz="4" w:space="0" w:color="auto"/>
+              <w:right w:val="single" w:sz="8" w:space="0" w:color="auto"/>
+            </w:tcBorders>
+            <w:shd w:val="clear" w:color="auto" w:fill="auto"/>
+            <w:noWrap/>
+            <w:vAlign w:val="bottom"/>
+            <w:hideMark/>
+          </w:tcPr>
+          <w:p>
+            <w:pPr>
+              <w:spacing w:after="0" w:line="240" w:lineRule="auto"/>
+              <w:jc w:val="center"/>
+              <w:rPr>
+                <w:rFonts w:ascii="Calibri" w:eastAsia="Times New Roman" w:hAnsi="Calibri" w:cs="Calibri"/>
+                <w:color w:val="000000"/>
+              </w:rPr>
+            </w:pPr>
+            <w:r>
+              <w:rPr>
+                <w:rFonts w:ascii="Calibri" w:eastAsia="Times New Roman" w:hAnsi="Calibri" w:cs="Calibri"/>
+                <w:color w:val="000000"/>
+              </w:rPr>
+              <w:t>P</w:t>
+            </w:r>
+          </w:p>
+        </w:tc>
+        <w:tc>
+          <w:tcPr>
+            <w:tcW w:w="1260" w:type="dxa"/>
+            <w:tcBorders>
+              <w:top w:val="nil"/>
+              <w:left w:val="nil"/>
+              <w:bottom w:val="single" w:sz="4" w:space="0" w:color="auto"/>
+              <w:right w:val="nil"/>
+            </w:tcBorders>
+            <w:shd w:val="clear" w:color="auto" w:fill="auto"/>
+            <w:noWrap/>
+            <w:vAlign w:val="bottom"/>
+            <w:hideMark/>
+          </w:tcPr>
+          <w:p>
+            <w:pPr>
+              <w:spacing w:after="0" w:line="240" w:lineRule="auto"/>
+              <w:jc w:val="center"/>
+              <w:rPr>
+                <w:rFonts w:ascii="Calibri" w:eastAsia="Times New Roman" w:hAnsi="Calibri" w:cs="Calibri"/>
+                <w:color w:val="000000"/>
+              </w:rPr>
+            </w:pPr>
+            <w:proofErr w:type="spellStart"/>
+            <w:r>
+              <w:rPr>
+                <w:rFonts w:ascii="Calibri" w:eastAsia="Times New Roman" w:hAnsi="Calibri" w:cs="Calibri"/>
+                <w:color w:val="000000"/>
+              </w:rPr>
+              <w:t>docx</w:t>
+            </w:r>
+            <w:proofErr w:type="spellEnd"/>
+          </w:p>
+        </w:tc>
+        <w:tc>
+          <w:tcPr>
+            <w:tcW w:w="1540" w:type="dxa"/>
+            <w:tcBorders>
+              <w:top w:val="nil"/>
+              <w:left w:val="single" w:sz="8" w:space="0" w:color="auto"/>
+              <w:bottom w:val="single" w:sz="4" w:space="0" w:color="auto"/>
+              <w:right w:val="single" w:sz="8" w:space="0" w:color="auto"/>
+            </w:tcBorders>
+            <w:shd w:val="clear" w:color="auto" w:fill="auto"/>
+            <w:noWrap/>
+            <w:vAlign w:val="bottom"/>
+            <w:hideMark/>
+          </w:tcPr>
+          <w:p>
+            <w:pPr>
+              <w:spacing w:after="0" w:line="240" w:lineRule="auto"/>
+              <w:jc w:val="center"/>
+              <w:rPr>
+                <w:rFonts w:ascii="Calibri" w:eastAsia="Times New Roman" w:hAnsi="Calibri" w:cs="Calibri"/>
+                <w:color w:val="000000"/>
+              </w:rPr>
+            </w:pPr>
+            <w:r>
+              <w:rPr>
+                <w:rFonts w:ascii="Calibri" w:eastAsia="Times New Roman" w:hAnsi="Calibri" w:cs="Calibri"/>
+                <w:color w:val="000000"/>
+              </w:rPr>
+              <w:t>RIID</w:t>
+            </w:r>
+          </w:p>
+        </w:tc>
+      </w:tr>
+      <w:tr>
+        <w:trPr>
+          <w:trHeight w:val="450"/>
+        </w:trPr>
+        <w:tc>
+          <w:tcPr>
+            <w:tcW w:w="1340" w:type="dxa"/>
+            <w:tcBorders>
+              <w:top w:val="nil"/>
+              <w:left w:val="single" w:sz="8" w:space="0" w:color="auto"/>
+              <w:bottom w:val="single" w:sz="4" w:space="0" w:color="auto"/>
+              <w:right w:val="single" w:sz="4" w:space="0" w:color="auto"/>
+            </w:tcBorders>
+            <w:shd w:val="clear" w:color="auto" w:fill="auto"/>
+            <w:noWrap/>
+            <w:vAlign w:val="bottom"/>
+            <w:hideMark/>
+          </w:tcPr>
+          <w:p>
+            <w:pPr>
+              <w:spacing w:after="0" w:line="240" w:lineRule="auto"/>
+              <w:jc w:val="center"/>
+              <w:rPr>
+                <w:rFonts w:ascii="Calibri" w:eastAsia="Times New Roman" w:hAnsi="Calibri" w:cs="Calibri"/>
+                <w:color w:val="000000"/>
+              </w:rPr>
+            </w:pPr>
+            <w:r>
+              <w:rPr>
+                <w:rFonts w:ascii="Calibri" w:eastAsia="Times New Roman" w:hAnsi="Calibri" w:cs="Calibri"/>
+                <w:color w:val="000000"/>
+              </w:rPr>
+              <w:t>F</w:t>
+            </w:r>
+          </w:p>
+        </w:tc>
+        <w:tc>
+          <w:tcPr>
+            <w:tcW w:w="4180" w:type="dxa"/>
+            <w:tcBorders>
+              <w:top w:val="nil"/>
+              <w:left w:val="nil"/>
+              <w:bottom w:val="single" w:sz="4" w:space="0" w:color="auto"/>
+              <w:right w:val="nil"/>
+            </w:tcBorders>
+            <w:shd w:val="clear" w:color="000000" w:fill="FFFFFF"/>
+            <w:vAlign w:val="center"/>
+            <w:hideMark/>
+          </w:tcPr>
+          <w:p>
+            <w:pPr>
+              <w:spacing w:after="0" w:line="240" w:lineRule="auto"/>
+              <w:rPr>
+                <w:rFonts w:ascii="Arial" w:eastAsia="Times New Roman" w:hAnsi="Arial" w:cs="Arial"/>
+                <w:color w:val="000000"/>
+                <w:sz w:val="18"/>
+                <w:szCs w:val="18"/>
+              </w:rPr>
+            </w:pPr>
+            <w:r>
+              <w:rPr>
+                <w:rFonts w:ascii="Arial" w:eastAsia="Times New Roman" w:hAnsi="Arial" w:cs="Arial"/>
+                <w:color w:val="000000"/>
+                <w:sz w:val="18"/>
+                <w:szCs w:val="18"/>
+                <w:lang w:val="es-VE"/>
+              </w:rPr>
+              <w:t>Código fuente</w:t>
+            </w:r>
+          </w:p>
+        </w:tc>
+        <w:tc>
+          <w:tcPr>
+            <w:tcW w:w="1760" w:type="dxa"/>
+            <w:tcBorders>
+              <w:top w:val="nil"/>
+              <w:left w:val="single" w:sz="8" w:space="0" w:color="auto"/>
+              <w:bottom w:val="single" w:sz="4" w:space="0" w:color="auto"/>
+              <w:right w:val="single" w:sz="8" w:space="0" w:color="auto"/>
+            </w:tcBorders>
+            <w:shd w:val="clear" w:color="auto" w:fill="auto"/>
+            <w:noWrap/>
+            <w:vAlign w:val="bottom"/>
+            <w:hideMark/>
+          </w:tcPr>
+          <w:p>
+            <w:pPr>
+              <w:spacing w:after="0" w:line="240" w:lineRule="auto"/>
+              <w:jc w:val="center"/>
+              <w:rPr>
+                <w:rFonts w:ascii="Calibri" w:eastAsia="Times New Roman" w:hAnsi="Calibri" w:cs="Calibri"/>
+                <w:color w:val="000000"/>
+              </w:rPr>
+            </w:pPr>
+            <w:r>
+              <w:rPr>
+                <w:rFonts w:ascii="Calibri" w:eastAsia="Times New Roman" w:hAnsi="Calibri" w:cs="Calibri"/>
+                <w:color w:val="000000"/>
+              </w:rPr>
+              <w:t>P</w:t>
+            </w:r>
+          </w:p>
+        </w:tc>
+        <w:tc>
+          <w:tcPr>
+            <w:tcW w:w="1260" w:type="dxa"/>
+            <w:tcBorders>
+              <w:top w:val="nil"/>
+              <w:left w:val="nil"/>
+              <w:bottom w:val="single" w:sz="4" w:space="0" w:color="auto"/>
+              <w:right w:val="nil"/>
+            </w:tcBorders>
+            <w:shd w:val="clear" w:color="auto" w:fill="auto"/>
+            <w:noWrap/>
+            <w:vAlign w:val="bottom"/>
+            <w:hideMark/>
+          </w:tcPr>
+          <w:p>
+            <w:pPr>
+              <w:spacing w:after="0" w:line="240" w:lineRule="auto"/>
+              <w:jc w:val="center"/>
+              <w:rPr>
+                <w:rFonts w:ascii="Calibri" w:eastAsia="Times New Roman" w:hAnsi="Calibri" w:cs="Calibri"/>
+                <w:color w:val="000000"/>
+              </w:rPr>
+            </w:pPr>
+            <w:r>
+              <w:rPr>
+                <w:rFonts w:ascii="Calibri" w:eastAsia="Times New Roman" w:hAnsi="Calibri" w:cs="Calibri"/>
+                <w:color w:val="000000"/>
+              </w:rPr>
+              <w:t>java</w:t>
+            </w:r>
+          </w:p>
+        </w:tc>
+        <w:tc>
+          <w:tcPr>
+            <w:tcW w:w="1540" w:type="dxa"/>
+            <w:tcBorders>
+              <w:top w:val="nil"/>
+              <w:left w:val="single" w:sz="8" w:space="0" w:color="auto"/>
+              <w:bottom w:val="single" w:sz="4" w:space="0" w:color="auto"/>
+              <w:right w:val="single" w:sz="8" w:space="0" w:color="auto"/>
+            </w:tcBorders>
+            <w:shd w:val="clear" w:color="auto" w:fill="auto"/>
+            <w:noWrap/>
+            <w:vAlign w:val="bottom"/>
+            <w:hideMark/>
+          </w:tcPr>
+          <w:p>
+            <w:pPr>
+              <w:spacing w:after="0" w:line="240" w:lineRule="auto"/>
+              <w:jc w:val="center"/>
+              <w:rPr>
+                <w:rFonts w:ascii="Calibri" w:eastAsia="Times New Roman" w:hAnsi="Calibri" w:cs="Calibri"/>
+                <w:color w:val="000000"/>
+              </w:rPr>
+            </w:pPr>
+            <w:r>
+              <w:rPr>
+                <w:rFonts w:ascii="Calibri" w:eastAsia="Times New Roman" w:hAnsi="Calibri" w:cs="Calibri"/>
+                <w:color w:val="000000"/>
+              </w:rPr>
+              <w:t>RIID</w:t>
+            </w:r>
+          </w:p>
+        </w:tc>
+      </w:tr>
+      <w:tr>
+        <w:trPr>
+          <w:trHeight w:val="450"/>
+        </w:trPr>
+        <w:tc>
+          <w:tcPr>
+            <w:tcW w:w="1340" w:type="dxa"/>
+            <w:tcBorders>
+              <w:top w:val="nil"/>
+              <w:left w:val="single" w:sz="8" w:space="0" w:color="auto"/>
+              <w:bottom w:val="single" w:sz="4" w:space="0" w:color="auto"/>
+              <w:right w:val="single" w:sz="4" w:space="0" w:color="auto"/>
+            </w:tcBorders>
+            <w:shd w:val="clear" w:color="auto" w:fill="auto"/>
+            <w:noWrap/>
+            <w:vAlign w:val="bottom"/>
+          </w:tcPr>
+          <w:p>
+            <w:pPr>
+              <w:spacing w:after="0" w:line="240" w:lineRule="auto"/>
+              <w:jc w:val="center"/>
+              <w:rPr>
+                <w:rFonts w:ascii="Calibri" w:eastAsia="Times New Roman" w:hAnsi="Calibri" w:cs="Calibri"/>
+                <w:color w:val="000000"/>
+              </w:rPr>
+            </w:pPr>
+            <w:r>
+              <w:rPr>
+                <w:rFonts w:ascii="Calibri" w:eastAsia="Times New Roman" w:hAnsi="Calibri" w:cs="Calibri"/>
+                <w:color w:val="000000"/>
+              </w:rPr>
+              <w:t>F</w:t>
+            </w:r>
+          </w:p>
+        </w:tc>
+        <w:tc>
+          <w:tcPr>
+            <w:tcW w:w="4180" w:type="dxa"/>
+            <w:tcBorders>
+              <w:top w:val="nil"/>
+              <w:left w:val="nil"/>
+              <w:bottom w:val="single" w:sz="4" w:space="0" w:color="auto"/>
+              <w:right w:val="nil"/>
+            </w:tcBorders>
+            <w:shd w:val="clear" w:color="000000" w:fill="FFFFFF"/>
+            <w:vAlign w:val="center"/>
+          </w:tcPr>
+          <w:p>
+            <w:pPr>
+              <w:spacing w:after="0" w:line="240" w:lineRule="auto"/>
+              <w:rPr>
+                <w:rFonts w:ascii="Arial" w:eastAsia="Times New Roman" w:hAnsi="Arial" w:cs="Arial"/>
+                <w:color w:val="000000"/>
+                <w:sz w:val="18"/>
+                <w:szCs w:val="18"/>
+                <w:lang w:val="es-VE"/>
+              </w:rPr>
+            </w:pPr>
+            <w:r>
+              <w:rPr>
+                <w:rFonts w:ascii="Arial" w:eastAsia="Times New Roman" w:hAnsi="Arial" w:cs="Arial"/>
+                <w:color w:val="000000"/>
+                <w:sz w:val="18"/>
+                <w:szCs w:val="18"/>
+                <w:lang w:val="es-VE"/>
+              </w:rPr>
+              <w:t>Script de BD</w:t>
+            </w:r>
+          </w:p>
+        </w:tc>
+        <w:tc>
+          <w:tcPr>
+            <w:tcW w:w="1760" w:type="dxa"/>
+            <w:tcBorders>
+              <w:top w:val="nil"/>
+              <w:left w:val="single" w:sz="8" w:space="0" w:color="auto"/>
+              <w:bottom w:val="single" w:sz="4" w:space="0" w:color="auto"/>
+              <w:right w:val="single" w:sz="8" w:space="0" w:color="auto"/>
+            </w:tcBorders>
+            <w:shd w:val="clear" w:color="auto" w:fill="auto"/>
+            <w:noWrap/>
+            <w:vAlign w:val="bottom"/>
+          </w:tcPr>
+          <w:p>
+            <w:pPr>
+              <w:spacing w:after="0" w:line="240" w:lineRule="auto"/>
+              <w:jc w:val="center"/>
+              <w:rPr>
+                <w:rFonts w:ascii="Calibri" w:eastAsia="Times New Roman" w:hAnsi="Calibri" w:cs="Calibri"/>
+                <w:color w:val="000000"/>
+              </w:rPr>
+            </w:pPr>
+            <w:r>
+              <w:rPr>
+                <w:rFonts w:ascii="Calibri" w:eastAsia="Times New Roman" w:hAnsi="Calibri" w:cs="Calibri"/>
+                <w:color w:val="000000"/>
+              </w:rPr>
+              <w:t>P</w:t>
+            </w:r>
+          </w:p>
+        </w:tc>
+        <w:tc>
+          <w:tcPr>
+            <w:tcW w:w="1260" w:type="dxa"/>
+            <w:tcBorders>
+              <w:top w:val="nil"/>
+              <w:left w:val="nil"/>
+              <w:bottom w:val="single" w:sz="4" w:space="0" w:color="auto"/>
+              <w:right w:val="nil"/>
+            </w:tcBorders>
+            <w:shd w:val="clear" w:color="auto" w:fill="auto"/>
+            <w:noWrap/>
+            <w:vAlign w:val="bottom"/>
+          </w:tcPr>
+          <w:p>
+            <w:pPr>
+              <w:spacing w:after="0" w:line="240" w:lineRule="auto"/>
+              <w:jc w:val="center"/>
+              <w:rPr>
+                <w:rFonts w:ascii="Calibri" w:eastAsia="Times New Roman" w:hAnsi="Calibri" w:cs="Calibri"/>
+                <w:color w:val="000000"/>
+              </w:rPr>
+            </w:pPr>
+            <w:r>
+              <w:rPr>
+                <w:rFonts w:ascii="Calibri" w:eastAsia="Times New Roman" w:hAnsi="Calibri" w:cs="Calibri"/>
+                <w:color w:val="000000"/>
+              </w:rPr>
+              <w:t>.</w:t>
+            </w:r>
+            <w:proofErr w:type="spellStart"/>
+            <w:r>
+              <w:rPr>
+                <w:rFonts w:ascii="Calibri" w:eastAsia="Times New Roman" w:hAnsi="Calibri" w:cs="Calibri"/>
+                <w:color w:val="000000"/>
+              </w:rPr>
+              <w:t>sql</w:t>
+            </w:r>
+            <w:proofErr w:type="spellEnd"/>
+          </w:p>
+        </w:tc>
+        <w:tc>
+          <w:tcPr>
+            <w:tcW w:w="1540" w:type="dxa"/>
+            <w:tcBorders>
+              <w:top w:val="nil"/>
+              <w:left w:val="single" w:sz="8" w:space="0" w:color="auto"/>
+              <w:bottom w:val="single" w:sz="4" w:space="0" w:color="auto"/>
+              <w:right w:val="single" w:sz="8" w:space="0" w:color="auto"/>
+            </w:tcBorders>
+            <w:shd w:val="clear" w:color="auto" w:fill="auto"/>
+            <w:noWrap/>
+            <w:vAlign w:val="bottom"/>
+          </w:tcPr>
+          <w:p>
+            <w:pPr>
+              <w:spacing w:after="0" w:line="240" w:lineRule="auto"/>
+              <w:jc w:val="center"/>
+              <w:rPr>
+                <w:rFonts w:ascii="Calibri" w:eastAsia="Times New Roman" w:hAnsi="Calibri" w:cs="Calibri"/>
+                <w:color w:val="000000"/>
+              </w:rPr>
+            </w:pPr>
+            <w:r>
+              <w:rPr>
+                <w:rFonts w:ascii="Calibri" w:eastAsia="Times New Roman" w:hAnsi="Calibri" w:cs="Calibri"/>
+                <w:color w:val="000000"/>
+              </w:rPr>
+              <w:t>RIID</w:t>
+            </w:r>
+          </w:p>
+        </w:tc>
+      </w:tr>
+      <w:tr>
+        <w:trPr>
+          <w:trHeight w:val="450"/>
+        </w:trPr>
+        <w:tc>
+          <w:tcPr>
+            <w:tcW w:w="1340" w:type="dxa"/>
+            <w:tcBorders>
+              <w:top w:val="nil"/>
+              <w:left w:val="single" w:sz="8" w:space="0" w:color="auto"/>
+              <w:bottom w:val="single" w:sz="4" w:space="0" w:color="auto"/>
+              <w:right w:val="single" w:sz="4" w:space="0" w:color="auto"/>
+            </w:tcBorders>
+            <w:shd w:val="clear" w:color="auto" w:fill="auto"/>
+            <w:noWrap/>
+            <w:vAlign w:val="bottom"/>
+          </w:tcPr>
+          <w:p>
+            <w:pPr>
+              <w:spacing w:after="0" w:line="240" w:lineRule="auto"/>
+              <w:jc w:val="center"/>
+              <w:rPr>
+                <w:rFonts w:ascii="Calibri" w:eastAsia="Times New Roman" w:hAnsi="Calibri" w:cs="Calibri"/>
+                <w:color w:val="000000"/>
+              </w:rPr>
+            </w:pPr>
+            <w:r>
+              <w:rPr>
+                <w:rFonts w:ascii="Calibri" w:eastAsia="Times New Roman" w:hAnsi="Calibri" w:cs="Calibri"/>
+                <w:color w:val="000000"/>
+              </w:rPr>
+              <w:t>E</w:t>
+            </w:r>
+          </w:p>
+        </w:tc>
+        <w:tc>
+          <w:tcPr>
+            <w:tcW w:w="4180" w:type="dxa"/>
+            <w:tcBorders>
+              <w:top w:val="nil"/>
+              <w:left w:val="nil"/>
+              <w:bottom w:val="single" w:sz="4" w:space="0" w:color="auto"/>
+              <w:right w:val="nil"/>
+            </w:tcBorders>
+            <w:shd w:val="clear" w:color="000000" w:fill="FFFFFF"/>
+            <w:vAlign w:val="center"/>
+          </w:tcPr>
+          <w:p>
+            <w:pPr>
+              <w:spacing w:after="0" w:line="240" w:lineRule="auto"/>
+              <w:rPr>
+                <w:rFonts w:ascii="Arial" w:eastAsia="Times New Roman" w:hAnsi="Arial" w:cs="Arial"/>
+                <w:color w:val="000000"/>
+                <w:sz w:val="18"/>
+                <w:szCs w:val="18"/>
+                <w:lang w:val="es-VE"/>
+              </w:rPr>
+            </w:pPr>
+            <w:r>
+              <w:rPr>
+                <w:rFonts w:ascii="Arial" w:eastAsia="Times New Roman" w:hAnsi="Arial" w:cs="Arial"/>
+                <w:color w:val="000000"/>
+                <w:sz w:val="18"/>
+                <w:szCs w:val="18"/>
+                <w:lang w:val="es-VE"/>
+              </w:rPr>
+              <w:t>Aplicación Web RIID</w:t>
+            </w:r>
+          </w:p>
+        </w:tc>
+        <w:tc>
+          <w:tcPr>
+            <w:tcW w:w="1760" w:type="dxa"/>
+            <w:tcBorders>
+              <w:top w:val="nil"/>
+              <w:left w:val="single" w:sz="8" w:space="0" w:color="auto"/>
+              <w:bottom w:val="single" w:sz="4" w:space="0" w:color="auto"/>
+              <w:right w:val="single" w:sz="8" w:space="0" w:color="auto"/>
+            </w:tcBorders>
+            <w:shd w:val="clear" w:color="auto" w:fill="auto"/>
+            <w:noWrap/>
+            <w:vAlign w:val="bottom"/>
+          </w:tcPr>
+          <w:p>
+            <w:pPr>
+              <w:spacing w:after="0" w:line="240" w:lineRule="auto"/>
+              <w:jc w:val="center"/>
+              <w:rPr>
+                <w:rFonts w:ascii="Calibri" w:eastAsia="Times New Roman" w:hAnsi="Calibri" w:cs="Calibri"/>
+                <w:color w:val="000000"/>
+              </w:rPr>
+            </w:pPr>
+            <w:r>
+              <w:rPr>
+                <w:rFonts w:ascii="Calibri" w:eastAsia="Times New Roman" w:hAnsi="Calibri" w:cs="Calibri"/>
+                <w:color w:val="000000"/>
+              </w:rPr>
+              <w:t>P</w:t>
+            </w:r>
+          </w:p>
+        </w:tc>
+        <w:tc>
+          <w:tcPr>
+            <w:tcW w:w="1260" w:type="dxa"/>
+            <w:tcBorders>
+              <w:top w:val="nil"/>
+              <w:left w:val="nil"/>
+              <w:bottom w:val="single" w:sz="4" w:space="0" w:color="auto"/>
+              <w:right w:val="nil"/>
+            </w:tcBorders>
+            <w:shd w:val="clear" w:color="auto" w:fill="auto"/>
+            <w:noWrap/>
+            <w:vAlign w:val="bottom"/>
+          </w:tcPr>
+          <w:p>
+            <w:pPr>
+              <w:spacing w:after="0" w:line="240" w:lineRule="auto"/>
+              <w:jc w:val="center"/>
+              <w:rPr>
+                <w:rFonts w:ascii="Calibri" w:eastAsia="Times New Roman" w:hAnsi="Calibri" w:cs="Calibri"/>
+                <w:color w:val="000000"/>
+              </w:rPr>
+            </w:pPr>
+            <w:r>
+              <w:rPr>
+                <w:rFonts w:ascii="Calibri" w:eastAsia="Times New Roman" w:hAnsi="Calibri" w:cs="Calibri"/>
+                <w:color w:val="000000"/>
+              </w:rPr>
+              <w:t>.war</w:t>
+            </w:r>
+          </w:p>
+        </w:tc>
+        <w:tc>
+          <w:tcPr>
+            <w:tcW w:w="1540" w:type="dxa"/>
+            <w:tcBorders>
+              <w:top w:val="nil"/>
+              <w:left w:val="single" w:sz="8" w:space="0" w:color="auto"/>
+              <w:bottom w:val="single" w:sz="4" w:space="0" w:color="auto"/>
+              <w:right w:val="single" w:sz="8" w:space="0" w:color="auto"/>
+            </w:tcBorders>
+            <w:shd w:val="clear" w:color="auto" w:fill="auto"/>
+            <w:noWrap/>
+            <w:vAlign w:val="bottom"/>
+          </w:tcPr>
+          <w:p>
+            <w:pPr>
+              <w:spacing w:after="0" w:line="240" w:lineRule="auto"/>
+              <w:jc w:val="center"/>
+              <w:rPr>
+                <w:rFonts w:ascii="Calibri" w:eastAsia="Times New Roman" w:hAnsi="Calibri" w:cs="Calibri"/>
+                <w:color w:val="000000"/>
+              </w:rPr>
+            </w:pPr>
+            <w:r>
+              <w:rPr>
+                <w:rFonts w:ascii="Calibri" w:eastAsia="Times New Roman" w:hAnsi="Calibri" w:cs="Calibri"/>
+                <w:color w:val="000000"/>
+              </w:rPr>
+              <w:t>RIID</w:t>
+            </w:r>
+          </w:p>
+        </w:tc>
+      </w:tr>
+      <w:tr>
+        <w:trPr>
+          <w:trHeight w:val="450"/>
+        </w:trPr>
+        <w:tc>
+          <w:tcPr>
+            <w:tcW w:w="1340" w:type="dxa"/>
+            <w:tcBorders>
+              <w:top w:val="nil"/>
+              <w:left w:val="single" w:sz="8" w:space="0" w:color="auto"/>
+              <w:bottom w:val="single" w:sz="4" w:space="0" w:color="auto"/>
+              <w:right w:val="single" w:sz="4" w:space="0" w:color="auto"/>
+            </w:tcBorders>
+            <w:shd w:val="clear" w:color="auto" w:fill="auto"/>
+            <w:noWrap/>
+            <w:vAlign w:val="bottom"/>
+            <w:hideMark/>
+          </w:tcPr>
+          <w:p>
+            <w:pPr>
+              <w:spacing w:after="0" w:line="240" w:lineRule="auto"/>
+              <w:jc w:val="center"/>
+              <w:rPr>
+                <w:rFonts w:ascii="Calibri" w:eastAsia="Times New Roman" w:hAnsi="Calibri" w:cs="Calibri"/>
+                <w:color w:val="000000"/>
+              </w:rPr>
+            </w:pPr>
+            <w:r>
+              <w:rPr>
+                <w:rFonts w:ascii="Calibri" w:eastAsia="Times New Roman" w:hAnsi="Calibri" w:cs="Calibri"/>
+                <w:color w:val="000000"/>
+              </w:rPr>
+              <w:t>E</w:t>
+            </w:r>
+          </w:p>
+        </w:tc>
+        <w:tc>
+          <w:tcPr>
+            <w:tcW w:w="4180" w:type="dxa"/>
+            <w:tcBorders>
+              <w:top w:val="nil"/>
+              <w:left w:val="nil"/>
+              <w:bottom w:val="single" w:sz="4" w:space="0" w:color="auto"/>
+              <w:right w:val="nil"/>
+            </w:tcBorders>
+            <w:shd w:val="clear" w:color="000000" w:fill="FFFFFF"/>
+            <w:vAlign w:val="center"/>
+            <w:hideMark/>
+          </w:tcPr>
+          <w:p>
+            <w:pPr>
+              <w:spacing w:after="0" w:line="240" w:lineRule="auto"/>
+              <w:rPr>
+                <w:rFonts w:ascii="Arial" w:eastAsia="Times New Roman" w:hAnsi="Arial" w:cs="Arial"/>
+                <w:color w:val="000000"/>
+                <w:sz w:val="18"/>
+                <w:szCs w:val="18"/>
+                <w:lang w:val="es-PE"/>
+              </w:rPr>
+            </w:pPr>
+            <w:r>
+              <w:rPr>
+                <w:rFonts w:ascii="Arial" w:eastAsia="Times New Roman" w:hAnsi="Arial" w:cs="Arial"/>
+                <w:color w:val="000000"/>
+                <w:sz w:val="18"/>
+                <w:szCs w:val="18"/>
+                <w:lang w:val="es-VE"/>
+              </w:rPr>
+              <w:t>Plan de integración de software</w:t>
+            </w:r>
+          </w:p>
+        </w:tc>
+        <w:tc>
+          <w:tcPr>
+            <w:tcW w:w="1760" w:type="dxa"/>
+            <w:tcBorders>
+              <w:top w:val="nil"/>
+              <w:left w:val="single" w:sz="8" w:space="0" w:color="auto"/>
+              <w:bottom w:val="single" w:sz="4" w:space="0" w:color="auto"/>
+              <w:right w:val="single" w:sz="8" w:space="0" w:color="auto"/>
+            </w:tcBorders>
+            <w:shd w:val="clear" w:color="auto" w:fill="auto"/>
+            <w:noWrap/>
+            <w:vAlign w:val="bottom"/>
+            <w:hideMark/>
+          </w:tcPr>
+          <w:p>
+            <w:pPr>
+              <w:spacing w:after="0" w:line="240" w:lineRule="auto"/>
+              <w:jc w:val="center"/>
+              <w:rPr>
+                <w:rFonts w:ascii="Calibri" w:eastAsia="Times New Roman" w:hAnsi="Calibri" w:cs="Calibri"/>
+                <w:color w:val="000000"/>
+              </w:rPr>
+            </w:pPr>
+            <w:r>
+              <w:rPr>
+                <w:rFonts w:ascii="Calibri" w:eastAsia="Times New Roman" w:hAnsi="Calibri" w:cs="Calibri"/>
+                <w:color w:val="000000"/>
+              </w:rPr>
+              <w:t>P</w:t>
+            </w:r>
+          </w:p>
+        </w:tc>
+        <w:tc>
+          <w:tcPr>
+            <w:tcW w:w="1260" w:type="dxa"/>
+            <w:tcBorders>
+              <w:top w:val="nil"/>
+              <w:left w:val="nil"/>
+              <w:bottom w:val="single" w:sz="4" w:space="0" w:color="auto"/>
+              <w:right w:val="nil"/>
+            </w:tcBorders>
+            <w:shd w:val="clear" w:color="auto" w:fill="auto"/>
+            <w:noWrap/>
+            <w:vAlign w:val="bottom"/>
+            <w:hideMark/>
+          </w:tcPr>
+          <w:p>
+            <w:pPr>
+              <w:spacing w:after="0" w:line="240" w:lineRule="auto"/>
+              <w:jc w:val="center"/>
+              <w:rPr>
+                <w:rFonts w:ascii="Calibri" w:eastAsia="Times New Roman" w:hAnsi="Calibri" w:cs="Calibri"/>
+                <w:color w:val="000000"/>
+              </w:rPr>
+            </w:pPr>
+            <w:proofErr w:type="spellStart"/>
+            <w:r>
+              <w:rPr>
+                <w:rFonts w:ascii="Calibri" w:eastAsia="Times New Roman" w:hAnsi="Calibri" w:cs="Calibri"/>
+                <w:color w:val="000000"/>
+              </w:rPr>
+              <w:t>docx</w:t>
+            </w:r>
+            <w:proofErr w:type="spellEnd"/>
+          </w:p>
+        </w:tc>
+        <w:tc>
+          <w:tcPr>
+            <w:tcW w:w="1540" w:type="dxa"/>
+            <w:tcBorders>
+              <w:top w:val="nil"/>
+              <w:left w:val="single" w:sz="8" w:space="0" w:color="auto"/>
+              <w:bottom w:val="single" w:sz="4" w:space="0" w:color="auto"/>
+              <w:right w:val="single" w:sz="8" w:space="0" w:color="auto"/>
+            </w:tcBorders>
+            <w:shd w:val="clear" w:color="auto" w:fill="auto"/>
+            <w:noWrap/>
+            <w:vAlign w:val="bottom"/>
+            <w:hideMark/>
+          </w:tcPr>
+          <w:p>
+            <w:pPr>
+              <w:spacing w:after="0" w:line="240" w:lineRule="auto"/>
+              <w:jc w:val="center"/>
+              <w:rPr>
+                <w:rFonts w:ascii="Calibri" w:eastAsia="Times New Roman" w:hAnsi="Calibri" w:cs="Calibri"/>
+                <w:color w:val="000000"/>
+              </w:rPr>
+            </w:pPr>
+            <w:r>
+              <w:rPr>
+                <w:rFonts w:ascii="Calibri" w:eastAsia="Times New Roman" w:hAnsi="Calibri" w:cs="Calibri"/>
+                <w:color w:val="000000"/>
+              </w:rPr>
+              <w:t>RIID</w:t>
+            </w:r>
+          </w:p>
+        </w:tc>
+      </w:tr>
+      <w:tr>
+        <w:trPr>
+          <w:trHeight w:val="450"/>
+        </w:trPr>
+        <w:tc>
+          <w:tcPr>
+            <w:tcW w:w="1340" w:type="dxa"/>
+            <w:tcBorders>
+              <w:top w:val="nil"/>
+              <w:left w:val="single" w:sz="8" w:space="0" w:color="auto"/>
+              <w:bottom w:val="single" w:sz="4" w:space="0" w:color="auto"/>
+              <w:right w:val="single" w:sz="4" w:space="0" w:color="auto"/>
+            </w:tcBorders>
+            <w:shd w:val="clear" w:color="auto" w:fill="auto"/>
+            <w:noWrap/>
+            <w:vAlign w:val="bottom"/>
+            <w:hideMark/>
+          </w:tcPr>
+          <w:p>
+            <w:pPr>
+              <w:spacing w:after="0" w:line="240" w:lineRule="auto"/>
+              <w:jc w:val="center"/>
+              <w:rPr>
+                <w:rFonts w:ascii="Calibri" w:eastAsia="Times New Roman" w:hAnsi="Calibri" w:cs="Calibri"/>
+                <w:color w:val="000000"/>
+              </w:rPr>
+            </w:pPr>
+            <w:r>
+              <w:rPr>
+                <w:rFonts w:ascii="Calibri" w:eastAsia="Times New Roman" w:hAnsi="Calibri" w:cs="Calibri"/>
+                <w:color w:val="000000"/>
+              </w:rPr>
+              <w:t>E</w:t>
+            </w:r>
+          </w:p>
+        </w:tc>
+        <w:tc>
+          <w:tcPr>
+            <w:tcW w:w="4180" w:type="dxa"/>
+            <w:tcBorders>
+              <w:top w:val="nil"/>
+              <w:left w:val="nil"/>
+              <w:bottom w:val="single" w:sz="4" w:space="0" w:color="auto"/>
+              <w:right w:val="nil"/>
+            </w:tcBorders>
+            <w:shd w:val="clear" w:color="000000" w:fill="FFFFFF"/>
+            <w:vAlign w:val="center"/>
+            <w:hideMark/>
+          </w:tcPr>
+          <w:p>
+            <w:pPr>
+              <w:spacing w:after="0" w:line="240" w:lineRule="auto"/>
+              <w:rPr>
+                <w:rFonts w:ascii="Arial" w:eastAsia="Times New Roman" w:hAnsi="Arial" w:cs="Arial"/>
+                <w:color w:val="000000"/>
+                <w:sz w:val="18"/>
+                <w:szCs w:val="18"/>
+              </w:rPr>
+            </w:pPr>
+            <w:r>
+              <w:rPr>
+                <w:rFonts w:ascii="Arial" w:eastAsia="Times New Roman" w:hAnsi="Arial" w:cs="Arial"/>
+                <w:color w:val="000000"/>
+                <w:sz w:val="18"/>
+                <w:szCs w:val="18"/>
+                <w:lang w:val="es-VE"/>
+              </w:rPr>
+              <w:t>Plan de pruebas</w:t>
+            </w:r>
+          </w:p>
+        </w:tc>
+        <w:tc>
+          <w:tcPr>
+            <w:tcW w:w="1760" w:type="dxa"/>
+            <w:tcBorders>
+              <w:top w:val="nil"/>
+              <w:left w:val="single" w:sz="8" w:space="0" w:color="auto"/>
+              <w:bottom w:val="single" w:sz="4" w:space="0" w:color="auto"/>
+              <w:right w:val="single" w:sz="8" w:space="0" w:color="auto"/>
+            </w:tcBorders>
+            <w:shd w:val="clear" w:color="auto" w:fill="auto"/>
+            <w:noWrap/>
+            <w:vAlign w:val="bottom"/>
+            <w:hideMark/>
+          </w:tcPr>
+          <w:p>
+            <w:pPr>
+              <w:spacing w:after="0" w:line="240" w:lineRule="auto"/>
+              <w:jc w:val="center"/>
+              <w:rPr>
+                <w:rFonts w:ascii="Calibri" w:eastAsia="Times New Roman" w:hAnsi="Calibri" w:cs="Calibri"/>
+                <w:color w:val="000000"/>
+              </w:rPr>
+            </w:pPr>
+            <w:r>
+              <w:rPr>
+                <w:rFonts w:ascii="Calibri" w:eastAsia="Times New Roman" w:hAnsi="Calibri" w:cs="Calibri"/>
+                <w:color w:val="000000"/>
+              </w:rPr>
+              <w:t>P</w:t>
+            </w:r>
+          </w:p>
+        </w:tc>
+        <w:tc>
+          <w:tcPr>
+            <w:tcW w:w="1260" w:type="dxa"/>
+            <w:tcBorders>
+              <w:top w:val="nil"/>
+              <w:left w:val="nil"/>
+              <w:bottom w:val="single" w:sz="4" w:space="0" w:color="auto"/>
+              <w:right w:val="nil"/>
+            </w:tcBorders>
+            <w:shd w:val="clear" w:color="auto" w:fill="auto"/>
+            <w:noWrap/>
+            <w:vAlign w:val="bottom"/>
+            <w:hideMark/>
+          </w:tcPr>
+          <w:p>
+            <w:pPr>
+              <w:spacing w:after="0" w:line="240" w:lineRule="auto"/>
+              <w:jc w:val="center"/>
+              <w:rPr>
+                <w:rFonts w:ascii="Calibri" w:eastAsia="Times New Roman" w:hAnsi="Calibri" w:cs="Calibri"/>
+                <w:color w:val="000000"/>
+              </w:rPr>
+            </w:pPr>
+            <w:proofErr w:type="spellStart"/>
+            <w:r>
+              <w:rPr>
+                <w:rFonts w:ascii="Calibri" w:eastAsia="Times New Roman" w:hAnsi="Calibri" w:cs="Calibri"/>
+                <w:color w:val="000000"/>
+              </w:rPr>
+              <w:t>docx</w:t>
+            </w:r>
+            <w:proofErr w:type="spellEnd"/>
+          </w:p>
+        </w:tc>
+        <w:tc>
+          <w:tcPr>
+            <w:tcW w:w="1540" w:type="dxa"/>
+            <w:tcBorders>
+              <w:top w:val="nil"/>
+              <w:left w:val="single" w:sz="8" w:space="0" w:color="auto"/>
+              <w:bottom w:val="single" w:sz="4" w:space="0" w:color="auto"/>
+              <w:right w:val="single" w:sz="8" w:space="0" w:color="auto"/>
+            </w:tcBorders>
+            <w:shd w:val="clear" w:color="auto" w:fill="auto"/>
+            <w:noWrap/>
+            <w:vAlign w:val="bottom"/>
+            <w:hideMark/>
+          </w:tcPr>
+          <w:p>
+            <w:pPr>
+              <w:spacing w:after="0" w:line="240" w:lineRule="auto"/>
+              <w:jc w:val="center"/>
+              <w:rPr>
+                <w:rFonts w:ascii="Calibri" w:eastAsia="Times New Roman" w:hAnsi="Calibri" w:cs="Calibri"/>
+                <w:color w:val="000000"/>
+              </w:rPr>
+            </w:pPr>
+            <w:r>
+              <w:rPr>
+                <w:rFonts w:ascii="Calibri" w:eastAsia="Times New Roman" w:hAnsi="Calibri" w:cs="Calibri"/>
+                <w:color w:val="000000"/>
+              </w:rPr>
+              <w:t>RIID</w:t>
+            </w:r>
+          </w:p>
+        </w:tc>
+      </w:tr>
+      <w:tr>
+        <w:trPr>
+          <w:trHeight w:val="450"/>
+        </w:trPr>
+        <w:tc>
+          <w:tcPr>
+            <w:tcW w:w="1340" w:type="dxa"/>
+            <w:tcBorders>
+              <w:top w:val="nil"/>
+              <w:left w:val="single" w:sz="8" w:space="0" w:color="auto"/>
+              <w:bottom w:val="single" w:sz="4" w:space="0" w:color="auto"/>
+              <w:right w:val="single" w:sz="4" w:space="0" w:color="auto"/>
+            </w:tcBorders>
+            <w:shd w:val="clear" w:color="auto" w:fill="auto"/>
+            <w:noWrap/>
+            <w:vAlign w:val="bottom"/>
+            <w:hideMark/>
+          </w:tcPr>
+          <w:p>
+            <w:pPr>
+              <w:spacing w:after="0" w:line="240" w:lineRule="auto"/>
+              <w:jc w:val="center"/>
+              <w:rPr>
+                <w:rFonts w:ascii="Calibri" w:eastAsia="Times New Roman" w:hAnsi="Calibri" w:cs="Calibri"/>
+                <w:color w:val="000000"/>
+              </w:rPr>
+            </w:pPr>
+            <w:r>
+              <w:rPr>
+                <w:rFonts w:ascii="Calibri" w:eastAsia="Times New Roman" w:hAnsi="Calibri" w:cs="Calibri"/>
+                <w:color w:val="000000"/>
+              </w:rPr>
+              <w:t>S</w:t>
+            </w:r>
+          </w:p>
+        </w:tc>
+        <w:tc>
+          <w:tcPr>
+            <w:tcW w:w="4180" w:type="dxa"/>
+            <w:tcBorders>
+              <w:top w:val="nil"/>
+              <w:left w:val="nil"/>
+              <w:bottom w:val="single" w:sz="4" w:space="0" w:color="auto"/>
+              <w:right w:val="nil"/>
+            </w:tcBorders>
+            <w:shd w:val="clear" w:color="000000" w:fill="FFFFFF"/>
+            <w:vAlign w:val="center"/>
+            <w:hideMark/>
+          </w:tcPr>
+          <w:p>
+            <w:pPr>
+              <w:spacing w:after="0" w:line="240" w:lineRule="auto"/>
+              <w:rPr>
+                <w:rFonts w:ascii="Arial" w:eastAsia="Times New Roman" w:hAnsi="Arial" w:cs="Arial"/>
+                <w:color w:val="000000"/>
+                <w:sz w:val="18"/>
+                <w:szCs w:val="18"/>
+                <w:lang w:val="es-PE"/>
+              </w:rPr>
+            </w:pPr>
+            <w:r>
+              <w:rPr>
+                <w:rFonts w:ascii="Arial" w:eastAsia="Times New Roman" w:hAnsi="Arial" w:cs="Arial"/>
+                <w:color w:val="000000"/>
+                <w:sz w:val="18"/>
+                <w:szCs w:val="18"/>
+                <w:lang w:val="es-CO"/>
+              </w:rPr>
+              <w:t xml:space="preserve">Datos de pruebas y casos de pruebas </w:t>
+            </w:r>
+          </w:p>
+        </w:tc>
+        <w:tc>
+          <w:tcPr>
+            <w:tcW w:w="1760" w:type="dxa"/>
+            <w:tcBorders>
+              <w:top w:val="nil"/>
+              <w:left w:val="single" w:sz="8" w:space="0" w:color="auto"/>
+              <w:bottom w:val="single" w:sz="4" w:space="0" w:color="auto"/>
+              <w:right w:val="single" w:sz="8" w:space="0" w:color="auto"/>
+            </w:tcBorders>
+            <w:shd w:val="clear" w:color="auto" w:fill="auto"/>
+            <w:noWrap/>
+            <w:vAlign w:val="bottom"/>
+            <w:hideMark/>
+          </w:tcPr>
+          <w:p>
+            <w:pPr>
+              <w:spacing w:after="0" w:line="240" w:lineRule="auto"/>
+              <w:jc w:val="center"/>
+              <w:rPr>
+                <w:rFonts w:ascii="Calibri" w:eastAsia="Times New Roman" w:hAnsi="Calibri" w:cs="Calibri"/>
+                <w:color w:val="000000"/>
+              </w:rPr>
+            </w:pPr>
+            <w:r>
+              <w:rPr>
+                <w:rFonts w:ascii="Calibri" w:eastAsia="Times New Roman" w:hAnsi="Calibri" w:cs="Calibri"/>
+                <w:color w:val="000000"/>
+              </w:rPr>
+              <w:t>P</w:t>
+            </w:r>
+          </w:p>
+        </w:tc>
+        <w:tc>
+          <w:tcPr>
+            <w:tcW w:w="1260" w:type="dxa"/>
+            <w:tcBorders>
+              <w:top w:val="nil"/>
+              <w:left w:val="nil"/>
+              <w:bottom w:val="single" w:sz="4" w:space="0" w:color="auto"/>
+              <w:right w:val="nil"/>
+            </w:tcBorders>
+            <w:shd w:val="clear" w:color="auto" w:fill="auto"/>
+            <w:noWrap/>
+            <w:vAlign w:val="bottom"/>
+            <w:hideMark/>
+          </w:tcPr>
+          <w:p>
+            <w:pPr>
+              <w:spacing w:after="0" w:line="240" w:lineRule="auto"/>
+              <w:jc w:val="center"/>
+              <w:rPr>
+                <w:rFonts w:ascii="Calibri" w:eastAsia="Times New Roman" w:hAnsi="Calibri" w:cs="Calibri"/>
+                <w:color w:val="000000"/>
+              </w:rPr>
+            </w:pPr>
+            <w:proofErr w:type="spellStart"/>
+            <w:r>
+              <w:rPr>
+                <w:rFonts w:ascii="Calibri" w:eastAsia="Times New Roman" w:hAnsi="Calibri" w:cs="Calibri"/>
+                <w:color w:val="000000"/>
+              </w:rPr>
+              <w:t>docx</w:t>
+            </w:r>
+            <w:proofErr w:type="spellEnd"/>
+          </w:p>
+        </w:tc>
+        <w:tc>
+          <w:tcPr>
+            <w:tcW w:w="1540" w:type="dxa"/>
+            <w:tcBorders>
+              <w:top w:val="nil"/>
+              <w:left w:val="single" w:sz="8" w:space="0" w:color="auto"/>
+              <w:bottom w:val="single" w:sz="4" w:space="0" w:color="auto"/>
+              <w:right w:val="single" w:sz="8" w:space="0" w:color="auto"/>
+            </w:tcBorders>
+            <w:shd w:val="clear" w:color="auto" w:fill="auto"/>
+            <w:noWrap/>
+            <w:vAlign w:val="bottom"/>
+            <w:hideMark/>
+          </w:tcPr>
+          <w:p>
+            <w:pPr>
+              <w:spacing w:after="0" w:line="240" w:lineRule="auto"/>
+              <w:jc w:val="center"/>
+              <w:rPr>
+                <w:rFonts w:ascii="Calibri" w:eastAsia="Times New Roman" w:hAnsi="Calibri" w:cs="Calibri"/>
+                <w:color w:val="000000"/>
+              </w:rPr>
+            </w:pPr>
+            <w:r>
+              <w:rPr>
+                <w:rFonts w:ascii="Calibri" w:eastAsia="Times New Roman" w:hAnsi="Calibri" w:cs="Calibri"/>
+                <w:color w:val="000000"/>
+              </w:rPr>
+              <w:t>RIID</w:t>
+            </w:r>
+          </w:p>
+        </w:tc>
+      </w:tr>
+      <w:tr>
+        <w:trPr>
+          <w:trHeight w:val="450"/>
+        </w:trPr>
+        <w:tc>
+          <w:tcPr>
+            <w:tcW w:w="1340" w:type="dxa"/>
+            <w:tcBorders>
+              <w:top w:val="nil"/>
+              <w:left w:val="single" w:sz="8" w:space="0" w:color="auto"/>
+              <w:bottom w:val="single" w:sz="4" w:space="0" w:color="auto"/>
+              <w:right w:val="single" w:sz="4" w:space="0" w:color="auto"/>
+            </w:tcBorders>
+            <w:shd w:val="clear" w:color="auto" w:fill="auto"/>
+            <w:noWrap/>
+            <w:vAlign w:val="bottom"/>
+            <w:hideMark/>
+          </w:tcPr>
+          <w:p>
+            <w:pPr>
+              <w:spacing w:after="0" w:line="240" w:lineRule="auto"/>
+              <w:jc w:val="center"/>
+              <w:rPr>
+                <w:rFonts w:ascii="Calibri" w:eastAsia="Times New Roman" w:hAnsi="Calibri" w:cs="Calibri"/>
+                <w:color w:val="000000"/>
+              </w:rPr>
+            </w:pPr>
+            <w:r>
+              <w:rPr>
+                <w:rFonts w:ascii="Calibri" w:eastAsia="Times New Roman" w:hAnsi="Calibri" w:cs="Calibri"/>
+                <w:color w:val="000000"/>
+              </w:rPr>
+              <w:t>S</w:t>
+            </w:r>
+          </w:p>
+        </w:tc>
+        <w:tc>
+          <w:tcPr>
+            <w:tcW w:w="4180" w:type="dxa"/>
+            <w:tcBorders>
+              <w:top w:val="nil"/>
+              <w:left w:val="nil"/>
+              <w:bottom w:val="single" w:sz="4" w:space="0" w:color="auto"/>
+              <w:right w:val="nil"/>
+            </w:tcBorders>
+            <w:shd w:val="clear" w:color="000000" w:fill="FFFFFF"/>
+            <w:vAlign w:val="center"/>
+            <w:hideMark/>
+          </w:tcPr>
+          <w:p>
+            <w:pPr>
+              <w:spacing w:after="0" w:line="240" w:lineRule="auto"/>
+              <w:rPr>
+                <w:rFonts w:ascii="Arial" w:eastAsia="Times New Roman" w:hAnsi="Arial" w:cs="Arial"/>
+                <w:color w:val="000000"/>
+                <w:sz w:val="18"/>
+                <w:szCs w:val="18"/>
+              </w:rPr>
+            </w:pPr>
+            <w:r>
+              <w:rPr>
+                <w:rFonts w:ascii="Arial" w:eastAsia="Times New Roman" w:hAnsi="Arial" w:cs="Arial"/>
+                <w:color w:val="000000"/>
+                <w:sz w:val="18"/>
+                <w:szCs w:val="18"/>
+                <w:lang w:val="es-VE"/>
+              </w:rPr>
+              <w:t>Plan de instalación/mantenimiento</w:t>
+            </w:r>
+          </w:p>
+        </w:tc>
+        <w:tc>
+          <w:tcPr>
+            <w:tcW w:w="1760" w:type="dxa"/>
+            <w:tcBorders>
+              <w:top w:val="nil"/>
+              <w:left w:val="single" w:sz="8" w:space="0" w:color="auto"/>
+              <w:bottom w:val="single" w:sz="4" w:space="0" w:color="auto"/>
+              <w:right w:val="single" w:sz="8" w:space="0" w:color="auto"/>
+            </w:tcBorders>
+            <w:shd w:val="clear" w:color="auto" w:fill="auto"/>
+            <w:noWrap/>
+            <w:vAlign w:val="bottom"/>
+            <w:hideMark/>
+          </w:tcPr>
+          <w:p>
+            <w:pPr>
+              <w:spacing w:after="0" w:line="240" w:lineRule="auto"/>
+              <w:jc w:val="center"/>
+              <w:rPr>
+                <w:rFonts w:ascii="Calibri" w:eastAsia="Times New Roman" w:hAnsi="Calibri" w:cs="Calibri"/>
+                <w:color w:val="000000"/>
+              </w:rPr>
+            </w:pPr>
+            <w:r>
+              <w:rPr>
+                <w:rFonts w:ascii="Calibri" w:eastAsia="Times New Roman" w:hAnsi="Calibri" w:cs="Calibri"/>
+                <w:color w:val="000000"/>
+              </w:rPr>
+              <w:t>P</w:t>
+            </w:r>
+          </w:p>
+        </w:tc>
+        <w:tc>
+          <w:tcPr>
+            <w:tcW w:w="1260" w:type="dxa"/>
+            <w:tcBorders>
+              <w:top w:val="nil"/>
+              <w:left w:val="nil"/>
+              <w:bottom w:val="single" w:sz="4" w:space="0" w:color="auto"/>
+              <w:right w:val="nil"/>
+            </w:tcBorders>
+            <w:shd w:val="clear" w:color="auto" w:fill="auto"/>
+            <w:noWrap/>
+            <w:vAlign w:val="bottom"/>
+            <w:hideMark/>
+          </w:tcPr>
+          <w:p>
+            <w:pPr>
+              <w:spacing w:after="0" w:line="240" w:lineRule="auto"/>
+              <w:jc w:val="center"/>
+              <w:rPr>
+                <w:rFonts w:ascii="Calibri" w:eastAsia="Times New Roman" w:hAnsi="Calibri" w:cs="Calibri"/>
+                <w:color w:val="000000"/>
+              </w:rPr>
+            </w:pPr>
+            <w:proofErr w:type="spellStart"/>
+            <w:r>
+              <w:rPr>
+                <w:rFonts w:ascii="Calibri" w:eastAsia="Times New Roman" w:hAnsi="Calibri" w:cs="Calibri"/>
+                <w:color w:val="000000"/>
+              </w:rPr>
+              <w:t>docx</w:t>
+            </w:r>
+            <w:proofErr w:type="spellEnd"/>
+          </w:p>
+        </w:tc>
+        <w:tc>
+          <w:tcPr>
+            <w:tcW w:w="1540" w:type="dxa"/>
+            <w:tcBorders>
+              <w:top w:val="nil"/>
+              <w:left w:val="single" w:sz="8" w:space="0" w:color="auto"/>
+              <w:bottom w:val="single" w:sz="4" w:space="0" w:color="auto"/>
+              <w:right w:val="single" w:sz="8" w:space="0" w:color="auto"/>
+            </w:tcBorders>
+            <w:shd w:val="clear" w:color="auto" w:fill="auto"/>
+            <w:noWrap/>
+            <w:vAlign w:val="bottom"/>
+            <w:hideMark/>
+          </w:tcPr>
+          <w:p>
+            <w:pPr>
+              <w:spacing w:after="0" w:line="240" w:lineRule="auto"/>
+              <w:jc w:val="center"/>
+              <w:rPr>
+                <w:rFonts w:ascii="Calibri" w:eastAsia="Times New Roman" w:hAnsi="Calibri" w:cs="Calibri"/>
+                <w:color w:val="000000"/>
+              </w:rPr>
+            </w:pPr>
+            <w:r>
+              <w:rPr>
+                <w:rFonts w:ascii="Calibri" w:eastAsia="Times New Roman" w:hAnsi="Calibri" w:cs="Calibri"/>
+                <w:color w:val="000000"/>
+              </w:rPr>
+              <w:t>RIID</w:t>
+            </w:r>
+          </w:p>
+        </w:tc>
+      </w:tr>
+      <w:tr>
+        <w:trPr>
+          <w:trHeight w:val="450"/>
+        </w:trPr>
+        <w:tc>
+          <w:tcPr>
+            <w:tcW w:w="1340" w:type="dxa"/>
+            <w:tcBorders>
+              <w:top w:val="nil"/>
+              <w:left w:val="single" w:sz="8" w:space="0" w:color="auto"/>
+              <w:bottom w:val="single" w:sz="4" w:space="0" w:color="auto"/>
+              <w:right w:val="single" w:sz="4" w:space="0" w:color="auto"/>
+            </w:tcBorders>
+            <w:shd w:val="clear" w:color="auto" w:fill="auto"/>
+            <w:noWrap/>
+            <w:vAlign w:val="bottom"/>
+            <w:hideMark/>
+          </w:tcPr>
+          <w:p>
+            <w:pPr>
+              <w:spacing w:after="0" w:line="240" w:lineRule="auto"/>
+              <w:jc w:val="center"/>
+              <w:rPr>
+                <w:rFonts w:ascii="Calibri" w:eastAsia="Times New Roman" w:hAnsi="Calibri" w:cs="Calibri"/>
+                <w:color w:val="000000"/>
+              </w:rPr>
+            </w:pPr>
+            <w:r>
+              <w:rPr>
+                <w:rFonts w:ascii="Calibri" w:eastAsia="Times New Roman" w:hAnsi="Calibri" w:cs="Calibri"/>
+                <w:color w:val="000000"/>
+              </w:rPr>
+              <w:t>E</w:t>
+            </w:r>
+          </w:p>
+        </w:tc>
+        <w:tc>
+          <w:tcPr>
+            <w:tcW w:w="4180" w:type="dxa"/>
+            <w:tcBorders>
+              <w:top w:val="nil"/>
+              <w:left w:val="nil"/>
+              <w:bottom w:val="single" w:sz="4" w:space="0" w:color="auto"/>
+              <w:right w:val="nil"/>
+            </w:tcBorders>
+            <w:shd w:val="clear" w:color="000000" w:fill="FFFFFF"/>
+            <w:vAlign w:val="center"/>
+            <w:hideMark/>
+          </w:tcPr>
+          <w:p>
+            <w:pPr>
+              <w:spacing w:after="0" w:line="240" w:lineRule="auto"/>
+              <w:rPr>
+                <w:rFonts w:ascii="Arial" w:eastAsia="Times New Roman" w:hAnsi="Arial" w:cs="Arial"/>
+                <w:color w:val="000000"/>
+                <w:sz w:val="18"/>
+                <w:szCs w:val="18"/>
+                <w:lang w:val="es-PE"/>
+              </w:rPr>
+            </w:pPr>
+            <w:r>
+              <w:rPr>
+                <w:rFonts w:ascii="Arial" w:eastAsia="Times New Roman" w:hAnsi="Arial" w:cs="Arial"/>
+                <w:color w:val="000000"/>
+                <w:sz w:val="18"/>
+                <w:szCs w:val="18"/>
+                <w:lang w:val="es-VE"/>
+              </w:rPr>
+              <w:t>Documentos de manual de usuario</w:t>
+            </w:r>
+          </w:p>
+        </w:tc>
+        <w:tc>
+          <w:tcPr>
+            <w:tcW w:w="1760" w:type="dxa"/>
+            <w:tcBorders>
+              <w:top w:val="nil"/>
+              <w:left w:val="single" w:sz="8" w:space="0" w:color="auto"/>
+              <w:bottom w:val="single" w:sz="4" w:space="0" w:color="auto"/>
+              <w:right w:val="single" w:sz="8" w:space="0" w:color="auto"/>
+            </w:tcBorders>
+            <w:shd w:val="clear" w:color="auto" w:fill="auto"/>
+            <w:noWrap/>
+            <w:vAlign w:val="bottom"/>
+            <w:hideMark/>
+          </w:tcPr>
+          <w:p>
+            <w:pPr>
+              <w:spacing w:after="0" w:line="240" w:lineRule="auto"/>
+              <w:jc w:val="center"/>
+              <w:rPr>
+                <w:rFonts w:ascii="Calibri" w:eastAsia="Times New Roman" w:hAnsi="Calibri" w:cs="Calibri"/>
+                <w:color w:val="000000"/>
+              </w:rPr>
+            </w:pPr>
+            <w:r>
+              <w:rPr>
+                <w:rFonts w:ascii="Calibri" w:eastAsia="Times New Roman" w:hAnsi="Calibri" w:cs="Calibri"/>
+                <w:color w:val="000000"/>
+              </w:rPr>
+              <w:t>P</w:t>
+            </w:r>
+          </w:p>
+        </w:tc>
+        <w:tc>
+          <w:tcPr>
+            <w:tcW w:w="1260" w:type="dxa"/>
+            <w:tcBorders>
+              <w:top w:val="nil"/>
+              <w:left w:val="nil"/>
+              <w:bottom w:val="single" w:sz="4" w:space="0" w:color="auto"/>
+              <w:right w:val="nil"/>
+            </w:tcBorders>
+            <w:shd w:val="clear" w:color="auto" w:fill="auto"/>
+            <w:noWrap/>
+            <w:vAlign w:val="bottom"/>
+            <w:hideMark/>
+          </w:tcPr>
+          <w:p>
+            <w:pPr>
+              <w:spacing w:after="0" w:line="240" w:lineRule="auto"/>
+              <w:jc w:val="center"/>
+              <w:rPr>
+                <w:rFonts w:ascii="Calibri" w:eastAsia="Times New Roman" w:hAnsi="Calibri" w:cs="Calibri"/>
+                <w:color w:val="000000"/>
+              </w:rPr>
+            </w:pPr>
+            <w:proofErr w:type="spellStart"/>
+            <w:r>
+              <w:rPr>
+                <w:rFonts w:ascii="Calibri" w:eastAsia="Times New Roman" w:hAnsi="Calibri" w:cs="Calibri"/>
+                <w:color w:val="000000"/>
+              </w:rPr>
+              <w:t>docx</w:t>
+            </w:r>
+            <w:proofErr w:type="spellEnd"/>
+          </w:p>
+        </w:tc>
+        <w:tc>
+          <w:tcPr>
+            <w:tcW w:w="1540" w:type="dxa"/>
+            <w:tcBorders>
+              <w:top w:val="nil"/>
+              <w:left w:val="single" w:sz="8" w:space="0" w:color="auto"/>
+              <w:bottom w:val="single" w:sz="4" w:space="0" w:color="auto"/>
+              <w:right w:val="single" w:sz="8" w:space="0" w:color="auto"/>
+            </w:tcBorders>
+            <w:shd w:val="clear" w:color="auto" w:fill="auto"/>
+            <w:noWrap/>
+            <w:vAlign w:val="bottom"/>
+            <w:hideMark/>
+          </w:tcPr>
+          <w:p>
+            <w:pPr>
+              <w:spacing w:after="0" w:line="240" w:lineRule="auto"/>
+              <w:jc w:val="center"/>
+              <w:rPr>
+                <w:rFonts w:ascii="Calibri" w:eastAsia="Times New Roman" w:hAnsi="Calibri" w:cs="Calibri"/>
+                <w:color w:val="000000"/>
+              </w:rPr>
+            </w:pPr>
+            <w:r>
+              <w:rPr>
+                <w:rFonts w:ascii="Calibri" w:eastAsia="Times New Roman" w:hAnsi="Calibri" w:cs="Calibri"/>
+                <w:color w:val="000000"/>
+              </w:rPr>
+              <w:t>RIID</w:t>
+            </w:r>
+          </w:p>
+        </w:tc>
+      </w:tr>
+      <w:tr>
+        <w:trPr>
+          <w:trHeight w:val="450"/>
+        </w:trPr>
+        <w:tc>
+          <w:tcPr>
+            <w:tcW w:w="1340" w:type="dxa"/>
+            <w:tcBorders>
+              <w:top w:val="nil"/>
+              <w:left w:val="single" w:sz="8" w:space="0" w:color="auto"/>
+              <w:bottom w:val="single" w:sz="4" w:space="0" w:color="auto"/>
+              <w:right w:val="single" w:sz="4" w:space="0" w:color="auto"/>
+            </w:tcBorders>
+            <w:shd w:val="clear" w:color="auto" w:fill="auto"/>
+            <w:noWrap/>
+            <w:vAlign w:val="bottom"/>
+            <w:hideMark/>
+          </w:tcPr>
+          <w:p>
+            <w:pPr>
+              <w:spacing w:after="0" w:line="240" w:lineRule="auto"/>
+              <w:jc w:val="center"/>
+              <w:rPr>
+                <w:rFonts w:ascii="Calibri" w:eastAsia="Times New Roman" w:hAnsi="Calibri" w:cs="Calibri"/>
+                <w:color w:val="000000"/>
+              </w:rPr>
+            </w:pPr>
+            <w:r>
+              <w:rPr>
+                <w:rFonts w:ascii="Calibri" w:eastAsia="Times New Roman" w:hAnsi="Calibri" w:cs="Calibri"/>
+                <w:color w:val="000000"/>
+              </w:rPr>
+              <w:t>E</w:t>
+            </w:r>
+          </w:p>
+        </w:tc>
+        <w:tc>
+          <w:tcPr>
+            <w:tcW w:w="4180" w:type="dxa"/>
+            <w:tcBorders>
+              <w:top w:val="nil"/>
+              <w:left w:val="nil"/>
+              <w:bottom w:val="single" w:sz="4" w:space="0" w:color="auto"/>
+              <w:right w:val="nil"/>
+            </w:tcBorders>
+            <w:shd w:val="clear" w:color="000000" w:fill="FFFFFF"/>
+            <w:vAlign w:val="center"/>
+            <w:hideMark/>
+          </w:tcPr>
+          <w:p>
+            <w:pPr>
+              <w:spacing w:after="0" w:line="240" w:lineRule="auto"/>
+              <w:rPr>
+                <w:rFonts w:ascii="Arial" w:eastAsia="Times New Roman" w:hAnsi="Arial" w:cs="Arial"/>
+                <w:color w:val="000000"/>
+                <w:sz w:val="18"/>
+                <w:szCs w:val="18"/>
+                <w:lang w:val="es-PE"/>
+              </w:rPr>
+            </w:pPr>
+            <w:r>
+              <w:rPr>
+                <w:rFonts w:ascii="Arial" w:eastAsia="Times New Roman" w:hAnsi="Arial" w:cs="Arial"/>
+                <w:color w:val="000000"/>
+                <w:sz w:val="18"/>
+                <w:szCs w:val="18"/>
+                <w:lang w:val="es-VE"/>
+              </w:rPr>
+              <w:t>Informes de cierre del proyecto</w:t>
+            </w:r>
+          </w:p>
+        </w:tc>
+        <w:tc>
+          <w:tcPr>
+            <w:tcW w:w="1760" w:type="dxa"/>
+            <w:tcBorders>
+              <w:top w:val="nil"/>
+              <w:left w:val="single" w:sz="8" w:space="0" w:color="auto"/>
+              <w:bottom w:val="single" w:sz="4" w:space="0" w:color="auto"/>
+              <w:right w:val="single" w:sz="8" w:space="0" w:color="auto"/>
+            </w:tcBorders>
+            <w:shd w:val="clear" w:color="auto" w:fill="auto"/>
+            <w:noWrap/>
+            <w:vAlign w:val="bottom"/>
+            <w:hideMark/>
+          </w:tcPr>
+          <w:p>
+            <w:pPr>
+              <w:spacing w:after="0" w:line="240" w:lineRule="auto"/>
+              <w:jc w:val="center"/>
+              <w:rPr>
+                <w:rFonts w:ascii="Calibri" w:eastAsia="Times New Roman" w:hAnsi="Calibri" w:cs="Calibri"/>
+                <w:color w:val="000000"/>
+              </w:rPr>
+            </w:pPr>
+            <w:r>
+              <w:rPr>
+                <w:rFonts w:ascii="Calibri" w:eastAsia="Times New Roman" w:hAnsi="Calibri" w:cs="Calibri"/>
+                <w:color w:val="000000"/>
+              </w:rPr>
+              <w:t>P</w:t>
+            </w:r>
+          </w:p>
+        </w:tc>
+        <w:tc>
+          <w:tcPr>
+            <w:tcW w:w="1260" w:type="dxa"/>
+            <w:tcBorders>
+              <w:top w:val="nil"/>
+              <w:left w:val="nil"/>
+              <w:bottom w:val="single" w:sz="4" w:space="0" w:color="auto"/>
+              <w:right w:val="nil"/>
+            </w:tcBorders>
+            <w:shd w:val="clear" w:color="auto" w:fill="auto"/>
+            <w:noWrap/>
+            <w:vAlign w:val="bottom"/>
+            <w:hideMark/>
+          </w:tcPr>
+          <w:p>
+            <w:pPr>
+              <w:spacing w:after="0" w:line="240" w:lineRule="auto"/>
+              <w:jc w:val="center"/>
+              <w:rPr>
+                <w:rFonts w:ascii="Calibri" w:eastAsia="Times New Roman" w:hAnsi="Calibri" w:cs="Calibri"/>
+                <w:color w:val="000000"/>
+              </w:rPr>
+            </w:pPr>
+            <w:proofErr w:type="spellStart"/>
+            <w:r>
+              <w:rPr>
+                <w:rFonts w:ascii="Calibri" w:eastAsia="Times New Roman" w:hAnsi="Calibri" w:cs="Calibri"/>
+                <w:color w:val="000000"/>
+              </w:rPr>
+              <w:t>docx</w:t>
+            </w:r>
+            <w:proofErr w:type="spellEnd"/>
+          </w:p>
+        </w:tc>
+        <w:tc>
+          <w:tcPr>
+            <w:tcW w:w="1540" w:type="dxa"/>
+            <w:tcBorders>
+              <w:top w:val="nil"/>
+              <w:left w:val="single" w:sz="8" w:space="0" w:color="auto"/>
+              <w:bottom w:val="single" w:sz="4" w:space="0" w:color="auto"/>
+              <w:right w:val="single" w:sz="8" w:space="0" w:color="auto"/>
+            </w:tcBorders>
+            <w:shd w:val="clear" w:color="auto" w:fill="auto"/>
+            <w:noWrap/>
+            <w:vAlign w:val="bottom"/>
+            <w:hideMark/>
+          </w:tcPr>
+          <w:p>
+            <w:pPr>
+              <w:spacing w:after="0" w:line="240" w:lineRule="auto"/>
+              <w:jc w:val="center"/>
+              <w:rPr>
+                <w:rFonts w:ascii="Calibri" w:eastAsia="Times New Roman" w:hAnsi="Calibri" w:cs="Calibri"/>
+                <w:color w:val="000000"/>
+              </w:rPr>
+            </w:pPr>
+            <w:r>
+              <w:rPr>
+                <w:rFonts w:ascii="Calibri" w:eastAsia="Times New Roman" w:hAnsi="Calibri" w:cs="Calibri"/>
+                <w:color w:val="000000"/>
+              </w:rPr>
+              <w:t>RIID</w:t>
+            </w:r>
+          </w:p>
+        </w:tc>
+      </w:tr>
+      <w:tr>
+        <w:trPr>
+          <w:trHeight w:val="450"/>
+        </w:trPr>
+        <w:tc>
+          <w:tcPr>
+            <w:tcW w:w="1340" w:type="dxa"/>
+            <w:tcBorders>
+              <w:top w:val="nil"/>
+              <w:left w:val="single" w:sz="8" w:space="0" w:color="auto"/>
+              <w:bottom w:val="single" w:sz="8" w:space="0" w:color="auto"/>
+              <w:right w:val="single" w:sz="4" w:space="0" w:color="auto"/>
+            </w:tcBorders>
+            <w:shd w:val="clear" w:color="auto" w:fill="auto"/>
+            <w:noWrap/>
+            <w:vAlign w:val="bottom"/>
+            <w:hideMark/>
+          </w:tcPr>
+          <w:p>
+            <w:pPr>
+              <w:spacing w:after="0" w:line="240" w:lineRule="auto"/>
+              <w:jc w:val="center"/>
+              <w:rPr>
+                <w:rFonts w:ascii="Calibri" w:eastAsia="Times New Roman" w:hAnsi="Calibri" w:cs="Calibri"/>
+                <w:color w:val="000000"/>
+              </w:rPr>
+            </w:pPr>
+            <w:r>
+              <w:rPr>
+                <w:rFonts w:ascii="Calibri" w:eastAsia="Times New Roman" w:hAnsi="Calibri" w:cs="Calibri"/>
+                <w:color w:val="000000"/>
+              </w:rPr>
+              <w:t>F</w:t>
+            </w:r>
+          </w:p>
+        </w:tc>
+        <w:tc>
+          <w:tcPr>
+            <w:tcW w:w="4180" w:type="dxa"/>
+            <w:tcBorders>
+              <w:top w:val="nil"/>
+              <w:left w:val="nil"/>
+              <w:bottom w:val="single" w:sz="8" w:space="0" w:color="auto"/>
+              <w:right w:val="nil"/>
+            </w:tcBorders>
+            <w:shd w:val="clear" w:color="000000" w:fill="FFFFFF"/>
+            <w:vAlign w:val="center"/>
+            <w:hideMark/>
+          </w:tcPr>
+          <w:p>
+            <w:pPr>
+              <w:spacing w:after="0" w:line="240" w:lineRule="auto"/>
+              <w:rPr>
+                <w:rFonts w:ascii="Arial" w:eastAsia="Times New Roman" w:hAnsi="Arial" w:cs="Arial"/>
+                <w:color w:val="000000"/>
+                <w:sz w:val="18"/>
+                <w:szCs w:val="18"/>
+              </w:rPr>
+            </w:pPr>
+            <w:r>
+              <w:rPr>
+                <w:rFonts w:ascii="Arial" w:eastAsia="Times New Roman" w:hAnsi="Arial" w:cs="Arial"/>
+                <w:color w:val="000000"/>
+                <w:sz w:val="18"/>
+                <w:szCs w:val="18"/>
+                <w:lang w:val="es-CO"/>
+              </w:rPr>
+              <w:t xml:space="preserve">Prototipos </w:t>
+            </w:r>
+          </w:p>
+        </w:tc>
+        <w:tc>
+          <w:tcPr>
+            <w:tcW w:w="1760" w:type="dxa"/>
+            <w:tcBorders>
+              <w:top w:val="nil"/>
+              <w:left w:val="single" w:sz="8" w:space="0" w:color="auto"/>
+              <w:bottom w:val="single" w:sz="8" w:space="0" w:color="auto"/>
+              <w:right w:val="single" w:sz="8" w:space="0" w:color="auto"/>
+            </w:tcBorders>
+            <w:shd w:val="clear" w:color="auto" w:fill="auto"/>
+            <w:noWrap/>
+            <w:vAlign w:val="bottom"/>
+            <w:hideMark/>
+          </w:tcPr>
+          <w:p>
+            <w:pPr>
+              <w:spacing w:after="0" w:line="240" w:lineRule="auto"/>
+              <w:jc w:val="center"/>
+              <w:rPr>
+                <w:rFonts w:ascii="Calibri" w:eastAsia="Times New Roman" w:hAnsi="Calibri" w:cs="Calibri"/>
+                <w:color w:val="000000"/>
+              </w:rPr>
+            </w:pPr>
+            <w:r>
+              <w:rPr>
+                <w:rFonts w:ascii="Calibri" w:eastAsia="Times New Roman" w:hAnsi="Calibri" w:cs="Calibri"/>
+                <w:color w:val="000000"/>
+              </w:rPr>
+              <w:t>P</w:t>
+            </w:r>
+          </w:p>
+        </w:tc>
+        <w:tc>
+          <w:tcPr>
+            <w:tcW w:w="1260" w:type="dxa"/>
+            <w:tcBorders>
+              <w:top w:val="nil"/>
+              <w:left w:val="nil"/>
+              <w:bottom w:val="single" w:sz="8" w:space="0" w:color="auto"/>
+              <w:right w:val="nil"/>
+            </w:tcBorders>
+            <w:shd w:val="clear" w:color="auto" w:fill="auto"/>
+            <w:noWrap/>
+            <w:vAlign w:val="bottom"/>
+            <w:hideMark/>
+          </w:tcPr>
+          <w:p>
+            <w:pPr>
+              <w:spacing w:after="0" w:line="240" w:lineRule="auto"/>
+              <w:jc w:val="center"/>
+              <w:rPr>
+                <w:rFonts w:ascii="Calibri" w:eastAsia="Times New Roman" w:hAnsi="Calibri" w:cs="Calibri"/>
+                <w:color w:val="000000"/>
+              </w:rPr>
+            </w:pPr>
+            <w:r>
+              <w:rPr>
+                <w:rFonts w:ascii="Calibri" w:eastAsia="Times New Roman" w:hAnsi="Calibri" w:cs="Calibri"/>
+                <w:color w:val="000000"/>
+              </w:rPr>
+              <w:t>java</w:t>
+            </w:r>
+          </w:p>
+        </w:tc>
+        <w:tc>
+          <w:tcPr>
+            <w:tcW w:w="1540" w:type="dxa"/>
+            <w:tcBorders>
+              <w:top w:val="nil"/>
+              <w:left w:val="single" w:sz="8" w:space="0" w:color="auto"/>
+              <w:bottom w:val="single" w:sz="8" w:space="0" w:color="auto"/>
+              <w:right w:val="single" w:sz="8" w:space="0" w:color="auto"/>
+            </w:tcBorders>
+            <w:shd w:val="clear" w:color="auto" w:fill="auto"/>
+            <w:noWrap/>
+            <w:vAlign w:val="bottom"/>
+            <w:hideMark/>
+          </w:tcPr>
+          <w:p>
+            <w:pPr>
+              <w:spacing w:after="0" w:line="240" w:lineRule="auto"/>
+              <w:jc w:val="center"/>
+              <w:rPr>
+                <w:rFonts w:ascii="Calibri" w:eastAsia="Times New Roman" w:hAnsi="Calibri" w:cs="Calibri"/>
+                <w:color w:val="000000"/>
+              </w:rPr>
+            </w:pPr>
+            <w:r>
+              <w:rPr>
+                <w:rFonts w:ascii="Calibri" w:eastAsia="Times New Roman" w:hAnsi="Calibri" w:cs="Calibri"/>
+                <w:color w:val="000000"/>
+              </w:rPr>
+              <w:t>RIID</w:t>
+            </w:r>
+          </w:p>
+        </w:tc>
+      </w:tr>
+    </w:tbl>
+    <w:p>
+      <w:pPr>
+        <w:jc w:val="both"/>
+        <w:rPr>
+          <w:b/>
+          <w:sz w:val="24"/>
+          <w:szCs w:val="24"/>
+          <w:lang w:val="es-PE"/>
+        </w:rPr>
+      </w:pPr>
+    </w:p>
+    <w:p>
+      <w:pPr>
+        <w:jc w:val="both"/>
+        <w:rPr>
+          <w:b/>
+          <w:sz w:val="24"/>
+          <w:szCs w:val="24"/>
+          <w:lang w:val="es-PE"/>
+        </w:rPr>
+      </w:pPr>
+    </w:p>
+    <w:p>
+      <w:pPr>
+        <w:jc w:val="both"/>
+        <w:rPr>
+          <w:b/>
+          <w:sz w:val="24"/>
+          <w:szCs w:val="24"/>
+          <w:lang w:val="es-PE"/>
+        </w:rPr>
+      </w:pPr>
+    </w:p>
+    <w:p>
+      <w:pPr>
+        <w:jc w:val="both"/>
+        <w:rPr>
+          <w:b/>
+          <w:sz w:val="24"/>
+          <w:szCs w:val="24"/>
+          <w:lang w:val="es-PE"/>
+        </w:rPr>
+      </w:pPr>
+    </w:p>
+    <w:p>
+      <w:pPr>
+        <w:pStyle w:val="Prrafodelista"/>
+        <w:numPr>
+          <w:ilvl w:val="1"/>
+          <w:numId w:val="3"/>
+        </w:numPr>
+        <w:jc w:val="both"/>
+        <w:rPr>
+          <w:b/>
+          <w:sz w:val="24"/>
+          <w:szCs w:val="24"/>
+          <w:lang w:val="es-PE"/>
+        </w:rPr>
+      </w:pPr>
+      <w:r>
+        <w:rPr>
+          <w:b/>
+          <w:sz w:val="24"/>
+          <w:szCs w:val="24"/>
+          <w:lang w:val="es-PE"/>
+        </w:rPr>
+        <w:lastRenderedPageBreak/>
+        <w:t>Línea Base</w:t>
+      </w:r>
+    </w:p>
+    <w:tbl>
+      <w:tblPr>
+        <w:tblW w:w="9568" w:type="dxa"/>
+        <w:tblBorders>
+          <w:top w:val="single" w:sz="6" w:space="0" w:color="000080"/>
+          <w:left w:val="single" w:sz="6" w:space="0" w:color="000080"/>
+          <w:bottom w:val="single" w:sz="6" w:space="0" w:color="000080"/>
+          <w:right w:val="single" w:sz="6" w:space="0" w:color="000080"/>
+          <w:insideH w:val="single" w:sz="6" w:space="0" w:color="000080"/>
+          <w:insideV w:val="single" w:sz="6" w:space="0" w:color="000080"/>
+        </w:tblBorders>
+        <w:tblLayout w:type="fixed"/>
+        <w:tblCellMar>
+          <w:left w:w="70" w:type="dxa"/>
+          <w:right w:w="70" w:type="dxa"/>
+        </w:tblCellMar>
+        <w:tblLook w:val="00A0" w:firstRow="1" w:lastRow="0" w:firstColumn="1" w:lastColumn="0" w:noHBand="0" w:noVBand="0"/>
+      </w:tblPr>
+      <w:tblGrid>
+        <w:gridCol w:w="2480"/>
+        <w:gridCol w:w="2552"/>
+        <w:gridCol w:w="1984"/>
+        <w:gridCol w:w="2552"/>
+      </w:tblGrid>
+      <w:tr>
+        <w:tc>
+          <w:tcPr>
+            <w:tcW w:w="2480" w:type="dxa"/>
+            <w:shd w:val="clear" w:color="auto" w:fill="BDD6EE" w:themeFill="accent1" w:themeFillTint="66"/>
+          </w:tcPr>
+          <w:p>
+            <w:pPr>
+              <w:jc w:val="center"/>
+              <w:rPr>
+                <w:rFonts w:cstheme="minorHAnsi"/>
+                <w:b/>
+                <w:sz w:val="24"/>
+                <w:szCs w:val="24"/>
+                <w:lang w:val="es-PE"/>
+              </w:rPr>
+            </w:pPr>
+            <w:r>
+              <w:rPr>
+                <w:rFonts w:cstheme="minorHAnsi"/>
+                <w:b/>
+                <w:sz w:val="24"/>
+                <w:szCs w:val="24"/>
+                <w:lang w:val="es-PE"/>
+              </w:rPr>
+              <w:t>Fase del Ciclo de Vida del Software</w:t>
+            </w:r>
+          </w:p>
+        </w:tc>
+        <w:tc>
+          <w:tcPr>
+            <w:tcW w:w="2552" w:type="dxa"/>
+            <w:shd w:val="clear" w:color="auto" w:fill="BDD6EE" w:themeFill="accent1" w:themeFillTint="66"/>
+          </w:tcPr>
+          <w:p>
+            <w:pPr>
+              <w:jc w:val="center"/>
+              <w:rPr>
+                <w:rFonts w:cstheme="minorHAnsi"/>
+                <w:b/>
+                <w:sz w:val="24"/>
+                <w:szCs w:val="24"/>
+              </w:rPr>
+            </w:pPr>
+            <w:r>
+              <w:rPr>
+                <w:rFonts w:cstheme="minorHAnsi"/>
+                <w:b/>
+                <w:sz w:val="24"/>
+                <w:szCs w:val="24"/>
+              </w:rPr>
+              <w:t>Productos</w:t>
+            </w:r>
+          </w:p>
+        </w:tc>
+        <w:tc>
+          <w:tcPr>
+            <w:tcW w:w="1984" w:type="dxa"/>
+            <w:shd w:val="clear" w:color="auto" w:fill="BDD6EE" w:themeFill="accent1" w:themeFillTint="66"/>
+          </w:tcPr>
+          <w:p>
+            <w:pPr>
+              <w:jc w:val="center"/>
+              <w:rPr>
+                <w:rFonts w:cstheme="minorHAnsi"/>
+                <w:b/>
+                <w:sz w:val="24"/>
+                <w:szCs w:val="24"/>
+              </w:rPr>
+            </w:pPr>
+            <w:r>
+              <w:rPr>
+                <w:rFonts w:cstheme="minorHAnsi"/>
+                <w:b/>
+                <w:sz w:val="24"/>
+                <w:szCs w:val="24"/>
+              </w:rPr>
+              <w:t>Revisión</w:t>
+            </w:r>
+          </w:p>
+        </w:tc>
+        <w:tc>
+          <w:tcPr>
+            <w:tcW w:w="2552" w:type="dxa"/>
+            <w:shd w:val="clear" w:color="auto" w:fill="BDD6EE" w:themeFill="accent1" w:themeFillTint="66"/>
+          </w:tcPr>
+          <w:p>
+            <w:pPr>
+              <w:jc w:val="center"/>
+              <w:rPr>
+                <w:rFonts w:cstheme="minorHAnsi"/>
+                <w:b/>
+                <w:i/>
+                <w:sz w:val="24"/>
+                <w:szCs w:val="24"/>
+              </w:rPr>
+            </w:pPr>
+            <w:r>
+              <w:rPr>
+                <w:rFonts w:cstheme="minorHAnsi"/>
+                <w:b/>
+                <w:i/>
+                <w:sz w:val="24"/>
+                <w:szCs w:val="24"/>
+              </w:rPr>
+              <w:t xml:space="preserve">Baseline </w:t>
+            </w:r>
+          </w:p>
+          <w:p>
+            <w:pPr>
+              <w:jc w:val="center"/>
+              <w:rPr>
+                <w:rFonts w:cstheme="minorHAnsi"/>
+                <w:b/>
+                <w:sz w:val="24"/>
+                <w:szCs w:val="24"/>
+              </w:rPr>
+            </w:pPr>
+            <w:r>
+              <w:rPr>
+                <w:rFonts w:cstheme="minorHAnsi"/>
+                <w:b/>
+                <w:sz w:val="24"/>
+                <w:szCs w:val="24"/>
+              </w:rPr>
+              <w:t>Genérica</w:t>
+            </w:r>
+          </w:p>
+        </w:tc>
+      </w:tr>
+      <w:tr>
+        <w:tc>
+          <w:tcPr>
+            <w:tcW w:w="2480" w:type="dxa"/>
+          </w:tcPr>
+          <w:p>
+            <w:r>
+              <w:t>Planificación</w:t>
+            </w:r>
+          </w:p>
+        </w:tc>
+        <w:tc>
+          <w:tcPr>
+            <w:tcW w:w="2552" w:type="dxa"/>
+          </w:tcPr>
+          <w:p>
+            <w:pPr>
+              <w:rPr>
+                <w:lang w:val="es-PE"/>
+              </w:rPr>
+            </w:pPr>
+            <w:r>
+              <w:rPr>
+                <w:lang w:val="es-PE"/>
+              </w:rPr>
+              <w:t>Acta de Constitución</w:t>
+            </w:r>
+          </w:p>
+          <w:p>
+            <w:pPr>
+              <w:rPr>
+                <w:lang w:val="es-PE"/>
+              </w:rPr>
+            </w:pPr>
+            <w:r>
+              <w:rPr>
+                <w:lang w:val="es-PE"/>
+              </w:rPr>
+              <w:t xml:space="preserve">Plan de </w:t>
+            </w:r>
+            <w:r>
+              <w:rPr>
+                <w:lang w:val="es-PE"/>
+              </w:rPr>
+              <w:t xml:space="preserve">Gestión del </w:t>
+            </w:r>
+            <w:r>
+              <w:rPr>
+                <w:lang w:val="es-PE"/>
+              </w:rPr>
+              <w:t>proyecto</w:t>
+            </w:r>
+          </w:p>
+          <w:p>
+            <w:pPr>
+              <w:rPr>
+                <w:lang w:val="es-PE"/>
+              </w:rPr>
+            </w:pPr>
+            <w:r>
+              <w:rPr>
+                <w:lang w:val="es-PE"/>
+              </w:rPr>
+              <w:t>Plan de SCM</w:t>
+            </w:r>
+          </w:p>
+          <w:p>
+            <w:pPr>
+              <w:rPr>
+                <w:lang w:val="es-PE"/>
+              </w:rPr>
+            </w:pPr>
+            <w:r>
+              <w:rPr>
+                <w:lang w:val="es-PE"/>
+              </w:rPr>
+              <w:t>Plan de SQA</w:t>
+            </w:r>
+          </w:p>
+          <w:p>
+            <w:pPr>
+              <w:rPr>
+                <w:lang w:val="es-PE"/>
+              </w:rPr>
+            </w:pPr>
+            <w:r>
+              <w:rPr>
+                <w:lang w:val="es-PE"/>
+              </w:rPr>
+              <w:t>Especificación preliminar de requerimientos</w:t>
+            </w:r>
+          </w:p>
+        </w:tc>
+        <w:tc>
+          <w:tcPr>
+            <w:tcW w:w="1984" w:type="dxa"/>
+          </w:tcPr>
+          <w:p>
+            <w:pPr>
+              <w:rPr>
+                <w:lang w:val="es-PE"/>
+              </w:rPr>
+            </w:pPr>
+            <w:r>
+              <w:rPr>
+                <w:lang w:val="es-PE"/>
+              </w:rPr>
+              <w:t>Acta de Constitución</w:t>
+            </w:r>
+          </w:p>
+          <w:p>
+            <w:pPr>
+              <w:rPr>
+                <w:lang w:val="es-PE"/>
+              </w:rPr>
+            </w:pPr>
+            <w:r>
+              <w:rPr>
+                <w:lang w:val="es-PE"/>
+              </w:rPr>
+              <w:t>Plan de proyecto</w:t>
+            </w:r>
+          </w:p>
+          <w:p>
+            <w:pPr>
+              <w:rPr>
+                <w:lang w:val="es-PE"/>
+              </w:rPr>
+            </w:pPr>
+            <w:r>
+              <w:rPr>
+                <w:lang w:val="es-PE"/>
+              </w:rPr>
+              <w:t>Plan de SCM</w:t>
+            </w:r>
+          </w:p>
+          <w:p>
+            <w:r>
+              <w:t>Plan de SQA</w:t>
+            </w:r>
+          </w:p>
+        </w:tc>
+        <w:tc>
+          <w:tcPr>
+            <w:tcW w:w="2552" w:type="dxa"/>
+          </w:tcPr>
+          <w:p>
+            <w:r>
+              <w:t>Planificación</w:t>
+            </w:r>
+          </w:p>
+        </w:tc>
+      </w:tr>
+      <w:tr>
+        <w:tc>
+          <w:tcPr>
+            <w:tcW w:w="2480" w:type="dxa"/>
+          </w:tcPr>
+          <w:p>
+            <w:r>
+              <w:t>Especificación de Requisitos</w:t>
+            </w:r>
+          </w:p>
+        </w:tc>
+        <w:tc>
+          <w:tcPr>
+            <w:tcW w:w="2552" w:type="dxa"/>
+          </w:tcPr>
+          <w:p>
+            <w:r>
+              <w:t xml:space="preserve">Especificación de </w:t>
+            </w:r>
+            <w:r>
+              <w:t>R</w:t>
+            </w:r>
+            <w:r>
+              <w:t>equisitos</w:t>
+            </w:r>
+          </w:p>
+        </w:tc>
+        <w:tc>
+          <w:tcPr>
+            <w:tcW w:w="1984" w:type="dxa"/>
+          </w:tcPr>
+          <w:p>
+            <w:r>
+              <w:t>Especificación de Requisitos</w:t>
+            </w:r>
+          </w:p>
+        </w:tc>
+        <w:tc>
+          <w:tcPr>
+            <w:tcW w:w="2552" w:type="dxa"/>
+          </w:tcPr>
+          <w:p>
+            <w:pPr>
+              <w:pStyle w:val="Encabezado"/>
+              <w:tabs>
+                <w:tab w:val="clear" w:pos="4419"/>
+                <w:tab w:val="clear" w:pos="8838"/>
+              </w:tabs>
+            </w:pPr>
+            <w:r>
+              <w:t>Especificación de requerimientos</w:t>
+            </w:r>
+          </w:p>
+        </w:tc>
+      </w:tr>
+      <w:tr>
+        <w:tc>
+          <w:tcPr>
+            <w:tcW w:w="2480" w:type="dxa"/>
+          </w:tcPr>
+          <w:p>
+            <w:r>
+              <w:t>Diseño</w:t>
+            </w:r>
+          </w:p>
+        </w:tc>
+        <w:tc>
+          <w:tcPr>
+            <w:tcW w:w="2552" w:type="dxa"/>
+          </w:tcPr>
+          <w:p>
+            <w:pPr>
+              <w:rPr>
+                <w:lang w:val="es-PE"/>
+              </w:rPr>
+            </w:pPr>
+            <w:r>
+              <w:rPr>
+                <w:lang w:val="es-PE"/>
+              </w:rPr>
+              <w:t>Diseño preliminar</w:t>
+            </w:r>
+          </w:p>
+          <w:p>
+            <w:pPr>
+              <w:rPr>
+                <w:lang w:val="es-PE"/>
+              </w:rPr>
+            </w:pPr>
+            <w:r>
+              <w:rPr>
+                <w:lang w:val="es-PE"/>
+              </w:rPr>
+              <w:t>Diseño detallado</w:t>
+            </w:r>
+          </w:p>
+          <w:p>
+            <w:pPr>
+              <w:rPr>
+                <w:lang w:val="es-PE"/>
+              </w:rPr>
+            </w:pPr>
+            <w:r>
+              <w:rPr>
+                <w:lang w:val="es-PE"/>
+              </w:rPr>
+              <w:t>Plan de pruebas</w:t>
+            </w:r>
+          </w:p>
+        </w:tc>
+        <w:tc>
+          <w:tcPr>
+            <w:tcW w:w="1984" w:type="dxa"/>
+          </w:tcPr>
+          <w:p>
+            <w:pPr>
+              <w:rPr>
+                <w:lang w:val="es-PE"/>
+              </w:rPr>
+            </w:pPr>
+            <w:r>
+              <w:rPr>
+                <w:lang w:val="es-PE"/>
+              </w:rPr>
+              <w:t>Diseño preliminar</w:t>
+            </w:r>
+          </w:p>
+          <w:p>
+            <w:pPr>
+              <w:rPr>
+                <w:lang w:val="es-PE"/>
+              </w:rPr>
+            </w:pPr>
+            <w:r>
+              <w:rPr>
+                <w:lang w:val="es-PE"/>
+              </w:rPr>
+              <w:t>Diseño detallado</w:t>
+            </w:r>
+          </w:p>
+          <w:p>
+            <w:pPr>
+              <w:pStyle w:val="Encabezado"/>
+              <w:tabs>
+                <w:tab w:val="clear" w:pos="4419"/>
+                <w:tab w:val="clear" w:pos="8838"/>
+              </w:tabs>
+            </w:pPr>
+            <w:r>
+              <w:t>Plan de pruebas</w:t>
+            </w:r>
+          </w:p>
+        </w:tc>
+        <w:tc>
+          <w:tcPr>
+            <w:tcW w:w="2552" w:type="dxa"/>
+          </w:tcPr>
+          <w:p>
+            <w:r>
+              <w:t>Diseño</w:t>
+            </w:r>
+          </w:p>
+        </w:tc>
+      </w:tr>
+      <w:tr>
+        <w:tc>
+          <w:tcPr>
+            <w:tcW w:w="2480" w:type="dxa"/>
+          </w:tcPr>
+          <w:p>
+            <w:r>
+              <w:t>Implementación</w:t>
+            </w:r>
+          </w:p>
+        </w:tc>
+        <w:tc>
+          <w:tcPr>
+            <w:tcW w:w="2552" w:type="dxa"/>
+          </w:tcPr>
+          <w:p>
+            <w:pPr>
+              <w:rPr>
+                <w:lang w:val="es-PE"/>
+              </w:rPr>
+            </w:pPr>
+            <w:r>
+              <w:rPr>
+                <w:lang w:val="es-PE"/>
+              </w:rPr>
+              <w:t>Especificación de los casos de prueba</w:t>
+            </w:r>
+          </w:p>
+          <w:p>
+            <w:pPr>
+              <w:rPr>
+                <w:lang w:val="es-PE"/>
+              </w:rPr>
+            </w:pPr>
+            <w:r>
+              <w:rPr>
+                <w:lang w:val="es-PE"/>
+              </w:rPr>
+              <w:t>Especificación de los procedimientos</w:t>
+            </w:r>
+          </w:p>
+          <w:p>
+            <w:pPr>
+              <w:rPr>
+                <w:lang w:val="es-PE"/>
+              </w:rPr>
+            </w:pPr>
+            <w:proofErr w:type="spellStart"/>
+            <w:r>
+              <w:rPr>
+                <w:lang w:val="es-PE"/>
+              </w:rPr>
+              <w:t>Codifiación</w:t>
+            </w:r>
+            <w:proofErr w:type="spellEnd"/>
+            <w:r>
+              <w:rPr>
+                <w:lang w:val="es-PE"/>
+              </w:rPr>
+              <w:t xml:space="preserve"> del Sistema Web</w:t>
+            </w:r>
+          </w:p>
+          <w:p>
+            <w:pPr>
+              <w:rPr>
+                <w:lang w:val="es-PE"/>
+              </w:rPr>
+            </w:pPr>
+            <w:r>
+              <w:rPr>
+                <w:lang w:val="es-PE"/>
+              </w:rPr>
+              <w:t>Script d Objetos de Base de Datos</w:t>
+            </w:r>
+          </w:p>
+          <w:p>
+            <w:pPr>
+              <w:rPr>
+                <w:lang w:val="es-PE"/>
+              </w:rPr>
+            </w:pPr>
+            <w:r>
+              <w:rPr>
+                <w:lang w:val="es-PE"/>
+              </w:rPr>
+              <w:t xml:space="preserve">Documentación del código </w:t>
+            </w:r>
+          </w:p>
+          <w:p>
+            <w:pPr>
+              <w:rPr>
+                <w:lang w:val="es-PE"/>
+              </w:rPr>
+            </w:pPr>
+            <w:r>
+              <w:rPr>
+                <w:lang w:val="es-PE"/>
+              </w:rPr>
+              <w:t>Resultados de la prueba de unidad</w:t>
+            </w:r>
+          </w:p>
+        </w:tc>
+        <w:tc>
+          <w:tcPr>
+            <w:tcW w:w="1984" w:type="dxa"/>
+          </w:tcPr>
+          <w:p>
+            <w:pPr>
+              <w:rPr>
+                <w:lang w:val="es-PE"/>
+              </w:rPr>
+            </w:pPr>
+            <w:r>
+              <w:rPr>
+                <w:lang w:val="es-PE"/>
+              </w:rPr>
+              <w:t>Especificación de los casos de prueba</w:t>
+            </w:r>
+          </w:p>
+          <w:p>
+            <w:pPr>
+              <w:rPr>
+                <w:lang w:val="es-PE"/>
+              </w:rPr>
+            </w:pPr>
+            <w:r>
+              <w:rPr>
+                <w:lang w:val="es-PE"/>
+              </w:rPr>
+              <w:t xml:space="preserve">Especificación de los procedimientos </w:t>
+            </w:r>
+          </w:p>
+          <w:p>
+            <w:pPr>
+              <w:rPr>
+                <w:lang w:val="es-PE"/>
+              </w:rPr>
+            </w:pPr>
+            <w:r>
+              <w:rPr>
+                <w:lang w:val="es-PE"/>
+              </w:rPr>
+              <w:t>Resultados de la prueba de unidad</w:t>
+            </w:r>
+          </w:p>
+        </w:tc>
+        <w:tc>
+          <w:tcPr>
+            <w:tcW w:w="2552" w:type="dxa"/>
+          </w:tcPr>
+          <w:p>
+            <w:r>
+              <w:t>Código</w:t>
+            </w:r>
+          </w:p>
+        </w:tc>
+      </w:tr>
+      <w:tr>
+        <w:tc>
+          <w:tcPr>
+            <w:tcW w:w="2480" w:type="dxa"/>
+          </w:tcPr>
+          <w:p>
+            <w:r>
+              <w:t>Integración y prueba</w:t>
+            </w:r>
+          </w:p>
+        </w:tc>
+        <w:tc>
+          <w:tcPr>
+            <w:tcW w:w="2552" w:type="dxa"/>
+          </w:tcPr>
+          <w:p>
+            <w:r>
+              <w:t>Resultados de las pruebas</w:t>
+            </w:r>
+          </w:p>
+        </w:tc>
+        <w:tc>
+          <w:tcPr>
+            <w:tcW w:w="1984" w:type="dxa"/>
+          </w:tcPr>
+          <w:p>
+            <w:r>
+              <w:t>Resultados de las pruebas</w:t>
+            </w:r>
+          </w:p>
+        </w:tc>
+        <w:tc>
+          <w:tcPr>
+            <w:tcW w:w="2552" w:type="dxa"/>
+          </w:tcPr>
+          <w:p>
+            <w:r>
+              <w:t>Integración y prueba</w:t>
+            </w:r>
+          </w:p>
+        </w:tc>
+      </w:tr>
+      <w:tr>
+        <w:tc>
+          <w:tcPr>
+            <w:tcW w:w="2480" w:type="dxa"/>
+          </w:tcPr>
+          <w:p>
+            <w:r>
+              <w:t>Aceptación y entrega</w:t>
+            </w:r>
+          </w:p>
+        </w:tc>
+        <w:tc>
+          <w:tcPr>
+            <w:tcW w:w="2552" w:type="dxa"/>
+          </w:tcPr>
+          <w:p>
+            <w:pPr>
+              <w:rPr>
+                <w:lang w:val="es-PE"/>
+              </w:rPr>
+            </w:pPr>
+            <w:r>
+              <w:rPr>
+                <w:lang w:val="es-PE"/>
+              </w:rPr>
+              <w:t>Software</w:t>
+            </w:r>
+          </w:p>
+          <w:p>
+            <w:pPr>
+              <w:rPr>
+                <w:lang w:val="es-PE"/>
+              </w:rPr>
+            </w:pPr>
+            <w:r>
+              <w:rPr>
+                <w:lang w:val="es-PE"/>
+              </w:rPr>
+              <w:t>Documentación del software</w:t>
+            </w:r>
+          </w:p>
+          <w:p>
+            <w:pPr>
+              <w:rPr>
+                <w:lang w:val="es-PE"/>
+              </w:rPr>
+            </w:pPr>
+            <w:r>
+              <w:rPr>
+                <w:lang w:val="es-PE"/>
+              </w:rPr>
+              <w:t xml:space="preserve">Descripción de la versión </w:t>
+            </w:r>
+            <w:r>
+              <w:rPr>
+                <w:lang w:val="es-PE"/>
+              </w:rPr>
+              <w:lastRenderedPageBreak/>
+              <w:t>del software</w:t>
+            </w:r>
+          </w:p>
+        </w:tc>
+        <w:tc>
+          <w:tcPr>
+            <w:tcW w:w="1984" w:type="dxa"/>
+          </w:tcPr>
+          <w:p>
+            <w:r>
+              <w:lastRenderedPageBreak/>
+              <w:t>Auditoría funcional</w:t>
+            </w:r>
+          </w:p>
+          <w:p>
+            <w:r>
+              <w:t>Auditoría física</w:t>
+            </w:r>
+          </w:p>
+        </w:tc>
+        <w:tc>
+          <w:tcPr>
+            <w:tcW w:w="2552" w:type="dxa"/>
+          </w:tcPr>
+          <w:p>
+            <w:r>
+              <w:t>Aceptación y entrega</w:t>
+            </w:r>
+          </w:p>
+        </w:tc>
+      </w:tr>
+    </w:tbl>
+    <w:p>
+      <w:pPr>
+        <w:ind w:left="576"/>
+        <w:jc w:val="both"/>
+      </w:pPr>
+    </w:p>
+    <w:p>
+      <w:pPr>
+        <w:pStyle w:val="Prrafodelista"/>
+        <w:ind w:left="360"/>
+        <w:jc w:val="both"/>
+        <w:rPr>
+          <w:b/>
+          <w:sz w:val="24"/>
+          <w:szCs w:val="24"/>
+          <w:lang w:val="es-PE"/>
+        </w:rPr>
+      </w:pPr>
+    </w:p>
+    <w:p>
+      <w:pPr>
+        <w:jc w:val="both"/>
+        <w:rPr>
+          <w:sz w:val="24"/>
+          <w:szCs w:val="24"/>
+          <w:lang w:val="es-PE"/>
+        </w:rPr>
+      </w:pPr>
+    </w:p>
     <w:p>
       <w:pPr>
         <w:jc w:val="both"/>
@@ -10120,6 +14305,7 @@
     <w:lsdException w:name="toc 7" w:uiPriority="39"/>
     <w:lsdException w:name="toc 8" w:uiPriority="39"/>
     <w:lsdException w:name="toc 9" w:uiPriority="39"/>
+    <w:lsdException w:name="header" w:uiPriority="0"/>
     <w:lsdException w:name="caption" w:uiPriority="35" w:qFormat="1"/>
     <w:lsdException w:name="Title" w:semiHidden="0" w:uiPriority="10" w:unhideWhenUsed="0" w:qFormat="1"/>
     <w:lsdException w:name="Default Paragraph Font" w:uiPriority="1"/>
@@ -10272,6 +14458,29 @@
       <w:u w:color="000000"/>
       <w:bdr w:val="nil"/>
       <w:lang w:val="es-ES_tradnl" w:eastAsia="es-PE"/>
+    </w:rPr>
+  </w:style>
+  <w:style w:type="paragraph" w:styleId="Ttulo2">
+    <w:name w:val="heading 2"/>
+    <w:basedOn w:val="Normal"/>
+    <w:next w:val="Normal"/>
+    <w:link w:val="Ttulo2Car"/>
+    <w:uiPriority w:val="9"/>
+    <w:semiHidden/>
+    <w:unhideWhenUsed/>
+    <w:qFormat/>
+    <w:rsid w:val="00AF00B8"/>
+    <w:pPr>
+      <w:keepNext/>
+      <w:keepLines/>
+      <w:spacing w:before="40" w:after="0"/>
+      <w:outlineLvl w:val="1"/>
+    </w:pPr>
+    <w:rPr>
+      <w:rFonts w:asciiTheme="majorHAnsi" w:eastAsiaTheme="majorEastAsia" w:hAnsiTheme="majorHAnsi" w:cstheme="majorBidi"/>
+      <w:color w:val="2E74B5" w:themeColor="accent1" w:themeShade="BF"/>
+      <w:sz w:val="26"/>
+      <w:szCs w:val="26"/>
     </w:rPr>
   </w:style>
   <w:style w:type="character" w:default="1" w:styleId="Fuentedeprrafopredeter">
@@ -10516,6 +14725,53 @@
       <w:szCs w:val="16"/>
     </w:rPr>
   </w:style>
+  <w:style w:type="character" w:customStyle="1" w:styleId="Ttulo2Car">
+    <w:name w:val="Título 2 Car"/>
+    <w:basedOn w:val="Fuentedeprrafopredeter"/>
+    <w:link w:val="Ttulo2"/>
+    <w:uiPriority w:val="9"/>
+    <w:semiHidden/>
+    <w:rsid w:val="00AF00B8"/>
+    <w:rPr>
+      <w:rFonts w:asciiTheme="majorHAnsi" w:eastAsiaTheme="majorEastAsia" w:hAnsiTheme="majorHAnsi" w:cstheme="majorBidi"/>
+      <w:color w:val="2E74B5" w:themeColor="accent1" w:themeShade="BF"/>
+      <w:sz w:val="26"/>
+      <w:szCs w:val="26"/>
+    </w:rPr>
+  </w:style>
+  <w:style w:type="paragraph" w:styleId="Encabezado">
+    <w:name w:val="header"/>
+    <w:basedOn w:val="Normal"/>
+    <w:link w:val="EncabezadoCar"/>
+    <w:semiHidden/>
+    <w:rsid w:val="00AF00B8"/>
+    <w:pPr>
+      <w:tabs>
+        <w:tab w:val="center" w:pos="4419"/>
+        <w:tab w:val="right" w:pos="8838"/>
+      </w:tabs>
+      <w:spacing w:after="0" w:line="240" w:lineRule="auto"/>
+    </w:pPr>
+    <w:rPr>
+      <w:rFonts w:ascii="Times New Roman" w:eastAsia="Times New Roman" w:hAnsi="Times New Roman" w:cs="Times New Roman"/>
+      <w:sz w:val="20"/>
+      <w:szCs w:val="20"/>
+      <w:lang w:val="es-ES"/>
+    </w:rPr>
+  </w:style>
+  <w:style w:type="character" w:customStyle="1" w:styleId="EncabezadoCar">
+    <w:name w:val="Encabezado Car"/>
+    <w:basedOn w:val="Fuentedeprrafopredeter"/>
+    <w:link w:val="Encabezado"/>
+    <w:semiHidden/>
+    <w:rsid w:val="00AF00B8"/>
+    <w:rPr>
+      <w:rFonts w:ascii="Times New Roman" w:eastAsia="Times New Roman" w:hAnsi="Times New Roman" w:cs="Times New Roman"/>
+      <w:sz w:val="20"/>
+      <w:szCs w:val="20"/>
+      <w:lang w:val="es-ES"/>
+    </w:rPr>
+  </w:style>
 </w:styles>
 </file>
 
@@ -10556,6 +14812,7 @@
     <w:lsdException w:name="toc 7" w:uiPriority="39"/>
     <w:lsdException w:name="toc 8" w:uiPriority="39"/>
     <w:lsdException w:name="toc 9" w:uiPriority="39"/>
+    <w:lsdException w:name="header" w:uiPriority="0"/>
     <w:lsdException w:name="caption" w:uiPriority="35" w:qFormat="1"/>
     <w:lsdException w:name="Title" w:semiHidden="0" w:uiPriority="10" w:unhideWhenUsed="0" w:qFormat="1"/>
     <w:lsdException w:name="Default Paragraph Font" w:uiPriority="1"/>
@@ -10708,6 +14965,29 @@
       <w:u w:color="000000"/>
       <w:bdr w:val="nil"/>
       <w:lang w:val="es-ES_tradnl" w:eastAsia="es-PE"/>
+    </w:rPr>
+  </w:style>
+  <w:style w:type="paragraph" w:styleId="Ttulo2">
+    <w:name w:val="heading 2"/>
+    <w:basedOn w:val="Normal"/>
+    <w:next w:val="Normal"/>
+    <w:link w:val="Ttulo2Car"/>
+    <w:uiPriority w:val="9"/>
+    <w:semiHidden/>
+    <w:unhideWhenUsed/>
+    <w:qFormat/>
+    <w:rsid w:val="00AF00B8"/>
+    <w:pPr>
+      <w:keepNext/>
+      <w:keepLines/>
+      <w:spacing w:before="40" w:after="0"/>
+      <w:outlineLvl w:val="1"/>
+    </w:pPr>
+    <w:rPr>
+      <w:rFonts w:asciiTheme="majorHAnsi" w:eastAsiaTheme="majorEastAsia" w:hAnsiTheme="majorHAnsi" w:cstheme="majorBidi"/>
+      <w:color w:val="2E74B5" w:themeColor="accent1" w:themeShade="BF"/>
+      <w:sz w:val="26"/>
+      <w:szCs w:val="26"/>
     </w:rPr>
   </w:style>
   <w:style w:type="character" w:default="1" w:styleId="Fuentedeprrafopredeter">
@@ -10950,6 +15230,53 @@
       <w:rFonts w:ascii="Tahoma" w:hAnsi="Tahoma" w:cs="Tahoma"/>
       <w:sz w:val="16"/>
       <w:szCs w:val="16"/>
+    </w:rPr>
+  </w:style>
+  <w:style w:type="character" w:customStyle="1" w:styleId="Ttulo2Car">
+    <w:name w:val="Título 2 Car"/>
+    <w:basedOn w:val="Fuentedeprrafopredeter"/>
+    <w:link w:val="Ttulo2"/>
+    <w:uiPriority w:val="9"/>
+    <w:semiHidden/>
+    <w:rsid w:val="00AF00B8"/>
+    <w:rPr>
+      <w:rFonts w:asciiTheme="majorHAnsi" w:eastAsiaTheme="majorEastAsia" w:hAnsiTheme="majorHAnsi" w:cstheme="majorBidi"/>
+      <w:color w:val="2E74B5" w:themeColor="accent1" w:themeShade="BF"/>
+      <w:sz w:val="26"/>
+      <w:szCs w:val="26"/>
+    </w:rPr>
+  </w:style>
+  <w:style w:type="paragraph" w:styleId="Encabezado">
+    <w:name w:val="header"/>
+    <w:basedOn w:val="Normal"/>
+    <w:link w:val="EncabezadoCar"/>
+    <w:semiHidden/>
+    <w:rsid w:val="00AF00B8"/>
+    <w:pPr>
+      <w:tabs>
+        <w:tab w:val="center" w:pos="4419"/>
+        <w:tab w:val="right" w:pos="8838"/>
+      </w:tabs>
+      <w:spacing w:after="0" w:line="240" w:lineRule="auto"/>
+    </w:pPr>
+    <w:rPr>
+      <w:rFonts w:ascii="Times New Roman" w:eastAsia="Times New Roman" w:hAnsi="Times New Roman" w:cs="Times New Roman"/>
+      <w:sz w:val="20"/>
+      <w:szCs w:val="20"/>
+      <w:lang w:val="es-ES"/>
+    </w:rPr>
+  </w:style>
+  <w:style w:type="character" w:customStyle="1" w:styleId="EncabezadoCar">
+    <w:name w:val="Encabezado Car"/>
+    <w:basedOn w:val="Fuentedeprrafopredeter"/>
+    <w:link w:val="Encabezado"/>
+    <w:semiHidden/>
+    <w:rsid w:val="00AF00B8"/>
+    <w:rPr>
+      <w:rFonts w:ascii="Times New Roman" w:eastAsia="Times New Roman" w:hAnsi="Times New Roman" w:cs="Times New Roman"/>
+      <w:sz w:val="20"/>
+      <w:szCs w:val="20"/>
+      <w:lang w:val="es-ES"/>
     </w:rPr>
   </w:style>
 </w:styles>

</xml_diff>

<commit_message>
Actualización de la nomenclatura
</commit_message>
<xml_diff>
--- a/Gestion/PGC.docx
+++ b/Gestion/PGC.docx
@@ -9220,8 +9220,6 @@
           <w:lang w:val="es-PE"/>
         </w:rPr>
       </w:pPr>
-      <w:bookmarkStart w:id="1" w:name="_GoBack"/>
-      <w:bookmarkEnd w:id="1"/>
     </w:p>
     <w:p>
       <w:pPr>
@@ -12609,6 +12607,1051 @@
     </w:p>
     <w:p>
       <w:pPr>
+        <w:jc w:val="both"/>
+        <w:rPr>
+          <w:b/>
+          <w:sz w:val="24"/>
+          <w:szCs w:val="24"/>
+          <w:lang w:val="es-PE"/>
+        </w:rPr>
+      </w:pPr>
+      <w:r>
+        <w:rPr>
+          <w:b/>
+          <w:sz w:val="24"/>
+          <w:szCs w:val="24"/>
+          <w:lang w:val="es-PE"/>
+        </w:rPr>
+        <w:lastRenderedPageBreak/>
+        <w:t>3.2.-</w:t>
+      </w:r>
+      <w:r>
+        <w:rPr>
+          <w:b/>
+          <w:sz w:val="24"/>
+          <w:szCs w:val="24"/>
+          <w:lang w:val="es-PE"/>
+        </w:rPr>
+        <w:t xml:space="preserve">Nomenclatura de los </w:t>
+      </w:r>
+      <w:proofErr w:type="spellStart"/>
+      <w:r>
+        <w:rPr>
+          <w:b/>
+          <w:sz w:val="24"/>
+          <w:szCs w:val="24"/>
+          <w:lang w:val="es-PE"/>
+        </w:rPr>
+        <w:t>Items</w:t>
+      </w:r>
+      <w:proofErr w:type="spellEnd"/>
+      <w:r>
+        <w:rPr>
+          <w:b/>
+          <w:sz w:val="24"/>
+          <w:szCs w:val="24"/>
+          <w:lang w:val="es-PE"/>
+        </w:rPr>
+        <w:t xml:space="preserve"> de la Configuración (CI)</w:t>
+      </w:r>
+    </w:p>
+    <w:tbl>
+      <w:tblPr>
+        <w:tblStyle w:val="Tablaconcuadrcula"/>
+        <w:tblW w:w="0" w:type="auto"/>
+        <w:tblLook w:val="04A0" w:firstRow="1" w:lastRow="0" w:firstColumn="1" w:lastColumn="0" w:noHBand="0" w:noVBand="1"/>
+      </w:tblPr>
+      <w:tblGrid>
+        <w:gridCol w:w="3166"/>
+        <w:gridCol w:w="3167"/>
+        <w:gridCol w:w="3167"/>
+      </w:tblGrid>
+      <w:tr>
+        <w:tc>
+          <w:tcPr>
+            <w:tcW w:w="3166" w:type="dxa"/>
+            <w:shd w:val="clear" w:color="auto" w:fill="DEEAF6" w:themeFill="accent1" w:themeFillTint="33"/>
+          </w:tcPr>
+          <w:p>
+            <w:pPr>
+              <w:rPr>
+                <w:rFonts w:ascii="Calibri" w:eastAsia="Times New Roman" w:hAnsi="Calibri" w:cs="Calibri"/>
+                <w:b/>
+                <w:bCs/>
+                <w:color w:val="000000"/>
+                <w:lang w:val="es-PE"/>
+              </w:rPr>
+            </w:pPr>
+            <w:r>
+              <w:rPr>
+                <w:rFonts w:ascii="Calibri" w:eastAsia="Times New Roman" w:hAnsi="Calibri" w:cs="Calibri"/>
+                <w:b/>
+                <w:bCs/>
+                <w:color w:val="000000"/>
+                <w:lang w:val="es-PE"/>
+              </w:rPr>
+              <w:t>NOMENCLATURA</w:t>
+            </w:r>
+          </w:p>
+        </w:tc>
+        <w:tc>
+          <w:tcPr>
+            <w:tcW w:w="3167" w:type="dxa"/>
+            <w:shd w:val="clear" w:color="auto" w:fill="DEEAF6" w:themeFill="accent1" w:themeFillTint="33"/>
+          </w:tcPr>
+          <w:p>
+            <w:pPr>
+              <w:rPr>
+                <w:rFonts w:ascii="Calibri" w:eastAsia="Times New Roman" w:hAnsi="Calibri" w:cs="Calibri"/>
+                <w:b/>
+                <w:bCs/>
+                <w:color w:val="000000"/>
+                <w:lang w:val="es-PE"/>
+              </w:rPr>
+            </w:pPr>
+            <w:r>
+              <w:rPr>
+                <w:rFonts w:ascii="Calibri" w:eastAsia="Times New Roman" w:hAnsi="Calibri" w:cs="Calibri"/>
+                <w:b/>
+                <w:bCs/>
+                <w:color w:val="000000"/>
+                <w:lang w:val="es-PE"/>
+              </w:rPr>
+              <w:t>ENTREGABLE</w:t>
+            </w:r>
+          </w:p>
+        </w:tc>
+        <w:tc>
+          <w:tcPr>
+            <w:tcW w:w="3167" w:type="dxa"/>
+            <w:shd w:val="clear" w:color="auto" w:fill="DEEAF6" w:themeFill="accent1" w:themeFillTint="33"/>
+          </w:tcPr>
+          <w:p>
+            <w:pPr>
+              <w:rPr>
+                <w:rFonts w:ascii="Calibri" w:eastAsia="Times New Roman" w:hAnsi="Calibri" w:cs="Calibri"/>
+                <w:b/>
+                <w:bCs/>
+                <w:color w:val="000000"/>
+                <w:lang w:val="es-PE"/>
+              </w:rPr>
+            </w:pPr>
+            <w:r>
+              <w:rPr>
+                <w:rFonts w:ascii="Calibri" w:eastAsia="Times New Roman" w:hAnsi="Calibri" w:cs="Calibri"/>
+                <w:b/>
+                <w:bCs/>
+                <w:color w:val="000000"/>
+                <w:lang w:val="es-PE"/>
+              </w:rPr>
+              <w:t>TIPO</w:t>
+            </w:r>
+          </w:p>
+        </w:tc>
+      </w:tr>
+      <w:tr>
+        <w:tc>
+          <w:tcPr>
+            <w:tcW w:w="3166" w:type="dxa"/>
+          </w:tcPr>
+          <w:p>
+            <w:pPr>
+              <w:jc w:val="both"/>
+              <w:rPr>
+                <w:b/>
+                <w:sz w:val="24"/>
+                <w:szCs w:val="24"/>
+                <w:lang w:val="es-PE"/>
+              </w:rPr>
+            </w:pPr>
+            <w:r>
+              <w:rPr>
+                <w:b/>
+                <w:sz w:val="24"/>
+                <w:szCs w:val="24"/>
+                <w:lang w:val="es-PE"/>
+              </w:rPr>
+              <w:t>GEAC</w:t>
+            </w:r>
+          </w:p>
+        </w:tc>
+        <w:tc>
+          <w:tcPr>
+            <w:tcW w:w="3167" w:type="dxa"/>
+          </w:tcPr>
+          <w:p>
+            <w:pPr>
+              <w:jc w:val="both"/>
+              <w:rPr>
+                <w:b/>
+                <w:sz w:val="24"/>
+                <w:szCs w:val="24"/>
+                <w:lang w:val="es-PE"/>
+              </w:rPr>
+            </w:pPr>
+            <w:r>
+              <w:rPr>
+                <w:b/>
+                <w:sz w:val="24"/>
+                <w:szCs w:val="24"/>
+                <w:lang w:val="es-PE"/>
+              </w:rPr>
+              <w:t xml:space="preserve">Acta de </w:t>
+            </w:r>
+            <w:r>
+              <w:rPr>
+                <w:b/>
+                <w:sz w:val="24"/>
+                <w:szCs w:val="24"/>
+                <w:lang w:val="es-PE"/>
+              </w:rPr>
+              <w:t>Constitución</w:t>
+            </w:r>
+          </w:p>
+        </w:tc>
+        <w:tc>
+          <w:tcPr>
+            <w:tcW w:w="3167" w:type="dxa"/>
+          </w:tcPr>
+          <w:p>
+            <w:pPr>
+              <w:jc w:val="both"/>
+              <w:rPr>
+                <w:b/>
+                <w:sz w:val="24"/>
+                <w:szCs w:val="24"/>
+                <w:lang w:val="es-PE"/>
+              </w:rPr>
+            </w:pPr>
+            <w:r>
+              <w:rPr>
+                <w:b/>
+                <w:sz w:val="24"/>
+                <w:szCs w:val="24"/>
+                <w:lang w:val="es-PE"/>
+              </w:rPr>
+              <w:t>Gestión</w:t>
+            </w:r>
+          </w:p>
+        </w:tc>
+      </w:tr>
+      <w:tr>
+        <w:tc>
+          <w:tcPr>
+            <w:tcW w:w="3166" w:type="dxa"/>
+          </w:tcPr>
+          <w:p>
+            <w:pPr>
+              <w:jc w:val="both"/>
+              <w:rPr>
+                <w:b/>
+                <w:sz w:val="24"/>
+                <w:szCs w:val="24"/>
+                <w:lang w:val="es-PE"/>
+              </w:rPr>
+            </w:pPr>
+            <w:r>
+              <w:rPr>
+                <w:b/>
+                <w:sz w:val="24"/>
+                <w:szCs w:val="24"/>
+                <w:lang w:val="es-PE"/>
+              </w:rPr>
+              <w:t>GEPGP</w:t>
+            </w:r>
+          </w:p>
+        </w:tc>
+        <w:tc>
+          <w:tcPr>
+            <w:tcW w:w="3167" w:type="dxa"/>
+          </w:tcPr>
+          <w:p>
+            <w:pPr>
+              <w:jc w:val="both"/>
+              <w:rPr>
+                <w:b/>
+                <w:sz w:val="24"/>
+                <w:szCs w:val="24"/>
+                <w:lang w:val="es-PE"/>
+              </w:rPr>
+            </w:pPr>
+            <w:r>
+              <w:rPr>
+                <w:b/>
+                <w:sz w:val="24"/>
+                <w:szCs w:val="24"/>
+                <w:lang w:val="es-PE"/>
+              </w:rPr>
+              <w:t>Plan de Gestión del Proyecto</w:t>
+            </w:r>
+          </w:p>
+        </w:tc>
+        <w:tc>
+          <w:tcPr>
+            <w:tcW w:w="3167" w:type="dxa"/>
+          </w:tcPr>
+          <w:p>
+            <w:pPr>
+              <w:jc w:val="both"/>
+              <w:rPr>
+                <w:b/>
+                <w:sz w:val="24"/>
+                <w:szCs w:val="24"/>
+                <w:lang w:val="es-PE"/>
+              </w:rPr>
+            </w:pPr>
+            <w:r>
+              <w:rPr>
+                <w:b/>
+                <w:sz w:val="24"/>
+                <w:szCs w:val="24"/>
+                <w:lang w:val="es-PE"/>
+              </w:rPr>
+              <w:t>Gestión</w:t>
+            </w:r>
+          </w:p>
+        </w:tc>
+      </w:tr>
+      <w:tr>
+        <w:tc>
+          <w:tcPr>
+            <w:tcW w:w="3166" w:type="dxa"/>
+          </w:tcPr>
+          <w:p>
+            <w:pPr>
+              <w:jc w:val="both"/>
+              <w:rPr>
+                <w:b/>
+                <w:sz w:val="24"/>
+                <w:szCs w:val="24"/>
+                <w:lang w:val="es-PE"/>
+              </w:rPr>
+            </w:pPr>
+            <w:r>
+              <w:rPr>
+                <w:b/>
+                <w:sz w:val="24"/>
+                <w:szCs w:val="24"/>
+                <w:lang w:val="es-PE"/>
+              </w:rPr>
+              <w:t>ANMN</w:t>
+            </w:r>
+          </w:p>
+        </w:tc>
+        <w:tc>
+          <w:tcPr>
+            <w:tcW w:w="3167" w:type="dxa"/>
+          </w:tcPr>
+          <w:p>
+            <w:pPr>
+              <w:jc w:val="both"/>
+              <w:rPr>
+                <w:b/>
+                <w:sz w:val="24"/>
+                <w:szCs w:val="24"/>
+                <w:lang w:val="es-PE"/>
+              </w:rPr>
+            </w:pPr>
+            <w:r>
+              <w:rPr>
+                <w:b/>
+                <w:sz w:val="24"/>
+                <w:szCs w:val="24"/>
+                <w:lang w:val="es-PE"/>
+              </w:rPr>
+              <w:t>Modelado del Negocio</w:t>
+            </w:r>
+          </w:p>
+        </w:tc>
+        <w:tc>
+          <w:tcPr>
+            <w:tcW w:w="3167" w:type="dxa"/>
+          </w:tcPr>
+          <w:p>
+            <w:pPr>
+              <w:jc w:val="both"/>
+              <w:rPr>
+                <w:b/>
+                <w:sz w:val="24"/>
+                <w:szCs w:val="24"/>
+                <w:lang w:val="es-PE"/>
+              </w:rPr>
+            </w:pPr>
+            <w:r>
+              <w:rPr>
+                <w:b/>
+                <w:sz w:val="24"/>
+                <w:szCs w:val="24"/>
+                <w:lang w:val="es-PE"/>
+              </w:rPr>
+              <w:t>Análisis</w:t>
+            </w:r>
+          </w:p>
+        </w:tc>
+      </w:tr>
+      <w:tr>
+        <w:tc>
+          <w:tcPr>
+            <w:tcW w:w="3166" w:type="dxa"/>
+          </w:tcPr>
+          <w:p>
+            <w:pPr>
+              <w:jc w:val="both"/>
+              <w:rPr>
+                <w:b/>
+                <w:sz w:val="24"/>
+                <w:szCs w:val="24"/>
+                <w:lang w:val="es-PE"/>
+              </w:rPr>
+            </w:pPr>
+            <w:r>
+              <w:rPr>
+                <w:b/>
+                <w:sz w:val="24"/>
+                <w:szCs w:val="24"/>
+                <w:lang w:val="es-PE"/>
+              </w:rPr>
+              <w:t>ANER</w:t>
+            </w:r>
+          </w:p>
+        </w:tc>
+        <w:tc>
+          <w:tcPr>
+            <w:tcW w:w="3167" w:type="dxa"/>
+          </w:tcPr>
+          <w:p>
+            <w:pPr>
+              <w:jc w:val="both"/>
+              <w:rPr>
+                <w:b/>
+                <w:sz w:val="24"/>
+                <w:szCs w:val="24"/>
+                <w:lang w:val="es-PE"/>
+              </w:rPr>
+            </w:pPr>
+            <w:r>
+              <w:rPr>
+                <w:b/>
+                <w:sz w:val="24"/>
+                <w:szCs w:val="24"/>
+                <w:lang w:val="es-PE"/>
+              </w:rPr>
+              <w:t>Especificación</w:t>
+            </w:r>
+            <w:r>
+              <w:rPr>
+                <w:b/>
+                <w:sz w:val="24"/>
+                <w:szCs w:val="24"/>
+                <w:lang w:val="es-PE"/>
+              </w:rPr>
+              <w:t xml:space="preserve"> de Requisitos</w:t>
+            </w:r>
+          </w:p>
+        </w:tc>
+        <w:tc>
+          <w:tcPr>
+            <w:tcW w:w="3167" w:type="dxa"/>
+          </w:tcPr>
+          <w:p>
+            <w:pPr>
+              <w:jc w:val="both"/>
+              <w:rPr>
+                <w:b/>
+                <w:sz w:val="24"/>
+                <w:szCs w:val="24"/>
+                <w:lang w:val="es-PE"/>
+              </w:rPr>
+            </w:pPr>
+            <w:r>
+              <w:rPr>
+                <w:b/>
+                <w:sz w:val="24"/>
+                <w:szCs w:val="24"/>
+                <w:lang w:val="es-PE"/>
+              </w:rPr>
+              <w:t>Análisis</w:t>
+            </w:r>
+          </w:p>
+        </w:tc>
+      </w:tr>
+      <w:tr>
+        <w:tc>
+          <w:tcPr>
+            <w:tcW w:w="3166" w:type="dxa"/>
+          </w:tcPr>
+          <w:p>
+            <w:pPr>
+              <w:jc w:val="both"/>
+              <w:rPr>
+                <w:b/>
+                <w:sz w:val="24"/>
+                <w:szCs w:val="24"/>
+                <w:lang w:val="es-PE"/>
+              </w:rPr>
+            </w:pPr>
+            <w:r>
+              <w:rPr>
+                <w:b/>
+                <w:sz w:val="24"/>
+                <w:szCs w:val="24"/>
+                <w:lang w:val="es-PE"/>
+              </w:rPr>
+              <w:t>ANMA</w:t>
+            </w:r>
+          </w:p>
+        </w:tc>
+        <w:tc>
+          <w:tcPr>
+            <w:tcW w:w="3167" w:type="dxa"/>
+          </w:tcPr>
+          <w:p>
+            <w:pPr>
+              <w:jc w:val="both"/>
+              <w:rPr>
+                <w:b/>
+                <w:sz w:val="24"/>
+                <w:szCs w:val="24"/>
+                <w:lang w:val="es-PE"/>
+              </w:rPr>
+            </w:pPr>
+            <w:r>
+              <w:rPr>
+                <w:b/>
+                <w:sz w:val="24"/>
+                <w:szCs w:val="24"/>
+                <w:lang w:val="es-PE"/>
+              </w:rPr>
+              <w:t>Modelado de Análisis</w:t>
+            </w:r>
+          </w:p>
+        </w:tc>
+        <w:tc>
+          <w:tcPr>
+            <w:tcW w:w="3167" w:type="dxa"/>
+          </w:tcPr>
+          <w:p>
+            <w:pPr>
+              <w:jc w:val="both"/>
+              <w:rPr>
+                <w:b/>
+                <w:sz w:val="24"/>
+                <w:szCs w:val="24"/>
+                <w:lang w:val="es-PE"/>
+              </w:rPr>
+            </w:pPr>
+            <w:r>
+              <w:rPr>
+                <w:b/>
+                <w:sz w:val="24"/>
+                <w:szCs w:val="24"/>
+                <w:lang w:val="es-PE"/>
+              </w:rPr>
+              <w:t>Análisis</w:t>
+            </w:r>
+          </w:p>
+        </w:tc>
+      </w:tr>
+      <w:tr>
+        <w:tc>
+          <w:tcPr>
+            <w:tcW w:w="3166" w:type="dxa"/>
+          </w:tcPr>
+          <w:p>
+            <w:pPr>
+              <w:jc w:val="both"/>
+              <w:rPr>
+                <w:b/>
+                <w:sz w:val="24"/>
+                <w:szCs w:val="24"/>
+                <w:lang w:val="es-PE"/>
+              </w:rPr>
+            </w:pPr>
+            <w:r>
+              <w:rPr>
+                <w:b/>
+                <w:sz w:val="24"/>
+                <w:szCs w:val="24"/>
+                <w:lang w:val="es-PE"/>
+              </w:rPr>
+              <w:t>ANMD</w:t>
+            </w:r>
+          </w:p>
+        </w:tc>
+        <w:tc>
+          <w:tcPr>
+            <w:tcW w:w="3167" w:type="dxa"/>
+          </w:tcPr>
+          <w:p>
+            <w:pPr>
+              <w:jc w:val="both"/>
+              <w:rPr>
+                <w:b/>
+                <w:sz w:val="24"/>
+                <w:szCs w:val="24"/>
+                <w:lang w:val="es-PE"/>
+              </w:rPr>
+            </w:pPr>
+            <w:r>
+              <w:rPr>
+                <w:b/>
+                <w:sz w:val="24"/>
+                <w:szCs w:val="24"/>
+                <w:lang w:val="es-PE"/>
+              </w:rPr>
+              <w:t>Modelado de Diseño</w:t>
+            </w:r>
+          </w:p>
+        </w:tc>
+        <w:tc>
+          <w:tcPr>
+            <w:tcW w:w="3167" w:type="dxa"/>
+          </w:tcPr>
+          <w:p>
+            <w:pPr>
+              <w:jc w:val="both"/>
+              <w:rPr>
+                <w:b/>
+                <w:sz w:val="24"/>
+                <w:szCs w:val="24"/>
+                <w:lang w:val="es-PE"/>
+              </w:rPr>
+            </w:pPr>
+            <w:r>
+              <w:rPr>
+                <w:b/>
+                <w:sz w:val="24"/>
+                <w:szCs w:val="24"/>
+                <w:lang w:val="es-PE"/>
+              </w:rPr>
+              <w:t>Análisis</w:t>
+            </w:r>
+          </w:p>
+        </w:tc>
+      </w:tr>
+      <w:tr>
+        <w:tc>
+          <w:tcPr>
+            <w:tcW w:w="3166" w:type="dxa"/>
+          </w:tcPr>
+          <w:p>
+            <w:pPr>
+              <w:jc w:val="both"/>
+              <w:rPr>
+                <w:b/>
+                <w:sz w:val="24"/>
+                <w:szCs w:val="24"/>
+                <w:lang w:val="es-PE"/>
+              </w:rPr>
+            </w:pPr>
+            <w:r>
+              <w:rPr>
+                <w:b/>
+                <w:sz w:val="24"/>
+                <w:szCs w:val="24"/>
+                <w:lang w:val="es-PE"/>
+              </w:rPr>
+              <w:t>DIDDS</w:t>
+            </w:r>
+          </w:p>
+        </w:tc>
+        <w:tc>
+          <w:tcPr>
+            <w:tcW w:w="3167" w:type="dxa"/>
+          </w:tcPr>
+          <w:p>
+            <w:pPr>
+              <w:jc w:val="both"/>
+              <w:rPr>
+                <w:b/>
+                <w:sz w:val="24"/>
+                <w:szCs w:val="24"/>
+                <w:lang w:val="es-PE"/>
+              </w:rPr>
+            </w:pPr>
+            <w:r>
+              <w:rPr>
+                <w:b/>
+                <w:sz w:val="24"/>
+                <w:szCs w:val="24"/>
+                <w:lang w:val="es-PE"/>
+              </w:rPr>
+              <w:t>Directiva de Desarrollo de Software</w:t>
+            </w:r>
+          </w:p>
+        </w:tc>
+        <w:tc>
+          <w:tcPr>
+            <w:tcW w:w="3167" w:type="dxa"/>
+          </w:tcPr>
+          <w:p>
+            <w:pPr>
+              <w:jc w:val="both"/>
+              <w:rPr>
+                <w:b/>
+                <w:sz w:val="24"/>
+                <w:szCs w:val="24"/>
+                <w:lang w:val="es-PE"/>
+              </w:rPr>
+            </w:pPr>
+            <w:r>
+              <w:rPr>
+                <w:b/>
+                <w:sz w:val="24"/>
+                <w:szCs w:val="24"/>
+                <w:lang w:val="es-PE"/>
+              </w:rPr>
+              <w:t>Directiva</w:t>
+            </w:r>
+          </w:p>
+        </w:tc>
+      </w:tr>
+      <w:tr>
+        <w:tc>
+          <w:tcPr>
+            <w:tcW w:w="3166" w:type="dxa"/>
+          </w:tcPr>
+          <w:p>
+            <w:pPr>
+              <w:jc w:val="both"/>
+              <w:rPr>
+                <w:b/>
+                <w:sz w:val="24"/>
+                <w:szCs w:val="24"/>
+                <w:lang w:val="es-PE"/>
+              </w:rPr>
+            </w:pPr>
+            <w:r>
+              <w:rPr>
+                <w:b/>
+                <w:sz w:val="24"/>
+                <w:szCs w:val="24"/>
+                <w:lang w:val="es-PE"/>
+              </w:rPr>
+              <w:t>IMMTS</w:t>
+            </w:r>
+          </w:p>
+        </w:tc>
+        <w:tc>
+          <w:tcPr>
+            <w:tcW w:w="3167" w:type="dxa"/>
+          </w:tcPr>
+          <w:p>
+            <w:pPr>
+              <w:jc w:val="both"/>
+              <w:rPr>
+                <w:b/>
+                <w:sz w:val="24"/>
+                <w:szCs w:val="24"/>
+                <w:lang w:val="es-PE"/>
+              </w:rPr>
+            </w:pPr>
+            <w:r>
+              <w:rPr>
+                <w:b/>
+                <w:sz w:val="24"/>
+                <w:szCs w:val="24"/>
+                <w:lang w:val="es-PE"/>
+              </w:rPr>
+              <w:t>Manual Técnico del Sistema</w:t>
+            </w:r>
+          </w:p>
+        </w:tc>
+        <w:tc>
+          <w:tcPr>
+            <w:tcW w:w="3167" w:type="dxa"/>
+          </w:tcPr>
+          <w:p>
+            <w:pPr>
+              <w:jc w:val="both"/>
+              <w:rPr>
+                <w:b/>
+                <w:sz w:val="24"/>
+                <w:szCs w:val="24"/>
+                <w:lang w:val="es-PE"/>
+              </w:rPr>
+            </w:pPr>
+            <w:r>
+              <w:rPr>
+                <w:b/>
+                <w:sz w:val="24"/>
+                <w:szCs w:val="24"/>
+                <w:lang w:val="es-PE"/>
+              </w:rPr>
+              <w:t>Implementación</w:t>
+            </w:r>
+          </w:p>
+        </w:tc>
+      </w:tr>
+      <w:tr>
+        <w:tc>
+          <w:tcPr>
+            <w:tcW w:w="3166" w:type="dxa"/>
+          </w:tcPr>
+          <w:p>
+            <w:pPr>
+              <w:jc w:val="both"/>
+              <w:rPr>
+                <w:b/>
+                <w:sz w:val="24"/>
+                <w:szCs w:val="24"/>
+                <w:lang w:val="es-PE"/>
+              </w:rPr>
+            </w:pPr>
+            <w:r>
+              <w:rPr>
+                <w:b/>
+                <w:sz w:val="24"/>
+                <w:szCs w:val="24"/>
+                <w:lang w:val="es-PE"/>
+              </w:rPr>
+              <w:t>IMMU</w:t>
+            </w:r>
+          </w:p>
+        </w:tc>
+        <w:tc>
+          <w:tcPr>
+            <w:tcW w:w="3167" w:type="dxa"/>
+          </w:tcPr>
+          <w:p>
+            <w:pPr>
+              <w:jc w:val="both"/>
+              <w:rPr>
+                <w:b/>
+                <w:sz w:val="24"/>
+                <w:szCs w:val="24"/>
+                <w:lang w:val="es-PE"/>
+              </w:rPr>
+            </w:pPr>
+            <w:r>
+              <w:rPr>
+                <w:b/>
+                <w:sz w:val="24"/>
+                <w:szCs w:val="24"/>
+                <w:lang w:val="es-PE"/>
+              </w:rPr>
+              <w:t>Manual del Usuario</w:t>
+            </w:r>
+          </w:p>
+        </w:tc>
+        <w:tc>
+          <w:tcPr>
+            <w:tcW w:w="3167" w:type="dxa"/>
+          </w:tcPr>
+          <w:p>
+            <w:pPr>
+              <w:jc w:val="both"/>
+              <w:rPr>
+                <w:b/>
+                <w:sz w:val="24"/>
+                <w:szCs w:val="24"/>
+                <w:lang w:val="es-PE"/>
+              </w:rPr>
+            </w:pPr>
+            <w:r>
+              <w:rPr>
+                <w:b/>
+                <w:sz w:val="24"/>
+                <w:szCs w:val="24"/>
+                <w:lang w:val="es-PE"/>
+              </w:rPr>
+              <w:t>Implementación</w:t>
+            </w:r>
+          </w:p>
+        </w:tc>
+      </w:tr>
+      <w:tr>
+        <w:tc>
+          <w:tcPr>
+            <w:tcW w:w="3166" w:type="dxa"/>
+          </w:tcPr>
+          <w:p>
+            <w:pPr>
+              <w:jc w:val="both"/>
+              <w:rPr>
+                <w:b/>
+                <w:sz w:val="24"/>
+                <w:szCs w:val="24"/>
+                <w:lang w:val="es-PE"/>
+              </w:rPr>
+            </w:pPr>
+            <w:r>
+              <w:rPr>
+                <w:b/>
+                <w:sz w:val="24"/>
+                <w:szCs w:val="24"/>
+                <w:lang w:val="es-PE"/>
+              </w:rPr>
+              <w:t>GEAR</w:t>
+            </w:r>
+          </w:p>
+        </w:tc>
+        <w:tc>
+          <w:tcPr>
+            <w:tcW w:w="3167" w:type="dxa"/>
+          </w:tcPr>
+          <w:p>
+            <w:pPr>
+              <w:jc w:val="both"/>
+              <w:rPr>
+                <w:b/>
+                <w:sz w:val="24"/>
+                <w:szCs w:val="24"/>
+                <w:lang w:val="es-PE"/>
+              </w:rPr>
+            </w:pPr>
+            <w:r>
+              <w:rPr>
+                <w:b/>
+                <w:sz w:val="24"/>
+                <w:szCs w:val="24"/>
+                <w:lang w:val="es-PE"/>
+              </w:rPr>
+              <w:t>Acta de Reunión</w:t>
+            </w:r>
+          </w:p>
+        </w:tc>
+        <w:tc>
+          <w:tcPr>
+            <w:tcW w:w="3167" w:type="dxa"/>
+          </w:tcPr>
+          <w:p>
+            <w:pPr>
+              <w:jc w:val="both"/>
+              <w:rPr>
+                <w:b/>
+                <w:sz w:val="24"/>
+                <w:szCs w:val="24"/>
+                <w:lang w:val="es-PE"/>
+              </w:rPr>
+            </w:pPr>
+            <w:r>
+              <w:rPr>
+                <w:b/>
+                <w:sz w:val="24"/>
+                <w:szCs w:val="24"/>
+                <w:lang w:val="es-PE"/>
+              </w:rPr>
+              <w:t>Gestión</w:t>
+            </w:r>
+          </w:p>
+        </w:tc>
+      </w:tr>
+      <w:tr>
+        <w:tc>
+          <w:tcPr>
+            <w:tcW w:w="3166" w:type="dxa"/>
+          </w:tcPr>
+          <w:p>
+            <w:pPr>
+              <w:jc w:val="both"/>
+              <w:rPr>
+                <w:b/>
+                <w:sz w:val="24"/>
+                <w:szCs w:val="24"/>
+                <w:lang w:val="es-PE"/>
+              </w:rPr>
+            </w:pPr>
+            <w:r>
+              <w:rPr>
+                <w:b/>
+                <w:sz w:val="24"/>
+                <w:szCs w:val="24"/>
+                <w:lang w:val="es-PE"/>
+              </w:rPr>
+              <w:t>GEACP</w:t>
+            </w:r>
+          </w:p>
+        </w:tc>
+        <w:tc>
+          <w:tcPr>
+            <w:tcW w:w="3167" w:type="dxa"/>
+          </w:tcPr>
+          <w:p>
+            <w:pPr>
+              <w:jc w:val="both"/>
+              <w:rPr>
+                <w:b/>
+                <w:sz w:val="24"/>
+                <w:szCs w:val="24"/>
+                <w:lang w:val="es-PE"/>
+              </w:rPr>
+            </w:pPr>
+            <w:r>
+              <w:rPr>
+                <w:b/>
+                <w:sz w:val="24"/>
+                <w:szCs w:val="24"/>
+                <w:lang w:val="es-PE"/>
+              </w:rPr>
+              <w:t>Acta de Cierre del Proyecto</w:t>
+            </w:r>
+          </w:p>
+        </w:tc>
+        <w:tc>
+          <w:tcPr>
+            <w:tcW w:w="3167" w:type="dxa"/>
+          </w:tcPr>
+          <w:p>
+            <w:pPr>
+              <w:jc w:val="both"/>
+              <w:rPr>
+                <w:b/>
+                <w:sz w:val="24"/>
+                <w:szCs w:val="24"/>
+                <w:lang w:val="es-PE"/>
+              </w:rPr>
+            </w:pPr>
+            <w:r>
+              <w:rPr>
+                <w:b/>
+                <w:sz w:val="24"/>
+                <w:szCs w:val="24"/>
+                <w:lang w:val="es-PE"/>
+              </w:rPr>
+              <w:t>Gestión</w:t>
+            </w:r>
+          </w:p>
+        </w:tc>
+      </w:tr>
+    </w:tbl>
+    <w:p>
+      <w:pPr>
+        <w:jc w:val="both"/>
+        <w:rPr>
+          <w:b/>
+          <w:sz w:val="24"/>
+          <w:szCs w:val="24"/>
+          <w:lang w:val="es-PE"/>
+        </w:rPr>
+      </w:pPr>
+      <w:bookmarkStart w:id="1" w:name="_GoBack"/>
+      <w:bookmarkEnd w:id="1"/>
+    </w:p>
+    <w:p>
+      <w:pPr>
+        <w:jc w:val="both"/>
+        <w:rPr>
+          <w:b/>
+          <w:sz w:val="24"/>
+          <w:szCs w:val="24"/>
+          <w:lang w:val="es-PE"/>
+        </w:rPr>
+      </w:pPr>
+    </w:p>
+    <w:p>
+      <w:pPr>
+        <w:jc w:val="both"/>
+        <w:rPr>
+          <w:b/>
+          <w:sz w:val="24"/>
+          <w:szCs w:val="24"/>
+          <w:lang w:val="es-PE"/>
+        </w:rPr>
+      </w:pPr>
+    </w:p>
+    <w:p>
+      <w:pPr>
         <w:pStyle w:val="Prrafodelista"/>
         <w:numPr>
           <w:ilvl w:val="1"/>
@@ -12629,7 +13672,6 @@
           <w:szCs w:val="24"/>
           <w:lang w:val="es-PE"/>
         </w:rPr>
-        <w:lastRenderedPageBreak/>
         <w:t>Línea Base</w:t>
       </w:r>
     </w:p>
@@ -13129,7 +14171,14 @@
               <w:rPr>
                 <w:lang w:val="es-PE"/>
               </w:rPr>
-              <w:t>Especificación de los casos de prueba</w:t>
+              <w:t xml:space="preserve">Especificación de los casos </w:t>
+            </w:r>
+            <w:r>
+              <w:rPr>
+                <w:lang w:val="es-PE"/>
+              </w:rPr>
+              <w:lastRenderedPageBreak/>
+              <w:t>de prueba</w:t>
             </w:r>
           </w:p>
           <w:p>
@@ -13220,7 +14269,15 @@
               <w:rPr>
                 <w:lang w:val="es-PE"/>
               </w:rPr>
-              <w:t>Especificación de los casos de prueba</w:t>
+              <w:lastRenderedPageBreak/>
+              <w:t xml:space="preserve">Especificación de los </w:t>
+            </w:r>
+            <w:r>
+              <w:rPr>
+                <w:lang w:val="es-PE"/>
+              </w:rPr>
+              <w:lastRenderedPageBreak/>
+              <w:t>casos de prueba</w:t>
             </w:r>
           </w:p>
           <w:p>
@@ -13256,6 +14313,7 @@
           </w:tcPr>
           <w:p>
             <w:r>
+              <w:lastRenderedPageBreak/>
               <w:t>Código</w:t>
             </w:r>
           </w:p>
@@ -13268,6 +14326,7 @@
           </w:tcPr>
           <w:p>
             <w:r>
+              <w:lastRenderedPageBreak/>
               <w:t>Integración y prueba</w:t>
             </w:r>
           </w:p>
@@ -13354,14 +14413,7 @@
               <w:rPr>
                 <w:lang w:val="es-PE"/>
               </w:rPr>
-              <w:t xml:space="preserve">Descripción de la versión </w:t>
-            </w:r>
-            <w:r>
-              <w:rPr>
-                <w:lang w:val="es-PE"/>
-              </w:rPr>
-              <w:lastRenderedPageBreak/>
-              <w:t>del software</w:t>
+              <w:t>Descripción de la versión del software</w:t>
             </w:r>
           </w:p>
         </w:tc>
@@ -13371,7 +14423,6 @@
           </w:tcPr>
           <w:p>
             <w:r>
-              <w:lastRenderedPageBreak/>
               <w:t>Auditoría funcional</w:t>
             </w:r>
           </w:p>
@@ -15537,7 +16588,7 @@
   <a:extraClrSchemeLst/>
   <a:extLst>
     <a:ext uri="{05A4C25C-085E-4340-85A3-A5531E510DB2}">
-      <thm15:themeFamily xmlns:thm15="http://schemas.microsoft.com/office/thememl/2012/main" xmlns="" name="Office Theme" id="{62F939B6-93AF-4DB8-9C6B-D6C7DFDC589F}" vid="{4A3C46E8-61CC-4603-A589-7422A47A8E4A}"/>
+      <thm15:themeFamily xmlns="" xmlns:thm15="http://schemas.microsoft.com/office/thememl/2012/main" name="Office Theme" id="{62F939B6-93AF-4DB8-9C6B-D6C7DFDC589F}" vid="{4A3C46E8-61CC-4603-A589-7422A47A8E4A}"/>
     </a:ext>
   </a:extLst>
 </a:theme>

</xml_diff>

<commit_message>
ACtualizacon de las librerias
</commit_message>
<xml_diff>
--- a/Gestion/PGC.docx
+++ b/Gestion/PGC.docx
@@ -9,7 +9,6 @@
           <w:b/>
           <w:sz w:val="28"/>
           <w:szCs w:val="28"/>
-          <w:lang w:val="es-PE"/>
         </w:rPr>
       </w:pPr>
     </w:p>
@@ -155,7 +154,6 @@
           <w:b/>
           <w:sz w:val="28"/>
           <w:szCs w:val="28"/>
-          <w:lang w:val="es-PE"/>
         </w:rPr>
       </w:pPr>
     </w:p>
@@ -166,7 +164,6 @@
           <w:b/>
           <w:sz w:val="28"/>
           <w:szCs w:val="28"/>
-          <w:lang w:val="es-PE"/>
         </w:rPr>
       </w:pPr>
     </w:p>
@@ -177,7 +174,6 @@
           <w:b/>
           <w:sz w:val="28"/>
           <w:szCs w:val="28"/>
-          <w:lang w:val="es-PE"/>
         </w:rPr>
       </w:pPr>
     </w:p>
@@ -188,7 +184,6 @@
           <w:b/>
           <w:sz w:val="28"/>
           <w:szCs w:val="28"/>
-          <w:lang w:val="es-PE"/>
         </w:rPr>
       </w:pPr>
     </w:p>
@@ -199,7 +194,6 @@
           <w:b/>
           <w:sz w:val="28"/>
           <w:szCs w:val="28"/>
-          <w:lang w:val="es-PE"/>
         </w:rPr>
       </w:pPr>
     </w:p>
@@ -210,7 +204,6 @@
           <w:b/>
           <w:sz w:val="28"/>
           <w:szCs w:val="28"/>
-          <w:lang w:val="es-PE"/>
         </w:rPr>
       </w:pPr>
     </w:p>
@@ -221,7 +214,6 @@
           <w:b/>
           <w:sz w:val="28"/>
           <w:szCs w:val="28"/>
-          <w:lang w:val="es-PE"/>
         </w:rPr>
       </w:pPr>
     </w:p>
@@ -232,7 +224,6 @@
           <w:b/>
           <w:sz w:val="28"/>
           <w:szCs w:val="28"/>
-          <w:lang w:val="es-PE"/>
         </w:rPr>
       </w:pPr>
     </w:p>
@@ -243,7 +234,6 @@
           <w:b/>
           <w:sz w:val="28"/>
           <w:szCs w:val="28"/>
-          <w:lang w:val="es-PE"/>
         </w:rPr>
       </w:pPr>
     </w:p>
@@ -254,7 +244,6 @@
           <w:b/>
           <w:sz w:val="28"/>
           <w:szCs w:val="28"/>
-          <w:lang w:val="es-PE"/>
         </w:rPr>
       </w:pPr>
     </w:p>
@@ -265,7 +254,6 @@
           <w:b/>
           <w:sz w:val="28"/>
           <w:szCs w:val="28"/>
-          <w:lang w:val="es-PE"/>
         </w:rPr>
       </w:pPr>
     </w:p>
@@ -1216,7 +1204,6 @@
           <w:b/>
           <w:sz w:val="28"/>
           <w:szCs w:val="28"/>
-          <w:lang w:val="es-PE"/>
         </w:rPr>
       </w:pPr>
     </w:p>
@@ -1227,7 +1214,6 @@
           <w:b/>
           <w:sz w:val="28"/>
           <w:szCs w:val="28"/>
-          <w:lang w:val="es-PE"/>
         </w:rPr>
       </w:pPr>
     </w:p>
@@ -1238,7 +1224,6 @@
           <w:b/>
           <w:sz w:val="28"/>
           <w:szCs w:val="28"/>
-          <w:lang w:val="es-PE"/>
         </w:rPr>
       </w:pPr>
     </w:p>
@@ -1249,7 +1234,6 @@
           <w:b/>
           <w:sz w:val="28"/>
           <w:szCs w:val="28"/>
-          <w:lang w:val="es-PE"/>
         </w:rPr>
       </w:pPr>
     </w:p>
@@ -1260,7 +1244,6 @@
           <w:b/>
           <w:sz w:val="28"/>
           <w:szCs w:val="28"/>
-          <w:lang w:val="es-PE"/>
         </w:rPr>
       </w:pPr>
     </w:p>
@@ -1271,7 +1254,6 @@
           <w:b/>
           <w:sz w:val="28"/>
           <w:szCs w:val="28"/>
-          <w:lang w:val="es-PE"/>
         </w:rPr>
       </w:pPr>
     </w:p>
@@ -1282,7 +1264,6 @@
           <w:b/>
           <w:sz w:val="28"/>
           <w:szCs w:val="28"/>
-          <w:lang w:val="es-PE"/>
         </w:rPr>
       </w:pPr>
     </w:p>
@@ -1293,7 +1274,6 @@
           <w:b/>
           <w:sz w:val="28"/>
           <w:szCs w:val="28"/>
-          <w:lang w:val="es-PE"/>
         </w:rPr>
       </w:pPr>
     </w:p>
@@ -1304,7 +1284,6 @@
           <w:b/>
           <w:sz w:val="28"/>
           <w:szCs w:val="28"/>
-          <w:lang w:val="es-PE"/>
         </w:rPr>
       </w:pPr>
     </w:p>
@@ -1315,7 +1294,6 @@
           <w:b/>
           <w:sz w:val="28"/>
           <w:szCs w:val="28"/>
-          <w:lang w:val="es-PE"/>
         </w:rPr>
       </w:pPr>
     </w:p>
@@ -1326,7 +1304,6 @@
           <w:b/>
           <w:sz w:val="28"/>
           <w:szCs w:val="28"/>
-          <w:lang w:val="es-PE"/>
         </w:rPr>
       </w:pPr>
     </w:p>
@@ -1337,7 +1314,6 @@
           <w:b/>
           <w:sz w:val="28"/>
           <w:szCs w:val="28"/>
-          <w:lang w:val="es-PE"/>
         </w:rPr>
       </w:pPr>
     </w:p>
@@ -1348,7 +1324,6 @@
           <w:b/>
           <w:sz w:val="28"/>
           <w:szCs w:val="28"/>
-          <w:lang w:val="es-PE"/>
         </w:rPr>
       </w:pPr>
     </w:p>
@@ -1359,7 +1334,6 @@
           <w:b/>
           <w:sz w:val="28"/>
           <w:szCs w:val="28"/>
-          <w:lang w:val="es-PE"/>
         </w:rPr>
       </w:pPr>
     </w:p>
@@ -1370,7 +1344,6 @@
           <w:b/>
           <w:sz w:val="28"/>
           <w:szCs w:val="28"/>
-          <w:lang w:val="es-PE"/>
         </w:rPr>
       </w:pPr>
       <w:r>
@@ -1378,7 +1351,6 @@
           <w:b/>
           <w:sz w:val="28"/>
           <w:szCs w:val="28"/>
-          <w:lang w:val="es-PE"/>
         </w:rPr>
         <w:lastRenderedPageBreak/>
         <w:t>PLAN DE LA GESTION DE LA SCM</w:t>
@@ -1391,7 +1363,6 @@
           <w:b/>
           <w:sz w:val="28"/>
           <w:szCs w:val="28"/>
-          <w:lang w:val="es-PE"/>
         </w:rPr>
       </w:pPr>
       <w:r>
@@ -1399,7 +1370,6 @@
           <w:b/>
           <w:sz w:val="28"/>
           <w:szCs w:val="28"/>
-          <w:lang w:val="es-PE"/>
         </w:rPr>
         <w:t>EMPRESA SKILLSOFT</w:t>
       </w:r>
@@ -1415,7 +1385,6 @@
           <w:b/>
           <w:sz w:val="24"/>
           <w:szCs w:val="24"/>
-          <w:lang w:val="es-PE"/>
         </w:rPr>
       </w:pPr>
       <w:r>
@@ -1423,7 +1392,6 @@
           <w:b/>
           <w:sz w:val="24"/>
           <w:szCs w:val="24"/>
-          <w:lang w:val="es-PE"/>
         </w:rPr>
         <w:t>INTRODUCCION</w:t>
       </w:r>
@@ -1434,14 +1402,12 @@
         <w:rPr>
           <w:sz w:val="24"/>
           <w:szCs w:val="24"/>
-          <w:lang w:val="es-PE"/>
         </w:rPr>
       </w:pPr>
       <w:r>
         <w:rPr>
           <w:sz w:val="24"/>
           <w:szCs w:val="24"/>
-          <w:lang w:val="es-PE"/>
         </w:rPr>
         <w:t xml:space="preserve">Nuestra empresa tiene como objetivo y </w:t>
       </w:r>
@@ -1450,7 +1416,6 @@
         <w:rPr>
           <w:sz w:val="24"/>
           <w:szCs w:val="24"/>
-          <w:lang w:val="es-PE"/>
         </w:rPr>
         <w:t>core</w:t>
       </w:r>
@@ -1459,7 +1424,6 @@
         <w:rPr>
           <w:sz w:val="24"/>
           <w:szCs w:val="24"/>
-          <w:lang w:val="es-PE"/>
         </w:rPr>
         <w:t xml:space="preserve"> del negocio el desarrollo de software de calidad que satisfaga los requerimientos de nuestros clientes y se mantenga en un alto nivel de exigencia en el mercado de software. De acuerdo a este objetivo y el incremento de aplicaciones y sistemas que la empresa SKILLSOFT desarrolla, mantiene y administra es de vital importancia contar con una herramienta de Gestión de Configuración del Software.</w:t>
       </w:r>
@@ -1470,14 +1434,12 @@
         <w:rPr>
           <w:sz w:val="24"/>
           <w:szCs w:val="24"/>
-          <w:lang w:val="es-PE"/>
         </w:rPr>
       </w:pPr>
       <w:r>
         <w:rPr>
           <w:sz w:val="24"/>
           <w:szCs w:val="24"/>
-          <w:lang w:val="es-PE"/>
         </w:rPr>
         <w:t>A lo largo del ciclo de vida del proceso de construcción de Software, los productos de software evolucionan, desde la concepción del producto y la captura de requisitos inicial hasta la puesta en producción del mismo, y posteriormente desde el inicio del mantenimiento hasta su retiro, se van realizando una serie de cambios, tanto en el código como en la documentación asociada. La Gestión de la Configuración del Software es una disciplina encargada del control de la evolución de los productos de software</w:t>
       </w:r>
@@ -1485,7 +1447,6 @@
         <w:rPr>
           <w:sz w:val="24"/>
           <w:szCs w:val="24"/>
-          <w:lang w:val="es-PE"/>
         </w:rPr>
         <w:t xml:space="preserve"> y documentación utilizada</w:t>
       </w:r>
@@ -1493,7 +1454,6 @@
         <w:rPr>
           <w:sz w:val="24"/>
           <w:szCs w:val="24"/>
-          <w:lang w:val="es-PE"/>
         </w:rPr>
         <w:t>.</w:t>
       </w:r>
@@ -1504,14 +1464,12 @@
         <w:rPr>
           <w:sz w:val="24"/>
           <w:szCs w:val="24"/>
-          <w:lang w:val="es-PE"/>
         </w:rPr>
       </w:pPr>
       <w:r>
         <w:rPr>
           <w:sz w:val="24"/>
           <w:szCs w:val="24"/>
-          <w:lang w:val="es-PE"/>
         </w:rPr>
         <w:t>Al tener configurado la Gestión de la configuración se podrán alcanzar los siguientes objetivos:</w:t>
       </w:r>
@@ -1527,14 +1485,12 @@
         <w:rPr>
           <w:sz w:val="24"/>
           <w:szCs w:val="24"/>
-          <w:lang w:val="es-PE"/>
         </w:rPr>
       </w:pPr>
       <w:r>
         <w:rPr>
           <w:sz w:val="24"/>
           <w:szCs w:val="24"/>
-          <w:lang w:val="es-PE"/>
         </w:rPr>
         <w:t>Determinar cuál es la versión actual de cada uno de los componentes</w:t>
       </w:r>
@@ -1550,14 +1506,12 @@
         <w:rPr>
           <w:sz w:val="24"/>
           <w:szCs w:val="24"/>
-          <w:lang w:val="es-PE"/>
         </w:rPr>
       </w:pPr>
       <w:r>
         <w:rPr>
           <w:sz w:val="24"/>
           <w:szCs w:val="24"/>
-          <w:lang w:val="es-PE"/>
         </w:rPr>
         <w:t>Determinar y Administrar el proceso y control de Cambios</w:t>
       </w:r>
@@ -1573,14 +1527,12 @@
         <w:rPr>
           <w:sz w:val="24"/>
           <w:szCs w:val="24"/>
-          <w:lang w:val="es-PE"/>
         </w:rPr>
       </w:pPr>
       <w:r>
         <w:rPr>
           <w:sz w:val="24"/>
           <w:szCs w:val="24"/>
-          <w:lang w:val="es-PE"/>
         </w:rPr>
         <w:t xml:space="preserve">Determinar y Administrar la política de </w:t>
       </w:r>
@@ -1589,7 +1541,6 @@
         <w:rPr>
           <w:sz w:val="24"/>
           <w:szCs w:val="24"/>
-          <w:lang w:val="es-PE"/>
         </w:rPr>
         <w:t>Releases</w:t>
       </w:r>
@@ -1601,14 +1552,12 @@
         <w:rPr>
           <w:sz w:val="24"/>
           <w:szCs w:val="24"/>
-          <w:lang w:val="es-PE"/>
         </w:rPr>
       </w:pPr>
       <w:r>
         <w:rPr>
           <w:sz w:val="24"/>
           <w:szCs w:val="24"/>
-          <w:lang w:val="es-PE"/>
         </w:rPr>
         <w:t>Los cambios dentro del desarrollo del software pueden ocurrir en cualquier momento, por lo tanto, la empresa debe estar preparada para:</w:t>
       </w:r>
@@ -1624,14 +1573,12 @@
         <w:rPr>
           <w:sz w:val="24"/>
           <w:szCs w:val="24"/>
-          <w:lang w:val="es-PE"/>
         </w:rPr>
       </w:pPr>
       <w:r>
         <w:rPr>
           <w:sz w:val="24"/>
           <w:szCs w:val="24"/>
-          <w:lang w:val="es-PE"/>
         </w:rPr>
         <w:t>Controlar el Cambio</w:t>
       </w:r>
@@ -1647,14 +1594,12 @@
         <w:rPr>
           <w:sz w:val="24"/>
           <w:szCs w:val="24"/>
-          <w:lang w:val="es-PE"/>
         </w:rPr>
       </w:pPr>
       <w:r>
         <w:rPr>
           <w:sz w:val="24"/>
           <w:szCs w:val="24"/>
-          <w:lang w:val="es-PE"/>
         </w:rPr>
         <w:t>Garantizar que el cambio quede bien impl</w:t>
       </w:r>
@@ -1662,7 +1607,6 @@
         <w:rPr>
           <w:sz w:val="24"/>
           <w:szCs w:val="24"/>
-          <w:lang w:val="es-PE"/>
         </w:rPr>
         <w:t>e</w:t>
       </w:r>
@@ -1670,7 +1614,6 @@
         <w:rPr>
           <w:sz w:val="24"/>
           <w:szCs w:val="24"/>
-          <w:lang w:val="es-PE"/>
         </w:rPr>
         <w:t>mentado</w:t>
       </w:r>
@@ -1686,14 +1629,12 @@
         <w:rPr>
           <w:sz w:val="24"/>
           <w:szCs w:val="24"/>
-          <w:lang w:val="es-PE"/>
         </w:rPr>
       </w:pPr>
       <w:r>
         <w:rPr>
           <w:sz w:val="24"/>
           <w:szCs w:val="24"/>
-          <w:lang w:val="es-PE"/>
         </w:rPr>
         <w:t>Informar el cambo</w:t>
       </w:r>
@@ -1704,14 +1645,12 @@
         <w:rPr>
           <w:sz w:val="24"/>
           <w:szCs w:val="24"/>
-          <w:lang w:val="es-PE"/>
         </w:rPr>
       </w:pPr>
       <w:r>
         <w:rPr>
           <w:sz w:val="24"/>
           <w:szCs w:val="24"/>
-          <w:lang w:val="es-PE"/>
         </w:rPr>
         <w:t>El encargado de la Gestión de la configuración será responsable de asegurar que el plan de gestión de la configuración sea desarrollado y actualizado en conjunto con el plan de gestión del proyecto.</w:t>
       </w:r>
@@ -1722,14 +1661,12 @@
         <w:rPr>
           <w:sz w:val="24"/>
           <w:szCs w:val="24"/>
-          <w:lang w:val="es-PE"/>
         </w:rPr>
       </w:pPr>
       <w:r>
         <w:rPr>
           <w:sz w:val="24"/>
           <w:szCs w:val="24"/>
-          <w:lang w:val="es-PE"/>
         </w:rPr>
         <w:t>El alcance en este plan de gestión de la configuración es tener todas las fases del ciclo de vida del software debidamente documentado y actualizado por las personas responsables en cada una de las aplicaciones que la empresa SKILLSOFT administra. Todas las aplicaciones en Proceso de desarrollo y en Producción serán registradas y administradas utilizando un solo repositorio de información debidamente estructurado y estandarizado. También se considera el control de versiones de las aplicaciones</w:t>
       </w:r>
@@ -1737,7 +1674,6 @@
         <w:rPr>
           <w:sz w:val="24"/>
           <w:szCs w:val="24"/>
-          <w:lang w:val="es-PE"/>
         </w:rPr>
         <w:t>.</w:t>
       </w:r>
@@ -1748,7 +1684,6 @@
         <w:rPr>
           <w:sz w:val="24"/>
           <w:szCs w:val="24"/>
-          <w:lang w:val="es-PE"/>
         </w:rPr>
       </w:pPr>
     </w:p>
@@ -1758,7 +1693,6 @@
         <w:rPr>
           <w:sz w:val="24"/>
           <w:szCs w:val="24"/>
-          <w:lang w:val="es-PE"/>
         </w:rPr>
       </w:pPr>
     </w:p>
@@ -1768,14 +1702,12 @@
         <w:rPr>
           <w:sz w:val="24"/>
           <w:szCs w:val="24"/>
-          <w:lang w:val="es-PE"/>
         </w:rPr>
       </w:pPr>
       <w:r>
         <w:rPr>
           <w:sz w:val="24"/>
           <w:szCs w:val="24"/>
-          <w:lang w:val="es-PE"/>
         </w:rPr>
         <w:lastRenderedPageBreak/>
         <w:t>Definiciones que se deben tener en cuenta:</w:t>
@@ -1787,7 +1719,6 @@
         <w:rPr>
           <w:sz w:val="24"/>
           <w:szCs w:val="24"/>
-          <w:lang w:val="es-PE"/>
         </w:rPr>
       </w:pPr>
       <w:proofErr w:type="spellStart"/>
@@ -1796,7 +1727,6 @@
           <w:b/>
           <w:sz w:val="24"/>
           <w:szCs w:val="24"/>
-          <w:lang w:val="es-PE"/>
         </w:rPr>
         <w:t>Item</w:t>
       </w:r>
@@ -1805,7 +1735,6 @@
         <w:rPr>
           <w:sz w:val="24"/>
           <w:szCs w:val="24"/>
-          <w:lang w:val="es-PE"/>
         </w:rPr>
         <w:t>: Cualquier aspecto asociado con un proyecto de Softw</w:t>
       </w:r>
@@ -1813,7 +1742,6 @@
         <w:rPr>
           <w:sz w:val="24"/>
           <w:szCs w:val="24"/>
-          <w:lang w:val="es-PE"/>
         </w:rPr>
         <w:t>are (D</w:t>
       </w:r>
@@ -1821,7 +1749,6 @@
         <w:rPr>
           <w:sz w:val="24"/>
           <w:szCs w:val="24"/>
-          <w:lang w:val="es-PE"/>
         </w:rPr>
         <w:t>iseño, código, datos de prueba, documentos, etc.) se coloca bajo control de configuración.</w:t>
       </w:r>
@@ -1832,14 +1759,12 @@
         <w:rPr>
           <w:sz w:val="24"/>
           <w:szCs w:val="24"/>
-          <w:lang w:val="es-PE"/>
         </w:rPr>
       </w:pPr>
       <w:r>
         <w:rPr>
           <w:sz w:val="24"/>
           <w:szCs w:val="24"/>
-          <w:lang w:val="es-PE"/>
         </w:rPr>
         <w:t>Control de configuración: El proceso de asegurar que las versi</w:t>
       </w:r>
@@ -1847,7 +1772,6 @@
         <w:rPr>
           <w:sz w:val="24"/>
           <w:szCs w:val="24"/>
-          <w:lang w:val="es-PE"/>
         </w:rPr>
         <w:t>o</w:t>
       </w:r>
@@ -1855,7 +1779,6 @@
         <w:rPr>
           <w:sz w:val="24"/>
           <w:szCs w:val="24"/>
-          <w:lang w:val="es-PE"/>
         </w:rPr>
         <w:t>nes de sistemas y componentes se registren y mantengan de modo tal que los cambios se gestionen, se identifiquen y almacenen todas las versiones de componentes durante la vida del sistema.</w:t>
       </w:r>
@@ -1866,7 +1789,6 @@
         <w:rPr>
           <w:sz w:val="24"/>
           <w:szCs w:val="24"/>
-          <w:lang w:val="es-PE"/>
         </w:rPr>
       </w:pPr>
       <w:r>
@@ -1874,7 +1796,6 @@
           <w:b/>
           <w:sz w:val="24"/>
           <w:szCs w:val="24"/>
-          <w:lang w:val="es-PE"/>
         </w:rPr>
         <w:t>Versión</w:t>
       </w:r>
@@ -1882,7 +1803,6 @@
         <w:rPr>
           <w:sz w:val="24"/>
           <w:szCs w:val="24"/>
-          <w:lang w:val="es-PE"/>
         </w:rPr>
         <w:t>: Una instancia de un ítem de configuración que difiere, en alguna forma, de otras instancias del mismo ítem. Las versiones siempre tienen un identificador único, que se compone generalmente del nombre del ítem de configuración más un numero de versión.</w:t>
       </w:r>
@@ -1893,7 +1813,6 @@
         <w:rPr>
           <w:sz w:val="24"/>
           <w:szCs w:val="24"/>
-          <w:lang w:val="es-PE"/>
         </w:rPr>
       </w:pPr>
       <w:r>
@@ -1901,7 +1820,6 @@
           <w:b/>
           <w:sz w:val="24"/>
           <w:szCs w:val="24"/>
-          <w:lang w:val="es-PE"/>
         </w:rPr>
         <w:t>Línea Base:</w:t>
       </w:r>
@@ -1909,7 +1827,6 @@
         <w:rPr>
           <w:sz w:val="24"/>
           <w:szCs w:val="24"/>
-          <w:lang w:val="es-PE"/>
         </w:rPr>
         <w:t xml:space="preserve"> Es una colección de versiones de componente que se construyen en un sistema. Las líneas base están controladas, lo que significa que las versiones de los componentes que conforman el sistema no pueden ser cambiadas. </w:t>
       </w:r>
@@ -1920,7 +1837,6 @@
         <w:rPr>
           <w:sz w:val="24"/>
           <w:szCs w:val="24"/>
-          <w:lang w:val="es-PE"/>
         </w:rPr>
       </w:pPr>
     </w:p>
@@ -1930,7 +1846,6 @@
         <w:rPr>
           <w:sz w:val="24"/>
           <w:szCs w:val="24"/>
-          <w:lang w:val="es-PE"/>
         </w:rPr>
       </w:pPr>
     </w:p>
@@ -1940,7 +1855,6 @@
         <w:rPr>
           <w:sz w:val="24"/>
           <w:szCs w:val="24"/>
-          <w:lang w:val="es-PE"/>
         </w:rPr>
       </w:pPr>
     </w:p>
@@ -1950,7 +1864,6 @@
         <w:rPr>
           <w:sz w:val="24"/>
           <w:szCs w:val="24"/>
-          <w:lang w:val="es-PE"/>
         </w:rPr>
       </w:pPr>
     </w:p>
@@ -1960,7 +1873,6 @@
         <w:rPr>
           <w:sz w:val="24"/>
           <w:szCs w:val="24"/>
-          <w:lang w:val="es-PE"/>
         </w:rPr>
       </w:pPr>
     </w:p>
@@ -1970,7 +1882,6 @@
         <w:rPr>
           <w:sz w:val="24"/>
           <w:szCs w:val="24"/>
-          <w:lang w:val="es-PE"/>
         </w:rPr>
       </w:pPr>
     </w:p>
@@ -1980,7 +1891,6 @@
         <w:rPr>
           <w:sz w:val="24"/>
           <w:szCs w:val="24"/>
-          <w:lang w:val="es-PE"/>
         </w:rPr>
       </w:pPr>
     </w:p>
@@ -1990,7 +1900,6 @@
         <w:rPr>
           <w:sz w:val="24"/>
           <w:szCs w:val="24"/>
-          <w:lang w:val="es-PE"/>
         </w:rPr>
       </w:pPr>
     </w:p>
@@ -2000,7 +1909,6 @@
         <w:rPr>
           <w:sz w:val="24"/>
           <w:szCs w:val="24"/>
-          <w:lang w:val="es-PE"/>
         </w:rPr>
       </w:pPr>
     </w:p>
@@ -2010,7 +1918,6 @@
         <w:rPr>
           <w:sz w:val="24"/>
           <w:szCs w:val="24"/>
-          <w:lang w:val="es-PE"/>
         </w:rPr>
       </w:pPr>
     </w:p>
@@ -2020,7 +1927,6 @@
         <w:rPr>
           <w:sz w:val="24"/>
           <w:szCs w:val="24"/>
-          <w:lang w:val="es-PE"/>
         </w:rPr>
       </w:pPr>
     </w:p>
@@ -2030,7 +1936,6 @@
         <w:rPr>
           <w:sz w:val="24"/>
           <w:szCs w:val="24"/>
-          <w:lang w:val="es-PE"/>
         </w:rPr>
       </w:pPr>
     </w:p>
@@ -2040,7 +1945,6 @@
         <w:rPr>
           <w:sz w:val="24"/>
           <w:szCs w:val="24"/>
-          <w:lang w:val="es-PE"/>
         </w:rPr>
       </w:pPr>
     </w:p>
@@ -2050,7 +1954,6 @@
         <w:rPr>
           <w:sz w:val="24"/>
           <w:szCs w:val="24"/>
-          <w:lang w:val="es-PE"/>
         </w:rPr>
       </w:pPr>
     </w:p>
@@ -2060,7 +1963,6 @@
         <w:rPr>
           <w:sz w:val="24"/>
           <w:szCs w:val="24"/>
-          <w:lang w:val="es-PE"/>
         </w:rPr>
       </w:pPr>
     </w:p>
@@ -2070,7 +1972,6 @@
         <w:rPr>
           <w:sz w:val="24"/>
           <w:szCs w:val="24"/>
-          <w:lang w:val="es-PE"/>
         </w:rPr>
       </w:pPr>
     </w:p>
@@ -2080,7 +1981,6 @@
         <w:rPr>
           <w:sz w:val="24"/>
           <w:szCs w:val="24"/>
-          <w:lang w:val="es-PE"/>
         </w:rPr>
       </w:pPr>
     </w:p>
@@ -2096,7 +1996,6 @@
           <w:b/>
           <w:sz w:val="24"/>
           <w:szCs w:val="24"/>
-          <w:lang w:val="es-PE"/>
         </w:rPr>
       </w:pPr>
       <w:r>
@@ -2104,7 +2003,6 @@
           <w:b/>
           <w:sz w:val="24"/>
           <w:szCs w:val="24"/>
-          <w:lang w:val="es-PE"/>
         </w:rPr>
         <w:lastRenderedPageBreak/>
         <w:t>GESTION DE LA CONFIGURACION</w:t>
@@ -2117,7 +2015,6 @@
           <w:b/>
           <w:sz w:val="24"/>
           <w:szCs w:val="24"/>
-          <w:lang w:val="es-PE"/>
         </w:rPr>
       </w:pPr>
       <w:r>
@@ -2125,7 +2022,6 @@
           <w:b/>
           <w:sz w:val="24"/>
           <w:szCs w:val="24"/>
-          <w:lang w:val="es-PE"/>
         </w:rPr>
         <w:t>2.1 Organización de la SCM</w:t>
       </w:r>
@@ -2136,14 +2032,12 @@
         <w:rPr>
           <w:sz w:val="24"/>
           <w:szCs w:val="24"/>
-          <w:lang w:val="es-PE"/>
         </w:rPr>
       </w:pPr>
       <w:r>
         <w:rPr>
           <w:sz w:val="24"/>
           <w:szCs w:val="24"/>
-          <w:lang w:val="es-PE"/>
         </w:rPr>
         <w:t>La actividad de Gestión de la configuración del software se lleva a cabo en todas las etapas del ciclo de vida del desarrollo del software.</w:t>
       </w:r>
@@ -2154,7 +2048,6 @@
         <w:rPr>
           <w:sz w:val="24"/>
           <w:szCs w:val="24"/>
-          <w:lang w:val="es-PE"/>
         </w:rPr>
       </w:pPr>
     </w:p>
@@ -2164,7 +2057,6 @@
         <w:rPr>
           <w:sz w:val="24"/>
           <w:szCs w:val="24"/>
-          <w:lang w:val="es-PE"/>
         </w:rPr>
       </w:pPr>
       <w:r>
@@ -2172,7 +2064,7 @@
           <w:noProof/>
           <w:sz w:val="24"/>
           <w:szCs w:val="24"/>
-          <w:lang w:val="es-PE" w:eastAsia="es-PE"/>
+          <w:lang w:eastAsia="es-PE"/>
         </w:rPr>
         <w:drawing>
           <wp:inline distT="0" distB="0" distL="0" distR="0" wp14:anchorId="1D48D9BA" wp14:editId="0ED585A5">
@@ -2217,7 +2109,6 @@
         <w:rPr>
           <w:sz w:val="24"/>
           <w:szCs w:val="24"/>
-          <w:lang w:val="es-PE"/>
         </w:rPr>
       </w:pPr>
     </w:p>
@@ -2227,7 +2118,6 @@
         <w:rPr>
           <w:sz w:val="24"/>
           <w:szCs w:val="24"/>
-          <w:lang w:val="es-PE"/>
         </w:rPr>
       </w:pPr>
     </w:p>
@@ -2237,7 +2127,6 @@
         <w:rPr>
           <w:sz w:val="24"/>
           <w:szCs w:val="24"/>
-          <w:lang w:val="es-PE"/>
         </w:rPr>
       </w:pPr>
     </w:p>
@@ -2247,7 +2136,6 @@
         <w:rPr>
           <w:sz w:val="24"/>
           <w:szCs w:val="24"/>
-          <w:lang w:val="es-PE"/>
         </w:rPr>
       </w:pPr>
     </w:p>
@@ -2257,7 +2145,6 @@
         <w:rPr>
           <w:sz w:val="24"/>
           <w:szCs w:val="24"/>
-          <w:lang w:val="es-PE"/>
         </w:rPr>
       </w:pPr>
     </w:p>
@@ -2267,7 +2154,6 @@
         <w:rPr>
           <w:sz w:val="24"/>
           <w:szCs w:val="24"/>
-          <w:lang w:val="es-PE"/>
         </w:rPr>
       </w:pPr>
     </w:p>
@@ -2277,7 +2163,6 @@
         <w:rPr>
           <w:sz w:val="24"/>
           <w:szCs w:val="24"/>
-          <w:lang w:val="es-PE"/>
         </w:rPr>
       </w:pPr>
     </w:p>
@@ -2287,7 +2172,6 @@
         <w:rPr>
           <w:sz w:val="24"/>
           <w:szCs w:val="24"/>
-          <w:lang w:val="es-PE"/>
         </w:rPr>
       </w:pPr>
     </w:p>
@@ -2297,7 +2181,6 @@
         <w:rPr>
           <w:sz w:val="24"/>
           <w:szCs w:val="24"/>
-          <w:lang w:val="es-PE"/>
         </w:rPr>
       </w:pPr>
     </w:p>
@@ -2313,7 +2196,6 @@
           <w:b/>
           <w:sz w:val="24"/>
           <w:szCs w:val="24"/>
-          <w:lang w:val="es-PE"/>
         </w:rPr>
       </w:pPr>
       <w:r>
@@ -2321,7 +2203,6 @@
           <w:b/>
           <w:sz w:val="24"/>
           <w:szCs w:val="24"/>
-          <w:lang w:val="es-PE"/>
         </w:rPr>
         <w:lastRenderedPageBreak/>
         <w:t>Roles y Responsabilidades</w:t>
@@ -2333,14 +2214,12 @@
         <w:rPr>
           <w:sz w:val="24"/>
           <w:szCs w:val="24"/>
-          <w:lang w:val="es-PE"/>
         </w:rPr>
       </w:pPr>
       <w:r>
         <w:rPr>
           <w:sz w:val="24"/>
           <w:szCs w:val="24"/>
-          <w:lang w:val="es-PE"/>
         </w:rPr>
         <w:t>En la siguiente tabla se muestran los roles considerados en la Gestión de la Configuración:</w:t>
       </w:r>
@@ -2371,7 +2250,6 @@
                 <w:b/>
                 <w:sz w:val="24"/>
                 <w:szCs w:val="24"/>
-                <w:lang w:val="es-PE"/>
               </w:rPr>
             </w:pPr>
             <w:r>
@@ -2379,7 +2257,6 @@
                 <w:b/>
                 <w:sz w:val="24"/>
                 <w:szCs w:val="24"/>
-                <w:lang w:val="es-PE"/>
               </w:rPr>
               <w:t>Rol</w:t>
             </w:r>
@@ -2397,7 +2274,6 @@
                 <w:b/>
                 <w:sz w:val="24"/>
                 <w:szCs w:val="24"/>
-                <w:lang w:val="es-PE"/>
               </w:rPr>
             </w:pPr>
             <w:r>
@@ -2405,7 +2281,6 @@
                 <w:b/>
                 <w:sz w:val="24"/>
                 <w:szCs w:val="24"/>
-                <w:lang w:val="es-PE"/>
               </w:rPr>
               <w:t>Responsabilidades</w:t>
             </w:r>
@@ -2423,14 +2298,12 @@
               <w:rPr>
                 <w:sz w:val="24"/>
                 <w:szCs w:val="24"/>
-                <w:lang w:val="es-PE"/>
-              </w:rPr>
-            </w:pPr>
-            <w:r>
-              <w:rPr>
-                <w:sz w:val="24"/>
-                <w:szCs w:val="24"/>
-                <w:lang w:val="es-PE"/>
+              </w:rPr>
+            </w:pPr>
+            <w:r>
+              <w:rPr>
+                <w:sz w:val="24"/>
+                <w:szCs w:val="24"/>
               </w:rPr>
               <w:t>Gestor de la Configuración</w:t>
             </w:r>
@@ -2451,14 +2324,12 @@
               <w:rPr>
                 <w:sz w:val="24"/>
                 <w:szCs w:val="24"/>
-                <w:lang w:val="es-PE"/>
-              </w:rPr>
-            </w:pPr>
-            <w:r>
-              <w:rPr>
-                <w:sz w:val="24"/>
-                <w:szCs w:val="24"/>
-                <w:lang w:val="es-PE"/>
+              </w:rPr>
+            </w:pPr>
+            <w:r>
+              <w:rPr>
+                <w:sz w:val="24"/>
+                <w:szCs w:val="24"/>
               </w:rPr>
               <w:t>Gestionar la planificación, identificación, control, seguimiento y auditoría de todos los elementos de configuración.</w:t>
             </w:r>
@@ -2474,14 +2345,12 @@
               <w:rPr>
                 <w:sz w:val="24"/>
                 <w:szCs w:val="24"/>
-                <w:lang w:val="es-PE"/>
-              </w:rPr>
-            </w:pPr>
-            <w:r>
-              <w:rPr>
-                <w:sz w:val="24"/>
-                <w:szCs w:val="24"/>
-                <w:lang w:val="es-PE"/>
+              </w:rPr>
+            </w:pPr>
+            <w:r>
+              <w:rPr>
+                <w:sz w:val="24"/>
+                <w:szCs w:val="24"/>
               </w:rPr>
               <w:t>Promover el uso efectivo de la CMDB</w:t>
             </w:r>
@@ -2497,14 +2366,12 @@
               <w:rPr>
                 <w:sz w:val="24"/>
                 <w:szCs w:val="24"/>
-                <w:lang w:val="es-PE"/>
-              </w:rPr>
-            </w:pPr>
-            <w:r>
-              <w:rPr>
-                <w:sz w:val="24"/>
-                <w:szCs w:val="24"/>
-                <w:lang w:val="es-PE"/>
+              </w:rPr>
+            </w:pPr>
+            <w:r>
+              <w:rPr>
+                <w:sz w:val="24"/>
+                <w:szCs w:val="24"/>
               </w:rPr>
               <w:t>Desarrollar el plan de gestión de configuración</w:t>
             </w:r>
@@ -2520,14 +2387,12 @@
               <w:rPr>
                 <w:sz w:val="24"/>
                 <w:szCs w:val="24"/>
-                <w:lang w:val="es-PE"/>
-              </w:rPr>
-            </w:pPr>
-            <w:r>
-              <w:rPr>
-                <w:sz w:val="24"/>
-                <w:szCs w:val="24"/>
-                <w:lang w:val="es-PE"/>
+              </w:rPr>
+            </w:pPr>
+            <w:r>
+              <w:rPr>
+                <w:sz w:val="24"/>
+                <w:szCs w:val="24"/>
               </w:rPr>
               <w:t>Liderar las actividades de evaluación del proceso: Revisar tipos de elementos de configuración, relaciones, atributos y valores asociados</w:t>
             </w:r>
@@ -2543,14 +2408,12 @@
               <w:rPr>
                 <w:sz w:val="24"/>
                 <w:szCs w:val="24"/>
-                <w:lang w:val="es-PE"/>
-              </w:rPr>
-            </w:pPr>
-            <w:r>
-              <w:rPr>
-                <w:sz w:val="24"/>
-                <w:szCs w:val="24"/>
-                <w:lang w:val="es-PE"/>
+              </w:rPr>
+            </w:pPr>
+            <w:r>
+              <w:rPr>
+                <w:sz w:val="24"/>
+                <w:szCs w:val="24"/>
               </w:rPr>
               <w:t>Aprobar cambios estructurales.</w:t>
             </w:r>
@@ -2568,14 +2431,12 @@
               <w:rPr>
                 <w:sz w:val="24"/>
                 <w:szCs w:val="24"/>
-                <w:lang w:val="es-PE"/>
-              </w:rPr>
-            </w:pPr>
-            <w:r>
-              <w:rPr>
-                <w:sz w:val="24"/>
-                <w:szCs w:val="24"/>
-                <w:lang w:val="es-PE"/>
+              </w:rPr>
+            </w:pPr>
+            <w:r>
+              <w:rPr>
+                <w:sz w:val="24"/>
+                <w:szCs w:val="24"/>
               </w:rPr>
               <w:t>Bibliotecario</w:t>
             </w:r>
@@ -2596,14 +2457,12 @@
               <w:rPr>
                 <w:sz w:val="24"/>
                 <w:szCs w:val="24"/>
-                <w:lang w:val="es-PE"/>
-              </w:rPr>
-            </w:pPr>
-            <w:r>
-              <w:rPr>
-                <w:sz w:val="24"/>
-                <w:szCs w:val="24"/>
-                <w:lang w:val="es-PE"/>
+              </w:rPr>
+            </w:pPr>
+            <w:r>
+              <w:rPr>
+                <w:sz w:val="24"/>
+                <w:szCs w:val="24"/>
               </w:rPr>
               <w:t>Es el encargado de asegurarse que los aspectos prácticos de la gestión de configuración trabajen entre sí adecuadamente</w:t>
             </w:r>
@@ -2619,14 +2478,12 @@
               <w:rPr>
                 <w:sz w:val="24"/>
                 <w:szCs w:val="24"/>
-                <w:lang w:val="es-PE"/>
-              </w:rPr>
-            </w:pPr>
-            <w:r>
-              <w:rPr>
-                <w:sz w:val="24"/>
-                <w:szCs w:val="24"/>
-                <w:lang w:val="es-PE"/>
+              </w:rPr>
+            </w:pPr>
+            <w:r>
+              <w:rPr>
+                <w:sz w:val="24"/>
+                <w:szCs w:val="24"/>
               </w:rPr>
               <w:t>Define y da mantenimiento a las bibliotecas que son usadas durante la gestión de configuración</w:t>
             </w:r>
@@ -2644,14 +2501,12 @@
               <w:rPr>
                 <w:sz w:val="24"/>
                 <w:szCs w:val="24"/>
-                <w:lang w:val="es-PE"/>
-              </w:rPr>
-            </w:pPr>
-            <w:r>
-              <w:rPr>
-                <w:sz w:val="24"/>
-                <w:szCs w:val="24"/>
-                <w:lang w:val="es-PE"/>
+              </w:rPr>
+            </w:pPr>
+            <w:r>
+              <w:rPr>
+                <w:sz w:val="24"/>
+                <w:szCs w:val="24"/>
               </w:rPr>
               <w:t>Comité de Control de Cambios</w:t>
             </w:r>
@@ -2672,14 +2527,12 @@
               <w:rPr>
                 <w:sz w:val="24"/>
                 <w:szCs w:val="24"/>
-                <w:lang w:val="es-PE"/>
-              </w:rPr>
-            </w:pPr>
-            <w:r>
-              <w:rPr>
-                <w:sz w:val="24"/>
-                <w:szCs w:val="24"/>
-                <w:lang w:val="es-PE"/>
+              </w:rPr>
+            </w:pPr>
+            <w:r>
+              <w:rPr>
+                <w:sz w:val="24"/>
+                <w:szCs w:val="24"/>
               </w:rPr>
               <w:t>Revisar y aprobar los cambios sugeridos a un producto</w:t>
             </w:r>
@@ -2695,14 +2548,12 @@
               <w:rPr>
                 <w:sz w:val="24"/>
                 <w:szCs w:val="24"/>
-                <w:lang w:val="es-PE"/>
-              </w:rPr>
-            </w:pPr>
-            <w:r>
-              <w:rPr>
-                <w:sz w:val="24"/>
-                <w:szCs w:val="24"/>
-                <w:lang w:val="es-PE"/>
+              </w:rPr>
+            </w:pPr>
+            <w:r>
+              <w:rPr>
+                <w:sz w:val="24"/>
+                <w:szCs w:val="24"/>
               </w:rPr>
               <w:t>Evaluación de registro de eventos relacionados con el cambio</w:t>
             </w:r>
@@ -2718,14 +2569,12 @@
               <w:rPr>
                 <w:sz w:val="24"/>
                 <w:szCs w:val="24"/>
-                <w:lang w:val="es-PE"/>
-              </w:rPr>
-            </w:pPr>
-            <w:r>
-              <w:rPr>
-                <w:sz w:val="24"/>
-                <w:szCs w:val="24"/>
-                <w:lang w:val="es-PE"/>
+              </w:rPr>
+            </w:pPr>
+            <w:r>
+              <w:rPr>
+                <w:sz w:val="24"/>
+                <w:szCs w:val="24"/>
               </w:rPr>
               <w:t>Asegurar que los responsables de los elementos de configuración actualicen los elementos afectados en la base de datos de los elementos de la configuración (CMDB)</w:t>
             </w:r>
@@ -2739,7 +2588,6 @@
         <w:rPr>
           <w:sz w:val="24"/>
           <w:szCs w:val="24"/>
-          <w:lang w:val="es-PE"/>
         </w:rPr>
       </w:pPr>
     </w:p>
@@ -2749,7 +2597,6 @@
         <w:rPr>
           <w:sz w:val="24"/>
           <w:szCs w:val="24"/>
-          <w:lang w:val="es-PE"/>
         </w:rPr>
       </w:pPr>
     </w:p>
@@ -2759,7 +2606,6 @@
         <w:rPr>
           <w:sz w:val="24"/>
           <w:szCs w:val="24"/>
-          <w:lang w:val="es-PE"/>
         </w:rPr>
       </w:pPr>
     </w:p>
@@ -2769,7 +2615,6 @@
         <w:rPr>
           <w:sz w:val="24"/>
           <w:szCs w:val="24"/>
-          <w:lang w:val="es-PE"/>
         </w:rPr>
       </w:pPr>
     </w:p>
@@ -2779,7 +2624,6 @@
         <w:rPr>
           <w:sz w:val="24"/>
           <w:szCs w:val="24"/>
-          <w:lang w:val="es-PE"/>
         </w:rPr>
       </w:pPr>
     </w:p>
@@ -2789,7 +2633,6 @@
         <w:rPr>
           <w:sz w:val="24"/>
           <w:szCs w:val="24"/>
-          <w:lang w:val="es-PE"/>
         </w:rPr>
       </w:pPr>
     </w:p>
@@ -2805,7 +2648,6 @@
           <w:b/>
           <w:sz w:val="24"/>
           <w:szCs w:val="24"/>
-          <w:lang w:val="es-PE"/>
         </w:rPr>
       </w:pPr>
       <w:r>
@@ -2813,7 +2655,6 @@
           <w:b/>
           <w:sz w:val="24"/>
           <w:szCs w:val="24"/>
-          <w:lang w:val="es-PE"/>
         </w:rPr>
         <w:lastRenderedPageBreak/>
         <w:t>Políticas Directrices y Procedimientos</w:t>
@@ -2827,7 +2668,6 @@
         <w:rPr>
           <w:sz w:val="24"/>
           <w:szCs w:val="24"/>
-          <w:lang w:val="es-PE"/>
         </w:rPr>
       </w:pPr>
     </w:p>
@@ -2839,14 +2679,12 @@
         <w:rPr>
           <w:sz w:val="24"/>
           <w:szCs w:val="24"/>
-          <w:lang w:val="es-PE"/>
         </w:rPr>
       </w:pPr>
       <w:r>
         <w:rPr>
           <w:sz w:val="24"/>
           <w:szCs w:val="24"/>
-          <w:lang w:val="es-PE"/>
         </w:rPr>
         <w:t>La Gestión de la Configuración de Software deberá ser respaldado por las siguientes políticas y Procedimientos:</w:t>
       </w:r>
@@ -2859,7 +2697,6 @@
         <w:rPr>
           <w:sz w:val="24"/>
           <w:szCs w:val="24"/>
-          <w:lang w:val="es-PE"/>
         </w:rPr>
       </w:pPr>
     </w:p>
@@ -2874,14 +2711,12 @@
         <w:rPr>
           <w:sz w:val="24"/>
           <w:szCs w:val="24"/>
-          <w:lang w:val="es-PE"/>
         </w:rPr>
       </w:pPr>
       <w:r>
         <w:rPr>
           <w:sz w:val="24"/>
           <w:szCs w:val="24"/>
-          <w:lang w:val="es-PE"/>
         </w:rPr>
         <w:t>Entender la importancia de desarrollar software de Calidad para nuestros Clientes</w:t>
       </w:r>
@@ -2897,14 +2732,12 @@
         <w:rPr>
           <w:sz w:val="24"/>
           <w:szCs w:val="24"/>
-          <w:lang w:val="es-PE"/>
         </w:rPr>
       </w:pPr>
       <w:r>
         <w:rPr>
           <w:sz w:val="24"/>
           <w:szCs w:val="24"/>
-          <w:lang w:val="es-PE"/>
         </w:rPr>
         <w:t>Comprender y Respetar la Visión y Misión de la Organización</w:t>
       </w:r>
@@ -2920,14 +2753,12 @@
         <w:rPr>
           <w:sz w:val="24"/>
           <w:szCs w:val="24"/>
-          <w:lang w:val="es-PE"/>
         </w:rPr>
       </w:pPr>
       <w:r>
         <w:rPr>
           <w:sz w:val="24"/>
           <w:szCs w:val="24"/>
-          <w:lang w:val="es-PE"/>
         </w:rPr>
         <w:t>Alinear los Objetivos de cada equipo de trabaja a los Objetivos de la Organización</w:t>
       </w:r>
@@ -2943,14 +2774,12 @@
         <w:rPr>
           <w:sz w:val="24"/>
           <w:szCs w:val="24"/>
-          <w:lang w:val="es-PE"/>
         </w:rPr>
       </w:pPr>
       <w:r>
         <w:rPr>
           <w:sz w:val="24"/>
           <w:szCs w:val="24"/>
-          <w:lang w:val="es-PE"/>
         </w:rPr>
         <w:t>Analizar y Estandarizar todos los procesos de la Gestión de la Configuración que se definan dentro de la Organización</w:t>
       </w:r>
@@ -2966,14 +2795,12 @@
         <w:rPr>
           <w:sz w:val="24"/>
           <w:szCs w:val="24"/>
-          <w:lang w:val="es-PE"/>
         </w:rPr>
       </w:pPr>
       <w:r>
         <w:rPr>
           <w:sz w:val="24"/>
           <w:szCs w:val="24"/>
-          <w:lang w:val="es-PE"/>
         </w:rPr>
         <w:t>Asignar Roles y Responsabilidades a todo el personal de la Empresa que participa en la Gestión de la Configuración.</w:t>
       </w:r>
@@ -2989,14 +2816,12 @@
         <w:rPr>
           <w:sz w:val="24"/>
           <w:szCs w:val="24"/>
-          <w:lang w:val="es-PE"/>
         </w:rPr>
       </w:pPr>
       <w:r>
         <w:rPr>
           <w:sz w:val="24"/>
           <w:szCs w:val="24"/>
-          <w:lang w:val="es-PE"/>
         </w:rPr>
         <w:t>Comunicar a todo el personal de la empresa la importancia de la Gestión de la Configuración para asegurar un éxito en su implementación</w:t>
       </w:r>
@@ -3012,14 +2837,12 @@
         <w:rPr>
           <w:sz w:val="24"/>
           <w:szCs w:val="24"/>
-          <w:lang w:val="es-PE"/>
         </w:rPr>
       </w:pPr>
       <w:r>
         <w:rPr>
           <w:sz w:val="24"/>
           <w:szCs w:val="24"/>
-          <w:lang w:val="es-PE"/>
         </w:rPr>
         <w:t>Capacitar y entrenar a los equipos de desarrollo en los procesos de Gestión de la Configuración</w:t>
       </w:r>
@@ -3032,7 +2855,6 @@
         <w:rPr>
           <w:sz w:val="24"/>
           <w:szCs w:val="24"/>
-          <w:lang w:val="es-PE"/>
         </w:rPr>
       </w:pPr>
     </w:p>
@@ -3042,7 +2864,6 @@
         <w:rPr>
           <w:sz w:val="24"/>
           <w:szCs w:val="24"/>
-          <w:lang w:val="es-PE"/>
         </w:rPr>
       </w:pPr>
     </w:p>
@@ -3052,7 +2873,6 @@
         <w:rPr>
           <w:sz w:val="24"/>
           <w:szCs w:val="24"/>
-          <w:lang w:val="es-PE"/>
         </w:rPr>
       </w:pPr>
     </w:p>
@@ -3062,7 +2882,6 @@
         <w:rPr>
           <w:sz w:val="24"/>
           <w:szCs w:val="24"/>
-          <w:lang w:val="es-PE"/>
         </w:rPr>
       </w:pPr>
     </w:p>
@@ -3072,7 +2891,6 @@
         <w:rPr>
           <w:sz w:val="24"/>
           <w:szCs w:val="24"/>
-          <w:lang w:val="es-PE"/>
         </w:rPr>
       </w:pPr>
     </w:p>
@@ -3082,7 +2900,6 @@
         <w:rPr>
           <w:sz w:val="24"/>
           <w:szCs w:val="24"/>
-          <w:lang w:val="es-PE"/>
         </w:rPr>
       </w:pPr>
     </w:p>
@@ -3092,7 +2909,6 @@
         <w:rPr>
           <w:sz w:val="24"/>
           <w:szCs w:val="24"/>
-          <w:lang w:val="es-PE"/>
         </w:rPr>
       </w:pPr>
     </w:p>
@@ -3102,7 +2918,6 @@
         <w:rPr>
           <w:sz w:val="24"/>
           <w:szCs w:val="24"/>
-          <w:lang w:val="es-PE"/>
         </w:rPr>
       </w:pPr>
     </w:p>
@@ -3112,7 +2927,6 @@
         <w:rPr>
           <w:sz w:val="24"/>
           <w:szCs w:val="24"/>
-          <w:lang w:val="es-PE"/>
         </w:rPr>
       </w:pPr>
     </w:p>
@@ -3122,7 +2936,6 @@
         <w:rPr>
           <w:sz w:val="24"/>
           <w:szCs w:val="24"/>
-          <w:lang w:val="es-PE"/>
         </w:rPr>
       </w:pPr>
     </w:p>
@@ -3132,7 +2945,6 @@
         <w:rPr>
           <w:sz w:val="24"/>
           <w:szCs w:val="24"/>
-          <w:lang w:val="es-PE"/>
         </w:rPr>
       </w:pPr>
     </w:p>
@@ -3142,7 +2954,6 @@
         <w:rPr>
           <w:sz w:val="24"/>
           <w:szCs w:val="24"/>
-          <w:lang w:val="es-PE"/>
         </w:rPr>
       </w:pPr>
     </w:p>
@@ -3152,7 +2963,6 @@
         <w:rPr>
           <w:sz w:val="24"/>
           <w:szCs w:val="24"/>
-          <w:lang w:val="es-PE"/>
         </w:rPr>
       </w:pPr>
     </w:p>
@@ -3162,7 +2972,6 @@
         <w:rPr>
           <w:sz w:val="24"/>
           <w:szCs w:val="24"/>
-          <w:lang w:val="es-PE"/>
         </w:rPr>
       </w:pPr>
     </w:p>
@@ -3172,7 +2981,6 @@
         <w:rPr>
           <w:sz w:val="24"/>
           <w:szCs w:val="24"/>
-          <w:lang w:val="es-PE"/>
         </w:rPr>
       </w:pPr>
     </w:p>
@@ -3182,7 +2990,6 @@
         <w:rPr>
           <w:sz w:val="24"/>
           <w:szCs w:val="24"/>
-          <w:lang w:val="es-PE"/>
         </w:rPr>
       </w:pPr>
     </w:p>
@@ -3198,7 +3005,6 @@
           <w:b/>
           <w:sz w:val="24"/>
           <w:szCs w:val="24"/>
-          <w:lang w:val="es-PE"/>
         </w:rPr>
       </w:pPr>
       <w:r>
@@ -3206,7 +3012,6 @@
           <w:b/>
           <w:sz w:val="24"/>
           <w:szCs w:val="24"/>
-          <w:lang w:val="es-PE"/>
         </w:rPr>
         <w:lastRenderedPageBreak/>
         <w:t>Herramienta e Infraestructura</w:t>
@@ -3218,14 +3023,12 @@
         <w:rPr>
           <w:sz w:val="24"/>
           <w:szCs w:val="24"/>
-          <w:lang w:val="es-PE"/>
         </w:rPr>
       </w:pPr>
       <w:r>
         <w:rPr>
           <w:sz w:val="24"/>
           <w:szCs w:val="24"/>
-          <w:lang w:val="es-PE"/>
         </w:rPr>
         <w:t>La herramienta a usar es GitHub que es una herramienta de desarrollo colaborativo donde se trabaja con un repositorio local y otro repositorio centralizado en la nube</w:t>
       </w:r>
@@ -3236,14 +3039,13 @@
         <w:rPr>
           <w:sz w:val="24"/>
           <w:szCs w:val="24"/>
-          <w:lang w:val="es-PE"/>
         </w:rPr>
       </w:pPr>
       <w:r>
         <w:rPr>
           <w:noProof/>
           <w:color w:val="0000FF"/>
-          <w:lang w:val="es-PE" w:eastAsia="es-PE"/>
+          <w:lang w:eastAsia="es-PE"/>
         </w:rPr>
         <w:drawing>
           <wp:inline distT="0" distB="0" distL="0" distR="0" wp14:anchorId="2445EFEC" wp14:editId="2A120029">
@@ -3305,7 +3107,6 @@
         <w:rPr>
           <w:sz w:val="24"/>
           <w:szCs w:val="24"/>
-          <w:lang w:val="es-PE"/>
         </w:rPr>
       </w:pPr>
       <w:r>
@@ -3313,7 +3114,7 @@
           <w:noProof/>
           <w:sz w:val="24"/>
           <w:szCs w:val="24"/>
-          <w:lang w:val="es-PE" w:eastAsia="es-PE"/>
+          <w:lang w:eastAsia="es-PE"/>
         </w:rPr>
         <w:drawing>
           <wp:inline distT="0" distB="0" distL="0" distR="0" wp14:anchorId="7AD361E3" wp14:editId="259C68D4">
@@ -3360,7 +3161,6 @@
         <w:rPr>
           <w:sz w:val="24"/>
           <w:szCs w:val="24"/>
-          <w:lang w:val="es-PE"/>
         </w:rPr>
       </w:pPr>
     </w:p>
@@ -3372,7 +3172,6 @@
         <w:rPr>
           <w:sz w:val="24"/>
           <w:szCs w:val="24"/>
-          <w:lang w:val="es-PE"/>
         </w:rPr>
       </w:pPr>
     </w:p>
@@ -3384,7 +3183,6 @@
         <w:rPr>
           <w:sz w:val="24"/>
           <w:szCs w:val="24"/>
-          <w:lang w:val="es-PE"/>
         </w:rPr>
       </w:pPr>
     </w:p>
@@ -3396,7 +3194,6 @@
         <w:rPr>
           <w:sz w:val="24"/>
           <w:szCs w:val="24"/>
-          <w:lang w:val="es-PE"/>
         </w:rPr>
       </w:pPr>
     </w:p>
@@ -3408,7 +3205,6 @@
         <w:rPr>
           <w:sz w:val="24"/>
           <w:szCs w:val="24"/>
-          <w:lang w:val="es-PE"/>
         </w:rPr>
       </w:pPr>
     </w:p>
@@ -3420,7 +3216,6 @@
         <w:rPr>
           <w:sz w:val="24"/>
           <w:szCs w:val="24"/>
-          <w:lang w:val="es-PE"/>
         </w:rPr>
       </w:pPr>
     </w:p>
@@ -3432,7 +3227,6 @@
         <w:rPr>
           <w:sz w:val="24"/>
           <w:szCs w:val="24"/>
-          <w:lang w:val="es-PE"/>
         </w:rPr>
       </w:pPr>
     </w:p>
@@ -3448,7 +3242,6 @@
           <w:b/>
           <w:sz w:val="24"/>
           <w:szCs w:val="24"/>
-          <w:lang w:val="es-PE"/>
         </w:rPr>
       </w:pPr>
       <w:r>
@@ -3456,7 +3249,6 @@
           <w:b/>
           <w:sz w:val="24"/>
           <w:szCs w:val="24"/>
-          <w:lang w:val="es-PE"/>
         </w:rPr>
         <w:t>Calendario de Actividades</w:t>
       </w:r>
@@ -4256,7 +4048,6 @@
                 <w:color w:val="00000A"/>
                 <w:sz w:val="24"/>
                 <w:szCs w:val="24"/>
-                <w:lang w:val="es-PE"/>
               </w:rPr>
             </w:pPr>
             <w:r>
@@ -4452,7 +4243,6 @@
                 <w:color w:val="00000A"/>
                 <w:sz w:val="24"/>
                 <w:szCs w:val="24"/>
-                <w:lang w:val="es-PE"/>
               </w:rPr>
             </w:pPr>
             <w:r>
@@ -4648,7 +4438,6 @@
                 <w:color w:val="00000A"/>
                 <w:sz w:val="24"/>
                 <w:szCs w:val="24"/>
-                <w:lang w:val="es-PE"/>
               </w:rPr>
             </w:pPr>
             <w:proofErr w:type="spellStart"/>
@@ -5024,7 +4813,6 @@
                 <w:color w:val="0070C0"/>
                 <w:sz w:val="24"/>
                 <w:szCs w:val="24"/>
-                <w:lang w:val="es-PE"/>
               </w:rPr>
             </w:pPr>
             <w:r>
@@ -5452,7 +5240,6 @@
               <w:rPr>
                 <w:rFonts w:ascii="Calibri" w:eastAsia="Times New Roman" w:hAnsi="Calibri" w:cs="Calibri"/>
                 <w:color w:val="00000A"/>
-                <w:lang w:val="es-PE"/>
               </w:rPr>
             </w:pPr>
             <w:r>
@@ -5807,7 +5594,6 @@
               <w:rPr>
                 <w:rFonts w:ascii="Calibri" w:eastAsia="Times New Roman" w:hAnsi="Calibri" w:cs="Calibri"/>
                 <w:color w:val="00000A"/>
-                <w:lang w:val="es-PE"/>
               </w:rPr>
             </w:pPr>
             <w:r>
@@ -5995,7 +5781,6 @@
               <w:rPr>
                 <w:rFonts w:ascii="Calibri" w:eastAsia="Times New Roman" w:hAnsi="Calibri" w:cs="Calibri"/>
                 <w:color w:val="00000A"/>
-                <w:lang w:val="es-PE"/>
               </w:rPr>
             </w:pPr>
             <w:r>
@@ -6529,7 +6314,6 @@
               <w:rPr>
                 <w:rFonts w:ascii="Calibri" w:eastAsia="Times New Roman" w:hAnsi="Calibri" w:cs="Calibri"/>
                 <w:color w:val="00000A"/>
-                <w:lang w:val="es-PE"/>
               </w:rPr>
             </w:pPr>
             <w:r>
@@ -6725,7 +6509,6 @@
               <w:rPr>
                 <w:rFonts w:ascii="Calibri" w:eastAsia="Times New Roman" w:hAnsi="Calibri" w:cs="Calibri"/>
                 <w:color w:val="00000A"/>
-                <w:lang w:val="es-PE"/>
               </w:rPr>
             </w:pPr>
             <w:r>
@@ -6904,7 +6687,6 @@
               <w:rPr>
                 <w:rFonts w:ascii="Calibri" w:eastAsia="Times New Roman" w:hAnsi="Calibri" w:cs="Calibri"/>
                 <w:color w:val="00000A"/>
-                <w:lang w:val="es-PE"/>
               </w:rPr>
             </w:pPr>
             <w:r>
@@ -7261,7 +7043,6 @@
               <w:rPr>
                 <w:rFonts w:ascii="Calibri" w:eastAsia="Times New Roman" w:hAnsi="Calibri" w:cs="Calibri"/>
                 <w:color w:val="00000A"/>
-                <w:lang w:val="es-PE"/>
               </w:rPr>
             </w:pPr>
             <w:proofErr w:type="spellStart"/>
@@ -7453,7 +7234,6 @@
               <w:rPr>
                 <w:rFonts w:ascii="Calibri" w:eastAsia="Times New Roman" w:hAnsi="Calibri" w:cs="Calibri"/>
                 <w:color w:val="00000A"/>
-                <w:lang w:val="es-PE"/>
               </w:rPr>
             </w:pPr>
             <w:r>
@@ -8008,7 +7788,6 @@
                 <w:color w:val="0070C0"/>
                 <w:sz w:val="24"/>
                 <w:szCs w:val="24"/>
-                <w:lang w:val="es-PE"/>
               </w:rPr>
             </w:pPr>
             <w:proofErr w:type="spellStart"/>
@@ -8216,7 +7995,6 @@
               <w:rPr>
                 <w:rFonts w:ascii="Calibri" w:eastAsia="Times New Roman" w:hAnsi="Calibri" w:cs="Calibri"/>
                 <w:color w:val="00000A"/>
-                <w:lang w:val="es-PE"/>
               </w:rPr>
             </w:pPr>
             <w:r>
@@ -8583,7 +8361,6 @@
               <w:rPr>
                 <w:rFonts w:ascii="Calibri" w:eastAsia="Times New Roman" w:hAnsi="Calibri" w:cs="Calibri"/>
                 <w:color w:val="00000A"/>
-                <w:lang w:val="es-PE"/>
               </w:rPr>
             </w:pPr>
             <w:r>
@@ -8761,7 +8538,6 @@
               <w:rPr>
                 <w:rFonts w:ascii="Calibri" w:eastAsia="Times New Roman" w:hAnsi="Calibri" w:cs="Calibri"/>
                 <w:color w:val="00000A"/>
-                <w:lang w:val="es-PE"/>
               </w:rPr>
             </w:pPr>
             <w:r>
@@ -8942,7 +8718,6 @@
                 <w:color w:val="0070C0"/>
                 <w:sz w:val="24"/>
                 <w:szCs w:val="24"/>
-                <w:lang w:val="es-PE"/>
               </w:rPr>
             </w:pPr>
             <w:proofErr w:type="spellStart"/>
@@ -9147,7 +8922,6 @@
         <w:rPr>
           <w:sz w:val="24"/>
           <w:szCs w:val="24"/>
-          <w:lang w:val="es-PE"/>
         </w:rPr>
       </w:pPr>
     </w:p>
@@ -9157,7 +8931,6 @@
         <w:rPr>
           <w:sz w:val="24"/>
           <w:szCs w:val="24"/>
-          <w:lang w:val="es-PE"/>
         </w:rPr>
       </w:pPr>
     </w:p>
@@ -9167,7 +8940,6 @@
         <w:rPr>
           <w:sz w:val="24"/>
           <w:szCs w:val="24"/>
-          <w:lang w:val="es-PE"/>
         </w:rPr>
       </w:pPr>
     </w:p>
@@ -9177,7 +8949,6 @@
         <w:rPr>
           <w:sz w:val="24"/>
           <w:szCs w:val="24"/>
-          <w:lang w:val="es-PE"/>
         </w:rPr>
       </w:pPr>
     </w:p>
@@ -9187,7 +8958,6 @@
         <w:rPr>
           <w:sz w:val="24"/>
           <w:szCs w:val="24"/>
-          <w:lang w:val="es-PE"/>
         </w:rPr>
       </w:pPr>
     </w:p>
@@ -9197,7 +8967,6 @@
         <w:rPr>
           <w:sz w:val="24"/>
           <w:szCs w:val="24"/>
-          <w:lang w:val="es-PE"/>
         </w:rPr>
       </w:pPr>
     </w:p>
@@ -9207,7 +8976,6 @@
         <w:rPr>
           <w:sz w:val="24"/>
           <w:szCs w:val="24"/>
-          <w:lang w:val="es-PE"/>
         </w:rPr>
       </w:pPr>
     </w:p>
@@ -9217,7 +8985,6 @@
         <w:rPr>
           <w:sz w:val="24"/>
           <w:szCs w:val="24"/>
-          <w:lang w:val="es-PE"/>
         </w:rPr>
       </w:pPr>
     </w:p>
@@ -9227,7 +8994,6 @@
         <w:rPr>
           <w:sz w:val="24"/>
           <w:szCs w:val="24"/>
-          <w:lang w:val="es-PE"/>
         </w:rPr>
       </w:pPr>
     </w:p>
@@ -9243,7 +9009,6 @@
           <w:b/>
           <w:sz w:val="24"/>
           <w:szCs w:val="24"/>
-          <w:lang w:val="es-PE"/>
         </w:rPr>
       </w:pPr>
       <w:r>
@@ -9251,7 +9016,6 @@
           <w:b/>
           <w:sz w:val="24"/>
           <w:szCs w:val="24"/>
-          <w:lang w:val="es-PE"/>
         </w:rPr>
         <w:lastRenderedPageBreak/>
         <w:t>ACTIVIDADES DE LA SCM</w:t>
@@ -9264,7 +9028,6 @@
           <w:b/>
           <w:sz w:val="24"/>
           <w:szCs w:val="24"/>
-          <w:lang w:val="es-PE"/>
         </w:rPr>
       </w:pPr>
       <w:r>
@@ -9272,7 +9035,6 @@
           <w:b/>
           <w:sz w:val="24"/>
           <w:szCs w:val="24"/>
-          <w:lang w:val="es-PE"/>
         </w:rPr>
         <w:t>3.1 Identificación de la configuración, Nomenclatura</w:t>
       </w:r>
@@ -9315,7 +9077,6 @@
                 <w:b/>
                 <w:bCs/>
                 <w:color w:val="000000"/>
-                <w:lang w:val="es-PE"/>
               </w:rPr>
             </w:pPr>
             <w:r>
@@ -9324,7 +9085,6 @@
                 <w:b/>
                 <w:bCs/>
                 <w:color w:val="000000"/>
-                <w:lang w:val="es-PE"/>
               </w:rPr>
               <w:t>Tipo (E=</w:t>
             </w:r>
@@ -9335,7 +9095,6 @@
                 <w:b/>
                 <w:bCs/>
                 <w:color w:val="000000"/>
-                <w:lang w:val="es-PE"/>
               </w:rPr>
               <w:t>Evolucion</w:t>
             </w:r>
@@ -9346,7 +9105,6 @@
                 <w:b/>
                 <w:bCs/>
                 <w:color w:val="000000"/>
-                <w:lang w:val="es-PE"/>
               </w:rPr>
               <w:t xml:space="preserve"> F=Fuente S=Soporte</w:t>
             </w:r>
@@ -9377,7 +9135,6 @@
                 <w:color w:val="000000"/>
               </w:rPr>
             </w:pPr>
-            <w:proofErr w:type="spellStart"/>
             <w:r>
               <w:rPr>
                 <w:rFonts w:ascii="Calibri" w:eastAsia="Times New Roman" w:hAnsi="Calibri" w:cs="Calibri"/>
@@ -9385,9 +9142,9 @@
                 <w:bCs/>
                 <w:color w:val="000000"/>
               </w:rPr>
-              <w:t>Nombre</w:t>
-            </w:r>
-            <w:proofErr w:type="spellEnd"/>
+              <w:t xml:space="preserve">Nombre del </w:t>
+            </w:r>
+            <w:proofErr w:type="spellStart"/>
             <w:r>
               <w:rPr>
                 <w:rFonts w:ascii="Calibri" w:eastAsia="Times New Roman" w:hAnsi="Calibri" w:cs="Calibri"/>
@@ -9395,7 +9152,17 @@
                 <w:bCs/>
                 <w:color w:val="000000"/>
               </w:rPr>
-              <w:t xml:space="preserve"> del Item (CI)</w:t>
+              <w:t>Item</w:t>
+            </w:r>
+            <w:proofErr w:type="spellEnd"/>
+            <w:r>
+              <w:rPr>
+                <w:rFonts w:ascii="Calibri" w:eastAsia="Times New Roman" w:hAnsi="Calibri" w:cs="Calibri"/>
+                <w:b/>
+                <w:bCs/>
+                <w:color w:val="000000"/>
+              </w:rPr>
+              <w:t xml:space="preserve"> (CI)</w:t>
             </w:r>
           </w:p>
         </w:tc>
@@ -9420,7 +9187,6 @@
                 <w:b/>
                 <w:bCs/>
                 <w:color w:val="000000"/>
-                <w:lang w:val="es-PE"/>
               </w:rPr>
             </w:pPr>
             <w:r>
@@ -9429,7 +9195,6 @@
                 <w:b/>
                 <w:bCs/>
                 <w:color w:val="000000"/>
-                <w:lang w:val="es-PE"/>
               </w:rPr>
               <w:t>Fuente (E=Empresa P=Proyecto C=Cliente V=Proveedor</w:t>
             </w:r>
@@ -9459,6 +9224,7 @@
                 <w:color w:val="000000"/>
               </w:rPr>
             </w:pPr>
+            <w:proofErr w:type="spellStart"/>
             <w:r>
               <w:rPr>
                 <w:rFonts w:ascii="Calibri" w:eastAsia="Times New Roman" w:hAnsi="Calibri" w:cs="Calibri"/>
@@ -9468,6 +9234,7 @@
               </w:rPr>
               <w:t>Extension</w:t>
             </w:r>
+            <w:proofErr w:type="spellEnd"/>
           </w:p>
         </w:tc>
         <w:tc>
@@ -9890,7 +9657,6 @@
               <w:spacing w:after="0" w:line="240" w:lineRule="auto"/>
               <w:rPr>
                 <w:rFonts w:ascii="Arial" w:eastAsia="Times New Roman" w:hAnsi="Arial" w:cs="Arial"/>
-                <w:lang w:val="es-PE"/>
               </w:rPr>
             </w:pPr>
             <w:r>
@@ -10056,7 +9822,6 @@
               <w:rPr>
                 <w:rFonts w:ascii="Arial" w:eastAsia="Times New Roman" w:hAnsi="Arial" w:cs="Arial"/>
                 <w:color w:val="000000"/>
-                <w:lang w:val="es-PE"/>
               </w:rPr>
             </w:pPr>
             <w:r>
@@ -10553,7 +10318,6 @@
               <w:rPr>
                 <w:rFonts w:ascii="Arial" w:eastAsia="Times New Roman" w:hAnsi="Arial" w:cs="Arial"/>
                 <w:color w:val="000000"/>
-                <w:lang w:val="es-PE"/>
               </w:rPr>
             </w:pPr>
             <w:r>
@@ -11050,7 +10814,6 @@
               <w:rPr>
                 <w:rFonts w:ascii="Arial" w:eastAsia="Times New Roman" w:hAnsi="Arial" w:cs="Arial"/>
                 <w:color w:val="000000"/>
-                <w:lang w:val="es-PE"/>
               </w:rPr>
             </w:pPr>
             <w:r>
@@ -11383,7 +11146,6 @@
               <w:rPr>
                 <w:rFonts w:ascii="Arial" w:eastAsia="Times New Roman" w:hAnsi="Arial" w:cs="Arial"/>
                 <w:color w:val="000000"/>
-                <w:lang w:val="es-PE"/>
               </w:rPr>
             </w:pPr>
             <w:r>
@@ -11716,7 +11478,6 @@
               <w:rPr>
                 <w:rFonts w:ascii="Arial" w:eastAsia="Times New Roman" w:hAnsi="Arial" w:cs="Arial"/>
                 <w:color w:val="000000"/>
-                <w:lang w:val="es-PE"/>
               </w:rPr>
             </w:pPr>
             <w:r>
@@ -11883,7 +11644,6 @@
               <w:rPr>
                 <w:rFonts w:ascii="Arial" w:eastAsia="Times New Roman" w:hAnsi="Arial" w:cs="Arial"/>
                 <w:color w:val="000000"/>
-                <w:lang w:val="es-PE"/>
               </w:rPr>
             </w:pPr>
             <w:r>
@@ -12167,7 +11927,6 @@
           <w:b/>
           <w:sz w:val="24"/>
           <w:szCs w:val="24"/>
-          <w:lang w:val="es-PE"/>
         </w:rPr>
       </w:pPr>
     </w:p>
@@ -12178,7 +11937,6 @@
           <w:b/>
           <w:sz w:val="24"/>
           <w:szCs w:val="24"/>
-          <w:lang w:val="es-PE"/>
         </w:rPr>
       </w:pPr>
     </w:p>
@@ -12189,7 +11947,6 @@
           <w:b/>
           <w:sz w:val="24"/>
           <w:szCs w:val="24"/>
-          <w:lang w:val="es-PE"/>
         </w:rPr>
       </w:pPr>
     </w:p>
@@ -12200,7 +11957,6 @@
           <w:b/>
           <w:sz w:val="24"/>
           <w:szCs w:val="24"/>
-          <w:lang w:val="es-PE"/>
         </w:rPr>
       </w:pPr>
     </w:p>
@@ -12211,7 +11967,6 @@
           <w:b/>
           <w:sz w:val="24"/>
           <w:szCs w:val="24"/>
-          <w:lang w:val="es-PE"/>
         </w:rPr>
       </w:pPr>
     </w:p>
@@ -12222,7 +11977,6 @@
           <w:b/>
           <w:sz w:val="24"/>
           <w:szCs w:val="24"/>
-          <w:lang w:val="es-PE"/>
         </w:rPr>
       </w:pPr>
     </w:p>
@@ -12267,7 +12021,6 @@
                 <w:color w:val="000000"/>
                 <w:sz w:val="24"/>
                 <w:szCs w:val="24"/>
-                <w:lang w:val="es-PE"/>
               </w:rPr>
             </w:pPr>
             <w:r>
@@ -12278,7 +12031,6 @@
                 <w:color w:val="000000"/>
                 <w:sz w:val="24"/>
                 <w:szCs w:val="24"/>
-                <w:lang w:val="es-PE"/>
               </w:rPr>
               <w:lastRenderedPageBreak/>
               <w:t xml:space="preserve">Nomenclatura de los </w:t>
@@ -12292,7 +12044,6 @@
                 <w:color w:val="000000"/>
                 <w:sz w:val="24"/>
                 <w:szCs w:val="24"/>
-                <w:lang w:val="es-PE"/>
               </w:rPr>
               <w:t>Items</w:t>
             </w:r>
@@ -12305,7 +12056,6 @@
                 <w:color w:val="000000"/>
                 <w:sz w:val="24"/>
                 <w:szCs w:val="24"/>
-                <w:lang w:val="es-PE"/>
               </w:rPr>
               <w:t xml:space="preserve"> de la Configuración</w:t>
             </w:r>
@@ -12341,7 +12091,6 @@
                 <w:color w:val="000000"/>
                 <w:sz w:val="24"/>
                 <w:szCs w:val="24"/>
-                <w:lang w:val="es-PE"/>
               </w:rPr>
             </w:pPr>
           </w:p>
@@ -12367,7 +12116,6 @@
                 <w:rFonts w:ascii="Times New Roman" w:eastAsia="Times New Roman" w:hAnsi="Times New Roman" w:cs="Times New Roman"/>
                 <w:sz w:val="20"/>
                 <w:szCs w:val="20"/>
-                <w:lang w:val="es-PE"/>
               </w:rPr>
             </w:pPr>
           </w:p>
@@ -12393,7 +12141,6 @@
                 <w:rFonts w:ascii="Times New Roman" w:eastAsia="Times New Roman" w:hAnsi="Times New Roman" w:cs="Times New Roman"/>
                 <w:sz w:val="20"/>
                 <w:szCs w:val="20"/>
-                <w:lang w:val="es-PE"/>
               </w:rPr>
             </w:pPr>
           </w:p>
@@ -12464,7 +12211,6 @@
                 <w:color w:val="000000"/>
               </w:rPr>
             </w:pPr>
-            <w:proofErr w:type="spellStart"/>
             <w:r>
               <w:rPr>
                 <w:rFonts w:ascii="Calibri" w:eastAsia="Times New Roman" w:hAnsi="Calibri" w:cs="Calibri"/>
@@ -12474,7 +12220,6 @@
               </w:rPr>
               <w:t>Entregable</w:t>
             </w:r>
-            <w:proofErr w:type="spellEnd"/>
           </w:p>
         </w:tc>
         <w:tc>
@@ -12502,7 +12247,6 @@
                 <w:color w:val="000000"/>
               </w:rPr>
             </w:pPr>
-            <w:proofErr w:type="spellStart"/>
             <w:r>
               <w:rPr>
                 <w:rFonts w:ascii="Calibri" w:eastAsia="Times New Roman" w:hAnsi="Calibri" w:cs="Calibri"/>
@@ -12512,7 +12256,6 @@
               </w:rPr>
               <w:t>Tipo</w:t>
             </w:r>
-            <w:proofErr w:type="spellEnd"/>
           </w:p>
         </w:tc>
       </w:tr>
@@ -12571,14 +12314,12 @@
               <w:rPr>
                 <w:rFonts w:ascii="Calibri" w:eastAsia="Times New Roman" w:hAnsi="Calibri" w:cs="Calibri"/>
                 <w:color w:val="000000"/>
-                <w:lang w:val="es-PE"/>
-              </w:rPr>
-            </w:pPr>
-            <w:r>
-              <w:rPr>
-                <w:rFonts w:ascii="Calibri" w:eastAsia="Times New Roman" w:hAnsi="Calibri" w:cs="Calibri"/>
-                <w:color w:val="000000"/>
-                <w:lang w:val="es-PE"/>
+              </w:rPr>
+            </w:pPr>
+            <w:r>
+              <w:rPr>
+                <w:rFonts w:ascii="Calibri" w:eastAsia="Times New Roman" w:hAnsi="Calibri" w:cs="Calibri"/>
+                <w:color w:val="000000"/>
               </w:rPr>
               <w:t xml:space="preserve">Acta de </w:t>
             </w:r>
@@ -12586,7 +12327,6 @@
               <w:rPr>
                 <w:rFonts w:ascii="Calibri" w:eastAsia="Times New Roman" w:hAnsi="Calibri" w:cs="Calibri"/>
                 <w:color w:val="000000"/>
-                <w:lang w:val="es-PE"/>
               </w:rPr>
               <w:t>Reunión</w:t>
             </w:r>
@@ -12594,7 +12334,6 @@
               <w:rPr>
                 <w:rFonts w:ascii="Calibri" w:eastAsia="Times New Roman" w:hAnsi="Calibri" w:cs="Calibri"/>
                 <w:color w:val="000000"/>
-                <w:lang w:val="es-PE"/>
               </w:rPr>
               <w:t xml:space="preserve"> de Reque</w:t>
             </w:r>
@@ -12602,7 +12341,6 @@
               <w:rPr>
                 <w:rFonts w:ascii="Calibri" w:eastAsia="Times New Roman" w:hAnsi="Calibri" w:cs="Calibri"/>
                 <w:color w:val="000000"/>
-                <w:lang w:val="es-PE"/>
               </w:rPr>
               <w:t>r</w:t>
             </w:r>
@@ -12610,7 +12348,6 @@
               <w:rPr>
                 <w:rFonts w:ascii="Calibri" w:eastAsia="Times New Roman" w:hAnsi="Calibri" w:cs="Calibri"/>
                 <w:color w:val="000000"/>
-                <w:lang w:val="es-PE"/>
               </w:rPr>
               <w:t>imi</w:t>
             </w:r>
@@ -12618,7 +12355,6 @@
               <w:rPr>
                 <w:rFonts w:ascii="Calibri" w:eastAsia="Times New Roman" w:hAnsi="Calibri" w:cs="Calibri"/>
                 <w:color w:val="000000"/>
-                <w:lang w:val="es-PE"/>
               </w:rPr>
               <w:t>en</w:t>
             </w:r>
@@ -12626,7 +12362,6 @@
               <w:rPr>
                 <w:rFonts w:ascii="Calibri" w:eastAsia="Times New Roman" w:hAnsi="Calibri" w:cs="Calibri"/>
                 <w:color w:val="000000"/>
-                <w:lang w:val="es-PE"/>
               </w:rPr>
               <w:t>tos</w:t>
             </w:r>
@@ -12733,17 +12468,8 @@
                 <w:rFonts w:ascii="Calibri" w:eastAsia="Times New Roman" w:hAnsi="Calibri" w:cs="Calibri"/>
                 <w:color w:val="000000"/>
               </w:rPr>
-              <w:t xml:space="preserve">Especificación de </w:t>
-            </w:r>
-            <w:proofErr w:type="spellStart"/>
-            <w:r>
-              <w:rPr>
-                <w:rFonts w:ascii="Calibri" w:eastAsia="Times New Roman" w:hAnsi="Calibri" w:cs="Calibri"/>
-                <w:color w:val="000000"/>
-              </w:rPr>
-              <w:t>Requerimientos</w:t>
-            </w:r>
-            <w:proofErr w:type="spellEnd"/>
+              <w:t>Especificación de Requerimientos</w:t>
+            </w:r>
           </w:p>
         </w:tc>
         <w:tc>
@@ -12840,14 +12566,12 @@
               <w:rPr>
                 <w:rFonts w:ascii="Calibri" w:eastAsia="Times New Roman" w:hAnsi="Calibri" w:cs="Calibri"/>
                 <w:color w:val="000000"/>
-                <w:lang w:val="es-PE"/>
-              </w:rPr>
-            </w:pPr>
-            <w:r>
-              <w:rPr>
-                <w:rFonts w:ascii="Calibri" w:eastAsia="Times New Roman" w:hAnsi="Calibri" w:cs="Calibri"/>
-                <w:color w:val="000000"/>
-                <w:lang w:val="es-PE"/>
+              </w:rPr>
+            </w:pPr>
+            <w:r>
+              <w:rPr>
+                <w:rFonts w:ascii="Calibri" w:eastAsia="Times New Roman" w:hAnsi="Calibri" w:cs="Calibri"/>
+                <w:color w:val="000000"/>
               </w:rPr>
               <w:t>Modelos de Casos de Uso</w:t>
             </w:r>
@@ -12947,14 +12671,12 @@
               <w:rPr>
                 <w:rFonts w:ascii="Calibri" w:eastAsia="Times New Roman" w:hAnsi="Calibri" w:cs="Calibri"/>
                 <w:color w:val="000000"/>
-                <w:lang w:val="es-PE"/>
-              </w:rPr>
-            </w:pPr>
-            <w:r>
-              <w:rPr>
-                <w:rFonts w:ascii="Calibri" w:eastAsia="Times New Roman" w:hAnsi="Calibri" w:cs="Calibri"/>
-                <w:color w:val="000000"/>
-                <w:lang w:val="es-PE"/>
+              </w:rPr>
+            </w:pPr>
+            <w:r>
+              <w:rPr>
+                <w:rFonts w:ascii="Calibri" w:eastAsia="Times New Roman" w:hAnsi="Calibri" w:cs="Calibri"/>
+                <w:color w:val="000000"/>
               </w:rPr>
               <w:t>Documento de validación con el Cliente</w:t>
             </w:r>
@@ -13460,14 +13182,12 @@
               <w:rPr>
                 <w:rFonts w:ascii="Calibri" w:eastAsia="Times New Roman" w:hAnsi="Calibri" w:cs="Calibri"/>
                 <w:color w:val="000000"/>
-                <w:lang w:val="es-PE"/>
-              </w:rPr>
-            </w:pPr>
-            <w:r>
-              <w:rPr>
-                <w:rFonts w:ascii="Calibri" w:eastAsia="Times New Roman" w:hAnsi="Calibri" w:cs="Calibri"/>
-                <w:color w:val="000000"/>
-                <w:lang w:val="es-PE"/>
+              </w:rPr>
+            </w:pPr>
+            <w:r>
+              <w:rPr>
+                <w:rFonts w:ascii="Calibri" w:eastAsia="Times New Roman" w:hAnsi="Calibri" w:cs="Calibri"/>
+                <w:color w:val="000000"/>
               </w:rPr>
               <w:t>Documento de Diseño de Prototipo</w:t>
             </w:r>
@@ -13567,17 +13287,8 @@
                 <w:rFonts w:ascii="Calibri" w:eastAsia="Times New Roman" w:hAnsi="Calibri" w:cs="Calibri"/>
                 <w:color w:val="000000"/>
               </w:rPr>
-              <w:t xml:space="preserve">Documentación </w:t>
-            </w:r>
-            <w:proofErr w:type="spellStart"/>
-            <w:r>
-              <w:rPr>
-                <w:rFonts w:ascii="Calibri" w:eastAsia="Times New Roman" w:hAnsi="Calibri" w:cs="Calibri"/>
-                <w:color w:val="000000"/>
-              </w:rPr>
-              <w:t>Técnica</w:t>
-            </w:r>
-            <w:proofErr w:type="spellEnd"/>
+              <w:t>Documentación Técnica</w:t>
+            </w:r>
           </w:p>
         </w:tc>
         <w:tc>
@@ -13961,14 +13672,12 @@
               <w:rPr>
                 <w:rFonts w:ascii="Calibri" w:eastAsia="Times New Roman" w:hAnsi="Calibri" w:cs="Calibri"/>
                 <w:color w:val="000000"/>
-                <w:lang w:val="es-PE"/>
-              </w:rPr>
-            </w:pPr>
-            <w:r>
-              <w:rPr>
-                <w:rFonts w:ascii="Calibri" w:eastAsia="Times New Roman" w:hAnsi="Calibri" w:cs="Calibri"/>
-                <w:color w:val="000000"/>
-                <w:lang w:val="es-PE"/>
+              </w:rPr>
+            </w:pPr>
+            <w:r>
+              <w:rPr>
+                <w:rFonts w:ascii="Calibri" w:eastAsia="Times New Roman" w:hAnsi="Calibri" w:cs="Calibri"/>
+                <w:color w:val="000000"/>
               </w:rPr>
               <w:t xml:space="preserve">Informe de </w:t>
             </w:r>
@@ -13977,7 +13686,6 @@
               <w:rPr>
                 <w:rFonts w:ascii="Calibri" w:eastAsia="Times New Roman" w:hAnsi="Calibri" w:cs="Calibri"/>
                 <w:color w:val="000000"/>
-                <w:lang w:val="es-PE"/>
               </w:rPr>
               <w:t>Revision</w:t>
             </w:r>
@@ -13986,7 +13694,6 @@
               <w:rPr>
                 <w:rFonts w:ascii="Calibri" w:eastAsia="Times New Roman" w:hAnsi="Calibri" w:cs="Calibri"/>
                 <w:color w:val="000000"/>
-                <w:lang w:val="es-PE"/>
               </w:rPr>
               <w:t xml:space="preserve"> por Pares</w:t>
             </w:r>
@@ -14177,14 +13884,12 @@
               <w:rPr>
                 <w:rFonts w:ascii="Calibri" w:eastAsia="Times New Roman" w:hAnsi="Calibri" w:cs="Calibri"/>
                 <w:color w:val="000000"/>
-                <w:lang w:val="es-PE"/>
-              </w:rPr>
-            </w:pPr>
-            <w:r>
-              <w:rPr>
-                <w:rFonts w:ascii="Calibri" w:eastAsia="Times New Roman" w:hAnsi="Calibri" w:cs="Calibri"/>
-                <w:color w:val="000000"/>
-                <w:lang w:val="es-PE"/>
+              </w:rPr>
+            </w:pPr>
+            <w:r>
+              <w:rPr>
+                <w:rFonts w:ascii="Calibri" w:eastAsia="Times New Roman" w:hAnsi="Calibri" w:cs="Calibri"/>
+                <w:color w:val="000000"/>
               </w:rPr>
               <w:t>Plan de Verificación y Validación</w:t>
             </w:r>
@@ -14277,14 +13982,12 @@
               <w:rPr>
                 <w:rFonts w:ascii="Calibri" w:eastAsia="Times New Roman" w:hAnsi="Calibri" w:cs="Calibri"/>
                 <w:color w:val="000000"/>
-                <w:lang w:val="es-PE"/>
-              </w:rPr>
-            </w:pPr>
-            <w:r>
-              <w:rPr>
-                <w:rFonts w:ascii="Calibri" w:eastAsia="Times New Roman" w:hAnsi="Calibri" w:cs="Calibri"/>
-                <w:color w:val="000000"/>
-                <w:lang w:val="es-PE"/>
+              </w:rPr>
+            </w:pPr>
+            <w:r>
+              <w:rPr>
+                <w:rFonts w:ascii="Calibri" w:eastAsia="Times New Roman" w:hAnsi="Calibri" w:cs="Calibri"/>
+                <w:color w:val="000000"/>
               </w:rPr>
               <w:t>Modelo de Casos de Prueba</w:t>
             </w:r>
@@ -14377,14 +14080,12 @@
               <w:rPr>
                 <w:rFonts w:ascii="Calibri" w:eastAsia="Times New Roman" w:hAnsi="Calibri" w:cs="Calibri"/>
                 <w:color w:val="000000"/>
-                <w:lang w:val="es-PE"/>
-              </w:rPr>
-            </w:pPr>
-            <w:r>
-              <w:rPr>
-                <w:rFonts w:ascii="Calibri" w:eastAsia="Times New Roman" w:hAnsi="Calibri" w:cs="Calibri"/>
-                <w:color w:val="000000"/>
-                <w:lang w:val="es-PE"/>
+              </w:rPr>
+            </w:pPr>
+            <w:r>
+              <w:rPr>
+                <w:rFonts w:ascii="Calibri" w:eastAsia="Times New Roman" w:hAnsi="Calibri" w:cs="Calibri"/>
+                <w:color w:val="000000"/>
               </w:rPr>
               <w:t>Infor</w:t>
             </w:r>
@@ -14392,7 +14093,6 @@
               <w:rPr>
                 <w:rFonts w:ascii="Calibri" w:eastAsia="Times New Roman" w:hAnsi="Calibri" w:cs="Calibri"/>
                 <w:color w:val="000000"/>
-                <w:lang w:val="es-PE"/>
               </w:rPr>
               <w:t>me de Verificación de Integració</w:t>
             </w:r>
@@ -14400,7 +14100,6 @@
               <w:rPr>
                 <w:rFonts w:ascii="Calibri" w:eastAsia="Times New Roman" w:hAnsi="Calibri" w:cs="Calibri"/>
                 <w:color w:val="000000"/>
-                <w:lang w:val="es-PE"/>
               </w:rPr>
               <w:t>n</w:t>
             </w:r>
@@ -14493,14 +14192,12 @@
               <w:rPr>
                 <w:rFonts w:ascii="Calibri" w:eastAsia="Times New Roman" w:hAnsi="Calibri" w:cs="Calibri"/>
                 <w:color w:val="000000"/>
-                <w:lang w:val="es-PE"/>
-              </w:rPr>
-            </w:pPr>
-            <w:r>
-              <w:rPr>
-                <w:rFonts w:ascii="Calibri" w:eastAsia="Times New Roman" w:hAnsi="Calibri" w:cs="Calibri"/>
-                <w:color w:val="000000"/>
-                <w:lang w:val="es-PE"/>
+              </w:rPr>
+            </w:pPr>
+            <w:r>
+              <w:rPr>
+                <w:rFonts w:ascii="Calibri" w:eastAsia="Times New Roman" w:hAnsi="Calibri" w:cs="Calibri"/>
+                <w:color w:val="000000"/>
               </w:rPr>
               <w:t>Informe de Verificación del Sistema</w:t>
             </w:r>
@@ -14600,16 +14297,7 @@
                 <w:rFonts w:ascii="Calibri" w:eastAsia="Times New Roman" w:hAnsi="Calibri" w:cs="Calibri"/>
                 <w:color w:val="000000"/>
               </w:rPr>
-              <w:t>Reporte</w:t>
-            </w:r>
-            <w:bookmarkStart w:id="1" w:name="_GoBack"/>
-            <w:bookmarkEnd w:id="1"/>
-            <w:r>
-              <w:rPr>
-                <w:rFonts w:ascii="Calibri" w:eastAsia="Times New Roman" w:hAnsi="Calibri" w:cs="Calibri"/>
-                <w:color w:val="000000"/>
-              </w:rPr>
-              <w:t xml:space="preserve"> de Pruebas</w:t>
+              <w:t>Reporte de Pruebas</w:t>
             </w:r>
           </w:p>
         </w:tc>
@@ -14700,14 +14388,12 @@
               <w:rPr>
                 <w:rFonts w:ascii="Calibri" w:eastAsia="Times New Roman" w:hAnsi="Calibri" w:cs="Calibri"/>
                 <w:color w:val="000000"/>
-                <w:lang w:val="es-PE"/>
-              </w:rPr>
-            </w:pPr>
-            <w:r>
-              <w:rPr>
-                <w:rFonts w:ascii="Calibri" w:eastAsia="Times New Roman" w:hAnsi="Calibri" w:cs="Calibri"/>
-                <w:color w:val="000000"/>
-                <w:lang w:val="es-PE"/>
+              </w:rPr>
+            </w:pPr>
+            <w:r>
+              <w:rPr>
+                <w:rFonts w:ascii="Calibri" w:eastAsia="Times New Roman" w:hAnsi="Calibri" w:cs="Calibri"/>
+                <w:color w:val="000000"/>
               </w:rPr>
               <w:t>Plan de Gestió</w:t>
             </w:r>
@@ -14715,10 +14401,18 @@
               <w:rPr>
                 <w:rFonts w:ascii="Calibri" w:eastAsia="Times New Roman" w:hAnsi="Calibri" w:cs="Calibri"/>
                 <w:color w:val="000000"/>
-                <w:lang w:val="es-PE"/>
-              </w:rPr>
-              <w:t>n de la Configuracion</w:t>
-            </w:r>
+              </w:rPr>
+              <w:t xml:space="preserve">n de la </w:t>
+            </w:r>
+            <w:proofErr w:type="spellStart"/>
+            <w:r>
+              <w:rPr>
+                <w:rFonts w:ascii="Calibri" w:eastAsia="Times New Roman" w:hAnsi="Calibri" w:cs="Calibri"/>
+                <w:color w:val="000000"/>
+              </w:rPr>
+              <w:t>Configuracion</w:t>
+            </w:r>
+            <w:proofErr w:type="spellEnd"/>
           </w:p>
         </w:tc>
         <w:tc>
@@ -14808,14 +14502,12 @@
               <w:rPr>
                 <w:rFonts w:ascii="Calibri" w:eastAsia="Times New Roman" w:hAnsi="Calibri" w:cs="Calibri"/>
                 <w:color w:val="000000"/>
-                <w:lang w:val="es-PE"/>
-              </w:rPr>
-            </w:pPr>
-            <w:r>
-              <w:rPr>
-                <w:rFonts w:ascii="Calibri" w:eastAsia="Times New Roman" w:hAnsi="Calibri" w:cs="Calibri"/>
-                <w:color w:val="000000"/>
-                <w:lang w:val="es-PE"/>
+              </w:rPr>
+            </w:pPr>
+            <w:r>
+              <w:rPr>
+                <w:rFonts w:ascii="Calibri" w:eastAsia="Times New Roman" w:hAnsi="Calibri" w:cs="Calibri"/>
+                <w:color w:val="000000"/>
               </w:rPr>
               <w:t xml:space="preserve">Plan de </w:t>
             </w:r>
@@ -14823,7 +14515,6 @@
               <w:rPr>
                 <w:rFonts w:ascii="Calibri" w:eastAsia="Times New Roman" w:hAnsi="Calibri" w:cs="Calibri"/>
                 <w:color w:val="000000"/>
-                <w:lang w:val="es-PE"/>
               </w:rPr>
               <w:t>Gestió</w:t>
             </w:r>
@@ -14831,7 +14522,6 @@
               <w:rPr>
                 <w:rFonts w:ascii="Calibri" w:eastAsia="Times New Roman" w:hAnsi="Calibri" w:cs="Calibri"/>
                 <w:color w:val="000000"/>
-                <w:lang w:val="es-PE"/>
               </w:rPr>
               <w:t>n de Cambios</w:t>
             </w:r>
@@ -15395,7 +15085,6 @@
           <w:b/>
           <w:sz w:val="24"/>
           <w:szCs w:val="24"/>
-          <w:lang w:val="es-PE"/>
         </w:rPr>
       </w:pPr>
     </w:p>
@@ -15406,7 +15095,6 @@
           <w:b/>
           <w:sz w:val="24"/>
           <w:szCs w:val="24"/>
-          <w:lang w:val="es-PE"/>
         </w:rPr>
       </w:pPr>
     </w:p>
@@ -15417,7 +15105,6 @@
           <w:b/>
           <w:sz w:val="24"/>
           <w:szCs w:val="24"/>
-          <w:lang w:val="es-PE"/>
         </w:rPr>
       </w:pPr>
     </w:p>
@@ -15428,7 +15115,6 @@
           <w:b/>
           <w:sz w:val="24"/>
           <w:szCs w:val="24"/>
-          <w:lang w:val="es-PE"/>
         </w:rPr>
       </w:pPr>
     </w:p>
@@ -15444,7 +15130,6 @@
           <w:b/>
           <w:sz w:val="24"/>
           <w:szCs w:val="24"/>
-          <w:lang w:val="es-PE"/>
         </w:rPr>
       </w:pPr>
       <w:r>
@@ -15452,7 +15137,6 @@
           <w:b/>
           <w:sz w:val="24"/>
           <w:szCs w:val="24"/>
-          <w:lang w:val="es-PE"/>
         </w:rPr>
         <w:t>Línea Base</w:t>
       </w:r>
@@ -15495,7 +15179,6 @@
                 <w:b/>
                 <w:sz w:val="24"/>
                 <w:szCs w:val="24"/>
-                <w:lang w:val="es-PE"/>
               </w:rPr>
             </w:pPr>
             <w:r>
@@ -15504,7 +15187,6 @@
                 <w:b/>
                 <w:sz w:val="24"/>
                 <w:szCs w:val="24"/>
-                <w:lang w:val="es-PE"/>
               </w:rPr>
               <w:t xml:space="preserve">Fase del Ciclo de Vida del </w:t>
             </w:r>
@@ -15514,7 +15196,6 @@
                 <w:b/>
                 <w:sz w:val="24"/>
                 <w:szCs w:val="24"/>
-                <w:lang w:val="es-PE"/>
               </w:rPr>
               <w:lastRenderedPageBreak/>
               <w:t>Software</w:t>
@@ -15590,6 +15271,7 @@
                 <w:szCs w:val="24"/>
               </w:rPr>
             </w:pPr>
+            <w:proofErr w:type="spellStart"/>
             <w:r>
               <w:rPr>
                 <w:rFonts w:cstheme="minorHAnsi"/>
@@ -15598,26 +15280,37 @@
                 <w:sz w:val="24"/>
                 <w:szCs w:val="24"/>
               </w:rPr>
-              <w:t xml:space="preserve">Baseline </w:t>
-            </w:r>
-          </w:p>
-          <w:p>
-            <w:pPr>
-              <w:jc w:val="center"/>
+              <w:t>Baseline</w:t>
+            </w:r>
+            <w:proofErr w:type="spellEnd"/>
+            <w:r>
               <w:rPr>
                 <w:rFonts w:cstheme="minorHAnsi"/>
                 <w:b/>
-                <w:sz w:val="24"/>
-                <w:szCs w:val="24"/>
-              </w:rPr>
-            </w:pPr>
-            <w:r>
+                <w:i/>
+                <w:sz w:val="24"/>
+                <w:szCs w:val="24"/>
+              </w:rPr>
+              <w:t xml:space="preserve"> </w:t>
+            </w:r>
+          </w:p>
+          <w:p>
+            <w:pPr>
+              <w:jc w:val="center"/>
               <w:rPr>
                 <w:rFonts w:cstheme="minorHAnsi"/>
                 <w:b/>
                 <w:sz w:val="24"/>
                 <w:szCs w:val="24"/>
               </w:rPr>
+            </w:pPr>
+            <w:r>
+              <w:rPr>
+                <w:rFonts w:cstheme="minorHAnsi"/>
+                <w:b/>
+                <w:sz w:val="24"/>
+                <w:szCs w:val="24"/>
+              </w:rPr>
               <w:t>Genérica</w:t>
             </w:r>
           </w:p>
@@ -15639,54 +15332,22 @@
             <w:tcW w:w="2391" w:type="dxa"/>
           </w:tcPr>
           <w:p>
-            <w:pPr>
-              <w:rPr>
-                <w:lang w:val="es-PE"/>
-              </w:rPr>
-            </w:pPr>
-            <w:r>
-              <w:rPr>
-                <w:lang w:val="es-PE"/>
-              </w:rPr>
+            <w:r>
               <w:t>Plan de proyecto</w:t>
             </w:r>
           </w:p>
           <w:p>
-            <w:pPr>
-              <w:rPr>
-                <w:lang w:val="es-PE"/>
-              </w:rPr>
-            </w:pPr>
-            <w:r>
-              <w:rPr>
-                <w:lang w:val="es-PE"/>
-              </w:rPr>
+            <w:r>
               <w:t>Plan de SCM</w:t>
             </w:r>
           </w:p>
           <w:p>
-            <w:pPr>
-              <w:rPr>
-                <w:lang w:val="es-PE"/>
-              </w:rPr>
-            </w:pPr>
-            <w:r>
-              <w:rPr>
-                <w:lang w:val="es-PE"/>
-              </w:rPr>
+            <w:r>
               <w:t>Plan de SQA</w:t>
             </w:r>
           </w:p>
           <w:p>
-            <w:pPr>
-              <w:rPr>
-                <w:lang w:val="es-PE"/>
-              </w:rPr>
-            </w:pPr>
-            <w:r>
-              <w:rPr>
-                <w:lang w:val="es-PE"/>
-              </w:rPr>
+            <w:r>
               <w:t>Especificación preliminar de requerimientos</w:t>
             </w:r>
           </w:p>
@@ -15696,28 +15357,12 @@
             <w:tcW w:w="1710" w:type="dxa"/>
           </w:tcPr>
           <w:p>
-            <w:pPr>
-              <w:rPr>
-                <w:lang w:val="es-PE"/>
-              </w:rPr>
-            </w:pPr>
-            <w:r>
-              <w:rPr>
-                <w:lang w:val="es-PE"/>
-              </w:rPr>
+            <w:r>
               <w:t>Plan de proyecto</w:t>
             </w:r>
           </w:p>
           <w:p>
-            <w:pPr>
-              <w:rPr>
-                <w:lang w:val="es-PE"/>
-              </w:rPr>
-            </w:pPr>
-            <w:r>
-              <w:rPr>
-                <w:lang w:val="es-PE"/>
-              </w:rPr>
+            <w:r>
               <w:t>Plan de SCM</w:t>
             </w:r>
           </w:p>
@@ -15809,41 +15454,17 @@
             <w:tcW w:w="2391" w:type="dxa"/>
           </w:tcPr>
           <w:p>
-            <w:pPr>
-              <w:rPr>
-                <w:lang w:val="es-PE"/>
-              </w:rPr>
-            </w:pPr>
-            <w:r>
-              <w:rPr>
-                <w:lang w:val="es-PE"/>
-              </w:rPr>
+            <w:r>
               <w:t>Diseño preliminar</w:t>
             </w:r>
           </w:p>
           <w:p>
-            <w:pPr>
-              <w:rPr>
-                <w:lang w:val="es-PE"/>
-              </w:rPr>
-            </w:pPr>
-            <w:r>
-              <w:rPr>
-                <w:lang w:val="es-PE"/>
-              </w:rPr>
+            <w:r>
               <w:t>Diseño detallado</w:t>
             </w:r>
           </w:p>
           <w:p>
-            <w:pPr>
-              <w:rPr>
-                <w:lang w:val="es-PE"/>
-              </w:rPr>
-            </w:pPr>
-            <w:r>
-              <w:rPr>
-                <w:lang w:val="es-PE"/>
-              </w:rPr>
+            <w:r>
               <w:t>Plan de pruebas</w:t>
             </w:r>
           </w:p>
@@ -15853,28 +15474,12 @@
             <w:tcW w:w="1710" w:type="dxa"/>
           </w:tcPr>
           <w:p>
-            <w:pPr>
-              <w:rPr>
-                <w:lang w:val="es-PE"/>
-              </w:rPr>
-            </w:pPr>
-            <w:r>
-              <w:rPr>
-                <w:lang w:val="es-PE"/>
-              </w:rPr>
+            <w:r>
               <w:t>Diseño preliminar</w:t>
             </w:r>
           </w:p>
           <w:p>
-            <w:pPr>
-              <w:rPr>
-                <w:lang w:val="es-PE"/>
-              </w:rPr>
-            </w:pPr>
-            <w:r>
-              <w:rPr>
-                <w:lang w:val="es-PE"/>
-              </w:rPr>
+            <w:r>
               <w:t>Diseño detallado</w:t>
             </w:r>
           </w:p>
@@ -15918,67 +15523,27 @@
             <w:tcW w:w="2391" w:type="dxa"/>
           </w:tcPr>
           <w:p>
-            <w:pPr>
-              <w:rPr>
-                <w:lang w:val="es-PE"/>
-              </w:rPr>
-            </w:pPr>
-            <w:r>
-              <w:rPr>
-                <w:lang w:val="es-PE"/>
-              </w:rPr>
+            <w:r>
               <w:t>Especificación de los casos de prueba</w:t>
             </w:r>
           </w:p>
           <w:p>
-            <w:pPr>
-              <w:rPr>
-                <w:lang w:val="es-PE"/>
-              </w:rPr>
-            </w:pPr>
-            <w:r>
-              <w:rPr>
-                <w:lang w:val="es-PE"/>
-              </w:rPr>
+            <w:r>
               <w:t>Especificación de los procedimientos</w:t>
             </w:r>
           </w:p>
           <w:p>
-            <w:pPr>
-              <w:rPr>
-                <w:lang w:val="es-PE"/>
-              </w:rPr>
-            </w:pPr>
-            <w:r>
-              <w:rPr>
-                <w:lang w:val="es-PE"/>
-              </w:rPr>
+            <w:r>
               <w:t>Código</w:t>
             </w:r>
           </w:p>
           <w:p>
-            <w:pPr>
-              <w:rPr>
-                <w:lang w:val="es-PE"/>
-              </w:rPr>
-            </w:pPr>
-            <w:r>
-              <w:rPr>
-                <w:lang w:val="es-PE"/>
-              </w:rPr>
+            <w:r>
               <w:t xml:space="preserve">Documentación del código </w:t>
             </w:r>
           </w:p>
           <w:p>
-            <w:pPr>
-              <w:rPr>
-                <w:lang w:val="es-PE"/>
-              </w:rPr>
-            </w:pPr>
-            <w:r>
-              <w:rPr>
-                <w:lang w:val="es-PE"/>
-              </w:rPr>
+            <w:r>
               <w:t>Resultados de la prueba de unidad</w:t>
             </w:r>
           </w:p>
@@ -15988,41 +15553,17 @@
             <w:tcW w:w="1710" w:type="dxa"/>
           </w:tcPr>
           <w:p>
-            <w:pPr>
-              <w:rPr>
-                <w:lang w:val="es-PE"/>
-              </w:rPr>
-            </w:pPr>
-            <w:r>
-              <w:rPr>
-                <w:lang w:val="es-PE"/>
-              </w:rPr>
+            <w:r>
               <w:t>Especificación de los casos de prueba</w:t>
             </w:r>
           </w:p>
           <w:p>
-            <w:pPr>
-              <w:rPr>
-                <w:lang w:val="es-PE"/>
-              </w:rPr>
-            </w:pPr>
-            <w:r>
-              <w:rPr>
-                <w:lang w:val="es-PE"/>
-              </w:rPr>
+            <w:r>
               <w:t xml:space="preserve">Especificación de los procedimientos </w:t>
             </w:r>
           </w:p>
           <w:p>
-            <w:pPr>
-              <w:rPr>
-                <w:lang w:val="es-PE"/>
-              </w:rPr>
-            </w:pPr>
-            <w:r>
-              <w:rPr>
-                <w:lang w:val="es-PE"/>
-              </w:rPr>
+            <w:r>
               <w:t>Resultados de la prueba de unidad</w:t>
             </w:r>
           </w:p>
@@ -16096,41 +15637,17 @@
             <w:tcW w:w="2391" w:type="dxa"/>
           </w:tcPr>
           <w:p>
-            <w:pPr>
-              <w:rPr>
-                <w:lang w:val="es-PE"/>
-              </w:rPr>
-            </w:pPr>
-            <w:r>
-              <w:rPr>
-                <w:lang w:val="es-PE"/>
-              </w:rPr>
+            <w:r>
               <w:t>Software</w:t>
             </w:r>
           </w:p>
           <w:p>
-            <w:pPr>
-              <w:rPr>
-                <w:lang w:val="es-PE"/>
-              </w:rPr>
-            </w:pPr>
-            <w:r>
-              <w:rPr>
-                <w:lang w:val="es-PE"/>
-              </w:rPr>
+            <w:r>
               <w:t>Documentación del software</w:t>
             </w:r>
           </w:p>
           <w:p>
-            <w:pPr>
-              <w:rPr>
-                <w:lang w:val="es-PE"/>
-              </w:rPr>
-            </w:pPr>
-            <w:r>
-              <w:rPr>
-                <w:lang w:val="es-PE"/>
-              </w:rPr>
+            <w:r>
               <w:t>Descripción de la versión del software</w:t>
             </w:r>
           </w:p>
@@ -16170,6 +15687,117 @@
     </w:p>
     <w:p>
       <w:pPr>
+        <w:ind w:left="576"/>
+        <w:jc w:val="both"/>
+      </w:pPr>
+    </w:p>
+    <w:p>
+      <w:pPr>
+        <w:ind w:left="576"/>
+        <w:jc w:val="both"/>
+      </w:pPr>
+    </w:p>
+    <w:p>
+      <w:pPr>
+        <w:ind w:left="576"/>
+        <w:jc w:val="both"/>
+      </w:pPr>
+    </w:p>
+    <w:p>
+      <w:pPr>
+        <w:ind w:left="576"/>
+        <w:jc w:val="both"/>
+        <w:rPr>
+          <w:b/>
+          <w:sz w:val="24"/>
+          <w:szCs w:val="24"/>
+        </w:rPr>
+      </w:pPr>
+      <w:r>
+        <w:rPr>
+          <w:b/>
+          <w:sz w:val="24"/>
+          <w:szCs w:val="24"/>
+        </w:rPr>
+        <w:lastRenderedPageBreak/>
+        <w:t xml:space="preserve">3.3 </w:t>
+      </w:r>
+      <w:r>
+        <w:rPr>
+          <w:b/>
+          <w:sz w:val="24"/>
+          <w:szCs w:val="24"/>
+        </w:rPr>
+        <w:t>Librerias Controladas</w:t>
+      </w:r>
+    </w:p>
+    <w:p>
+      <w:pPr>
+        <w:ind w:left="576"/>
+        <w:jc w:val="both"/>
+      </w:pPr>
+      <w:bookmarkStart w:id="1" w:name="_GoBack"/>
+      <w:bookmarkEnd w:id="1"/>
+      <w:r>
+        <w:rPr>
+          <w:noProof/>
+          <w:lang w:eastAsia="es-PE"/>
+        </w:rPr>
+        <w:drawing>
+          <wp:inline distT="0" distB="0" distL="0" distR="0" wp14:anchorId="5D0FDD66">
+            <wp:extent cx="5678458" cy="3057525"/>
+            <wp:effectExtent l="0" t="0" r="0" b="0"/>
+            <wp:docPr id="4" name="Picture 4"/>
+            <wp:cNvGraphicFramePr>
+              <a:graphicFrameLocks xmlns:a="http://schemas.openxmlformats.org/drawingml/2006/main" noChangeAspect="1"/>
+            </wp:cNvGraphicFramePr>
+            <a:graphic xmlns:a="http://schemas.openxmlformats.org/drawingml/2006/main">
+              <a:graphicData uri="http://schemas.openxmlformats.org/drawingml/2006/picture">
+                <pic:pic xmlns:pic="http://schemas.openxmlformats.org/drawingml/2006/picture">
+                  <pic:nvPicPr>
+                    <pic:cNvPr id="0" name="Picture 2"/>
+                    <pic:cNvPicPr>
+                      <a:picLocks noChangeAspect="1" noChangeArrowheads="1"/>
+                    </pic:cNvPicPr>
+                  </pic:nvPicPr>
+                  <pic:blipFill>
+                    <a:blip r:embed="rId10">
+                      <a:extLst>
+                        <a:ext uri="{28A0092B-C50C-407E-A947-70E740481C1C}">
+                          <a14:useLocalDpi xmlns:a14="http://schemas.microsoft.com/office/drawing/2010/main" val="0"/>
+                        </a:ext>
+                      </a:extLst>
+                    </a:blip>
+                    <a:srcRect/>
+                    <a:stretch>
+                      <a:fillRect/>
+                    </a:stretch>
+                  </pic:blipFill>
+                  <pic:spPr bwMode="auto">
+                    <a:xfrm>
+                      <a:off x="0" y="0"/>
+                      <a:ext cx="5692609" cy="3065144"/>
+                    </a:xfrm>
+                    <a:prstGeom prst="rect">
+                      <a:avLst/>
+                    </a:prstGeom>
+                    <a:noFill/>
+                  </pic:spPr>
+                </pic:pic>
+              </a:graphicData>
+            </a:graphic>
+          </wp:inline>
+        </w:drawing>
+      </w:r>
+    </w:p>
+    <w:p>
+      <w:pPr>
+        <w:ind w:left="576"/>
+        <w:jc w:val="both"/>
+      </w:pPr>
+    </w:p>
+    <w:p>
+      <w:pPr>
         <w:pStyle w:val="ListParagraph"/>
         <w:ind w:left="360"/>
         <w:jc w:val="both"/>
@@ -16177,7 +15805,6 @@
           <w:b/>
           <w:sz w:val="24"/>
           <w:szCs w:val="24"/>
-          <w:lang w:val="es-PE"/>
         </w:rPr>
       </w:pPr>
     </w:p>
@@ -16187,7 +15814,6 @@
         <w:rPr>
           <w:sz w:val="24"/>
           <w:szCs w:val="24"/>
-          <w:lang w:val="es-PE"/>
         </w:rPr>
       </w:pPr>
     </w:p>
@@ -16197,7 +15823,6 @@
         <w:rPr>
           <w:sz w:val="24"/>
           <w:szCs w:val="24"/>
-          <w:lang w:val="es-PE"/>
         </w:rPr>
       </w:pPr>
     </w:p>
@@ -17430,6 +17055,9 @@
   <w:style w:type="paragraph" w:default="1" w:styleId="Normal">
     <w:name w:val="Normal"/>
     <w:qFormat/>
+    <w:rPr>
+      <w:lang w:val="es-PE"/>
+    </w:rPr>
   </w:style>
   <w:style w:type="paragraph" w:styleId="Heading1">
     <w:name w:val="heading 1"/>
@@ -18036,7 +17664,7 @@
 </file>
 
 <file path=customXml/itemProps1.xml><?xml version="1.0" encoding="utf-8"?>
-<ds:datastoreItem xmlns:ds="http://schemas.openxmlformats.org/officeDocument/2006/customXml" ds:itemID="{24514CB9-5EF1-4F63-B489-AA1366A6D569}">
+<ds:datastoreItem xmlns:ds="http://schemas.openxmlformats.org/officeDocument/2006/customXml" ds:itemID="{7CD79E5A-41C6-4890-9F70-60FEA0777DA0}">
   <ds:schemaRefs>
     <ds:schemaRef ds:uri="http://schemas.openxmlformats.org/officeDocument/2006/bibliography"/>
   </ds:schemaRefs>

</xml_diff>

<commit_message>
Modificacion de la Libreria de la GC
</commit_message>
<xml_diff>
--- a/Gestion/PGC.docx
+++ b/Gestion/PGC.docx
@@ -658,10 +658,20 @@
               <w:pStyle w:val="Tabletext"/>
               <w:jc w:val="center"/>
               <w:rPr>
-                <w:sz w:val="24"/>
-                <w:szCs w:val="24"/>
-              </w:rPr>
-            </w:pPr>
+                <w:rFonts w:asciiTheme="minorHAnsi" w:hAnsiTheme="minorHAnsi" w:cstheme="minorHAnsi"/>
+                <w:sz w:val="24"/>
+                <w:szCs w:val="24"/>
+              </w:rPr>
+            </w:pPr>
+            <w:bookmarkStart w:id="1" w:name="_GoBack" w:colFirst="0" w:colLast="3"/>
+            <w:r>
+              <w:rPr>
+                <w:rFonts w:asciiTheme="minorHAnsi" w:hAnsiTheme="minorHAnsi" w:cstheme="minorHAnsi"/>
+                <w:sz w:val="24"/>
+                <w:szCs w:val="24"/>
+              </w:rPr>
+              <w:t>21/10/2017</w:t>
+            </w:r>
           </w:p>
         </w:tc>
         <w:tc>
@@ -687,10 +697,19 @@
               <w:pStyle w:val="Tabletext"/>
               <w:jc w:val="center"/>
               <w:rPr>
-                <w:sz w:val="24"/>
-                <w:szCs w:val="24"/>
-              </w:rPr>
-            </w:pPr>
+                <w:rFonts w:asciiTheme="minorHAnsi" w:hAnsiTheme="minorHAnsi" w:cstheme="minorHAnsi"/>
+                <w:sz w:val="24"/>
+                <w:szCs w:val="24"/>
+              </w:rPr>
+            </w:pPr>
+            <w:r>
+              <w:rPr>
+                <w:rFonts w:asciiTheme="minorHAnsi" w:hAnsiTheme="minorHAnsi" w:cstheme="minorHAnsi"/>
+                <w:sz w:val="24"/>
+                <w:szCs w:val="24"/>
+              </w:rPr>
+              <w:t>2.0</w:t>
+            </w:r>
           </w:p>
         </w:tc>
         <w:tc>
@@ -715,10 +734,19 @@
             <w:pPr>
               <w:pStyle w:val="Tabletext"/>
               <w:rPr>
-                <w:sz w:val="24"/>
-                <w:szCs w:val="24"/>
-              </w:rPr>
-            </w:pPr>
+                <w:rFonts w:asciiTheme="minorHAnsi" w:hAnsiTheme="minorHAnsi" w:cstheme="minorHAnsi"/>
+                <w:sz w:val="24"/>
+                <w:szCs w:val="24"/>
+              </w:rPr>
+            </w:pPr>
+            <w:r>
+              <w:rPr>
+                <w:rFonts w:asciiTheme="minorHAnsi" w:hAnsiTheme="minorHAnsi" w:cstheme="minorHAnsi"/>
+                <w:sz w:val="24"/>
+                <w:szCs w:val="24"/>
+              </w:rPr>
+              <w:t>Definición de la librería de GC</w:t>
+            </w:r>
           </w:p>
         </w:tc>
         <w:tc>
@@ -743,13 +771,23 @@
             <w:pPr>
               <w:pStyle w:val="Tabletext"/>
               <w:rPr>
-                <w:sz w:val="24"/>
-                <w:szCs w:val="24"/>
-              </w:rPr>
-            </w:pPr>
+                <w:rFonts w:asciiTheme="minorHAnsi" w:hAnsiTheme="minorHAnsi" w:cstheme="minorHAnsi"/>
+                <w:sz w:val="24"/>
+                <w:szCs w:val="24"/>
+              </w:rPr>
+            </w:pPr>
+            <w:r>
+              <w:rPr>
+                <w:rFonts w:asciiTheme="minorHAnsi" w:hAnsiTheme="minorHAnsi" w:cstheme="minorHAnsi"/>
+                <w:sz w:val="24"/>
+                <w:szCs w:val="24"/>
+              </w:rPr>
+              <w:t>Equipo de Desarrollo</w:t>
+            </w:r>
           </w:p>
         </w:tc>
       </w:tr>
+      <w:bookmarkEnd w:id="1"/>
       <w:tr>
         <w:trPr>
           <w:trHeight w:val="495"/>
@@ -15736,8 +15774,6 @@
         <w:ind w:left="576"/>
         <w:jc w:val="both"/>
       </w:pPr>
-      <w:bookmarkStart w:id="1" w:name="_GoBack"/>
-      <w:bookmarkEnd w:id="1"/>
       <w:r>
         <w:rPr>
           <w:noProof/>
@@ -15745,7 +15781,7 @@
         </w:rPr>
         <w:drawing>
           <wp:inline distT="0" distB="0" distL="0" distR="0" wp14:anchorId="5D0FDD66">
-            <wp:extent cx="5678458" cy="3057525"/>
+            <wp:extent cx="5133975" cy="2764351"/>
             <wp:effectExtent l="0" t="0" r="0" b="0"/>
             <wp:docPr id="4" name="Picture 4"/>
             <wp:cNvGraphicFramePr>
@@ -15761,7 +15797,7 @@
                     </pic:cNvPicPr>
                   </pic:nvPicPr>
                   <pic:blipFill>
-                    <a:blip r:embed="rId10">
+                    <a:blip r:embed="rId10" cstate="print">
                       <a:extLst>
                         <a:ext uri="{28A0092B-C50C-407E-A947-70E740481C1C}">
                           <a14:useLocalDpi xmlns:a14="http://schemas.microsoft.com/office/drawing/2010/main" val="0"/>
@@ -15776,7 +15812,7 @@
                   <pic:spPr bwMode="auto">
                     <a:xfrm>
                       <a:off x="0" y="0"/>
-                      <a:ext cx="5692609" cy="3065144"/>
+                      <a:ext cx="5151334" cy="2773698"/>
                     </a:xfrm>
                     <a:prstGeom prst="rect">
                       <a:avLst/>
@@ -17664,7 +17700,7 @@
 </file>
 
 <file path=customXml/itemProps1.xml><?xml version="1.0" encoding="utf-8"?>
-<ds:datastoreItem xmlns:ds="http://schemas.openxmlformats.org/officeDocument/2006/customXml" ds:itemID="{7CD79E5A-41C6-4890-9F70-60FEA0777DA0}">
+<ds:datastoreItem xmlns:ds="http://schemas.openxmlformats.org/officeDocument/2006/customXml" ds:itemID="{735E04C4-0C60-40EE-9637-67D65A0CB0CA}">
   <ds:schemaRefs>
     <ds:schemaRef ds:uri="http://schemas.openxmlformats.org/officeDocument/2006/bibliography"/>
   </ds:schemaRefs>

</xml_diff>

<commit_message>
Modificaciones a Efectuar en el documento
</commit_message>
<xml_diff>
--- a/Gestion/PGC.docx
+++ b/Gestion/PGC.docx
@@ -663,7 +663,6 @@
                 <w:szCs w:val="24"/>
               </w:rPr>
             </w:pPr>
-            <w:bookmarkStart w:id="1" w:name="_GoBack" w:colFirst="0" w:colLast="3"/>
             <w:r>
               <w:rPr>
                 <w:rFonts w:asciiTheme="minorHAnsi" w:hAnsiTheme="minorHAnsi" w:cstheme="minorHAnsi"/>
@@ -787,7 +786,6 @@
           </w:p>
         </w:tc>
       </w:tr>
-      <w:bookmarkEnd w:id="1"/>
       <w:tr>
         <w:trPr>
           <w:trHeight w:val="495"/>
@@ -8989,6 +8987,42 @@
           <w:szCs w:val="24"/>
         </w:rPr>
       </w:pPr>
+      <w:r>
+        <w:rPr>
+          <w:sz w:val="24"/>
+          <w:szCs w:val="24"/>
+          <w:highlight w:val="yellow"/>
+        </w:rPr>
+        <w:t xml:space="preserve">En este cronograma no colocar fechas de inicio y Fin, solo colocar </w:t>
+      </w:r>
+      <w:proofErr w:type="spellStart"/>
+      <w:r>
+        <w:rPr>
+          <w:sz w:val="24"/>
+          <w:szCs w:val="24"/>
+          <w:highlight w:val="yellow"/>
+        </w:rPr>
+        <w:t>Dias</w:t>
+      </w:r>
+      <w:proofErr w:type="spellEnd"/>
+      <w:r>
+        <w:rPr>
+          <w:sz w:val="24"/>
+          <w:szCs w:val="24"/>
+          <w:highlight w:val="yellow"/>
+        </w:rPr>
+        <w:t xml:space="preserve"> de </w:t>
+      </w:r>
+      <w:proofErr w:type="spellStart"/>
+      <w:r>
+        <w:rPr>
+          <w:sz w:val="24"/>
+          <w:szCs w:val="24"/>
+          <w:highlight w:val="yellow"/>
+        </w:rPr>
+        <w:t>Duracipon</w:t>
+      </w:r>
+      <w:proofErr w:type="spellEnd"/>
     </w:p>
     <w:p>
       <w:pPr>
@@ -12096,6 +12130,45 @@
                 <w:szCs w:val="24"/>
               </w:rPr>
               <w:t xml:space="preserve"> de la Configuración</w:t>
+            </w:r>
+          </w:p>
+          <w:p>
+            <w:pPr>
+              <w:spacing w:after="0" w:line="240" w:lineRule="auto"/>
+              <w:jc w:val="center"/>
+              <w:rPr>
+                <w:rFonts w:ascii="Calibri" w:eastAsia="Times New Roman" w:hAnsi="Calibri" w:cs="Calibri"/>
+                <w:b/>
+                <w:bCs/>
+                <w:color w:val="000000"/>
+                <w:sz w:val="24"/>
+                <w:szCs w:val="24"/>
+              </w:rPr>
+            </w:pPr>
+          </w:p>
+          <w:p>
+            <w:pPr>
+              <w:spacing w:after="0" w:line="240" w:lineRule="auto"/>
+              <w:rPr>
+                <w:rFonts w:ascii="Calibri" w:eastAsia="Times New Roman" w:hAnsi="Calibri" w:cs="Calibri"/>
+                <w:b/>
+                <w:bCs/>
+                <w:color w:val="000000"/>
+                <w:sz w:val="24"/>
+                <w:szCs w:val="24"/>
+              </w:rPr>
+            </w:pPr>
+            <w:r>
+              <w:rPr>
+                <w:rFonts w:ascii="Calibri" w:eastAsia="Times New Roman" w:hAnsi="Calibri" w:cs="Calibri"/>
+                <w:b/>
+                <w:bCs/>
+                <w:color w:val="000000"/>
+                <w:sz w:val="24"/>
+                <w:szCs w:val="24"/>
+                <w:highlight w:val="yellow"/>
+              </w:rPr>
+              <w:t>Colocar el acrónimo definido y usado en la nomenclatura</w:t>
             </w:r>
           </w:p>
         </w:tc>
@@ -15226,7 +15299,7 @@
                 <w:sz w:val="24"/>
                 <w:szCs w:val="24"/>
               </w:rPr>
-              <w:t xml:space="preserve">Fase del Ciclo de Vida del </w:t>
+              <w:t xml:space="preserve">Fase del Ciclo </w:t>
             </w:r>
             <w:r>
               <w:rPr>
@@ -15236,7 +15309,7 @@
                 <w:szCs w:val="24"/>
               </w:rPr>
               <w:lastRenderedPageBreak/>
-              <w:t>Software</w:t>
+              <w:t>de Vida del Software</w:t>
             </w:r>
           </w:p>
         </w:tc>
@@ -15349,6 +15422,7 @@
                 <w:sz w:val="24"/>
                 <w:szCs w:val="24"/>
               </w:rPr>
+              <w:lastRenderedPageBreak/>
               <w:t>Genérica</w:t>
             </w:r>
           </w:p>
@@ -15843,6 +15917,46 @@
           <w:szCs w:val="24"/>
         </w:rPr>
       </w:pPr>
+      <w:proofErr w:type="spellStart"/>
+      <w:r>
+        <w:rPr>
+          <w:b/>
+          <w:sz w:val="24"/>
+          <w:szCs w:val="24"/>
+          <w:highlight w:val="yellow"/>
+        </w:rPr>
+        <w:t>Agragar</w:t>
+      </w:r>
+      <w:proofErr w:type="spellEnd"/>
+      <w:r>
+        <w:rPr>
+          <w:b/>
+          <w:sz w:val="24"/>
+          <w:szCs w:val="24"/>
+          <w:highlight w:val="yellow"/>
+        </w:rPr>
+        <w:t xml:space="preserve"> </w:t>
+      </w:r>
+      <w:proofErr w:type="gramStart"/>
+      <w:r>
+        <w:rPr>
+          <w:b/>
+          <w:sz w:val="24"/>
+          <w:szCs w:val="24"/>
+          <w:highlight w:val="yellow"/>
+        </w:rPr>
+        <w:t>las línea</w:t>
+      </w:r>
+      <w:proofErr w:type="gramEnd"/>
+      <w:r>
+        <w:rPr>
+          <w:b/>
+          <w:sz w:val="24"/>
+          <w:szCs w:val="24"/>
+          <w:highlight w:val="yellow"/>
+        </w:rPr>
+        <w:t xml:space="preserve"> Base por cada proyecto</w:t>
+      </w:r>
     </w:p>
     <w:p>
       <w:pPr>
@@ -15852,6 +15966,8 @@
           <w:szCs w:val="24"/>
         </w:rPr>
       </w:pPr>
+      <w:bookmarkStart w:id="1" w:name="_GoBack"/>
+      <w:bookmarkEnd w:id="1"/>
     </w:p>
     <w:p>
       <w:pPr>
@@ -17700,7 +17816,7 @@
 </file>
 
 <file path=customXml/itemProps1.xml><?xml version="1.0" encoding="utf-8"?>
-<ds:datastoreItem xmlns:ds="http://schemas.openxmlformats.org/officeDocument/2006/customXml" ds:itemID="{735E04C4-0C60-40EE-9637-67D65A0CB0CA}">
+<ds:datastoreItem xmlns:ds="http://schemas.openxmlformats.org/officeDocument/2006/customXml" ds:itemID="{BAE911E5-7F45-45FA-87F9-306D559BED0C}">
   <ds:schemaRefs>
     <ds:schemaRef ds:uri="http://schemas.openxmlformats.org/officeDocument/2006/bibliography"/>
   </ds:schemaRefs>

</xml_diff>

<commit_message>
Agregado 3 reportes: Estado, Desarrollador, Auditorias.
</commit_message>
<xml_diff>
--- a/Gestion/PGC.docx
+++ b/Gestion/PGC.docx
@@ -1,6 +1,6 @@
 
 <file path=word/document.xml><?xml version="1.0" encoding="utf-8"?>
-<w:document xmlns:wpc="http://schemas.microsoft.com/office/word/2010/wordprocessingCanvas" xmlns:cx="http://schemas.microsoft.com/office/drawing/2014/chartex" xmlns:cx1="http://schemas.microsoft.com/office/drawing/2015/9/8/chartex" xmlns:mc="http://schemas.openxmlformats.org/markup-compatibility/2006" xmlns:o="urn:schemas-microsoft-com:office:office" xmlns:r="http://schemas.openxmlformats.org/officeDocument/2006/relationships" xmlns:m="http://schemas.openxmlformats.org/officeDocument/2006/math" xmlns:v="urn:schemas-microsoft-com:vml" xmlns:wp14="http://schemas.microsoft.com/office/word/2010/wordprocessingDrawing" xmlns:wp="http://schemas.openxmlformats.org/drawingml/2006/wordprocessingDrawing" xmlns:w10="urn:schemas-microsoft-com:office:word" xmlns:w="http://schemas.openxmlformats.org/wordprocessingml/2006/main" xmlns:w14="http://schemas.microsoft.com/office/word/2010/wordml" xmlns:w15="http://schemas.microsoft.com/office/word/2012/wordml" xmlns:w16se="http://schemas.microsoft.com/office/word/2015/wordml/symex" xmlns:wpg="http://schemas.microsoft.com/office/word/2010/wordprocessingGroup" xmlns:wpi="http://schemas.microsoft.com/office/word/2010/wordprocessingInk" xmlns:wne="http://schemas.microsoft.com/office/word/2006/wordml" xmlns:wps="http://schemas.microsoft.com/office/word/2010/wordprocessingShape" mc:Ignorable="w14 w15 w16se wp14">
+<w:document xmlns:wpc="http://schemas.microsoft.com/office/word/2010/wordprocessingCanvas" xmlns:cx="http://schemas.microsoft.com/office/drawing/2014/chartex" xmlns:mc="http://schemas.openxmlformats.org/markup-compatibility/2006" xmlns:o="urn:schemas-microsoft-com:office:office" xmlns:r="http://schemas.openxmlformats.org/officeDocument/2006/relationships" xmlns:m="http://schemas.openxmlformats.org/officeDocument/2006/math" xmlns:v="urn:schemas-microsoft-com:vml" xmlns:wp14="http://schemas.microsoft.com/office/word/2010/wordprocessingDrawing" xmlns:wp="http://schemas.openxmlformats.org/drawingml/2006/wordprocessingDrawing" xmlns:w10="urn:schemas-microsoft-com:office:word" xmlns:w="http://schemas.openxmlformats.org/wordprocessingml/2006/main" xmlns:w14="http://schemas.microsoft.com/office/word/2010/wordml" xmlns:w15="http://schemas.microsoft.com/office/word/2012/wordml" xmlns:w16se="http://schemas.microsoft.com/office/word/2015/wordml/symex" xmlns:wpg="http://schemas.microsoft.com/office/word/2010/wordprocessingGroup" xmlns:wpi="http://schemas.microsoft.com/office/word/2010/wordprocessingInk" xmlns:wne="http://schemas.microsoft.com/office/word/2006/wordml" xmlns:wps="http://schemas.microsoft.com/office/word/2010/wordprocessingShape" mc:Ignorable="w14 w15 w16se wp14">
   <w:body>
     <w:p>
       <w:pPr>
@@ -14,7 +14,7 @@
     </w:p>
     <w:p>
       <w:pPr>
-        <w:pStyle w:val="Ttulo1"/>
+        <w:pStyle w:val="Ttulo10"/>
         <w:jc w:val="right"/>
         <w:rPr>
           <w:rFonts w:ascii="Calibri" w:eastAsia="Calibri" w:hAnsi="Calibri" w:cs="Calibri"/>
@@ -25,7 +25,7 @@
     </w:p>
     <w:p>
       <w:pPr>
-        <w:pStyle w:val="Ttulo1"/>
+        <w:pStyle w:val="Ttulo10"/>
         <w:jc w:val="right"/>
         <w:rPr>
           <w:rFonts w:ascii="Calibri" w:eastAsia="Calibri" w:hAnsi="Calibri" w:cs="Calibri"/>
@@ -36,7 +36,7 @@
     </w:p>
     <w:p>
       <w:pPr>
-        <w:pStyle w:val="Ttulo1"/>
+        <w:pStyle w:val="Ttulo10"/>
         <w:jc w:val="right"/>
         <w:rPr>
           <w:rFonts w:ascii="Calibri" w:eastAsia="Calibri" w:hAnsi="Calibri" w:cs="Calibri"/>
@@ -47,7 +47,7 @@
     </w:p>
     <w:p>
       <w:pPr>
-        <w:pStyle w:val="Ttulo1"/>
+        <w:pStyle w:val="Ttulo10"/>
         <w:jc w:val="right"/>
         <w:rPr>
           <w:rFonts w:ascii="Calibri" w:eastAsia="Calibri" w:hAnsi="Calibri" w:cs="Calibri"/>
@@ -58,7 +58,7 @@
     </w:p>
     <w:p>
       <w:pPr>
-        <w:pStyle w:val="Ttulo1"/>
+        <w:pStyle w:val="Ttulo10"/>
         <w:jc w:val="right"/>
         <w:rPr>
           <w:rFonts w:ascii="Calibri" w:eastAsia="Calibri" w:hAnsi="Calibri" w:cs="Calibri"/>
@@ -69,7 +69,7 @@
     </w:p>
     <w:p>
       <w:pPr>
-        <w:pStyle w:val="Ttulo1"/>
+        <w:pStyle w:val="Ttulo10"/>
         <w:jc w:val="right"/>
         <w:rPr>
           <w:rFonts w:ascii="Calibri" w:eastAsia="Calibri" w:hAnsi="Calibri" w:cs="Calibri"/>
@@ -80,7 +80,7 @@
     </w:p>
     <w:p>
       <w:pPr>
-        <w:pStyle w:val="Ttulo1"/>
+        <w:pStyle w:val="Ttulo10"/>
         <w:jc w:val="right"/>
         <w:rPr>
           <w:rFonts w:ascii="Calibri" w:eastAsia="Calibri" w:hAnsi="Calibri" w:cs="Calibri"/>
@@ -91,7 +91,7 @@
     </w:p>
     <w:p>
       <w:pPr>
-        <w:pStyle w:val="Ttulo1"/>
+        <w:pStyle w:val="Ttulo10"/>
         <w:jc w:val="right"/>
         <w:rPr>
           <w:rFonts w:ascii="Calibri" w:eastAsia="Calibri" w:hAnsi="Calibri" w:cs="Calibri"/>
@@ -119,7 +119,7 @@
     </w:p>
     <w:p>
       <w:pPr>
-        <w:pStyle w:val="Ttulo1"/>
+        <w:pStyle w:val="Ttulo10"/>
         <w:jc w:val="right"/>
         <w:rPr>
           <w:rFonts w:ascii="Calibri" w:eastAsia="Calibri" w:hAnsi="Calibri" w:cs="Calibri"/>
@@ -138,7 +138,7 @@
     </w:p>
     <w:p>
       <w:pPr>
-        <w:pStyle w:val="Ttulo1"/>
+        <w:pStyle w:val="Ttulo10"/>
         <w:jc w:val="both"/>
         <w:rPr>
           <w:rFonts w:ascii="Calibri" w:eastAsia="Calibri" w:hAnsi="Calibri" w:cs="Calibri"/>
@@ -259,7 +259,7 @@
     </w:p>
     <w:p>
       <w:pPr>
-        <w:pStyle w:val="Heading1"/>
+        <w:pStyle w:val="Ttulo1"/>
         <w:jc w:val="center"/>
         <w:rPr>
           <w:rFonts w:ascii="Calibri" w:eastAsia="Calibri" w:hAnsi="Calibri" w:cs="Calibri"/>
@@ -1511,7 +1511,7 @@
     </w:p>
     <w:p>
       <w:pPr>
-        <w:pStyle w:val="ListParagraph"/>
+        <w:pStyle w:val="Prrafodelista"/>
         <w:numPr>
           <w:ilvl w:val="0"/>
           <w:numId w:val="3"/>
@@ -1611,7 +1611,7 @@
     </w:p>
     <w:p>
       <w:pPr>
-        <w:pStyle w:val="ListParagraph"/>
+        <w:pStyle w:val="Prrafodelista"/>
         <w:numPr>
           <w:ilvl w:val="0"/>
           <w:numId w:val="1"/>
@@ -1632,7 +1632,7 @@
     </w:p>
     <w:p>
       <w:pPr>
-        <w:pStyle w:val="ListParagraph"/>
+        <w:pStyle w:val="Prrafodelista"/>
         <w:numPr>
           <w:ilvl w:val="0"/>
           <w:numId w:val="1"/>
@@ -1653,7 +1653,7 @@
     </w:p>
     <w:p>
       <w:pPr>
-        <w:pStyle w:val="ListParagraph"/>
+        <w:pStyle w:val="Prrafodelista"/>
         <w:numPr>
           <w:ilvl w:val="0"/>
           <w:numId w:val="1"/>
@@ -1699,7 +1699,7 @@
     </w:p>
     <w:p>
       <w:pPr>
-        <w:pStyle w:val="ListParagraph"/>
+        <w:pStyle w:val="Prrafodelista"/>
         <w:numPr>
           <w:ilvl w:val="0"/>
           <w:numId w:val="2"/>
@@ -1720,7 +1720,7 @@
     </w:p>
     <w:p>
       <w:pPr>
-        <w:pStyle w:val="ListParagraph"/>
+        <w:pStyle w:val="Prrafodelista"/>
         <w:numPr>
           <w:ilvl w:val="0"/>
           <w:numId w:val="2"/>
@@ -1755,7 +1755,7 @@
     </w:p>
     <w:p>
       <w:pPr>
-        <w:pStyle w:val="ListParagraph"/>
+        <w:pStyle w:val="Prrafodelista"/>
         <w:numPr>
           <w:ilvl w:val="0"/>
           <w:numId w:val="2"/>
@@ -2121,7 +2121,7 @@
     </w:p>
     <w:p>
       <w:pPr>
-        <w:pStyle w:val="ListParagraph"/>
+        <w:pStyle w:val="Prrafodelista"/>
         <w:numPr>
           <w:ilvl w:val="0"/>
           <w:numId w:val="3"/>
@@ -2352,7 +2352,7 @@
     </w:p>
     <w:p>
       <w:pPr>
-        <w:pStyle w:val="ListParagraph"/>
+        <w:pStyle w:val="Prrafodelista"/>
         <w:numPr>
           <w:ilvl w:val="1"/>
           <w:numId w:val="3"/>
@@ -2391,7 +2391,7 @@
     </w:p>
     <w:tbl>
       <w:tblPr>
-        <w:tblStyle w:val="TableGrid"/>
+        <w:tblStyle w:val="Tablaconcuadrcula"/>
         <w:tblW w:w="0" w:type="auto"/>
         <w:tblLook w:val="04A0" w:firstRow="1" w:lastRow="0" w:firstColumn="1" w:lastColumn="0" w:noHBand="0" w:noVBand="1"/>
       </w:tblPr>
@@ -2480,7 +2480,7 @@
           </w:tcPr>
           <w:p>
             <w:pPr>
-              <w:pStyle w:val="ListParagraph"/>
+              <w:pStyle w:val="Prrafodelista"/>
               <w:numPr>
                 <w:ilvl w:val="0"/>
                 <w:numId w:val="4"/>
@@ -2501,7 +2501,7 @@
           </w:p>
           <w:p>
             <w:pPr>
-              <w:pStyle w:val="ListParagraph"/>
+              <w:pStyle w:val="Prrafodelista"/>
               <w:numPr>
                 <w:ilvl w:val="0"/>
                 <w:numId w:val="4"/>
@@ -2522,7 +2522,7 @@
           </w:p>
           <w:p>
             <w:pPr>
-              <w:pStyle w:val="ListParagraph"/>
+              <w:pStyle w:val="Prrafodelista"/>
               <w:numPr>
                 <w:ilvl w:val="0"/>
                 <w:numId w:val="4"/>
@@ -2543,7 +2543,7 @@
           </w:p>
           <w:p>
             <w:pPr>
-              <w:pStyle w:val="ListParagraph"/>
+              <w:pStyle w:val="Prrafodelista"/>
               <w:numPr>
                 <w:ilvl w:val="0"/>
                 <w:numId w:val="4"/>
@@ -2564,7 +2564,7 @@
           </w:p>
           <w:p>
             <w:pPr>
-              <w:pStyle w:val="ListParagraph"/>
+              <w:pStyle w:val="Prrafodelista"/>
               <w:numPr>
                 <w:ilvl w:val="0"/>
                 <w:numId w:val="4"/>
@@ -2613,7 +2613,7 @@
           </w:tcPr>
           <w:p>
             <w:pPr>
-              <w:pStyle w:val="ListParagraph"/>
+              <w:pStyle w:val="Prrafodelista"/>
               <w:numPr>
                 <w:ilvl w:val="0"/>
                 <w:numId w:val="5"/>
@@ -2634,7 +2634,7 @@
           </w:p>
           <w:p>
             <w:pPr>
-              <w:pStyle w:val="ListParagraph"/>
+              <w:pStyle w:val="Prrafodelista"/>
               <w:numPr>
                 <w:ilvl w:val="0"/>
                 <w:numId w:val="5"/>
@@ -2683,7 +2683,7 @@
           </w:tcPr>
           <w:p>
             <w:pPr>
-              <w:pStyle w:val="ListParagraph"/>
+              <w:pStyle w:val="Prrafodelista"/>
               <w:numPr>
                 <w:ilvl w:val="0"/>
                 <w:numId w:val="6"/>
@@ -2704,7 +2704,7 @@
           </w:p>
           <w:p>
             <w:pPr>
-              <w:pStyle w:val="ListParagraph"/>
+              <w:pStyle w:val="Prrafodelista"/>
               <w:numPr>
                 <w:ilvl w:val="0"/>
                 <w:numId w:val="6"/>
@@ -2725,7 +2725,7 @@
           </w:p>
           <w:p>
             <w:pPr>
-              <w:pStyle w:val="ListParagraph"/>
+              <w:pStyle w:val="Prrafodelista"/>
               <w:numPr>
                 <w:ilvl w:val="0"/>
                 <w:numId w:val="6"/>
@@ -2803,7 +2803,7 @@
     </w:p>
     <w:p>
       <w:pPr>
-        <w:pStyle w:val="ListParagraph"/>
+        <w:pStyle w:val="Prrafodelista"/>
         <w:numPr>
           <w:ilvl w:val="1"/>
           <w:numId w:val="3"/>
@@ -2826,7 +2826,7 @@
     </w:p>
     <w:p>
       <w:pPr>
-        <w:pStyle w:val="ListParagraph"/>
+        <w:pStyle w:val="Prrafodelista"/>
         <w:ind w:left="360"/>
         <w:jc w:val="both"/>
         <w:rPr>
@@ -2837,7 +2837,7 @@
     </w:p>
     <w:p>
       <w:pPr>
-        <w:pStyle w:val="ListParagraph"/>
+        <w:pStyle w:val="Prrafodelista"/>
         <w:ind w:left="360"/>
         <w:jc w:val="both"/>
         <w:rPr>
@@ -2855,7 +2855,7 @@
     </w:p>
     <w:p>
       <w:pPr>
-        <w:pStyle w:val="ListParagraph"/>
+        <w:pStyle w:val="Prrafodelista"/>
         <w:ind w:left="360"/>
         <w:jc w:val="both"/>
         <w:rPr>
@@ -2866,7 +2866,7 @@
     </w:p>
     <w:p>
       <w:pPr>
-        <w:pStyle w:val="ListParagraph"/>
+        <w:pStyle w:val="Prrafodelista"/>
         <w:numPr>
           <w:ilvl w:val="0"/>
           <w:numId w:val="7"/>
@@ -2887,7 +2887,7 @@
     </w:p>
     <w:p>
       <w:pPr>
-        <w:pStyle w:val="ListParagraph"/>
+        <w:pStyle w:val="Prrafodelista"/>
         <w:numPr>
           <w:ilvl w:val="0"/>
           <w:numId w:val="7"/>
@@ -2908,7 +2908,7 @@
     </w:p>
     <w:p>
       <w:pPr>
-        <w:pStyle w:val="ListParagraph"/>
+        <w:pStyle w:val="Prrafodelista"/>
         <w:numPr>
           <w:ilvl w:val="0"/>
           <w:numId w:val="7"/>
@@ -2929,7 +2929,7 @@
     </w:p>
     <w:p>
       <w:pPr>
-        <w:pStyle w:val="ListParagraph"/>
+        <w:pStyle w:val="Prrafodelista"/>
         <w:numPr>
           <w:ilvl w:val="0"/>
           <w:numId w:val="7"/>
@@ -2950,7 +2950,7 @@
     </w:p>
     <w:p>
       <w:pPr>
-        <w:pStyle w:val="ListParagraph"/>
+        <w:pStyle w:val="Prrafodelista"/>
         <w:numPr>
           <w:ilvl w:val="0"/>
           <w:numId w:val="7"/>
@@ -2971,7 +2971,7 @@
     </w:p>
     <w:p>
       <w:pPr>
-        <w:pStyle w:val="ListParagraph"/>
+        <w:pStyle w:val="Prrafodelista"/>
         <w:numPr>
           <w:ilvl w:val="0"/>
           <w:numId w:val="7"/>
@@ -2992,7 +2992,7 @@
     </w:p>
     <w:p>
       <w:pPr>
-        <w:pStyle w:val="ListParagraph"/>
+        <w:pStyle w:val="Prrafodelista"/>
         <w:numPr>
           <w:ilvl w:val="0"/>
           <w:numId w:val="7"/>
@@ -3013,7 +3013,7 @@
     </w:p>
     <w:p>
       <w:pPr>
-        <w:pStyle w:val="ListParagraph"/>
+        <w:pStyle w:val="Prrafodelista"/>
         <w:ind w:left="360"/>
         <w:jc w:val="both"/>
         <w:rPr>
@@ -3159,7 +3159,7 @@
     </w:p>
     <w:p>
       <w:pPr>
-        <w:pStyle w:val="ListParagraph"/>
+        <w:pStyle w:val="Prrafodelista"/>
         <w:numPr>
           <w:ilvl w:val="1"/>
           <w:numId w:val="3"/>
@@ -3344,48 +3344,12 @@
           <w:sz w:val="18"/>
           <w:szCs w:val="18"/>
         </w:rPr>
-        <w:t xml:space="preserve"> N° </w:t>
-      </w:r>
-      <w:r>
-        <w:rPr>
-          <w:rFonts w:ascii="Arial" w:eastAsia="Arial" w:hAnsi="Arial" w:cs="Arial"/>
-          <w:b/>
-          <w:sz w:val="18"/>
-          <w:szCs w:val="18"/>
-        </w:rPr>
-        <w:t>2</w:t>
-      </w:r>
-      <w:r>
-        <w:rPr>
-          <w:rFonts w:ascii="Arial" w:eastAsia="Arial" w:hAnsi="Arial" w:cs="Arial"/>
-          <w:b/>
-          <w:sz w:val="18"/>
-          <w:szCs w:val="18"/>
-        </w:rPr>
-        <w:t xml:space="preserve">: </w:t>
-      </w:r>
-      <w:r>
-        <w:rPr>
-          <w:rFonts w:ascii="Arial" w:eastAsia="Arial" w:hAnsi="Arial" w:cs="Arial"/>
-          <w:b/>
-          <w:sz w:val="18"/>
-          <w:szCs w:val="18"/>
-        </w:rPr>
-        <w:t xml:space="preserve">Herramienta para la </w:t>
-      </w:r>
-      <w:r>
-        <w:rPr>
-          <w:rFonts w:ascii="Arial" w:eastAsia="Arial" w:hAnsi="Arial" w:cs="Arial"/>
-          <w:b/>
-          <w:sz w:val="18"/>
-          <w:szCs w:val="18"/>
-        </w:rPr>
-        <w:t>Gestión de configuración</w:t>
+        <w:t xml:space="preserve"> N° 2: Herramienta para la Gestión de configuración</w:t>
       </w:r>
     </w:p>
     <w:p>
       <w:pPr>
-        <w:pStyle w:val="ListParagraph"/>
+        <w:pStyle w:val="Prrafodelista"/>
         <w:ind w:left="360"/>
         <w:jc w:val="both"/>
         <w:rPr>
@@ -3396,7 +3360,7 @@
     </w:p>
     <w:p>
       <w:pPr>
-        <w:pStyle w:val="ListParagraph"/>
+        <w:pStyle w:val="Prrafodelista"/>
         <w:ind w:left="360"/>
         <w:jc w:val="both"/>
         <w:rPr>
@@ -3407,7 +3371,7 @@
     </w:p>
     <w:p>
       <w:pPr>
-        <w:pStyle w:val="ListParagraph"/>
+        <w:pStyle w:val="Prrafodelista"/>
         <w:ind w:left="360"/>
         <w:jc w:val="both"/>
         <w:rPr>
@@ -3418,7 +3382,7 @@
     </w:p>
     <w:p>
       <w:pPr>
-        <w:pStyle w:val="ListParagraph"/>
+        <w:pStyle w:val="Prrafodelista"/>
         <w:ind w:left="360"/>
         <w:jc w:val="both"/>
         <w:rPr>
@@ -3429,7 +3393,7 @@
     </w:p>
     <w:p>
       <w:pPr>
-        <w:pStyle w:val="ListParagraph"/>
+        <w:pStyle w:val="Prrafodelista"/>
         <w:ind w:left="360"/>
         <w:jc w:val="both"/>
         <w:rPr>
@@ -3440,7 +3404,7 @@
     </w:p>
     <w:p>
       <w:pPr>
-        <w:pStyle w:val="ListParagraph"/>
+        <w:pStyle w:val="Prrafodelista"/>
         <w:ind w:left="360"/>
         <w:jc w:val="both"/>
         <w:rPr>
@@ -3451,7 +3415,7 @@
     </w:p>
     <w:p>
       <w:pPr>
-        <w:pStyle w:val="ListParagraph"/>
+        <w:pStyle w:val="Prrafodelista"/>
         <w:ind w:left="360"/>
         <w:jc w:val="both"/>
         <w:rPr>
@@ -3462,7 +3426,7 @@
     </w:p>
     <w:p>
       <w:pPr>
-        <w:pStyle w:val="ListParagraph"/>
+        <w:pStyle w:val="Prrafodelista"/>
         <w:numPr>
           <w:ilvl w:val="1"/>
           <w:numId w:val="3"/>
@@ -6998,7 +6962,7 @@
     </w:p>
     <w:p>
       <w:pPr>
-        <w:pStyle w:val="ListParagraph"/>
+        <w:pStyle w:val="Prrafodelista"/>
         <w:numPr>
           <w:ilvl w:val="0"/>
           <w:numId w:val="3"/>
@@ -13587,7 +13551,7 @@
     </w:p>
     <w:p>
       <w:pPr>
-        <w:pStyle w:val="ListParagraph"/>
+        <w:pStyle w:val="Prrafodelista"/>
         <w:numPr>
           <w:ilvl w:val="1"/>
           <w:numId w:val="3"/>
@@ -13636,7 +13600,7 @@
     </w:p>
     <w:p>
       <w:pPr>
-        <w:pStyle w:val="ListParagraph"/>
+        <w:pStyle w:val="Prrafodelista"/>
         <w:ind w:left="360"/>
         <w:jc w:val="both"/>
         <w:rPr>
@@ -13952,7 +13916,7 @@
           </w:tcPr>
           <w:p>
             <w:pPr>
-              <w:pStyle w:val="Header"/>
+              <w:pStyle w:val="Encabezado"/>
               <w:tabs>
                 <w:tab w:val="clear" w:pos="4419"/>
                 <w:tab w:val="clear" w:pos="8838"/>
@@ -14014,7 +13978,7 @@
           </w:p>
           <w:p>
             <w:pPr>
-              <w:pStyle w:val="Header"/>
+              <w:pStyle w:val="Encabezado"/>
               <w:tabs>
                 <w:tab w:val="clear" w:pos="4419"/>
                 <w:tab w:val="clear" w:pos="8838"/>
@@ -14298,6 +14262,10 @@
         <w:jc w:val="both"/>
       </w:pPr>
       <w:r>
+        <w:rPr>
+          <w:noProof/>
+          <w:lang w:eastAsia="es-PE"/>
+        </w:rPr>
         <w:drawing>
           <wp:inline distT="0" distB="0" distL="0" distR="0" wp14:anchorId="4EA79FF5" wp14:editId="7A093417">
             <wp:extent cx="5943600" cy="3689985"/>
@@ -14341,34 +14309,7 @@
           <w:sz w:val="18"/>
           <w:szCs w:val="18"/>
         </w:rPr>
-        <w:t xml:space="preserve"> N° </w:t>
-      </w:r>
-      <w:r>
-        <w:rPr>
-          <w:rFonts w:ascii="Arial" w:eastAsia="Arial" w:hAnsi="Arial" w:cs="Arial"/>
-          <w:b/>
-          <w:sz w:val="18"/>
-          <w:szCs w:val="18"/>
-        </w:rPr>
-        <w:t>3</w:t>
-      </w:r>
-      <w:r>
-        <w:rPr>
-          <w:rFonts w:ascii="Arial" w:eastAsia="Arial" w:hAnsi="Arial" w:cs="Arial"/>
-          <w:b/>
-          <w:sz w:val="18"/>
-          <w:szCs w:val="18"/>
-        </w:rPr>
-        <w:t xml:space="preserve">: </w:t>
-      </w:r>
-      <w:r>
-        <w:rPr>
-          <w:rFonts w:ascii="Arial" w:eastAsia="Arial" w:hAnsi="Arial" w:cs="Arial"/>
-          <w:b/>
-          <w:sz w:val="18"/>
-          <w:szCs w:val="18"/>
-        </w:rPr>
-        <w:t>Estructura de Librerías</w:t>
+        <w:t xml:space="preserve"> N° 3: Estructura de Librerías</w:t>
       </w:r>
     </w:p>
     <w:p>
@@ -14400,31 +14341,7 @@
           <w:szCs w:val="24"/>
         </w:rPr>
         <w:lastRenderedPageBreak/>
-        <w:t>3.2.</w:t>
-      </w:r>
-      <w:r>
-        <w:rPr>
-          <w:b/>
-          <w:sz w:val="24"/>
-          <w:szCs w:val="24"/>
-        </w:rPr>
-        <w:t>3</w:t>
-      </w:r>
-      <w:r>
-        <w:rPr>
-          <w:b/>
-          <w:sz w:val="24"/>
-          <w:szCs w:val="24"/>
-        </w:rPr>
-        <w:t xml:space="preserve"> </w:t>
-      </w:r>
-      <w:r>
-        <w:rPr>
-          <w:b/>
-          <w:sz w:val="24"/>
-          <w:szCs w:val="24"/>
-        </w:rPr>
-        <w:t>Plan de Gestión de Cambios</w:t>
+        <w:t>3.2.3 Plan de Gestión de Cambios</w:t>
       </w:r>
     </w:p>
     <w:p>
@@ -14502,8 +14419,10 @@
       </w:pPr>
       <w:r>
         <w:rPr>
+          <w:noProof/>
           <w:sz w:val="24"/>
           <w:szCs w:val="24"/>
+          <w:lang w:eastAsia="es-PE"/>
         </w:rPr>
         <w:drawing>
           <wp:inline distT="0" distB="0" distL="0" distR="0" wp14:anchorId="506D3428" wp14:editId="3EB1E45D">
@@ -14570,34 +14489,7 @@
           <w:sz w:val="18"/>
           <w:szCs w:val="18"/>
         </w:rPr>
-        <w:t xml:space="preserve"> N° </w:t>
-      </w:r>
-      <w:r>
-        <w:rPr>
-          <w:rFonts w:ascii="Arial" w:eastAsia="Arial" w:hAnsi="Arial" w:cs="Arial"/>
-          <w:b/>
-          <w:sz w:val="18"/>
-          <w:szCs w:val="18"/>
-        </w:rPr>
-        <w:t>4</w:t>
-      </w:r>
-      <w:r>
-        <w:rPr>
-          <w:rFonts w:ascii="Arial" w:eastAsia="Arial" w:hAnsi="Arial" w:cs="Arial"/>
-          <w:b/>
-          <w:sz w:val="18"/>
-          <w:szCs w:val="18"/>
-        </w:rPr>
-        <w:t xml:space="preserve">: </w:t>
-      </w:r>
-      <w:r>
-        <w:rPr>
-          <w:rFonts w:ascii="Arial" w:eastAsia="Arial" w:hAnsi="Arial" w:cs="Arial"/>
-          <w:b/>
-          <w:sz w:val="18"/>
-          <w:szCs w:val="18"/>
-        </w:rPr>
-        <w:t>Fases del Proceso de Gestión de Cambios</w:t>
+        <w:t xml:space="preserve"> N° 4: Fases del Proceso de Gestión de Cambios</w:t>
       </w:r>
     </w:p>
     <w:p>
@@ -14609,22 +14501,685 @@
           <w:szCs w:val="24"/>
         </w:rPr>
       </w:pPr>
+    </w:p>
+    <w:p>
+      <w:pPr>
+        <w:pStyle w:val="Prrafodelista"/>
+        <w:numPr>
+          <w:ilvl w:val="1"/>
+          <w:numId w:val="3"/>
+        </w:numPr>
+        <w:jc w:val="both"/>
+        <w:rPr>
+          <w:b/>
+          <w:sz w:val="24"/>
+          <w:szCs w:val="24"/>
+        </w:rPr>
+      </w:pPr>
+      <w:r>
+        <w:rPr>
+          <w:b/>
+          <w:sz w:val="24"/>
+          <w:szCs w:val="24"/>
+        </w:rPr>
+        <w:t>Estado</w:t>
+      </w:r>
+    </w:p>
+    <w:p>
+      <w:pPr>
+        <w:jc w:val="both"/>
+        <w:rPr>
+          <w:b/>
+          <w:sz w:val="24"/>
+          <w:szCs w:val="24"/>
+        </w:rPr>
+      </w:pPr>
+    </w:p>
+    <w:p>
+      <w:pPr>
+        <w:pStyle w:val="Prrafodelista"/>
+        <w:numPr>
+          <w:ilvl w:val="2"/>
+          <w:numId w:val="3"/>
+        </w:numPr>
+        <w:jc w:val="both"/>
+        <w:rPr>
+          <w:b/>
+          <w:sz w:val="24"/>
+          <w:szCs w:val="24"/>
+        </w:rPr>
+      </w:pPr>
+      <w:proofErr w:type="spellStart"/>
+      <w:r>
+        <w:rPr>
+          <w:b/>
+          <w:sz w:val="24"/>
+          <w:szCs w:val="24"/>
+        </w:rPr>
+        <w:t>Definicion</w:t>
+      </w:r>
+      <w:proofErr w:type="spellEnd"/>
+      <w:r>
+        <w:rPr>
+          <w:b/>
+          <w:sz w:val="24"/>
+          <w:szCs w:val="24"/>
+        </w:rPr>
+        <w:t xml:space="preserve"> de Reportes para el Estado</w:t>
+      </w:r>
+    </w:p>
+    <w:p>
+      <w:pPr>
+        <w:jc w:val="both"/>
+        <w:rPr>
+          <w:b/>
+          <w:sz w:val="24"/>
+          <w:szCs w:val="24"/>
+        </w:rPr>
+      </w:pPr>
+    </w:p>
+    <w:tbl>
+      <w:tblPr>
+        <w:tblStyle w:val="Tablaconcuadrcula"/>
+        <w:tblpPr w:leftFromText="141" w:rightFromText="141" w:vertAnchor="page" w:horzAnchor="margin" w:tblpY="2053"/>
+        <w:tblW w:w="0" w:type="auto"/>
+        <w:tblLook w:val="04A0" w:firstRow="1" w:lastRow="0" w:firstColumn="1" w:lastColumn="0" w:noHBand="0" w:noVBand="1"/>
+      </w:tblPr>
+      <w:tblGrid>
+        <w:gridCol w:w="1190"/>
+        <w:gridCol w:w="4247"/>
+      </w:tblGrid>
+      <w:tr>
+        <w:tc>
+          <w:tcPr>
+            <w:tcW w:w="1190" w:type="dxa"/>
+          </w:tcPr>
+          <w:p>
+            <w:r>
+              <w:t>ID</w:t>
+            </w:r>
+          </w:p>
+        </w:tc>
+        <w:tc>
+          <w:tcPr>
+            <w:tcW w:w="4247" w:type="dxa"/>
+          </w:tcPr>
+          <w:p>
+            <w:r>
+              <w:t>RC-001</w:t>
+            </w:r>
+          </w:p>
+        </w:tc>
+      </w:tr>
+      <w:tr>
+        <w:tc>
+          <w:tcPr>
+            <w:tcW w:w="1190" w:type="dxa"/>
+          </w:tcPr>
+          <w:p>
+            <w:r>
+              <w:t>Autor</w:t>
+            </w:r>
+          </w:p>
+        </w:tc>
+        <w:tc>
+          <w:tcPr>
+            <w:tcW w:w="4247" w:type="dxa"/>
+          </w:tcPr>
+          <w:p>
+            <w:r>
+              <w:t>Nicolás Rodríguez</w:t>
+            </w:r>
+          </w:p>
+        </w:tc>
+      </w:tr>
+      <w:tr>
+        <w:tc>
+          <w:tcPr>
+            <w:tcW w:w="1190" w:type="dxa"/>
+          </w:tcPr>
+          <w:p>
+            <w:r>
+              <w:t>Titulo</w:t>
+            </w:r>
+          </w:p>
+        </w:tc>
+        <w:tc>
+          <w:tcPr>
+            <w:tcW w:w="4247" w:type="dxa"/>
+          </w:tcPr>
+          <w:p>
+            <w:r>
+              <w:t>Lista de ítems de la gestión de la configuración.</w:t>
+            </w:r>
+          </w:p>
+        </w:tc>
+      </w:tr>
+      <w:tr>
+        <w:tc>
+          <w:tcPr>
+            <w:tcW w:w="1190" w:type="dxa"/>
+          </w:tcPr>
+          <w:p>
+            <w:r>
+              <w:t>Propósito</w:t>
+            </w:r>
+          </w:p>
+        </w:tc>
+        <w:tc>
+          <w:tcPr>
+            <w:tcW w:w="4247" w:type="dxa"/>
+          </w:tcPr>
+          <w:p>
+            <w:r>
+              <w:t>Poder tener un listado de ítems para el Jefe de proyectos que sirva para hacer contraste para el control y la auditoría.</w:t>
+            </w:r>
+          </w:p>
+        </w:tc>
+      </w:tr>
+      <w:tr>
+        <w:tc>
+          <w:tcPr>
+            <w:tcW w:w="1190" w:type="dxa"/>
+          </w:tcPr>
+          <w:p>
+            <w:r>
+              <w:t>Entradas</w:t>
+            </w:r>
+          </w:p>
+        </w:tc>
+        <w:tc>
+          <w:tcPr>
+            <w:tcW w:w="4247" w:type="dxa"/>
+          </w:tcPr>
+          <w:p>
+            <w:r>
+              <w:t>- Id del proyecto</w:t>
+            </w:r>
+          </w:p>
+          <w:p>
+            <w:r>
+              <w:t>- Rango de fechas</w:t>
+            </w:r>
+          </w:p>
+        </w:tc>
+      </w:tr>
+      <w:tr>
+        <w:tc>
+          <w:tcPr>
+            <w:tcW w:w="1190" w:type="dxa"/>
+          </w:tcPr>
+          <w:p>
+            <w:r>
+              <w:t>Salidas</w:t>
+            </w:r>
+          </w:p>
+        </w:tc>
+        <w:tc>
+          <w:tcPr>
+            <w:tcW w:w="4247" w:type="dxa"/>
+          </w:tcPr>
+          <w:p>
+            <w:r>
+              <w:t>- Código del ítem</w:t>
+            </w:r>
+          </w:p>
+          <w:p>
+            <w:r>
+              <w:t>- Descripción del ítem</w:t>
+            </w:r>
+          </w:p>
+          <w:p>
+            <w:r>
+              <w:t>- Ruta de la ubicación del ítem</w:t>
+            </w:r>
+          </w:p>
+          <w:p>
+            <w:r>
+              <w:t>- Autor de la última modificación</w:t>
+            </w:r>
+          </w:p>
+          <w:p>
+            <w:r>
+              <w:t>- Fecha última modificación</w:t>
+            </w:r>
+          </w:p>
+        </w:tc>
+      </w:tr>
+    </w:tbl>
+    <w:p>
+      <w:pPr>
+        <w:jc w:val="both"/>
+        <w:rPr>
+          <w:b/>
+          <w:sz w:val="24"/>
+          <w:szCs w:val="24"/>
+        </w:rPr>
+      </w:pPr>
+    </w:p>
+    <w:p>
+      <w:pPr>
+        <w:jc w:val="both"/>
+        <w:rPr>
+          <w:b/>
+          <w:sz w:val="24"/>
+          <w:szCs w:val="24"/>
+        </w:rPr>
+      </w:pPr>
+    </w:p>
+    <w:p/>
+    <w:p/>
+    <w:p/>
+    <w:p/>
+    <w:p/>
+    <w:p/>
+    <w:p/>
+    <w:p/>
+    <w:p>
+      <w:pPr>
+        <w:pStyle w:val="Prrafodelista"/>
+        <w:numPr>
+          <w:ilvl w:val="2"/>
+          <w:numId w:val="3"/>
+        </w:numPr>
+        <w:rPr>
+          <w:b/>
+        </w:rPr>
+      </w:pPr>
+      <w:r>
+        <w:rPr>
+          <w:b/>
+        </w:rPr>
+        <w:t>Definición de Reportes para el Desarrollador</w:t>
+      </w:r>
+    </w:p>
+    <w:p/>
+    <w:tbl>
+      <w:tblPr>
+        <w:tblStyle w:val="Tablaconcuadrcula"/>
+        <w:tblW w:w="5437" w:type="dxa"/>
+        <w:tblLook w:val="04A0" w:firstRow="1" w:lastRow="0" w:firstColumn="1" w:lastColumn="0" w:noHBand="0" w:noVBand="1"/>
+      </w:tblPr>
+      <w:tblGrid>
+        <w:gridCol w:w="1190"/>
+        <w:gridCol w:w="4247"/>
+      </w:tblGrid>
+      <w:tr>
+        <w:tc>
+          <w:tcPr>
+            <w:tcW w:w="1190" w:type="dxa"/>
+          </w:tcPr>
+          <w:p>
+            <w:r>
+              <w:t>ID</w:t>
+            </w:r>
+          </w:p>
+        </w:tc>
+        <w:tc>
+          <w:tcPr>
+            <w:tcW w:w="4247" w:type="dxa"/>
+          </w:tcPr>
+          <w:p>
+            <w:r>
+              <w:t>RC-002</w:t>
+            </w:r>
+          </w:p>
+        </w:tc>
+      </w:tr>
+      <w:tr>
+        <w:tc>
+          <w:tcPr>
+            <w:tcW w:w="1190" w:type="dxa"/>
+          </w:tcPr>
+          <w:p>
+            <w:r>
+              <w:t>Autor</w:t>
+            </w:r>
+          </w:p>
+        </w:tc>
+        <w:tc>
+          <w:tcPr>
+            <w:tcW w:w="4247" w:type="dxa"/>
+          </w:tcPr>
+          <w:p>
+            <w:r>
+              <w:t>Nicolás Rodríguez</w:t>
+            </w:r>
+          </w:p>
+        </w:tc>
+      </w:tr>
+      <w:tr>
+        <w:tc>
+          <w:tcPr>
+            <w:tcW w:w="1190" w:type="dxa"/>
+          </w:tcPr>
+          <w:p>
+            <w:r>
+              <w:t>Titulo</w:t>
+            </w:r>
+          </w:p>
+        </w:tc>
+        <w:tc>
+          <w:tcPr>
+            <w:tcW w:w="4247" w:type="dxa"/>
+          </w:tcPr>
+          <w:p>
+            <w:r>
+              <w:t>Control de versiones del código fuente</w:t>
+            </w:r>
+          </w:p>
+        </w:tc>
+      </w:tr>
+      <w:tr>
+        <w:tc>
+          <w:tcPr>
+            <w:tcW w:w="1190" w:type="dxa"/>
+          </w:tcPr>
+          <w:p>
+            <w:r>
+              <w:t>Propósito</w:t>
+            </w:r>
+          </w:p>
+        </w:tc>
+        <w:tc>
+          <w:tcPr>
+            <w:tcW w:w="4247" w:type="dxa"/>
+          </w:tcPr>
+          <w:p>
+            <w:r>
+              <w:t xml:space="preserve">Controlar el correcto </w:t>
+            </w:r>
+            <w:proofErr w:type="spellStart"/>
+            <w:r>
+              <w:t>versionamiento</w:t>
+            </w:r>
+            <w:proofErr w:type="spellEnd"/>
+            <w:r>
+              <w:t xml:space="preserve"> de un ítem especifico de la gestión de la configuración para el desarrollador de software.</w:t>
+            </w:r>
+          </w:p>
+        </w:tc>
+      </w:tr>
+      <w:tr>
+        <w:tc>
+          <w:tcPr>
+            <w:tcW w:w="1190" w:type="dxa"/>
+          </w:tcPr>
+          <w:p>
+            <w:r>
+              <w:t>Entradas</w:t>
+            </w:r>
+          </w:p>
+        </w:tc>
+        <w:tc>
+          <w:tcPr>
+            <w:tcW w:w="4247" w:type="dxa"/>
+          </w:tcPr>
+          <w:p>
+            <w:r>
+              <w:t>- ID del proyecto</w:t>
+            </w:r>
+          </w:p>
+          <w:p>
+            <w:r>
+              <w:t>- ID del ítem</w:t>
+            </w:r>
+          </w:p>
+        </w:tc>
+      </w:tr>
+      <w:tr>
+        <w:tc>
+          <w:tcPr>
+            <w:tcW w:w="1190" w:type="dxa"/>
+          </w:tcPr>
+          <w:p>
+            <w:r>
+              <w:t>Salidas</w:t>
+            </w:r>
+          </w:p>
+        </w:tc>
+        <w:tc>
+          <w:tcPr>
+            <w:tcW w:w="4247" w:type="dxa"/>
+          </w:tcPr>
+          <w:p>
+            <w:r>
+              <w:t>- Lista de versiones del ítem</w:t>
+            </w:r>
+          </w:p>
+          <w:p>
+            <w:r>
+              <w:t>- Fecha</w:t>
+            </w:r>
+          </w:p>
+          <w:p>
+            <w:r>
+              <w:t>- Descripción o etiqueta</w:t>
+            </w:r>
+          </w:p>
+          <w:p>
+            <w:r>
+              <w:t>- Usuario</w:t>
+            </w:r>
+          </w:p>
+        </w:tc>
+      </w:tr>
+    </w:tbl>
+    <w:p/>
+    <w:p>
+      <w:pPr>
+        <w:pStyle w:val="Prrafodelista"/>
+        <w:numPr>
+          <w:ilvl w:val="1"/>
+          <w:numId w:val="3"/>
+        </w:numPr>
+        <w:rPr>
+          <w:b/>
+        </w:rPr>
+      </w:pPr>
+      <w:r>
+        <w:rPr>
+          <w:b/>
+        </w:rPr>
+        <w:t>Auditorias</w:t>
+      </w:r>
+    </w:p>
+    <w:p/>
+    <w:p>
+      <w:pPr>
+        <w:pStyle w:val="Prrafodelista"/>
+        <w:numPr>
+          <w:ilvl w:val="2"/>
+          <w:numId w:val="3"/>
+        </w:numPr>
+        <w:rPr>
+          <w:b/>
+        </w:rPr>
+      </w:pPr>
+      <w:r>
+        <w:rPr>
+          <w:b/>
+        </w:rPr>
+        <w:t>Reportes para Auditorias.</w:t>
+      </w:r>
+    </w:p>
+    <w:p/>
+    <w:tbl>
+      <w:tblPr>
+        <w:tblStyle w:val="Tablaconcuadrcula"/>
+        <w:tblW w:w="6361" w:type="dxa"/>
+        <w:tblLook w:val="04A0" w:firstRow="1" w:lastRow="0" w:firstColumn="1" w:lastColumn="0" w:noHBand="0" w:noVBand="1"/>
+      </w:tblPr>
+      <w:tblGrid>
+        <w:gridCol w:w="2114"/>
+        <w:gridCol w:w="4247"/>
+      </w:tblGrid>
+      <w:tr>
+        <w:tc>
+          <w:tcPr>
+            <w:tcW w:w="2114" w:type="dxa"/>
+          </w:tcPr>
+          <w:p>
+            <w:r>
+              <w:t>ID</w:t>
+            </w:r>
+          </w:p>
+        </w:tc>
+        <w:tc>
+          <w:tcPr>
+            <w:tcW w:w="4247" w:type="dxa"/>
+          </w:tcPr>
+          <w:p>
+            <w:r>
+              <w:t>RAC-001</w:t>
+            </w:r>
+          </w:p>
+        </w:tc>
+      </w:tr>
+      <w:tr>
+        <w:tc>
+          <w:tcPr>
+            <w:tcW w:w="2114" w:type="dxa"/>
+          </w:tcPr>
+          <w:p>
+            <w:r>
+              <w:t>Tipo de reporte</w:t>
+            </w:r>
+          </w:p>
+        </w:tc>
+        <w:tc>
+          <w:tcPr>
+            <w:tcW w:w="4247" w:type="dxa"/>
+          </w:tcPr>
+          <w:p>
+            <w:r>
+              <w:t>Auditoria de la configuración</w:t>
+            </w:r>
+          </w:p>
+        </w:tc>
+      </w:tr>
+      <w:tr>
+        <w:tc>
+          <w:tcPr>
+            <w:tcW w:w="2114" w:type="dxa"/>
+          </w:tcPr>
+          <w:p>
+            <w:r>
+              <w:t>Nombre del reporte</w:t>
+            </w:r>
+          </w:p>
+        </w:tc>
+        <w:tc>
+          <w:tcPr>
+            <w:tcW w:w="4247" w:type="dxa"/>
+          </w:tcPr>
+          <w:p>
+            <w:r>
+              <w:t xml:space="preserve">Lista de ítems </w:t>
+            </w:r>
+            <w:r>
+              <w:t>modificados por una solicitud de  cambio.</w:t>
+            </w:r>
+          </w:p>
+        </w:tc>
+      </w:tr>
+      <w:tr>
+        <w:tc>
+          <w:tcPr>
+            <w:tcW w:w="2114" w:type="dxa"/>
+          </w:tcPr>
+          <w:p>
+            <w:r>
+              <w:lastRenderedPageBreak/>
+              <w:t>Propósito</w:t>
+            </w:r>
+          </w:p>
+        </w:tc>
+        <w:tc>
+          <w:tcPr>
+            <w:tcW w:w="4247" w:type="dxa"/>
+          </w:tcPr>
+          <w:p>
+            <w:r>
+              <w:t>Mostrar una lista de todos los ítem involucrados a consecuencia de una solicitud de cambio aprobada.</w:t>
+            </w:r>
+          </w:p>
+        </w:tc>
+      </w:tr>
+      <w:tr>
+        <w:tc>
+          <w:tcPr>
+            <w:tcW w:w="2114" w:type="dxa"/>
+          </w:tcPr>
+          <w:p>
+            <w:r>
+              <w:t>Entradas</w:t>
+            </w:r>
+          </w:p>
+        </w:tc>
+        <w:tc>
+          <w:tcPr>
+            <w:tcW w:w="4247" w:type="dxa"/>
+          </w:tcPr>
+          <w:p>
+            <w:r>
+              <w:t>- Código del proyecto.</w:t>
+            </w:r>
+          </w:p>
+          <w:p>
+            <w:r>
+              <w:t>- Código de la solicitud de cambio</w:t>
+            </w:r>
+          </w:p>
+        </w:tc>
+      </w:tr>
+      <w:tr>
+        <w:tc>
+          <w:tcPr>
+            <w:tcW w:w="2114" w:type="dxa"/>
+          </w:tcPr>
+          <w:p>
+            <w:r>
+              <w:t>Salidas</w:t>
+            </w:r>
+          </w:p>
+        </w:tc>
+        <w:tc>
+          <w:tcPr>
+            <w:tcW w:w="4247" w:type="dxa"/>
+          </w:tcPr>
+          <w:p>
+            <w:r>
+              <w:t>- Código del ítem</w:t>
+            </w:r>
+          </w:p>
+          <w:p>
+            <w:r>
+              <w:t>-Descripción o Etiqueta del ítem</w:t>
+            </w:r>
+          </w:p>
+          <w:p>
+            <w:r>
+              <w:t>- Versión</w:t>
+            </w:r>
+          </w:p>
+          <w:p>
+            <w:r>
+              <w:t>- Fecha de la última modificación del ítem</w:t>
+            </w:r>
+          </w:p>
+          <w:p>
+            <w:r>
+              <w:t>- Usuario que realizo el cambio del ítem</w:t>
+            </w:r>
+          </w:p>
+        </w:tc>
+      </w:tr>
+    </w:tbl>
+    <w:p>
       <w:bookmarkStart w:id="1" w:name="_GoBack"/>
       <w:bookmarkEnd w:id="1"/>
     </w:p>
-    <w:p>
-      <w:pPr>
-        <w:ind w:left="576"/>
-        <w:jc w:val="both"/>
-        <w:rPr>
-          <w:b/>
-          <w:sz w:val="24"/>
-          <w:szCs w:val="24"/>
-        </w:rPr>
-      </w:pPr>
-    </w:p>
-    <w:p/>
-    <w:p/>
     <w:sectPr>
       <w:pgSz w:w="12240" w:h="15840"/>
       <w:pgMar w:top="1440" w:right="1440" w:bottom="1440" w:left="1440" w:header="720" w:footer="720" w:gutter="0"/>
@@ -14636,7 +15191,7 @@
 </file>
 
 <file path=word/numbering.xml><?xml version="1.0" encoding="utf-8"?>
-<w:numbering xmlns:wpc="http://schemas.microsoft.com/office/word/2010/wordprocessingCanvas" xmlns:cx="http://schemas.microsoft.com/office/drawing/2014/chartex" xmlns:cx1="http://schemas.microsoft.com/office/drawing/2015/9/8/chartex" xmlns:mc="http://schemas.openxmlformats.org/markup-compatibility/2006" xmlns:o="urn:schemas-microsoft-com:office:office" xmlns:r="http://schemas.openxmlformats.org/officeDocument/2006/relationships" xmlns:m="http://schemas.openxmlformats.org/officeDocument/2006/math" xmlns:v="urn:schemas-microsoft-com:vml" xmlns:wp14="http://schemas.microsoft.com/office/word/2010/wordprocessingDrawing" xmlns:wp="http://schemas.openxmlformats.org/drawingml/2006/wordprocessingDrawing" xmlns:w10="urn:schemas-microsoft-com:office:word" xmlns:w="http://schemas.openxmlformats.org/wordprocessingml/2006/main" xmlns:w14="http://schemas.microsoft.com/office/word/2010/wordml" xmlns:w15="http://schemas.microsoft.com/office/word/2012/wordml" xmlns:w16se="http://schemas.microsoft.com/office/word/2015/wordml/symex" xmlns:wpg="http://schemas.microsoft.com/office/word/2010/wordprocessingGroup" xmlns:wpi="http://schemas.microsoft.com/office/word/2010/wordprocessingInk" xmlns:wne="http://schemas.microsoft.com/office/word/2006/wordml" xmlns:wps="http://schemas.microsoft.com/office/word/2010/wordprocessingShape" mc:Ignorable="w14 w15 w16se wp14">
+<w:numbering xmlns:wpc="http://schemas.microsoft.com/office/word/2010/wordprocessingCanvas" xmlns:cx="http://schemas.microsoft.com/office/drawing/2014/chartex" xmlns:mc="http://schemas.openxmlformats.org/markup-compatibility/2006" xmlns:o="urn:schemas-microsoft-com:office:office" xmlns:r="http://schemas.openxmlformats.org/officeDocument/2006/relationships" xmlns:m="http://schemas.openxmlformats.org/officeDocument/2006/math" xmlns:v="urn:schemas-microsoft-com:vml" xmlns:wp14="http://schemas.microsoft.com/office/word/2010/wordprocessingDrawing" xmlns:wp="http://schemas.openxmlformats.org/drawingml/2006/wordprocessingDrawing" xmlns:w10="urn:schemas-microsoft-com:office:word" xmlns:w="http://schemas.openxmlformats.org/wordprocessingml/2006/main" xmlns:w14="http://schemas.microsoft.com/office/word/2010/wordml" xmlns:w15="http://schemas.microsoft.com/office/word/2012/wordml" xmlns:w16se="http://schemas.microsoft.com/office/word/2015/wordml/symex" xmlns:wpg="http://schemas.microsoft.com/office/word/2010/wordprocessingGroup" xmlns:wpi="http://schemas.microsoft.com/office/word/2010/wordprocessingInk" xmlns:wne="http://schemas.microsoft.com/office/word/2006/wordml" xmlns:wps="http://schemas.microsoft.com/office/word/2010/wordprocessingShape" mc:Ignorable="w14 w15 w16se wp14">
   <w:abstractNum w:abstractNumId="0" w15:restartNumberingAfterBreak="0">
     <w:nsid w:val="1B442A68"/>
     <w:multiLevelType w:val="multilevel"/>
@@ -15857,10 +16412,10 @@
       <w:lang w:val="es-PE"/>
     </w:rPr>
   </w:style>
-  <w:style w:type="paragraph" w:styleId="Heading1">
+  <w:style w:type="paragraph" w:styleId="Ttulo1">
     <w:name w:val="heading 1"/>
     <w:next w:val="BodyA"/>
-    <w:link w:val="Heading1Char"/>
+    <w:link w:val="Ttulo1Car"/>
     <w:rsid w:val="00641F98"/>
     <w:pPr>
       <w:keepNext/>
@@ -15888,11 +16443,11 @@
       <w:lang w:val="es-ES_tradnl" w:eastAsia="es-PE"/>
     </w:rPr>
   </w:style>
-  <w:style w:type="paragraph" w:styleId="Heading2">
+  <w:style w:type="paragraph" w:styleId="Ttulo2">
     <w:name w:val="heading 2"/>
     <w:basedOn w:val="Normal"/>
     <w:next w:val="Normal"/>
-    <w:link w:val="Heading2Char"/>
+    <w:link w:val="Ttulo2Car"/>
     <w:uiPriority w:val="9"/>
     <w:semiHidden/>
     <w:unhideWhenUsed/>
@@ -15911,12 +16466,13 @@
       <w:szCs w:val="26"/>
     </w:rPr>
   </w:style>
-  <w:style w:type="character" w:default="1" w:styleId="DefaultParagraphFont">
+  <w:style w:type="character" w:default="1" w:styleId="Fuentedeprrafopredeter">
     <w:name w:val="Default Paragraph Font"/>
     <w:uiPriority w:val="1"/>
+    <w:semiHidden/>
     <w:unhideWhenUsed/>
   </w:style>
-  <w:style w:type="table" w:default="1" w:styleId="TableNormal">
+  <w:style w:type="table" w:default="1" w:styleId="Tablanormal">
     <w:name w:val="Normal Table"/>
     <w:uiPriority w:val="99"/>
     <w:semiHidden/>
@@ -15931,13 +16487,13 @@
       </w:tblCellMar>
     </w:tblPr>
   </w:style>
-  <w:style w:type="numbering" w:default="1" w:styleId="NoList">
+  <w:style w:type="numbering" w:default="1" w:styleId="Sinlista">
     <w:name w:val="No List"/>
     <w:uiPriority w:val="99"/>
     <w:semiHidden/>
     <w:unhideWhenUsed/>
   </w:style>
-  <w:style w:type="paragraph" w:styleId="ListParagraph">
+  <w:style w:type="paragraph" w:styleId="Prrafodelista">
     <w:name w:val="List Paragraph"/>
     <w:basedOn w:val="Normal"/>
     <w:uiPriority w:val="34"/>
@@ -15971,7 +16527,7 @@
       <w:lang w:val="es-ES_tradnl" w:eastAsia="es-PE"/>
     </w:rPr>
   </w:style>
-  <w:style w:type="paragraph" w:customStyle="1" w:styleId="Ttulo1">
+  <w:style w:type="paragraph" w:customStyle="1" w:styleId="Ttulo10">
     <w:name w:val="Título1"/>
     <w:next w:val="BodyA"/>
     <w:rsid w:val="00641F98"/>
@@ -16000,10 +16556,10 @@
       <w:lang w:val="es-ES_tradnl" w:eastAsia="es-PE"/>
     </w:rPr>
   </w:style>
-  <w:style w:type="character" w:customStyle="1" w:styleId="Heading1Char">
-    <w:name w:val="Heading 1 Char"/>
-    <w:basedOn w:val="DefaultParagraphFont"/>
-    <w:link w:val="Heading1"/>
+  <w:style w:type="character" w:customStyle="1" w:styleId="Ttulo1Car">
+    <w:name w:val="Título 1 Car"/>
+    <w:basedOn w:val="Fuentedeprrafopredeter"/>
+    <w:link w:val="Ttulo1"/>
     <w:rsid w:val="00641F98"/>
     <w:rPr>
       <w:rFonts w:ascii="Arial" w:eastAsia="Arial" w:hAnsi="Arial" w:cs="Arial"/>
@@ -16096,9 +16652,9 @@
       <w:lang w:eastAsia="es-PE"/>
     </w:rPr>
   </w:style>
-  <w:style w:type="table" w:styleId="TableGrid">
+  <w:style w:type="table" w:styleId="Tablaconcuadrcula">
     <w:name w:val="Table Grid"/>
-    <w:basedOn w:val="TableNormal"/>
+    <w:basedOn w:val="Tablanormal"/>
     <w:uiPriority w:val="39"/>
     <w:rsid w:val="00DA3562"/>
     <w:pPr>
@@ -16115,10 +16671,10 @@
       </w:tblBorders>
     </w:tblPr>
   </w:style>
-  <w:style w:type="paragraph" w:styleId="BalloonText">
+  <w:style w:type="paragraph" w:styleId="Textodeglobo">
     <w:name w:val="Balloon Text"/>
     <w:basedOn w:val="Normal"/>
-    <w:link w:val="BalloonTextChar"/>
+    <w:link w:val="TextodegloboCar"/>
     <w:uiPriority w:val="99"/>
     <w:semiHidden/>
     <w:unhideWhenUsed/>
@@ -16132,10 +16688,10 @@
       <w:szCs w:val="16"/>
     </w:rPr>
   </w:style>
-  <w:style w:type="character" w:customStyle="1" w:styleId="BalloonTextChar">
-    <w:name w:val="Balloon Text Char"/>
-    <w:basedOn w:val="DefaultParagraphFont"/>
-    <w:link w:val="BalloonText"/>
+  <w:style w:type="character" w:customStyle="1" w:styleId="TextodegloboCar">
+    <w:name w:val="Texto de globo Car"/>
+    <w:basedOn w:val="Fuentedeprrafopredeter"/>
+    <w:link w:val="Textodeglobo"/>
     <w:uiPriority w:val="99"/>
     <w:semiHidden/>
     <w:rsid w:val="001B43FA"/>
@@ -16145,10 +16701,10 @@
       <w:szCs w:val="16"/>
     </w:rPr>
   </w:style>
-  <w:style w:type="character" w:customStyle="1" w:styleId="Heading2Char">
-    <w:name w:val="Heading 2 Char"/>
-    <w:basedOn w:val="DefaultParagraphFont"/>
-    <w:link w:val="Heading2"/>
+  <w:style w:type="character" w:customStyle="1" w:styleId="Ttulo2Car">
+    <w:name w:val="Título 2 Car"/>
+    <w:basedOn w:val="Fuentedeprrafopredeter"/>
+    <w:link w:val="Ttulo2"/>
     <w:uiPriority w:val="9"/>
     <w:semiHidden/>
     <w:rsid w:val="00AF00B8"/>
@@ -16159,10 +16715,10 @@
       <w:szCs w:val="26"/>
     </w:rPr>
   </w:style>
-  <w:style w:type="paragraph" w:styleId="Header">
+  <w:style w:type="paragraph" w:styleId="Encabezado">
     <w:name w:val="header"/>
     <w:basedOn w:val="Normal"/>
-    <w:link w:val="HeaderChar"/>
+    <w:link w:val="EncabezadoCar"/>
     <w:semiHidden/>
     <w:rsid w:val="00AF00B8"/>
     <w:pPr>
@@ -16179,10 +16735,10 @@
       <w:lang w:val="es-ES"/>
     </w:rPr>
   </w:style>
-  <w:style w:type="character" w:customStyle="1" w:styleId="HeaderChar">
-    <w:name w:val="Header Char"/>
-    <w:basedOn w:val="DefaultParagraphFont"/>
-    <w:link w:val="Header"/>
+  <w:style w:type="character" w:customStyle="1" w:styleId="EncabezadoCar">
+    <w:name w:val="Encabezado Car"/>
+    <w:basedOn w:val="Fuentedeprrafopredeter"/>
+    <w:link w:val="Encabezado"/>
     <w:semiHidden/>
     <w:rsid w:val="00AF00B8"/>
     <w:rPr>
@@ -24253,7 +24809,7 @@
 </file>
 
 <file path=customXml/itemProps1.xml><?xml version="1.0" encoding="utf-8"?>
-<ds:datastoreItem xmlns:ds="http://schemas.openxmlformats.org/officeDocument/2006/customXml" ds:itemID="{B0A38FA5-E808-4258-9396-DF446ED854B8}">
+<ds:datastoreItem xmlns:ds="http://schemas.openxmlformats.org/officeDocument/2006/customXml" ds:itemID="{8A8242A2-35EC-49B7-A1DF-3AA5280B4512}">
   <ds:schemaRefs>
     <ds:schemaRef ds:uri="http://schemas.openxmlformats.org/officeDocument/2006/bibliography"/>
   </ds:schemaRefs>

</xml_diff>

<commit_message>
Ingreso de reportes de de Estado y Aditoria
</commit_message>
<xml_diff>
--- a/Gestion/PGC.docx
+++ b/Gestion/PGC.docx
@@ -1,6 +1,6 @@
 
 <file path=word/document.xml><?xml version="1.0" encoding="utf-8"?>
-<w:document xmlns:wpc="http://schemas.microsoft.com/office/word/2010/wordprocessingCanvas" xmlns:cx="http://schemas.microsoft.com/office/drawing/2014/chartex" xmlns:mc="http://schemas.openxmlformats.org/markup-compatibility/2006" xmlns:o="urn:schemas-microsoft-com:office:office" xmlns:r="http://schemas.openxmlformats.org/officeDocument/2006/relationships" xmlns:m="http://schemas.openxmlformats.org/officeDocument/2006/math" xmlns:v="urn:schemas-microsoft-com:vml" xmlns:wp14="http://schemas.microsoft.com/office/word/2010/wordprocessingDrawing" xmlns:wp="http://schemas.openxmlformats.org/drawingml/2006/wordprocessingDrawing" xmlns:w10="urn:schemas-microsoft-com:office:word" xmlns:w="http://schemas.openxmlformats.org/wordprocessingml/2006/main" xmlns:w14="http://schemas.microsoft.com/office/word/2010/wordml" xmlns:w15="http://schemas.microsoft.com/office/word/2012/wordml" xmlns:w16se="http://schemas.microsoft.com/office/word/2015/wordml/symex" xmlns:wpg="http://schemas.microsoft.com/office/word/2010/wordprocessingGroup" xmlns:wpi="http://schemas.microsoft.com/office/word/2010/wordprocessingInk" xmlns:wne="http://schemas.microsoft.com/office/word/2006/wordml" xmlns:wps="http://schemas.microsoft.com/office/word/2010/wordprocessingShape" mc:Ignorable="w14 w15 w16se wp14">
+<w:document xmlns:wpc="http://schemas.microsoft.com/office/word/2010/wordprocessingCanvas" xmlns:cx="http://schemas.microsoft.com/office/drawing/2014/chartex" xmlns:cx1="http://schemas.microsoft.com/office/drawing/2015/9/8/chartex" xmlns:mc="http://schemas.openxmlformats.org/markup-compatibility/2006" xmlns:o="urn:schemas-microsoft-com:office:office" xmlns:r="http://schemas.openxmlformats.org/officeDocument/2006/relationships" xmlns:m="http://schemas.openxmlformats.org/officeDocument/2006/math" xmlns:v="urn:schemas-microsoft-com:vml" xmlns:wp14="http://schemas.microsoft.com/office/word/2010/wordprocessingDrawing" xmlns:wp="http://schemas.openxmlformats.org/drawingml/2006/wordprocessingDrawing" xmlns:w10="urn:schemas-microsoft-com:office:word" xmlns:w="http://schemas.openxmlformats.org/wordprocessingml/2006/main" xmlns:w14="http://schemas.microsoft.com/office/word/2010/wordml" xmlns:w15="http://schemas.microsoft.com/office/word/2012/wordml" xmlns:w16se="http://schemas.microsoft.com/office/word/2015/wordml/symex" xmlns:wpg="http://schemas.microsoft.com/office/word/2010/wordprocessingGroup" xmlns:wpi="http://schemas.microsoft.com/office/word/2010/wordprocessingInk" xmlns:wne="http://schemas.microsoft.com/office/word/2006/wordml" xmlns:wps="http://schemas.microsoft.com/office/word/2010/wordprocessingShape" mc:Ignorable="w14 w15 w16se wp14">
   <w:body>
     <w:p>
       <w:pPr>
@@ -14,7 +14,7 @@
     </w:p>
     <w:p>
       <w:pPr>
-        <w:pStyle w:val="Ttulo10"/>
+        <w:pStyle w:val="Ttulo1"/>
         <w:jc w:val="right"/>
         <w:rPr>
           <w:rFonts w:ascii="Calibri" w:eastAsia="Calibri" w:hAnsi="Calibri" w:cs="Calibri"/>
@@ -25,7 +25,7 @@
     </w:p>
     <w:p>
       <w:pPr>
-        <w:pStyle w:val="Ttulo10"/>
+        <w:pStyle w:val="Ttulo1"/>
         <w:jc w:val="right"/>
         <w:rPr>
           <w:rFonts w:ascii="Calibri" w:eastAsia="Calibri" w:hAnsi="Calibri" w:cs="Calibri"/>
@@ -36,7 +36,7 @@
     </w:p>
     <w:p>
       <w:pPr>
-        <w:pStyle w:val="Ttulo10"/>
+        <w:pStyle w:val="Ttulo1"/>
         <w:jc w:val="right"/>
         <w:rPr>
           <w:rFonts w:ascii="Calibri" w:eastAsia="Calibri" w:hAnsi="Calibri" w:cs="Calibri"/>
@@ -47,7 +47,7 @@
     </w:p>
     <w:p>
       <w:pPr>
-        <w:pStyle w:val="Ttulo10"/>
+        <w:pStyle w:val="Ttulo1"/>
         <w:jc w:val="right"/>
         <w:rPr>
           <w:rFonts w:ascii="Calibri" w:eastAsia="Calibri" w:hAnsi="Calibri" w:cs="Calibri"/>
@@ -58,7 +58,7 @@
     </w:p>
     <w:p>
       <w:pPr>
-        <w:pStyle w:val="Ttulo10"/>
+        <w:pStyle w:val="Ttulo1"/>
         <w:jc w:val="right"/>
         <w:rPr>
           <w:rFonts w:ascii="Calibri" w:eastAsia="Calibri" w:hAnsi="Calibri" w:cs="Calibri"/>
@@ -69,7 +69,7 @@
     </w:p>
     <w:p>
       <w:pPr>
-        <w:pStyle w:val="Ttulo10"/>
+        <w:pStyle w:val="Ttulo1"/>
         <w:jc w:val="right"/>
         <w:rPr>
           <w:rFonts w:ascii="Calibri" w:eastAsia="Calibri" w:hAnsi="Calibri" w:cs="Calibri"/>
@@ -80,7 +80,7 @@
     </w:p>
     <w:p>
       <w:pPr>
-        <w:pStyle w:val="Ttulo10"/>
+        <w:pStyle w:val="Ttulo1"/>
         <w:jc w:val="right"/>
         <w:rPr>
           <w:rFonts w:ascii="Calibri" w:eastAsia="Calibri" w:hAnsi="Calibri" w:cs="Calibri"/>
@@ -91,7 +91,7 @@
     </w:p>
     <w:p>
       <w:pPr>
-        <w:pStyle w:val="Ttulo10"/>
+        <w:pStyle w:val="Ttulo1"/>
         <w:jc w:val="right"/>
         <w:rPr>
           <w:rFonts w:ascii="Calibri" w:eastAsia="Calibri" w:hAnsi="Calibri" w:cs="Calibri"/>
@@ -119,7 +119,7 @@
     </w:p>
     <w:p>
       <w:pPr>
-        <w:pStyle w:val="Ttulo10"/>
+        <w:pStyle w:val="Ttulo1"/>
         <w:jc w:val="right"/>
         <w:rPr>
           <w:rFonts w:ascii="Calibri" w:eastAsia="Calibri" w:hAnsi="Calibri" w:cs="Calibri"/>
@@ -138,7 +138,7 @@
     </w:p>
     <w:p>
       <w:pPr>
-        <w:pStyle w:val="Ttulo10"/>
+        <w:pStyle w:val="Ttulo1"/>
         <w:jc w:val="both"/>
         <w:rPr>
           <w:rFonts w:ascii="Calibri" w:eastAsia="Calibri" w:hAnsi="Calibri" w:cs="Calibri"/>
@@ -259,7 +259,7 @@
     </w:p>
     <w:p>
       <w:pPr>
-        <w:pStyle w:val="Ttulo1"/>
+        <w:pStyle w:val="Heading1"/>
         <w:jc w:val="center"/>
         <w:rPr>
           <w:rFonts w:ascii="Calibri" w:eastAsia="Calibri" w:hAnsi="Calibri" w:cs="Calibri"/>
@@ -1511,7 +1511,7 @@
     </w:p>
     <w:p>
       <w:pPr>
-        <w:pStyle w:val="Prrafodelista"/>
+        <w:pStyle w:val="ListParagraph"/>
         <w:numPr>
           <w:ilvl w:val="0"/>
           <w:numId w:val="3"/>
@@ -1611,7 +1611,7 @@
     </w:p>
     <w:p>
       <w:pPr>
-        <w:pStyle w:val="Prrafodelista"/>
+        <w:pStyle w:val="ListParagraph"/>
         <w:numPr>
           <w:ilvl w:val="0"/>
           <w:numId w:val="1"/>
@@ -1632,7 +1632,7 @@
     </w:p>
     <w:p>
       <w:pPr>
-        <w:pStyle w:val="Prrafodelista"/>
+        <w:pStyle w:val="ListParagraph"/>
         <w:numPr>
           <w:ilvl w:val="0"/>
           <w:numId w:val="1"/>
@@ -1653,7 +1653,7 @@
     </w:p>
     <w:p>
       <w:pPr>
-        <w:pStyle w:val="Prrafodelista"/>
+        <w:pStyle w:val="ListParagraph"/>
         <w:numPr>
           <w:ilvl w:val="0"/>
           <w:numId w:val="1"/>
@@ -1699,7 +1699,7 @@
     </w:p>
     <w:p>
       <w:pPr>
-        <w:pStyle w:val="Prrafodelista"/>
+        <w:pStyle w:val="ListParagraph"/>
         <w:numPr>
           <w:ilvl w:val="0"/>
           <w:numId w:val="2"/>
@@ -1720,7 +1720,7 @@
     </w:p>
     <w:p>
       <w:pPr>
-        <w:pStyle w:val="Prrafodelista"/>
+        <w:pStyle w:val="ListParagraph"/>
         <w:numPr>
           <w:ilvl w:val="0"/>
           <w:numId w:val="2"/>
@@ -1755,7 +1755,7 @@
     </w:p>
     <w:p>
       <w:pPr>
-        <w:pStyle w:val="Prrafodelista"/>
+        <w:pStyle w:val="ListParagraph"/>
         <w:numPr>
           <w:ilvl w:val="0"/>
           <w:numId w:val="2"/>
@@ -2121,7 +2121,7 @@
     </w:p>
     <w:p>
       <w:pPr>
-        <w:pStyle w:val="Prrafodelista"/>
+        <w:pStyle w:val="ListParagraph"/>
         <w:numPr>
           <w:ilvl w:val="0"/>
           <w:numId w:val="3"/>
@@ -2352,7 +2352,7 @@
     </w:p>
     <w:p>
       <w:pPr>
-        <w:pStyle w:val="Prrafodelista"/>
+        <w:pStyle w:val="ListParagraph"/>
         <w:numPr>
           <w:ilvl w:val="1"/>
           <w:numId w:val="3"/>
@@ -2391,7 +2391,7 @@
     </w:p>
     <w:tbl>
       <w:tblPr>
-        <w:tblStyle w:val="Tablaconcuadrcula"/>
+        <w:tblStyle w:val="TableGrid"/>
         <w:tblW w:w="0" w:type="auto"/>
         <w:tblLook w:val="04A0" w:firstRow="1" w:lastRow="0" w:firstColumn="1" w:lastColumn="0" w:noHBand="0" w:noVBand="1"/>
       </w:tblPr>
@@ -2480,7 +2480,7 @@
           </w:tcPr>
           <w:p>
             <w:pPr>
-              <w:pStyle w:val="Prrafodelista"/>
+              <w:pStyle w:val="ListParagraph"/>
               <w:numPr>
                 <w:ilvl w:val="0"/>
                 <w:numId w:val="4"/>
@@ -2501,7 +2501,7 @@
           </w:p>
           <w:p>
             <w:pPr>
-              <w:pStyle w:val="Prrafodelista"/>
+              <w:pStyle w:val="ListParagraph"/>
               <w:numPr>
                 <w:ilvl w:val="0"/>
                 <w:numId w:val="4"/>
@@ -2522,7 +2522,7 @@
           </w:p>
           <w:p>
             <w:pPr>
-              <w:pStyle w:val="Prrafodelista"/>
+              <w:pStyle w:val="ListParagraph"/>
               <w:numPr>
                 <w:ilvl w:val="0"/>
                 <w:numId w:val="4"/>
@@ -2543,7 +2543,7 @@
           </w:p>
           <w:p>
             <w:pPr>
-              <w:pStyle w:val="Prrafodelista"/>
+              <w:pStyle w:val="ListParagraph"/>
               <w:numPr>
                 <w:ilvl w:val="0"/>
                 <w:numId w:val="4"/>
@@ -2564,7 +2564,7 @@
           </w:p>
           <w:p>
             <w:pPr>
-              <w:pStyle w:val="Prrafodelista"/>
+              <w:pStyle w:val="ListParagraph"/>
               <w:numPr>
                 <w:ilvl w:val="0"/>
                 <w:numId w:val="4"/>
@@ -2613,7 +2613,7 @@
           </w:tcPr>
           <w:p>
             <w:pPr>
-              <w:pStyle w:val="Prrafodelista"/>
+              <w:pStyle w:val="ListParagraph"/>
               <w:numPr>
                 <w:ilvl w:val="0"/>
                 <w:numId w:val="5"/>
@@ -2634,7 +2634,7 @@
           </w:p>
           <w:p>
             <w:pPr>
-              <w:pStyle w:val="Prrafodelista"/>
+              <w:pStyle w:val="ListParagraph"/>
               <w:numPr>
                 <w:ilvl w:val="0"/>
                 <w:numId w:val="5"/>
@@ -2683,7 +2683,7 @@
           </w:tcPr>
           <w:p>
             <w:pPr>
-              <w:pStyle w:val="Prrafodelista"/>
+              <w:pStyle w:val="ListParagraph"/>
               <w:numPr>
                 <w:ilvl w:val="0"/>
                 <w:numId w:val="6"/>
@@ -2704,7 +2704,7 @@
           </w:p>
           <w:p>
             <w:pPr>
-              <w:pStyle w:val="Prrafodelista"/>
+              <w:pStyle w:val="ListParagraph"/>
               <w:numPr>
                 <w:ilvl w:val="0"/>
                 <w:numId w:val="6"/>
@@ -2725,7 +2725,7 @@
           </w:p>
           <w:p>
             <w:pPr>
-              <w:pStyle w:val="Prrafodelista"/>
+              <w:pStyle w:val="ListParagraph"/>
               <w:numPr>
                 <w:ilvl w:val="0"/>
                 <w:numId w:val="6"/>
@@ -2803,7 +2803,7 @@
     </w:p>
     <w:p>
       <w:pPr>
-        <w:pStyle w:val="Prrafodelista"/>
+        <w:pStyle w:val="ListParagraph"/>
         <w:numPr>
           <w:ilvl w:val="1"/>
           <w:numId w:val="3"/>
@@ -2826,7 +2826,7 @@
     </w:p>
     <w:p>
       <w:pPr>
-        <w:pStyle w:val="Prrafodelista"/>
+        <w:pStyle w:val="ListParagraph"/>
         <w:ind w:left="360"/>
         <w:jc w:val="both"/>
         <w:rPr>
@@ -2837,7 +2837,7 @@
     </w:p>
     <w:p>
       <w:pPr>
-        <w:pStyle w:val="Prrafodelista"/>
+        <w:pStyle w:val="ListParagraph"/>
         <w:ind w:left="360"/>
         <w:jc w:val="both"/>
         <w:rPr>
@@ -2855,7 +2855,7 @@
     </w:p>
     <w:p>
       <w:pPr>
-        <w:pStyle w:val="Prrafodelista"/>
+        <w:pStyle w:val="ListParagraph"/>
         <w:ind w:left="360"/>
         <w:jc w:val="both"/>
         <w:rPr>
@@ -2866,7 +2866,7 @@
     </w:p>
     <w:p>
       <w:pPr>
-        <w:pStyle w:val="Prrafodelista"/>
+        <w:pStyle w:val="ListParagraph"/>
         <w:numPr>
           <w:ilvl w:val="0"/>
           <w:numId w:val="7"/>
@@ -2887,7 +2887,7 @@
     </w:p>
     <w:p>
       <w:pPr>
-        <w:pStyle w:val="Prrafodelista"/>
+        <w:pStyle w:val="ListParagraph"/>
         <w:numPr>
           <w:ilvl w:val="0"/>
           <w:numId w:val="7"/>
@@ -2908,7 +2908,7 @@
     </w:p>
     <w:p>
       <w:pPr>
-        <w:pStyle w:val="Prrafodelista"/>
+        <w:pStyle w:val="ListParagraph"/>
         <w:numPr>
           <w:ilvl w:val="0"/>
           <w:numId w:val="7"/>
@@ -2929,7 +2929,7 @@
     </w:p>
     <w:p>
       <w:pPr>
-        <w:pStyle w:val="Prrafodelista"/>
+        <w:pStyle w:val="ListParagraph"/>
         <w:numPr>
           <w:ilvl w:val="0"/>
           <w:numId w:val="7"/>
@@ -2950,7 +2950,7 @@
     </w:p>
     <w:p>
       <w:pPr>
-        <w:pStyle w:val="Prrafodelista"/>
+        <w:pStyle w:val="ListParagraph"/>
         <w:numPr>
           <w:ilvl w:val="0"/>
           <w:numId w:val="7"/>
@@ -2971,7 +2971,7 @@
     </w:p>
     <w:p>
       <w:pPr>
-        <w:pStyle w:val="Prrafodelista"/>
+        <w:pStyle w:val="ListParagraph"/>
         <w:numPr>
           <w:ilvl w:val="0"/>
           <w:numId w:val="7"/>
@@ -2992,7 +2992,7 @@
     </w:p>
     <w:p>
       <w:pPr>
-        <w:pStyle w:val="Prrafodelista"/>
+        <w:pStyle w:val="ListParagraph"/>
         <w:numPr>
           <w:ilvl w:val="0"/>
           <w:numId w:val="7"/>
@@ -3013,7 +3013,7 @@
     </w:p>
     <w:p>
       <w:pPr>
-        <w:pStyle w:val="Prrafodelista"/>
+        <w:pStyle w:val="ListParagraph"/>
         <w:ind w:left="360"/>
         <w:jc w:val="both"/>
         <w:rPr>
@@ -3159,7 +3159,7 @@
     </w:p>
     <w:p>
       <w:pPr>
-        <w:pStyle w:val="Prrafodelista"/>
+        <w:pStyle w:val="ListParagraph"/>
         <w:numPr>
           <w:ilvl w:val="1"/>
           <w:numId w:val="3"/>
@@ -3349,7 +3349,7 @@
     </w:p>
     <w:p>
       <w:pPr>
-        <w:pStyle w:val="Prrafodelista"/>
+        <w:pStyle w:val="ListParagraph"/>
         <w:ind w:left="360"/>
         <w:jc w:val="both"/>
         <w:rPr>
@@ -3360,7 +3360,7 @@
     </w:p>
     <w:p>
       <w:pPr>
-        <w:pStyle w:val="Prrafodelista"/>
+        <w:pStyle w:val="ListParagraph"/>
         <w:ind w:left="360"/>
         <w:jc w:val="both"/>
         <w:rPr>
@@ -3371,7 +3371,7 @@
     </w:p>
     <w:p>
       <w:pPr>
-        <w:pStyle w:val="Prrafodelista"/>
+        <w:pStyle w:val="ListParagraph"/>
         <w:ind w:left="360"/>
         <w:jc w:val="both"/>
         <w:rPr>
@@ -3382,7 +3382,7 @@
     </w:p>
     <w:p>
       <w:pPr>
-        <w:pStyle w:val="Prrafodelista"/>
+        <w:pStyle w:val="ListParagraph"/>
         <w:ind w:left="360"/>
         <w:jc w:val="both"/>
         <w:rPr>
@@ -3393,7 +3393,7 @@
     </w:p>
     <w:p>
       <w:pPr>
-        <w:pStyle w:val="Prrafodelista"/>
+        <w:pStyle w:val="ListParagraph"/>
         <w:ind w:left="360"/>
         <w:jc w:val="both"/>
         <w:rPr>
@@ -3404,7 +3404,7 @@
     </w:p>
     <w:p>
       <w:pPr>
-        <w:pStyle w:val="Prrafodelista"/>
+        <w:pStyle w:val="ListParagraph"/>
         <w:ind w:left="360"/>
         <w:jc w:val="both"/>
         <w:rPr>
@@ -3415,7 +3415,7 @@
     </w:p>
     <w:p>
       <w:pPr>
-        <w:pStyle w:val="Prrafodelista"/>
+        <w:pStyle w:val="ListParagraph"/>
         <w:ind w:left="360"/>
         <w:jc w:val="both"/>
         <w:rPr>
@@ -3426,7 +3426,7 @@
     </w:p>
     <w:p>
       <w:pPr>
-        <w:pStyle w:val="Prrafodelista"/>
+        <w:pStyle w:val="ListParagraph"/>
         <w:numPr>
           <w:ilvl w:val="1"/>
           <w:numId w:val="3"/>
@@ -6962,7 +6962,7 @@
     </w:p>
     <w:p>
       <w:pPr>
-        <w:pStyle w:val="Prrafodelista"/>
+        <w:pStyle w:val="ListParagraph"/>
         <w:numPr>
           <w:ilvl w:val="0"/>
           <w:numId w:val="3"/>
@@ -13551,7 +13551,7 @@
     </w:p>
     <w:p>
       <w:pPr>
-        <w:pStyle w:val="Prrafodelista"/>
+        <w:pStyle w:val="ListParagraph"/>
         <w:numPr>
           <w:ilvl w:val="1"/>
           <w:numId w:val="3"/>
@@ -13600,7 +13600,7 @@
     </w:p>
     <w:p>
       <w:pPr>
-        <w:pStyle w:val="Prrafodelista"/>
+        <w:pStyle w:val="ListParagraph"/>
         <w:ind w:left="360"/>
         <w:jc w:val="both"/>
         <w:rPr>
@@ -13916,7 +13916,7 @@
           </w:tcPr>
           <w:p>
             <w:pPr>
-              <w:pStyle w:val="Encabezado"/>
+              <w:pStyle w:val="Header"/>
               <w:tabs>
                 <w:tab w:val="clear" w:pos="4419"/>
                 <w:tab w:val="clear" w:pos="8838"/>
@@ -13978,7 +13978,7 @@
           </w:p>
           <w:p>
             <w:pPr>
-              <w:pStyle w:val="Encabezado"/>
+              <w:pStyle w:val="Header"/>
               <w:tabs>
                 <w:tab w:val="clear" w:pos="4419"/>
                 <w:tab w:val="clear" w:pos="8838"/>
@@ -14504,7 +14504,7 @@
     </w:p>
     <w:p>
       <w:pPr>
-        <w:pStyle w:val="Prrafodelista"/>
+        <w:pStyle w:val="ListParagraph"/>
         <w:numPr>
           <w:ilvl w:val="1"/>
           <w:numId w:val="3"/>
@@ -14529,15 +14529,28 @@
       <w:pPr>
         <w:jc w:val="both"/>
         <w:rPr>
-          <w:b/>
           <w:sz w:val="24"/>
           <w:szCs w:val="24"/>
         </w:rPr>
       </w:pPr>
+      <w:r>
+        <w:rPr>
+          <w:sz w:val="24"/>
+          <w:szCs w:val="24"/>
+        </w:rPr>
+        <w:t xml:space="preserve">El estado de la </w:t>
+      </w:r>
+      <w:r>
+        <w:rPr>
+          <w:sz w:val="24"/>
+          <w:szCs w:val="24"/>
+        </w:rPr>
+        <w:t>contabilidad de la Configuración de Software puede ser utilizado por varios elementos de la organización y el proyecto, incluyendo el equipo de desarrollo, el equipo de mantenimiento, gestión de proyectos y actividades de aseguramiento de la calidad.</w:t>
+      </w:r>
     </w:p>
     <w:p>
       <w:pPr>
-        <w:pStyle w:val="Prrafodelista"/>
+        <w:pStyle w:val="ListParagraph"/>
         <w:numPr>
           <w:ilvl w:val="2"/>
           <w:numId w:val="3"/>
@@ -14549,16 +14562,15 @@
           <w:szCs w:val="24"/>
         </w:rPr>
       </w:pPr>
-      <w:proofErr w:type="spellStart"/>
       <w:r>
         <w:rPr>
           <w:b/>
           <w:sz w:val="24"/>
           <w:szCs w:val="24"/>
         </w:rPr>
-        <w:t>Definicion</w:t>
+        <w:lastRenderedPageBreak/>
+        <w:t>Definición</w:t>
       </w:r>
-      <w:proofErr w:type="spellEnd"/>
       <w:r>
         <w:rPr>
           <w:b/>
@@ -14580,7 +14592,7 @@
     </w:p>
     <w:tbl>
       <w:tblPr>
-        <w:tblStyle w:val="Tablaconcuadrcula"/>
+        <w:tblStyle w:val="TableGrid"/>
         <w:tblpPr w:leftFromText="141" w:rightFromText="141" w:vertAnchor="page" w:horzAnchor="margin" w:tblpY="2053"/>
         <w:tblW w:w="0" w:type="auto"/>
         <w:tblLook w:val="04A0" w:firstRow="1" w:lastRow="0" w:firstColumn="1" w:lastColumn="0" w:noHBand="0" w:noVBand="1"/>
@@ -14774,10 +14786,383 @@
     <w:p/>
     <w:p/>
     <w:p/>
+    <w:tbl>
+      <w:tblPr>
+        <w:tblStyle w:val="TableGrid"/>
+        <w:tblpPr w:leftFromText="141" w:rightFromText="141" w:vertAnchor="page" w:horzAnchor="margin" w:tblpY="2053"/>
+        <w:tblW w:w="0" w:type="auto"/>
+        <w:tblLook w:val="04A0" w:firstRow="1" w:lastRow="0" w:firstColumn="1" w:lastColumn="0" w:noHBand="0" w:noVBand="1"/>
+      </w:tblPr>
+      <w:tblGrid>
+        <w:gridCol w:w="1190"/>
+        <w:gridCol w:w="4247"/>
+      </w:tblGrid>
+      <w:tr>
+        <w:tc>
+          <w:tcPr>
+            <w:tcW w:w="1190" w:type="dxa"/>
+          </w:tcPr>
+          <w:p>
+            <w:r>
+              <w:t>ID</w:t>
+            </w:r>
+          </w:p>
+        </w:tc>
+        <w:tc>
+          <w:tcPr>
+            <w:tcW w:w="4247" w:type="dxa"/>
+          </w:tcPr>
+          <w:p>
+            <w:r>
+              <w:t>RC-001</w:t>
+            </w:r>
+          </w:p>
+        </w:tc>
+      </w:tr>
+      <w:tr>
+        <w:tc>
+          <w:tcPr>
+            <w:tcW w:w="1190" w:type="dxa"/>
+          </w:tcPr>
+          <w:p>
+            <w:r>
+              <w:t>Autor</w:t>
+            </w:r>
+          </w:p>
+        </w:tc>
+        <w:tc>
+          <w:tcPr>
+            <w:tcW w:w="4247" w:type="dxa"/>
+          </w:tcPr>
+          <w:p>
+            <w:r>
+              <w:t>Nicolás Rodríguez</w:t>
+            </w:r>
+          </w:p>
+        </w:tc>
+      </w:tr>
+      <w:tr>
+        <w:tc>
+          <w:tcPr>
+            <w:tcW w:w="1190" w:type="dxa"/>
+          </w:tcPr>
+          <w:p>
+            <w:r>
+              <w:t>Titulo</w:t>
+            </w:r>
+          </w:p>
+        </w:tc>
+        <w:tc>
+          <w:tcPr>
+            <w:tcW w:w="4247" w:type="dxa"/>
+          </w:tcPr>
+          <w:p>
+            <w:r>
+              <w:t>Lista de ítems de la gestión de la configuración.</w:t>
+            </w:r>
+          </w:p>
+        </w:tc>
+      </w:tr>
+      <w:tr>
+        <w:tc>
+          <w:tcPr>
+            <w:tcW w:w="1190" w:type="dxa"/>
+          </w:tcPr>
+          <w:p>
+            <w:r>
+              <w:t>Propósito</w:t>
+            </w:r>
+          </w:p>
+        </w:tc>
+        <w:tc>
+          <w:tcPr>
+            <w:tcW w:w="4247" w:type="dxa"/>
+          </w:tcPr>
+          <w:p>
+            <w:r>
+              <w:t>Poder tener un listado de ítems para el Jefe de proyectos que sirva para hacer contraste para el control y la auditoría.</w:t>
+            </w:r>
+          </w:p>
+        </w:tc>
+      </w:tr>
+      <w:tr>
+        <w:tc>
+          <w:tcPr>
+            <w:tcW w:w="1190" w:type="dxa"/>
+          </w:tcPr>
+          <w:p>
+            <w:r>
+              <w:t>Entradas</w:t>
+            </w:r>
+          </w:p>
+        </w:tc>
+        <w:tc>
+          <w:tcPr>
+            <w:tcW w:w="4247" w:type="dxa"/>
+          </w:tcPr>
+          <w:p>
+            <w:r>
+              <w:t>- Id del proyecto</w:t>
+            </w:r>
+          </w:p>
+          <w:p>
+            <w:r>
+              <w:t>- Rango de fechas</w:t>
+            </w:r>
+          </w:p>
+        </w:tc>
+      </w:tr>
+      <w:tr>
+        <w:tc>
+          <w:tcPr>
+            <w:tcW w:w="1190" w:type="dxa"/>
+          </w:tcPr>
+          <w:p>
+            <w:r>
+              <w:t>Salidas</w:t>
+            </w:r>
+          </w:p>
+        </w:tc>
+        <w:tc>
+          <w:tcPr>
+            <w:tcW w:w="4247" w:type="dxa"/>
+          </w:tcPr>
+          <w:p>
+            <w:r>
+              <w:t>- Código del ítem</w:t>
+            </w:r>
+          </w:p>
+          <w:p>
+            <w:r>
+              <w:t>- Descripción del ítem</w:t>
+            </w:r>
+          </w:p>
+          <w:p>
+            <w:r>
+              <w:t>- Ruta de la ubicación del ítem</w:t>
+            </w:r>
+          </w:p>
+          <w:p>
+            <w:r>
+              <w:t>- Autor de la última modificación</w:t>
+            </w:r>
+          </w:p>
+          <w:p>
+            <w:r>
+              <w:t>- Fecha última modificación</w:t>
+            </w:r>
+          </w:p>
+        </w:tc>
+      </w:tr>
+    </w:tbl>
+    <w:tbl>
+      <w:tblPr>
+        <w:tblStyle w:val="TableGrid"/>
+        <w:tblW w:w="0" w:type="auto"/>
+        <w:tblLook w:val="04A0" w:firstRow="1" w:lastRow="0" w:firstColumn="1" w:lastColumn="0" w:noHBand="0" w:noVBand="1"/>
+      </w:tblPr>
+      <w:tblGrid>
+        <w:gridCol w:w="1098"/>
+        <w:gridCol w:w="4320"/>
+      </w:tblGrid>
+      <w:tr>
+        <w:tc>
+          <w:tcPr>
+            <w:tcW w:w="1098" w:type="dxa"/>
+          </w:tcPr>
+          <w:p>
+            <w:r>
+              <w:t>ID</w:t>
+            </w:r>
+          </w:p>
+        </w:tc>
+        <w:tc>
+          <w:tcPr>
+            <w:tcW w:w="4320" w:type="dxa"/>
+          </w:tcPr>
+          <w:p>
+            <w:r>
+              <w:t>RC-002</w:t>
+            </w:r>
+          </w:p>
+        </w:tc>
+      </w:tr>
+      <w:tr>
+        <w:tc>
+          <w:tcPr>
+            <w:tcW w:w="1098" w:type="dxa"/>
+          </w:tcPr>
+          <w:p>
+            <w:r>
+              <w:t>Autor</w:t>
+            </w:r>
+          </w:p>
+        </w:tc>
+        <w:tc>
+          <w:tcPr>
+            <w:tcW w:w="4320" w:type="dxa"/>
+          </w:tcPr>
+          <w:p>
+            <w:r>
+              <w:t>Walter Chávez</w:t>
+            </w:r>
+          </w:p>
+        </w:tc>
+      </w:tr>
+      <w:tr>
+        <w:tc>
+          <w:tcPr>
+            <w:tcW w:w="1098" w:type="dxa"/>
+          </w:tcPr>
+          <w:p>
+            <w:r>
+              <w:t>Titulo</w:t>
+            </w:r>
+          </w:p>
+        </w:tc>
+        <w:tc>
+          <w:tcPr>
+            <w:tcW w:w="4320" w:type="dxa"/>
+          </w:tcPr>
+          <w:p>
+            <w:r>
+              <w:t>Lista de Ítems por Línea Base</w:t>
+            </w:r>
+          </w:p>
+        </w:tc>
+      </w:tr>
+      <w:tr>
+        <w:tc>
+          <w:tcPr>
+            <w:tcW w:w="1098" w:type="dxa"/>
+          </w:tcPr>
+          <w:p>
+            <w:r>
+              <w:t>Propósito</w:t>
+            </w:r>
+          </w:p>
+        </w:tc>
+        <w:tc>
+          <w:tcPr>
+            <w:tcW w:w="4320" w:type="dxa"/>
+          </w:tcPr>
+          <w:p>
+            <w:r>
+              <w:t>Tener un listados de todos los Ítems de Configuración que conforman una línea Base por Sistema</w:t>
+            </w:r>
+          </w:p>
+        </w:tc>
+      </w:tr>
+      <w:tr>
+        <w:tc>
+          <w:tcPr>
+            <w:tcW w:w="1098" w:type="dxa"/>
+          </w:tcPr>
+          <w:p>
+            <w:r>
+              <w:t>Entradas</w:t>
+            </w:r>
+          </w:p>
+        </w:tc>
+        <w:tc>
+          <w:tcPr>
+            <w:tcW w:w="4320" w:type="dxa"/>
+          </w:tcPr>
+          <w:p>
+            <w:pPr>
+              <w:pStyle w:val="ListParagraph"/>
+              <w:numPr>
+                <w:ilvl w:val="0"/>
+                <w:numId w:val="9"/>
+              </w:numPr>
+            </w:pPr>
+            <w:r>
+              <w:t>ID del Sistema</w:t>
+            </w:r>
+          </w:p>
+        </w:tc>
+      </w:tr>
+      <w:tr>
+        <w:tc>
+          <w:tcPr>
+            <w:tcW w:w="1098" w:type="dxa"/>
+          </w:tcPr>
+          <w:p>
+            <w:r>
+              <w:t>Salidas</w:t>
+            </w:r>
+          </w:p>
+        </w:tc>
+        <w:tc>
+          <w:tcPr>
+            <w:tcW w:w="4320" w:type="dxa"/>
+          </w:tcPr>
+          <w:p>
+            <w:pPr>
+              <w:pStyle w:val="ListParagraph"/>
+              <w:numPr>
+                <w:ilvl w:val="0"/>
+                <w:numId w:val="9"/>
+              </w:numPr>
+            </w:pPr>
+            <w:r>
+              <w:t>Fecha de la Línea Base</w:t>
+            </w:r>
+          </w:p>
+          <w:p>
+            <w:pPr>
+              <w:pStyle w:val="ListParagraph"/>
+              <w:numPr>
+                <w:ilvl w:val="0"/>
+                <w:numId w:val="9"/>
+              </w:numPr>
+            </w:pPr>
+            <w:r>
+              <w:t>Código del Ítem</w:t>
+            </w:r>
+          </w:p>
+          <w:p>
+            <w:pPr>
+              <w:pStyle w:val="ListParagraph"/>
+              <w:numPr>
+                <w:ilvl w:val="0"/>
+                <w:numId w:val="9"/>
+              </w:numPr>
+            </w:pPr>
+            <w:r>
+              <w:t>Descripción del Ítem</w:t>
+            </w:r>
+          </w:p>
+          <w:p>
+            <w:pPr>
+              <w:pStyle w:val="ListParagraph"/>
+              <w:numPr>
+                <w:ilvl w:val="0"/>
+                <w:numId w:val="9"/>
+              </w:numPr>
+            </w:pPr>
+            <w:r>
+              <w:t xml:space="preserve">Autor de la </w:t>
+            </w:r>
+            <w:r>
+              <w:t>última</w:t>
+            </w:r>
+            <w:r>
+              <w:t xml:space="preserve"> Modificación del </w:t>
+            </w:r>
+            <w:proofErr w:type="spellStart"/>
+            <w:r>
+              <w:t>item</w:t>
+            </w:r>
+            <w:proofErr w:type="spellEnd"/>
+          </w:p>
+        </w:tc>
+      </w:tr>
+    </w:tbl>
     <w:p/>
     <w:p>
       <w:pPr>
-        <w:pStyle w:val="Prrafodelista"/>
+        <w:pStyle w:val="ListParagraph"/>
         <w:numPr>
           <w:ilvl w:val="2"/>
           <w:numId w:val="3"/>
@@ -14786,6 +15171,8 @@
           <w:b/>
         </w:rPr>
       </w:pPr>
+      <w:bookmarkStart w:id="1" w:name="_GoBack"/>
+      <w:bookmarkEnd w:id="1"/>
       <w:r>
         <w:rPr>
           <w:b/>
@@ -14793,10 +15180,9 @@
         <w:t>Definición de Reportes para el Desarrollador</w:t>
       </w:r>
     </w:p>
-    <w:p/>
     <w:tbl>
       <w:tblPr>
-        <w:tblStyle w:val="Tablaconcuadrcula"/>
+        <w:tblStyle w:val="TableGrid"/>
         <w:tblW w:w="5437" w:type="dxa"/>
         <w:tblLook w:val="04A0" w:firstRow="1" w:lastRow="0" w:firstColumn="1" w:lastColumn="0" w:noHBand="0" w:noVBand="1"/>
       </w:tblPr>
@@ -14966,9 +15352,252 @@
       </w:tr>
     </w:tbl>
     <w:p/>
+    <w:tbl>
+      <w:tblPr>
+        <w:tblStyle w:val="TableGrid"/>
+        <w:tblW w:w="0" w:type="auto"/>
+        <w:tblLook w:val="04A0" w:firstRow="1" w:lastRow="0" w:firstColumn="1" w:lastColumn="0" w:noHBand="0" w:noVBand="1"/>
+      </w:tblPr>
+      <w:tblGrid>
+        <w:gridCol w:w="1188"/>
+        <w:gridCol w:w="4230"/>
+      </w:tblGrid>
+      <w:tr>
+        <w:tc>
+          <w:tcPr>
+            <w:tcW w:w="1188" w:type="dxa"/>
+          </w:tcPr>
+          <w:p>
+            <w:r>
+              <w:lastRenderedPageBreak/>
+              <w:t>ID</w:t>
+            </w:r>
+          </w:p>
+        </w:tc>
+        <w:tc>
+          <w:tcPr>
+            <w:tcW w:w="4230" w:type="dxa"/>
+          </w:tcPr>
+          <w:p>
+            <w:r>
+              <w:t>RC-004</w:t>
+            </w:r>
+          </w:p>
+        </w:tc>
+      </w:tr>
+      <w:tr>
+        <w:tc>
+          <w:tcPr>
+            <w:tcW w:w="1188" w:type="dxa"/>
+          </w:tcPr>
+          <w:p>
+            <w:r>
+              <w:t>Autor</w:t>
+            </w:r>
+          </w:p>
+        </w:tc>
+        <w:tc>
+          <w:tcPr>
+            <w:tcW w:w="4230" w:type="dxa"/>
+          </w:tcPr>
+          <w:p>
+            <w:r>
+              <w:t>Walter Chávez</w:t>
+            </w:r>
+          </w:p>
+        </w:tc>
+      </w:tr>
+      <w:tr>
+        <w:tc>
+          <w:tcPr>
+            <w:tcW w:w="1188" w:type="dxa"/>
+          </w:tcPr>
+          <w:p>
+            <w:r>
+              <w:t>Titulo</w:t>
+            </w:r>
+          </w:p>
+        </w:tc>
+        <w:tc>
+          <w:tcPr>
+            <w:tcW w:w="4230" w:type="dxa"/>
+          </w:tcPr>
+          <w:p>
+            <w:r>
+              <w:t>Relación de Ítems modificados por un desarrollador en un periodo de fechas ingresado</w:t>
+            </w:r>
+          </w:p>
+        </w:tc>
+      </w:tr>
+      <w:tr>
+        <w:tc>
+          <w:tcPr>
+            <w:tcW w:w="1188" w:type="dxa"/>
+          </w:tcPr>
+          <w:p>
+            <w:r>
+              <w:t>Propósito</w:t>
+            </w:r>
+          </w:p>
+        </w:tc>
+        <w:tc>
+          <w:tcPr>
+            <w:tcW w:w="4230" w:type="dxa"/>
+          </w:tcPr>
+          <w:p>
+            <w:r>
+              <w:t>Conocer la relación de Ítems que fueron modificados o creados en un periodo de fechas por desarrollador</w:t>
+            </w:r>
+          </w:p>
+        </w:tc>
+      </w:tr>
+      <w:tr>
+        <w:tc>
+          <w:tcPr>
+            <w:tcW w:w="1188" w:type="dxa"/>
+          </w:tcPr>
+          <w:p>
+            <w:r>
+              <w:t>Entradas</w:t>
+            </w:r>
+          </w:p>
+        </w:tc>
+        <w:tc>
+          <w:tcPr>
+            <w:tcW w:w="4230" w:type="dxa"/>
+          </w:tcPr>
+          <w:p>
+            <w:pPr>
+              <w:pStyle w:val="ListParagraph"/>
+              <w:numPr>
+                <w:ilvl w:val="0"/>
+                <w:numId w:val="10"/>
+              </w:numPr>
+            </w:pPr>
+            <w:r>
+              <w:t>Id del Programador</w:t>
+            </w:r>
+          </w:p>
+          <w:p>
+            <w:pPr>
+              <w:pStyle w:val="ListParagraph"/>
+              <w:numPr>
+                <w:ilvl w:val="0"/>
+                <w:numId w:val="10"/>
+              </w:numPr>
+            </w:pPr>
+            <w:r>
+              <w:t>Fecha Inicio</w:t>
+            </w:r>
+          </w:p>
+          <w:p>
+            <w:pPr>
+              <w:pStyle w:val="ListParagraph"/>
+              <w:numPr>
+                <w:ilvl w:val="0"/>
+                <w:numId w:val="10"/>
+              </w:numPr>
+            </w:pPr>
+            <w:r>
+              <w:t>Fecha Fin</w:t>
+            </w:r>
+          </w:p>
+        </w:tc>
+      </w:tr>
+      <w:tr>
+        <w:tc>
+          <w:tcPr>
+            <w:tcW w:w="1188" w:type="dxa"/>
+          </w:tcPr>
+          <w:p>
+            <w:r>
+              <w:t>Salidas</w:t>
+            </w:r>
+          </w:p>
+        </w:tc>
+        <w:tc>
+          <w:tcPr>
+            <w:tcW w:w="4230" w:type="dxa"/>
+          </w:tcPr>
+          <w:p>
+            <w:pPr>
+              <w:pStyle w:val="ListParagraph"/>
+              <w:numPr>
+                <w:ilvl w:val="0"/>
+                <w:numId w:val="11"/>
+              </w:numPr>
+            </w:pPr>
+            <w:r>
+              <w:t>Id del Programador</w:t>
+            </w:r>
+          </w:p>
+          <w:p>
+            <w:pPr>
+              <w:pStyle w:val="ListParagraph"/>
+              <w:numPr>
+                <w:ilvl w:val="0"/>
+                <w:numId w:val="11"/>
+              </w:numPr>
+            </w:pPr>
+            <w:r>
+              <w:t>Nombre del programador</w:t>
+            </w:r>
+          </w:p>
+          <w:p>
+            <w:pPr>
+              <w:pStyle w:val="ListParagraph"/>
+              <w:numPr>
+                <w:ilvl w:val="0"/>
+                <w:numId w:val="11"/>
+              </w:numPr>
+            </w:pPr>
+            <w:r>
+              <w:t>Id Ítem</w:t>
+            </w:r>
+          </w:p>
+          <w:p>
+            <w:pPr>
+              <w:pStyle w:val="ListParagraph"/>
+              <w:numPr>
+                <w:ilvl w:val="0"/>
+                <w:numId w:val="11"/>
+              </w:numPr>
+            </w:pPr>
+            <w:r>
+              <w:t>Descripción del Ítem</w:t>
+            </w:r>
+          </w:p>
+          <w:p>
+            <w:pPr>
+              <w:pStyle w:val="ListParagraph"/>
+              <w:numPr>
+                <w:ilvl w:val="0"/>
+                <w:numId w:val="11"/>
+              </w:numPr>
+            </w:pPr>
+            <w:r>
+              <w:t>Ruta de Ubicación del Ítem</w:t>
+            </w:r>
+          </w:p>
+          <w:p>
+            <w:pPr>
+              <w:pStyle w:val="ListParagraph"/>
+              <w:numPr>
+                <w:ilvl w:val="0"/>
+                <w:numId w:val="11"/>
+              </w:numPr>
+            </w:pPr>
+            <w:r>
+              <w:t>Fecha de Modificación</w:t>
+            </w:r>
+          </w:p>
+        </w:tc>
+      </w:tr>
+    </w:tbl>
+    <w:p/>
     <w:p>
       <w:pPr>
-        <w:pStyle w:val="Prrafodelista"/>
+        <w:pStyle w:val="ListParagraph"/>
         <w:numPr>
           <w:ilvl w:val="1"/>
           <w:numId w:val="3"/>
@@ -14984,10 +15613,28 @@
         <w:t>Auditorias</w:t>
       </w:r>
     </w:p>
+    <w:p>
+      <w:pPr>
+        <w:pStyle w:val="ListParagraph"/>
+        <w:ind w:left="360"/>
+        <w:rPr>
+          <w:b/>
+        </w:rPr>
+      </w:pPr>
+    </w:p>
+    <w:p>
+      <w:pPr>
+        <w:pStyle w:val="ListParagraph"/>
+        <w:ind w:left="0"/>
+      </w:pPr>
+      <w:r>
+        <w:t>Parte de la información producida por la actividad del estado de la contabilidad durante el curso del ciclo de vida puede ser usado o destinado para el control de Auditorias tanto externas como internas</w:t>
+      </w:r>
+    </w:p>
     <w:p/>
     <w:p>
       <w:pPr>
-        <w:pStyle w:val="Prrafodelista"/>
+        <w:pStyle w:val="ListParagraph"/>
         <w:numPr>
           <w:ilvl w:val="2"/>
           <w:numId w:val="3"/>
@@ -15006,7 +15653,7 @@
     <w:p/>
     <w:tbl>
       <w:tblPr>
-        <w:tblStyle w:val="Tablaconcuadrcula"/>
+        <w:tblStyle w:val="TableGrid"/>
         <w:tblW w:w="6361" w:type="dxa"/>
         <w:tblLook w:val="04A0" w:firstRow="1" w:lastRow="0" w:firstColumn="1" w:lastColumn="0" w:noHBand="0" w:noVBand="1"/>
       </w:tblPr>
@@ -15090,7 +15737,6 @@
           </w:tcPr>
           <w:p>
             <w:r>
-              <w:lastRenderedPageBreak/>
               <w:t>Propósito</w:t>
             </w:r>
           </w:p>
@@ -15176,10 +15822,284 @@
         </w:tc>
       </w:tr>
     </w:tbl>
-    <w:p>
-      <w:bookmarkStart w:id="1" w:name="_GoBack"/>
-      <w:bookmarkEnd w:id="1"/>
-    </w:p>
+    <w:p/>
+    <w:tbl>
+      <w:tblPr>
+        <w:tblStyle w:val="TableGrid"/>
+        <w:tblW w:w="0" w:type="auto"/>
+        <w:tblLook w:val="04A0" w:firstRow="1" w:lastRow="0" w:firstColumn="1" w:lastColumn="0" w:noHBand="0" w:noVBand="1"/>
+      </w:tblPr>
+      <w:tblGrid>
+        <w:gridCol w:w="2088"/>
+        <w:gridCol w:w="4320"/>
+      </w:tblGrid>
+      <w:tr>
+        <w:tc>
+          <w:tcPr>
+            <w:tcW w:w="2088" w:type="dxa"/>
+          </w:tcPr>
+          <w:p>
+            <w:r>
+              <w:t>ID</w:t>
+            </w:r>
+          </w:p>
+        </w:tc>
+        <w:tc>
+          <w:tcPr>
+            <w:tcW w:w="4320" w:type="dxa"/>
+          </w:tcPr>
+          <w:p>
+            <w:r>
+              <w:t>RAC-002</w:t>
+            </w:r>
+          </w:p>
+        </w:tc>
+      </w:tr>
+      <w:tr>
+        <w:tc>
+          <w:tcPr>
+            <w:tcW w:w="2088" w:type="dxa"/>
+          </w:tcPr>
+          <w:p>
+            <w:r>
+              <w:t>Tipo de Reporte</w:t>
+            </w:r>
+          </w:p>
+        </w:tc>
+        <w:tc>
+          <w:tcPr>
+            <w:tcW w:w="4320" w:type="dxa"/>
+          </w:tcPr>
+          <w:p>
+            <w:r>
+              <w:t>Auditoría de la configuración</w:t>
+            </w:r>
+          </w:p>
+        </w:tc>
+      </w:tr>
+      <w:tr>
+        <w:tc>
+          <w:tcPr>
+            <w:tcW w:w="2088" w:type="dxa"/>
+          </w:tcPr>
+          <w:p>
+            <w:r>
+              <w:t>Autor</w:t>
+            </w:r>
+          </w:p>
+        </w:tc>
+        <w:tc>
+          <w:tcPr>
+            <w:tcW w:w="4320" w:type="dxa"/>
+          </w:tcPr>
+          <w:p>
+            <w:r>
+              <w:t>Walter Chávez</w:t>
+            </w:r>
+          </w:p>
+        </w:tc>
+      </w:tr>
+      <w:tr>
+        <w:tc>
+          <w:tcPr>
+            <w:tcW w:w="2088" w:type="dxa"/>
+          </w:tcPr>
+          <w:p>
+            <w:r>
+              <w:lastRenderedPageBreak/>
+              <w:t>Título</w:t>
+            </w:r>
+          </w:p>
+        </w:tc>
+        <w:tc>
+          <w:tcPr>
+            <w:tcW w:w="4320" w:type="dxa"/>
+          </w:tcPr>
+          <w:p>
+            <w:r>
+              <w:t>Lista de Ítems modificados en un periodo de Tiempo en un sistema</w:t>
+            </w:r>
+          </w:p>
+        </w:tc>
+      </w:tr>
+      <w:tr>
+        <w:tc>
+          <w:tcPr>
+            <w:tcW w:w="2088" w:type="dxa"/>
+          </w:tcPr>
+          <w:p>
+            <w:r>
+              <w:t>Propósito</w:t>
+            </w:r>
+          </w:p>
+        </w:tc>
+        <w:tc>
+          <w:tcPr>
+            <w:tcW w:w="4320" w:type="dxa"/>
+          </w:tcPr>
+          <w:p>
+            <w:r>
+              <w:t>Tener una relación de Ítems por sistema que fueron modificados dentro de un periodo de tiempo</w:t>
+            </w:r>
+          </w:p>
+        </w:tc>
+      </w:tr>
+      <w:tr>
+        <w:tc>
+          <w:tcPr>
+            <w:tcW w:w="2088" w:type="dxa"/>
+          </w:tcPr>
+          <w:p>
+            <w:r>
+              <w:t>Entradas</w:t>
+            </w:r>
+          </w:p>
+        </w:tc>
+        <w:tc>
+          <w:tcPr>
+            <w:tcW w:w="4320" w:type="dxa"/>
+          </w:tcPr>
+          <w:p>
+            <w:pPr>
+              <w:pStyle w:val="ListParagraph"/>
+              <w:numPr>
+                <w:ilvl w:val="0"/>
+                <w:numId w:val="12"/>
+              </w:numPr>
+            </w:pPr>
+            <w:r>
+              <w:t>Id del Sistema</w:t>
+            </w:r>
+          </w:p>
+          <w:p>
+            <w:pPr>
+              <w:pStyle w:val="ListParagraph"/>
+              <w:numPr>
+                <w:ilvl w:val="0"/>
+                <w:numId w:val="12"/>
+              </w:numPr>
+            </w:pPr>
+            <w:r>
+              <w:t>Fecha Inicio</w:t>
+            </w:r>
+          </w:p>
+          <w:p>
+            <w:pPr>
+              <w:pStyle w:val="ListParagraph"/>
+              <w:numPr>
+                <w:ilvl w:val="0"/>
+                <w:numId w:val="12"/>
+              </w:numPr>
+            </w:pPr>
+            <w:r>
+              <w:t>Fecha Fin</w:t>
+            </w:r>
+          </w:p>
+        </w:tc>
+      </w:tr>
+      <w:tr>
+        <w:tc>
+          <w:tcPr>
+            <w:tcW w:w="2088" w:type="dxa"/>
+          </w:tcPr>
+          <w:p>
+            <w:r>
+              <w:t>Salidas</w:t>
+            </w:r>
+          </w:p>
+        </w:tc>
+        <w:tc>
+          <w:tcPr>
+            <w:tcW w:w="4320" w:type="dxa"/>
+          </w:tcPr>
+          <w:p>
+            <w:pPr>
+              <w:pStyle w:val="ListParagraph"/>
+              <w:numPr>
+                <w:ilvl w:val="0"/>
+                <w:numId w:val="13"/>
+              </w:numPr>
+            </w:pPr>
+            <w:r>
+              <w:t>Id del Sistema</w:t>
+            </w:r>
+          </w:p>
+          <w:p>
+            <w:pPr>
+              <w:pStyle w:val="ListParagraph"/>
+              <w:numPr>
+                <w:ilvl w:val="0"/>
+                <w:numId w:val="13"/>
+              </w:numPr>
+            </w:pPr>
+            <w:r>
+              <w:t>Descripción del Sistema</w:t>
+            </w:r>
+          </w:p>
+          <w:p>
+            <w:pPr>
+              <w:pStyle w:val="ListParagraph"/>
+              <w:numPr>
+                <w:ilvl w:val="0"/>
+                <w:numId w:val="13"/>
+              </w:numPr>
+            </w:pPr>
+            <w:r>
+              <w:t>Id del Ítem</w:t>
+            </w:r>
+          </w:p>
+          <w:p>
+            <w:pPr>
+              <w:pStyle w:val="ListParagraph"/>
+              <w:numPr>
+                <w:ilvl w:val="0"/>
+                <w:numId w:val="13"/>
+              </w:numPr>
+            </w:pPr>
+            <w:r>
+              <w:t>Descripción del Ítem</w:t>
+            </w:r>
+          </w:p>
+          <w:p>
+            <w:pPr>
+              <w:pStyle w:val="ListParagraph"/>
+              <w:numPr>
+                <w:ilvl w:val="0"/>
+                <w:numId w:val="13"/>
+              </w:numPr>
+            </w:pPr>
+            <w:r>
+              <w:t>Fecha de Actualización</w:t>
+            </w:r>
+          </w:p>
+          <w:p>
+            <w:pPr>
+              <w:pStyle w:val="ListParagraph"/>
+              <w:numPr>
+                <w:ilvl w:val="0"/>
+                <w:numId w:val="13"/>
+              </w:numPr>
+            </w:pPr>
+            <w:r>
+              <w:t>Id del programador que ejecutó el cambio</w:t>
+            </w:r>
+          </w:p>
+          <w:p>
+            <w:pPr>
+              <w:pStyle w:val="ListParagraph"/>
+              <w:numPr>
+                <w:ilvl w:val="0"/>
+                <w:numId w:val="13"/>
+              </w:numPr>
+            </w:pPr>
+            <w:r>
+              <w:t>Número de la solicitud de Cambio</w:t>
+            </w:r>
+          </w:p>
+        </w:tc>
+      </w:tr>
+    </w:tbl>
+    <w:p/>
     <w:sectPr>
       <w:pgSz w:w="12240" w:h="15840"/>
       <w:pgMar w:top="1440" w:right="1440" w:bottom="1440" w:left="1440" w:header="720" w:footer="720" w:gutter="0"/>
@@ -15191,8 +16111,344 @@
 </file>
 
 <file path=word/numbering.xml><?xml version="1.0" encoding="utf-8"?>
-<w:numbering xmlns:wpc="http://schemas.microsoft.com/office/word/2010/wordprocessingCanvas" xmlns:cx="http://schemas.microsoft.com/office/drawing/2014/chartex" xmlns:mc="http://schemas.openxmlformats.org/markup-compatibility/2006" xmlns:o="urn:schemas-microsoft-com:office:office" xmlns:r="http://schemas.openxmlformats.org/officeDocument/2006/relationships" xmlns:m="http://schemas.openxmlformats.org/officeDocument/2006/math" xmlns:v="urn:schemas-microsoft-com:vml" xmlns:wp14="http://schemas.microsoft.com/office/word/2010/wordprocessingDrawing" xmlns:wp="http://schemas.openxmlformats.org/drawingml/2006/wordprocessingDrawing" xmlns:w10="urn:schemas-microsoft-com:office:word" xmlns:w="http://schemas.openxmlformats.org/wordprocessingml/2006/main" xmlns:w14="http://schemas.microsoft.com/office/word/2010/wordml" xmlns:w15="http://schemas.microsoft.com/office/word/2012/wordml" xmlns:w16se="http://schemas.microsoft.com/office/word/2015/wordml/symex" xmlns:wpg="http://schemas.microsoft.com/office/word/2010/wordprocessingGroup" xmlns:wpi="http://schemas.microsoft.com/office/word/2010/wordprocessingInk" xmlns:wne="http://schemas.microsoft.com/office/word/2006/wordml" xmlns:wps="http://schemas.microsoft.com/office/word/2010/wordprocessingShape" mc:Ignorable="w14 w15 w16se wp14">
+<w:numbering xmlns:wpc="http://schemas.microsoft.com/office/word/2010/wordprocessingCanvas" xmlns:cx="http://schemas.microsoft.com/office/drawing/2014/chartex" xmlns:cx1="http://schemas.microsoft.com/office/drawing/2015/9/8/chartex" xmlns:mc="http://schemas.openxmlformats.org/markup-compatibility/2006" xmlns:o="urn:schemas-microsoft-com:office:office" xmlns:r="http://schemas.openxmlformats.org/officeDocument/2006/relationships" xmlns:m="http://schemas.openxmlformats.org/officeDocument/2006/math" xmlns:v="urn:schemas-microsoft-com:vml" xmlns:wp14="http://schemas.microsoft.com/office/word/2010/wordprocessingDrawing" xmlns:wp="http://schemas.openxmlformats.org/drawingml/2006/wordprocessingDrawing" xmlns:w10="urn:schemas-microsoft-com:office:word" xmlns:w="http://schemas.openxmlformats.org/wordprocessingml/2006/main" xmlns:w14="http://schemas.microsoft.com/office/word/2010/wordml" xmlns:w15="http://schemas.microsoft.com/office/word/2012/wordml" xmlns:w16se="http://schemas.microsoft.com/office/word/2015/wordml/symex" xmlns:wpg="http://schemas.microsoft.com/office/word/2010/wordprocessingGroup" xmlns:wpi="http://schemas.microsoft.com/office/word/2010/wordprocessingInk" xmlns:wne="http://schemas.microsoft.com/office/word/2006/wordml" xmlns:wps="http://schemas.microsoft.com/office/word/2010/wordprocessingShape" mc:Ignorable="w14 w15 w16se wp14">
   <w:abstractNum w:abstractNumId="0" w15:restartNumberingAfterBreak="0">
+    <w:nsid w:val="01A24FC1"/>
+    <w:multiLevelType w:val="hybridMultilevel"/>
+    <w:tmpl w:val="01EE6C30"/>
+    <w:lvl w:ilvl="0" w:tplc="7AD83386">
+      <w:numFmt w:val="bullet"/>
+      <w:lvlText w:val="-"/>
+      <w:lvlJc w:val="left"/>
+      <w:pPr>
+        <w:ind w:left="360" w:hanging="360"/>
+      </w:pPr>
+      <w:rPr>
+        <w:rFonts w:ascii="Calibri" w:eastAsiaTheme="minorHAnsi" w:hAnsi="Calibri" w:cs="Calibri" w:hint="default"/>
+      </w:rPr>
+    </w:lvl>
+    <w:lvl w:ilvl="1" w:tplc="280A0003" w:tentative="1">
+      <w:start w:val="1"/>
+      <w:numFmt w:val="bullet"/>
+      <w:lvlText w:val="o"/>
+      <w:lvlJc w:val="left"/>
+      <w:pPr>
+        <w:ind w:left="1080" w:hanging="360"/>
+      </w:pPr>
+      <w:rPr>
+        <w:rFonts w:ascii="Courier New" w:hAnsi="Courier New" w:cs="Courier New" w:hint="default"/>
+      </w:rPr>
+    </w:lvl>
+    <w:lvl w:ilvl="2" w:tplc="280A0005" w:tentative="1">
+      <w:start w:val="1"/>
+      <w:numFmt w:val="bullet"/>
+      <w:lvlText w:val=""/>
+      <w:lvlJc w:val="left"/>
+      <w:pPr>
+        <w:ind w:left="1800" w:hanging="360"/>
+      </w:pPr>
+      <w:rPr>
+        <w:rFonts w:ascii="Wingdings" w:hAnsi="Wingdings" w:hint="default"/>
+      </w:rPr>
+    </w:lvl>
+    <w:lvl w:ilvl="3" w:tplc="280A0001" w:tentative="1">
+      <w:start w:val="1"/>
+      <w:numFmt w:val="bullet"/>
+      <w:lvlText w:val=""/>
+      <w:lvlJc w:val="left"/>
+      <w:pPr>
+        <w:ind w:left="2520" w:hanging="360"/>
+      </w:pPr>
+      <w:rPr>
+        <w:rFonts w:ascii="Symbol" w:hAnsi="Symbol" w:hint="default"/>
+      </w:rPr>
+    </w:lvl>
+    <w:lvl w:ilvl="4" w:tplc="280A0003" w:tentative="1">
+      <w:start w:val="1"/>
+      <w:numFmt w:val="bullet"/>
+      <w:lvlText w:val="o"/>
+      <w:lvlJc w:val="left"/>
+      <w:pPr>
+        <w:ind w:left="3240" w:hanging="360"/>
+      </w:pPr>
+      <w:rPr>
+        <w:rFonts w:ascii="Courier New" w:hAnsi="Courier New" w:cs="Courier New" w:hint="default"/>
+      </w:rPr>
+    </w:lvl>
+    <w:lvl w:ilvl="5" w:tplc="280A0005" w:tentative="1">
+      <w:start w:val="1"/>
+      <w:numFmt w:val="bullet"/>
+      <w:lvlText w:val=""/>
+      <w:lvlJc w:val="left"/>
+      <w:pPr>
+        <w:ind w:left="3960" w:hanging="360"/>
+      </w:pPr>
+      <w:rPr>
+        <w:rFonts w:ascii="Wingdings" w:hAnsi="Wingdings" w:hint="default"/>
+      </w:rPr>
+    </w:lvl>
+    <w:lvl w:ilvl="6" w:tplc="280A0001" w:tentative="1">
+      <w:start w:val="1"/>
+      <w:numFmt w:val="bullet"/>
+      <w:lvlText w:val=""/>
+      <w:lvlJc w:val="left"/>
+      <w:pPr>
+        <w:ind w:left="4680" w:hanging="360"/>
+      </w:pPr>
+      <w:rPr>
+        <w:rFonts w:ascii="Symbol" w:hAnsi="Symbol" w:hint="default"/>
+      </w:rPr>
+    </w:lvl>
+    <w:lvl w:ilvl="7" w:tplc="280A0003" w:tentative="1">
+      <w:start w:val="1"/>
+      <w:numFmt w:val="bullet"/>
+      <w:lvlText w:val="o"/>
+      <w:lvlJc w:val="left"/>
+      <w:pPr>
+        <w:ind w:left="5400" w:hanging="360"/>
+      </w:pPr>
+      <w:rPr>
+        <w:rFonts w:ascii="Courier New" w:hAnsi="Courier New" w:cs="Courier New" w:hint="default"/>
+      </w:rPr>
+    </w:lvl>
+    <w:lvl w:ilvl="8" w:tplc="280A0005" w:tentative="1">
+      <w:start w:val="1"/>
+      <w:numFmt w:val="bullet"/>
+      <w:lvlText w:val=""/>
+      <w:lvlJc w:val="left"/>
+      <w:pPr>
+        <w:ind w:left="6120" w:hanging="360"/>
+      </w:pPr>
+      <w:rPr>
+        <w:rFonts w:ascii="Wingdings" w:hAnsi="Wingdings" w:hint="default"/>
+      </w:rPr>
+    </w:lvl>
+  </w:abstractNum>
+  <w:abstractNum w:abstractNumId="1" w15:restartNumberingAfterBreak="0">
+    <w:nsid w:val="0A4355FA"/>
+    <w:multiLevelType w:val="hybridMultilevel"/>
+    <w:tmpl w:val="5A609780"/>
+    <w:lvl w:ilvl="0" w:tplc="7AD83386">
+      <w:numFmt w:val="bullet"/>
+      <w:lvlText w:val="-"/>
+      <w:lvlJc w:val="left"/>
+      <w:pPr>
+        <w:ind w:left="360" w:hanging="360"/>
+      </w:pPr>
+      <w:rPr>
+        <w:rFonts w:ascii="Calibri" w:eastAsiaTheme="minorHAnsi" w:hAnsi="Calibri" w:cs="Calibri" w:hint="default"/>
+      </w:rPr>
+    </w:lvl>
+    <w:lvl w:ilvl="1" w:tplc="280A0003" w:tentative="1">
+      <w:start w:val="1"/>
+      <w:numFmt w:val="bullet"/>
+      <w:lvlText w:val="o"/>
+      <w:lvlJc w:val="left"/>
+      <w:pPr>
+        <w:ind w:left="1080" w:hanging="360"/>
+      </w:pPr>
+      <w:rPr>
+        <w:rFonts w:ascii="Courier New" w:hAnsi="Courier New" w:cs="Courier New" w:hint="default"/>
+      </w:rPr>
+    </w:lvl>
+    <w:lvl w:ilvl="2" w:tplc="280A0005" w:tentative="1">
+      <w:start w:val="1"/>
+      <w:numFmt w:val="bullet"/>
+      <w:lvlText w:val=""/>
+      <w:lvlJc w:val="left"/>
+      <w:pPr>
+        <w:ind w:left="1800" w:hanging="360"/>
+      </w:pPr>
+      <w:rPr>
+        <w:rFonts w:ascii="Wingdings" w:hAnsi="Wingdings" w:hint="default"/>
+      </w:rPr>
+    </w:lvl>
+    <w:lvl w:ilvl="3" w:tplc="280A0001" w:tentative="1">
+      <w:start w:val="1"/>
+      <w:numFmt w:val="bullet"/>
+      <w:lvlText w:val=""/>
+      <w:lvlJc w:val="left"/>
+      <w:pPr>
+        <w:ind w:left="2520" w:hanging="360"/>
+      </w:pPr>
+      <w:rPr>
+        <w:rFonts w:ascii="Symbol" w:hAnsi="Symbol" w:hint="default"/>
+      </w:rPr>
+    </w:lvl>
+    <w:lvl w:ilvl="4" w:tplc="280A0003" w:tentative="1">
+      <w:start w:val="1"/>
+      <w:numFmt w:val="bullet"/>
+      <w:lvlText w:val="o"/>
+      <w:lvlJc w:val="left"/>
+      <w:pPr>
+        <w:ind w:left="3240" w:hanging="360"/>
+      </w:pPr>
+      <w:rPr>
+        <w:rFonts w:ascii="Courier New" w:hAnsi="Courier New" w:cs="Courier New" w:hint="default"/>
+      </w:rPr>
+    </w:lvl>
+    <w:lvl w:ilvl="5" w:tplc="280A0005" w:tentative="1">
+      <w:start w:val="1"/>
+      <w:numFmt w:val="bullet"/>
+      <w:lvlText w:val=""/>
+      <w:lvlJc w:val="left"/>
+      <w:pPr>
+        <w:ind w:left="3960" w:hanging="360"/>
+      </w:pPr>
+      <w:rPr>
+        <w:rFonts w:ascii="Wingdings" w:hAnsi="Wingdings" w:hint="default"/>
+      </w:rPr>
+    </w:lvl>
+    <w:lvl w:ilvl="6" w:tplc="280A0001" w:tentative="1">
+      <w:start w:val="1"/>
+      <w:numFmt w:val="bullet"/>
+      <w:lvlText w:val=""/>
+      <w:lvlJc w:val="left"/>
+      <w:pPr>
+        <w:ind w:left="4680" w:hanging="360"/>
+      </w:pPr>
+      <w:rPr>
+        <w:rFonts w:ascii="Symbol" w:hAnsi="Symbol" w:hint="default"/>
+      </w:rPr>
+    </w:lvl>
+    <w:lvl w:ilvl="7" w:tplc="280A0003" w:tentative="1">
+      <w:start w:val="1"/>
+      <w:numFmt w:val="bullet"/>
+      <w:lvlText w:val="o"/>
+      <w:lvlJc w:val="left"/>
+      <w:pPr>
+        <w:ind w:left="5400" w:hanging="360"/>
+      </w:pPr>
+      <w:rPr>
+        <w:rFonts w:ascii="Courier New" w:hAnsi="Courier New" w:cs="Courier New" w:hint="default"/>
+      </w:rPr>
+    </w:lvl>
+    <w:lvl w:ilvl="8" w:tplc="280A0005" w:tentative="1">
+      <w:start w:val="1"/>
+      <w:numFmt w:val="bullet"/>
+      <w:lvlText w:val=""/>
+      <w:lvlJc w:val="left"/>
+      <w:pPr>
+        <w:ind w:left="6120" w:hanging="360"/>
+      </w:pPr>
+      <w:rPr>
+        <w:rFonts w:ascii="Wingdings" w:hAnsi="Wingdings" w:hint="default"/>
+      </w:rPr>
+    </w:lvl>
+  </w:abstractNum>
+  <w:abstractNum w:abstractNumId="2" w15:restartNumberingAfterBreak="0">
+    <w:nsid w:val="19602269"/>
+    <w:multiLevelType w:val="hybridMultilevel"/>
+    <w:tmpl w:val="BA025B82"/>
+    <w:lvl w:ilvl="0" w:tplc="7AD83386">
+      <w:numFmt w:val="bullet"/>
+      <w:lvlText w:val="-"/>
+      <w:lvlJc w:val="left"/>
+      <w:pPr>
+        <w:ind w:left="360" w:hanging="360"/>
+      </w:pPr>
+      <w:rPr>
+        <w:rFonts w:ascii="Calibri" w:eastAsiaTheme="minorHAnsi" w:hAnsi="Calibri" w:cs="Calibri" w:hint="default"/>
+      </w:rPr>
+    </w:lvl>
+    <w:lvl w:ilvl="1" w:tplc="280A0003" w:tentative="1">
+      <w:start w:val="1"/>
+      <w:numFmt w:val="bullet"/>
+      <w:lvlText w:val="o"/>
+      <w:lvlJc w:val="left"/>
+      <w:pPr>
+        <w:ind w:left="1080" w:hanging="360"/>
+      </w:pPr>
+      <w:rPr>
+        <w:rFonts w:ascii="Courier New" w:hAnsi="Courier New" w:cs="Courier New" w:hint="default"/>
+      </w:rPr>
+    </w:lvl>
+    <w:lvl w:ilvl="2" w:tplc="280A0005" w:tentative="1">
+      <w:start w:val="1"/>
+      <w:numFmt w:val="bullet"/>
+      <w:lvlText w:val=""/>
+      <w:lvlJc w:val="left"/>
+      <w:pPr>
+        <w:ind w:left="1800" w:hanging="360"/>
+      </w:pPr>
+      <w:rPr>
+        <w:rFonts w:ascii="Wingdings" w:hAnsi="Wingdings" w:hint="default"/>
+      </w:rPr>
+    </w:lvl>
+    <w:lvl w:ilvl="3" w:tplc="280A0001" w:tentative="1">
+      <w:start w:val="1"/>
+      <w:numFmt w:val="bullet"/>
+      <w:lvlText w:val=""/>
+      <w:lvlJc w:val="left"/>
+      <w:pPr>
+        <w:ind w:left="2520" w:hanging="360"/>
+      </w:pPr>
+      <w:rPr>
+        <w:rFonts w:ascii="Symbol" w:hAnsi="Symbol" w:hint="default"/>
+      </w:rPr>
+    </w:lvl>
+    <w:lvl w:ilvl="4" w:tplc="280A0003" w:tentative="1">
+      <w:start w:val="1"/>
+      <w:numFmt w:val="bullet"/>
+      <w:lvlText w:val="o"/>
+      <w:lvlJc w:val="left"/>
+      <w:pPr>
+        <w:ind w:left="3240" w:hanging="360"/>
+      </w:pPr>
+      <w:rPr>
+        <w:rFonts w:ascii="Courier New" w:hAnsi="Courier New" w:cs="Courier New" w:hint="default"/>
+      </w:rPr>
+    </w:lvl>
+    <w:lvl w:ilvl="5" w:tplc="280A0005" w:tentative="1">
+      <w:start w:val="1"/>
+      <w:numFmt w:val="bullet"/>
+      <w:lvlText w:val=""/>
+      <w:lvlJc w:val="left"/>
+      <w:pPr>
+        <w:ind w:left="3960" w:hanging="360"/>
+      </w:pPr>
+      <w:rPr>
+        <w:rFonts w:ascii="Wingdings" w:hAnsi="Wingdings" w:hint="default"/>
+      </w:rPr>
+    </w:lvl>
+    <w:lvl w:ilvl="6" w:tplc="280A0001" w:tentative="1">
+      <w:start w:val="1"/>
+      <w:numFmt w:val="bullet"/>
+      <w:lvlText w:val=""/>
+      <w:lvlJc w:val="left"/>
+      <w:pPr>
+        <w:ind w:left="4680" w:hanging="360"/>
+      </w:pPr>
+      <w:rPr>
+        <w:rFonts w:ascii="Symbol" w:hAnsi="Symbol" w:hint="default"/>
+      </w:rPr>
+    </w:lvl>
+    <w:lvl w:ilvl="7" w:tplc="280A0003" w:tentative="1">
+      <w:start w:val="1"/>
+      <w:numFmt w:val="bullet"/>
+      <w:lvlText w:val="o"/>
+      <w:lvlJc w:val="left"/>
+      <w:pPr>
+        <w:ind w:left="5400" w:hanging="360"/>
+      </w:pPr>
+      <w:rPr>
+        <w:rFonts w:ascii="Courier New" w:hAnsi="Courier New" w:cs="Courier New" w:hint="default"/>
+      </w:rPr>
+    </w:lvl>
+    <w:lvl w:ilvl="8" w:tplc="280A0005" w:tentative="1">
+      <w:start w:val="1"/>
+      <w:numFmt w:val="bullet"/>
+      <w:lvlText w:val=""/>
+      <w:lvlJc w:val="left"/>
+      <w:pPr>
+        <w:ind w:left="6120" w:hanging="360"/>
+      </w:pPr>
+      <w:rPr>
+        <w:rFonts w:ascii="Wingdings" w:hAnsi="Wingdings" w:hint="default"/>
+      </w:rPr>
+    </w:lvl>
+  </w:abstractNum>
+  <w:abstractNum w:abstractNumId="3" w15:restartNumberingAfterBreak="0">
     <w:nsid w:val="1B442A68"/>
     <w:multiLevelType w:val="multilevel"/>
     <w:tmpl w:val="29503ADE"/>
@@ -15313,7 +16569,7 @@
       </w:rPr>
     </w:lvl>
   </w:abstractNum>
-  <w:abstractNum w:abstractNumId="1" w15:restartNumberingAfterBreak="0">
+  <w:abstractNum w:abstractNumId="4" w15:restartNumberingAfterBreak="0">
     <w:nsid w:val="1DB7302D"/>
     <w:multiLevelType w:val="hybridMultilevel"/>
     <w:tmpl w:val="E83267F2"/>
@@ -15426,7 +16682,119 @@
       </w:rPr>
     </w:lvl>
   </w:abstractNum>
-  <w:abstractNum w:abstractNumId="2" w15:restartNumberingAfterBreak="0">
+  <w:abstractNum w:abstractNumId="5" w15:restartNumberingAfterBreak="0">
+    <w:nsid w:val="3DE83DE1"/>
+    <w:multiLevelType w:val="hybridMultilevel"/>
+    <w:tmpl w:val="08167A62"/>
+    <w:lvl w:ilvl="0" w:tplc="7AD83386">
+      <w:numFmt w:val="bullet"/>
+      <w:lvlText w:val="-"/>
+      <w:lvlJc w:val="left"/>
+      <w:pPr>
+        <w:ind w:left="720" w:hanging="360"/>
+      </w:pPr>
+      <w:rPr>
+        <w:rFonts w:ascii="Calibri" w:eastAsiaTheme="minorHAnsi" w:hAnsi="Calibri" w:cs="Calibri" w:hint="default"/>
+      </w:rPr>
+    </w:lvl>
+    <w:lvl w:ilvl="1" w:tplc="280A0003" w:tentative="1">
+      <w:start w:val="1"/>
+      <w:numFmt w:val="bullet"/>
+      <w:lvlText w:val="o"/>
+      <w:lvlJc w:val="left"/>
+      <w:pPr>
+        <w:ind w:left="1440" w:hanging="360"/>
+      </w:pPr>
+      <w:rPr>
+        <w:rFonts w:ascii="Courier New" w:hAnsi="Courier New" w:cs="Courier New" w:hint="default"/>
+      </w:rPr>
+    </w:lvl>
+    <w:lvl w:ilvl="2" w:tplc="280A0005" w:tentative="1">
+      <w:start w:val="1"/>
+      <w:numFmt w:val="bullet"/>
+      <w:lvlText w:val=""/>
+      <w:lvlJc w:val="left"/>
+      <w:pPr>
+        <w:ind w:left="2160" w:hanging="360"/>
+      </w:pPr>
+      <w:rPr>
+        <w:rFonts w:ascii="Wingdings" w:hAnsi="Wingdings" w:hint="default"/>
+      </w:rPr>
+    </w:lvl>
+    <w:lvl w:ilvl="3" w:tplc="280A0001" w:tentative="1">
+      <w:start w:val="1"/>
+      <w:numFmt w:val="bullet"/>
+      <w:lvlText w:val=""/>
+      <w:lvlJc w:val="left"/>
+      <w:pPr>
+        <w:ind w:left="2880" w:hanging="360"/>
+      </w:pPr>
+      <w:rPr>
+        <w:rFonts w:ascii="Symbol" w:hAnsi="Symbol" w:hint="default"/>
+      </w:rPr>
+    </w:lvl>
+    <w:lvl w:ilvl="4" w:tplc="280A0003" w:tentative="1">
+      <w:start w:val="1"/>
+      <w:numFmt w:val="bullet"/>
+      <w:lvlText w:val="o"/>
+      <w:lvlJc w:val="left"/>
+      <w:pPr>
+        <w:ind w:left="3600" w:hanging="360"/>
+      </w:pPr>
+      <w:rPr>
+        <w:rFonts w:ascii="Courier New" w:hAnsi="Courier New" w:cs="Courier New" w:hint="default"/>
+      </w:rPr>
+    </w:lvl>
+    <w:lvl w:ilvl="5" w:tplc="280A0005" w:tentative="1">
+      <w:start w:val="1"/>
+      <w:numFmt w:val="bullet"/>
+      <w:lvlText w:val=""/>
+      <w:lvlJc w:val="left"/>
+      <w:pPr>
+        <w:ind w:left="4320" w:hanging="360"/>
+      </w:pPr>
+      <w:rPr>
+        <w:rFonts w:ascii="Wingdings" w:hAnsi="Wingdings" w:hint="default"/>
+      </w:rPr>
+    </w:lvl>
+    <w:lvl w:ilvl="6" w:tplc="280A0001" w:tentative="1">
+      <w:start w:val="1"/>
+      <w:numFmt w:val="bullet"/>
+      <w:lvlText w:val=""/>
+      <w:lvlJc w:val="left"/>
+      <w:pPr>
+        <w:ind w:left="5040" w:hanging="360"/>
+      </w:pPr>
+      <w:rPr>
+        <w:rFonts w:ascii="Symbol" w:hAnsi="Symbol" w:hint="default"/>
+      </w:rPr>
+    </w:lvl>
+    <w:lvl w:ilvl="7" w:tplc="280A0003" w:tentative="1">
+      <w:start w:val="1"/>
+      <w:numFmt w:val="bullet"/>
+      <w:lvlText w:val="o"/>
+      <w:lvlJc w:val="left"/>
+      <w:pPr>
+        <w:ind w:left="5760" w:hanging="360"/>
+      </w:pPr>
+      <w:rPr>
+        <w:rFonts w:ascii="Courier New" w:hAnsi="Courier New" w:cs="Courier New" w:hint="default"/>
+      </w:rPr>
+    </w:lvl>
+    <w:lvl w:ilvl="8" w:tplc="280A0005" w:tentative="1">
+      <w:start w:val="1"/>
+      <w:numFmt w:val="bullet"/>
+      <w:lvlText w:val=""/>
+      <w:lvlJc w:val="left"/>
+      <w:pPr>
+        <w:ind w:left="6480" w:hanging="360"/>
+      </w:pPr>
+      <w:rPr>
+        <w:rFonts w:ascii="Wingdings" w:hAnsi="Wingdings" w:hint="default"/>
+      </w:rPr>
+    </w:lvl>
+  </w:abstractNum>
+  <w:abstractNum w:abstractNumId="6" w15:restartNumberingAfterBreak="0">
     <w:nsid w:val="431E0E0F"/>
     <w:multiLevelType w:val="hybridMultilevel"/>
     <w:tmpl w:val="0B02BF40"/>
@@ -15539,7 +16907,119 @@
       </w:rPr>
     </w:lvl>
   </w:abstractNum>
-  <w:abstractNum w:abstractNumId="3" w15:restartNumberingAfterBreak="0">
+  <w:abstractNum w:abstractNumId="7" w15:restartNumberingAfterBreak="0">
+    <w:nsid w:val="455E7773"/>
+    <w:multiLevelType w:val="hybridMultilevel"/>
+    <w:tmpl w:val="6FE2BDE2"/>
+    <w:lvl w:ilvl="0" w:tplc="7AD83386">
+      <w:numFmt w:val="bullet"/>
+      <w:lvlText w:val="-"/>
+      <w:lvlJc w:val="left"/>
+      <w:pPr>
+        <w:ind w:left="360" w:hanging="360"/>
+      </w:pPr>
+      <w:rPr>
+        <w:rFonts w:ascii="Calibri" w:eastAsiaTheme="minorHAnsi" w:hAnsi="Calibri" w:cs="Calibri" w:hint="default"/>
+      </w:rPr>
+    </w:lvl>
+    <w:lvl w:ilvl="1" w:tplc="280A0003" w:tentative="1">
+      <w:start w:val="1"/>
+      <w:numFmt w:val="bullet"/>
+      <w:lvlText w:val="o"/>
+      <w:lvlJc w:val="left"/>
+      <w:pPr>
+        <w:ind w:left="1080" w:hanging="360"/>
+      </w:pPr>
+      <w:rPr>
+        <w:rFonts w:ascii="Courier New" w:hAnsi="Courier New" w:cs="Courier New" w:hint="default"/>
+      </w:rPr>
+    </w:lvl>
+    <w:lvl w:ilvl="2" w:tplc="280A0005" w:tentative="1">
+      <w:start w:val="1"/>
+      <w:numFmt w:val="bullet"/>
+      <w:lvlText w:val=""/>
+      <w:lvlJc w:val="left"/>
+      <w:pPr>
+        <w:ind w:left="1800" w:hanging="360"/>
+      </w:pPr>
+      <w:rPr>
+        <w:rFonts w:ascii="Wingdings" w:hAnsi="Wingdings" w:hint="default"/>
+      </w:rPr>
+    </w:lvl>
+    <w:lvl w:ilvl="3" w:tplc="280A0001" w:tentative="1">
+      <w:start w:val="1"/>
+      <w:numFmt w:val="bullet"/>
+      <w:lvlText w:val=""/>
+      <w:lvlJc w:val="left"/>
+      <w:pPr>
+        <w:ind w:left="2520" w:hanging="360"/>
+      </w:pPr>
+      <w:rPr>
+        <w:rFonts w:ascii="Symbol" w:hAnsi="Symbol" w:hint="default"/>
+      </w:rPr>
+    </w:lvl>
+    <w:lvl w:ilvl="4" w:tplc="280A0003" w:tentative="1">
+      <w:start w:val="1"/>
+      <w:numFmt w:val="bullet"/>
+      <w:lvlText w:val="o"/>
+      <w:lvlJc w:val="left"/>
+      <w:pPr>
+        <w:ind w:left="3240" w:hanging="360"/>
+      </w:pPr>
+      <w:rPr>
+        <w:rFonts w:ascii="Courier New" w:hAnsi="Courier New" w:cs="Courier New" w:hint="default"/>
+      </w:rPr>
+    </w:lvl>
+    <w:lvl w:ilvl="5" w:tplc="280A0005" w:tentative="1">
+      <w:start w:val="1"/>
+      <w:numFmt w:val="bullet"/>
+      <w:lvlText w:val=""/>
+      <w:lvlJc w:val="left"/>
+      <w:pPr>
+        <w:ind w:left="3960" w:hanging="360"/>
+      </w:pPr>
+      <w:rPr>
+        <w:rFonts w:ascii="Wingdings" w:hAnsi="Wingdings" w:hint="default"/>
+      </w:rPr>
+    </w:lvl>
+    <w:lvl w:ilvl="6" w:tplc="280A0001" w:tentative="1">
+      <w:start w:val="1"/>
+      <w:numFmt w:val="bullet"/>
+      <w:lvlText w:val=""/>
+      <w:lvlJc w:val="left"/>
+      <w:pPr>
+        <w:ind w:left="4680" w:hanging="360"/>
+      </w:pPr>
+      <w:rPr>
+        <w:rFonts w:ascii="Symbol" w:hAnsi="Symbol" w:hint="default"/>
+      </w:rPr>
+    </w:lvl>
+    <w:lvl w:ilvl="7" w:tplc="280A0003" w:tentative="1">
+      <w:start w:val="1"/>
+      <w:numFmt w:val="bullet"/>
+      <w:lvlText w:val="o"/>
+      <w:lvlJc w:val="left"/>
+      <w:pPr>
+        <w:ind w:left="5400" w:hanging="360"/>
+      </w:pPr>
+      <w:rPr>
+        <w:rFonts w:ascii="Courier New" w:hAnsi="Courier New" w:cs="Courier New" w:hint="default"/>
+      </w:rPr>
+    </w:lvl>
+    <w:lvl w:ilvl="8" w:tplc="280A0005" w:tentative="1">
+      <w:start w:val="1"/>
+      <w:numFmt w:val="bullet"/>
+      <w:lvlText w:val=""/>
+      <w:lvlJc w:val="left"/>
+      <w:pPr>
+        <w:ind w:left="6120" w:hanging="360"/>
+      </w:pPr>
+      <w:rPr>
+        <w:rFonts w:ascii="Wingdings" w:hAnsi="Wingdings" w:hint="default"/>
+      </w:rPr>
+    </w:lvl>
+  </w:abstractNum>
+  <w:abstractNum w:abstractNumId="8" w15:restartNumberingAfterBreak="0">
     <w:nsid w:val="46794DA2"/>
     <w:multiLevelType w:val="hybridMultilevel"/>
     <w:tmpl w:val="1F544A6C"/>
@@ -15652,7 +17132,119 @@
       </w:rPr>
     </w:lvl>
   </w:abstractNum>
-  <w:abstractNum w:abstractNumId="4" w15:restartNumberingAfterBreak="0">
+  <w:abstractNum w:abstractNumId="9" w15:restartNumberingAfterBreak="0">
+    <w:nsid w:val="53260E8C"/>
+    <w:multiLevelType w:val="hybridMultilevel"/>
+    <w:tmpl w:val="7B26E118"/>
+    <w:lvl w:ilvl="0" w:tplc="7AD83386">
+      <w:numFmt w:val="bullet"/>
+      <w:lvlText w:val="-"/>
+      <w:lvlJc w:val="left"/>
+      <w:pPr>
+        <w:ind w:left="360" w:hanging="360"/>
+      </w:pPr>
+      <w:rPr>
+        <w:rFonts w:ascii="Calibri" w:eastAsiaTheme="minorHAnsi" w:hAnsi="Calibri" w:cs="Calibri" w:hint="default"/>
+      </w:rPr>
+    </w:lvl>
+    <w:lvl w:ilvl="1" w:tplc="280A0003" w:tentative="1">
+      <w:start w:val="1"/>
+      <w:numFmt w:val="bullet"/>
+      <w:lvlText w:val="o"/>
+      <w:lvlJc w:val="left"/>
+      <w:pPr>
+        <w:ind w:left="1080" w:hanging="360"/>
+      </w:pPr>
+      <w:rPr>
+        <w:rFonts w:ascii="Courier New" w:hAnsi="Courier New" w:cs="Courier New" w:hint="default"/>
+      </w:rPr>
+    </w:lvl>
+    <w:lvl w:ilvl="2" w:tplc="280A0005" w:tentative="1">
+      <w:start w:val="1"/>
+      <w:numFmt w:val="bullet"/>
+      <w:lvlText w:val=""/>
+      <w:lvlJc w:val="left"/>
+      <w:pPr>
+        <w:ind w:left="1800" w:hanging="360"/>
+      </w:pPr>
+      <w:rPr>
+        <w:rFonts w:ascii="Wingdings" w:hAnsi="Wingdings" w:hint="default"/>
+      </w:rPr>
+    </w:lvl>
+    <w:lvl w:ilvl="3" w:tplc="280A0001" w:tentative="1">
+      <w:start w:val="1"/>
+      <w:numFmt w:val="bullet"/>
+      <w:lvlText w:val=""/>
+      <w:lvlJc w:val="left"/>
+      <w:pPr>
+        <w:ind w:left="2520" w:hanging="360"/>
+      </w:pPr>
+      <w:rPr>
+        <w:rFonts w:ascii="Symbol" w:hAnsi="Symbol" w:hint="default"/>
+      </w:rPr>
+    </w:lvl>
+    <w:lvl w:ilvl="4" w:tplc="280A0003" w:tentative="1">
+      <w:start w:val="1"/>
+      <w:numFmt w:val="bullet"/>
+      <w:lvlText w:val="o"/>
+      <w:lvlJc w:val="left"/>
+      <w:pPr>
+        <w:ind w:left="3240" w:hanging="360"/>
+      </w:pPr>
+      <w:rPr>
+        <w:rFonts w:ascii="Courier New" w:hAnsi="Courier New" w:cs="Courier New" w:hint="default"/>
+      </w:rPr>
+    </w:lvl>
+    <w:lvl w:ilvl="5" w:tplc="280A0005" w:tentative="1">
+      <w:start w:val="1"/>
+      <w:numFmt w:val="bullet"/>
+      <w:lvlText w:val=""/>
+      <w:lvlJc w:val="left"/>
+      <w:pPr>
+        <w:ind w:left="3960" w:hanging="360"/>
+      </w:pPr>
+      <w:rPr>
+        <w:rFonts w:ascii="Wingdings" w:hAnsi="Wingdings" w:hint="default"/>
+      </w:rPr>
+    </w:lvl>
+    <w:lvl w:ilvl="6" w:tplc="280A0001" w:tentative="1">
+      <w:start w:val="1"/>
+      <w:numFmt w:val="bullet"/>
+      <w:lvlText w:val=""/>
+      <w:lvlJc w:val="left"/>
+      <w:pPr>
+        <w:ind w:left="4680" w:hanging="360"/>
+      </w:pPr>
+      <w:rPr>
+        <w:rFonts w:ascii="Symbol" w:hAnsi="Symbol" w:hint="default"/>
+      </w:rPr>
+    </w:lvl>
+    <w:lvl w:ilvl="7" w:tplc="280A0003" w:tentative="1">
+      <w:start w:val="1"/>
+      <w:numFmt w:val="bullet"/>
+      <w:lvlText w:val="o"/>
+      <w:lvlJc w:val="left"/>
+      <w:pPr>
+        <w:ind w:left="5400" w:hanging="360"/>
+      </w:pPr>
+      <w:rPr>
+        <w:rFonts w:ascii="Courier New" w:hAnsi="Courier New" w:cs="Courier New" w:hint="default"/>
+      </w:rPr>
+    </w:lvl>
+    <w:lvl w:ilvl="8" w:tplc="280A0005" w:tentative="1">
+      <w:start w:val="1"/>
+      <w:numFmt w:val="bullet"/>
+      <w:lvlText w:val=""/>
+      <w:lvlJc w:val="left"/>
+      <w:pPr>
+        <w:ind w:left="6120" w:hanging="360"/>
+      </w:pPr>
+      <w:rPr>
+        <w:rFonts w:ascii="Wingdings" w:hAnsi="Wingdings" w:hint="default"/>
+      </w:rPr>
+    </w:lvl>
+  </w:abstractNum>
+  <w:abstractNum w:abstractNumId="10" w15:restartNumberingAfterBreak="0">
     <w:nsid w:val="630A313E"/>
     <w:multiLevelType w:val="hybridMultilevel"/>
     <w:tmpl w:val="94C84728"/>
@@ -15765,7 +17357,7 @@
       </w:rPr>
     </w:lvl>
   </w:abstractNum>
-  <w:abstractNum w:abstractNumId="5" w15:restartNumberingAfterBreak="0">
+  <w:abstractNum w:abstractNumId="11" w15:restartNumberingAfterBreak="0">
     <w:nsid w:val="66E230A5"/>
     <w:multiLevelType w:val="hybridMultilevel"/>
     <w:tmpl w:val="D938DD62"/>
@@ -15878,7 +17470,7 @@
       </w:rPr>
     </w:lvl>
   </w:abstractNum>
-  <w:abstractNum w:abstractNumId="6" w15:restartNumberingAfterBreak="0">
+  <w:abstractNum w:abstractNumId="12" w15:restartNumberingAfterBreak="0">
     <w:nsid w:val="68FF3C6E"/>
     <w:multiLevelType w:val="hybridMultilevel"/>
     <w:tmpl w:val="20247B1A"/>
@@ -15992,25 +17584,43 @@
     </w:lvl>
   </w:abstractNum>
   <w:num w:numId="1">
+    <w:abstractNumId w:val="12"/>
+  </w:num>
+  <w:num w:numId="2">
+    <w:abstractNumId w:val="11"/>
+  </w:num>
+  <w:num w:numId="3">
+    <w:abstractNumId w:val="3"/>
+  </w:num>
+  <w:num w:numId="4">
+    <w:abstractNumId w:val="10"/>
+  </w:num>
+  <w:num w:numId="5">
+    <w:abstractNumId w:val="8"/>
+  </w:num>
+  <w:num w:numId="6">
     <w:abstractNumId w:val="6"/>
   </w:num>
-  <w:num w:numId="2">
+  <w:num w:numId="7">
+    <w:abstractNumId w:val="4"/>
+  </w:num>
+  <w:num w:numId="8">
     <w:abstractNumId w:val="5"/>
   </w:num>
-  <w:num w:numId="3">
+  <w:num w:numId="9">
     <w:abstractNumId w:val="0"/>
   </w:num>
-  <w:num w:numId="4">
-    <w:abstractNumId w:val="4"/>
-  </w:num>
-  <w:num w:numId="5">
-    <w:abstractNumId w:val="3"/>
-  </w:num>
-  <w:num w:numId="6">
+  <w:num w:numId="10">
     <w:abstractNumId w:val="2"/>
   </w:num>
-  <w:num w:numId="7">
+  <w:num w:numId="11">
     <w:abstractNumId w:val="1"/>
+  </w:num>
+  <w:num w:numId="12">
+    <w:abstractNumId w:val="7"/>
+  </w:num>
+  <w:num w:numId="13">
+    <w:abstractNumId w:val="9"/>
   </w:num>
 </w:numbering>
 </file>
@@ -16412,10 +18022,10 @@
       <w:lang w:val="es-PE"/>
     </w:rPr>
   </w:style>
-  <w:style w:type="paragraph" w:styleId="Ttulo1">
+  <w:style w:type="paragraph" w:styleId="Heading1">
     <w:name w:val="heading 1"/>
     <w:next w:val="BodyA"/>
-    <w:link w:val="Ttulo1Car"/>
+    <w:link w:val="Heading1Char"/>
     <w:rsid w:val="00641F98"/>
     <w:pPr>
       <w:keepNext/>
@@ -16443,11 +18053,11 @@
       <w:lang w:val="es-ES_tradnl" w:eastAsia="es-PE"/>
     </w:rPr>
   </w:style>
-  <w:style w:type="paragraph" w:styleId="Ttulo2">
+  <w:style w:type="paragraph" w:styleId="Heading2">
     <w:name w:val="heading 2"/>
     <w:basedOn w:val="Normal"/>
     <w:next w:val="Normal"/>
-    <w:link w:val="Ttulo2Car"/>
+    <w:link w:val="Heading2Char"/>
     <w:uiPriority w:val="9"/>
     <w:semiHidden/>
     <w:unhideWhenUsed/>
@@ -16466,13 +18076,13 @@
       <w:szCs w:val="26"/>
     </w:rPr>
   </w:style>
-  <w:style w:type="character" w:default="1" w:styleId="Fuentedeprrafopredeter">
+  <w:style w:type="character" w:default="1" w:styleId="DefaultParagraphFont">
     <w:name w:val="Default Paragraph Font"/>
     <w:uiPriority w:val="1"/>
     <w:semiHidden/>
     <w:unhideWhenUsed/>
   </w:style>
-  <w:style w:type="table" w:default="1" w:styleId="Tablanormal">
+  <w:style w:type="table" w:default="1" w:styleId="TableNormal">
     <w:name w:val="Normal Table"/>
     <w:uiPriority w:val="99"/>
     <w:semiHidden/>
@@ -16487,13 +18097,13 @@
       </w:tblCellMar>
     </w:tblPr>
   </w:style>
-  <w:style w:type="numbering" w:default="1" w:styleId="Sinlista">
+  <w:style w:type="numbering" w:default="1" w:styleId="NoList">
     <w:name w:val="No List"/>
     <w:uiPriority w:val="99"/>
     <w:semiHidden/>
     <w:unhideWhenUsed/>
   </w:style>
-  <w:style w:type="paragraph" w:styleId="Prrafodelista">
+  <w:style w:type="paragraph" w:styleId="ListParagraph">
     <w:name w:val="List Paragraph"/>
     <w:basedOn w:val="Normal"/>
     <w:uiPriority w:val="34"/>
@@ -16527,7 +18137,7 @@
       <w:lang w:val="es-ES_tradnl" w:eastAsia="es-PE"/>
     </w:rPr>
   </w:style>
-  <w:style w:type="paragraph" w:customStyle="1" w:styleId="Ttulo10">
+  <w:style w:type="paragraph" w:customStyle="1" w:styleId="Ttulo1">
     <w:name w:val="Título1"/>
     <w:next w:val="BodyA"/>
     <w:rsid w:val="00641F98"/>
@@ -16556,10 +18166,10 @@
       <w:lang w:val="es-ES_tradnl" w:eastAsia="es-PE"/>
     </w:rPr>
   </w:style>
-  <w:style w:type="character" w:customStyle="1" w:styleId="Ttulo1Car">
-    <w:name w:val="Título 1 Car"/>
-    <w:basedOn w:val="Fuentedeprrafopredeter"/>
-    <w:link w:val="Ttulo1"/>
+  <w:style w:type="character" w:customStyle="1" w:styleId="Heading1Char">
+    <w:name w:val="Heading 1 Char"/>
+    <w:basedOn w:val="DefaultParagraphFont"/>
+    <w:link w:val="Heading1"/>
     <w:rsid w:val="00641F98"/>
     <w:rPr>
       <w:rFonts w:ascii="Arial" w:eastAsia="Arial" w:hAnsi="Arial" w:cs="Arial"/>
@@ -16652,9 +18262,9 @@
       <w:lang w:eastAsia="es-PE"/>
     </w:rPr>
   </w:style>
-  <w:style w:type="table" w:styleId="Tablaconcuadrcula">
+  <w:style w:type="table" w:styleId="TableGrid">
     <w:name w:val="Table Grid"/>
-    <w:basedOn w:val="Tablanormal"/>
+    <w:basedOn w:val="TableNormal"/>
     <w:uiPriority w:val="39"/>
     <w:rsid w:val="00DA3562"/>
     <w:pPr>
@@ -16671,10 +18281,10 @@
       </w:tblBorders>
     </w:tblPr>
   </w:style>
-  <w:style w:type="paragraph" w:styleId="Textodeglobo">
+  <w:style w:type="paragraph" w:styleId="BalloonText">
     <w:name w:val="Balloon Text"/>
     <w:basedOn w:val="Normal"/>
-    <w:link w:val="TextodegloboCar"/>
+    <w:link w:val="BalloonTextChar"/>
     <w:uiPriority w:val="99"/>
     <w:semiHidden/>
     <w:unhideWhenUsed/>
@@ -16688,10 +18298,10 @@
       <w:szCs w:val="16"/>
     </w:rPr>
   </w:style>
-  <w:style w:type="character" w:customStyle="1" w:styleId="TextodegloboCar">
-    <w:name w:val="Texto de globo Car"/>
-    <w:basedOn w:val="Fuentedeprrafopredeter"/>
-    <w:link w:val="Textodeglobo"/>
+  <w:style w:type="character" w:customStyle="1" w:styleId="BalloonTextChar">
+    <w:name w:val="Balloon Text Char"/>
+    <w:basedOn w:val="DefaultParagraphFont"/>
+    <w:link w:val="BalloonText"/>
     <w:uiPriority w:val="99"/>
     <w:semiHidden/>
     <w:rsid w:val="001B43FA"/>
@@ -16701,10 +18311,10 @@
       <w:szCs w:val="16"/>
     </w:rPr>
   </w:style>
-  <w:style w:type="character" w:customStyle="1" w:styleId="Ttulo2Car">
-    <w:name w:val="Título 2 Car"/>
-    <w:basedOn w:val="Fuentedeprrafopredeter"/>
-    <w:link w:val="Ttulo2"/>
+  <w:style w:type="character" w:customStyle="1" w:styleId="Heading2Char">
+    <w:name w:val="Heading 2 Char"/>
+    <w:basedOn w:val="DefaultParagraphFont"/>
+    <w:link w:val="Heading2"/>
     <w:uiPriority w:val="9"/>
     <w:semiHidden/>
     <w:rsid w:val="00AF00B8"/>
@@ -16715,10 +18325,10 @@
       <w:szCs w:val="26"/>
     </w:rPr>
   </w:style>
-  <w:style w:type="paragraph" w:styleId="Encabezado">
+  <w:style w:type="paragraph" w:styleId="Header">
     <w:name w:val="header"/>
     <w:basedOn w:val="Normal"/>
-    <w:link w:val="EncabezadoCar"/>
+    <w:link w:val="HeaderChar"/>
     <w:semiHidden/>
     <w:rsid w:val="00AF00B8"/>
     <w:pPr>
@@ -16735,10 +18345,10 @@
       <w:lang w:val="es-ES"/>
     </w:rPr>
   </w:style>
-  <w:style w:type="character" w:customStyle="1" w:styleId="EncabezadoCar">
-    <w:name w:val="Encabezado Car"/>
-    <w:basedOn w:val="Fuentedeprrafopredeter"/>
-    <w:link w:val="Encabezado"/>
+  <w:style w:type="character" w:customStyle="1" w:styleId="HeaderChar">
+    <w:name w:val="Header Char"/>
+    <w:basedOn w:val="DefaultParagraphFont"/>
+    <w:link w:val="Header"/>
     <w:semiHidden/>
     <w:rsid w:val="00AF00B8"/>
     <w:rPr>
@@ -24809,7 +26419,7 @@
 </file>
 
 <file path=customXml/itemProps1.xml><?xml version="1.0" encoding="utf-8"?>
-<ds:datastoreItem xmlns:ds="http://schemas.openxmlformats.org/officeDocument/2006/customXml" ds:itemID="{8A8242A2-35EC-49B7-A1DF-3AA5280B4512}">
+<ds:datastoreItem xmlns:ds="http://schemas.openxmlformats.org/officeDocument/2006/customXml" ds:itemID="{4F8CA468-2757-4BA1-890D-085AD758ADDB}">
   <ds:schemaRefs>
     <ds:schemaRef ds:uri="http://schemas.openxmlformats.org/officeDocument/2006/bibliography"/>
   </ds:schemaRefs>

</xml_diff>

<commit_message>
modificados reportes de Nicolas.
</commit_message>
<xml_diff>
--- a/Gestion/PGC.docx
+++ b/Gestion/PGC.docx
@@ -1,6 +1,6 @@
 
 <file path=word/document.xml><?xml version="1.0" encoding="utf-8"?>
-<w:document xmlns:wpc="http://schemas.microsoft.com/office/word/2010/wordprocessingCanvas" xmlns:cx="http://schemas.microsoft.com/office/drawing/2014/chartex" xmlns:cx1="http://schemas.microsoft.com/office/drawing/2015/9/8/chartex" xmlns:mc="http://schemas.openxmlformats.org/markup-compatibility/2006" xmlns:o="urn:schemas-microsoft-com:office:office" xmlns:r="http://schemas.openxmlformats.org/officeDocument/2006/relationships" xmlns:m="http://schemas.openxmlformats.org/officeDocument/2006/math" xmlns:v="urn:schemas-microsoft-com:vml" xmlns:wp14="http://schemas.microsoft.com/office/word/2010/wordprocessingDrawing" xmlns:wp="http://schemas.openxmlformats.org/drawingml/2006/wordprocessingDrawing" xmlns:w10="urn:schemas-microsoft-com:office:word" xmlns:w="http://schemas.openxmlformats.org/wordprocessingml/2006/main" xmlns:w14="http://schemas.microsoft.com/office/word/2010/wordml" xmlns:w15="http://schemas.microsoft.com/office/word/2012/wordml" xmlns:w16se="http://schemas.microsoft.com/office/word/2015/wordml/symex" xmlns:wpg="http://schemas.microsoft.com/office/word/2010/wordprocessingGroup" xmlns:wpi="http://schemas.microsoft.com/office/word/2010/wordprocessingInk" xmlns:wne="http://schemas.microsoft.com/office/word/2006/wordml" xmlns:wps="http://schemas.microsoft.com/office/word/2010/wordprocessingShape" mc:Ignorable="w14 w15 w16se wp14">
+<w:document xmlns:wpc="http://schemas.microsoft.com/office/word/2010/wordprocessingCanvas" xmlns:cx="http://schemas.microsoft.com/office/drawing/2014/chartex" xmlns:mc="http://schemas.openxmlformats.org/markup-compatibility/2006" xmlns:o="urn:schemas-microsoft-com:office:office" xmlns:r="http://schemas.openxmlformats.org/officeDocument/2006/relationships" xmlns:m="http://schemas.openxmlformats.org/officeDocument/2006/math" xmlns:v="urn:schemas-microsoft-com:vml" xmlns:wp14="http://schemas.microsoft.com/office/word/2010/wordprocessingDrawing" xmlns:wp="http://schemas.openxmlformats.org/drawingml/2006/wordprocessingDrawing" xmlns:w10="urn:schemas-microsoft-com:office:word" xmlns:w="http://schemas.openxmlformats.org/wordprocessingml/2006/main" xmlns:w14="http://schemas.microsoft.com/office/word/2010/wordml" xmlns:w15="http://schemas.microsoft.com/office/word/2012/wordml" xmlns:w16se="http://schemas.microsoft.com/office/word/2015/wordml/symex" xmlns:wpg="http://schemas.microsoft.com/office/word/2010/wordprocessingGroup" xmlns:wpi="http://schemas.microsoft.com/office/word/2010/wordprocessingInk" xmlns:wne="http://schemas.microsoft.com/office/word/2006/wordml" xmlns:wps="http://schemas.microsoft.com/office/word/2010/wordprocessingShape" mc:Ignorable="w14 w15 w16se wp14">
   <w:body>
     <w:p>
       <w:pPr>
@@ -14,7 +14,7 @@
     </w:p>
     <w:p>
       <w:pPr>
-        <w:pStyle w:val="Ttulo1"/>
+        <w:pStyle w:val="Ttulo10"/>
         <w:jc w:val="right"/>
         <w:rPr>
           <w:rFonts w:ascii="Calibri" w:eastAsia="Calibri" w:hAnsi="Calibri" w:cs="Calibri"/>
@@ -25,7 +25,7 @@
     </w:p>
     <w:p>
       <w:pPr>
-        <w:pStyle w:val="Ttulo1"/>
+        <w:pStyle w:val="Ttulo10"/>
         <w:jc w:val="right"/>
         <w:rPr>
           <w:rFonts w:ascii="Calibri" w:eastAsia="Calibri" w:hAnsi="Calibri" w:cs="Calibri"/>
@@ -36,7 +36,7 @@
     </w:p>
     <w:p>
       <w:pPr>
-        <w:pStyle w:val="Ttulo1"/>
+        <w:pStyle w:val="Ttulo10"/>
         <w:jc w:val="right"/>
         <w:rPr>
           <w:rFonts w:ascii="Calibri" w:eastAsia="Calibri" w:hAnsi="Calibri" w:cs="Calibri"/>
@@ -47,7 +47,7 @@
     </w:p>
     <w:p>
       <w:pPr>
-        <w:pStyle w:val="Ttulo1"/>
+        <w:pStyle w:val="Ttulo10"/>
         <w:jc w:val="right"/>
         <w:rPr>
           <w:rFonts w:ascii="Calibri" w:eastAsia="Calibri" w:hAnsi="Calibri" w:cs="Calibri"/>
@@ -58,7 +58,7 @@
     </w:p>
     <w:p>
       <w:pPr>
-        <w:pStyle w:val="Ttulo1"/>
+        <w:pStyle w:val="Ttulo10"/>
         <w:jc w:val="right"/>
         <w:rPr>
           <w:rFonts w:ascii="Calibri" w:eastAsia="Calibri" w:hAnsi="Calibri" w:cs="Calibri"/>
@@ -69,7 +69,7 @@
     </w:p>
     <w:p>
       <w:pPr>
-        <w:pStyle w:val="Ttulo1"/>
+        <w:pStyle w:val="Ttulo10"/>
         <w:jc w:val="right"/>
         <w:rPr>
           <w:rFonts w:ascii="Calibri" w:eastAsia="Calibri" w:hAnsi="Calibri" w:cs="Calibri"/>
@@ -80,7 +80,7 @@
     </w:p>
     <w:p>
       <w:pPr>
-        <w:pStyle w:val="Ttulo1"/>
+        <w:pStyle w:val="Ttulo10"/>
         <w:jc w:val="right"/>
         <w:rPr>
           <w:rFonts w:ascii="Calibri" w:eastAsia="Calibri" w:hAnsi="Calibri" w:cs="Calibri"/>
@@ -91,7 +91,7 @@
     </w:p>
     <w:p>
       <w:pPr>
-        <w:pStyle w:val="Ttulo1"/>
+        <w:pStyle w:val="Ttulo10"/>
         <w:jc w:val="right"/>
         <w:rPr>
           <w:rFonts w:ascii="Calibri" w:eastAsia="Calibri" w:hAnsi="Calibri" w:cs="Calibri"/>
@@ -119,7 +119,7 @@
     </w:p>
     <w:p>
       <w:pPr>
-        <w:pStyle w:val="Ttulo1"/>
+        <w:pStyle w:val="Ttulo10"/>
         <w:jc w:val="right"/>
         <w:rPr>
           <w:rFonts w:ascii="Calibri" w:eastAsia="Calibri" w:hAnsi="Calibri" w:cs="Calibri"/>
@@ -138,7 +138,7 @@
     </w:p>
     <w:p>
       <w:pPr>
-        <w:pStyle w:val="Ttulo1"/>
+        <w:pStyle w:val="Ttulo10"/>
         <w:jc w:val="both"/>
         <w:rPr>
           <w:rFonts w:ascii="Calibri" w:eastAsia="Calibri" w:hAnsi="Calibri" w:cs="Calibri"/>
@@ -259,7 +259,7 @@
     </w:p>
     <w:p>
       <w:pPr>
-        <w:pStyle w:val="Heading1"/>
+        <w:pStyle w:val="Ttulo1"/>
         <w:jc w:val="center"/>
         <w:rPr>
           <w:rFonts w:ascii="Calibri" w:eastAsia="Calibri" w:hAnsi="Calibri" w:cs="Calibri"/>
@@ -1511,7 +1511,7 @@
     </w:p>
     <w:p>
       <w:pPr>
-        <w:pStyle w:val="ListParagraph"/>
+        <w:pStyle w:val="Prrafodelista"/>
         <w:numPr>
           <w:ilvl w:val="0"/>
           <w:numId w:val="3"/>
@@ -1611,7 +1611,7 @@
     </w:p>
     <w:p>
       <w:pPr>
-        <w:pStyle w:val="ListParagraph"/>
+        <w:pStyle w:val="Prrafodelista"/>
         <w:numPr>
           <w:ilvl w:val="0"/>
           <w:numId w:val="1"/>
@@ -1632,7 +1632,7 @@
     </w:p>
     <w:p>
       <w:pPr>
-        <w:pStyle w:val="ListParagraph"/>
+        <w:pStyle w:val="Prrafodelista"/>
         <w:numPr>
           <w:ilvl w:val="0"/>
           <w:numId w:val="1"/>
@@ -1653,7 +1653,7 @@
     </w:p>
     <w:p>
       <w:pPr>
-        <w:pStyle w:val="ListParagraph"/>
+        <w:pStyle w:val="Prrafodelista"/>
         <w:numPr>
           <w:ilvl w:val="0"/>
           <w:numId w:val="1"/>
@@ -1699,7 +1699,7 @@
     </w:p>
     <w:p>
       <w:pPr>
-        <w:pStyle w:val="ListParagraph"/>
+        <w:pStyle w:val="Prrafodelista"/>
         <w:numPr>
           <w:ilvl w:val="0"/>
           <w:numId w:val="2"/>
@@ -1720,7 +1720,7 @@
     </w:p>
     <w:p>
       <w:pPr>
-        <w:pStyle w:val="ListParagraph"/>
+        <w:pStyle w:val="Prrafodelista"/>
         <w:numPr>
           <w:ilvl w:val="0"/>
           <w:numId w:val="2"/>
@@ -1755,7 +1755,7 @@
     </w:p>
     <w:p>
       <w:pPr>
-        <w:pStyle w:val="ListParagraph"/>
+        <w:pStyle w:val="Prrafodelista"/>
         <w:numPr>
           <w:ilvl w:val="0"/>
           <w:numId w:val="2"/>
@@ -2121,7 +2121,7 @@
     </w:p>
     <w:p>
       <w:pPr>
-        <w:pStyle w:val="ListParagraph"/>
+        <w:pStyle w:val="Prrafodelista"/>
         <w:numPr>
           <w:ilvl w:val="0"/>
           <w:numId w:val="3"/>
@@ -2352,7 +2352,7 @@
     </w:p>
     <w:p>
       <w:pPr>
-        <w:pStyle w:val="ListParagraph"/>
+        <w:pStyle w:val="Prrafodelista"/>
         <w:numPr>
           <w:ilvl w:val="1"/>
           <w:numId w:val="3"/>
@@ -2391,7 +2391,7 @@
     </w:p>
     <w:tbl>
       <w:tblPr>
-        <w:tblStyle w:val="TableGrid"/>
+        <w:tblStyle w:val="Tablaconcuadrcula"/>
         <w:tblW w:w="0" w:type="auto"/>
         <w:tblLook w:val="04A0" w:firstRow="1" w:lastRow="0" w:firstColumn="1" w:lastColumn="0" w:noHBand="0" w:noVBand="1"/>
       </w:tblPr>
@@ -2480,7 +2480,7 @@
           </w:tcPr>
           <w:p>
             <w:pPr>
-              <w:pStyle w:val="ListParagraph"/>
+              <w:pStyle w:val="Prrafodelista"/>
               <w:numPr>
                 <w:ilvl w:val="0"/>
                 <w:numId w:val="4"/>
@@ -2501,7 +2501,7 @@
           </w:p>
           <w:p>
             <w:pPr>
-              <w:pStyle w:val="ListParagraph"/>
+              <w:pStyle w:val="Prrafodelista"/>
               <w:numPr>
                 <w:ilvl w:val="0"/>
                 <w:numId w:val="4"/>
@@ -2522,7 +2522,7 @@
           </w:p>
           <w:p>
             <w:pPr>
-              <w:pStyle w:val="ListParagraph"/>
+              <w:pStyle w:val="Prrafodelista"/>
               <w:numPr>
                 <w:ilvl w:val="0"/>
                 <w:numId w:val="4"/>
@@ -2543,7 +2543,7 @@
           </w:p>
           <w:p>
             <w:pPr>
-              <w:pStyle w:val="ListParagraph"/>
+              <w:pStyle w:val="Prrafodelista"/>
               <w:numPr>
                 <w:ilvl w:val="0"/>
                 <w:numId w:val="4"/>
@@ -2564,7 +2564,7 @@
           </w:p>
           <w:p>
             <w:pPr>
-              <w:pStyle w:val="ListParagraph"/>
+              <w:pStyle w:val="Prrafodelista"/>
               <w:numPr>
                 <w:ilvl w:val="0"/>
                 <w:numId w:val="4"/>
@@ -2613,7 +2613,7 @@
           </w:tcPr>
           <w:p>
             <w:pPr>
-              <w:pStyle w:val="ListParagraph"/>
+              <w:pStyle w:val="Prrafodelista"/>
               <w:numPr>
                 <w:ilvl w:val="0"/>
                 <w:numId w:val="5"/>
@@ -2634,7 +2634,7 @@
           </w:p>
           <w:p>
             <w:pPr>
-              <w:pStyle w:val="ListParagraph"/>
+              <w:pStyle w:val="Prrafodelista"/>
               <w:numPr>
                 <w:ilvl w:val="0"/>
                 <w:numId w:val="5"/>
@@ -2683,7 +2683,7 @@
           </w:tcPr>
           <w:p>
             <w:pPr>
-              <w:pStyle w:val="ListParagraph"/>
+              <w:pStyle w:val="Prrafodelista"/>
               <w:numPr>
                 <w:ilvl w:val="0"/>
                 <w:numId w:val="6"/>
@@ -2704,7 +2704,7 @@
           </w:p>
           <w:p>
             <w:pPr>
-              <w:pStyle w:val="ListParagraph"/>
+              <w:pStyle w:val="Prrafodelista"/>
               <w:numPr>
                 <w:ilvl w:val="0"/>
                 <w:numId w:val="6"/>
@@ -2725,7 +2725,7 @@
           </w:p>
           <w:p>
             <w:pPr>
-              <w:pStyle w:val="ListParagraph"/>
+              <w:pStyle w:val="Prrafodelista"/>
               <w:numPr>
                 <w:ilvl w:val="0"/>
                 <w:numId w:val="6"/>
@@ -2803,7 +2803,7 @@
     </w:p>
     <w:p>
       <w:pPr>
-        <w:pStyle w:val="ListParagraph"/>
+        <w:pStyle w:val="Prrafodelista"/>
         <w:numPr>
           <w:ilvl w:val="1"/>
           <w:numId w:val="3"/>
@@ -2826,7 +2826,7 @@
     </w:p>
     <w:p>
       <w:pPr>
-        <w:pStyle w:val="ListParagraph"/>
+        <w:pStyle w:val="Prrafodelista"/>
         <w:ind w:left="360"/>
         <w:jc w:val="both"/>
         <w:rPr>
@@ -2837,7 +2837,7 @@
     </w:p>
     <w:p>
       <w:pPr>
-        <w:pStyle w:val="ListParagraph"/>
+        <w:pStyle w:val="Prrafodelista"/>
         <w:ind w:left="360"/>
         <w:jc w:val="both"/>
         <w:rPr>
@@ -2855,7 +2855,7 @@
     </w:p>
     <w:p>
       <w:pPr>
-        <w:pStyle w:val="ListParagraph"/>
+        <w:pStyle w:val="Prrafodelista"/>
         <w:ind w:left="360"/>
         <w:jc w:val="both"/>
         <w:rPr>
@@ -2866,7 +2866,7 @@
     </w:p>
     <w:p>
       <w:pPr>
-        <w:pStyle w:val="ListParagraph"/>
+        <w:pStyle w:val="Prrafodelista"/>
         <w:numPr>
           <w:ilvl w:val="0"/>
           <w:numId w:val="7"/>
@@ -2887,7 +2887,7 @@
     </w:p>
     <w:p>
       <w:pPr>
-        <w:pStyle w:val="ListParagraph"/>
+        <w:pStyle w:val="Prrafodelista"/>
         <w:numPr>
           <w:ilvl w:val="0"/>
           <w:numId w:val="7"/>
@@ -2908,7 +2908,7 @@
     </w:p>
     <w:p>
       <w:pPr>
-        <w:pStyle w:val="ListParagraph"/>
+        <w:pStyle w:val="Prrafodelista"/>
         <w:numPr>
           <w:ilvl w:val="0"/>
           <w:numId w:val="7"/>
@@ -2929,7 +2929,7 @@
     </w:p>
     <w:p>
       <w:pPr>
-        <w:pStyle w:val="ListParagraph"/>
+        <w:pStyle w:val="Prrafodelista"/>
         <w:numPr>
           <w:ilvl w:val="0"/>
           <w:numId w:val="7"/>
@@ -2950,7 +2950,7 @@
     </w:p>
     <w:p>
       <w:pPr>
-        <w:pStyle w:val="ListParagraph"/>
+        <w:pStyle w:val="Prrafodelista"/>
         <w:numPr>
           <w:ilvl w:val="0"/>
           <w:numId w:val="7"/>
@@ -2971,7 +2971,7 @@
     </w:p>
     <w:p>
       <w:pPr>
-        <w:pStyle w:val="ListParagraph"/>
+        <w:pStyle w:val="Prrafodelista"/>
         <w:numPr>
           <w:ilvl w:val="0"/>
           <w:numId w:val="7"/>
@@ -2992,7 +2992,7 @@
     </w:p>
     <w:p>
       <w:pPr>
-        <w:pStyle w:val="ListParagraph"/>
+        <w:pStyle w:val="Prrafodelista"/>
         <w:numPr>
           <w:ilvl w:val="0"/>
           <w:numId w:val="7"/>
@@ -3013,7 +3013,7 @@
     </w:p>
     <w:p>
       <w:pPr>
-        <w:pStyle w:val="ListParagraph"/>
+        <w:pStyle w:val="Prrafodelista"/>
         <w:ind w:left="360"/>
         <w:jc w:val="both"/>
         <w:rPr>
@@ -3159,7 +3159,7 @@
     </w:p>
     <w:p>
       <w:pPr>
-        <w:pStyle w:val="ListParagraph"/>
+        <w:pStyle w:val="Prrafodelista"/>
         <w:numPr>
           <w:ilvl w:val="1"/>
           <w:numId w:val="3"/>
@@ -3349,7 +3349,7 @@
     </w:p>
     <w:p>
       <w:pPr>
-        <w:pStyle w:val="ListParagraph"/>
+        <w:pStyle w:val="Prrafodelista"/>
         <w:ind w:left="360"/>
         <w:jc w:val="both"/>
         <w:rPr>
@@ -3360,7 +3360,7 @@
     </w:p>
     <w:p>
       <w:pPr>
-        <w:pStyle w:val="ListParagraph"/>
+        <w:pStyle w:val="Prrafodelista"/>
         <w:ind w:left="360"/>
         <w:jc w:val="both"/>
         <w:rPr>
@@ -3371,7 +3371,7 @@
     </w:p>
     <w:p>
       <w:pPr>
-        <w:pStyle w:val="ListParagraph"/>
+        <w:pStyle w:val="Prrafodelista"/>
         <w:ind w:left="360"/>
         <w:jc w:val="both"/>
         <w:rPr>
@@ -3382,7 +3382,7 @@
     </w:p>
     <w:p>
       <w:pPr>
-        <w:pStyle w:val="ListParagraph"/>
+        <w:pStyle w:val="Prrafodelista"/>
         <w:ind w:left="360"/>
         <w:jc w:val="both"/>
         <w:rPr>
@@ -3393,7 +3393,7 @@
     </w:p>
     <w:p>
       <w:pPr>
-        <w:pStyle w:val="ListParagraph"/>
+        <w:pStyle w:val="Prrafodelista"/>
         <w:ind w:left="360"/>
         <w:jc w:val="both"/>
         <w:rPr>
@@ -3404,7 +3404,7 @@
     </w:p>
     <w:p>
       <w:pPr>
-        <w:pStyle w:val="ListParagraph"/>
+        <w:pStyle w:val="Prrafodelista"/>
         <w:ind w:left="360"/>
         <w:jc w:val="both"/>
         <w:rPr>
@@ -3415,7 +3415,7 @@
     </w:p>
     <w:p>
       <w:pPr>
-        <w:pStyle w:val="ListParagraph"/>
+        <w:pStyle w:val="Prrafodelista"/>
         <w:ind w:left="360"/>
         <w:jc w:val="both"/>
         <w:rPr>
@@ -3426,7 +3426,7 @@
     </w:p>
     <w:p>
       <w:pPr>
-        <w:pStyle w:val="ListParagraph"/>
+        <w:pStyle w:val="Prrafodelista"/>
         <w:numPr>
           <w:ilvl w:val="1"/>
           <w:numId w:val="3"/>
@@ -6962,7 +6962,7 @@
     </w:p>
     <w:p>
       <w:pPr>
-        <w:pStyle w:val="ListParagraph"/>
+        <w:pStyle w:val="Prrafodelista"/>
         <w:numPr>
           <w:ilvl w:val="0"/>
           <w:numId w:val="3"/>
@@ -13551,7 +13551,7 @@
     </w:p>
     <w:p>
       <w:pPr>
-        <w:pStyle w:val="ListParagraph"/>
+        <w:pStyle w:val="Prrafodelista"/>
         <w:numPr>
           <w:ilvl w:val="1"/>
           <w:numId w:val="3"/>
@@ -13600,7 +13600,7 @@
     </w:p>
     <w:p>
       <w:pPr>
-        <w:pStyle w:val="ListParagraph"/>
+        <w:pStyle w:val="Prrafodelista"/>
         <w:ind w:left="360"/>
         <w:jc w:val="both"/>
         <w:rPr>
@@ -13916,7 +13916,7 @@
           </w:tcPr>
           <w:p>
             <w:pPr>
-              <w:pStyle w:val="Header"/>
+              <w:pStyle w:val="Encabezado"/>
               <w:tabs>
                 <w:tab w:val="clear" w:pos="4419"/>
                 <w:tab w:val="clear" w:pos="8838"/>
@@ -13978,7 +13978,7 @@
           </w:p>
           <w:p>
             <w:pPr>
-              <w:pStyle w:val="Header"/>
+              <w:pStyle w:val="Encabezado"/>
               <w:tabs>
                 <w:tab w:val="clear" w:pos="4419"/>
                 <w:tab w:val="clear" w:pos="8838"/>
@@ -14504,7 +14504,7 @@
     </w:p>
     <w:p>
       <w:pPr>
-        <w:pStyle w:val="ListParagraph"/>
+        <w:pStyle w:val="Prrafodelista"/>
         <w:numPr>
           <w:ilvl w:val="1"/>
           <w:numId w:val="3"/>
@@ -14550,7 +14550,7 @@
     </w:p>
     <w:p>
       <w:pPr>
-        <w:pStyle w:val="ListParagraph"/>
+        <w:pStyle w:val="Prrafodelista"/>
         <w:numPr>
           <w:ilvl w:val="2"/>
           <w:numId w:val="3"/>
@@ -14592,9 +14592,8 @@
     </w:p>
     <w:tbl>
       <w:tblPr>
-        <w:tblStyle w:val="TableGrid"/>
-        <w:tblpPr w:leftFromText="141" w:rightFromText="141" w:vertAnchor="page" w:horzAnchor="margin" w:tblpY="2053"/>
-        <w:tblW w:w="0" w:type="auto"/>
+        <w:tblStyle w:val="Tablaconcuadrcula"/>
+        <w:tblW w:w="5437" w:type="dxa"/>
         <w:tblLook w:val="04A0" w:firstRow="1" w:lastRow="0" w:firstColumn="1" w:lastColumn="0" w:noHBand="0" w:noVBand="1"/>
       </w:tblPr>
       <w:tblGrid>
@@ -14662,7 +14661,10 @@
           </w:tcPr>
           <w:p>
             <w:r>
-              <w:t>Lista de ítems de la gestión de la configuración.</w:t>
+              <w:t xml:space="preserve">Lista de </w:t>
+            </w:r>
+            <w:r>
+              <w:t>comentarios de un ítem modificado.</w:t>
             </w:r>
           </w:p>
         </w:tc>
@@ -14684,7 +14686,7 @@
           </w:tcPr>
           <w:p>
             <w:r>
-              <w:t>Poder tener un listado de ítems para el Jefe de proyectos que sirva para hacer contraste para el control y la auditoría.</w:t>
+              <w:t>Poder tener un listado de los comentarios para el Jefe de proyectos que sirva para tener un seguimiento de los cambios realizados.</w:t>
             </w:r>
           </w:p>
         </w:tc>
@@ -14711,8 +14713,13 @@
           </w:p>
           <w:p>
             <w:r>
-              <w:t>- Rango de fechas</w:t>
-            </w:r>
+              <w:t xml:space="preserve">- Id del </w:t>
+            </w:r>
+            <w:proofErr w:type="spellStart"/>
+            <w:r>
+              <w:t>item</w:t>
+            </w:r>
+            <w:proofErr w:type="spellEnd"/>
           </w:p>
         </w:tc>
       </w:tr>
@@ -14733,21 +14740,16 @@
           </w:tcPr>
           <w:p>
             <w:r>
+              <w:t>- Lista de comentarios del ítem.</w:t>
+            </w:r>
+          </w:p>
+          <w:p>
+            <w:r>
               <w:t>- Código del ítem</w:t>
             </w:r>
           </w:p>
           <w:p>
             <w:r>
-              <w:t>- Descripción del ítem</w:t>
-            </w:r>
-          </w:p>
-          <w:p>
-            <w:r>
-              <w:t>- Ruta de la ubicación del ítem</w:t>
-            </w:r>
-          </w:p>
-          <w:p>
-            <w:r>
               <w:t>- Autor de la última modificación</w:t>
             </w:r>
           </w:p>
@@ -14755,6 +14757,206 @@
             <w:r>
               <w:t>- Fecha última modificación</w:t>
             </w:r>
+          </w:p>
+        </w:tc>
+      </w:tr>
+    </w:tbl>
+    <w:p/>
+    <w:p/>
+    <w:tbl>
+      <w:tblPr>
+        <w:tblStyle w:val="Tablaconcuadrcula"/>
+        <w:tblW w:w="0" w:type="auto"/>
+        <w:tblLook w:val="04A0" w:firstRow="1" w:lastRow="0" w:firstColumn="1" w:lastColumn="0" w:noHBand="0" w:noVBand="1"/>
+      </w:tblPr>
+      <w:tblGrid>
+        <w:gridCol w:w="1098"/>
+        <w:gridCol w:w="4320"/>
+      </w:tblGrid>
+      <w:tr>
+        <w:tc>
+          <w:tcPr>
+            <w:tcW w:w="1098" w:type="dxa"/>
+          </w:tcPr>
+          <w:p>
+            <w:r>
+              <w:t>ID</w:t>
+            </w:r>
+          </w:p>
+        </w:tc>
+        <w:tc>
+          <w:tcPr>
+            <w:tcW w:w="4320" w:type="dxa"/>
+          </w:tcPr>
+          <w:p>
+            <w:r>
+              <w:t>RC-002</w:t>
+            </w:r>
+          </w:p>
+        </w:tc>
+      </w:tr>
+      <w:tr>
+        <w:tc>
+          <w:tcPr>
+            <w:tcW w:w="1098" w:type="dxa"/>
+          </w:tcPr>
+          <w:p>
+            <w:r>
+              <w:t>Autor</w:t>
+            </w:r>
+          </w:p>
+        </w:tc>
+        <w:tc>
+          <w:tcPr>
+            <w:tcW w:w="4320" w:type="dxa"/>
+          </w:tcPr>
+          <w:p>
+            <w:r>
+              <w:t>Walter Chávez</w:t>
+            </w:r>
+          </w:p>
+        </w:tc>
+      </w:tr>
+      <w:tr>
+        <w:tc>
+          <w:tcPr>
+            <w:tcW w:w="1098" w:type="dxa"/>
+          </w:tcPr>
+          <w:p>
+            <w:r>
+              <w:t>Titulo</w:t>
+            </w:r>
+          </w:p>
+        </w:tc>
+        <w:tc>
+          <w:tcPr>
+            <w:tcW w:w="4320" w:type="dxa"/>
+          </w:tcPr>
+          <w:p>
+            <w:r>
+              <w:t>Lista de Ítems por Línea Base</w:t>
+            </w:r>
+          </w:p>
+        </w:tc>
+      </w:tr>
+      <w:tr>
+        <w:tc>
+          <w:tcPr>
+            <w:tcW w:w="1098" w:type="dxa"/>
+          </w:tcPr>
+          <w:p>
+            <w:r>
+              <w:t>Propósito</w:t>
+            </w:r>
+          </w:p>
+        </w:tc>
+        <w:tc>
+          <w:tcPr>
+            <w:tcW w:w="4320" w:type="dxa"/>
+          </w:tcPr>
+          <w:p>
+            <w:r>
+              <w:t>Tener un listados de todos los Ítems de Configuración que conforman una línea Base por Sistema</w:t>
+            </w:r>
+          </w:p>
+        </w:tc>
+      </w:tr>
+      <w:tr>
+        <w:tc>
+          <w:tcPr>
+            <w:tcW w:w="1098" w:type="dxa"/>
+          </w:tcPr>
+          <w:p>
+            <w:r>
+              <w:t>Entradas</w:t>
+            </w:r>
+          </w:p>
+        </w:tc>
+        <w:tc>
+          <w:tcPr>
+            <w:tcW w:w="4320" w:type="dxa"/>
+          </w:tcPr>
+          <w:p>
+            <w:pPr>
+              <w:pStyle w:val="Prrafodelista"/>
+              <w:numPr>
+                <w:ilvl w:val="0"/>
+                <w:numId w:val="9"/>
+              </w:numPr>
+            </w:pPr>
+            <w:r>
+              <w:t>ID del Sistema</w:t>
+            </w:r>
+          </w:p>
+        </w:tc>
+      </w:tr>
+      <w:tr>
+        <w:tc>
+          <w:tcPr>
+            <w:tcW w:w="1098" w:type="dxa"/>
+          </w:tcPr>
+          <w:p>
+            <w:r>
+              <w:t>Salidas</w:t>
+            </w:r>
+          </w:p>
+        </w:tc>
+        <w:tc>
+          <w:tcPr>
+            <w:tcW w:w="4320" w:type="dxa"/>
+          </w:tcPr>
+          <w:p>
+            <w:pPr>
+              <w:pStyle w:val="Prrafodelista"/>
+              <w:numPr>
+                <w:ilvl w:val="0"/>
+                <w:numId w:val="9"/>
+              </w:numPr>
+            </w:pPr>
+            <w:r>
+              <w:t>Fecha de la Línea Base</w:t>
+            </w:r>
+          </w:p>
+          <w:p>
+            <w:pPr>
+              <w:pStyle w:val="Prrafodelista"/>
+              <w:numPr>
+                <w:ilvl w:val="0"/>
+                <w:numId w:val="9"/>
+              </w:numPr>
+            </w:pPr>
+            <w:r>
+              <w:t>Código del Ítem</w:t>
+            </w:r>
+          </w:p>
+          <w:p>
+            <w:pPr>
+              <w:pStyle w:val="Prrafodelista"/>
+              <w:numPr>
+                <w:ilvl w:val="0"/>
+                <w:numId w:val="9"/>
+              </w:numPr>
+            </w:pPr>
+            <w:r>
+              <w:t>Descripción del Ítem</w:t>
+            </w:r>
+          </w:p>
+          <w:p>
+            <w:pPr>
+              <w:pStyle w:val="Prrafodelista"/>
+              <w:numPr>
+                <w:ilvl w:val="0"/>
+                <w:numId w:val="9"/>
+              </w:numPr>
+            </w:pPr>
+            <w:r>
+              <w:t xml:space="preserve">Autor de la última Modificación del </w:t>
+            </w:r>
+            <w:proofErr w:type="spellStart"/>
+            <w:r>
+              <w:t>item</w:t>
+            </w:r>
+            <w:proofErr w:type="spellEnd"/>
           </w:p>
         </w:tc>
       </w:tr>
@@ -14786,178 +14988,30 @@
     <w:p/>
     <w:p/>
     <w:p/>
+    <w:p/>
+    <w:p>
+      <w:pPr>
+        <w:pStyle w:val="Prrafodelista"/>
+        <w:numPr>
+          <w:ilvl w:val="2"/>
+          <w:numId w:val="3"/>
+        </w:numPr>
+        <w:rPr>
+          <w:b/>
+        </w:rPr>
+      </w:pPr>
+      <w:r>
+        <w:rPr>
+          <w:b/>
+        </w:rPr>
+        <w:lastRenderedPageBreak/>
+        <w:t>Definición de Reportes para el Desarrollador</w:t>
+      </w:r>
+    </w:p>
+    <w:p/>
     <w:tbl>
       <w:tblPr>
-        <w:tblStyle w:val="TableGrid"/>
-        <w:tblpPr w:leftFromText="141" w:rightFromText="141" w:vertAnchor="page" w:horzAnchor="margin" w:tblpY="2053"/>
-        <w:tblW w:w="0" w:type="auto"/>
-        <w:tblLook w:val="04A0" w:firstRow="1" w:lastRow="0" w:firstColumn="1" w:lastColumn="0" w:noHBand="0" w:noVBand="1"/>
-      </w:tblPr>
-      <w:tblGrid>
-        <w:gridCol w:w="1190"/>
-        <w:gridCol w:w="4247"/>
-      </w:tblGrid>
-      <w:tr>
-        <w:tc>
-          <w:tcPr>
-            <w:tcW w:w="1190" w:type="dxa"/>
-          </w:tcPr>
-          <w:p>
-            <w:r>
-              <w:t>ID</w:t>
-            </w:r>
-          </w:p>
-        </w:tc>
-        <w:tc>
-          <w:tcPr>
-            <w:tcW w:w="4247" w:type="dxa"/>
-          </w:tcPr>
-          <w:p>
-            <w:r>
-              <w:t>RC-001</w:t>
-            </w:r>
-          </w:p>
-        </w:tc>
-      </w:tr>
-      <w:tr>
-        <w:tc>
-          <w:tcPr>
-            <w:tcW w:w="1190" w:type="dxa"/>
-          </w:tcPr>
-          <w:p>
-            <w:r>
-              <w:t>Autor</w:t>
-            </w:r>
-          </w:p>
-        </w:tc>
-        <w:tc>
-          <w:tcPr>
-            <w:tcW w:w="4247" w:type="dxa"/>
-          </w:tcPr>
-          <w:p>
-            <w:r>
-              <w:t>Nicolás Rodríguez</w:t>
-            </w:r>
-          </w:p>
-        </w:tc>
-      </w:tr>
-      <w:tr>
-        <w:tc>
-          <w:tcPr>
-            <w:tcW w:w="1190" w:type="dxa"/>
-          </w:tcPr>
-          <w:p>
-            <w:r>
-              <w:t>Titulo</w:t>
-            </w:r>
-          </w:p>
-        </w:tc>
-        <w:tc>
-          <w:tcPr>
-            <w:tcW w:w="4247" w:type="dxa"/>
-          </w:tcPr>
-          <w:p>
-            <w:r>
-              <w:t>Lista de ítems de la gestión de la configuración.</w:t>
-            </w:r>
-          </w:p>
-        </w:tc>
-      </w:tr>
-      <w:tr>
-        <w:tc>
-          <w:tcPr>
-            <w:tcW w:w="1190" w:type="dxa"/>
-          </w:tcPr>
-          <w:p>
-            <w:r>
-              <w:t>Propósito</w:t>
-            </w:r>
-          </w:p>
-        </w:tc>
-        <w:tc>
-          <w:tcPr>
-            <w:tcW w:w="4247" w:type="dxa"/>
-          </w:tcPr>
-          <w:p>
-            <w:r>
-              <w:t>Poder tener un listado de ítems para el Jefe de proyectos que sirva para hacer contraste para el control y la auditoría.</w:t>
-            </w:r>
-          </w:p>
-        </w:tc>
-      </w:tr>
-      <w:tr>
-        <w:tc>
-          <w:tcPr>
-            <w:tcW w:w="1190" w:type="dxa"/>
-          </w:tcPr>
-          <w:p>
-            <w:r>
-              <w:t>Entradas</w:t>
-            </w:r>
-          </w:p>
-        </w:tc>
-        <w:tc>
-          <w:tcPr>
-            <w:tcW w:w="4247" w:type="dxa"/>
-          </w:tcPr>
-          <w:p>
-            <w:r>
-              <w:t>- Id del proyecto</w:t>
-            </w:r>
-          </w:p>
-          <w:p>
-            <w:r>
-              <w:t>- Rango de fechas</w:t>
-            </w:r>
-          </w:p>
-        </w:tc>
-      </w:tr>
-      <w:tr>
-        <w:tc>
-          <w:tcPr>
-            <w:tcW w:w="1190" w:type="dxa"/>
-          </w:tcPr>
-          <w:p>
-            <w:r>
-              <w:t>Salidas</w:t>
-            </w:r>
-          </w:p>
-        </w:tc>
-        <w:tc>
-          <w:tcPr>
-            <w:tcW w:w="4247" w:type="dxa"/>
-          </w:tcPr>
-          <w:p>
-            <w:r>
-              <w:t>- Código del ítem</w:t>
-            </w:r>
-          </w:p>
-          <w:p>
-            <w:r>
-              <w:t>- Descripción del ítem</w:t>
-            </w:r>
-          </w:p>
-          <w:p>
-            <w:r>
-              <w:t>- Ruta de la ubicación del ítem</w:t>
-            </w:r>
-          </w:p>
-          <w:p>
-            <w:r>
-              <w:t>- Autor de la última modificación</w:t>
-            </w:r>
-          </w:p>
-          <w:p>
-            <w:r>
-              <w:t>- Fecha última modificación</w:t>
-            </w:r>
-          </w:p>
-        </w:tc>
-      </w:tr>
-    </w:tbl>
-    <w:tbl>
-      <w:tblPr>
-        <w:tblStyle w:val="TableGrid"/>
+        <w:tblStyle w:val="Tablaconcuadrcula"/>
         <w:tblW w:w="0" w:type="auto"/>
         <w:tblLook w:val="04A0" w:firstRow="1" w:lastRow="0" w:firstColumn="1" w:lastColumn="0" w:noHBand="0" w:noVBand="1"/>
       </w:tblPr>
@@ -14982,7 +15036,10 @@
           </w:tcPr>
           <w:p>
             <w:r>
-              <w:t>RC-002</w:t>
+              <w:t>R</w:t>
+            </w:r>
+            <w:r>
+              <w:t>C-003</w:t>
             </w:r>
           </w:p>
         </w:tc>
@@ -15004,8 +15061,13 @@
           </w:tcPr>
           <w:p>
             <w:r>
-              <w:t>Walter Chávez</w:t>
-            </w:r>
+              <w:t xml:space="preserve">Nicolas </w:t>
+            </w:r>
+            <w:proofErr w:type="spellStart"/>
+            <w:r>
+              <w:t>Rodriguez</w:t>
+            </w:r>
+            <w:proofErr w:type="spellEnd"/>
           </w:p>
         </w:tc>
       </w:tr>
@@ -15026,7 +15088,7 @@
           </w:tcPr>
           <w:p>
             <w:r>
-              <w:t>Lista de Ítems por Línea Base</w:t>
+              <w:t>Listar número de versiones de código fuente modificadas por un desarrollador</w:t>
             </w:r>
           </w:p>
         </w:tc>
@@ -15048,7 +15110,7 @@
           </w:tcPr>
           <w:p>
             <w:r>
-              <w:t>Tener un listados de todos los Ítems de Configuración que conforman una línea Base por Sistema</w:t>
+              <w:t>Mostrar el número de versiones de código fuente modificadas por cada desarrollador.</w:t>
             </w:r>
           </w:p>
         </w:tc>
@@ -15069,15 +15131,13 @@
             <w:tcW w:w="4320" w:type="dxa"/>
           </w:tcPr>
           <w:p>
-            <w:pPr>
-              <w:pStyle w:val="ListParagraph"/>
-              <w:numPr>
-                <w:ilvl w:val="0"/>
-                <w:numId w:val="9"/>
-              </w:numPr>
-            </w:pPr>
-            <w:r>
-              <w:t>ID del Sistema</w:t>
+            <w:r>
+              <w:t>- ID del desarrollador</w:t>
+            </w:r>
+          </w:p>
+          <w:p>
+            <w:r>
+              <w:t>- ID del código fuente</w:t>
             </w:r>
           </w:p>
         </w:tc>
@@ -15098,263 +15158,30 @@
             <w:tcW w:w="4320" w:type="dxa"/>
           </w:tcPr>
           <w:p>
-            <w:pPr>
-              <w:pStyle w:val="ListParagraph"/>
-              <w:numPr>
-                <w:ilvl w:val="0"/>
-                <w:numId w:val="9"/>
-              </w:numPr>
-            </w:pPr>
-            <w:r>
-              <w:t>Fecha de la Línea Base</w:t>
-            </w:r>
-          </w:p>
-          <w:p>
-            <w:pPr>
-              <w:pStyle w:val="ListParagraph"/>
-              <w:numPr>
-                <w:ilvl w:val="0"/>
-                <w:numId w:val="9"/>
-              </w:numPr>
-            </w:pPr>
-            <w:r>
-              <w:t>Código del Ítem</w:t>
-            </w:r>
-          </w:p>
-          <w:p>
-            <w:pPr>
-              <w:pStyle w:val="ListParagraph"/>
-              <w:numPr>
-                <w:ilvl w:val="0"/>
-                <w:numId w:val="9"/>
-              </w:numPr>
-            </w:pPr>
-            <w:r>
-              <w:t>Descripción del Ítem</w:t>
-            </w:r>
-          </w:p>
-          <w:p>
-            <w:pPr>
-              <w:pStyle w:val="ListParagraph"/>
-              <w:numPr>
-                <w:ilvl w:val="0"/>
-                <w:numId w:val="9"/>
-              </w:numPr>
-            </w:pPr>
-            <w:r>
-              <w:t xml:space="preserve">Autor de la </w:t>
-            </w:r>
-            <w:r>
-              <w:t>última</w:t>
-            </w:r>
-            <w:r>
-              <w:t xml:space="preserve"> Modificación del </w:t>
-            </w:r>
-            <w:proofErr w:type="spellStart"/>
-            <w:r>
-              <w:t>item</w:t>
-            </w:r>
-            <w:proofErr w:type="spellEnd"/>
-          </w:p>
+            <w:r>
+              <w:t>- Número de versiones de código fuente.</w:t>
+            </w:r>
+          </w:p>
+          <w:p>
+            <w:r>
+              <w:t>- Fechas de modificación.</w:t>
+            </w:r>
+          </w:p>
+          <w:p/>
         </w:tc>
       </w:tr>
     </w:tbl>
-    <w:p/>
     <w:p>
       <w:pPr>
-        <w:pStyle w:val="ListParagraph"/>
-        <w:numPr>
-          <w:ilvl w:val="2"/>
-          <w:numId w:val="3"/>
-        </w:numPr>
         <w:rPr>
           <w:b/>
         </w:rPr>
       </w:pPr>
-      <w:bookmarkStart w:id="1" w:name="_GoBack"/>
-      <w:bookmarkEnd w:id="1"/>
-      <w:r>
-        <w:rPr>
-          <w:b/>
-        </w:rPr>
-        <w:t>Definición de Reportes para el Desarrollador</w:t>
-      </w:r>
     </w:p>
-    <w:tbl>
-      <w:tblPr>
-        <w:tblStyle w:val="TableGrid"/>
-        <w:tblW w:w="5437" w:type="dxa"/>
-        <w:tblLook w:val="04A0" w:firstRow="1" w:lastRow="0" w:firstColumn="1" w:lastColumn="0" w:noHBand="0" w:noVBand="1"/>
-      </w:tblPr>
-      <w:tblGrid>
-        <w:gridCol w:w="1190"/>
-        <w:gridCol w:w="4247"/>
-      </w:tblGrid>
-      <w:tr>
-        <w:tc>
-          <w:tcPr>
-            <w:tcW w:w="1190" w:type="dxa"/>
-          </w:tcPr>
-          <w:p>
-            <w:r>
-              <w:t>ID</w:t>
-            </w:r>
-          </w:p>
-        </w:tc>
-        <w:tc>
-          <w:tcPr>
-            <w:tcW w:w="4247" w:type="dxa"/>
-          </w:tcPr>
-          <w:p>
-            <w:r>
-              <w:t>RC-002</w:t>
-            </w:r>
-          </w:p>
-        </w:tc>
-      </w:tr>
-      <w:tr>
-        <w:tc>
-          <w:tcPr>
-            <w:tcW w:w="1190" w:type="dxa"/>
-          </w:tcPr>
-          <w:p>
-            <w:r>
-              <w:t>Autor</w:t>
-            </w:r>
-          </w:p>
-        </w:tc>
-        <w:tc>
-          <w:tcPr>
-            <w:tcW w:w="4247" w:type="dxa"/>
-          </w:tcPr>
-          <w:p>
-            <w:r>
-              <w:t>Nicolás Rodríguez</w:t>
-            </w:r>
-          </w:p>
-        </w:tc>
-      </w:tr>
-      <w:tr>
-        <w:tc>
-          <w:tcPr>
-            <w:tcW w:w="1190" w:type="dxa"/>
-          </w:tcPr>
-          <w:p>
-            <w:r>
-              <w:t>Titulo</w:t>
-            </w:r>
-          </w:p>
-        </w:tc>
-        <w:tc>
-          <w:tcPr>
-            <w:tcW w:w="4247" w:type="dxa"/>
-          </w:tcPr>
-          <w:p>
-            <w:r>
-              <w:t>Control de versiones del código fuente</w:t>
-            </w:r>
-          </w:p>
-        </w:tc>
-      </w:tr>
-      <w:tr>
-        <w:tc>
-          <w:tcPr>
-            <w:tcW w:w="1190" w:type="dxa"/>
-          </w:tcPr>
-          <w:p>
-            <w:r>
-              <w:t>Propósito</w:t>
-            </w:r>
-          </w:p>
-        </w:tc>
-        <w:tc>
-          <w:tcPr>
-            <w:tcW w:w="4247" w:type="dxa"/>
-          </w:tcPr>
-          <w:p>
-            <w:r>
-              <w:t xml:space="preserve">Controlar el correcto </w:t>
-            </w:r>
-            <w:proofErr w:type="spellStart"/>
-            <w:r>
-              <w:t>versionamiento</w:t>
-            </w:r>
-            <w:proofErr w:type="spellEnd"/>
-            <w:r>
-              <w:t xml:space="preserve"> de un ítem especifico de la gestión de la configuración para el desarrollador de software.</w:t>
-            </w:r>
-          </w:p>
-        </w:tc>
-      </w:tr>
-      <w:tr>
-        <w:tc>
-          <w:tcPr>
-            <w:tcW w:w="1190" w:type="dxa"/>
-          </w:tcPr>
-          <w:p>
-            <w:r>
-              <w:t>Entradas</w:t>
-            </w:r>
-          </w:p>
-        </w:tc>
-        <w:tc>
-          <w:tcPr>
-            <w:tcW w:w="4247" w:type="dxa"/>
-          </w:tcPr>
-          <w:p>
-            <w:r>
-              <w:t>- ID del proyecto</w:t>
-            </w:r>
-          </w:p>
-          <w:p>
-            <w:r>
-              <w:t>- ID del ítem</w:t>
-            </w:r>
-          </w:p>
-        </w:tc>
-      </w:tr>
-      <w:tr>
-        <w:tc>
-          <w:tcPr>
-            <w:tcW w:w="1190" w:type="dxa"/>
-          </w:tcPr>
-          <w:p>
-            <w:r>
-              <w:t>Salidas</w:t>
-            </w:r>
-          </w:p>
-        </w:tc>
-        <w:tc>
-          <w:tcPr>
-            <w:tcW w:w="4247" w:type="dxa"/>
-          </w:tcPr>
-          <w:p>
-            <w:r>
-              <w:t>- Lista de versiones del ítem</w:t>
-            </w:r>
-          </w:p>
-          <w:p>
-            <w:r>
-              <w:t>- Fecha</w:t>
-            </w:r>
-          </w:p>
-          <w:p>
-            <w:r>
-              <w:t>- Descripción o etiqueta</w:t>
-            </w:r>
-          </w:p>
-          <w:p>
-            <w:r>
-              <w:t>- Usuario</w:t>
-            </w:r>
-          </w:p>
-        </w:tc>
-      </w:tr>
-    </w:tbl>
     <w:p/>
     <w:tbl>
       <w:tblPr>
-        <w:tblStyle w:val="TableGrid"/>
+        <w:tblStyle w:val="Tablaconcuadrcula"/>
         <w:tblW w:w="0" w:type="auto"/>
         <w:tblLook w:val="04A0" w:firstRow="1" w:lastRow="0" w:firstColumn="1" w:lastColumn="0" w:noHBand="0" w:noVBand="1"/>
       </w:tblPr>
@@ -15369,7 +15196,6 @@
           </w:tcPr>
           <w:p>
             <w:r>
-              <w:lastRenderedPageBreak/>
               <w:t>ID</w:t>
             </w:r>
           </w:p>
@@ -15468,7 +15294,7 @@
           </w:tcPr>
           <w:p>
             <w:pPr>
-              <w:pStyle w:val="ListParagraph"/>
+              <w:pStyle w:val="Prrafodelista"/>
               <w:numPr>
                 <w:ilvl w:val="0"/>
                 <w:numId w:val="10"/>
@@ -15480,7 +15306,7 @@
           </w:p>
           <w:p>
             <w:pPr>
-              <w:pStyle w:val="ListParagraph"/>
+              <w:pStyle w:val="Prrafodelista"/>
               <w:numPr>
                 <w:ilvl w:val="0"/>
                 <w:numId w:val="10"/>
@@ -15492,7 +15318,7 @@
           </w:p>
           <w:p>
             <w:pPr>
-              <w:pStyle w:val="ListParagraph"/>
+              <w:pStyle w:val="Prrafodelista"/>
               <w:numPr>
                 <w:ilvl w:val="0"/>
                 <w:numId w:val="10"/>
@@ -15521,7 +15347,7 @@
           </w:tcPr>
           <w:p>
             <w:pPr>
-              <w:pStyle w:val="ListParagraph"/>
+              <w:pStyle w:val="Prrafodelista"/>
               <w:numPr>
                 <w:ilvl w:val="0"/>
                 <w:numId w:val="11"/>
@@ -15533,7 +15359,7 @@
           </w:p>
           <w:p>
             <w:pPr>
-              <w:pStyle w:val="ListParagraph"/>
+              <w:pStyle w:val="Prrafodelista"/>
               <w:numPr>
                 <w:ilvl w:val="0"/>
                 <w:numId w:val="11"/>
@@ -15545,7 +15371,7 @@
           </w:p>
           <w:p>
             <w:pPr>
-              <w:pStyle w:val="ListParagraph"/>
+              <w:pStyle w:val="Prrafodelista"/>
               <w:numPr>
                 <w:ilvl w:val="0"/>
                 <w:numId w:val="11"/>
@@ -15557,7 +15383,7 @@
           </w:p>
           <w:p>
             <w:pPr>
-              <w:pStyle w:val="ListParagraph"/>
+              <w:pStyle w:val="Prrafodelista"/>
               <w:numPr>
                 <w:ilvl w:val="0"/>
                 <w:numId w:val="11"/>
@@ -15569,7 +15395,7 @@
           </w:p>
           <w:p>
             <w:pPr>
-              <w:pStyle w:val="ListParagraph"/>
+              <w:pStyle w:val="Prrafodelista"/>
               <w:numPr>
                 <w:ilvl w:val="0"/>
                 <w:numId w:val="11"/>
@@ -15581,7 +15407,7 @@
           </w:p>
           <w:p>
             <w:pPr>
-              <w:pStyle w:val="ListParagraph"/>
+              <w:pStyle w:val="Prrafodelista"/>
               <w:numPr>
                 <w:ilvl w:val="0"/>
                 <w:numId w:val="11"/>
@@ -15597,7 +15423,7 @@
     <w:p/>
     <w:p>
       <w:pPr>
-        <w:pStyle w:val="ListParagraph"/>
+        <w:pStyle w:val="Prrafodelista"/>
         <w:numPr>
           <w:ilvl w:val="1"/>
           <w:numId w:val="3"/>
@@ -15615,7 +15441,7 @@
     </w:p>
     <w:p>
       <w:pPr>
-        <w:pStyle w:val="ListParagraph"/>
+        <w:pStyle w:val="Prrafodelista"/>
         <w:ind w:left="360"/>
         <w:rPr>
           <w:b/>
@@ -15624,7 +15450,7 @@
     </w:p>
     <w:p>
       <w:pPr>
-        <w:pStyle w:val="ListParagraph"/>
+        <w:pStyle w:val="Prrafodelista"/>
         <w:ind w:left="0"/>
       </w:pPr>
       <w:r>
@@ -15634,7 +15460,7 @@
     <w:p/>
     <w:p>
       <w:pPr>
-        <w:pStyle w:val="ListParagraph"/>
+        <w:pStyle w:val="Prrafodelista"/>
         <w:numPr>
           <w:ilvl w:val="2"/>
           <w:numId w:val="3"/>
@@ -15653,7 +15479,7 @@
     <w:p/>
     <w:tbl>
       <w:tblPr>
-        <w:tblStyle w:val="TableGrid"/>
+        <w:tblStyle w:val="Tablaconcuadrcula"/>
         <w:tblW w:w="6361" w:type="dxa"/>
         <w:tblLook w:val="04A0" w:firstRow="1" w:lastRow="0" w:firstColumn="1" w:lastColumn="0" w:noHBand="0" w:noVBand="1"/>
       </w:tblPr>
@@ -15690,7 +15516,8 @@
           </w:tcPr>
           <w:p>
             <w:r>
-              <w:t>Tipo de reporte</w:t>
+              <w:lastRenderedPageBreak/>
+              <w:t>Autor</w:t>
             </w:r>
           </w:p>
         </w:tc>
@@ -15700,7 +15527,7 @@
           </w:tcPr>
           <w:p>
             <w:r>
-              <w:t>Auditoria de la configuración</w:t>
+              <w:t>Nicolás Rodríguez</w:t>
             </w:r>
           </w:p>
         </w:tc>
@@ -15712,7 +15539,7 @@
           </w:tcPr>
           <w:p>
             <w:r>
-              <w:t>Nombre del reporte</w:t>
+              <w:t>Titulo</w:t>
             </w:r>
           </w:p>
         </w:tc>
@@ -15722,11 +15549,13 @@
           </w:tcPr>
           <w:p>
             <w:r>
-              <w:t xml:space="preserve">Lista de ítems </w:t>
-            </w:r>
-            <w:r>
-              <w:t>modificados por una solicitud de  cambio.</w:t>
-            </w:r>
+              <w:t xml:space="preserve">Lista del </w:t>
+            </w:r>
+            <w:proofErr w:type="spellStart"/>
+            <w:r>
+              <w:t>mainline</w:t>
+            </w:r>
+            <w:proofErr w:type="spellEnd"/>
           </w:p>
         </w:tc>
       </w:tr>
@@ -15747,7 +15576,7 @@
           </w:tcPr>
           <w:p>
             <w:r>
-              <w:t>Mostrar una lista de todos los ítem involucrados a consecuencia de una solicitud de cambio aprobada.</w:t>
+              <w:t>Listar todas las líneas de base asociadas al proyecto.</w:t>
             </w:r>
           </w:p>
         </w:tc>
@@ -15769,13 +15598,13 @@
           </w:tcPr>
           <w:p>
             <w:r>
-              <w:t>- Código del proyecto.</w:t>
-            </w:r>
-          </w:p>
-          <w:p>
-            <w:r>
-              <w:t>- Código de la solicitud de cambio</w:t>
-            </w:r>
+              <w:t xml:space="preserve">- Nombre del </w:t>
+            </w:r>
+            <w:proofErr w:type="spellStart"/>
+            <w:r>
+              <w:t>mainline</w:t>
+            </w:r>
+            <w:proofErr w:type="spellEnd"/>
           </w:p>
         </w:tc>
       </w:tr>
@@ -15796,36 +15625,24 @@
           </w:tcPr>
           <w:p>
             <w:r>
-              <w:t>- Código del ítem</w:t>
-            </w:r>
-          </w:p>
-          <w:p>
-            <w:r>
-              <w:t>-Descripción o Etiqueta del ítem</w:t>
-            </w:r>
-          </w:p>
-          <w:p>
-            <w:r>
-              <w:t>- Versión</w:t>
-            </w:r>
-          </w:p>
-          <w:p>
-            <w:r>
-              <w:t>- Fecha de la última modificación del ítem</w:t>
-            </w:r>
-          </w:p>
-          <w:p>
-            <w:r>
-              <w:t>- Usuario que realizo el cambio del ítem</w:t>
-            </w:r>
-          </w:p>
+              <w:t>- Lista de líneas de base</w:t>
+            </w:r>
+          </w:p>
+          <w:p>
+            <w:r>
+              <w:t>- Fecha</w:t>
+            </w:r>
+          </w:p>
+          <w:p/>
         </w:tc>
       </w:tr>
     </w:tbl>
     <w:p/>
+    <w:p/>
+    <w:p/>
     <w:tbl>
       <w:tblPr>
-        <w:tblStyle w:val="TableGrid"/>
+        <w:tblStyle w:val="Tablaconcuadrcula"/>
         <w:tblW w:w="0" w:type="auto"/>
         <w:tblLook w:val="04A0" w:firstRow="1" w:lastRow="0" w:firstColumn="1" w:lastColumn="0" w:noHBand="0" w:noVBand="1"/>
       </w:tblPr>
@@ -15906,7 +15723,6 @@
           </w:tcPr>
           <w:p>
             <w:r>
-              <w:lastRenderedPageBreak/>
               <w:t>Título</w:t>
             </w:r>
           </w:p>
@@ -15961,7 +15777,7 @@
           </w:tcPr>
           <w:p>
             <w:pPr>
-              <w:pStyle w:val="ListParagraph"/>
+              <w:pStyle w:val="Prrafodelista"/>
               <w:numPr>
                 <w:ilvl w:val="0"/>
                 <w:numId w:val="12"/>
@@ -15973,7 +15789,7 @@
           </w:p>
           <w:p>
             <w:pPr>
-              <w:pStyle w:val="ListParagraph"/>
+              <w:pStyle w:val="Prrafodelista"/>
               <w:numPr>
                 <w:ilvl w:val="0"/>
                 <w:numId w:val="12"/>
@@ -15985,7 +15801,7 @@
           </w:p>
           <w:p>
             <w:pPr>
-              <w:pStyle w:val="ListParagraph"/>
+              <w:pStyle w:val="Prrafodelista"/>
               <w:numPr>
                 <w:ilvl w:val="0"/>
                 <w:numId w:val="12"/>
@@ -16014,7 +15830,7 @@
           </w:tcPr>
           <w:p>
             <w:pPr>
-              <w:pStyle w:val="ListParagraph"/>
+              <w:pStyle w:val="Prrafodelista"/>
               <w:numPr>
                 <w:ilvl w:val="0"/>
                 <w:numId w:val="13"/>
@@ -16026,7 +15842,7 @@
           </w:p>
           <w:p>
             <w:pPr>
-              <w:pStyle w:val="ListParagraph"/>
+              <w:pStyle w:val="Prrafodelista"/>
               <w:numPr>
                 <w:ilvl w:val="0"/>
                 <w:numId w:val="13"/>
@@ -16038,7 +15854,7 @@
           </w:p>
           <w:p>
             <w:pPr>
-              <w:pStyle w:val="ListParagraph"/>
+              <w:pStyle w:val="Prrafodelista"/>
               <w:numPr>
                 <w:ilvl w:val="0"/>
                 <w:numId w:val="13"/>
@@ -16050,7 +15866,7 @@
           </w:p>
           <w:p>
             <w:pPr>
-              <w:pStyle w:val="ListParagraph"/>
+              <w:pStyle w:val="Prrafodelista"/>
               <w:numPr>
                 <w:ilvl w:val="0"/>
                 <w:numId w:val="13"/>
@@ -16062,7 +15878,7 @@
           </w:p>
           <w:p>
             <w:pPr>
-              <w:pStyle w:val="ListParagraph"/>
+              <w:pStyle w:val="Prrafodelista"/>
               <w:numPr>
                 <w:ilvl w:val="0"/>
                 <w:numId w:val="13"/>
@@ -16074,7 +15890,7 @@
           </w:p>
           <w:p>
             <w:pPr>
-              <w:pStyle w:val="ListParagraph"/>
+              <w:pStyle w:val="Prrafodelista"/>
               <w:numPr>
                 <w:ilvl w:val="0"/>
                 <w:numId w:val="13"/>
@@ -16086,7 +15902,7 @@
           </w:p>
           <w:p>
             <w:pPr>
-              <w:pStyle w:val="ListParagraph"/>
+              <w:pStyle w:val="Prrafodelista"/>
               <w:numPr>
                 <w:ilvl w:val="0"/>
                 <w:numId w:val="13"/>
@@ -16099,6 +15915,10 @@
         </w:tc>
       </w:tr>
     </w:tbl>
+    <w:p>
+      <w:bookmarkStart w:id="1" w:name="_GoBack"/>
+      <w:bookmarkEnd w:id="1"/>
+    </w:p>
     <w:p/>
     <w:sectPr>
       <w:pgSz w:w="12240" w:h="15840"/>
@@ -16111,7 +15931,7 @@
 </file>
 
 <file path=word/numbering.xml><?xml version="1.0" encoding="utf-8"?>
-<w:numbering xmlns:wpc="http://schemas.microsoft.com/office/word/2010/wordprocessingCanvas" xmlns:cx="http://schemas.microsoft.com/office/drawing/2014/chartex" xmlns:cx1="http://schemas.microsoft.com/office/drawing/2015/9/8/chartex" xmlns:mc="http://schemas.openxmlformats.org/markup-compatibility/2006" xmlns:o="urn:schemas-microsoft-com:office:office" xmlns:r="http://schemas.openxmlformats.org/officeDocument/2006/relationships" xmlns:m="http://schemas.openxmlformats.org/officeDocument/2006/math" xmlns:v="urn:schemas-microsoft-com:vml" xmlns:wp14="http://schemas.microsoft.com/office/word/2010/wordprocessingDrawing" xmlns:wp="http://schemas.openxmlformats.org/drawingml/2006/wordprocessingDrawing" xmlns:w10="urn:schemas-microsoft-com:office:word" xmlns:w="http://schemas.openxmlformats.org/wordprocessingml/2006/main" xmlns:w14="http://schemas.microsoft.com/office/word/2010/wordml" xmlns:w15="http://schemas.microsoft.com/office/word/2012/wordml" xmlns:w16se="http://schemas.microsoft.com/office/word/2015/wordml/symex" xmlns:wpg="http://schemas.microsoft.com/office/word/2010/wordprocessingGroup" xmlns:wpi="http://schemas.microsoft.com/office/word/2010/wordprocessingInk" xmlns:wne="http://schemas.microsoft.com/office/word/2006/wordml" xmlns:wps="http://schemas.microsoft.com/office/word/2010/wordprocessingShape" mc:Ignorable="w14 w15 w16se wp14">
+<w:numbering xmlns:wpc="http://schemas.microsoft.com/office/word/2010/wordprocessingCanvas" xmlns:cx="http://schemas.microsoft.com/office/drawing/2014/chartex" xmlns:mc="http://schemas.openxmlformats.org/markup-compatibility/2006" xmlns:o="urn:schemas-microsoft-com:office:office" xmlns:r="http://schemas.openxmlformats.org/officeDocument/2006/relationships" xmlns:m="http://schemas.openxmlformats.org/officeDocument/2006/math" xmlns:v="urn:schemas-microsoft-com:vml" xmlns:wp14="http://schemas.microsoft.com/office/word/2010/wordprocessingDrawing" xmlns:wp="http://schemas.openxmlformats.org/drawingml/2006/wordprocessingDrawing" xmlns:w10="urn:schemas-microsoft-com:office:word" xmlns:w="http://schemas.openxmlformats.org/wordprocessingml/2006/main" xmlns:w14="http://schemas.microsoft.com/office/word/2010/wordml" xmlns:w15="http://schemas.microsoft.com/office/word/2012/wordml" xmlns:w16se="http://schemas.microsoft.com/office/word/2015/wordml/symex" xmlns:wpg="http://schemas.microsoft.com/office/word/2010/wordprocessingGroup" xmlns:wpi="http://schemas.microsoft.com/office/word/2010/wordprocessingInk" xmlns:wne="http://schemas.microsoft.com/office/word/2006/wordml" xmlns:wps="http://schemas.microsoft.com/office/word/2010/wordprocessingShape" mc:Ignorable="w14 w15 w16se wp14">
   <w:abstractNum w:abstractNumId="0" w15:restartNumberingAfterBreak="0">
     <w:nsid w:val="01A24FC1"/>
     <w:multiLevelType w:val="hybridMultilevel"/>
@@ -18022,10 +17842,10 @@
       <w:lang w:val="es-PE"/>
     </w:rPr>
   </w:style>
-  <w:style w:type="paragraph" w:styleId="Heading1">
+  <w:style w:type="paragraph" w:styleId="Ttulo1">
     <w:name w:val="heading 1"/>
     <w:next w:val="BodyA"/>
-    <w:link w:val="Heading1Char"/>
+    <w:link w:val="Ttulo1Car"/>
     <w:rsid w:val="00641F98"/>
     <w:pPr>
       <w:keepNext/>
@@ -18053,11 +17873,11 @@
       <w:lang w:val="es-ES_tradnl" w:eastAsia="es-PE"/>
     </w:rPr>
   </w:style>
-  <w:style w:type="paragraph" w:styleId="Heading2">
+  <w:style w:type="paragraph" w:styleId="Ttulo2">
     <w:name w:val="heading 2"/>
     <w:basedOn w:val="Normal"/>
     <w:next w:val="Normal"/>
-    <w:link w:val="Heading2Char"/>
+    <w:link w:val="Ttulo2Car"/>
     <w:uiPriority w:val="9"/>
     <w:semiHidden/>
     <w:unhideWhenUsed/>
@@ -18076,13 +17896,13 @@
       <w:szCs w:val="26"/>
     </w:rPr>
   </w:style>
-  <w:style w:type="character" w:default="1" w:styleId="DefaultParagraphFont">
+  <w:style w:type="character" w:default="1" w:styleId="Fuentedeprrafopredeter">
     <w:name w:val="Default Paragraph Font"/>
     <w:uiPriority w:val="1"/>
     <w:semiHidden/>
     <w:unhideWhenUsed/>
   </w:style>
-  <w:style w:type="table" w:default="1" w:styleId="TableNormal">
+  <w:style w:type="table" w:default="1" w:styleId="Tablanormal">
     <w:name w:val="Normal Table"/>
     <w:uiPriority w:val="99"/>
     <w:semiHidden/>
@@ -18097,13 +17917,13 @@
       </w:tblCellMar>
     </w:tblPr>
   </w:style>
-  <w:style w:type="numbering" w:default="1" w:styleId="NoList">
+  <w:style w:type="numbering" w:default="1" w:styleId="Sinlista">
     <w:name w:val="No List"/>
     <w:uiPriority w:val="99"/>
     <w:semiHidden/>
     <w:unhideWhenUsed/>
   </w:style>
-  <w:style w:type="paragraph" w:styleId="ListParagraph">
+  <w:style w:type="paragraph" w:styleId="Prrafodelista">
     <w:name w:val="List Paragraph"/>
     <w:basedOn w:val="Normal"/>
     <w:uiPriority w:val="34"/>
@@ -18137,7 +17957,7 @@
       <w:lang w:val="es-ES_tradnl" w:eastAsia="es-PE"/>
     </w:rPr>
   </w:style>
-  <w:style w:type="paragraph" w:customStyle="1" w:styleId="Ttulo1">
+  <w:style w:type="paragraph" w:customStyle="1" w:styleId="Ttulo10">
     <w:name w:val="Título1"/>
     <w:next w:val="BodyA"/>
     <w:rsid w:val="00641F98"/>
@@ -18166,10 +17986,10 @@
       <w:lang w:val="es-ES_tradnl" w:eastAsia="es-PE"/>
     </w:rPr>
   </w:style>
-  <w:style w:type="character" w:customStyle="1" w:styleId="Heading1Char">
-    <w:name w:val="Heading 1 Char"/>
-    <w:basedOn w:val="DefaultParagraphFont"/>
-    <w:link w:val="Heading1"/>
+  <w:style w:type="character" w:customStyle="1" w:styleId="Ttulo1Car">
+    <w:name w:val="Título 1 Car"/>
+    <w:basedOn w:val="Fuentedeprrafopredeter"/>
+    <w:link w:val="Ttulo1"/>
     <w:rsid w:val="00641F98"/>
     <w:rPr>
       <w:rFonts w:ascii="Arial" w:eastAsia="Arial" w:hAnsi="Arial" w:cs="Arial"/>
@@ -18262,9 +18082,9 @@
       <w:lang w:eastAsia="es-PE"/>
     </w:rPr>
   </w:style>
-  <w:style w:type="table" w:styleId="TableGrid">
+  <w:style w:type="table" w:styleId="Tablaconcuadrcula">
     <w:name w:val="Table Grid"/>
-    <w:basedOn w:val="TableNormal"/>
+    <w:basedOn w:val="Tablanormal"/>
     <w:uiPriority w:val="39"/>
     <w:rsid w:val="00DA3562"/>
     <w:pPr>
@@ -18281,10 +18101,10 @@
       </w:tblBorders>
     </w:tblPr>
   </w:style>
-  <w:style w:type="paragraph" w:styleId="BalloonText">
+  <w:style w:type="paragraph" w:styleId="Textodeglobo">
     <w:name w:val="Balloon Text"/>
     <w:basedOn w:val="Normal"/>
-    <w:link w:val="BalloonTextChar"/>
+    <w:link w:val="TextodegloboCar"/>
     <w:uiPriority w:val="99"/>
     <w:semiHidden/>
     <w:unhideWhenUsed/>
@@ -18298,10 +18118,10 @@
       <w:szCs w:val="16"/>
     </w:rPr>
   </w:style>
-  <w:style w:type="character" w:customStyle="1" w:styleId="BalloonTextChar">
-    <w:name w:val="Balloon Text Char"/>
-    <w:basedOn w:val="DefaultParagraphFont"/>
-    <w:link w:val="BalloonText"/>
+  <w:style w:type="character" w:customStyle="1" w:styleId="TextodegloboCar">
+    <w:name w:val="Texto de globo Car"/>
+    <w:basedOn w:val="Fuentedeprrafopredeter"/>
+    <w:link w:val="Textodeglobo"/>
     <w:uiPriority w:val="99"/>
     <w:semiHidden/>
     <w:rsid w:val="001B43FA"/>
@@ -18311,10 +18131,10 @@
       <w:szCs w:val="16"/>
     </w:rPr>
   </w:style>
-  <w:style w:type="character" w:customStyle="1" w:styleId="Heading2Char">
-    <w:name w:val="Heading 2 Char"/>
-    <w:basedOn w:val="DefaultParagraphFont"/>
-    <w:link w:val="Heading2"/>
+  <w:style w:type="character" w:customStyle="1" w:styleId="Ttulo2Car">
+    <w:name w:val="Título 2 Car"/>
+    <w:basedOn w:val="Fuentedeprrafopredeter"/>
+    <w:link w:val="Ttulo2"/>
     <w:uiPriority w:val="9"/>
     <w:semiHidden/>
     <w:rsid w:val="00AF00B8"/>
@@ -18325,10 +18145,10 @@
       <w:szCs w:val="26"/>
     </w:rPr>
   </w:style>
-  <w:style w:type="paragraph" w:styleId="Header">
+  <w:style w:type="paragraph" w:styleId="Encabezado">
     <w:name w:val="header"/>
     <w:basedOn w:val="Normal"/>
-    <w:link w:val="HeaderChar"/>
+    <w:link w:val="EncabezadoCar"/>
     <w:semiHidden/>
     <w:rsid w:val="00AF00B8"/>
     <w:pPr>
@@ -18345,10 +18165,10 @@
       <w:lang w:val="es-ES"/>
     </w:rPr>
   </w:style>
-  <w:style w:type="character" w:customStyle="1" w:styleId="HeaderChar">
-    <w:name w:val="Header Char"/>
-    <w:basedOn w:val="DefaultParagraphFont"/>
-    <w:link w:val="Header"/>
+  <w:style w:type="character" w:customStyle="1" w:styleId="EncabezadoCar">
+    <w:name w:val="Encabezado Car"/>
+    <w:basedOn w:val="Fuentedeprrafopredeter"/>
+    <w:link w:val="Encabezado"/>
     <w:semiHidden/>
     <w:rsid w:val="00AF00B8"/>
     <w:rPr>
@@ -26419,7 +26239,7 @@
 </file>
 
 <file path=customXml/itemProps1.xml><?xml version="1.0" encoding="utf-8"?>
-<ds:datastoreItem xmlns:ds="http://schemas.openxmlformats.org/officeDocument/2006/customXml" ds:itemID="{4F8CA468-2757-4BA1-890D-085AD758ADDB}">
+<ds:datastoreItem xmlns:ds="http://schemas.openxmlformats.org/officeDocument/2006/customXml" ds:itemID="{BA854223-2A8F-4A77-8A96-49DF12FF2E55}">
   <ds:schemaRefs>
     <ds:schemaRef ds:uri="http://schemas.openxmlformats.org/officeDocument/2006/bibliography"/>
   </ds:schemaRefs>

</xml_diff>

<commit_message>
Actualización de reporte de Estado
</commit_message>
<xml_diff>
--- a/Gestion/PGC.docx
+++ b/Gestion/PGC.docx
@@ -15054,8 +15054,13 @@
           </w:tcPr>
           <w:p>
             <w:r>
-              <w:t>Lista de Ítems por Línea Base</w:t>
-            </w:r>
+              <w:t xml:space="preserve">Lista de </w:t>
+            </w:r>
+            <w:r>
+              <w:t>ramas de un proyecto</w:t>
+            </w:r>
+            <w:bookmarkStart w:id="1" w:name="_GoBack"/>
+            <w:bookmarkEnd w:id="1"/>
           </w:p>
         </w:tc>
       </w:tr>
@@ -16682,10 +16687,7 @@
           </w:tcPr>
           <w:p>
             <w:r>
-              <w:t xml:space="preserve">Lista de </w:t>
-            </w:r>
-            <w:r>
-              <w:t>versiones reléase de un sistema</w:t>
+              <w:t>Lista de versiones reléase de un sistema</w:t>
             </w:r>
           </w:p>
         </w:tc>
@@ -16707,10 +16709,7 @@
           </w:tcPr>
           <w:p>
             <w:r>
-              <w:t xml:space="preserve">Tener una relación de </w:t>
-            </w:r>
-            <w:r>
-              <w:t>las versiones de un sistema que fueron liberadas en un rango de fechas con la finalidad de auditar las versiones en uso.</w:t>
+              <w:t>Tener una relación de las versiones de un sistema que fueron liberadas en un rango de fechas con la finalidad de auditar las versiones en uso.</w:t>
             </w:r>
           </w:p>
         </w:tc>
@@ -16905,12 +16904,7 @@
         <w:jc w:val="both"/>
       </w:pPr>
       <w:r>
-        <w:t xml:space="preserve">La entrega y gestión </w:t>
-      </w:r>
-      <w:bookmarkStart w:id="1" w:name="_GoBack"/>
-      <w:bookmarkEnd w:id="1"/>
-      <w:r>
-        <w:t xml:space="preserve">de </w:t>
+        <w:t xml:space="preserve">La entrega y gestión de </w:t>
       </w:r>
       <w:proofErr w:type="spellStart"/>
       <w:r>
@@ -23856,223 +23850,223 @@
     </dgm:pt>
   </dgm:ptLst>
   <dgm:cxnLst>
+    <dgm:cxn modelId="{0988D4EE-4347-4DD5-B93C-E0C6B8400A22}" type="presOf" srcId="{D4F7D221-C35E-45CA-90D6-88149BAA56F5}" destId="{5E09F953-7B0A-414A-87F4-AB351DD16D42}" srcOrd="1" destOrd="0" presId="urn:microsoft.com/office/officeart/2005/8/layout/orgChart1"/>
+    <dgm:cxn modelId="{BFBABD6D-1D62-4D00-B551-B4B8F1D455E3}" type="presOf" srcId="{4309515B-AE8E-4F02-A5D5-9F3449B448D5}" destId="{0DCC6A88-98FF-4517-A8D5-E3D10C27511E}" srcOrd="0" destOrd="0" presId="urn:microsoft.com/office/officeart/2005/8/layout/orgChart1"/>
+    <dgm:cxn modelId="{963D739E-A0DA-4940-BB17-D9D19F0DAAD5}" type="presOf" srcId="{3FB9B959-0A7C-4CE7-8042-A08C4BEC3B40}" destId="{82D6BC35-8D8C-4AB0-9BCD-2AEF0D67687A}" srcOrd="0" destOrd="0" presId="urn:microsoft.com/office/officeart/2005/8/layout/orgChart1"/>
+    <dgm:cxn modelId="{B064F500-0205-4CE2-A608-4FB2464A4AAF}" type="presOf" srcId="{1C80DB50-5554-4A24-9D2C-595872931A5F}" destId="{92C0C251-6393-48BE-8DC1-A54F20F8E9AF}" srcOrd="0" destOrd="0" presId="urn:microsoft.com/office/officeart/2005/8/layout/orgChart1"/>
+    <dgm:cxn modelId="{A515D9DE-1366-491E-9D2B-701FD0E76FA6}" type="presOf" srcId="{6E4290F0-9434-49B6-94EF-5143FA25BD67}" destId="{59BBC194-C4CF-477B-A533-4F3AB7DC8D6E}" srcOrd="1" destOrd="0" presId="urn:microsoft.com/office/officeart/2005/8/layout/orgChart1"/>
+    <dgm:cxn modelId="{B00B75FC-4CE9-43DC-B622-D40699744E66}" type="presOf" srcId="{7A9712A9-A9E8-4D82-A450-524FE42C480A}" destId="{0063CBAB-5A89-4DF0-8028-711768AE441B}" srcOrd="1" destOrd="0" presId="urn:microsoft.com/office/officeart/2005/8/layout/orgChart1"/>
+    <dgm:cxn modelId="{5DAAB514-6E4C-4573-B46B-09FC3BCFA093}" srcId="{6E4290F0-9434-49B6-94EF-5143FA25BD67}" destId="{445AA6E7-AC39-4611-9562-8FBD1932C5C8}" srcOrd="0" destOrd="0" parTransId="{46ACCF0C-8AE5-47DB-9349-F38CA6E3E539}" sibTransId="{E2727665-5981-45C9-8CA4-C1EAE78B9326}"/>
+    <dgm:cxn modelId="{2CDEEB34-D3E4-4595-AAC1-25AE6E1259AA}" type="presOf" srcId="{46ACCF0C-8AE5-47DB-9349-F38CA6E3E539}" destId="{31720407-10BF-40C7-BE23-1E906D82C4A9}" srcOrd="0" destOrd="0" presId="urn:microsoft.com/office/officeart/2005/8/layout/orgChart1"/>
+    <dgm:cxn modelId="{C3A737A2-805C-4244-B2B7-E6673CE521B7}" type="presOf" srcId="{11267818-3FE8-4204-A22C-77F3CA0FB87C}" destId="{05B24125-8561-450B-AB5A-4CF61AC6FB4F}" srcOrd="0" destOrd="0" presId="urn:microsoft.com/office/officeart/2005/8/layout/orgChart1"/>
+    <dgm:cxn modelId="{9F068F0E-D223-4F33-8125-DFCF95C48461}" type="presOf" srcId="{B0DA7FA6-6C1A-4A80-AF6E-1683140E276C}" destId="{CCA4EF0F-8FF7-4BC2-B361-7B9A86412DC7}" srcOrd="0" destOrd="0" presId="urn:microsoft.com/office/officeart/2005/8/layout/orgChart1"/>
+    <dgm:cxn modelId="{2CAFEA48-1D7E-414D-BE5F-461112CD4076}" type="presOf" srcId="{0038B3C5-F0E9-4183-B90C-B5A8B0C5F6D8}" destId="{AD84A945-90AE-4009-946C-876072D64338}" srcOrd="0" destOrd="0" presId="urn:microsoft.com/office/officeart/2005/8/layout/orgChart1"/>
+    <dgm:cxn modelId="{18D31EBA-CB41-4ECC-AAA2-D4CDF3710808}" srcId="{3FB9B959-0A7C-4CE7-8042-A08C4BEC3B40}" destId="{AFC12135-3E18-4229-9A81-3CA26259902E}" srcOrd="1" destOrd="0" parTransId="{6652B45F-10BA-4F98-A2D8-233E0A505807}" sibTransId="{A925DEB9-D2BF-4011-94DA-FE4B610193E7}"/>
+    <dgm:cxn modelId="{BC90FDE4-A868-4833-B544-059B7176C061}" type="presOf" srcId="{77614350-4EF2-483D-AF39-3495D8470BFE}" destId="{9DC28BBE-0F90-444A-887A-D3B5CEFBAF2B}" srcOrd="0" destOrd="0" presId="urn:microsoft.com/office/officeart/2005/8/layout/orgChart1"/>
+    <dgm:cxn modelId="{5EF2482C-7FD4-426C-AA49-8493A8BAE88D}" type="presOf" srcId="{865BD619-C16E-4FA3-81BC-CD44FB911614}" destId="{BBB20F9A-31E8-419A-8241-FA5E5B45E5EA}" srcOrd="0" destOrd="0" presId="urn:microsoft.com/office/officeart/2005/8/layout/orgChart1"/>
+    <dgm:cxn modelId="{D8005303-4B46-431A-9B8E-32FF7DD70222}" srcId="{D4F7D221-C35E-45CA-90D6-88149BAA56F5}" destId="{1A45DF53-0F89-4F16-A74D-60A54553BAB2}" srcOrd="1" destOrd="0" parTransId="{CC2FA641-A150-4062-A925-BE4AD041FD5D}" sibTransId="{0E2BFEB3-C1F7-4574-82C6-E304AA8B07EE}"/>
+    <dgm:cxn modelId="{4C56A4A4-6444-471E-8132-66679C62482C}" type="presOf" srcId="{AFC12135-3E18-4229-9A81-3CA26259902E}" destId="{61A41FCD-AFE9-466D-8ED5-E453D013D2F1}" srcOrd="0" destOrd="0" presId="urn:microsoft.com/office/officeart/2005/8/layout/orgChart1"/>
+    <dgm:cxn modelId="{F982B98D-9007-4130-95AA-B40E90E70448}" type="presOf" srcId="{5819F083-D1A6-40C5-8BA0-49F68372D0D2}" destId="{F8EC7D8E-AA75-48AF-9C82-30E2D151962C}" srcOrd="0" destOrd="0" presId="urn:microsoft.com/office/officeart/2005/8/layout/orgChart1"/>
+    <dgm:cxn modelId="{5308B4CE-FE60-42EC-8152-B3172AD052F7}" srcId="{428CDE1A-AC88-40BB-BDA2-B17CAB41EADA}" destId="{4309515B-AE8E-4F02-A5D5-9F3449B448D5}" srcOrd="1" destOrd="0" parTransId="{64BE6F4A-1FBC-4A1F-9258-2B4041D62DD1}" sibTransId="{E3ECA0D7-022E-4082-8DBC-46528942BF70}"/>
+    <dgm:cxn modelId="{1A24B951-54E5-4255-9D59-082DAD40F8F8}" srcId="{428CDE1A-AC88-40BB-BDA2-B17CAB41EADA}" destId="{00AAF8ED-F34F-4822-85D1-6B17183FE917}" srcOrd="0" destOrd="0" parTransId="{00FF6970-5372-44F7-B3ED-D7443C12325C}" sibTransId="{D2A4EC39-A065-4699-BA38-48EC083DE2B2}"/>
+    <dgm:cxn modelId="{AEBCE5F7-090A-4A82-B3EE-5466729848BE}" srcId="{3FB9B959-0A7C-4CE7-8042-A08C4BEC3B40}" destId="{6E4290F0-9434-49B6-94EF-5143FA25BD67}" srcOrd="0" destOrd="0" parTransId="{3B268510-479B-4CF4-8BEE-C41127A06316}" sibTransId="{7AFB0705-E26E-4145-A175-89BA08AFDDD7}"/>
+    <dgm:cxn modelId="{EB9E62B1-C188-46BE-BD35-F1A05C3319DE}" type="presOf" srcId="{D7CF1898-8527-4B09-A985-C1DC1C27D776}" destId="{D9243F6E-45F3-4D2C-8273-F1D26423CA10}" srcOrd="0" destOrd="0" presId="urn:microsoft.com/office/officeart/2005/8/layout/orgChart1"/>
+    <dgm:cxn modelId="{363FD82A-3200-4171-BB35-F276E8007EC7}" type="presOf" srcId="{E354491B-0995-44CB-A22C-E13272108E97}" destId="{DEB66E4E-1A51-4469-B3BE-6FDF9C417CA4}" srcOrd="1" destOrd="0" presId="urn:microsoft.com/office/officeart/2005/8/layout/orgChart1"/>
+    <dgm:cxn modelId="{64CA7059-D8F3-4326-B9A9-A1F96C7CC997}" type="presOf" srcId="{00AAF8ED-F34F-4822-85D1-6B17183FE917}" destId="{CFDAD7AC-A36A-4103-902A-2AA9228CAB7E}" srcOrd="1" destOrd="0" presId="urn:microsoft.com/office/officeart/2005/8/layout/orgChart1"/>
+    <dgm:cxn modelId="{A68055B2-9472-42D3-A18E-70DA5F36BA31}" srcId="{D4F7D221-C35E-45CA-90D6-88149BAA56F5}" destId="{11267818-3FE8-4204-A22C-77F3CA0FB87C}" srcOrd="2" destOrd="0" parTransId="{28D992DF-09B7-40F0-8ED1-769ADEB092B5}" sibTransId="{C729777B-FA93-4A91-BA2E-7A7D5ACB8E38}"/>
+    <dgm:cxn modelId="{25D6F7A4-8A71-4451-8634-2DE843D3AC82}" srcId="{00AAF8ED-F34F-4822-85D1-6B17183FE917}" destId="{D4F7D221-C35E-45CA-90D6-88149BAA56F5}" srcOrd="1" destOrd="0" parTransId="{9182F2B4-670F-4664-995C-57FBACFC71A7}" sibTransId="{21DD15CF-8EB8-450B-9CCA-48A4080AC3A8}"/>
+    <dgm:cxn modelId="{2B7DA92C-C4A5-4B25-A494-7BC79653270C}" type="presOf" srcId="{AFC12135-3E18-4229-9A81-3CA26259902E}" destId="{B4C6DCE3-8118-48A4-9CEC-3C3639FCCD13}" srcOrd="1" destOrd="0" presId="urn:microsoft.com/office/officeart/2005/8/layout/orgChart1"/>
+    <dgm:cxn modelId="{6EB8DF2B-2237-4F58-BEA1-A74A58FAFD56}" type="presOf" srcId="{28D992DF-09B7-40F0-8ED1-769ADEB092B5}" destId="{E00047BB-8703-448C-9668-1CB17762B972}" srcOrd="0" destOrd="0" presId="urn:microsoft.com/office/officeart/2005/8/layout/orgChart1"/>
+    <dgm:cxn modelId="{CFE6084C-CB1D-42B5-8C4E-53B05965C2A8}" type="presOf" srcId="{6652B45F-10BA-4F98-A2D8-233E0A505807}" destId="{DD54FB4A-8FC9-4BE5-AAC9-A1BF42B34C00}" srcOrd="0" destOrd="0" presId="urn:microsoft.com/office/officeart/2005/8/layout/orgChart1"/>
+    <dgm:cxn modelId="{8A6D0134-532C-4DF1-8E85-B2B16548C0AE}" type="presOf" srcId="{6D522C42-2909-4321-8429-4F2327B65402}" destId="{4E01B39A-2561-4FEA-BD62-53C0C524D3DC}" srcOrd="1" destOrd="0" presId="urn:microsoft.com/office/officeart/2005/8/layout/orgChart1"/>
+    <dgm:cxn modelId="{BFF1F040-F308-4E9A-B273-37055B6CB4FF}" srcId="{D4F7D221-C35E-45CA-90D6-88149BAA56F5}" destId="{7A9712A9-A9E8-4D82-A450-524FE42C480A}" srcOrd="0" destOrd="0" parTransId="{72C8FDE9-A09B-4941-8C5D-DAC967A084D8}" sibTransId="{EAC123D4-98F2-4CBC-B5D9-C97A76EDF6CA}"/>
+    <dgm:cxn modelId="{F972DAC8-BF62-4669-95EE-AD804E91D2C9}" type="presOf" srcId="{5819F083-D1A6-40C5-8BA0-49F68372D0D2}" destId="{75209213-2668-4322-B04E-C48841DF81C5}" srcOrd="1" destOrd="0" presId="urn:microsoft.com/office/officeart/2005/8/layout/orgChart1"/>
+    <dgm:cxn modelId="{D2B157DA-79BB-4E2E-A2D5-F50255536E02}" type="presOf" srcId="{CC2FA641-A150-4062-A925-BE4AD041FD5D}" destId="{16175270-2865-4560-A1F0-54E995EFD956}" srcOrd="0" destOrd="0" presId="urn:microsoft.com/office/officeart/2005/8/layout/orgChart1"/>
     <dgm:cxn modelId="{478C61C1-BAD5-4807-90C2-8B78BDD17DB5}" srcId="{6D522C42-2909-4321-8429-4F2327B65402}" destId="{5819F083-D1A6-40C5-8BA0-49F68372D0D2}" srcOrd="1" destOrd="0" parTransId="{1C80DB50-5554-4A24-9D2C-595872931A5F}" sibTransId="{4C7DF496-733C-48B1-B1B0-052047DF4EE7}"/>
-    <dgm:cxn modelId="{DB59EF55-3DAA-4D8A-902F-0EC4F206C978}" type="presOf" srcId="{0038B3C5-F0E9-4183-B90C-B5A8B0C5F6D8}" destId="{6F5D6F48-94AF-4406-BB9B-25469B9E4C44}" srcOrd="1" destOrd="0" presId="urn:microsoft.com/office/officeart/2005/8/layout/orgChart1"/>
-    <dgm:cxn modelId="{4D37A3F0-11D8-4BC6-96D6-B7352F365274}" type="presOf" srcId="{87EB4D8E-2442-4EE8-B35B-7B16A6512CD9}" destId="{97D848EB-24AA-4BC3-8C11-64B8CE8457E7}" srcOrd="0" destOrd="0" presId="urn:microsoft.com/office/officeart/2005/8/layout/orgChart1"/>
-    <dgm:cxn modelId="{30F7C1B5-200E-4D9C-9DDE-B0EB9D6EDEB0}" type="presOf" srcId="{E70B4625-3CCE-499C-8E4B-402C0928EAE0}" destId="{FDC85F2A-31F3-4417-8945-75AB7D67135F}" srcOrd="1" destOrd="0" presId="urn:microsoft.com/office/officeart/2005/8/layout/orgChart1"/>
+    <dgm:cxn modelId="{9317CDA0-A2A2-48E4-AC96-859ADCFCA831}" type="presOf" srcId="{1B01282E-32ED-4100-BA15-F98DD23DA70D}" destId="{E79EE3CD-306D-4BAF-B678-5202BF8BE090}" srcOrd="0" destOrd="0" presId="urn:microsoft.com/office/officeart/2005/8/layout/orgChart1"/>
+    <dgm:cxn modelId="{FC12240D-4045-4B91-919C-89744FE4FBE4}" type="presOf" srcId="{CFD4C081-4276-4C89-997A-F3B2665F8EA3}" destId="{3EC39DA9-8C1B-4940-A2F9-60CF9C2301D3}" srcOrd="0" destOrd="0" presId="urn:microsoft.com/office/officeart/2005/8/layout/orgChart1"/>
+    <dgm:cxn modelId="{B79527B9-43C2-438B-B490-C84CC012236F}" type="presOf" srcId="{099B5C29-A1B7-45AC-9FE2-6757B5D48763}" destId="{EE9CDB54-3C7B-4CD2-8656-49C4105EA142}" srcOrd="0" destOrd="0" presId="urn:microsoft.com/office/officeart/2005/8/layout/orgChart1"/>
+    <dgm:cxn modelId="{F40731D9-F836-414F-AB67-4D95916BE1D5}" type="presOf" srcId="{9182F2B4-670F-4664-995C-57FBACFC71A7}" destId="{49CD6CB7-51E0-4CBE-ADBD-2BFA77D2F938}" srcOrd="0" destOrd="0" presId="urn:microsoft.com/office/officeart/2005/8/layout/orgChart1"/>
+    <dgm:cxn modelId="{E7A53CED-916C-4051-A1A7-AC14D4472212}" type="presOf" srcId="{7AEFF8E2-C8B2-40D5-9FF5-A556B4650289}" destId="{C2340FAC-8F65-482C-99EB-2940EA812DE0}" srcOrd="1" destOrd="0" presId="urn:microsoft.com/office/officeart/2005/8/layout/orgChart1"/>
+    <dgm:cxn modelId="{CBBC8818-EFCB-4936-8C16-C0F2E8C7CC79}" type="presOf" srcId="{035B45F9-FBDA-486F-99D3-A510CEEAD269}" destId="{8CCAD5BB-3391-4F0A-A0F8-858E7527D9CC}" srcOrd="0" destOrd="0" presId="urn:microsoft.com/office/officeart/2005/8/layout/orgChart1"/>
+    <dgm:cxn modelId="{14948DE1-4994-4C3F-8CA7-BF8E63580394}" type="presOf" srcId="{CFD4C081-4276-4C89-997A-F3B2665F8EA3}" destId="{FC8DBE91-3068-4569-8576-5FA8A54CAD98}" srcOrd="1" destOrd="0" presId="urn:microsoft.com/office/officeart/2005/8/layout/orgChart1"/>
+    <dgm:cxn modelId="{F8570503-D7C8-4DE1-897A-B83F5E2064FA}" type="presOf" srcId="{1A45DF53-0F89-4F16-A74D-60A54553BAB2}" destId="{6860CEC6-E31D-44B5-A08E-2EC56937C8EB}" srcOrd="1" destOrd="0" presId="urn:microsoft.com/office/officeart/2005/8/layout/orgChart1"/>
+    <dgm:cxn modelId="{A7AAC5B7-BB3D-417E-A252-6C3868720623}" srcId="{00AAF8ED-F34F-4822-85D1-6B17183FE917}" destId="{6D522C42-2909-4321-8429-4F2327B65402}" srcOrd="0" destOrd="0" parTransId="{865BD619-C16E-4FA3-81BC-CD44FB911614}" sibTransId="{C84C043A-7CB3-4729-AB9A-638402DA02B3}"/>
+    <dgm:cxn modelId="{8D8117F0-6C72-4E1C-A10E-F7FA663A8CF8}" type="presOf" srcId="{3B268510-479B-4CF4-8BEE-C41127A06316}" destId="{BAD53734-B6EC-40DD-8EEC-8C5ECCB9C9ED}" srcOrd="0" destOrd="0" presId="urn:microsoft.com/office/officeart/2005/8/layout/orgChart1"/>
+    <dgm:cxn modelId="{E54BC01F-75E1-4FDE-A3FA-71EC7A2B6126}" type="presOf" srcId="{607CB572-55F6-43D5-BD9C-44B47356F072}" destId="{63D0DAA5-BDF7-4C71-8AB9-9D4F59C4DD0F}" srcOrd="1" destOrd="0" presId="urn:microsoft.com/office/officeart/2005/8/layout/orgChart1"/>
+    <dgm:cxn modelId="{FC0C265E-E0CE-4174-9C1E-DE7A739E63B9}" type="presOf" srcId="{11267818-3FE8-4204-A22C-77F3CA0FB87C}" destId="{CCF97781-8C29-4C45-A701-279922D9C73F}" srcOrd="1" destOrd="0" presId="urn:microsoft.com/office/officeart/2005/8/layout/orgChart1"/>
+    <dgm:cxn modelId="{4E3F5D12-E390-4616-95C1-7131FD5258F2}" type="presOf" srcId="{D4F7D221-C35E-45CA-90D6-88149BAA56F5}" destId="{F98F3CAD-4D2D-40D5-924C-C908F254989C}" srcOrd="0" destOrd="0" presId="urn:microsoft.com/office/officeart/2005/8/layout/orgChart1"/>
+    <dgm:cxn modelId="{C31EAC13-8D72-47AB-A00F-AA52F1A33D72}" type="presOf" srcId="{E354491B-0995-44CB-A22C-E13272108E97}" destId="{BC3C126B-3DAA-473E-9816-4FB885920109}" srcOrd="0" destOrd="0" presId="urn:microsoft.com/office/officeart/2005/8/layout/orgChart1"/>
+    <dgm:cxn modelId="{2B23C0CC-246C-4ECD-A4EB-B96D652A114F}" srcId="{00AAF8ED-F34F-4822-85D1-6B17183FE917}" destId="{CFD4C081-4276-4C89-997A-F3B2665F8EA3}" srcOrd="3" destOrd="0" parTransId="{B0DA7FA6-6C1A-4A80-AF6E-1683140E276C}" sibTransId="{A70780A6-E4BA-468B-A2DE-34EE3EC9F014}"/>
+    <dgm:cxn modelId="{D6062D02-2C6F-44FB-B658-8B473696B2FD}" type="presOf" srcId="{0038B3C5-F0E9-4183-B90C-B5A8B0C5F6D8}" destId="{6F5D6F48-94AF-4406-BB9B-25469B9E4C44}" srcOrd="1" destOrd="0" presId="urn:microsoft.com/office/officeart/2005/8/layout/orgChart1"/>
+    <dgm:cxn modelId="{E140C13A-CA18-4BA0-A3DE-0051351A805B}" type="presOf" srcId="{56CADD5F-D44F-4307-989D-3D1358E9AF51}" destId="{4A531E7C-28C2-4811-B40E-BAC369986724}" srcOrd="0" destOrd="0" presId="urn:microsoft.com/office/officeart/2005/8/layout/orgChart1"/>
+    <dgm:cxn modelId="{B46F8EAD-00E4-4755-923F-A5957E17EE87}" type="presOf" srcId="{6D522C42-2909-4321-8429-4F2327B65402}" destId="{3789CAF1-2C4E-4015-B4B0-323AFEA23136}" srcOrd="0" destOrd="0" presId="urn:microsoft.com/office/officeart/2005/8/layout/orgChart1"/>
+    <dgm:cxn modelId="{2AB923D7-204A-4DA2-A813-582D005ECE69}" type="presOf" srcId="{428CDE1A-AC88-40BB-BDA2-B17CAB41EADA}" destId="{D19293B1-0547-48CD-8E85-CBE4FCDFE012}" srcOrd="0" destOrd="0" presId="urn:microsoft.com/office/officeart/2005/8/layout/orgChart1"/>
+    <dgm:cxn modelId="{5F35B62A-A6D5-4B2A-838E-18D682D81B3B}" type="presOf" srcId="{445AA6E7-AC39-4611-9562-8FBD1932C5C8}" destId="{6BA6C8B9-D8CC-4189-B352-0195B72F8BC4}" srcOrd="0" destOrd="0" presId="urn:microsoft.com/office/officeart/2005/8/layout/orgChart1"/>
+    <dgm:cxn modelId="{1F2AAADA-C385-40B3-BC8A-513EF35EC660}" type="presOf" srcId="{6E4290F0-9434-49B6-94EF-5143FA25BD67}" destId="{9AFF82C2-6B69-4B53-8769-21208BC5B8CE}" srcOrd="0" destOrd="0" presId="urn:microsoft.com/office/officeart/2005/8/layout/orgChart1"/>
+    <dgm:cxn modelId="{107E2E24-D45A-4B9F-88CE-BA086345C530}" type="presOf" srcId="{445AA6E7-AC39-4611-9562-8FBD1932C5C8}" destId="{580D83BC-B456-454A-9B4C-AD9DE393754B}" srcOrd="1" destOrd="0" presId="urn:microsoft.com/office/officeart/2005/8/layout/orgChart1"/>
+    <dgm:cxn modelId="{B0D7FDA7-B345-4612-BFE0-058DE6653CCC}" srcId="{7A9712A9-A9E8-4D82-A450-524FE42C480A}" destId="{E70B4625-3CCE-499C-8E4B-402C0928EAE0}" srcOrd="1" destOrd="0" parTransId="{77614350-4EF2-483D-AF39-3495D8470BFE}" sibTransId="{B7984906-1221-4CE5-B103-0C944B7B8681}"/>
+    <dgm:cxn modelId="{64D7D677-807F-4F6F-8C50-F9334E445754}" type="presOf" srcId="{607CB572-55F6-43D5-BD9C-44B47356F072}" destId="{E2209CD7-06B1-4C48-8E24-5F32438BDC6B}" srcOrd="0" destOrd="0" presId="urn:microsoft.com/office/officeart/2005/8/layout/orgChart1"/>
+    <dgm:cxn modelId="{A66E63D3-DCF9-45E5-84BE-9DA4D2A7189B}" type="presOf" srcId="{00AAF8ED-F34F-4822-85D1-6B17183FE917}" destId="{24573ED7-40B5-4D72-84B4-6E368AEA37E4}" srcOrd="0" destOrd="0" presId="urn:microsoft.com/office/officeart/2005/8/layout/orgChart1"/>
+    <dgm:cxn modelId="{5168883B-F495-4B34-991E-27AF5CD522AB}" type="presOf" srcId="{48094F30-499F-4EFE-9A60-B8FC2C5D6026}" destId="{DCF53C2B-2C61-4ECA-8625-5779FC23C442}" srcOrd="1" destOrd="0" presId="urn:microsoft.com/office/officeart/2005/8/layout/orgChart1"/>
+    <dgm:cxn modelId="{57E48CFD-9B24-46F5-A98D-057D6916CD6B}" srcId="{3FB9B959-0A7C-4CE7-8042-A08C4BEC3B40}" destId="{607CB572-55F6-43D5-BD9C-44B47356F072}" srcOrd="2" destOrd="0" parTransId="{D7CF1898-8527-4B09-A985-C1DC1C27D776}" sibTransId="{7FE9B857-7A5C-421B-8186-5E1196DB82C4}"/>
+    <dgm:cxn modelId="{53FEE3D4-7675-4D06-9923-E906D131CCF0}" type="presOf" srcId="{3FB9B959-0A7C-4CE7-8042-A08C4BEC3B40}" destId="{DEDD680B-1483-422B-B1A2-E97A9D807C44}" srcOrd="1" destOrd="0" presId="urn:microsoft.com/office/officeart/2005/8/layout/orgChart1"/>
+    <dgm:cxn modelId="{8DB282B1-4A3D-434E-BA39-ADD7A71128D2}" type="presOf" srcId="{4309515B-AE8E-4F02-A5D5-9F3449B448D5}" destId="{BB58D716-F51E-488E-81BB-3CF093E4F5C5}" srcOrd="1" destOrd="0" presId="urn:microsoft.com/office/officeart/2005/8/layout/orgChart1"/>
+    <dgm:cxn modelId="{0E274288-FE05-4400-A31B-615C98F70A81}" type="presOf" srcId="{8CAF8572-4E38-401F-A526-86AABF3F566D}" destId="{E0ADA573-3F86-4820-8737-3AEC5FAE66C6}" srcOrd="0" destOrd="0" presId="urn:microsoft.com/office/officeart/2005/8/layout/orgChart1"/>
+    <dgm:cxn modelId="{3ACA87FC-2A27-45F7-ABD5-7815B4C3DA00}" srcId="{6D522C42-2909-4321-8429-4F2327B65402}" destId="{E354491B-0995-44CB-A22C-E13272108E97}" srcOrd="0" destOrd="0" parTransId="{099B5C29-A1B7-45AC-9FE2-6757B5D48763}" sibTransId="{A76DCFC0-CB55-4B3E-926B-67E92B9787E8}"/>
+    <dgm:cxn modelId="{2318A4DF-E747-4ED5-875E-182FE806DF0C}" type="presOf" srcId="{7AEFF8E2-C8B2-40D5-9FF5-A556B4650289}" destId="{A826453B-D3EB-4FE1-964D-D376394C035A}" srcOrd="0" destOrd="0" presId="urn:microsoft.com/office/officeart/2005/8/layout/orgChart1"/>
+    <dgm:cxn modelId="{70C25058-1BE5-4994-AEC1-A5C524F7E1E0}" type="presOf" srcId="{7A9712A9-A9E8-4D82-A450-524FE42C480A}" destId="{3ACD528F-2C85-4A31-AF16-BF5BA1F1A135}" srcOrd="0" destOrd="0" presId="urn:microsoft.com/office/officeart/2005/8/layout/orgChart1"/>
+    <dgm:cxn modelId="{F6687979-B8D4-418F-8DF3-C411B7FD5EE6}" type="presOf" srcId="{56CADD5F-D44F-4307-989D-3D1358E9AF51}" destId="{338749C1-71E3-4BC0-905E-9C45C3BFBFB8}" srcOrd="1" destOrd="0" presId="urn:microsoft.com/office/officeart/2005/8/layout/orgChart1"/>
+    <dgm:cxn modelId="{9A9570AC-50C3-4CD6-9809-6B57D58EA6A8}" srcId="{6E4290F0-9434-49B6-94EF-5143FA25BD67}" destId="{0038B3C5-F0E9-4183-B90C-B5A8B0C5F6D8}" srcOrd="3" destOrd="0" parTransId="{035B45F9-FBDA-486F-99D3-A510CEEAD269}" sibTransId="{0D8128B9-D352-488E-B622-7A968AD4FA4E}"/>
+    <dgm:cxn modelId="{BECAFD2A-4932-4C73-8D33-01C57C52399D}" srcId="{6E4290F0-9434-49B6-94EF-5143FA25BD67}" destId="{7AEFF8E2-C8B2-40D5-9FF5-A556B4650289}" srcOrd="1" destOrd="0" parTransId="{87EB4D8E-2442-4EE8-B35B-7B16A6512CD9}" sibTransId="{150F023C-5634-488F-B336-94ACC321E051}"/>
+    <dgm:cxn modelId="{D91F5A3D-5598-46EE-9D7B-BAD7BEBB11E8}" type="presOf" srcId="{87EB4D8E-2442-4EE8-B35B-7B16A6512CD9}" destId="{97D848EB-24AA-4BC3-8C11-64B8CE8457E7}" srcOrd="0" destOrd="0" presId="urn:microsoft.com/office/officeart/2005/8/layout/orgChart1"/>
+    <dgm:cxn modelId="{DC33267A-0604-40AD-8E20-54CF01B67DD4}" type="presOf" srcId="{48094F30-499F-4EFE-9A60-B8FC2C5D6026}" destId="{C5DA7549-5CBA-4A2D-9515-49A1D82111F6}" srcOrd="0" destOrd="0" presId="urn:microsoft.com/office/officeart/2005/8/layout/orgChart1"/>
+    <dgm:cxn modelId="{06C4EAD3-77B6-40D9-8B48-32DEBA183923}" type="presOf" srcId="{72C8FDE9-A09B-4941-8C5D-DAC967A084D8}" destId="{6874CBE1-82E2-4E90-8AA9-E8C2BE7CA430}" srcOrd="0" destOrd="0" presId="urn:microsoft.com/office/officeart/2005/8/layout/orgChart1"/>
     <dgm:cxn modelId="{5CEC3C8D-3397-4FBE-8817-E2BFC869BF7A}" srcId="{6E4290F0-9434-49B6-94EF-5143FA25BD67}" destId="{48094F30-499F-4EFE-9A60-B8FC2C5D6026}" srcOrd="2" destOrd="0" parTransId="{555926E6-423A-41D2-B0DA-B834B5544FE2}" sibTransId="{958FBC6E-4160-4850-8745-B938EA3D6512}"/>
-    <dgm:cxn modelId="{28003A01-496B-47F2-BFBD-DC528A56DA9B}" type="presOf" srcId="{28D992DF-09B7-40F0-8ED1-769ADEB092B5}" destId="{E00047BB-8703-448C-9668-1CB17762B972}" srcOrd="0" destOrd="0" presId="urn:microsoft.com/office/officeart/2005/8/layout/orgChart1"/>
-    <dgm:cxn modelId="{01DB8EFF-2325-4CD0-81CA-FFB7FEE82798}" type="presOf" srcId="{6D522C42-2909-4321-8429-4F2327B65402}" destId="{3789CAF1-2C4E-4015-B4B0-323AFEA23136}" srcOrd="0" destOrd="0" presId="urn:microsoft.com/office/officeart/2005/8/layout/orgChart1"/>
-    <dgm:cxn modelId="{BFF1F040-F308-4E9A-B273-37055B6CB4FF}" srcId="{D4F7D221-C35E-45CA-90D6-88149BAA56F5}" destId="{7A9712A9-A9E8-4D82-A450-524FE42C480A}" srcOrd="0" destOrd="0" parTransId="{72C8FDE9-A09B-4941-8C5D-DAC967A084D8}" sibTransId="{EAC123D4-98F2-4CBC-B5D9-C97A76EDF6CA}"/>
-    <dgm:cxn modelId="{7CE268D0-A9EA-4B9E-864C-CE38D067E4BE}" type="presOf" srcId="{445AA6E7-AC39-4611-9562-8FBD1932C5C8}" destId="{580D83BC-B456-454A-9B4C-AD9DE393754B}" srcOrd="1" destOrd="0" presId="urn:microsoft.com/office/officeart/2005/8/layout/orgChart1"/>
-    <dgm:cxn modelId="{17EDE19D-A3DC-4329-9DC5-349BC14E3B3F}" type="presOf" srcId="{6E4290F0-9434-49B6-94EF-5143FA25BD67}" destId="{9AFF82C2-6B69-4B53-8769-21208BC5B8CE}" srcOrd="0" destOrd="0" presId="urn:microsoft.com/office/officeart/2005/8/layout/orgChart1"/>
-    <dgm:cxn modelId="{576C0AE7-C164-4394-9794-988A85F78688}" type="presOf" srcId="{607CB572-55F6-43D5-BD9C-44B47356F072}" destId="{E2209CD7-06B1-4C48-8E24-5F32438BDC6B}" srcOrd="0" destOrd="0" presId="urn:microsoft.com/office/officeart/2005/8/layout/orgChart1"/>
-    <dgm:cxn modelId="{EE4371BE-29AE-4487-8025-2FAB216C5B03}" type="presOf" srcId="{7A9712A9-A9E8-4D82-A450-524FE42C480A}" destId="{3ACD528F-2C85-4A31-AF16-BF5BA1F1A135}" srcOrd="0" destOrd="0" presId="urn:microsoft.com/office/officeart/2005/8/layout/orgChart1"/>
-    <dgm:cxn modelId="{74C9074A-54EA-4AF6-9139-9A3DF79B874E}" type="presOf" srcId="{11267818-3FE8-4204-A22C-77F3CA0FB87C}" destId="{CCF97781-8C29-4C45-A701-279922D9C73F}" srcOrd="1" destOrd="0" presId="urn:microsoft.com/office/officeart/2005/8/layout/orgChart1"/>
-    <dgm:cxn modelId="{D8005303-4B46-431A-9B8E-32FF7DD70222}" srcId="{D4F7D221-C35E-45CA-90D6-88149BAA56F5}" destId="{1A45DF53-0F89-4F16-A74D-60A54553BAB2}" srcOrd="1" destOrd="0" parTransId="{CC2FA641-A150-4062-A925-BE4AD041FD5D}" sibTransId="{0E2BFEB3-C1F7-4574-82C6-E304AA8B07EE}"/>
-    <dgm:cxn modelId="{D26B01F6-6180-45B6-A92C-7A6BC0A36E29}" type="presOf" srcId="{445AA6E7-AC39-4611-9562-8FBD1932C5C8}" destId="{6BA6C8B9-D8CC-4189-B352-0195B72F8BC4}" srcOrd="0" destOrd="0" presId="urn:microsoft.com/office/officeart/2005/8/layout/orgChart1"/>
-    <dgm:cxn modelId="{46F9133B-C6B2-4E1B-8AAF-DF1D741B93ED}" type="presOf" srcId="{1B01282E-32ED-4100-BA15-F98DD23DA70D}" destId="{E79EE3CD-306D-4BAF-B678-5202BF8BE090}" srcOrd="0" destOrd="0" presId="urn:microsoft.com/office/officeart/2005/8/layout/orgChart1"/>
-    <dgm:cxn modelId="{CA5389AB-4409-43AE-9D90-929095F18021}" type="presOf" srcId="{E70B4625-3CCE-499C-8E4B-402C0928EAE0}" destId="{F6D0353C-F2FD-4C66-A803-3E6488512125}" srcOrd="0" destOrd="0" presId="urn:microsoft.com/office/officeart/2005/8/layout/orgChart1"/>
-    <dgm:cxn modelId="{2A7AB88A-D83D-410F-AA7D-851C23A1CD17}" type="presOf" srcId="{48094F30-499F-4EFE-9A60-B8FC2C5D6026}" destId="{DCF53C2B-2C61-4ECA-8625-5779FC23C442}" srcOrd="1" destOrd="0" presId="urn:microsoft.com/office/officeart/2005/8/layout/orgChart1"/>
-    <dgm:cxn modelId="{A725B9BC-D62D-4086-98EA-77F881FFCF3E}" type="presOf" srcId="{5819F083-D1A6-40C5-8BA0-49F68372D0D2}" destId="{75209213-2668-4322-B04E-C48841DF81C5}" srcOrd="1" destOrd="0" presId="urn:microsoft.com/office/officeart/2005/8/layout/orgChart1"/>
-    <dgm:cxn modelId="{7E0535FB-5A33-4476-A259-0876CC96950E}" type="presOf" srcId="{D4F7D221-C35E-45CA-90D6-88149BAA56F5}" destId="{F98F3CAD-4D2D-40D5-924C-C908F254989C}" srcOrd="0" destOrd="0" presId="urn:microsoft.com/office/officeart/2005/8/layout/orgChart1"/>
-    <dgm:cxn modelId="{18D31EBA-CB41-4ECC-AAA2-D4CDF3710808}" srcId="{3FB9B959-0A7C-4CE7-8042-A08C4BEC3B40}" destId="{AFC12135-3E18-4229-9A81-3CA26259902E}" srcOrd="1" destOrd="0" parTransId="{6652B45F-10BA-4F98-A2D8-233E0A505807}" sibTransId="{A925DEB9-D2BF-4011-94DA-FE4B610193E7}"/>
-    <dgm:cxn modelId="{25D6F7A4-8A71-4451-8634-2DE843D3AC82}" srcId="{00AAF8ED-F34F-4822-85D1-6B17183FE917}" destId="{D4F7D221-C35E-45CA-90D6-88149BAA56F5}" srcOrd="1" destOrd="0" parTransId="{9182F2B4-670F-4664-995C-57FBACFC71A7}" sibTransId="{21DD15CF-8EB8-450B-9CCA-48A4080AC3A8}"/>
-    <dgm:cxn modelId="{1C181A75-5FE9-4377-B61F-8D6E42A3FB23}" type="presOf" srcId="{48094F30-499F-4EFE-9A60-B8FC2C5D6026}" destId="{C5DA7549-5CBA-4A2D-9515-49A1D82111F6}" srcOrd="0" destOrd="0" presId="urn:microsoft.com/office/officeart/2005/8/layout/orgChart1"/>
-    <dgm:cxn modelId="{8AC189A2-3ADE-4F4B-AC37-46833EF58CE2}" type="presOf" srcId="{035B45F9-FBDA-486F-99D3-A510CEEAD269}" destId="{8CCAD5BB-3391-4F0A-A0F8-858E7527D9CC}" srcOrd="0" destOrd="0" presId="urn:microsoft.com/office/officeart/2005/8/layout/orgChart1"/>
-    <dgm:cxn modelId="{8F5046BD-8806-4DF1-B7BB-230C68C1957A}" type="presOf" srcId="{3FB9B959-0A7C-4CE7-8042-A08C4BEC3B40}" destId="{DEDD680B-1483-422B-B1A2-E97A9D807C44}" srcOrd="1" destOrd="0" presId="urn:microsoft.com/office/officeart/2005/8/layout/orgChart1"/>
-    <dgm:cxn modelId="{1819EE25-FD55-4D49-845F-535B9CE560E3}" type="presOf" srcId="{D7CF1898-8527-4B09-A985-C1DC1C27D776}" destId="{D9243F6E-45F3-4D2C-8273-F1D26423CA10}" srcOrd="0" destOrd="0" presId="urn:microsoft.com/office/officeart/2005/8/layout/orgChart1"/>
-    <dgm:cxn modelId="{041CF99B-6AE9-4C3B-95B9-4D1EFAEB56C0}" type="presOf" srcId="{0038B3C5-F0E9-4183-B90C-B5A8B0C5F6D8}" destId="{AD84A945-90AE-4009-946C-876072D64338}" srcOrd="0" destOrd="0" presId="urn:microsoft.com/office/officeart/2005/8/layout/orgChart1"/>
-    <dgm:cxn modelId="{F66C78B2-7737-47C1-8B79-D8DAFB03E594}" type="presOf" srcId="{1A45DF53-0F89-4F16-A74D-60A54553BAB2}" destId="{9C36F02A-7CBD-4B82-9BA2-FBAA1E74F9F3}" srcOrd="0" destOrd="0" presId="urn:microsoft.com/office/officeart/2005/8/layout/orgChart1"/>
-    <dgm:cxn modelId="{80C49EF2-26FD-4809-A200-FDB83EACFE34}" type="presOf" srcId="{D4F7D221-C35E-45CA-90D6-88149BAA56F5}" destId="{5E09F953-7B0A-414A-87F4-AB351DD16D42}" srcOrd="1" destOrd="0" presId="urn:microsoft.com/office/officeart/2005/8/layout/orgChart1"/>
-    <dgm:cxn modelId="{C33CEE91-800B-40A8-8FBE-2D26F3438F52}" type="presOf" srcId="{3FB9B959-0A7C-4CE7-8042-A08C4BEC3B40}" destId="{82D6BC35-8D8C-4AB0-9BCD-2AEF0D67687A}" srcOrd="0" destOrd="0" presId="urn:microsoft.com/office/officeart/2005/8/layout/orgChart1"/>
-    <dgm:cxn modelId="{12F0A446-A84E-4C0C-8048-E4B35A0622C0}" type="presOf" srcId="{8CAF8572-4E38-401F-A526-86AABF3F566D}" destId="{E0ADA573-3F86-4820-8737-3AEC5FAE66C6}" srcOrd="0" destOrd="0" presId="urn:microsoft.com/office/officeart/2005/8/layout/orgChart1"/>
-    <dgm:cxn modelId="{B79F9D51-1807-4982-878F-6201E93899AE}" type="presOf" srcId="{428CDE1A-AC88-40BB-BDA2-B17CAB41EADA}" destId="{D19293B1-0547-48CD-8E85-CBE4FCDFE012}" srcOrd="0" destOrd="0" presId="urn:microsoft.com/office/officeart/2005/8/layout/orgChart1"/>
-    <dgm:cxn modelId="{E7DFE69A-F141-48C9-9691-22255390D81E}" type="presOf" srcId="{11267818-3FE8-4204-A22C-77F3CA0FB87C}" destId="{05B24125-8561-450B-AB5A-4CF61AC6FB4F}" srcOrd="0" destOrd="0" presId="urn:microsoft.com/office/officeart/2005/8/layout/orgChart1"/>
-    <dgm:cxn modelId="{9A9570AC-50C3-4CD6-9809-6B57D58EA6A8}" srcId="{6E4290F0-9434-49B6-94EF-5143FA25BD67}" destId="{0038B3C5-F0E9-4183-B90C-B5A8B0C5F6D8}" srcOrd="3" destOrd="0" parTransId="{035B45F9-FBDA-486F-99D3-A510CEEAD269}" sibTransId="{0D8128B9-D352-488E-B622-7A968AD4FA4E}"/>
-    <dgm:cxn modelId="{EB45D066-5F7A-4F29-B07C-91AE8F6491A7}" type="presOf" srcId="{5819F083-D1A6-40C5-8BA0-49F68372D0D2}" destId="{F8EC7D8E-AA75-48AF-9C82-30E2D151962C}" srcOrd="0" destOrd="0" presId="urn:microsoft.com/office/officeart/2005/8/layout/orgChart1"/>
-    <dgm:cxn modelId="{A7CB10BD-0699-430E-99D8-67803D71FE17}" type="presOf" srcId="{1C80DB50-5554-4A24-9D2C-595872931A5F}" destId="{92C0C251-6393-48BE-8DC1-A54F20F8E9AF}" srcOrd="0" destOrd="0" presId="urn:microsoft.com/office/officeart/2005/8/layout/orgChart1"/>
-    <dgm:cxn modelId="{774F6652-0C0B-4CBD-A09A-5AA2A5038D1A}" type="presOf" srcId="{E354491B-0995-44CB-A22C-E13272108E97}" destId="{DEB66E4E-1A51-4469-B3BE-6FDF9C417CA4}" srcOrd="1" destOrd="0" presId="urn:microsoft.com/office/officeart/2005/8/layout/orgChart1"/>
-    <dgm:cxn modelId="{8884B6F8-E19D-461B-9F9F-C1EB4839A55B}" type="presOf" srcId="{72C8FDE9-A09B-4941-8C5D-DAC967A084D8}" destId="{6874CBE1-82E2-4E90-8AA9-E8C2BE7CA430}" srcOrd="0" destOrd="0" presId="urn:microsoft.com/office/officeart/2005/8/layout/orgChart1"/>
-    <dgm:cxn modelId="{7DA4F410-3F31-4218-B21E-789666571DAA}" type="presOf" srcId="{3B268510-479B-4CF4-8BEE-C41127A06316}" destId="{BAD53734-B6EC-40DD-8EEC-8C5ECCB9C9ED}" srcOrd="0" destOrd="0" presId="urn:microsoft.com/office/officeart/2005/8/layout/orgChart1"/>
-    <dgm:cxn modelId="{4EEEFDE9-0558-4CC2-A9E8-5481C52502AA}" type="presOf" srcId="{00AAF8ED-F34F-4822-85D1-6B17183FE917}" destId="{24573ED7-40B5-4D72-84B4-6E368AEA37E4}" srcOrd="0" destOrd="0" presId="urn:microsoft.com/office/officeart/2005/8/layout/orgChart1"/>
-    <dgm:cxn modelId="{5308B4CE-FE60-42EC-8152-B3172AD052F7}" srcId="{428CDE1A-AC88-40BB-BDA2-B17CAB41EADA}" destId="{4309515B-AE8E-4F02-A5D5-9F3449B448D5}" srcOrd="1" destOrd="0" parTransId="{64BE6F4A-1FBC-4A1F-9258-2B4041D62DD1}" sibTransId="{E3ECA0D7-022E-4082-8DBC-46528942BF70}"/>
-    <dgm:cxn modelId="{2B23C0CC-246C-4ECD-A4EB-B96D652A114F}" srcId="{00AAF8ED-F34F-4822-85D1-6B17183FE917}" destId="{CFD4C081-4276-4C89-997A-F3B2665F8EA3}" srcOrd="3" destOrd="0" parTransId="{B0DA7FA6-6C1A-4A80-AF6E-1683140E276C}" sibTransId="{A70780A6-E4BA-468B-A2DE-34EE3EC9F014}"/>
-    <dgm:cxn modelId="{1A24B951-54E5-4255-9D59-082DAD40F8F8}" srcId="{428CDE1A-AC88-40BB-BDA2-B17CAB41EADA}" destId="{00AAF8ED-F34F-4822-85D1-6B17183FE917}" srcOrd="0" destOrd="0" parTransId="{00FF6970-5372-44F7-B3ED-D7443C12325C}" sibTransId="{D2A4EC39-A065-4699-BA38-48EC083DE2B2}"/>
     <dgm:cxn modelId="{56E69BB6-D3C9-4873-8EE2-27D9156915E9}" srcId="{00AAF8ED-F34F-4822-85D1-6B17183FE917}" destId="{3FB9B959-0A7C-4CE7-8042-A08C4BEC3B40}" srcOrd="2" destOrd="0" parTransId="{1B01282E-32ED-4100-BA15-F98DD23DA70D}" sibTransId="{2B3873C4-6B32-447E-BC9E-EC60339CD294}"/>
-    <dgm:cxn modelId="{54E68624-862E-4993-8A90-D875C03979D4}" type="presOf" srcId="{6D522C42-2909-4321-8429-4F2327B65402}" destId="{4E01B39A-2561-4FEA-BD62-53C0C524D3DC}" srcOrd="1" destOrd="0" presId="urn:microsoft.com/office/officeart/2005/8/layout/orgChart1"/>
-    <dgm:cxn modelId="{10675C7E-47C1-4030-8C5A-4166D08F46EA}" type="presOf" srcId="{77614350-4EF2-483D-AF39-3495D8470BFE}" destId="{9DC28BBE-0F90-444A-887A-D3B5CEFBAF2B}" srcOrd="0" destOrd="0" presId="urn:microsoft.com/office/officeart/2005/8/layout/orgChart1"/>
-    <dgm:cxn modelId="{A2F2C6D4-B8AA-4658-87A7-60D50BD4539A}" type="presOf" srcId="{CFD4C081-4276-4C89-997A-F3B2665F8EA3}" destId="{FC8DBE91-3068-4569-8576-5FA8A54CAD98}" srcOrd="1" destOrd="0" presId="urn:microsoft.com/office/officeart/2005/8/layout/orgChart1"/>
-    <dgm:cxn modelId="{34065C44-E7C9-4E06-9345-20CF60C28438}" type="presOf" srcId="{7A9712A9-A9E8-4D82-A450-524FE42C480A}" destId="{0063CBAB-5A89-4DF0-8028-711768AE441B}" srcOrd="1" destOrd="0" presId="urn:microsoft.com/office/officeart/2005/8/layout/orgChart1"/>
-    <dgm:cxn modelId="{AF6E9298-A751-4575-BE53-44B29F4F7E91}" type="presOf" srcId="{00AAF8ED-F34F-4822-85D1-6B17183FE917}" destId="{CFDAD7AC-A36A-4103-902A-2AA9228CAB7E}" srcOrd="1" destOrd="0" presId="urn:microsoft.com/office/officeart/2005/8/layout/orgChart1"/>
-    <dgm:cxn modelId="{7D63E2FD-4BB8-4080-9FCC-E51EDFCC41DD}" type="presOf" srcId="{4309515B-AE8E-4F02-A5D5-9F3449B448D5}" destId="{BB58D716-F51E-488E-81BB-3CF093E4F5C5}" srcOrd="1" destOrd="0" presId="urn:microsoft.com/office/officeart/2005/8/layout/orgChart1"/>
-    <dgm:cxn modelId="{5B1840AD-E15D-46C6-801A-991BAB274A74}" type="presOf" srcId="{607CB572-55F6-43D5-BD9C-44B47356F072}" destId="{63D0DAA5-BDF7-4C71-8AB9-9D4F59C4DD0F}" srcOrd="1" destOrd="0" presId="urn:microsoft.com/office/officeart/2005/8/layout/orgChart1"/>
+    <dgm:cxn modelId="{E92F123F-7683-47DA-9A32-8CDD0B3AB8CE}" type="presOf" srcId="{1A45DF53-0F89-4F16-A74D-60A54553BAB2}" destId="{9C36F02A-7CBD-4B82-9BA2-FBAA1E74F9F3}" srcOrd="0" destOrd="0" presId="urn:microsoft.com/office/officeart/2005/8/layout/orgChart1"/>
     <dgm:cxn modelId="{FED93F4F-7C13-4B92-94F1-3F581436CB71}" srcId="{7A9712A9-A9E8-4D82-A450-524FE42C480A}" destId="{56CADD5F-D44F-4307-989D-3D1358E9AF51}" srcOrd="0" destOrd="0" parTransId="{8CAF8572-4E38-401F-A526-86AABF3F566D}" sibTransId="{94BB423C-E65A-485A-8B10-92B8FC35ADC4}"/>
-    <dgm:cxn modelId="{67D863E1-BF42-46C7-B2AB-9801D5351059}" type="presOf" srcId="{CFD4C081-4276-4C89-997A-F3B2665F8EA3}" destId="{3EC39DA9-8C1B-4940-A2F9-60CF9C2301D3}" srcOrd="0" destOrd="0" presId="urn:microsoft.com/office/officeart/2005/8/layout/orgChart1"/>
-    <dgm:cxn modelId="{34EA83DC-569C-478E-8845-3317F608FF71}" type="presOf" srcId="{865BD619-C16E-4FA3-81BC-CD44FB911614}" destId="{BBB20F9A-31E8-419A-8241-FA5E5B45E5EA}" srcOrd="0" destOrd="0" presId="urn:microsoft.com/office/officeart/2005/8/layout/orgChart1"/>
-    <dgm:cxn modelId="{315BAFBA-526C-4860-945C-602599116FC4}" type="presOf" srcId="{E354491B-0995-44CB-A22C-E13272108E97}" destId="{BC3C126B-3DAA-473E-9816-4FB885920109}" srcOrd="0" destOrd="0" presId="urn:microsoft.com/office/officeart/2005/8/layout/orgChart1"/>
-    <dgm:cxn modelId="{3ACA87FC-2A27-45F7-ABD5-7815B4C3DA00}" srcId="{6D522C42-2909-4321-8429-4F2327B65402}" destId="{E354491B-0995-44CB-A22C-E13272108E97}" srcOrd="0" destOrd="0" parTransId="{099B5C29-A1B7-45AC-9FE2-6757B5D48763}" sibTransId="{A76DCFC0-CB55-4B3E-926B-67E92B9787E8}"/>
-    <dgm:cxn modelId="{D61056D0-2F3E-4EFE-99D8-7C768B0F1D8E}" type="presOf" srcId="{B0DA7FA6-6C1A-4A80-AF6E-1683140E276C}" destId="{CCA4EF0F-8FF7-4BC2-B361-7B9A86412DC7}" srcOrd="0" destOrd="0" presId="urn:microsoft.com/office/officeart/2005/8/layout/orgChart1"/>
-    <dgm:cxn modelId="{3D7888B1-D31B-491A-ADF6-07AC32E487F0}" type="presOf" srcId="{6E4290F0-9434-49B6-94EF-5143FA25BD67}" destId="{59BBC194-C4CF-477B-A533-4F3AB7DC8D6E}" srcOrd="1" destOrd="0" presId="urn:microsoft.com/office/officeart/2005/8/layout/orgChart1"/>
-    <dgm:cxn modelId="{A7AAC5B7-BB3D-417E-A252-6C3868720623}" srcId="{00AAF8ED-F34F-4822-85D1-6B17183FE917}" destId="{6D522C42-2909-4321-8429-4F2327B65402}" srcOrd="0" destOrd="0" parTransId="{865BD619-C16E-4FA3-81BC-CD44FB911614}" sibTransId="{C84C043A-7CB3-4729-AB9A-638402DA02B3}"/>
-    <dgm:cxn modelId="{B0D7FDA7-B345-4612-BFE0-058DE6653CCC}" srcId="{7A9712A9-A9E8-4D82-A450-524FE42C480A}" destId="{E70B4625-3CCE-499C-8E4B-402C0928EAE0}" srcOrd="1" destOrd="0" parTransId="{77614350-4EF2-483D-AF39-3495D8470BFE}" sibTransId="{B7984906-1221-4CE5-B103-0C944B7B8681}"/>
-    <dgm:cxn modelId="{65E29405-C0CE-47E2-9741-38BFA0DE832E}" type="presOf" srcId="{7AEFF8E2-C8B2-40D5-9FF5-A556B4650289}" destId="{A826453B-D3EB-4FE1-964D-D376394C035A}" srcOrd="0" destOrd="0" presId="urn:microsoft.com/office/officeart/2005/8/layout/orgChart1"/>
-    <dgm:cxn modelId="{FFA1DA67-E34E-4FDA-A7CD-4109002FF02D}" type="presOf" srcId="{1A45DF53-0F89-4F16-A74D-60A54553BAB2}" destId="{6860CEC6-E31D-44B5-A08E-2EC56937C8EB}" srcOrd="1" destOrd="0" presId="urn:microsoft.com/office/officeart/2005/8/layout/orgChart1"/>
-    <dgm:cxn modelId="{C9D5EBCB-5808-46ED-8CA1-B43D43B59194}" type="presOf" srcId="{46ACCF0C-8AE5-47DB-9349-F38CA6E3E539}" destId="{31720407-10BF-40C7-BE23-1E906D82C4A9}" srcOrd="0" destOrd="0" presId="urn:microsoft.com/office/officeart/2005/8/layout/orgChart1"/>
-    <dgm:cxn modelId="{6662323F-DE17-4770-A130-31B1064762ED}" type="presOf" srcId="{56CADD5F-D44F-4307-989D-3D1358E9AF51}" destId="{338749C1-71E3-4BC0-905E-9C45C3BFBFB8}" srcOrd="1" destOrd="0" presId="urn:microsoft.com/office/officeart/2005/8/layout/orgChart1"/>
-    <dgm:cxn modelId="{4E0CEF02-417B-4D81-A826-791A46DBBCDD}" type="presOf" srcId="{CC2FA641-A150-4062-A925-BE4AD041FD5D}" destId="{16175270-2865-4560-A1F0-54E995EFD956}" srcOrd="0" destOrd="0" presId="urn:microsoft.com/office/officeart/2005/8/layout/orgChart1"/>
-    <dgm:cxn modelId="{A68055B2-9472-42D3-A18E-70DA5F36BA31}" srcId="{D4F7D221-C35E-45CA-90D6-88149BAA56F5}" destId="{11267818-3FE8-4204-A22C-77F3CA0FB87C}" srcOrd="2" destOrd="0" parTransId="{28D992DF-09B7-40F0-8ED1-769ADEB092B5}" sibTransId="{C729777B-FA93-4A91-BA2E-7A7D5ACB8E38}"/>
-    <dgm:cxn modelId="{57E48CFD-9B24-46F5-A98D-057D6916CD6B}" srcId="{3FB9B959-0A7C-4CE7-8042-A08C4BEC3B40}" destId="{607CB572-55F6-43D5-BD9C-44B47356F072}" srcOrd="2" destOrd="0" parTransId="{D7CF1898-8527-4B09-A985-C1DC1C27D776}" sibTransId="{7FE9B857-7A5C-421B-8186-5E1196DB82C4}"/>
-    <dgm:cxn modelId="{796916AF-3566-489E-899A-21D1B7C6D46C}" type="presOf" srcId="{9182F2B4-670F-4664-995C-57FBACFC71A7}" destId="{49CD6CB7-51E0-4CBE-ADBD-2BFA77D2F938}" srcOrd="0" destOrd="0" presId="urn:microsoft.com/office/officeart/2005/8/layout/orgChart1"/>
-    <dgm:cxn modelId="{6AF9AED3-0047-4D00-9528-E9B530EF0C46}" type="presOf" srcId="{099B5C29-A1B7-45AC-9FE2-6757B5D48763}" destId="{EE9CDB54-3C7B-4CD2-8656-49C4105EA142}" srcOrd="0" destOrd="0" presId="urn:microsoft.com/office/officeart/2005/8/layout/orgChart1"/>
-    <dgm:cxn modelId="{0EB1DAF0-08D9-4061-BD1F-659D06017B01}" type="presOf" srcId="{AFC12135-3E18-4229-9A81-3CA26259902E}" destId="{B4C6DCE3-8118-48A4-9CEC-3C3639FCCD13}" srcOrd="1" destOrd="0" presId="urn:microsoft.com/office/officeart/2005/8/layout/orgChart1"/>
-    <dgm:cxn modelId="{34C48EA8-590C-4126-B601-131C1CFB6C08}" type="presOf" srcId="{4309515B-AE8E-4F02-A5D5-9F3449B448D5}" destId="{0DCC6A88-98FF-4517-A8D5-E3D10C27511E}" srcOrd="0" destOrd="0" presId="urn:microsoft.com/office/officeart/2005/8/layout/orgChart1"/>
-    <dgm:cxn modelId="{AEBCE5F7-090A-4A82-B3EE-5466729848BE}" srcId="{3FB9B959-0A7C-4CE7-8042-A08C4BEC3B40}" destId="{6E4290F0-9434-49B6-94EF-5143FA25BD67}" srcOrd="0" destOrd="0" parTransId="{3B268510-479B-4CF4-8BEE-C41127A06316}" sibTransId="{7AFB0705-E26E-4145-A175-89BA08AFDDD7}"/>
-    <dgm:cxn modelId="{61A74A81-ADBD-4913-934C-3E264B37A65A}" type="presOf" srcId="{7AEFF8E2-C8B2-40D5-9FF5-A556B4650289}" destId="{C2340FAC-8F65-482C-99EB-2940EA812DE0}" srcOrd="1" destOrd="0" presId="urn:microsoft.com/office/officeart/2005/8/layout/orgChart1"/>
-    <dgm:cxn modelId="{5DAAB514-6E4C-4573-B46B-09FC3BCFA093}" srcId="{6E4290F0-9434-49B6-94EF-5143FA25BD67}" destId="{445AA6E7-AC39-4611-9562-8FBD1932C5C8}" srcOrd="0" destOrd="0" parTransId="{46ACCF0C-8AE5-47DB-9349-F38CA6E3E539}" sibTransId="{E2727665-5981-45C9-8CA4-C1EAE78B9326}"/>
-    <dgm:cxn modelId="{BECAFD2A-4932-4C73-8D33-01C57C52399D}" srcId="{6E4290F0-9434-49B6-94EF-5143FA25BD67}" destId="{7AEFF8E2-C8B2-40D5-9FF5-A556B4650289}" srcOrd="1" destOrd="0" parTransId="{87EB4D8E-2442-4EE8-B35B-7B16A6512CD9}" sibTransId="{150F023C-5634-488F-B336-94ACC321E051}"/>
-    <dgm:cxn modelId="{CD5FE0ED-F8E4-4DBD-94E1-70CB6916E098}" type="presOf" srcId="{56CADD5F-D44F-4307-989D-3D1358E9AF51}" destId="{4A531E7C-28C2-4811-B40E-BAC369986724}" srcOrd="0" destOrd="0" presId="urn:microsoft.com/office/officeart/2005/8/layout/orgChart1"/>
-    <dgm:cxn modelId="{7BC1AE05-EFC4-49EF-8007-0D0FF2F570E2}" type="presOf" srcId="{6652B45F-10BA-4F98-A2D8-233E0A505807}" destId="{DD54FB4A-8FC9-4BE5-AAC9-A1BF42B34C00}" srcOrd="0" destOrd="0" presId="urn:microsoft.com/office/officeart/2005/8/layout/orgChart1"/>
-    <dgm:cxn modelId="{741BD835-B411-4159-A83A-616DC6A48B84}" type="presOf" srcId="{AFC12135-3E18-4229-9A81-3CA26259902E}" destId="{61A41FCD-AFE9-466D-8ED5-E453D013D2F1}" srcOrd="0" destOrd="0" presId="urn:microsoft.com/office/officeart/2005/8/layout/orgChart1"/>
-    <dgm:cxn modelId="{4BCFDE95-A20D-43EA-90F1-5541DE346C3A}" type="presOf" srcId="{555926E6-423A-41D2-B0DA-B834B5544FE2}" destId="{ED4304EC-BB87-4B05-A93A-5A14F9AED3C1}" srcOrd="0" destOrd="0" presId="urn:microsoft.com/office/officeart/2005/8/layout/orgChart1"/>
-    <dgm:cxn modelId="{ABD7F059-C229-4C70-A264-A13C57CC8AEA}" type="presParOf" srcId="{D19293B1-0547-48CD-8E85-CBE4FCDFE012}" destId="{14811E70-0598-426F-AB61-B70DF46DB329}" srcOrd="0" destOrd="0" presId="urn:microsoft.com/office/officeart/2005/8/layout/orgChart1"/>
-    <dgm:cxn modelId="{442FCCF6-E5B5-415A-A37F-BDD97628EA8A}" type="presParOf" srcId="{14811E70-0598-426F-AB61-B70DF46DB329}" destId="{603166B4-3E10-49C5-885D-222FFA30EB8D}" srcOrd="0" destOrd="0" presId="urn:microsoft.com/office/officeart/2005/8/layout/orgChart1"/>
-    <dgm:cxn modelId="{EE38DD61-63B8-4A3E-AEE1-0481A151B09A}" type="presParOf" srcId="{603166B4-3E10-49C5-885D-222FFA30EB8D}" destId="{24573ED7-40B5-4D72-84B4-6E368AEA37E4}" srcOrd="0" destOrd="0" presId="urn:microsoft.com/office/officeart/2005/8/layout/orgChart1"/>
-    <dgm:cxn modelId="{0D823D93-D8A3-4A10-9F02-8AB519E3E2F0}" type="presParOf" srcId="{603166B4-3E10-49C5-885D-222FFA30EB8D}" destId="{CFDAD7AC-A36A-4103-902A-2AA9228CAB7E}" srcOrd="1" destOrd="0" presId="urn:microsoft.com/office/officeart/2005/8/layout/orgChart1"/>
-    <dgm:cxn modelId="{AA235917-1F28-4F7D-BD69-D0A04B2AAC4B}" type="presParOf" srcId="{14811E70-0598-426F-AB61-B70DF46DB329}" destId="{46D72B2E-14F8-4219-A3FF-B42EB3DE6790}" srcOrd="1" destOrd="0" presId="urn:microsoft.com/office/officeart/2005/8/layout/orgChart1"/>
-    <dgm:cxn modelId="{3F5C28E4-C52C-4F78-9B88-DAD254B50F06}" type="presParOf" srcId="{46D72B2E-14F8-4219-A3FF-B42EB3DE6790}" destId="{BBB20F9A-31E8-419A-8241-FA5E5B45E5EA}" srcOrd="0" destOrd="0" presId="urn:microsoft.com/office/officeart/2005/8/layout/orgChart1"/>
-    <dgm:cxn modelId="{0F04337E-34D7-4D4C-B227-137349B759ED}" type="presParOf" srcId="{46D72B2E-14F8-4219-A3FF-B42EB3DE6790}" destId="{76F58AEC-5CDF-4B9D-A09A-57DAE1033643}" srcOrd="1" destOrd="0" presId="urn:microsoft.com/office/officeart/2005/8/layout/orgChart1"/>
-    <dgm:cxn modelId="{7446FB2A-D11B-4CE5-855D-CCB86F183866}" type="presParOf" srcId="{76F58AEC-5CDF-4B9D-A09A-57DAE1033643}" destId="{190C2B4A-C9E7-4625-8E8B-418CA511FA39}" srcOrd="0" destOrd="0" presId="urn:microsoft.com/office/officeart/2005/8/layout/orgChart1"/>
-    <dgm:cxn modelId="{4DC40928-3F32-4E07-A639-4477DE31EC8C}" type="presParOf" srcId="{190C2B4A-C9E7-4625-8E8B-418CA511FA39}" destId="{3789CAF1-2C4E-4015-B4B0-323AFEA23136}" srcOrd="0" destOrd="0" presId="urn:microsoft.com/office/officeart/2005/8/layout/orgChart1"/>
-    <dgm:cxn modelId="{3BA7F5AD-9C01-4BCC-86C1-DA5A82CF6C4A}" type="presParOf" srcId="{190C2B4A-C9E7-4625-8E8B-418CA511FA39}" destId="{4E01B39A-2561-4FEA-BD62-53C0C524D3DC}" srcOrd="1" destOrd="0" presId="urn:microsoft.com/office/officeart/2005/8/layout/orgChart1"/>
-    <dgm:cxn modelId="{A37308A7-D9F1-4DF1-890D-22787FB80ABA}" type="presParOf" srcId="{76F58AEC-5CDF-4B9D-A09A-57DAE1033643}" destId="{312609D0-1F09-4A61-A702-33353D091F48}" srcOrd="1" destOrd="0" presId="urn:microsoft.com/office/officeart/2005/8/layout/orgChart1"/>
-    <dgm:cxn modelId="{F2BEDFD6-AC51-42C9-A063-4912C6CB1C9C}" type="presParOf" srcId="{312609D0-1F09-4A61-A702-33353D091F48}" destId="{EE9CDB54-3C7B-4CD2-8656-49C4105EA142}" srcOrd="0" destOrd="0" presId="urn:microsoft.com/office/officeart/2005/8/layout/orgChart1"/>
-    <dgm:cxn modelId="{B7FE5FB3-D2A7-45FA-BE15-815DDF2036E4}" type="presParOf" srcId="{312609D0-1F09-4A61-A702-33353D091F48}" destId="{E7149557-DB0E-45A6-AC33-B696C83F36DB}" srcOrd="1" destOrd="0" presId="urn:microsoft.com/office/officeart/2005/8/layout/orgChart1"/>
-    <dgm:cxn modelId="{4ED504C3-101C-4569-AA17-8B5B9B67E36A}" type="presParOf" srcId="{E7149557-DB0E-45A6-AC33-B696C83F36DB}" destId="{43278969-5327-43D1-93BC-7741F47FBF0E}" srcOrd="0" destOrd="0" presId="urn:microsoft.com/office/officeart/2005/8/layout/orgChart1"/>
-    <dgm:cxn modelId="{8DE906BA-4A5F-4BBD-905F-EAE3FFE3FA69}" type="presParOf" srcId="{43278969-5327-43D1-93BC-7741F47FBF0E}" destId="{BC3C126B-3DAA-473E-9816-4FB885920109}" srcOrd="0" destOrd="0" presId="urn:microsoft.com/office/officeart/2005/8/layout/orgChart1"/>
-    <dgm:cxn modelId="{B666F297-E756-41A2-9FF6-6EA8082324A2}" type="presParOf" srcId="{43278969-5327-43D1-93BC-7741F47FBF0E}" destId="{DEB66E4E-1A51-4469-B3BE-6FDF9C417CA4}" srcOrd="1" destOrd="0" presId="urn:microsoft.com/office/officeart/2005/8/layout/orgChart1"/>
-    <dgm:cxn modelId="{7D2CA8FE-C1F8-4E60-8E0B-10F7C27517EF}" type="presParOf" srcId="{E7149557-DB0E-45A6-AC33-B696C83F36DB}" destId="{23C849AD-8792-41BA-BBF3-97BA7D4DC3F3}" srcOrd="1" destOrd="0" presId="urn:microsoft.com/office/officeart/2005/8/layout/orgChart1"/>
-    <dgm:cxn modelId="{CB9C0BA2-E904-4CA5-9089-D4CF8FE33112}" type="presParOf" srcId="{E7149557-DB0E-45A6-AC33-B696C83F36DB}" destId="{14170ADC-761A-4F82-91CA-94D0593FC8A0}" srcOrd="2" destOrd="0" presId="urn:microsoft.com/office/officeart/2005/8/layout/orgChart1"/>
-    <dgm:cxn modelId="{4AFA33CF-0381-45CE-8221-9D82374042BE}" type="presParOf" srcId="{312609D0-1F09-4A61-A702-33353D091F48}" destId="{92C0C251-6393-48BE-8DC1-A54F20F8E9AF}" srcOrd="2" destOrd="0" presId="urn:microsoft.com/office/officeart/2005/8/layout/orgChart1"/>
-    <dgm:cxn modelId="{E9B72A7C-4174-45AF-BDE5-7CF885D0450F}" type="presParOf" srcId="{312609D0-1F09-4A61-A702-33353D091F48}" destId="{1288687D-1A4D-491C-BFE8-568FFC48325E}" srcOrd="3" destOrd="0" presId="urn:microsoft.com/office/officeart/2005/8/layout/orgChart1"/>
-    <dgm:cxn modelId="{B3B9532E-D2C2-469D-B9DF-B956E41D7E1B}" type="presParOf" srcId="{1288687D-1A4D-491C-BFE8-568FFC48325E}" destId="{77CE4D03-94B2-427F-B944-8566177F3203}" srcOrd="0" destOrd="0" presId="urn:microsoft.com/office/officeart/2005/8/layout/orgChart1"/>
-    <dgm:cxn modelId="{C02D7C2A-AEF3-4FDB-87C7-D5B349B69BBB}" type="presParOf" srcId="{77CE4D03-94B2-427F-B944-8566177F3203}" destId="{F8EC7D8E-AA75-48AF-9C82-30E2D151962C}" srcOrd="0" destOrd="0" presId="urn:microsoft.com/office/officeart/2005/8/layout/orgChart1"/>
-    <dgm:cxn modelId="{3E38AB7A-BCDE-4096-B635-6B8A57B912D9}" type="presParOf" srcId="{77CE4D03-94B2-427F-B944-8566177F3203}" destId="{75209213-2668-4322-B04E-C48841DF81C5}" srcOrd="1" destOrd="0" presId="urn:microsoft.com/office/officeart/2005/8/layout/orgChart1"/>
-    <dgm:cxn modelId="{DD90D0A1-A66A-416E-BB38-B24F9EA4DBCC}" type="presParOf" srcId="{1288687D-1A4D-491C-BFE8-568FFC48325E}" destId="{36B14302-54CD-4B23-860E-6709A2134F2E}" srcOrd="1" destOrd="0" presId="urn:microsoft.com/office/officeart/2005/8/layout/orgChart1"/>
-    <dgm:cxn modelId="{7EAD769A-D203-4FB7-87BE-C9BADE449E06}" type="presParOf" srcId="{1288687D-1A4D-491C-BFE8-568FFC48325E}" destId="{4AA39C93-AC9A-4AC3-A784-8D3E10891DDA}" srcOrd="2" destOrd="0" presId="urn:microsoft.com/office/officeart/2005/8/layout/orgChart1"/>
-    <dgm:cxn modelId="{FBEFF3E9-FFDC-44FC-B061-2668319EF269}" type="presParOf" srcId="{76F58AEC-5CDF-4B9D-A09A-57DAE1033643}" destId="{AC78CB1E-5182-43C5-A7B2-1650895C5463}" srcOrd="2" destOrd="0" presId="urn:microsoft.com/office/officeart/2005/8/layout/orgChart1"/>
-    <dgm:cxn modelId="{1DF69B6A-AE8F-48BB-8B44-B926FE58EB4D}" type="presParOf" srcId="{46D72B2E-14F8-4219-A3FF-B42EB3DE6790}" destId="{49CD6CB7-51E0-4CBE-ADBD-2BFA77D2F938}" srcOrd="2" destOrd="0" presId="urn:microsoft.com/office/officeart/2005/8/layout/orgChart1"/>
-    <dgm:cxn modelId="{ECE7BF71-6731-4A4B-8EE0-3C0C4CCDF550}" type="presParOf" srcId="{46D72B2E-14F8-4219-A3FF-B42EB3DE6790}" destId="{662E2575-007C-41AD-BBF8-329E2E9783D9}" srcOrd="3" destOrd="0" presId="urn:microsoft.com/office/officeart/2005/8/layout/orgChart1"/>
-    <dgm:cxn modelId="{D38FA414-8E01-4763-A9CB-B9C72D40050D}" type="presParOf" srcId="{662E2575-007C-41AD-BBF8-329E2E9783D9}" destId="{C323A4E0-D108-48CF-BB46-4FA70DF75459}" srcOrd="0" destOrd="0" presId="urn:microsoft.com/office/officeart/2005/8/layout/orgChart1"/>
-    <dgm:cxn modelId="{40D90A41-47C9-40A1-8C72-ABB2AC3F2ED5}" type="presParOf" srcId="{C323A4E0-D108-48CF-BB46-4FA70DF75459}" destId="{F98F3CAD-4D2D-40D5-924C-C908F254989C}" srcOrd="0" destOrd="0" presId="urn:microsoft.com/office/officeart/2005/8/layout/orgChart1"/>
-    <dgm:cxn modelId="{A0A3CB9E-98BB-4687-BFBB-624BB06B8E98}" type="presParOf" srcId="{C323A4E0-D108-48CF-BB46-4FA70DF75459}" destId="{5E09F953-7B0A-414A-87F4-AB351DD16D42}" srcOrd="1" destOrd="0" presId="urn:microsoft.com/office/officeart/2005/8/layout/orgChart1"/>
-    <dgm:cxn modelId="{A8BB46D0-6F2A-4B9F-B0F3-A39AAFB995E6}" type="presParOf" srcId="{662E2575-007C-41AD-BBF8-329E2E9783D9}" destId="{1C16C052-E543-4C77-B195-E42889A32339}" srcOrd="1" destOrd="0" presId="urn:microsoft.com/office/officeart/2005/8/layout/orgChart1"/>
-    <dgm:cxn modelId="{F929CBA3-DB79-4E3B-B449-5002C58DCADD}" type="presParOf" srcId="{1C16C052-E543-4C77-B195-E42889A32339}" destId="{6874CBE1-82E2-4E90-8AA9-E8C2BE7CA430}" srcOrd="0" destOrd="0" presId="urn:microsoft.com/office/officeart/2005/8/layout/orgChart1"/>
-    <dgm:cxn modelId="{5D25BEA6-F220-43C7-BE0D-1B7387E3E94F}" type="presParOf" srcId="{1C16C052-E543-4C77-B195-E42889A32339}" destId="{88AEF8A8-109A-4F22-A699-2E38FAF3F4CD}" srcOrd="1" destOrd="0" presId="urn:microsoft.com/office/officeart/2005/8/layout/orgChart1"/>
-    <dgm:cxn modelId="{AC7AB916-DDFC-4462-82CA-2431194958CA}" type="presParOf" srcId="{88AEF8A8-109A-4F22-A699-2E38FAF3F4CD}" destId="{2F2D290D-CD7E-45DE-AE3C-8D7EC5520090}" srcOrd="0" destOrd="0" presId="urn:microsoft.com/office/officeart/2005/8/layout/orgChart1"/>
-    <dgm:cxn modelId="{D6FE9B46-30B5-43B2-AA34-423C31BF45EE}" type="presParOf" srcId="{2F2D290D-CD7E-45DE-AE3C-8D7EC5520090}" destId="{3ACD528F-2C85-4A31-AF16-BF5BA1F1A135}" srcOrd="0" destOrd="0" presId="urn:microsoft.com/office/officeart/2005/8/layout/orgChart1"/>
-    <dgm:cxn modelId="{AF7D1842-FB5E-4BD1-AE24-117556C860BE}" type="presParOf" srcId="{2F2D290D-CD7E-45DE-AE3C-8D7EC5520090}" destId="{0063CBAB-5A89-4DF0-8028-711768AE441B}" srcOrd="1" destOrd="0" presId="urn:microsoft.com/office/officeart/2005/8/layout/orgChart1"/>
-    <dgm:cxn modelId="{763ADA97-88B2-4318-8E41-F5484C7E04CE}" type="presParOf" srcId="{88AEF8A8-109A-4F22-A699-2E38FAF3F4CD}" destId="{A6FF6C58-5CB2-49CD-9034-2D889D4B0C7F}" srcOrd="1" destOrd="0" presId="urn:microsoft.com/office/officeart/2005/8/layout/orgChart1"/>
-    <dgm:cxn modelId="{77E3D626-946C-4EE9-BE3A-838903684DEE}" type="presParOf" srcId="{A6FF6C58-5CB2-49CD-9034-2D889D4B0C7F}" destId="{E0ADA573-3F86-4820-8737-3AEC5FAE66C6}" srcOrd="0" destOrd="0" presId="urn:microsoft.com/office/officeart/2005/8/layout/orgChart1"/>
-    <dgm:cxn modelId="{990012AD-20FC-44C4-85CE-3C685F3752CC}" type="presParOf" srcId="{A6FF6C58-5CB2-49CD-9034-2D889D4B0C7F}" destId="{F328407F-F2B2-43B6-A554-2AC5750B9BED}" srcOrd="1" destOrd="0" presId="urn:microsoft.com/office/officeart/2005/8/layout/orgChart1"/>
-    <dgm:cxn modelId="{5CF691A4-112F-418D-9DB8-6FE5AD4E239A}" type="presParOf" srcId="{F328407F-F2B2-43B6-A554-2AC5750B9BED}" destId="{77E13F5A-DA2B-45DC-8105-AAEAABEBC523}" srcOrd="0" destOrd="0" presId="urn:microsoft.com/office/officeart/2005/8/layout/orgChart1"/>
-    <dgm:cxn modelId="{1CFB10AE-F8C1-4E0B-99D6-2E7AC933DF57}" type="presParOf" srcId="{77E13F5A-DA2B-45DC-8105-AAEAABEBC523}" destId="{4A531E7C-28C2-4811-B40E-BAC369986724}" srcOrd="0" destOrd="0" presId="urn:microsoft.com/office/officeart/2005/8/layout/orgChart1"/>
-    <dgm:cxn modelId="{712668A2-A43A-4F8C-B1FD-97433F731753}" type="presParOf" srcId="{77E13F5A-DA2B-45DC-8105-AAEAABEBC523}" destId="{338749C1-71E3-4BC0-905E-9C45C3BFBFB8}" srcOrd="1" destOrd="0" presId="urn:microsoft.com/office/officeart/2005/8/layout/orgChart1"/>
-    <dgm:cxn modelId="{D2F1861A-E8C4-409A-9D50-7B86412547C6}" type="presParOf" srcId="{F328407F-F2B2-43B6-A554-2AC5750B9BED}" destId="{0043D2ED-5A44-4787-BB8C-66FCFB597D6C}" srcOrd="1" destOrd="0" presId="urn:microsoft.com/office/officeart/2005/8/layout/orgChart1"/>
-    <dgm:cxn modelId="{1A7D45AE-6661-4056-B4A3-306F4DA484F9}" type="presParOf" srcId="{F328407F-F2B2-43B6-A554-2AC5750B9BED}" destId="{8994AF75-C1DD-4B5B-AAFC-0BA676A23FE9}" srcOrd="2" destOrd="0" presId="urn:microsoft.com/office/officeart/2005/8/layout/orgChart1"/>
-    <dgm:cxn modelId="{21CCF080-72EB-49AD-B21A-A0A1D7E4D6D3}" type="presParOf" srcId="{A6FF6C58-5CB2-49CD-9034-2D889D4B0C7F}" destId="{9DC28BBE-0F90-444A-887A-D3B5CEFBAF2B}" srcOrd="2" destOrd="0" presId="urn:microsoft.com/office/officeart/2005/8/layout/orgChart1"/>
-    <dgm:cxn modelId="{117F596E-0559-4A14-8B62-165E247814A2}" type="presParOf" srcId="{A6FF6C58-5CB2-49CD-9034-2D889D4B0C7F}" destId="{72247BD9-C8B0-4BE8-8A8E-7A461E98BC82}" srcOrd="3" destOrd="0" presId="urn:microsoft.com/office/officeart/2005/8/layout/orgChart1"/>
-    <dgm:cxn modelId="{359ADFB5-7CF7-4624-A7BA-55E178D096D0}" type="presParOf" srcId="{72247BD9-C8B0-4BE8-8A8E-7A461E98BC82}" destId="{1EDE99B4-EA41-43C8-81EC-9ADA7BC6932A}" srcOrd="0" destOrd="0" presId="urn:microsoft.com/office/officeart/2005/8/layout/orgChart1"/>
-    <dgm:cxn modelId="{A5848FA0-2B46-4B4F-AD64-0169FEE6F7CA}" type="presParOf" srcId="{1EDE99B4-EA41-43C8-81EC-9ADA7BC6932A}" destId="{F6D0353C-F2FD-4C66-A803-3E6488512125}" srcOrd="0" destOrd="0" presId="urn:microsoft.com/office/officeart/2005/8/layout/orgChart1"/>
-    <dgm:cxn modelId="{42B06E5B-397B-4BD1-9326-5CF62FEDD93C}" type="presParOf" srcId="{1EDE99B4-EA41-43C8-81EC-9ADA7BC6932A}" destId="{FDC85F2A-31F3-4417-8945-75AB7D67135F}" srcOrd="1" destOrd="0" presId="urn:microsoft.com/office/officeart/2005/8/layout/orgChart1"/>
-    <dgm:cxn modelId="{63B76578-9D79-4D9F-8059-068B7C59D5F3}" type="presParOf" srcId="{72247BD9-C8B0-4BE8-8A8E-7A461E98BC82}" destId="{0DA6CE52-615A-447A-95CD-2A790EE87D68}" srcOrd="1" destOrd="0" presId="urn:microsoft.com/office/officeart/2005/8/layout/orgChart1"/>
-    <dgm:cxn modelId="{5252BC2E-FA22-48C9-9BBB-E0F1459A81FA}" type="presParOf" srcId="{72247BD9-C8B0-4BE8-8A8E-7A461E98BC82}" destId="{F4401F65-6173-4EF1-9FFD-AFD08D5AF39F}" srcOrd="2" destOrd="0" presId="urn:microsoft.com/office/officeart/2005/8/layout/orgChart1"/>
-    <dgm:cxn modelId="{00B51401-DECD-4E8D-881B-8C3303DD3587}" type="presParOf" srcId="{88AEF8A8-109A-4F22-A699-2E38FAF3F4CD}" destId="{26D14FAD-BCBC-4CEF-B56E-4DD69425E3C7}" srcOrd="2" destOrd="0" presId="urn:microsoft.com/office/officeart/2005/8/layout/orgChart1"/>
-    <dgm:cxn modelId="{378F1E9D-6B09-46F3-92E4-7FA4189E3551}" type="presParOf" srcId="{1C16C052-E543-4C77-B195-E42889A32339}" destId="{16175270-2865-4560-A1F0-54E995EFD956}" srcOrd="2" destOrd="0" presId="urn:microsoft.com/office/officeart/2005/8/layout/orgChart1"/>
-    <dgm:cxn modelId="{94B63F7A-4ED4-4C27-96C5-E9E30AD67995}" type="presParOf" srcId="{1C16C052-E543-4C77-B195-E42889A32339}" destId="{C00870FF-AE72-4F11-B0F1-D819F4C9107C}" srcOrd="3" destOrd="0" presId="urn:microsoft.com/office/officeart/2005/8/layout/orgChart1"/>
-    <dgm:cxn modelId="{546461DB-61CF-4440-B07A-E14ACAD56B23}" type="presParOf" srcId="{C00870FF-AE72-4F11-B0F1-D819F4C9107C}" destId="{642995ED-9701-4887-8B48-C357B7A6099C}" srcOrd="0" destOrd="0" presId="urn:microsoft.com/office/officeart/2005/8/layout/orgChart1"/>
-    <dgm:cxn modelId="{644A6438-B541-4547-BA5A-6B227AED8119}" type="presParOf" srcId="{642995ED-9701-4887-8B48-C357B7A6099C}" destId="{9C36F02A-7CBD-4B82-9BA2-FBAA1E74F9F3}" srcOrd="0" destOrd="0" presId="urn:microsoft.com/office/officeart/2005/8/layout/orgChart1"/>
-    <dgm:cxn modelId="{CE19823F-FEAA-4CE0-91FE-99F5A655EB1C}" type="presParOf" srcId="{642995ED-9701-4887-8B48-C357B7A6099C}" destId="{6860CEC6-E31D-44B5-A08E-2EC56937C8EB}" srcOrd="1" destOrd="0" presId="urn:microsoft.com/office/officeart/2005/8/layout/orgChart1"/>
-    <dgm:cxn modelId="{E8B4CB37-6145-45B6-AA79-0C42BEECD5A9}" type="presParOf" srcId="{C00870FF-AE72-4F11-B0F1-D819F4C9107C}" destId="{7DED669C-4174-4B6E-858A-BED8ED39C6E9}" srcOrd="1" destOrd="0" presId="urn:microsoft.com/office/officeart/2005/8/layout/orgChart1"/>
-    <dgm:cxn modelId="{E98203C2-B47B-4FAE-ADF9-92B7990097A1}" type="presParOf" srcId="{C00870FF-AE72-4F11-B0F1-D819F4C9107C}" destId="{58988FFE-C53A-47E8-BA69-268378BFF0EB}" srcOrd="2" destOrd="0" presId="urn:microsoft.com/office/officeart/2005/8/layout/orgChart1"/>
-    <dgm:cxn modelId="{4C1EFDE8-7452-4BF5-B360-A976D1EBD5CB}" type="presParOf" srcId="{1C16C052-E543-4C77-B195-E42889A32339}" destId="{E00047BB-8703-448C-9668-1CB17762B972}" srcOrd="4" destOrd="0" presId="urn:microsoft.com/office/officeart/2005/8/layout/orgChart1"/>
-    <dgm:cxn modelId="{5E8CB928-4358-4090-84E9-62284D05A11E}" type="presParOf" srcId="{1C16C052-E543-4C77-B195-E42889A32339}" destId="{5F01FB20-8266-4F2D-BEFB-DBE7F2FA053D}" srcOrd="5" destOrd="0" presId="urn:microsoft.com/office/officeart/2005/8/layout/orgChart1"/>
-    <dgm:cxn modelId="{3EA196E0-05AA-41DB-BD08-17D4D98C8B2F}" type="presParOf" srcId="{5F01FB20-8266-4F2D-BEFB-DBE7F2FA053D}" destId="{E732F918-0FC9-4C65-BFDE-02ACD4CCB20F}" srcOrd="0" destOrd="0" presId="urn:microsoft.com/office/officeart/2005/8/layout/orgChart1"/>
-    <dgm:cxn modelId="{2125FCAA-BF6C-42F4-BE57-20004ABBFA6E}" type="presParOf" srcId="{E732F918-0FC9-4C65-BFDE-02ACD4CCB20F}" destId="{05B24125-8561-450B-AB5A-4CF61AC6FB4F}" srcOrd="0" destOrd="0" presId="urn:microsoft.com/office/officeart/2005/8/layout/orgChart1"/>
-    <dgm:cxn modelId="{7034004B-0BA5-4630-88D5-8CC310BA49D5}" type="presParOf" srcId="{E732F918-0FC9-4C65-BFDE-02ACD4CCB20F}" destId="{CCF97781-8C29-4C45-A701-279922D9C73F}" srcOrd="1" destOrd="0" presId="urn:microsoft.com/office/officeart/2005/8/layout/orgChart1"/>
-    <dgm:cxn modelId="{DFD7877F-7AA4-4B53-BB7B-6DF3BAC0452A}" type="presParOf" srcId="{5F01FB20-8266-4F2D-BEFB-DBE7F2FA053D}" destId="{FEDC8B4C-A886-4BA0-AFFC-79B23732B3B4}" srcOrd="1" destOrd="0" presId="urn:microsoft.com/office/officeart/2005/8/layout/orgChart1"/>
-    <dgm:cxn modelId="{AD238A58-AB4C-461C-89F7-56B062863D52}" type="presParOf" srcId="{5F01FB20-8266-4F2D-BEFB-DBE7F2FA053D}" destId="{6A80C1E8-3F04-498C-A667-892C6B03508B}" srcOrd="2" destOrd="0" presId="urn:microsoft.com/office/officeart/2005/8/layout/orgChart1"/>
-    <dgm:cxn modelId="{BC365752-07FC-4DBA-9140-E35B7A829F4C}" type="presParOf" srcId="{662E2575-007C-41AD-BBF8-329E2E9783D9}" destId="{4EDCD3C0-86EB-4859-B4F8-051629E018B2}" srcOrd="2" destOrd="0" presId="urn:microsoft.com/office/officeart/2005/8/layout/orgChart1"/>
-    <dgm:cxn modelId="{787E75CB-DD15-4C27-8461-6ADF5E0968CF}" type="presParOf" srcId="{46D72B2E-14F8-4219-A3FF-B42EB3DE6790}" destId="{E79EE3CD-306D-4BAF-B678-5202BF8BE090}" srcOrd="4" destOrd="0" presId="urn:microsoft.com/office/officeart/2005/8/layout/orgChart1"/>
-    <dgm:cxn modelId="{FA4F18DA-CFB3-430A-BDFC-794939947F26}" type="presParOf" srcId="{46D72B2E-14F8-4219-A3FF-B42EB3DE6790}" destId="{0193881C-7F56-4F5C-B224-64B4243095FA}" srcOrd="5" destOrd="0" presId="urn:microsoft.com/office/officeart/2005/8/layout/orgChart1"/>
-    <dgm:cxn modelId="{0894F23D-DD51-4AE5-B370-9C3BF878433D}" type="presParOf" srcId="{0193881C-7F56-4F5C-B224-64B4243095FA}" destId="{07BC98D5-BDF5-4989-BB25-82ECCD64CC9A}" srcOrd="0" destOrd="0" presId="urn:microsoft.com/office/officeart/2005/8/layout/orgChart1"/>
-    <dgm:cxn modelId="{372095A0-B99E-4663-A668-5EFBF635B6DA}" type="presParOf" srcId="{07BC98D5-BDF5-4989-BB25-82ECCD64CC9A}" destId="{82D6BC35-8D8C-4AB0-9BCD-2AEF0D67687A}" srcOrd="0" destOrd="0" presId="urn:microsoft.com/office/officeart/2005/8/layout/orgChart1"/>
-    <dgm:cxn modelId="{1FEE2F95-4CA7-428D-993A-24832147B78A}" type="presParOf" srcId="{07BC98D5-BDF5-4989-BB25-82ECCD64CC9A}" destId="{DEDD680B-1483-422B-B1A2-E97A9D807C44}" srcOrd="1" destOrd="0" presId="urn:microsoft.com/office/officeart/2005/8/layout/orgChart1"/>
-    <dgm:cxn modelId="{32FE0DA1-DE64-4F43-9C16-4A4A632EDCA7}" type="presParOf" srcId="{0193881C-7F56-4F5C-B224-64B4243095FA}" destId="{1BABC94D-2F15-4AB8-8450-E67A40A376C1}" srcOrd="1" destOrd="0" presId="urn:microsoft.com/office/officeart/2005/8/layout/orgChart1"/>
-    <dgm:cxn modelId="{C29D060F-0E25-4579-AF16-A274D8FAD472}" type="presParOf" srcId="{1BABC94D-2F15-4AB8-8450-E67A40A376C1}" destId="{BAD53734-B6EC-40DD-8EEC-8C5ECCB9C9ED}" srcOrd="0" destOrd="0" presId="urn:microsoft.com/office/officeart/2005/8/layout/orgChart1"/>
-    <dgm:cxn modelId="{CD36BFEC-C52D-467C-A5EC-A7EA466DBD5B}" type="presParOf" srcId="{1BABC94D-2F15-4AB8-8450-E67A40A376C1}" destId="{66335E3A-7CD6-429A-A981-748185164439}" srcOrd="1" destOrd="0" presId="urn:microsoft.com/office/officeart/2005/8/layout/orgChart1"/>
-    <dgm:cxn modelId="{74DA5C22-B6C0-402B-8092-7168677F5B06}" type="presParOf" srcId="{66335E3A-7CD6-429A-A981-748185164439}" destId="{DB0BA9FA-1099-4DE8-BEF7-092AACE90801}" srcOrd="0" destOrd="0" presId="urn:microsoft.com/office/officeart/2005/8/layout/orgChart1"/>
-    <dgm:cxn modelId="{E6733FC0-BFC5-4C2D-9C73-E5A8B3A3A528}" type="presParOf" srcId="{DB0BA9FA-1099-4DE8-BEF7-092AACE90801}" destId="{9AFF82C2-6B69-4B53-8769-21208BC5B8CE}" srcOrd="0" destOrd="0" presId="urn:microsoft.com/office/officeart/2005/8/layout/orgChart1"/>
-    <dgm:cxn modelId="{CBB69284-8DA5-4720-8951-17EE764F3699}" type="presParOf" srcId="{DB0BA9FA-1099-4DE8-BEF7-092AACE90801}" destId="{59BBC194-C4CF-477B-A533-4F3AB7DC8D6E}" srcOrd="1" destOrd="0" presId="urn:microsoft.com/office/officeart/2005/8/layout/orgChart1"/>
-    <dgm:cxn modelId="{2CBD903C-22C9-4544-95E3-50E1861E5F14}" type="presParOf" srcId="{66335E3A-7CD6-429A-A981-748185164439}" destId="{F5B8D7B9-C91C-4C79-894A-BF4790085AE3}" srcOrd="1" destOrd="0" presId="urn:microsoft.com/office/officeart/2005/8/layout/orgChart1"/>
-    <dgm:cxn modelId="{93906092-5D8B-4D9C-8097-A07C5B602D61}" type="presParOf" srcId="{F5B8D7B9-C91C-4C79-894A-BF4790085AE3}" destId="{31720407-10BF-40C7-BE23-1E906D82C4A9}" srcOrd="0" destOrd="0" presId="urn:microsoft.com/office/officeart/2005/8/layout/orgChart1"/>
-    <dgm:cxn modelId="{7DA3A77B-F074-4B0A-8E63-53627C2E2A53}" type="presParOf" srcId="{F5B8D7B9-C91C-4C79-894A-BF4790085AE3}" destId="{1E176723-46E7-442E-BA49-41D17572DCE9}" srcOrd="1" destOrd="0" presId="urn:microsoft.com/office/officeart/2005/8/layout/orgChart1"/>
-    <dgm:cxn modelId="{225E815C-BB32-497D-8066-92BDD1AAE687}" type="presParOf" srcId="{1E176723-46E7-442E-BA49-41D17572DCE9}" destId="{B1E4428B-7711-4327-A3CD-B2A4689D8B16}" srcOrd="0" destOrd="0" presId="urn:microsoft.com/office/officeart/2005/8/layout/orgChart1"/>
-    <dgm:cxn modelId="{63B739BE-A9B8-46DF-91A0-689FAC47A122}" type="presParOf" srcId="{B1E4428B-7711-4327-A3CD-B2A4689D8B16}" destId="{6BA6C8B9-D8CC-4189-B352-0195B72F8BC4}" srcOrd="0" destOrd="0" presId="urn:microsoft.com/office/officeart/2005/8/layout/orgChart1"/>
-    <dgm:cxn modelId="{39CDCD73-89A4-473F-9B22-D72B214D4EF9}" type="presParOf" srcId="{B1E4428B-7711-4327-A3CD-B2A4689D8B16}" destId="{580D83BC-B456-454A-9B4C-AD9DE393754B}" srcOrd="1" destOrd="0" presId="urn:microsoft.com/office/officeart/2005/8/layout/orgChart1"/>
-    <dgm:cxn modelId="{8232D12D-EB0B-4A18-A381-4C54541ACEF5}" type="presParOf" srcId="{1E176723-46E7-442E-BA49-41D17572DCE9}" destId="{349F8075-A6C8-4FFC-A7FD-5D198356A891}" srcOrd="1" destOrd="0" presId="urn:microsoft.com/office/officeart/2005/8/layout/orgChart1"/>
-    <dgm:cxn modelId="{8D7F74D4-8776-41C8-9442-EF624303D433}" type="presParOf" srcId="{1E176723-46E7-442E-BA49-41D17572DCE9}" destId="{0B597CDA-1B63-4689-AA7F-78B80A8AA125}" srcOrd="2" destOrd="0" presId="urn:microsoft.com/office/officeart/2005/8/layout/orgChart1"/>
-    <dgm:cxn modelId="{5EBBF6C3-69B0-4095-8EFC-BA058C4C2418}" type="presParOf" srcId="{F5B8D7B9-C91C-4C79-894A-BF4790085AE3}" destId="{97D848EB-24AA-4BC3-8C11-64B8CE8457E7}" srcOrd="2" destOrd="0" presId="urn:microsoft.com/office/officeart/2005/8/layout/orgChart1"/>
-    <dgm:cxn modelId="{00C4CCE6-9F6A-432E-89E1-848792487829}" type="presParOf" srcId="{F5B8D7B9-C91C-4C79-894A-BF4790085AE3}" destId="{44E99996-2A98-4239-A4D7-6135DC04DAD8}" srcOrd="3" destOrd="0" presId="urn:microsoft.com/office/officeart/2005/8/layout/orgChart1"/>
-    <dgm:cxn modelId="{488989DB-4AF1-4C67-8332-8352A7353665}" type="presParOf" srcId="{44E99996-2A98-4239-A4D7-6135DC04DAD8}" destId="{6EFA3350-E1A7-45A6-8955-0D7C9D74ECF8}" srcOrd="0" destOrd="0" presId="urn:microsoft.com/office/officeart/2005/8/layout/orgChart1"/>
-    <dgm:cxn modelId="{64CE84D7-2686-4046-AEA4-5BCE9CAF0C9A}" type="presParOf" srcId="{6EFA3350-E1A7-45A6-8955-0D7C9D74ECF8}" destId="{A826453B-D3EB-4FE1-964D-D376394C035A}" srcOrd="0" destOrd="0" presId="urn:microsoft.com/office/officeart/2005/8/layout/orgChart1"/>
-    <dgm:cxn modelId="{2FC80162-4694-4178-9A7D-9F23FCDFF893}" type="presParOf" srcId="{6EFA3350-E1A7-45A6-8955-0D7C9D74ECF8}" destId="{C2340FAC-8F65-482C-99EB-2940EA812DE0}" srcOrd="1" destOrd="0" presId="urn:microsoft.com/office/officeart/2005/8/layout/orgChart1"/>
-    <dgm:cxn modelId="{7993C7CD-1EF2-47C6-880C-19E3F6608AA6}" type="presParOf" srcId="{44E99996-2A98-4239-A4D7-6135DC04DAD8}" destId="{7D22854A-4349-4F0C-9FFE-C10FE62CE895}" srcOrd="1" destOrd="0" presId="urn:microsoft.com/office/officeart/2005/8/layout/orgChart1"/>
-    <dgm:cxn modelId="{E9B6FDB5-7842-41AC-9923-4D9889FEE928}" type="presParOf" srcId="{44E99996-2A98-4239-A4D7-6135DC04DAD8}" destId="{CD752056-CD49-476F-ADFD-73C818DCF35B}" srcOrd="2" destOrd="0" presId="urn:microsoft.com/office/officeart/2005/8/layout/orgChart1"/>
-    <dgm:cxn modelId="{B06D5F6E-1F4A-4334-85A7-C03FD79F480D}" type="presParOf" srcId="{F5B8D7B9-C91C-4C79-894A-BF4790085AE3}" destId="{ED4304EC-BB87-4B05-A93A-5A14F9AED3C1}" srcOrd="4" destOrd="0" presId="urn:microsoft.com/office/officeart/2005/8/layout/orgChart1"/>
-    <dgm:cxn modelId="{94CBE8DE-1813-4838-9B36-94B2CE6E8AF7}" type="presParOf" srcId="{F5B8D7B9-C91C-4C79-894A-BF4790085AE3}" destId="{8557E7D1-F756-4157-9BA5-CBA994006906}" srcOrd="5" destOrd="0" presId="urn:microsoft.com/office/officeart/2005/8/layout/orgChart1"/>
-    <dgm:cxn modelId="{162B01F5-1B72-4034-817E-37E3A396E91E}" type="presParOf" srcId="{8557E7D1-F756-4157-9BA5-CBA994006906}" destId="{658B0C5C-C93D-409D-9C74-0EE21BD15C7C}" srcOrd="0" destOrd="0" presId="urn:microsoft.com/office/officeart/2005/8/layout/orgChart1"/>
-    <dgm:cxn modelId="{8CF40E83-14F2-4B95-8FAD-D3CC2D66EEF1}" type="presParOf" srcId="{658B0C5C-C93D-409D-9C74-0EE21BD15C7C}" destId="{C5DA7549-5CBA-4A2D-9515-49A1D82111F6}" srcOrd="0" destOrd="0" presId="urn:microsoft.com/office/officeart/2005/8/layout/orgChart1"/>
-    <dgm:cxn modelId="{2319BAAD-3E78-4E63-96A3-58AE032E43C6}" type="presParOf" srcId="{658B0C5C-C93D-409D-9C74-0EE21BD15C7C}" destId="{DCF53C2B-2C61-4ECA-8625-5779FC23C442}" srcOrd="1" destOrd="0" presId="urn:microsoft.com/office/officeart/2005/8/layout/orgChart1"/>
-    <dgm:cxn modelId="{C735FC7A-651C-4CCF-97CE-AF0F74C76574}" type="presParOf" srcId="{8557E7D1-F756-4157-9BA5-CBA994006906}" destId="{F6EBD3F4-FDB8-4A35-BA5F-39BD502EE251}" srcOrd="1" destOrd="0" presId="urn:microsoft.com/office/officeart/2005/8/layout/orgChart1"/>
-    <dgm:cxn modelId="{9C2FF4C8-7D86-4D2B-A669-A68783019C63}" type="presParOf" srcId="{8557E7D1-F756-4157-9BA5-CBA994006906}" destId="{ECA86666-CACD-4623-B9A4-B56FF143B047}" srcOrd="2" destOrd="0" presId="urn:microsoft.com/office/officeart/2005/8/layout/orgChart1"/>
-    <dgm:cxn modelId="{FF3D68AA-AB37-4B24-A945-E1CE62E4C2D7}" type="presParOf" srcId="{F5B8D7B9-C91C-4C79-894A-BF4790085AE3}" destId="{8CCAD5BB-3391-4F0A-A0F8-858E7527D9CC}" srcOrd="6" destOrd="0" presId="urn:microsoft.com/office/officeart/2005/8/layout/orgChart1"/>
-    <dgm:cxn modelId="{7423F314-0917-4386-8316-04912AFE40DE}" type="presParOf" srcId="{F5B8D7B9-C91C-4C79-894A-BF4790085AE3}" destId="{AB768A04-5E7B-4A1B-B7FD-016AC666E845}" srcOrd="7" destOrd="0" presId="urn:microsoft.com/office/officeart/2005/8/layout/orgChart1"/>
-    <dgm:cxn modelId="{A8954D22-2E88-4F90-8658-9715592358FE}" type="presParOf" srcId="{AB768A04-5E7B-4A1B-B7FD-016AC666E845}" destId="{6C7CCE62-5BF6-4FFD-AE31-FA8DA661C1C3}" srcOrd="0" destOrd="0" presId="urn:microsoft.com/office/officeart/2005/8/layout/orgChart1"/>
-    <dgm:cxn modelId="{9CFDDE0A-499E-4DA1-A023-91D5C5392F2C}" type="presParOf" srcId="{6C7CCE62-5BF6-4FFD-AE31-FA8DA661C1C3}" destId="{AD84A945-90AE-4009-946C-876072D64338}" srcOrd="0" destOrd="0" presId="urn:microsoft.com/office/officeart/2005/8/layout/orgChart1"/>
-    <dgm:cxn modelId="{589D76A8-C7E3-499A-93AE-3D44CF1FC19F}" type="presParOf" srcId="{6C7CCE62-5BF6-4FFD-AE31-FA8DA661C1C3}" destId="{6F5D6F48-94AF-4406-BB9B-25469B9E4C44}" srcOrd="1" destOrd="0" presId="urn:microsoft.com/office/officeart/2005/8/layout/orgChart1"/>
-    <dgm:cxn modelId="{3C9CF3FE-557D-4F95-B930-08EC832F1F09}" type="presParOf" srcId="{AB768A04-5E7B-4A1B-B7FD-016AC666E845}" destId="{ED55E3B3-1023-4097-9B9B-7AA08C7044EE}" srcOrd="1" destOrd="0" presId="urn:microsoft.com/office/officeart/2005/8/layout/orgChart1"/>
-    <dgm:cxn modelId="{938D8BFD-0C46-433C-973C-6C66C65E9089}" type="presParOf" srcId="{AB768A04-5E7B-4A1B-B7FD-016AC666E845}" destId="{FA8FE74C-0CEC-456E-BEE9-3D3D5F73C338}" srcOrd="2" destOrd="0" presId="urn:microsoft.com/office/officeart/2005/8/layout/orgChart1"/>
-    <dgm:cxn modelId="{D21D9BC4-0639-47B7-9635-789127768198}" type="presParOf" srcId="{66335E3A-7CD6-429A-A981-748185164439}" destId="{6C9C0A76-B9CC-4EDD-9673-9660D22D1D97}" srcOrd="2" destOrd="0" presId="urn:microsoft.com/office/officeart/2005/8/layout/orgChart1"/>
-    <dgm:cxn modelId="{993BC387-4D0A-483D-AD9E-2DD72C3C2E9A}" type="presParOf" srcId="{1BABC94D-2F15-4AB8-8450-E67A40A376C1}" destId="{DD54FB4A-8FC9-4BE5-AAC9-A1BF42B34C00}" srcOrd="2" destOrd="0" presId="urn:microsoft.com/office/officeart/2005/8/layout/orgChart1"/>
-    <dgm:cxn modelId="{7EED05B8-4C55-4793-B308-DA076670D751}" type="presParOf" srcId="{1BABC94D-2F15-4AB8-8450-E67A40A376C1}" destId="{9ABB8F27-C544-4F8C-9A5E-F603D9F57863}" srcOrd="3" destOrd="0" presId="urn:microsoft.com/office/officeart/2005/8/layout/orgChart1"/>
-    <dgm:cxn modelId="{6CC475F7-790A-4C0E-BF98-C9935174B683}" type="presParOf" srcId="{9ABB8F27-C544-4F8C-9A5E-F603D9F57863}" destId="{678B8024-3301-4682-AE2E-39973E7D44C5}" srcOrd="0" destOrd="0" presId="urn:microsoft.com/office/officeart/2005/8/layout/orgChart1"/>
-    <dgm:cxn modelId="{4A167DA0-1306-4FFA-B199-B182F21CDE91}" type="presParOf" srcId="{678B8024-3301-4682-AE2E-39973E7D44C5}" destId="{61A41FCD-AFE9-466D-8ED5-E453D013D2F1}" srcOrd="0" destOrd="0" presId="urn:microsoft.com/office/officeart/2005/8/layout/orgChart1"/>
-    <dgm:cxn modelId="{DAD8472B-328E-44CF-9165-9FF3BF5A6BB6}" type="presParOf" srcId="{678B8024-3301-4682-AE2E-39973E7D44C5}" destId="{B4C6DCE3-8118-48A4-9CEC-3C3639FCCD13}" srcOrd="1" destOrd="0" presId="urn:microsoft.com/office/officeart/2005/8/layout/orgChart1"/>
-    <dgm:cxn modelId="{22FE7B7E-0211-4491-B8DA-D8E11EF76640}" type="presParOf" srcId="{9ABB8F27-C544-4F8C-9A5E-F603D9F57863}" destId="{1455B854-B8B6-4A97-8FE2-E61F5841EFDE}" srcOrd="1" destOrd="0" presId="urn:microsoft.com/office/officeart/2005/8/layout/orgChart1"/>
-    <dgm:cxn modelId="{CE9BBD55-EA1D-4DE6-A99C-836561824C99}" type="presParOf" srcId="{9ABB8F27-C544-4F8C-9A5E-F603D9F57863}" destId="{820FB531-416B-461C-8F9D-9672524FEC38}" srcOrd="2" destOrd="0" presId="urn:microsoft.com/office/officeart/2005/8/layout/orgChart1"/>
-    <dgm:cxn modelId="{A686B36E-10D7-4BA3-91D2-1C5FB3FED742}" type="presParOf" srcId="{1BABC94D-2F15-4AB8-8450-E67A40A376C1}" destId="{D9243F6E-45F3-4D2C-8273-F1D26423CA10}" srcOrd="4" destOrd="0" presId="urn:microsoft.com/office/officeart/2005/8/layout/orgChart1"/>
-    <dgm:cxn modelId="{599BD932-308D-4ECA-8D60-EBFC91FCB89E}" type="presParOf" srcId="{1BABC94D-2F15-4AB8-8450-E67A40A376C1}" destId="{27F9ABF4-9380-4235-8A12-F9220891AA52}" srcOrd="5" destOrd="0" presId="urn:microsoft.com/office/officeart/2005/8/layout/orgChart1"/>
-    <dgm:cxn modelId="{327C649C-D9E9-49EB-B27D-2A5BC4258673}" type="presParOf" srcId="{27F9ABF4-9380-4235-8A12-F9220891AA52}" destId="{292E9507-A681-4D8C-8CE0-7073D6A6822F}" srcOrd="0" destOrd="0" presId="urn:microsoft.com/office/officeart/2005/8/layout/orgChart1"/>
-    <dgm:cxn modelId="{9E7E1E12-ECD6-485D-90EC-30F26D31DBF2}" type="presParOf" srcId="{292E9507-A681-4D8C-8CE0-7073D6A6822F}" destId="{E2209CD7-06B1-4C48-8E24-5F32438BDC6B}" srcOrd="0" destOrd="0" presId="urn:microsoft.com/office/officeart/2005/8/layout/orgChart1"/>
-    <dgm:cxn modelId="{BB62DB05-4CDF-417D-8F93-D68F51E72373}" type="presParOf" srcId="{292E9507-A681-4D8C-8CE0-7073D6A6822F}" destId="{63D0DAA5-BDF7-4C71-8AB9-9D4F59C4DD0F}" srcOrd="1" destOrd="0" presId="urn:microsoft.com/office/officeart/2005/8/layout/orgChart1"/>
-    <dgm:cxn modelId="{9C6305AC-E7B6-4933-A7D3-45438F1F8332}" type="presParOf" srcId="{27F9ABF4-9380-4235-8A12-F9220891AA52}" destId="{9AA09008-9C6A-4D72-9A7A-25362A836607}" srcOrd="1" destOrd="0" presId="urn:microsoft.com/office/officeart/2005/8/layout/orgChart1"/>
-    <dgm:cxn modelId="{8365EEDC-13EA-4412-8478-279B5D195A1E}" type="presParOf" srcId="{27F9ABF4-9380-4235-8A12-F9220891AA52}" destId="{763C17AE-0807-46EF-B64F-13BC6C492EFF}" srcOrd="2" destOrd="0" presId="urn:microsoft.com/office/officeart/2005/8/layout/orgChart1"/>
-    <dgm:cxn modelId="{8B24AB03-2D1B-420A-9DB2-91AF46718B55}" type="presParOf" srcId="{0193881C-7F56-4F5C-B224-64B4243095FA}" destId="{EBC2D790-7E36-4CD5-BBEF-D56248333FCB}" srcOrd="2" destOrd="0" presId="urn:microsoft.com/office/officeart/2005/8/layout/orgChart1"/>
-    <dgm:cxn modelId="{5282D28C-2523-4A1B-89BF-130770571884}" type="presParOf" srcId="{46D72B2E-14F8-4219-A3FF-B42EB3DE6790}" destId="{CCA4EF0F-8FF7-4BC2-B361-7B9A86412DC7}" srcOrd="6" destOrd="0" presId="urn:microsoft.com/office/officeart/2005/8/layout/orgChart1"/>
-    <dgm:cxn modelId="{00CDBE8E-72B5-4E16-89D5-A4F0A9E3F525}" type="presParOf" srcId="{46D72B2E-14F8-4219-A3FF-B42EB3DE6790}" destId="{48746092-7ACB-44BA-81C3-ACE83558417E}" srcOrd="7" destOrd="0" presId="urn:microsoft.com/office/officeart/2005/8/layout/orgChart1"/>
-    <dgm:cxn modelId="{0E6E9AA2-931F-4F3B-A517-497D68BAF48A}" type="presParOf" srcId="{48746092-7ACB-44BA-81C3-ACE83558417E}" destId="{46F66A6F-74F9-4A65-84BD-D5798335692C}" srcOrd="0" destOrd="0" presId="urn:microsoft.com/office/officeart/2005/8/layout/orgChart1"/>
-    <dgm:cxn modelId="{88C02113-DDFD-4744-9893-57BA0E646D6D}" type="presParOf" srcId="{46F66A6F-74F9-4A65-84BD-D5798335692C}" destId="{3EC39DA9-8C1B-4940-A2F9-60CF9C2301D3}" srcOrd="0" destOrd="0" presId="urn:microsoft.com/office/officeart/2005/8/layout/orgChart1"/>
-    <dgm:cxn modelId="{CDACB717-7A41-4E27-B878-D35C225857FA}" type="presParOf" srcId="{46F66A6F-74F9-4A65-84BD-D5798335692C}" destId="{FC8DBE91-3068-4569-8576-5FA8A54CAD98}" srcOrd="1" destOrd="0" presId="urn:microsoft.com/office/officeart/2005/8/layout/orgChart1"/>
-    <dgm:cxn modelId="{5C786A50-C18F-4523-81E6-F6E993E8F674}" type="presParOf" srcId="{48746092-7ACB-44BA-81C3-ACE83558417E}" destId="{62186E18-2E25-4E31-B4E4-D38DF7AE4725}" srcOrd="1" destOrd="0" presId="urn:microsoft.com/office/officeart/2005/8/layout/orgChart1"/>
-    <dgm:cxn modelId="{50F5871A-9646-420D-AFE2-5A43947CA9F9}" type="presParOf" srcId="{48746092-7ACB-44BA-81C3-ACE83558417E}" destId="{0289CAF9-54F5-4F60-9E34-712E4303D202}" srcOrd="2" destOrd="0" presId="urn:microsoft.com/office/officeart/2005/8/layout/orgChart1"/>
-    <dgm:cxn modelId="{C1B72085-FFCE-48FD-9579-C3887C0BF269}" type="presParOf" srcId="{14811E70-0598-426F-AB61-B70DF46DB329}" destId="{208D8589-E776-42BA-8605-E1D45B0BB11A}" srcOrd="2" destOrd="0" presId="urn:microsoft.com/office/officeart/2005/8/layout/orgChart1"/>
-    <dgm:cxn modelId="{44ACBA16-28E5-4D55-998F-CCB7CC7AB984}" type="presParOf" srcId="{D19293B1-0547-48CD-8E85-CBE4FCDFE012}" destId="{299A7952-7340-4284-BD7E-B7003A0A605C}" srcOrd="1" destOrd="0" presId="urn:microsoft.com/office/officeart/2005/8/layout/orgChart1"/>
-    <dgm:cxn modelId="{DCE85E3F-1AC3-4DA3-A894-72B71D64657F}" type="presParOf" srcId="{299A7952-7340-4284-BD7E-B7003A0A605C}" destId="{B33DA39F-D675-432B-BC41-DAFE49D86319}" srcOrd="0" destOrd="0" presId="urn:microsoft.com/office/officeart/2005/8/layout/orgChart1"/>
-    <dgm:cxn modelId="{DDBE5D3D-FA97-44F9-B08D-FAD2FCA22808}" type="presParOf" srcId="{B33DA39F-D675-432B-BC41-DAFE49D86319}" destId="{0DCC6A88-98FF-4517-A8D5-E3D10C27511E}" srcOrd="0" destOrd="0" presId="urn:microsoft.com/office/officeart/2005/8/layout/orgChart1"/>
-    <dgm:cxn modelId="{1BA75746-F732-4768-BAF5-14ED3054293C}" type="presParOf" srcId="{B33DA39F-D675-432B-BC41-DAFE49D86319}" destId="{BB58D716-F51E-488E-81BB-3CF093E4F5C5}" srcOrd="1" destOrd="0" presId="urn:microsoft.com/office/officeart/2005/8/layout/orgChart1"/>
-    <dgm:cxn modelId="{3A0D8325-3545-4651-B3E1-B75659B7EE61}" type="presParOf" srcId="{299A7952-7340-4284-BD7E-B7003A0A605C}" destId="{D0466463-DCDE-441A-8259-DD1392FA18A8}" srcOrd="1" destOrd="0" presId="urn:microsoft.com/office/officeart/2005/8/layout/orgChart1"/>
-    <dgm:cxn modelId="{8827516B-73A6-4DDF-B676-E0201F4FBB65}" type="presParOf" srcId="{299A7952-7340-4284-BD7E-B7003A0A605C}" destId="{A85A06D7-24BD-4BB8-8D65-20FDEFB860F1}" srcOrd="2" destOrd="0" presId="urn:microsoft.com/office/officeart/2005/8/layout/orgChart1"/>
+    <dgm:cxn modelId="{2AAAD71B-1961-4E58-98F7-BE9F16C38108}" type="presOf" srcId="{555926E6-423A-41D2-B0DA-B834B5544FE2}" destId="{ED4304EC-BB87-4B05-A93A-5A14F9AED3C1}" srcOrd="0" destOrd="0" presId="urn:microsoft.com/office/officeart/2005/8/layout/orgChart1"/>
+    <dgm:cxn modelId="{9B38ACE4-1B7A-48BB-8B39-21F35E250873}" type="presOf" srcId="{E70B4625-3CCE-499C-8E4B-402C0928EAE0}" destId="{FDC85F2A-31F3-4417-8945-75AB7D67135F}" srcOrd="1" destOrd="0" presId="urn:microsoft.com/office/officeart/2005/8/layout/orgChart1"/>
+    <dgm:cxn modelId="{AA23D12A-80C7-43E3-A7B0-AF0109763C9A}" type="presOf" srcId="{E70B4625-3CCE-499C-8E4B-402C0928EAE0}" destId="{F6D0353C-F2FD-4C66-A803-3E6488512125}" srcOrd="0" destOrd="0" presId="urn:microsoft.com/office/officeart/2005/8/layout/orgChart1"/>
+    <dgm:cxn modelId="{F1F804BB-8FEE-45B3-A709-9281E1E1ABA9}" type="presParOf" srcId="{D19293B1-0547-48CD-8E85-CBE4FCDFE012}" destId="{14811E70-0598-426F-AB61-B70DF46DB329}" srcOrd="0" destOrd="0" presId="urn:microsoft.com/office/officeart/2005/8/layout/orgChart1"/>
+    <dgm:cxn modelId="{E1EF7B8B-C36C-4495-87D4-4C547721DD52}" type="presParOf" srcId="{14811E70-0598-426F-AB61-B70DF46DB329}" destId="{603166B4-3E10-49C5-885D-222FFA30EB8D}" srcOrd="0" destOrd="0" presId="urn:microsoft.com/office/officeart/2005/8/layout/orgChart1"/>
+    <dgm:cxn modelId="{DC181A57-39C7-472E-A728-162D9A622F91}" type="presParOf" srcId="{603166B4-3E10-49C5-885D-222FFA30EB8D}" destId="{24573ED7-40B5-4D72-84B4-6E368AEA37E4}" srcOrd="0" destOrd="0" presId="urn:microsoft.com/office/officeart/2005/8/layout/orgChart1"/>
+    <dgm:cxn modelId="{95A116CD-6BBF-43E3-B754-5904AF6EAF75}" type="presParOf" srcId="{603166B4-3E10-49C5-885D-222FFA30EB8D}" destId="{CFDAD7AC-A36A-4103-902A-2AA9228CAB7E}" srcOrd="1" destOrd="0" presId="urn:microsoft.com/office/officeart/2005/8/layout/orgChart1"/>
+    <dgm:cxn modelId="{CC394D33-EB84-451B-941B-27D30422D5A1}" type="presParOf" srcId="{14811E70-0598-426F-AB61-B70DF46DB329}" destId="{46D72B2E-14F8-4219-A3FF-B42EB3DE6790}" srcOrd="1" destOrd="0" presId="urn:microsoft.com/office/officeart/2005/8/layout/orgChart1"/>
+    <dgm:cxn modelId="{60F15C48-473C-42C0-9C8D-430322D7FE2A}" type="presParOf" srcId="{46D72B2E-14F8-4219-A3FF-B42EB3DE6790}" destId="{BBB20F9A-31E8-419A-8241-FA5E5B45E5EA}" srcOrd="0" destOrd="0" presId="urn:microsoft.com/office/officeart/2005/8/layout/orgChart1"/>
+    <dgm:cxn modelId="{B75E9C21-24A8-4E34-AADF-03AFF8057500}" type="presParOf" srcId="{46D72B2E-14F8-4219-A3FF-B42EB3DE6790}" destId="{76F58AEC-5CDF-4B9D-A09A-57DAE1033643}" srcOrd="1" destOrd="0" presId="urn:microsoft.com/office/officeart/2005/8/layout/orgChart1"/>
+    <dgm:cxn modelId="{C6DA7035-3533-4083-B471-83CA59B508E6}" type="presParOf" srcId="{76F58AEC-5CDF-4B9D-A09A-57DAE1033643}" destId="{190C2B4A-C9E7-4625-8E8B-418CA511FA39}" srcOrd="0" destOrd="0" presId="urn:microsoft.com/office/officeart/2005/8/layout/orgChart1"/>
+    <dgm:cxn modelId="{A5CA8542-AE0A-469E-9F77-6AF8EB609FA5}" type="presParOf" srcId="{190C2B4A-C9E7-4625-8E8B-418CA511FA39}" destId="{3789CAF1-2C4E-4015-B4B0-323AFEA23136}" srcOrd="0" destOrd="0" presId="urn:microsoft.com/office/officeart/2005/8/layout/orgChart1"/>
+    <dgm:cxn modelId="{6AE5ADE7-2A24-4E27-A3EE-60185944A4DE}" type="presParOf" srcId="{190C2B4A-C9E7-4625-8E8B-418CA511FA39}" destId="{4E01B39A-2561-4FEA-BD62-53C0C524D3DC}" srcOrd="1" destOrd="0" presId="urn:microsoft.com/office/officeart/2005/8/layout/orgChart1"/>
+    <dgm:cxn modelId="{0F68F749-7DA9-4EAA-BE12-1D0EBA63853B}" type="presParOf" srcId="{76F58AEC-5CDF-4B9D-A09A-57DAE1033643}" destId="{312609D0-1F09-4A61-A702-33353D091F48}" srcOrd="1" destOrd="0" presId="urn:microsoft.com/office/officeart/2005/8/layout/orgChart1"/>
+    <dgm:cxn modelId="{C93FA087-BA45-4DD4-86FA-6CA165513DAD}" type="presParOf" srcId="{312609D0-1F09-4A61-A702-33353D091F48}" destId="{EE9CDB54-3C7B-4CD2-8656-49C4105EA142}" srcOrd="0" destOrd="0" presId="urn:microsoft.com/office/officeart/2005/8/layout/orgChart1"/>
+    <dgm:cxn modelId="{0CCCE244-8890-43E4-8A29-947AC0B2E610}" type="presParOf" srcId="{312609D0-1F09-4A61-A702-33353D091F48}" destId="{E7149557-DB0E-45A6-AC33-B696C83F36DB}" srcOrd="1" destOrd="0" presId="urn:microsoft.com/office/officeart/2005/8/layout/orgChart1"/>
+    <dgm:cxn modelId="{975A2AFC-98D7-4D58-B81F-362D4C4DB7A6}" type="presParOf" srcId="{E7149557-DB0E-45A6-AC33-B696C83F36DB}" destId="{43278969-5327-43D1-93BC-7741F47FBF0E}" srcOrd="0" destOrd="0" presId="urn:microsoft.com/office/officeart/2005/8/layout/orgChart1"/>
+    <dgm:cxn modelId="{6A6F22E5-24EC-4023-A579-B0BFE4693E69}" type="presParOf" srcId="{43278969-5327-43D1-93BC-7741F47FBF0E}" destId="{BC3C126B-3DAA-473E-9816-4FB885920109}" srcOrd="0" destOrd="0" presId="urn:microsoft.com/office/officeart/2005/8/layout/orgChart1"/>
+    <dgm:cxn modelId="{CC8CDA2A-5B49-467C-81D3-1F072D1C4FFD}" type="presParOf" srcId="{43278969-5327-43D1-93BC-7741F47FBF0E}" destId="{DEB66E4E-1A51-4469-B3BE-6FDF9C417CA4}" srcOrd="1" destOrd="0" presId="urn:microsoft.com/office/officeart/2005/8/layout/orgChart1"/>
+    <dgm:cxn modelId="{08EB456C-0A9F-4E77-AFC3-93AB65959C3C}" type="presParOf" srcId="{E7149557-DB0E-45A6-AC33-B696C83F36DB}" destId="{23C849AD-8792-41BA-BBF3-97BA7D4DC3F3}" srcOrd="1" destOrd="0" presId="urn:microsoft.com/office/officeart/2005/8/layout/orgChart1"/>
+    <dgm:cxn modelId="{9F5D27BD-DED7-4AFC-A080-61CBA411E655}" type="presParOf" srcId="{E7149557-DB0E-45A6-AC33-B696C83F36DB}" destId="{14170ADC-761A-4F82-91CA-94D0593FC8A0}" srcOrd="2" destOrd="0" presId="urn:microsoft.com/office/officeart/2005/8/layout/orgChart1"/>
+    <dgm:cxn modelId="{536EA36C-9AA1-49B4-9EAC-F7AFA9E1B220}" type="presParOf" srcId="{312609D0-1F09-4A61-A702-33353D091F48}" destId="{92C0C251-6393-48BE-8DC1-A54F20F8E9AF}" srcOrd="2" destOrd="0" presId="urn:microsoft.com/office/officeart/2005/8/layout/orgChart1"/>
+    <dgm:cxn modelId="{BA4E654F-81F2-4EA7-8946-64F6EFCAE07B}" type="presParOf" srcId="{312609D0-1F09-4A61-A702-33353D091F48}" destId="{1288687D-1A4D-491C-BFE8-568FFC48325E}" srcOrd="3" destOrd="0" presId="urn:microsoft.com/office/officeart/2005/8/layout/orgChart1"/>
+    <dgm:cxn modelId="{17848556-0AD1-45D6-8457-1490794085F5}" type="presParOf" srcId="{1288687D-1A4D-491C-BFE8-568FFC48325E}" destId="{77CE4D03-94B2-427F-B944-8566177F3203}" srcOrd="0" destOrd="0" presId="urn:microsoft.com/office/officeart/2005/8/layout/orgChart1"/>
+    <dgm:cxn modelId="{8C94F273-B674-45CE-AA1B-8EC45A59E49D}" type="presParOf" srcId="{77CE4D03-94B2-427F-B944-8566177F3203}" destId="{F8EC7D8E-AA75-48AF-9C82-30E2D151962C}" srcOrd="0" destOrd="0" presId="urn:microsoft.com/office/officeart/2005/8/layout/orgChart1"/>
+    <dgm:cxn modelId="{920FF735-B7C8-448D-8CA6-C27CEB5424D9}" type="presParOf" srcId="{77CE4D03-94B2-427F-B944-8566177F3203}" destId="{75209213-2668-4322-B04E-C48841DF81C5}" srcOrd="1" destOrd="0" presId="urn:microsoft.com/office/officeart/2005/8/layout/orgChart1"/>
+    <dgm:cxn modelId="{BBEB2EF3-8568-4AA2-88C1-B7A86A2F1FB0}" type="presParOf" srcId="{1288687D-1A4D-491C-BFE8-568FFC48325E}" destId="{36B14302-54CD-4B23-860E-6709A2134F2E}" srcOrd="1" destOrd="0" presId="urn:microsoft.com/office/officeart/2005/8/layout/orgChart1"/>
+    <dgm:cxn modelId="{EEEFAA8A-1E46-4677-A86D-BE400D190CEB}" type="presParOf" srcId="{1288687D-1A4D-491C-BFE8-568FFC48325E}" destId="{4AA39C93-AC9A-4AC3-A784-8D3E10891DDA}" srcOrd="2" destOrd="0" presId="urn:microsoft.com/office/officeart/2005/8/layout/orgChart1"/>
+    <dgm:cxn modelId="{85829269-C666-4584-981B-2C242331D833}" type="presParOf" srcId="{76F58AEC-5CDF-4B9D-A09A-57DAE1033643}" destId="{AC78CB1E-5182-43C5-A7B2-1650895C5463}" srcOrd="2" destOrd="0" presId="urn:microsoft.com/office/officeart/2005/8/layout/orgChart1"/>
+    <dgm:cxn modelId="{F2DD6900-C857-47DE-BDDD-63B95AB9BE9E}" type="presParOf" srcId="{46D72B2E-14F8-4219-A3FF-B42EB3DE6790}" destId="{49CD6CB7-51E0-4CBE-ADBD-2BFA77D2F938}" srcOrd="2" destOrd="0" presId="urn:microsoft.com/office/officeart/2005/8/layout/orgChart1"/>
+    <dgm:cxn modelId="{F85D5DF5-2619-444C-95AC-F69B21F0F28B}" type="presParOf" srcId="{46D72B2E-14F8-4219-A3FF-B42EB3DE6790}" destId="{662E2575-007C-41AD-BBF8-329E2E9783D9}" srcOrd="3" destOrd="0" presId="urn:microsoft.com/office/officeart/2005/8/layout/orgChart1"/>
+    <dgm:cxn modelId="{D38F6575-866F-4484-8AB3-285889E78522}" type="presParOf" srcId="{662E2575-007C-41AD-BBF8-329E2E9783D9}" destId="{C323A4E0-D108-48CF-BB46-4FA70DF75459}" srcOrd="0" destOrd="0" presId="urn:microsoft.com/office/officeart/2005/8/layout/orgChart1"/>
+    <dgm:cxn modelId="{CCFA8170-B917-4532-82AD-85FB3E7848CC}" type="presParOf" srcId="{C323A4E0-D108-48CF-BB46-4FA70DF75459}" destId="{F98F3CAD-4D2D-40D5-924C-C908F254989C}" srcOrd="0" destOrd="0" presId="urn:microsoft.com/office/officeart/2005/8/layout/orgChart1"/>
+    <dgm:cxn modelId="{DBEFA432-EB88-44CA-A81C-343AC3E4F7CC}" type="presParOf" srcId="{C323A4E0-D108-48CF-BB46-4FA70DF75459}" destId="{5E09F953-7B0A-414A-87F4-AB351DD16D42}" srcOrd="1" destOrd="0" presId="urn:microsoft.com/office/officeart/2005/8/layout/orgChart1"/>
+    <dgm:cxn modelId="{12705F6D-E0CC-431F-B3A3-2A3D7A38C949}" type="presParOf" srcId="{662E2575-007C-41AD-BBF8-329E2E9783D9}" destId="{1C16C052-E543-4C77-B195-E42889A32339}" srcOrd="1" destOrd="0" presId="urn:microsoft.com/office/officeart/2005/8/layout/orgChart1"/>
+    <dgm:cxn modelId="{96BCA808-3218-43FE-9C00-196DC8E667CD}" type="presParOf" srcId="{1C16C052-E543-4C77-B195-E42889A32339}" destId="{6874CBE1-82E2-4E90-8AA9-E8C2BE7CA430}" srcOrd="0" destOrd="0" presId="urn:microsoft.com/office/officeart/2005/8/layout/orgChart1"/>
+    <dgm:cxn modelId="{1F9ED230-060C-44E7-9C82-B1268DFEA9B2}" type="presParOf" srcId="{1C16C052-E543-4C77-B195-E42889A32339}" destId="{88AEF8A8-109A-4F22-A699-2E38FAF3F4CD}" srcOrd="1" destOrd="0" presId="urn:microsoft.com/office/officeart/2005/8/layout/orgChart1"/>
+    <dgm:cxn modelId="{1D30472D-D71C-4A88-9BCE-3CE33A5D3D0A}" type="presParOf" srcId="{88AEF8A8-109A-4F22-A699-2E38FAF3F4CD}" destId="{2F2D290D-CD7E-45DE-AE3C-8D7EC5520090}" srcOrd="0" destOrd="0" presId="urn:microsoft.com/office/officeart/2005/8/layout/orgChart1"/>
+    <dgm:cxn modelId="{9E7D23A8-9EFE-470C-9A24-5B9116954837}" type="presParOf" srcId="{2F2D290D-CD7E-45DE-AE3C-8D7EC5520090}" destId="{3ACD528F-2C85-4A31-AF16-BF5BA1F1A135}" srcOrd="0" destOrd="0" presId="urn:microsoft.com/office/officeart/2005/8/layout/orgChart1"/>
+    <dgm:cxn modelId="{A1C0B316-2656-4BC6-8DB9-54ADE8F559C6}" type="presParOf" srcId="{2F2D290D-CD7E-45DE-AE3C-8D7EC5520090}" destId="{0063CBAB-5A89-4DF0-8028-711768AE441B}" srcOrd="1" destOrd="0" presId="urn:microsoft.com/office/officeart/2005/8/layout/orgChart1"/>
+    <dgm:cxn modelId="{25EC9F77-1CAC-478E-82F1-BC717392BB60}" type="presParOf" srcId="{88AEF8A8-109A-4F22-A699-2E38FAF3F4CD}" destId="{A6FF6C58-5CB2-49CD-9034-2D889D4B0C7F}" srcOrd="1" destOrd="0" presId="urn:microsoft.com/office/officeart/2005/8/layout/orgChart1"/>
+    <dgm:cxn modelId="{5F3D454C-30F1-4F1A-BA63-4B6C211C165E}" type="presParOf" srcId="{A6FF6C58-5CB2-49CD-9034-2D889D4B0C7F}" destId="{E0ADA573-3F86-4820-8737-3AEC5FAE66C6}" srcOrd="0" destOrd="0" presId="urn:microsoft.com/office/officeart/2005/8/layout/orgChart1"/>
+    <dgm:cxn modelId="{4B3D023F-1332-4D9E-AD33-7A73F971143B}" type="presParOf" srcId="{A6FF6C58-5CB2-49CD-9034-2D889D4B0C7F}" destId="{F328407F-F2B2-43B6-A554-2AC5750B9BED}" srcOrd="1" destOrd="0" presId="urn:microsoft.com/office/officeart/2005/8/layout/orgChart1"/>
+    <dgm:cxn modelId="{56A8EB79-A631-4808-B32B-7C4DA9E27054}" type="presParOf" srcId="{F328407F-F2B2-43B6-A554-2AC5750B9BED}" destId="{77E13F5A-DA2B-45DC-8105-AAEAABEBC523}" srcOrd="0" destOrd="0" presId="urn:microsoft.com/office/officeart/2005/8/layout/orgChart1"/>
+    <dgm:cxn modelId="{420352AE-7920-49F6-B194-13ED1FF940B5}" type="presParOf" srcId="{77E13F5A-DA2B-45DC-8105-AAEAABEBC523}" destId="{4A531E7C-28C2-4811-B40E-BAC369986724}" srcOrd="0" destOrd="0" presId="urn:microsoft.com/office/officeart/2005/8/layout/orgChart1"/>
+    <dgm:cxn modelId="{7B766D4F-69F2-479C-B40B-1BC9C3C58C21}" type="presParOf" srcId="{77E13F5A-DA2B-45DC-8105-AAEAABEBC523}" destId="{338749C1-71E3-4BC0-905E-9C45C3BFBFB8}" srcOrd="1" destOrd="0" presId="urn:microsoft.com/office/officeart/2005/8/layout/orgChart1"/>
+    <dgm:cxn modelId="{F831F0CF-CF3F-49D4-AE74-51534202060B}" type="presParOf" srcId="{F328407F-F2B2-43B6-A554-2AC5750B9BED}" destId="{0043D2ED-5A44-4787-BB8C-66FCFB597D6C}" srcOrd="1" destOrd="0" presId="urn:microsoft.com/office/officeart/2005/8/layout/orgChart1"/>
+    <dgm:cxn modelId="{7B1021FE-9554-4C38-AD35-63EA838930E3}" type="presParOf" srcId="{F328407F-F2B2-43B6-A554-2AC5750B9BED}" destId="{8994AF75-C1DD-4B5B-AAFC-0BA676A23FE9}" srcOrd="2" destOrd="0" presId="urn:microsoft.com/office/officeart/2005/8/layout/orgChart1"/>
+    <dgm:cxn modelId="{B7E06AC4-C2DD-4F36-B1B2-33F965EEA759}" type="presParOf" srcId="{A6FF6C58-5CB2-49CD-9034-2D889D4B0C7F}" destId="{9DC28BBE-0F90-444A-887A-D3B5CEFBAF2B}" srcOrd="2" destOrd="0" presId="urn:microsoft.com/office/officeart/2005/8/layout/orgChart1"/>
+    <dgm:cxn modelId="{7E77EAE9-BE97-445C-9CCE-D9DBC65D8F64}" type="presParOf" srcId="{A6FF6C58-5CB2-49CD-9034-2D889D4B0C7F}" destId="{72247BD9-C8B0-4BE8-8A8E-7A461E98BC82}" srcOrd="3" destOrd="0" presId="urn:microsoft.com/office/officeart/2005/8/layout/orgChart1"/>
+    <dgm:cxn modelId="{17BF51E4-3B35-4164-B35B-B66AF9652A1F}" type="presParOf" srcId="{72247BD9-C8B0-4BE8-8A8E-7A461E98BC82}" destId="{1EDE99B4-EA41-43C8-81EC-9ADA7BC6932A}" srcOrd="0" destOrd="0" presId="urn:microsoft.com/office/officeart/2005/8/layout/orgChart1"/>
+    <dgm:cxn modelId="{A1FC2348-9CAC-4145-A6BD-5E85A562EE98}" type="presParOf" srcId="{1EDE99B4-EA41-43C8-81EC-9ADA7BC6932A}" destId="{F6D0353C-F2FD-4C66-A803-3E6488512125}" srcOrd="0" destOrd="0" presId="urn:microsoft.com/office/officeart/2005/8/layout/orgChart1"/>
+    <dgm:cxn modelId="{07AA5158-91B1-4BFB-AEF5-B49CD590130C}" type="presParOf" srcId="{1EDE99B4-EA41-43C8-81EC-9ADA7BC6932A}" destId="{FDC85F2A-31F3-4417-8945-75AB7D67135F}" srcOrd="1" destOrd="0" presId="urn:microsoft.com/office/officeart/2005/8/layout/orgChart1"/>
+    <dgm:cxn modelId="{10230292-32DC-430D-9345-F20B35AECFD6}" type="presParOf" srcId="{72247BD9-C8B0-4BE8-8A8E-7A461E98BC82}" destId="{0DA6CE52-615A-447A-95CD-2A790EE87D68}" srcOrd="1" destOrd="0" presId="urn:microsoft.com/office/officeart/2005/8/layout/orgChart1"/>
+    <dgm:cxn modelId="{FC167C2D-3BB0-47B3-BC93-E19475A49E48}" type="presParOf" srcId="{72247BD9-C8B0-4BE8-8A8E-7A461E98BC82}" destId="{F4401F65-6173-4EF1-9FFD-AFD08D5AF39F}" srcOrd="2" destOrd="0" presId="urn:microsoft.com/office/officeart/2005/8/layout/orgChart1"/>
+    <dgm:cxn modelId="{24C178E2-A9C1-4E14-A05D-92473CD1BB0C}" type="presParOf" srcId="{88AEF8A8-109A-4F22-A699-2E38FAF3F4CD}" destId="{26D14FAD-BCBC-4CEF-B56E-4DD69425E3C7}" srcOrd="2" destOrd="0" presId="urn:microsoft.com/office/officeart/2005/8/layout/orgChart1"/>
+    <dgm:cxn modelId="{9C6E3709-8E1E-422F-988E-280BB9CCEABC}" type="presParOf" srcId="{1C16C052-E543-4C77-B195-E42889A32339}" destId="{16175270-2865-4560-A1F0-54E995EFD956}" srcOrd="2" destOrd="0" presId="urn:microsoft.com/office/officeart/2005/8/layout/orgChart1"/>
+    <dgm:cxn modelId="{2377A2C5-0134-4445-8F6D-36A394025CF8}" type="presParOf" srcId="{1C16C052-E543-4C77-B195-E42889A32339}" destId="{C00870FF-AE72-4F11-B0F1-D819F4C9107C}" srcOrd="3" destOrd="0" presId="urn:microsoft.com/office/officeart/2005/8/layout/orgChart1"/>
+    <dgm:cxn modelId="{787D6A35-BC1E-45FA-B279-8186715B55D6}" type="presParOf" srcId="{C00870FF-AE72-4F11-B0F1-D819F4C9107C}" destId="{642995ED-9701-4887-8B48-C357B7A6099C}" srcOrd="0" destOrd="0" presId="urn:microsoft.com/office/officeart/2005/8/layout/orgChart1"/>
+    <dgm:cxn modelId="{DAB3DFB4-8D60-4081-A350-D631C98E51CA}" type="presParOf" srcId="{642995ED-9701-4887-8B48-C357B7A6099C}" destId="{9C36F02A-7CBD-4B82-9BA2-FBAA1E74F9F3}" srcOrd="0" destOrd="0" presId="urn:microsoft.com/office/officeart/2005/8/layout/orgChart1"/>
+    <dgm:cxn modelId="{CF0C6429-6937-48D0-815E-D8D1BA652CAB}" type="presParOf" srcId="{642995ED-9701-4887-8B48-C357B7A6099C}" destId="{6860CEC6-E31D-44B5-A08E-2EC56937C8EB}" srcOrd="1" destOrd="0" presId="urn:microsoft.com/office/officeart/2005/8/layout/orgChart1"/>
+    <dgm:cxn modelId="{424B1271-B7F4-429D-B1F0-402C8DC678E9}" type="presParOf" srcId="{C00870FF-AE72-4F11-B0F1-D819F4C9107C}" destId="{7DED669C-4174-4B6E-858A-BED8ED39C6E9}" srcOrd="1" destOrd="0" presId="urn:microsoft.com/office/officeart/2005/8/layout/orgChart1"/>
+    <dgm:cxn modelId="{CF279DF9-A69E-4EFF-B79A-C1AF92F62640}" type="presParOf" srcId="{C00870FF-AE72-4F11-B0F1-D819F4C9107C}" destId="{58988FFE-C53A-47E8-BA69-268378BFF0EB}" srcOrd="2" destOrd="0" presId="urn:microsoft.com/office/officeart/2005/8/layout/orgChart1"/>
+    <dgm:cxn modelId="{DC760177-A9F9-4A83-AF88-EA2F1BBF4E0E}" type="presParOf" srcId="{1C16C052-E543-4C77-B195-E42889A32339}" destId="{E00047BB-8703-448C-9668-1CB17762B972}" srcOrd="4" destOrd="0" presId="urn:microsoft.com/office/officeart/2005/8/layout/orgChart1"/>
+    <dgm:cxn modelId="{C836595F-6CAC-438A-97B0-5A5120061FE6}" type="presParOf" srcId="{1C16C052-E543-4C77-B195-E42889A32339}" destId="{5F01FB20-8266-4F2D-BEFB-DBE7F2FA053D}" srcOrd="5" destOrd="0" presId="urn:microsoft.com/office/officeart/2005/8/layout/orgChart1"/>
+    <dgm:cxn modelId="{7CA58E51-6D5E-416F-ABF7-814E0C54CFEF}" type="presParOf" srcId="{5F01FB20-8266-4F2D-BEFB-DBE7F2FA053D}" destId="{E732F918-0FC9-4C65-BFDE-02ACD4CCB20F}" srcOrd="0" destOrd="0" presId="urn:microsoft.com/office/officeart/2005/8/layout/orgChart1"/>
+    <dgm:cxn modelId="{877892F6-8344-4D6A-9E46-ACF9A77B78C4}" type="presParOf" srcId="{E732F918-0FC9-4C65-BFDE-02ACD4CCB20F}" destId="{05B24125-8561-450B-AB5A-4CF61AC6FB4F}" srcOrd="0" destOrd="0" presId="urn:microsoft.com/office/officeart/2005/8/layout/orgChart1"/>
+    <dgm:cxn modelId="{08626439-7DA6-418D-830E-18C7CAD9C227}" type="presParOf" srcId="{E732F918-0FC9-4C65-BFDE-02ACD4CCB20F}" destId="{CCF97781-8C29-4C45-A701-279922D9C73F}" srcOrd="1" destOrd="0" presId="urn:microsoft.com/office/officeart/2005/8/layout/orgChart1"/>
+    <dgm:cxn modelId="{C18032DC-F591-4601-81C0-4051CB430E9A}" type="presParOf" srcId="{5F01FB20-8266-4F2D-BEFB-DBE7F2FA053D}" destId="{FEDC8B4C-A886-4BA0-AFFC-79B23732B3B4}" srcOrd="1" destOrd="0" presId="urn:microsoft.com/office/officeart/2005/8/layout/orgChart1"/>
+    <dgm:cxn modelId="{F6DC64CB-7885-4FDC-B135-7212CB6901E2}" type="presParOf" srcId="{5F01FB20-8266-4F2D-BEFB-DBE7F2FA053D}" destId="{6A80C1E8-3F04-498C-A667-892C6B03508B}" srcOrd="2" destOrd="0" presId="urn:microsoft.com/office/officeart/2005/8/layout/orgChart1"/>
+    <dgm:cxn modelId="{7E1A907F-CFE6-4217-8D03-076444616164}" type="presParOf" srcId="{662E2575-007C-41AD-BBF8-329E2E9783D9}" destId="{4EDCD3C0-86EB-4859-B4F8-051629E018B2}" srcOrd="2" destOrd="0" presId="urn:microsoft.com/office/officeart/2005/8/layout/orgChart1"/>
+    <dgm:cxn modelId="{9DCCA6F9-6E5E-4936-8DE9-44842AD507CB}" type="presParOf" srcId="{46D72B2E-14F8-4219-A3FF-B42EB3DE6790}" destId="{E79EE3CD-306D-4BAF-B678-5202BF8BE090}" srcOrd="4" destOrd="0" presId="urn:microsoft.com/office/officeart/2005/8/layout/orgChart1"/>
+    <dgm:cxn modelId="{65CB212A-0449-4C09-B80A-5DA2C91D9B6D}" type="presParOf" srcId="{46D72B2E-14F8-4219-A3FF-B42EB3DE6790}" destId="{0193881C-7F56-4F5C-B224-64B4243095FA}" srcOrd="5" destOrd="0" presId="urn:microsoft.com/office/officeart/2005/8/layout/orgChart1"/>
+    <dgm:cxn modelId="{FA76E0E2-92B6-485D-BEB5-1C67FE297E5B}" type="presParOf" srcId="{0193881C-7F56-4F5C-B224-64B4243095FA}" destId="{07BC98D5-BDF5-4989-BB25-82ECCD64CC9A}" srcOrd="0" destOrd="0" presId="urn:microsoft.com/office/officeart/2005/8/layout/orgChart1"/>
+    <dgm:cxn modelId="{5EB0B14C-5BA7-49F8-B4CB-426AB553A106}" type="presParOf" srcId="{07BC98D5-BDF5-4989-BB25-82ECCD64CC9A}" destId="{82D6BC35-8D8C-4AB0-9BCD-2AEF0D67687A}" srcOrd="0" destOrd="0" presId="urn:microsoft.com/office/officeart/2005/8/layout/orgChart1"/>
+    <dgm:cxn modelId="{CEB84FB0-812C-47D3-BA24-94097DDDFCFC}" type="presParOf" srcId="{07BC98D5-BDF5-4989-BB25-82ECCD64CC9A}" destId="{DEDD680B-1483-422B-B1A2-E97A9D807C44}" srcOrd="1" destOrd="0" presId="urn:microsoft.com/office/officeart/2005/8/layout/orgChart1"/>
+    <dgm:cxn modelId="{81883ED3-9700-4ECC-843F-202CD8D04122}" type="presParOf" srcId="{0193881C-7F56-4F5C-B224-64B4243095FA}" destId="{1BABC94D-2F15-4AB8-8450-E67A40A376C1}" srcOrd="1" destOrd="0" presId="urn:microsoft.com/office/officeart/2005/8/layout/orgChart1"/>
+    <dgm:cxn modelId="{7956E5DC-EE19-4F29-9EF2-C10F2C0EC3EB}" type="presParOf" srcId="{1BABC94D-2F15-4AB8-8450-E67A40A376C1}" destId="{BAD53734-B6EC-40DD-8EEC-8C5ECCB9C9ED}" srcOrd="0" destOrd="0" presId="urn:microsoft.com/office/officeart/2005/8/layout/orgChart1"/>
+    <dgm:cxn modelId="{4D55EA5B-6FE3-4251-8424-160AC3C436EB}" type="presParOf" srcId="{1BABC94D-2F15-4AB8-8450-E67A40A376C1}" destId="{66335E3A-7CD6-429A-A981-748185164439}" srcOrd="1" destOrd="0" presId="urn:microsoft.com/office/officeart/2005/8/layout/orgChart1"/>
+    <dgm:cxn modelId="{52C92DDD-670E-4DA8-B3F4-967F463524F8}" type="presParOf" srcId="{66335E3A-7CD6-429A-A981-748185164439}" destId="{DB0BA9FA-1099-4DE8-BEF7-092AACE90801}" srcOrd="0" destOrd="0" presId="urn:microsoft.com/office/officeart/2005/8/layout/orgChart1"/>
+    <dgm:cxn modelId="{B3EF2192-995B-4B03-8E5A-82F1E2846245}" type="presParOf" srcId="{DB0BA9FA-1099-4DE8-BEF7-092AACE90801}" destId="{9AFF82C2-6B69-4B53-8769-21208BC5B8CE}" srcOrd="0" destOrd="0" presId="urn:microsoft.com/office/officeart/2005/8/layout/orgChart1"/>
+    <dgm:cxn modelId="{41B5B064-C7C2-49E5-B1F6-58203B0150FE}" type="presParOf" srcId="{DB0BA9FA-1099-4DE8-BEF7-092AACE90801}" destId="{59BBC194-C4CF-477B-A533-4F3AB7DC8D6E}" srcOrd="1" destOrd="0" presId="urn:microsoft.com/office/officeart/2005/8/layout/orgChart1"/>
+    <dgm:cxn modelId="{CAEB2009-74D3-437A-A039-3C9779662A3F}" type="presParOf" srcId="{66335E3A-7CD6-429A-A981-748185164439}" destId="{F5B8D7B9-C91C-4C79-894A-BF4790085AE3}" srcOrd="1" destOrd="0" presId="urn:microsoft.com/office/officeart/2005/8/layout/orgChart1"/>
+    <dgm:cxn modelId="{4A87929B-D746-48D8-9155-6B7B34AE211D}" type="presParOf" srcId="{F5B8D7B9-C91C-4C79-894A-BF4790085AE3}" destId="{31720407-10BF-40C7-BE23-1E906D82C4A9}" srcOrd="0" destOrd="0" presId="urn:microsoft.com/office/officeart/2005/8/layout/orgChart1"/>
+    <dgm:cxn modelId="{6D599969-BB68-410E-A88D-3C622AEFE9DD}" type="presParOf" srcId="{F5B8D7B9-C91C-4C79-894A-BF4790085AE3}" destId="{1E176723-46E7-442E-BA49-41D17572DCE9}" srcOrd="1" destOrd="0" presId="urn:microsoft.com/office/officeart/2005/8/layout/orgChart1"/>
+    <dgm:cxn modelId="{9E8E1221-2D5A-4A34-8E54-08DC76CF4063}" type="presParOf" srcId="{1E176723-46E7-442E-BA49-41D17572DCE9}" destId="{B1E4428B-7711-4327-A3CD-B2A4689D8B16}" srcOrd="0" destOrd="0" presId="urn:microsoft.com/office/officeart/2005/8/layout/orgChart1"/>
+    <dgm:cxn modelId="{BD0E2DD5-BDD6-4E61-8061-1B2761A7BDCB}" type="presParOf" srcId="{B1E4428B-7711-4327-A3CD-B2A4689D8B16}" destId="{6BA6C8B9-D8CC-4189-B352-0195B72F8BC4}" srcOrd="0" destOrd="0" presId="urn:microsoft.com/office/officeart/2005/8/layout/orgChart1"/>
+    <dgm:cxn modelId="{4C6AE69A-1FF9-402F-8076-108E0327FBD5}" type="presParOf" srcId="{B1E4428B-7711-4327-A3CD-B2A4689D8B16}" destId="{580D83BC-B456-454A-9B4C-AD9DE393754B}" srcOrd="1" destOrd="0" presId="urn:microsoft.com/office/officeart/2005/8/layout/orgChart1"/>
+    <dgm:cxn modelId="{A2C28F46-C45F-4822-A9FD-161A1778995E}" type="presParOf" srcId="{1E176723-46E7-442E-BA49-41D17572DCE9}" destId="{349F8075-A6C8-4FFC-A7FD-5D198356A891}" srcOrd="1" destOrd="0" presId="urn:microsoft.com/office/officeart/2005/8/layout/orgChart1"/>
+    <dgm:cxn modelId="{894DB21B-C930-4C4A-B260-752C94E5F0B9}" type="presParOf" srcId="{1E176723-46E7-442E-BA49-41D17572DCE9}" destId="{0B597CDA-1B63-4689-AA7F-78B80A8AA125}" srcOrd="2" destOrd="0" presId="urn:microsoft.com/office/officeart/2005/8/layout/orgChart1"/>
+    <dgm:cxn modelId="{7236DF10-6606-4927-BE75-8F451977C478}" type="presParOf" srcId="{F5B8D7B9-C91C-4C79-894A-BF4790085AE3}" destId="{97D848EB-24AA-4BC3-8C11-64B8CE8457E7}" srcOrd="2" destOrd="0" presId="urn:microsoft.com/office/officeart/2005/8/layout/orgChart1"/>
+    <dgm:cxn modelId="{23F53585-E91D-4B13-9E57-0B33992C311E}" type="presParOf" srcId="{F5B8D7B9-C91C-4C79-894A-BF4790085AE3}" destId="{44E99996-2A98-4239-A4D7-6135DC04DAD8}" srcOrd="3" destOrd="0" presId="urn:microsoft.com/office/officeart/2005/8/layout/orgChart1"/>
+    <dgm:cxn modelId="{0768A7F8-1D07-43A7-9D14-3EE0309B41A1}" type="presParOf" srcId="{44E99996-2A98-4239-A4D7-6135DC04DAD8}" destId="{6EFA3350-E1A7-45A6-8955-0D7C9D74ECF8}" srcOrd="0" destOrd="0" presId="urn:microsoft.com/office/officeart/2005/8/layout/orgChart1"/>
+    <dgm:cxn modelId="{22171137-4BE1-44BA-9495-518983BCFC92}" type="presParOf" srcId="{6EFA3350-E1A7-45A6-8955-0D7C9D74ECF8}" destId="{A826453B-D3EB-4FE1-964D-D376394C035A}" srcOrd="0" destOrd="0" presId="urn:microsoft.com/office/officeart/2005/8/layout/orgChart1"/>
+    <dgm:cxn modelId="{C61ADAE8-C70D-47C6-96E7-E9B566197535}" type="presParOf" srcId="{6EFA3350-E1A7-45A6-8955-0D7C9D74ECF8}" destId="{C2340FAC-8F65-482C-99EB-2940EA812DE0}" srcOrd="1" destOrd="0" presId="urn:microsoft.com/office/officeart/2005/8/layout/orgChart1"/>
+    <dgm:cxn modelId="{8BB7AE4A-4758-4F11-BDBA-F2EBCEC56570}" type="presParOf" srcId="{44E99996-2A98-4239-A4D7-6135DC04DAD8}" destId="{7D22854A-4349-4F0C-9FFE-C10FE62CE895}" srcOrd="1" destOrd="0" presId="urn:microsoft.com/office/officeart/2005/8/layout/orgChart1"/>
+    <dgm:cxn modelId="{250BA25C-F040-4D61-B11C-27C7756CCE91}" type="presParOf" srcId="{44E99996-2A98-4239-A4D7-6135DC04DAD8}" destId="{CD752056-CD49-476F-ADFD-73C818DCF35B}" srcOrd="2" destOrd="0" presId="urn:microsoft.com/office/officeart/2005/8/layout/orgChart1"/>
+    <dgm:cxn modelId="{C10A8FDD-975C-4164-AC46-67CDF1A61B26}" type="presParOf" srcId="{F5B8D7B9-C91C-4C79-894A-BF4790085AE3}" destId="{ED4304EC-BB87-4B05-A93A-5A14F9AED3C1}" srcOrd="4" destOrd="0" presId="urn:microsoft.com/office/officeart/2005/8/layout/orgChart1"/>
+    <dgm:cxn modelId="{0B56E8A7-3DE7-4850-9141-E1204C133CB0}" type="presParOf" srcId="{F5B8D7B9-C91C-4C79-894A-BF4790085AE3}" destId="{8557E7D1-F756-4157-9BA5-CBA994006906}" srcOrd="5" destOrd="0" presId="urn:microsoft.com/office/officeart/2005/8/layout/orgChart1"/>
+    <dgm:cxn modelId="{AB1CD641-D136-4431-AC86-8CEDF83318B7}" type="presParOf" srcId="{8557E7D1-F756-4157-9BA5-CBA994006906}" destId="{658B0C5C-C93D-409D-9C74-0EE21BD15C7C}" srcOrd="0" destOrd="0" presId="urn:microsoft.com/office/officeart/2005/8/layout/orgChart1"/>
+    <dgm:cxn modelId="{0942962A-0F85-46D8-A4F9-903B1F0BA19D}" type="presParOf" srcId="{658B0C5C-C93D-409D-9C74-0EE21BD15C7C}" destId="{C5DA7549-5CBA-4A2D-9515-49A1D82111F6}" srcOrd="0" destOrd="0" presId="urn:microsoft.com/office/officeart/2005/8/layout/orgChart1"/>
+    <dgm:cxn modelId="{F5B2F4B6-DCB0-49D2-B14C-2031EC75A9F8}" type="presParOf" srcId="{658B0C5C-C93D-409D-9C74-0EE21BD15C7C}" destId="{DCF53C2B-2C61-4ECA-8625-5779FC23C442}" srcOrd="1" destOrd="0" presId="urn:microsoft.com/office/officeart/2005/8/layout/orgChart1"/>
+    <dgm:cxn modelId="{CE8844B7-7EFD-463D-8737-72B6CD5D4857}" type="presParOf" srcId="{8557E7D1-F756-4157-9BA5-CBA994006906}" destId="{F6EBD3F4-FDB8-4A35-BA5F-39BD502EE251}" srcOrd="1" destOrd="0" presId="urn:microsoft.com/office/officeart/2005/8/layout/orgChart1"/>
+    <dgm:cxn modelId="{F5219D1E-306F-4588-BBE3-AAAF957B8D67}" type="presParOf" srcId="{8557E7D1-F756-4157-9BA5-CBA994006906}" destId="{ECA86666-CACD-4623-B9A4-B56FF143B047}" srcOrd="2" destOrd="0" presId="urn:microsoft.com/office/officeart/2005/8/layout/orgChart1"/>
+    <dgm:cxn modelId="{56B42164-B160-4528-9D66-7748549033AD}" type="presParOf" srcId="{F5B8D7B9-C91C-4C79-894A-BF4790085AE3}" destId="{8CCAD5BB-3391-4F0A-A0F8-858E7527D9CC}" srcOrd="6" destOrd="0" presId="urn:microsoft.com/office/officeart/2005/8/layout/orgChart1"/>
+    <dgm:cxn modelId="{A81501E5-FED1-4262-86DC-6ACD1F24EAE0}" type="presParOf" srcId="{F5B8D7B9-C91C-4C79-894A-BF4790085AE3}" destId="{AB768A04-5E7B-4A1B-B7FD-016AC666E845}" srcOrd="7" destOrd="0" presId="urn:microsoft.com/office/officeart/2005/8/layout/orgChart1"/>
+    <dgm:cxn modelId="{F2E03FC7-467E-4E46-8546-EA5B3E183A75}" type="presParOf" srcId="{AB768A04-5E7B-4A1B-B7FD-016AC666E845}" destId="{6C7CCE62-5BF6-4FFD-AE31-FA8DA661C1C3}" srcOrd="0" destOrd="0" presId="urn:microsoft.com/office/officeart/2005/8/layout/orgChart1"/>
+    <dgm:cxn modelId="{DA267463-ED4D-4F22-B075-A16F384A4912}" type="presParOf" srcId="{6C7CCE62-5BF6-4FFD-AE31-FA8DA661C1C3}" destId="{AD84A945-90AE-4009-946C-876072D64338}" srcOrd="0" destOrd="0" presId="urn:microsoft.com/office/officeart/2005/8/layout/orgChart1"/>
+    <dgm:cxn modelId="{DA49D692-EF4D-4600-8972-510D036BE635}" type="presParOf" srcId="{6C7CCE62-5BF6-4FFD-AE31-FA8DA661C1C3}" destId="{6F5D6F48-94AF-4406-BB9B-25469B9E4C44}" srcOrd="1" destOrd="0" presId="urn:microsoft.com/office/officeart/2005/8/layout/orgChart1"/>
+    <dgm:cxn modelId="{2F605BB9-FAD3-4886-A174-D9A299AC5CA2}" type="presParOf" srcId="{AB768A04-5E7B-4A1B-B7FD-016AC666E845}" destId="{ED55E3B3-1023-4097-9B9B-7AA08C7044EE}" srcOrd="1" destOrd="0" presId="urn:microsoft.com/office/officeart/2005/8/layout/orgChart1"/>
+    <dgm:cxn modelId="{3ACE0E94-9206-43A0-9662-8AAE261AADE9}" type="presParOf" srcId="{AB768A04-5E7B-4A1B-B7FD-016AC666E845}" destId="{FA8FE74C-0CEC-456E-BEE9-3D3D5F73C338}" srcOrd="2" destOrd="0" presId="urn:microsoft.com/office/officeart/2005/8/layout/orgChart1"/>
+    <dgm:cxn modelId="{330D321D-CFAC-4ED7-9060-4F5BF5A9CD44}" type="presParOf" srcId="{66335E3A-7CD6-429A-A981-748185164439}" destId="{6C9C0A76-B9CC-4EDD-9673-9660D22D1D97}" srcOrd="2" destOrd="0" presId="urn:microsoft.com/office/officeart/2005/8/layout/orgChart1"/>
+    <dgm:cxn modelId="{13402899-B702-4E02-9CFC-92D8070054D3}" type="presParOf" srcId="{1BABC94D-2F15-4AB8-8450-E67A40A376C1}" destId="{DD54FB4A-8FC9-4BE5-AAC9-A1BF42B34C00}" srcOrd="2" destOrd="0" presId="urn:microsoft.com/office/officeart/2005/8/layout/orgChart1"/>
+    <dgm:cxn modelId="{F3B28495-CE6E-4307-830F-553B3B04CB60}" type="presParOf" srcId="{1BABC94D-2F15-4AB8-8450-E67A40A376C1}" destId="{9ABB8F27-C544-4F8C-9A5E-F603D9F57863}" srcOrd="3" destOrd="0" presId="urn:microsoft.com/office/officeart/2005/8/layout/orgChart1"/>
+    <dgm:cxn modelId="{A77A1528-CF89-4167-AB38-2FA3C3EA6650}" type="presParOf" srcId="{9ABB8F27-C544-4F8C-9A5E-F603D9F57863}" destId="{678B8024-3301-4682-AE2E-39973E7D44C5}" srcOrd="0" destOrd="0" presId="urn:microsoft.com/office/officeart/2005/8/layout/orgChart1"/>
+    <dgm:cxn modelId="{5B33D25B-4150-4AF4-8DCB-CA7E6241D380}" type="presParOf" srcId="{678B8024-3301-4682-AE2E-39973E7D44C5}" destId="{61A41FCD-AFE9-466D-8ED5-E453D013D2F1}" srcOrd="0" destOrd="0" presId="urn:microsoft.com/office/officeart/2005/8/layout/orgChart1"/>
+    <dgm:cxn modelId="{80102967-94D6-42BE-B147-1772E3948CD8}" type="presParOf" srcId="{678B8024-3301-4682-AE2E-39973E7D44C5}" destId="{B4C6DCE3-8118-48A4-9CEC-3C3639FCCD13}" srcOrd="1" destOrd="0" presId="urn:microsoft.com/office/officeart/2005/8/layout/orgChart1"/>
+    <dgm:cxn modelId="{91D2EA48-C8D5-44B4-AFDC-75008AA1CA34}" type="presParOf" srcId="{9ABB8F27-C544-4F8C-9A5E-F603D9F57863}" destId="{1455B854-B8B6-4A97-8FE2-E61F5841EFDE}" srcOrd="1" destOrd="0" presId="urn:microsoft.com/office/officeart/2005/8/layout/orgChart1"/>
+    <dgm:cxn modelId="{23C20A58-8167-482B-B667-7EADEFEF846E}" type="presParOf" srcId="{9ABB8F27-C544-4F8C-9A5E-F603D9F57863}" destId="{820FB531-416B-461C-8F9D-9672524FEC38}" srcOrd="2" destOrd="0" presId="urn:microsoft.com/office/officeart/2005/8/layout/orgChart1"/>
+    <dgm:cxn modelId="{ADC398CB-7493-4962-A58C-2A0199100B58}" type="presParOf" srcId="{1BABC94D-2F15-4AB8-8450-E67A40A376C1}" destId="{D9243F6E-45F3-4D2C-8273-F1D26423CA10}" srcOrd="4" destOrd="0" presId="urn:microsoft.com/office/officeart/2005/8/layout/orgChart1"/>
+    <dgm:cxn modelId="{1E14C4E1-A54D-415F-A8F9-507A0E51998D}" type="presParOf" srcId="{1BABC94D-2F15-4AB8-8450-E67A40A376C1}" destId="{27F9ABF4-9380-4235-8A12-F9220891AA52}" srcOrd="5" destOrd="0" presId="urn:microsoft.com/office/officeart/2005/8/layout/orgChart1"/>
+    <dgm:cxn modelId="{7458587D-0142-442E-BCC0-57C8D3BDF02A}" type="presParOf" srcId="{27F9ABF4-9380-4235-8A12-F9220891AA52}" destId="{292E9507-A681-4D8C-8CE0-7073D6A6822F}" srcOrd="0" destOrd="0" presId="urn:microsoft.com/office/officeart/2005/8/layout/orgChart1"/>
+    <dgm:cxn modelId="{05BEEB2D-A8A8-41EE-8D39-6F6E678F9D74}" type="presParOf" srcId="{292E9507-A681-4D8C-8CE0-7073D6A6822F}" destId="{E2209CD7-06B1-4C48-8E24-5F32438BDC6B}" srcOrd="0" destOrd="0" presId="urn:microsoft.com/office/officeart/2005/8/layout/orgChart1"/>
+    <dgm:cxn modelId="{1AE3DFAC-DA41-4572-A3FA-DBF9849282E9}" type="presParOf" srcId="{292E9507-A681-4D8C-8CE0-7073D6A6822F}" destId="{63D0DAA5-BDF7-4C71-8AB9-9D4F59C4DD0F}" srcOrd="1" destOrd="0" presId="urn:microsoft.com/office/officeart/2005/8/layout/orgChart1"/>
+    <dgm:cxn modelId="{833E32CC-BA09-400C-99FE-BA745414628D}" type="presParOf" srcId="{27F9ABF4-9380-4235-8A12-F9220891AA52}" destId="{9AA09008-9C6A-4D72-9A7A-25362A836607}" srcOrd="1" destOrd="0" presId="urn:microsoft.com/office/officeart/2005/8/layout/orgChart1"/>
+    <dgm:cxn modelId="{82B02619-6AFC-45FA-B56E-A456ED0AAC7B}" type="presParOf" srcId="{27F9ABF4-9380-4235-8A12-F9220891AA52}" destId="{763C17AE-0807-46EF-B64F-13BC6C492EFF}" srcOrd="2" destOrd="0" presId="urn:microsoft.com/office/officeart/2005/8/layout/orgChart1"/>
+    <dgm:cxn modelId="{72E2D42E-63AB-4DBA-BC87-ECAA2049E6C1}" type="presParOf" srcId="{0193881C-7F56-4F5C-B224-64B4243095FA}" destId="{EBC2D790-7E36-4CD5-BBEF-D56248333FCB}" srcOrd="2" destOrd="0" presId="urn:microsoft.com/office/officeart/2005/8/layout/orgChart1"/>
+    <dgm:cxn modelId="{81EEC9AC-709D-40DA-B041-C502B65BF987}" type="presParOf" srcId="{46D72B2E-14F8-4219-A3FF-B42EB3DE6790}" destId="{CCA4EF0F-8FF7-4BC2-B361-7B9A86412DC7}" srcOrd="6" destOrd="0" presId="urn:microsoft.com/office/officeart/2005/8/layout/orgChart1"/>
+    <dgm:cxn modelId="{64246792-F44E-4ACF-90EF-CDF2644AF637}" type="presParOf" srcId="{46D72B2E-14F8-4219-A3FF-B42EB3DE6790}" destId="{48746092-7ACB-44BA-81C3-ACE83558417E}" srcOrd="7" destOrd="0" presId="urn:microsoft.com/office/officeart/2005/8/layout/orgChart1"/>
+    <dgm:cxn modelId="{408BFC67-E47C-48DA-A1A8-AA88DBF4F1B4}" type="presParOf" srcId="{48746092-7ACB-44BA-81C3-ACE83558417E}" destId="{46F66A6F-74F9-4A65-84BD-D5798335692C}" srcOrd="0" destOrd="0" presId="urn:microsoft.com/office/officeart/2005/8/layout/orgChart1"/>
+    <dgm:cxn modelId="{7EB23E15-2DC7-4BCA-B836-CC5BC51672A0}" type="presParOf" srcId="{46F66A6F-74F9-4A65-84BD-D5798335692C}" destId="{3EC39DA9-8C1B-4940-A2F9-60CF9C2301D3}" srcOrd="0" destOrd="0" presId="urn:microsoft.com/office/officeart/2005/8/layout/orgChart1"/>
+    <dgm:cxn modelId="{2F40E6FC-E7F0-4D66-B59B-376E8C0146E3}" type="presParOf" srcId="{46F66A6F-74F9-4A65-84BD-D5798335692C}" destId="{FC8DBE91-3068-4569-8576-5FA8A54CAD98}" srcOrd="1" destOrd="0" presId="urn:microsoft.com/office/officeart/2005/8/layout/orgChart1"/>
+    <dgm:cxn modelId="{DE850407-4451-415A-AD2A-EDC98B22A61F}" type="presParOf" srcId="{48746092-7ACB-44BA-81C3-ACE83558417E}" destId="{62186E18-2E25-4E31-B4E4-D38DF7AE4725}" srcOrd="1" destOrd="0" presId="urn:microsoft.com/office/officeart/2005/8/layout/orgChart1"/>
+    <dgm:cxn modelId="{9AFE95E2-1DF0-430B-A76A-CEEFF1D74ADB}" type="presParOf" srcId="{48746092-7ACB-44BA-81C3-ACE83558417E}" destId="{0289CAF9-54F5-4F60-9E34-712E4303D202}" srcOrd="2" destOrd="0" presId="urn:microsoft.com/office/officeart/2005/8/layout/orgChart1"/>
+    <dgm:cxn modelId="{7562E326-4FAC-480B-9A45-23F341A22D41}" type="presParOf" srcId="{14811E70-0598-426F-AB61-B70DF46DB329}" destId="{208D8589-E776-42BA-8605-E1D45B0BB11A}" srcOrd="2" destOrd="0" presId="urn:microsoft.com/office/officeart/2005/8/layout/orgChart1"/>
+    <dgm:cxn modelId="{CE9CFFF2-61AE-4AEE-AB05-3997EE3CCAA4}" type="presParOf" srcId="{D19293B1-0547-48CD-8E85-CBE4FCDFE012}" destId="{299A7952-7340-4284-BD7E-B7003A0A605C}" srcOrd="1" destOrd="0" presId="urn:microsoft.com/office/officeart/2005/8/layout/orgChart1"/>
+    <dgm:cxn modelId="{FDA3C624-D9D0-43B2-8CC5-958897BD5F8F}" type="presParOf" srcId="{299A7952-7340-4284-BD7E-B7003A0A605C}" destId="{B33DA39F-D675-432B-BC41-DAFE49D86319}" srcOrd="0" destOrd="0" presId="urn:microsoft.com/office/officeart/2005/8/layout/orgChart1"/>
+    <dgm:cxn modelId="{768E5D63-407A-4A92-80B4-F2C732CA69E0}" type="presParOf" srcId="{B33DA39F-D675-432B-BC41-DAFE49D86319}" destId="{0DCC6A88-98FF-4517-A8D5-E3D10C27511E}" srcOrd="0" destOrd="0" presId="urn:microsoft.com/office/officeart/2005/8/layout/orgChart1"/>
+    <dgm:cxn modelId="{51CA082B-3F71-4FF3-B7FC-DF448FBF1E82}" type="presParOf" srcId="{B33DA39F-D675-432B-BC41-DAFE49D86319}" destId="{BB58D716-F51E-488E-81BB-3CF093E4F5C5}" srcOrd="1" destOrd="0" presId="urn:microsoft.com/office/officeart/2005/8/layout/orgChart1"/>
+    <dgm:cxn modelId="{1C09573B-27AD-458A-B7C4-90F4DB3613A1}" type="presParOf" srcId="{299A7952-7340-4284-BD7E-B7003A0A605C}" destId="{D0466463-DCDE-441A-8259-DD1392FA18A8}" srcOrd="1" destOrd="0" presId="urn:microsoft.com/office/officeart/2005/8/layout/orgChart1"/>
+    <dgm:cxn modelId="{1EA03E3C-2923-41BA-92A3-217B19BEA1FC}" type="presParOf" srcId="{299A7952-7340-4284-BD7E-B7003A0A605C}" destId="{A85A06D7-24BD-4BB8-8D65-20FDEFB860F1}" srcOrd="2" destOrd="0" presId="urn:microsoft.com/office/officeart/2005/8/layout/orgChart1"/>
   </dgm:cxnLst>
   <dgm:bg/>
   <dgm:whole/>
@@ -24367,6 +24361,13 @@
         </dgm:presLayoutVars>
       </dgm:prSet>
       <dgm:spPr/>
+      <dgm:t>
+        <a:bodyPr/>
+        <a:lstStyle/>
+        <a:p>
+          <a:endParaRPr lang="es-PE"/>
+        </a:p>
+      </dgm:t>
     </dgm:pt>
     <dgm:pt modelId="{876338B0-3502-4DB8-B829-9527799D7AAF}" type="pres">
       <dgm:prSet presAssocID="{F4CA96CA-9C49-40E1-9C82-7FD53D5769A1}" presName="root" presStyleCnt="0"/>
@@ -24379,10 +24380,24 @@
     <dgm:pt modelId="{14E4B29F-4F43-47CA-80A7-E1C1385353CC}" type="pres">
       <dgm:prSet presAssocID="{F4CA96CA-9C49-40E1-9C82-7FD53D5769A1}" presName="rootText" presStyleLbl="node1" presStyleIdx="0" presStyleCnt="1" custScaleX="379123"/>
       <dgm:spPr/>
+      <dgm:t>
+        <a:bodyPr/>
+        <a:lstStyle/>
+        <a:p>
+          <a:endParaRPr lang="es-PE"/>
+        </a:p>
+      </dgm:t>
     </dgm:pt>
     <dgm:pt modelId="{F3D5B983-FEAC-4B35-BB63-B4FEF27F2270}" type="pres">
       <dgm:prSet presAssocID="{F4CA96CA-9C49-40E1-9C82-7FD53D5769A1}" presName="rootConnector" presStyleLbl="node1" presStyleIdx="0" presStyleCnt="1"/>
       <dgm:spPr/>
+      <dgm:t>
+        <a:bodyPr/>
+        <a:lstStyle/>
+        <a:p>
+          <a:endParaRPr lang="es-PE"/>
+        </a:p>
+      </dgm:t>
     </dgm:pt>
     <dgm:pt modelId="{C73C90CC-2A6B-4A0A-B8E8-AD6816354821}" type="pres">
       <dgm:prSet presAssocID="{F4CA96CA-9C49-40E1-9C82-7FD53D5769A1}" presName="childShape" presStyleCnt="0"/>
@@ -24391,6 +24406,13 @@
     <dgm:pt modelId="{7FE62185-5DC2-4943-B7A5-7F08530AA15F}" type="pres">
       <dgm:prSet presAssocID="{23469B38-0E66-4177-897D-CA06FBCD3D54}" presName="Name13" presStyleLbl="parChTrans1D2" presStyleIdx="0" presStyleCnt="6"/>
       <dgm:spPr/>
+      <dgm:t>
+        <a:bodyPr/>
+        <a:lstStyle/>
+        <a:p>
+          <a:endParaRPr lang="es-PE"/>
+        </a:p>
+      </dgm:t>
     </dgm:pt>
     <dgm:pt modelId="{2FDC564D-A827-4C08-87DC-4790EB049A3E}" type="pres">
       <dgm:prSet presAssocID="{2BDFBB22-952F-4B61-B4DC-1E35A090136E}" presName="childText" presStyleLbl="bgAcc1" presStyleIdx="0" presStyleCnt="6" custScaleX="270819">
@@ -24399,10 +24421,24 @@
         </dgm:presLayoutVars>
       </dgm:prSet>
       <dgm:spPr/>
+      <dgm:t>
+        <a:bodyPr/>
+        <a:lstStyle/>
+        <a:p>
+          <a:endParaRPr lang="es-PE"/>
+        </a:p>
+      </dgm:t>
     </dgm:pt>
     <dgm:pt modelId="{21EF1D22-07CF-4610-AFDB-B8A19BC17653}" type="pres">
       <dgm:prSet presAssocID="{62EDC83F-FC8C-4332-9D5F-BF8FD815F3BC}" presName="Name13" presStyleLbl="parChTrans1D2" presStyleIdx="1" presStyleCnt="6"/>
       <dgm:spPr/>
+      <dgm:t>
+        <a:bodyPr/>
+        <a:lstStyle/>
+        <a:p>
+          <a:endParaRPr lang="es-PE"/>
+        </a:p>
+      </dgm:t>
     </dgm:pt>
     <dgm:pt modelId="{D7F649AC-2D33-4F31-AAAE-F7AA516AFED3}" type="pres">
       <dgm:prSet presAssocID="{7F2590C6-8BB2-4B2D-9E11-4227A697CD96}" presName="childText" presStyleLbl="bgAcc1" presStyleIdx="1" presStyleCnt="6" custScaleX="270819">
@@ -24422,6 +24458,13 @@
     <dgm:pt modelId="{E7DE9A54-9903-42A1-B1FE-8705D257E544}" type="pres">
       <dgm:prSet presAssocID="{54979092-CEA2-42C5-85E9-01769554569D}" presName="Name13" presStyleLbl="parChTrans1D2" presStyleIdx="2" presStyleCnt="6"/>
       <dgm:spPr/>
+      <dgm:t>
+        <a:bodyPr/>
+        <a:lstStyle/>
+        <a:p>
+          <a:endParaRPr lang="es-PE"/>
+        </a:p>
+      </dgm:t>
     </dgm:pt>
     <dgm:pt modelId="{F2275BC6-6194-4739-B958-61E8651A8F9E}" type="pres">
       <dgm:prSet presAssocID="{1EA25484-FD47-4644-9746-73CC45268ED6}" presName="childText" presStyleLbl="bgAcc1" presStyleIdx="2" presStyleCnt="6" custScaleX="270819">
@@ -24441,6 +24484,13 @@
     <dgm:pt modelId="{75ED81E3-EE8D-4BC9-BF87-24904AA5F050}" type="pres">
       <dgm:prSet presAssocID="{1F2324D7-4917-4542-B473-7B20858A7561}" presName="Name13" presStyleLbl="parChTrans1D2" presStyleIdx="3" presStyleCnt="6"/>
       <dgm:spPr/>
+      <dgm:t>
+        <a:bodyPr/>
+        <a:lstStyle/>
+        <a:p>
+          <a:endParaRPr lang="es-PE"/>
+        </a:p>
+      </dgm:t>
     </dgm:pt>
     <dgm:pt modelId="{1C70D131-3AF3-439D-962B-6A5F384C5026}" type="pres">
       <dgm:prSet presAssocID="{E14F0DAA-2896-4EB8-9E40-A5DA52A45D9F}" presName="childText" presStyleLbl="bgAcc1" presStyleIdx="3" presStyleCnt="6" custScaleX="270819">
@@ -24449,10 +24499,24 @@
         </dgm:presLayoutVars>
       </dgm:prSet>
       <dgm:spPr/>
+      <dgm:t>
+        <a:bodyPr/>
+        <a:lstStyle/>
+        <a:p>
+          <a:endParaRPr lang="es-PE"/>
+        </a:p>
+      </dgm:t>
     </dgm:pt>
     <dgm:pt modelId="{65A405F9-5CAB-4321-8C16-0E4046012035}" type="pres">
       <dgm:prSet presAssocID="{DCD5483D-74F3-4937-B32E-CD30C017AAFD}" presName="Name13" presStyleLbl="parChTrans1D2" presStyleIdx="4" presStyleCnt="6"/>
       <dgm:spPr/>
+      <dgm:t>
+        <a:bodyPr/>
+        <a:lstStyle/>
+        <a:p>
+          <a:endParaRPr lang="es-PE"/>
+        </a:p>
+      </dgm:t>
     </dgm:pt>
     <dgm:pt modelId="{46224960-C113-4F4D-9FF8-02CFA614D3CA}" type="pres">
       <dgm:prSet presAssocID="{CA9473C3-A9F6-43F4-80D7-FFB22D42256C}" presName="childText" presStyleLbl="bgAcc1" presStyleIdx="4" presStyleCnt="6" custScaleX="270819">
@@ -24461,10 +24525,24 @@
         </dgm:presLayoutVars>
       </dgm:prSet>
       <dgm:spPr/>
+      <dgm:t>
+        <a:bodyPr/>
+        <a:lstStyle/>
+        <a:p>
+          <a:endParaRPr lang="es-PE"/>
+        </a:p>
+      </dgm:t>
     </dgm:pt>
     <dgm:pt modelId="{DF3B5827-DAF0-44C1-B4B7-0AC57A86D3AF}" type="pres">
       <dgm:prSet presAssocID="{8DC9D53D-611B-4164-94F6-C6E407121B96}" presName="Name13" presStyleLbl="parChTrans1D2" presStyleIdx="5" presStyleCnt="6"/>
       <dgm:spPr/>
+      <dgm:t>
+        <a:bodyPr/>
+        <a:lstStyle/>
+        <a:p>
+          <a:endParaRPr lang="es-PE"/>
+        </a:p>
+      </dgm:t>
     </dgm:pt>
     <dgm:pt modelId="{320CB031-5FC5-4684-A5C9-D3AD351BF635}" type="pres">
       <dgm:prSet presAssocID="{722A6766-457F-4635-9CA7-8F980D5038B2}" presName="childText" presStyleLbl="bgAcc1" presStyleIdx="5" presStyleCnt="6" custScaleX="270819">
@@ -24473,48 +24551,55 @@
         </dgm:presLayoutVars>
       </dgm:prSet>
       <dgm:spPr/>
+      <dgm:t>
+        <a:bodyPr/>
+        <a:lstStyle/>
+        <a:p>
+          <a:endParaRPr lang="es-PE"/>
+        </a:p>
+      </dgm:t>
     </dgm:pt>
   </dgm:ptLst>
   <dgm:cxnLst>
+    <dgm:cxn modelId="{20654E89-6D6E-4A0E-9F2E-A5993F755930}" type="presOf" srcId="{23469B38-0E66-4177-897D-CA06FBCD3D54}" destId="{7FE62185-5DC2-4943-B7A5-7F08530AA15F}" srcOrd="0" destOrd="0" presId="urn:microsoft.com/office/officeart/2005/8/layout/hierarchy3"/>
+    <dgm:cxn modelId="{FD6EA2E8-12AB-4FEA-BD56-DC75C30833E6}" type="presOf" srcId="{F4CA96CA-9C49-40E1-9C82-7FD53D5769A1}" destId="{F3D5B983-FEAC-4B35-BB63-B4FEF27F2270}" srcOrd="1" destOrd="0" presId="urn:microsoft.com/office/officeart/2005/8/layout/hierarchy3"/>
+    <dgm:cxn modelId="{7306A13A-CF73-4C40-A4B0-BE5C49EBAA3A}" type="presOf" srcId="{1F2324D7-4917-4542-B473-7B20858A7561}" destId="{75ED81E3-EE8D-4BC9-BF87-24904AA5F050}" srcOrd="0" destOrd="0" presId="urn:microsoft.com/office/officeart/2005/8/layout/hierarchy3"/>
+    <dgm:cxn modelId="{032D6403-69F6-4E46-9E71-40F57D075E48}" srcId="{F4CA96CA-9C49-40E1-9C82-7FD53D5769A1}" destId="{2BDFBB22-952F-4B61-B4DC-1E35A090136E}" srcOrd="0" destOrd="0" parTransId="{23469B38-0E66-4177-897D-CA06FBCD3D54}" sibTransId="{06C97057-7CFD-491C-A101-C930FFBF7261}"/>
+    <dgm:cxn modelId="{9ABA7A06-4982-4E28-BAD2-ACD9C5A1DB84}" srcId="{F4CA96CA-9C49-40E1-9C82-7FD53D5769A1}" destId="{722A6766-457F-4635-9CA7-8F980D5038B2}" srcOrd="5" destOrd="0" parTransId="{8DC9D53D-611B-4164-94F6-C6E407121B96}" sibTransId="{98D00199-BD2E-49B9-BFF3-621C1BE29EA2}"/>
+    <dgm:cxn modelId="{550FBEBD-2B8B-435B-9B49-D7E55C8504FF}" type="presOf" srcId="{CA9473C3-A9F6-43F4-80D7-FFB22D42256C}" destId="{46224960-C113-4F4D-9FF8-02CFA614D3CA}" srcOrd="0" destOrd="0" presId="urn:microsoft.com/office/officeart/2005/8/layout/hierarchy3"/>
+    <dgm:cxn modelId="{B5A05959-8DA9-49CC-9F62-A9AF21881168}" type="presOf" srcId="{7EAC81EA-3963-4FB9-97C7-D00FA951ECE9}" destId="{78692301-842E-4DB3-AB25-8E4F462A0E5F}" srcOrd="0" destOrd="0" presId="urn:microsoft.com/office/officeart/2005/8/layout/hierarchy3"/>
+    <dgm:cxn modelId="{4191BFC9-6E92-4D43-8C68-3D57CB09CF22}" type="presOf" srcId="{54979092-CEA2-42C5-85E9-01769554569D}" destId="{E7DE9A54-9903-42A1-B1FE-8705D257E544}" srcOrd="0" destOrd="0" presId="urn:microsoft.com/office/officeart/2005/8/layout/hierarchy3"/>
+    <dgm:cxn modelId="{28336316-7229-4892-9A9A-79B5F005D348}" srcId="{F4CA96CA-9C49-40E1-9C82-7FD53D5769A1}" destId="{7F2590C6-8BB2-4B2D-9E11-4227A697CD96}" srcOrd="1" destOrd="0" parTransId="{62EDC83F-FC8C-4332-9D5F-BF8FD815F3BC}" sibTransId="{B8A676CA-0676-4EE4-A5D4-9D56A9383FE3}"/>
+    <dgm:cxn modelId="{A3948B90-80C0-465B-B424-D2543837555E}" srcId="{F4CA96CA-9C49-40E1-9C82-7FD53D5769A1}" destId="{CA9473C3-A9F6-43F4-80D7-FFB22D42256C}" srcOrd="4" destOrd="0" parTransId="{DCD5483D-74F3-4937-B32E-CD30C017AAFD}" sibTransId="{107FE109-4E21-4C53-89FB-BDB038EC0B99}"/>
+    <dgm:cxn modelId="{3FAED39E-9C22-4688-B046-8D3B63CE805B}" type="presOf" srcId="{DCD5483D-74F3-4937-B32E-CD30C017AAFD}" destId="{65A405F9-5CAB-4321-8C16-0E4046012035}" srcOrd="0" destOrd="0" presId="urn:microsoft.com/office/officeart/2005/8/layout/hierarchy3"/>
+    <dgm:cxn modelId="{C8FC78D1-A137-4A37-BB1C-397A995765A7}" type="presOf" srcId="{E14F0DAA-2896-4EB8-9E40-A5DA52A45D9F}" destId="{1C70D131-3AF3-439D-962B-6A5F384C5026}" srcOrd="0" destOrd="0" presId="urn:microsoft.com/office/officeart/2005/8/layout/hierarchy3"/>
+    <dgm:cxn modelId="{99DDEB66-321D-408B-8D5E-DF3A8DE485FD}" type="presOf" srcId="{722A6766-457F-4635-9CA7-8F980D5038B2}" destId="{320CB031-5FC5-4684-A5C9-D3AD351BF635}" srcOrd="0" destOrd="0" presId="urn:microsoft.com/office/officeart/2005/8/layout/hierarchy3"/>
+    <dgm:cxn modelId="{51C31697-B83E-49EC-928F-F9839AE14523}" type="presOf" srcId="{2BDFBB22-952F-4B61-B4DC-1E35A090136E}" destId="{2FDC564D-A827-4C08-87DC-4790EB049A3E}" srcOrd="0" destOrd="0" presId="urn:microsoft.com/office/officeart/2005/8/layout/hierarchy3"/>
+    <dgm:cxn modelId="{B2458615-0592-4323-942C-1CBE5101050E}" type="presOf" srcId="{1EA25484-FD47-4644-9746-73CC45268ED6}" destId="{F2275BC6-6194-4739-B958-61E8651A8F9E}" srcOrd="0" destOrd="0" presId="urn:microsoft.com/office/officeart/2005/8/layout/hierarchy3"/>
+    <dgm:cxn modelId="{245A10F5-B11C-485D-AE41-4956300EF1FC}" type="presOf" srcId="{8DC9D53D-611B-4164-94F6-C6E407121B96}" destId="{DF3B5827-DAF0-44C1-B4B7-0AC57A86D3AF}" srcOrd="0" destOrd="0" presId="urn:microsoft.com/office/officeart/2005/8/layout/hierarchy3"/>
+    <dgm:cxn modelId="{249C21BD-71C1-4141-9341-48D6767E3C05}" srcId="{F4CA96CA-9C49-40E1-9C82-7FD53D5769A1}" destId="{E14F0DAA-2896-4EB8-9E40-A5DA52A45D9F}" srcOrd="3" destOrd="0" parTransId="{1F2324D7-4917-4542-B473-7B20858A7561}" sibTransId="{0C88A93B-46A0-4B71-8236-98811F7E7D1E}"/>
+    <dgm:cxn modelId="{131958D8-9FAD-4AED-83D5-BC583AC18028}" type="presOf" srcId="{62EDC83F-FC8C-4332-9D5F-BF8FD815F3BC}" destId="{21EF1D22-07CF-4610-AFDB-B8A19BC17653}" srcOrd="0" destOrd="0" presId="urn:microsoft.com/office/officeart/2005/8/layout/hierarchy3"/>
     <dgm:cxn modelId="{0D3765CE-800D-4967-8506-969BA38CC37E}" srcId="{7EAC81EA-3963-4FB9-97C7-D00FA951ECE9}" destId="{F4CA96CA-9C49-40E1-9C82-7FD53D5769A1}" srcOrd="0" destOrd="0" parTransId="{9BF3D9BF-BFC9-42D9-B43E-B2434FCFE432}" sibTransId="{11B300FC-B196-4A7F-8512-1CB4A67B7CA2}"/>
-    <dgm:cxn modelId="{0C5D7993-98BF-4CEC-BB43-081A153A038A}" type="presOf" srcId="{F4CA96CA-9C49-40E1-9C82-7FD53D5769A1}" destId="{F3D5B983-FEAC-4B35-BB63-B4FEF27F2270}" srcOrd="1" destOrd="0" presId="urn:microsoft.com/office/officeart/2005/8/layout/hierarchy3"/>
-    <dgm:cxn modelId="{78D1FBE4-A267-42E9-A2E0-EF28F6351A36}" type="presOf" srcId="{CA9473C3-A9F6-43F4-80D7-FFB22D42256C}" destId="{46224960-C113-4F4D-9FF8-02CFA614D3CA}" srcOrd="0" destOrd="0" presId="urn:microsoft.com/office/officeart/2005/8/layout/hierarchy3"/>
-    <dgm:cxn modelId="{28336316-7229-4892-9A9A-79B5F005D348}" srcId="{F4CA96CA-9C49-40E1-9C82-7FD53D5769A1}" destId="{7F2590C6-8BB2-4B2D-9E11-4227A697CD96}" srcOrd="1" destOrd="0" parTransId="{62EDC83F-FC8C-4332-9D5F-BF8FD815F3BC}" sibTransId="{B8A676CA-0676-4EE4-A5D4-9D56A9383FE3}"/>
-    <dgm:cxn modelId="{674E3C61-3C0D-4739-8418-1E4FD2312BD5}" type="presOf" srcId="{F4CA96CA-9C49-40E1-9C82-7FD53D5769A1}" destId="{14E4B29F-4F43-47CA-80A7-E1C1385353CC}" srcOrd="0" destOrd="0" presId="urn:microsoft.com/office/officeart/2005/8/layout/hierarchy3"/>
-    <dgm:cxn modelId="{63DD3EF3-88A0-48F2-A652-ED264930EC57}" type="presOf" srcId="{7F2590C6-8BB2-4B2D-9E11-4227A697CD96}" destId="{D7F649AC-2D33-4F31-AAAE-F7AA516AFED3}" srcOrd="0" destOrd="0" presId="urn:microsoft.com/office/officeart/2005/8/layout/hierarchy3"/>
-    <dgm:cxn modelId="{225ADAB7-839D-4F41-8AC2-0431242FE38D}" type="presOf" srcId="{7EAC81EA-3963-4FB9-97C7-D00FA951ECE9}" destId="{78692301-842E-4DB3-AB25-8E4F462A0E5F}" srcOrd="0" destOrd="0" presId="urn:microsoft.com/office/officeart/2005/8/layout/hierarchy3"/>
-    <dgm:cxn modelId="{037ED021-D3D7-4C2E-AB31-65703CC0BD0B}" type="presOf" srcId="{722A6766-457F-4635-9CA7-8F980D5038B2}" destId="{320CB031-5FC5-4684-A5C9-D3AD351BF635}" srcOrd="0" destOrd="0" presId="urn:microsoft.com/office/officeart/2005/8/layout/hierarchy3"/>
-    <dgm:cxn modelId="{AB91D218-AA36-46E3-9516-5348A43282F4}" type="presOf" srcId="{1F2324D7-4917-4542-B473-7B20858A7561}" destId="{75ED81E3-EE8D-4BC9-BF87-24904AA5F050}" srcOrd="0" destOrd="0" presId="urn:microsoft.com/office/officeart/2005/8/layout/hierarchy3"/>
-    <dgm:cxn modelId="{F8FC6093-C933-4A55-836A-445CE676ED84}" type="presOf" srcId="{2BDFBB22-952F-4B61-B4DC-1E35A090136E}" destId="{2FDC564D-A827-4C08-87DC-4790EB049A3E}" srcOrd="0" destOrd="0" presId="urn:microsoft.com/office/officeart/2005/8/layout/hierarchy3"/>
     <dgm:cxn modelId="{DE862DA1-2988-4F21-8984-563010C74CA9}" srcId="{F4CA96CA-9C49-40E1-9C82-7FD53D5769A1}" destId="{1EA25484-FD47-4644-9746-73CC45268ED6}" srcOrd="2" destOrd="0" parTransId="{54979092-CEA2-42C5-85E9-01769554569D}" sibTransId="{BE6B48B8-2E47-4833-887B-7745D2599D9A}"/>
-    <dgm:cxn modelId="{ABE41333-C769-4773-93B3-4871B6ED2376}" type="presOf" srcId="{1EA25484-FD47-4644-9746-73CC45268ED6}" destId="{F2275BC6-6194-4739-B958-61E8651A8F9E}" srcOrd="0" destOrd="0" presId="urn:microsoft.com/office/officeart/2005/8/layout/hierarchy3"/>
-    <dgm:cxn modelId="{A3948B90-80C0-465B-B424-D2543837555E}" srcId="{F4CA96CA-9C49-40E1-9C82-7FD53D5769A1}" destId="{CA9473C3-A9F6-43F4-80D7-FFB22D42256C}" srcOrd="4" destOrd="0" parTransId="{DCD5483D-74F3-4937-B32E-CD30C017AAFD}" sibTransId="{107FE109-4E21-4C53-89FB-BDB038EC0B99}"/>
-    <dgm:cxn modelId="{9ABA7A06-4982-4E28-BAD2-ACD9C5A1DB84}" srcId="{F4CA96CA-9C49-40E1-9C82-7FD53D5769A1}" destId="{722A6766-457F-4635-9CA7-8F980D5038B2}" srcOrd="5" destOrd="0" parTransId="{8DC9D53D-611B-4164-94F6-C6E407121B96}" sibTransId="{98D00199-BD2E-49B9-BFF3-621C1BE29EA2}"/>
-    <dgm:cxn modelId="{249C21BD-71C1-4141-9341-48D6767E3C05}" srcId="{F4CA96CA-9C49-40E1-9C82-7FD53D5769A1}" destId="{E14F0DAA-2896-4EB8-9E40-A5DA52A45D9F}" srcOrd="3" destOrd="0" parTransId="{1F2324D7-4917-4542-B473-7B20858A7561}" sibTransId="{0C88A93B-46A0-4B71-8236-98811F7E7D1E}"/>
-    <dgm:cxn modelId="{FDD9D4F3-8027-4108-BA4D-25960B31D9A3}" type="presOf" srcId="{8DC9D53D-611B-4164-94F6-C6E407121B96}" destId="{DF3B5827-DAF0-44C1-B4B7-0AC57A86D3AF}" srcOrd="0" destOrd="0" presId="urn:microsoft.com/office/officeart/2005/8/layout/hierarchy3"/>
-    <dgm:cxn modelId="{FB24FDD5-D7A9-432A-9ED0-67E865D55BAF}" type="presOf" srcId="{54979092-CEA2-42C5-85E9-01769554569D}" destId="{E7DE9A54-9903-42A1-B1FE-8705D257E544}" srcOrd="0" destOrd="0" presId="urn:microsoft.com/office/officeart/2005/8/layout/hierarchy3"/>
-    <dgm:cxn modelId="{C2D8A74F-7E5F-4834-AAF2-453273BD976B}" type="presOf" srcId="{23469B38-0E66-4177-897D-CA06FBCD3D54}" destId="{7FE62185-5DC2-4943-B7A5-7F08530AA15F}" srcOrd="0" destOrd="0" presId="urn:microsoft.com/office/officeart/2005/8/layout/hierarchy3"/>
-    <dgm:cxn modelId="{FB14EC4C-2309-4166-9025-628982B94B26}" type="presOf" srcId="{E14F0DAA-2896-4EB8-9E40-A5DA52A45D9F}" destId="{1C70D131-3AF3-439D-962B-6A5F384C5026}" srcOrd="0" destOrd="0" presId="urn:microsoft.com/office/officeart/2005/8/layout/hierarchy3"/>
-    <dgm:cxn modelId="{B5CF0983-4E0E-4700-B2C7-53DA29E57114}" type="presOf" srcId="{62EDC83F-FC8C-4332-9D5F-BF8FD815F3BC}" destId="{21EF1D22-07CF-4610-AFDB-B8A19BC17653}" srcOrd="0" destOrd="0" presId="urn:microsoft.com/office/officeart/2005/8/layout/hierarchy3"/>
-    <dgm:cxn modelId="{A5CC9678-A418-4327-8DC4-35FFDB79E5E7}" type="presOf" srcId="{DCD5483D-74F3-4937-B32E-CD30C017AAFD}" destId="{65A405F9-5CAB-4321-8C16-0E4046012035}" srcOrd="0" destOrd="0" presId="urn:microsoft.com/office/officeart/2005/8/layout/hierarchy3"/>
-    <dgm:cxn modelId="{032D6403-69F6-4E46-9E71-40F57D075E48}" srcId="{F4CA96CA-9C49-40E1-9C82-7FD53D5769A1}" destId="{2BDFBB22-952F-4B61-B4DC-1E35A090136E}" srcOrd="0" destOrd="0" parTransId="{23469B38-0E66-4177-897D-CA06FBCD3D54}" sibTransId="{06C97057-7CFD-491C-A101-C930FFBF7261}"/>
-    <dgm:cxn modelId="{2E101EE8-7503-40FE-A68C-6BA5E05E1A83}" type="presParOf" srcId="{78692301-842E-4DB3-AB25-8E4F462A0E5F}" destId="{876338B0-3502-4DB8-B829-9527799D7AAF}" srcOrd="0" destOrd="0" presId="urn:microsoft.com/office/officeart/2005/8/layout/hierarchy3"/>
-    <dgm:cxn modelId="{0BBE0079-A4CF-418A-A444-8C1936713A23}" type="presParOf" srcId="{876338B0-3502-4DB8-B829-9527799D7AAF}" destId="{231AC883-79B4-4EAF-B27B-C650CA0CA5EF}" srcOrd="0" destOrd="0" presId="urn:microsoft.com/office/officeart/2005/8/layout/hierarchy3"/>
-    <dgm:cxn modelId="{5ED98B60-7237-4AA6-9749-4A10BFB46C2D}" type="presParOf" srcId="{231AC883-79B4-4EAF-B27B-C650CA0CA5EF}" destId="{14E4B29F-4F43-47CA-80A7-E1C1385353CC}" srcOrd="0" destOrd="0" presId="urn:microsoft.com/office/officeart/2005/8/layout/hierarchy3"/>
-    <dgm:cxn modelId="{87013E7B-46D9-4960-A9C7-34C30498740E}" type="presParOf" srcId="{231AC883-79B4-4EAF-B27B-C650CA0CA5EF}" destId="{F3D5B983-FEAC-4B35-BB63-B4FEF27F2270}" srcOrd="1" destOrd="0" presId="urn:microsoft.com/office/officeart/2005/8/layout/hierarchy3"/>
-    <dgm:cxn modelId="{A1671D0A-5B2E-4BCE-8E64-2D40C9B9236C}" type="presParOf" srcId="{876338B0-3502-4DB8-B829-9527799D7AAF}" destId="{C73C90CC-2A6B-4A0A-B8E8-AD6816354821}" srcOrd="1" destOrd="0" presId="urn:microsoft.com/office/officeart/2005/8/layout/hierarchy3"/>
-    <dgm:cxn modelId="{E462AD9E-4E7D-41C1-A001-C85FD8CFD0E0}" type="presParOf" srcId="{C73C90CC-2A6B-4A0A-B8E8-AD6816354821}" destId="{7FE62185-5DC2-4943-B7A5-7F08530AA15F}" srcOrd="0" destOrd="0" presId="urn:microsoft.com/office/officeart/2005/8/layout/hierarchy3"/>
-    <dgm:cxn modelId="{6ADC3184-2740-41AC-BC94-17A978E533C1}" type="presParOf" srcId="{C73C90CC-2A6B-4A0A-B8E8-AD6816354821}" destId="{2FDC564D-A827-4C08-87DC-4790EB049A3E}" srcOrd="1" destOrd="0" presId="urn:microsoft.com/office/officeart/2005/8/layout/hierarchy3"/>
-    <dgm:cxn modelId="{86C6F69C-A18F-49A3-B969-D6CE8D6E6EE0}" type="presParOf" srcId="{C73C90CC-2A6B-4A0A-B8E8-AD6816354821}" destId="{21EF1D22-07CF-4610-AFDB-B8A19BC17653}" srcOrd="2" destOrd="0" presId="urn:microsoft.com/office/officeart/2005/8/layout/hierarchy3"/>
-    <dgm:cxn modelId="{D12F6C71-A244-4B5B-9A5B-837820599D15}" type="presParOf" srcId="{C73C90CC-2A6B-4A0A-B8E8-AD6816354821}" destId="{D7F649AC-2D33-4F31-AAAE-F7AA516AFED3}" srcOrd="3" destOrd="0" presId="urn:microsoft.com/office/officeart/2005/8/layout/hierarchy3"/>
-    <dgm:cxn modelId="{BF73F46F-E391-450E-B003-B52D841DEFE8}" type="presParOf" srcId="{C73C90CC-2A6B-4A0A-B8E8-AD6816354821}" destId="{E7DE9A54-9903-42A1-B1FE-8705D257E544}" srcOrd="4" destOrd="0" presId="urn:microsoft.com/office/officeart/2005/8/layout/hierarchy3"/>
-    <dgm:cxn modelId="{740D79C2-2F41-48DF-9C79-9B8BAA7AC7EF}" type="presParOf" srcId="{C73C90CC-2A6B-4A0A-B8E8-AD6816354821}" destId="{F2275BC6-6194-4739-B958-61E8651A8F9E}" srcOrd="5" destOrd="0" presId="urn:microsoft.com/office/officeart/2005/8/layout/hierarchy3"/>
-    <dgm:cxn modelId="{DFD98CF1-0139-4B9C-A4C9-57C3412545CA}" type="presParOf" srcId="{C73C90CC-2A6B-4A0A-B8E8-AD6816354821}" destId="{75ED81E3-EE8D-4BC9-BF87-24904AA5F050}" srcOrd="6" destOrd="0" presId="urn:microsoft.com/office/officeart/2005/8/layout/hierarchy3"/>
-    <dgm:cxn modelId="{96B42957-741D-41B9-B7A0-B55AC2AD8880}" type="presParOf" srcId="{C73C90CC-2A6B-4A0A-B8E8-AD6816354821}" destId="{1C70D131-3AF3-439D-962B-6A5F384C5026}" srcOrd="7" destOrd="0" presId="urn:microsoft.com/office/officeart/2005/8/layout/hierarchy3"/>
-    <dgm:cxn modelId="{132935BD-9C84-4490-960C-76C8E718DDA2}" type="presParOf" srcId="{C73C90CC-2A6B-4A0A-B8E8-AD6816354821}" destId="{65A405F9-5CAB-4321-8C16-0E4046012035}" srcOrd="8" destOrd="0" presId="urn:microsoft.com/office/officeart/2005/8/layout/hierarchy3"/>
-    <dgm:cxn modelId="{AB6CC61F-2F2B-4054-8F15-56A846E7C751}" type="presParOf" srcId="{C73C90CC-2A6B-4A0A-B8E8-AD6816354821}" destId="{46224960-C113-4F4D-9FF8-02CFA614D3CA}" srcOrd="9" destOrd="0" presId="urn:microsoft.com/office/officeart/2005/8/layout/hierarchy3"/>
-    <dgm:cxn modelId="{81F44FC3-4EA4-4649-B052-90D94BE46B92}" type="presParOf" srcId="{C73C90CC-2A6B-4A0A-B8E8-AD6816354821}" destId="{DF3B5827-DAF0-44C1-B4B7-0AC57A86D3AF}" srcOrd="10" destOrd="0" presId="urn:microsoft.com/office/officeart/2005/8/layout/hierarchy3"/>
-    <dgm:cxn modelId="{C50B8F73-E224-46E0-BFFD-4156D432C773}" type="presParOf" srcId="{C73C90CC-2A6B-4A0A-B8E8-AD6816354821}" destId="{320CB031-5FC5-4684-A5C9-D3AD351BF635}" srcOrd="11" destOrd="0" presId="urn:microsoft.com/office/officeart/2005/8/layout/hierarchy3"/>
+    <dgm:cxn modelId="{57D98706-33E9-4A72-B3D0-41A459A22451}" type="presOf" srcId="{7F2590C6-8BB2-4B2D-9E11-4227A697CD96}" destId="{D7F649AC-2D33-4F31-AAAE-F7AA516AFED3}" srcOrd="0" destOrd="0" presId="urn:microsoft.com/office/officeart/2005/8/layout/hierarchy3"/>
+    <dgm:cxn modelId="{4E2CAD3E-6DED-48DC-B036-50DF3572D3AF}" type="presOf" srcId="{F4CA96CA-9C49-40E1-9C82-7FD53D5769A1}" destId="{14E4B29F-4F43-47CA-80A7-E1C1385353CC}" srcOrd="0" destOrd="0" presId="urn:microsoft.com/office/officeart/2005/8/layout/hierarchy3"/>
+    <dgm:cxn modelId="{2BAC109B-7702-428C-896D-066485C9FFCD}" type="presParOf" srcId="{78692301-842E-4DB3-AB25-8E4F462A0E5F}" destId="{876338B0-3502-4DB8-B829-9527799D7AAF}" srcOrd="0" destOrd="0" presId="urn:microsoft.com/office/officeart/2005/8/layout/hierarchy3"/>
+    <dgm:cxn modelId="{DB3F8336-D94C-48B2-A571-C4FA9ADB6348}" type="presParOf" srcId="{876338B0-3502-4DB8-B829-9527799D7AAF}" destId="{231AC883-79B4-4EAF-B27B-C650CA0CA5EF}" srcOrd="0" destOrd="0" presId="urn:microsoft.com/office/officeart/2005/8/layout/hierarchy3"/>
+    <dgm:cxn modelId="{C5B835E4-BC50-4C2F-9E3D-469F81F8CECB}" type="presParOf" srcId="{231AC883-79B4-4EAF-B27B-C650CA0CA5EF}" destId="{14E4B29F-4F43-47CA-80A7-E1C1385353CC}" srcOrd="0" destOrd="0" presId="urn:microsoft.com/office/officeart/2005/8/layout/hierarchy3"/>
+    <dgm:cxn modelId="{97992E8E-E44E-48A3-88BA-C85DC32A5DA1}" type="presParOf" srcId="{231AC883-79B4-4EAF-B27B-C650CA0CA5EF}" destId="{F3D5B983-FEAC-4B35-BB63-B4FEF27F2270}" srcOrd="1" destOrd="0" presId="urn:microsoft.com/office/officeart/2005/8/layout/hierarchy3"/>
+    <dgm:cxn modelId="{5B84EE6D-F1DB-40BF-9E0E-1091A7A412FD}" type="presParOf" srcId="{876338B0-3502-4DB8-B829-9527799D7AAF}" destId="{C73C90CC-2A6B-4A0A-B8E8-AD6816354821}" srcOrd="1" destOrd="0" presId="urn:microsoft.com/office/officeart/2005/8/layout/hierarchy3"/>
+    <dgm:cxn modelId="{7F5616B9-8F25-4770-8114-E6C5797773F4}" type="presParOf" srcId="{C73C90CC-2A6B-4A0A-B8E8-AD6816354821}" destId="{7FE62185-5DC2-4943-B7A5-7F08530AA15F}" srcOrd="0" destOrd="0" presId="urn:microsoft.com/office/officeart/2005/8/layout/hierarchy3"/>
+    <dgm:cxn modelId="{CF826D01-19E4-4AB8-A931-F3C47B7A7866}" type="presParOf" srcId="{C73C90CC-2A6B-4A0A-B8E8-AD6816354821}" destId="{2FDC564D-A827-4C08-87DC-4790EB049A3E}" srcOrd="1" destOrd="0" presId="urn:microsoft.com/office/officeart/2005/8/layout/hierarchy3"/>
+    <dgm:cxn modelId="{1313104D-D161-4DD6-AD56-F9F175833927}" type="presParOf" srcId="{C73C90CC-2A6B-4A0A-B8E8-AD6816354821}" destId="{21EF1D22-07CF-4610-AFDB-B8A19BC17653}" srcOrd="2" destOrd="0" presId="urn:microsoft.com/office/officeart/2005/8/layout/hierarchy3"/>
+    <dgm:cxn modelId="{EDBEEFCC-24DB-4AC5-98A3-3F30C36ED2AD}" type="presParOf" srcId="{C73C90CC-2A6B-4A0A-B8E8-AD6816354821}" destId="{D7F649AC-2D33-4F31-AAAE-F7AA516AFED3}" srcOrd="3" destOrd="0" presId="urn:microsoft.com/office/officeart/2005/8/layout/hierarchy3"/>
+    <dgm:cxn modelId="{7553F72A-D509-4DBC-ACD3-8E06E921D5B0}" type="presParOf" srcId="{C73C90CC-2A6B-4A0A-B8E8-AD6816354821}" destId="{E7DE9A54-9903-42A1-B1FE-8705D257E544}" srcOrd="4" destOrd="0" presId="urn:microsoft.com/office/officeart/2005/8/layout/hierarchy3"/>
+    <dgm:cxn modelId="{3899908A-A26F-451D-AFD8-A1E020BEBAE5}" type="presParOf" srcId="{C73C90CC-2A6B-4A0A-B8E8-AD6816354821}" destId="{F2275BC6-6194-4739-B958-61E8651A8F9E}" srcOrd="5" destOrd="0" presId="urn:microsoft.com/office/officeart/2005/8/layout/hierarchy3"/>
+    <dgm:cxn modelId="{D52DE10D-EF63-4320-A4E3-CA312C6195AC}" type="presParOf" srcId="{C73C90CC-2A6B-4A0A-B8E8-AD6816354821}" destId="{75ED81E3-EE8D-4BC9-BF87-24904AA5F050}" srcOrd="6" destOrd="0" presId="urn:microsoft.com/office/officeart/2005/8/layout/hierarchy3"/>
+    <dgm:cxn modelId="{73CE2CAE-89E3-40C1-8BC1-95D6BE47BD08}" type="presParOf" srcId="{C73C90CC-2A6B-4A0A-B8E8-AD6816354821}" destId="{1C70D131-3AF3-439D-962B-6A5F384C5026}" srcOrd="7" destOrd="0" presId="urn:microsoft.com/office/officeart/2005/8/layout/hierarchy3"/>
+    <dgm:cxn modelId="{E90C37CF-5FE6-484F-93FF-1EADCF8D00D4}" type="presParOf" srcId="{C73C90CC-2A6B-4A0A-B8E8-AD6816354821}" destId="{65A405F9-5CAB-4321-8C16-0E4046012035}" srcOrd="8" destOrd="0" presId="urn:microsoft.com/office/officeart/2005/8/layout/hierarchy3"/>
+    <dgm:cxn modelId="{1D2D02C6-D1F8-4C92-81D0-C8AE2C5592B5}" type="presParOf" srcId="{C73C90CC-2A6B-4A0A-B8E8-AD6816354821}" destId="{46224960-C113-4F4D-9FF8-02CFA614D3CA}" srcOrd="9" destOrd="0" presId="urn:microsoft.com/office/officeart/2005/8/layout/hierarchy3"/>
+    <dgm:cxn modelId="{0DF72557-27F9-433A-92D1-5C85A29E7621}" type="presParOf" srcId="{C73C90CC-2A6B-4A0A-B8E8-AD6816354821}" destId="{DF3B5827-DAF0-44C1-B4B7-0AC57A86D3AF}" srcOrd="10" destOrd="0" presId="urn:microsoft.com/office/officeart/2005/8/layout/hierarchy3"/>
+    <dgm:cxn modelId="{9B2A430D-0EBA-4A62-9B3A-6239B0ECA881}" type="presParOf" srcId="{C73C90CC-2A6B-4A0A-B8E8-AD6816354821}" destId="{320CB031-5FC5-4684-A5C9-D3AD351BF635}" srcOrd="11" destOrd="0" presId="urn:microsoft.com/office/officeart/2005/8/layout/hierarchy3"/>
   </dgm:cxnLst>
   <dgm:bg/>
   <dgm:whole/>
@@ -31890,7 +31975,7 @@
   <a:extraClrSchemeLst/>
   <a:extLst>
     <a:ext uri="{05A4C25C-085E-4340-85A3-A5531E510DB2}">
-      <thm15:themeFamily xmlns:thm15="http://schemas.microsoft.com/office/thememl/2012/main" xmlns="" name="Office Theme" id="{62F939B6-93AF-4DB8-9C6B-D6C7DFDC589F}" vid="{4A3C46E8-61CC-4603-A589-7422A47A8E4A}"/>
+      <thm15:themeFamily xmlns="" xmlns:thm15="http://schemas.microsoft.com/office/thememl/2012/main" name="Office Theme" id="{62F939B6-93AF-4DB8-9C6B-D6C7DFDC589F}" vid="{4A3C46E8-61CC-4603-A589-7422A47A8E4A}"/>
     </a:ext>
   </a:extLst>
 </a:theme>
@@ -31901,7 +31986,7 @@
 </file>
 
 <file path=customXml/itemProps1.xml><?xml version="1.0" encoding="utf-8"?>
-<ds:datastoreItem xmlns:ds="http://schemas.openxmlformats.org/officeDocument/2006/customXml" ds:itemID="{60B37FBD-9ECB-4DDD-82B7-5DA150A8CF17}">
+<ds:datastoreItem xmlns:ds="http://schemas.openxmlformats.org/officeDocument/2006/customXml" ds:itemID="{FA7DB0B9-0D6C-4046-A99C-DD743163A88E}">
   <ds:schemaRefs>
     <ds:schemaRef ds:uri="http://schemas.openxmlformats.org/officeDocument/2006/bibliography"/>
   </ds:schemaRefs>

</xml_diff>

<commit_message>
agregacion de reporte de estado y reporte de auditoria
</commit_message>
<xml_diff>
--- a/Gestion/PGC.docx
+++ b/Gestion/PGC.docx
@@ -1,6 +1,6 @@
 
 <file path=word/document.xml><?xml version="1.0" encoding="utf-8"?>
-<w:document xmlns:wpc="http://schemas.microsoft.com/office/word/2010/wordprocessingCanvas" xmlns:cx="http://schemas.microsoft.com/office/drawing/2014/chartex" xmlns:cx1="http://schemas.microsoft.com/office/drawing/2015/9/8/chartex" xmlns:mc="http://schemas.openxmlformats.org/markup-compatibility/2006" xmlns:o="urn:schemas-microsoft-com:office:office" xmlns:r="http://schemas.openxmlformats.org/officeDocument/2006/relationships" xmlns:m="http://schemas.openxmlformats.org/officeDocument/2006/math" xmlns:v="urn:schemas-microsoft-com:vml" xmlns:wp14="http://schemas.microsoft.com/office/word/2010/wordprocessingDrawing" xmlns:wp="http://schemas.openxmlformats.org/drawingml/2006/wordprocessingDrawing" xmlns:w10="urn:schemas-microsoft-com:office:word" xmlns:w="http://schemas.openxmlformats.org/wordprocessingml/2006/main" xmlns:w14="http://schemas.microsoft.com/office/word/2010/wordml" xmlns:w15="http://schemas.microsoft.com/office/word/2012/wordml" xmlns:w16se="http://schemas.microsoft.com/office/word/2015/wordml/symex" xmlns:wpg="http://schemas.microsoft.com/office/word/2010/wordprocessingGroup" xmlns:wpi="http://schemas.microsoft.com/office/word/2010/wordprocessingInk" xmlns:wne="http://schemas.microsoft.com/office/word/2006/wordml" xmlns:wps="http://schemas.microsoft.com/office/word/2010/wordprocessingShape" mc:Ignorable="w14 w15 w16se wp14">
+<w:document xmlns:wpc="http://schemas.microsoft.com/office/word/2010/wordprocessingCanvas" xmlns:mc="http://schemas.openxmlformats.org/markup-compatibility/2006" xmlns:o="urn:schemas-microsoft-com:office:office" xmlns:r="http://schemas.openxmlformats.org/officeDocument/2006/relationships" xmlns:m="http://schemas.openxmlformats.org/officeDocument/2006/math" xmlns:v="urn:schemas-microsoft-com:vml" xmlns:wp14="http://schemas.microsoft.com/office/word/2010/wordprocessingDrawing" xmlns:wp="http://schemas.openxmlformats.org/drawingml/2006/wordprocessingDrawing" xmlns:w10="urn:schemas-microsoft-com:office:word" xmlns:w="http://schemas.openxmlformats.org/wordprocessingml/2006/main" xmlns:w14="http://schemas.microsoft.com/office/word/2010/wordml" xmlns:w15="http://schemas.microsoft.com/office/word/2012/wordml" xmlns:wpg="http://schemas.microsoft.com/office/word/2010/wordprocessingGroup" xmlns:wpi="http://schemas.microsoft.com/office/word/2010/wordprocessingInk" xmlns:wne="http://schemas.microsoft.com/office/word/2006/wordml" xmlns:wps="http://schemas.microsoft.com/office/word/2010/wordprocessingShape" mc:Ignorable="w14 w15 wp14">
   <w:body>
     <w:p>
       <w:pPr>
@@ -14,7 +14,7 @@
     </w:p>
     <w:p>
       <w:pPr>
-        <w:pStyle w:val="Ttulo1"/>
+        <w:pStyle w:val="Ttulo10"/>
         <w:jc w:val="right"/>
         <w:rPr>
           <w:rFonts w:ascii="Calibri" w:eastAsia="Calibri" w:hAnsi="Calibri" w:cs="Calibri"/>
@@ -25,7 +25,7 @@
     </w:p>
     <w:p>
       <w:pPr>
-        <w:pStyle w:val="Ttulo1"/>
+        <w:pStyle w:val="Ttulo10"/>
         <w:jc w:val="right"/>
         <w:rPr>
           <w:rFonts w:ascii="Calibri" w:eastAsia="Calibri" w:hAnsi="Calibri" w:cs="Calibri"/>
@@ -36,7 +36,7 @@
     </w:p>
     <w:p>
       <w:pPr>
-        <w:pStyle w:val="Ttulo1"/>
+        <w:pStyle w:val="Ttulo10"/>
         <w:jc w:val="right"/>
         <w:rPr>
           <w:rFonts w:ascii="Calibri" w:eastAsia="Calibri" w:hAnsi="Calibri" w:cs="Calibri"/>
@@ -47,7 +47,7 @@
     </w:p>
     <w:p>
       <w:pPr>
-        <w:pStyle w:val="Ttulo1"/>
+        <w:pStyle w:val="Ttulo10"/>
         <w:jc w:val="right"/>
         <w:rPr>
           <w:rFonts w:ascii="Calibri" w:eastAsia="Calibri" w:hAnsi="Calibri" w:cs="Calibri"/>
@@ -58,7 +58,7 @@
     </w:p>
     <w:p>
       <w:pPr>
-        <w:pStyle w:val="Ttulo1"/>
+        <w:pStyle w:val="Ttulo10"/>
         <w:jc w:val="right"/>
         <w:rPr>
           <w:rFonts w:ascii="Calibri" w:eastAsia="Calibri" w:hAnsi="Calibri" w:cs="Calibri"/>
@@ -69,7 +69,7 @@
     </w:p>
     <w:p>
       <w:pPr>
-        <w:pStyle w:val="Ttulo1"/>
+        <w:pStyle w:val="Ttulo10"/>
         <w:jc w:val="right"/>
         <w:rPr>
           <w:rFonts w:ascii="Calibri" w:eastAsia="Calibri" w:hAnsi="Calibri" w:cs="Calibri"/>
@@ -80,7 +80,7 @@
     </w:p>
     <w:p>
       <w:pPr>
-        <w:pStyle w:val="Ttulo1"/>
+        <w:pStyle w:val="Ttulo10"/>
         <w:jc w:val="right"/>
         <w:rPr>
           <w:rFonts w:ascii="Calibri" w:eastAsia="Calibri" w:hAnsi="Calibri" w:cs="Calibri"/>
@@ -91,7 +91,7 @@
     </w:p>
     <w:p>
       <w:pPr>
-        <w:pStyle w:val="Ttulo1"/>
+        <w:pStyle w:val="Ttulo10"/>
         <w:jc w:val="right"/>
         <w:rPr>
           <w:rFonts w:ascii="Calibri" w:eastAsia="Calibri" w:hAnsi="Calibri" w:cs="Calibri"/>
@@ -119,7 +119,7 @@
     </w:p>
     <w:p>
       <w:pPr>
-        <w:pStyle w:val="Ttulo1"/>
+        <w:pStyle w:val="Ttulo10"/>
         <w:jc w:val="right"/>
         <w:rPr>
           <w:rFonts w:ascii="Calibri" w:eastAsia="Calibri" w:hAnsi="Calibri" w:cs="Calibri"/>
@@ -138,7 +138,7 @@
     </w:p>
     <w:p>
       <w:pPr>
-        <w:pStyle w:val="Ttulo1"/>
+        <w:pStyle w:val="Ttulo10"/>
         <w:jc w:val="both"/>
         <w:rPr>
           <w:rFonts w:ascii="Calibri" w:eastAsia="Calibri" w:hAnsi="Calibri" w:cs="Calibri"/>
@@ -259,7 +259,7 @@
     </w:p>
     <w:p>
       <w:pPr>
-        <w:pStyle w:val="Heading1"/>
+        <w:pStyle w:val="Ttulo1"/>
         <w:jc w:val="center"/>
         <w:rPr>
           <w:rFonts w:ascii="Calibri" w:eastAsia="Calibri" w:hAnsi="Calibri" w:cs="Calibri"/>
@@ -1511,7 +1511,7 @@
     </w:p>
     <w:p>
       <w:pPr>
-        <w:pStyle w:val="ListParagraph"/>
+        <w:pStyle w:val="Prrafodelista"/>
         <w:numPr>
           <w:ilvl w:val="0"/>
           <w:numId w:val="3"/>
@@ -1611,7 +1611,7 @@
     </w:p>
     <w:p>
       <w:pPr>
-        <w:pStyle w:val="ListParagraph"/>
+        <w:pStyle w:val="Prrafodelista"/>
         <w:numPr>
           <w:ilvl w:val="0"/>
           <w:numId w:val="1"/>
@@ -1632,7 +1632,7 @@
     </w:p>
     <w:p>
       <w:pPr>
-        <w:pStyle w:val="ListParagraph"/>
+        <w:pStyle w:val="Prrafodelista"/>
         <w:numPr>
           <w:ilvl w:val="0"/>
           <w:numId w:val="1"/>
@@ -1653,7 +1653,7 @@
     </w:p>
     <w:p>
       <w:pPr>
-        <w:pStyle w:val="ListParagraph"/>
+        <w:pStyle w:val="Prrafodelista"/>
         <w:numPr>
           <w:ilvl w:val="0"/>
           <w:numId w:val="1"/>
@@ -1699,7 +1699,7 @@
     </w:p>
     <w:p>
       <w:pPr>
-        <w:pStyle w:val="ListParagraph"/>
+        <w:pStyle w:val="Prrafodelista"/>
         <w:numPr>
           <w:ilvl w:val="0"/>
           <w:numId w:val="2"/>
@@ -1720,7 +1720,7 @@
     </w:p>
     <w:p>
       <w:pPr>
-        <w:pStyle w:val="ListParagraph"/>
+        <w:pStyle w:val="Prrafodelista"/>
         <w:numPr>
           <w:ilvl w:val="0"/>
           <w:numId w:val="2"/>
@@ -1755,7 +1755,7 @@
     </w:p>
     <w:p>
       <w:pPr>
-        <w:pStyle w:val="ListParagraph"/>
+        <w:pStyle w:val="Prrafodelista"/>
         <w:numPr>
           <w:ilvl w:val="0"/>
           <w:numId w:val="2"/>
@@ -2121,7 +2121,7 @@
     </w:p>
     <w:p>
       <w:pPr>
-        <w:pStyle w:val="ListParagraph"/>
+        <w:pStyle w:val="Prrafodelista"/>
         <w:numPr>
           <w:ilvl w:val="0"/>
           <w:numId w:val="3"/>
@@ -2352,7 +2352,7 @@
     </w:p>
     <w:p>
       <w:pPr>
-        <w:pStyle w:val="ListParagraph"/>
+        <w:pStyle w:val="Prrafodelista"/>
         <w:numPr>
           <w:ilvl w:val="1"/>
           <w:numId w:val="3"/>
@@ -2391,7 +2391,7 @@
     </w:p>
     <w:tbl>
       <w:tblPr>
-        <w:tblStyle w:val="TableGrid"/>
+        <w:tblStyle w:val="Tablaconcuadrcula"/>
         <w:tblW w:w="0" w:type="auto"/>
         <w:tblLook w:val="04A0" w:firstRow="1" w:lastRow="0" w:firstColumn="1" w:lastColumn="0" w:noHBand="0" w:noVBand="1"/>
       </w:tblPr>
@@ -2480,7 +2480,7 @@
           </w:tcPr>
           <w:p>
             <w:pPr>
-              <w:pStyle w:val="ListParagraph"/>
+              <w:pStyle w:val="Prrafodelista"/>
               <w:numPr>
                 <w:ilvl w:val="0"/>
                 <w:numId w:val="4"/>
@@ -2501,7 +2501,7 @@
           </w:p>
           <w:p>
             <w:pPr>
-              <w:pStyle w:val="ListParagraph"/>
+              <w:pStyle w:val="Prrafodelista"/>
               <w:numPr>
                 <w:ilvl w:val="0"/>
                 <w:numId w:val="4"/>
@@ -2522,7 +2522,7 @@
           </w:p>
           <w:p>
             <w:pPr>
-              <w:pStyle w:val="ListParagraph"/>
+              <w:pStyle w:val="Prrafodelista"/>
               <w:numPr>
                 <w:ilvl w:val="0"/>
                 <w:numId w:val="4"/>
@@ -2543,7 +2543,7 @@
           </w:p>
           <w:p>
             <w:pPr>
-              <w:pStyle w:val="ListParagraph"/>
+              <w:pStyle w:val="Prrafodelista"/>
               <w:numPr>
                 <w:ilvl w:val="0"/>
                 <w:numId w:val="4"/>
@@ -2564,7 +2564,7 @@
           </w:p>
           <w:p>
             <w:pPr>
-              <w:pStyle w:val="ListParagraph"/>
+              <w:pStyle w:val="Prrafodelista"/>
               <w:numPr>
                 <w:ilvl w:val="0"/>
                 <w:numId w:val="4"/>
@@ -2613,7 +2613,7 @@
           </w:tcPr>
           <w:p>
             <w:pPr>
-              <w:pStyle w:val="ListParagraph"/>
+              <w:pStyle w:val="Prrafodelista"/>
               <w:numPr>
                 <w:ilvl w:val="0"/>
                 <w:numId w:val="5"/>
@@ -2634,7 +2634,7 @@
           </w:p>
           <w:p>
             <w:pPr>
-              <w:pStyle w:val="ListParagraph"/>
+              <w:pStyle w:val="Prrafodelista"/>
               <w:numPr>
                 <w:ilvl w:val="0"/>
                 <w:numId w:val="5"/>
@@ -2683,7 +2683,7 @@
           </w:tcPr>
           <w:p>
             <w:pPr>
-              <w:pStyle w:val="ListParagraph"/>
+              <w:pStyle w:val="Prrafodelista"/>
               <w:numPr>
                 <w:ilvl w:val="0"/>
                 <w:numId w:val="6"/>
@@ -2704,7 +2704,7 @@
           </w:p>
           <w:p>
             <w:pPr>
-              <w:pStyle w:val="ListParagraph"/>
+              <w:pStyle w:val="Prrafodelista"/>
               <w:numPr>
                 <w:ilvl w:val="0"/>
                 <w:numId w:val="6"/>
@@ -2725,7 +2725,7 @@
           </w:p>
           <w:p>
             <w:pPr>
-              <w:pStyle w:val="ListParagraph"/>
+              <w:pStyle w:val="Prrafodelista"/>
               <w:numPr>
                 <w:ilvl w:val="0"/>
                 <w:numId w:val="6"/>
@@ -2803,7 +2803,7 @@
     </w:p>
     <w:p>
       <w:pPr>
-        <w:pStyle w:val="ListParagraph"/>
+        <w:pStyle w:val="Prrafodelista"/>
         <w:numPr>
           <w:ilvl w:val="1"/>
           <w:numId w:val="3"/>
@@ -2826,7 +2826,7 @@
     </w:p>
     <w:p>
       <w:pPr>
-        <w:pStyle w:val="ListParagraph"/>
+        <w:pStyle w:val="Prrafodelista"/>
         <w:ind w:left="360"/>
         <w:jc w:val="both"/>
         <w:rPr>
@@ -2837,7 +2837,7 @@
     </w:p>
     <w:p>
       <w:pPr>
-        <w:pStyle w:val="ListParagraph"/>
+        <w:pStyle w:val="Prrafodelista"/>
         <w:ind w:left="360"/>
         <w:jc w:val="both"/>
         <w:rPr>
@@ -2855,7 +2855,7 @@
     </w:p>
     <w:p>
       <w:pPr>
-        <w:pStyle w:val="ListParagraph"/>
+        <w:pStyle w:val="Prrafodelista"/>
         <w:ind w:left="360"/>
         <w:jc w:val="both"/>
         <w:rPr>
@@ -2866,7 +2866,7 @@
     </w:p>
     <w:p>
       <w:pPr>
-        <w:pStyle w:val="ListParagraph"/>
+        <w:pStyle w:val="Prrafodelista"/>
         <w:numPr>
           <w:ilvl w:val="0"/>
           <w:numId w:val="7"/>
@@ -2887,7 +2887,7 @@
     </w:p>
     <w:p>
       <w:pPr>
-        <w:pStyle w:val="ListParagraph"/>
+        <w:pStyle w:val="Prrafodelista"/>
         <w:numPr>
           <w:ilvl w:val="0"/>
           <w:numId w:val="7"/>
@@ -2908,7 +2908,7 @@
     </w:p>
     <w:p>
       <w:pPr>
-        <w:pStyle w:val="ListParagraph"/>
+        <w:pStyle w:val="Prrafodelista"/>
         <w:numPr>
           <w:ilvl w:val="0"/>
           <w:numId w:val="7"/>
@@ -2929,7 +2929,7 @@
     </w:p>
     <w:p>
       <w:pPr>
-        <w:pStyle w:val="ListParagraph"/>
+        <w:pStyle w:val="Prrafodelista"/>
         <w:numPr>
           <w:ilvl w:val="0"/>
           <w:numId w:val="7"/>
@@ -2950,7 +2950,7 @@
     </w:p>
     <w:p>
       <w:pPr>
-        <w:pStyle w:val="ListParagraph"/>
+        <w:pStyle w:val="Prrafodelista"/>
         <w:numPr>
           <w:ilvl w:val="0"/>
           <w:numId w:val="7"/>
@@ -2971,7 +2971,7 @@
     </w:p>
     <w:p>
       <w:pPr>
-        <w:pStyle w:val="ListParagraph"/>
+        <w:pStyle w:val="Prrafodelista"/>
         <w:numPr>
           <w:ilvl w:val="0"/>
           <w:numId w:val="7"/>
@@ -2992,7 +2992,7 @@
     </w:p>
     <w:p>
       <w:pPr>
-        <w:pStyle w:val="ListParagraph"/>
+        <w:pStyle w:val="Prrafodelista"/>
         <w:numPr>
           <w:ilvl w:val="0"/>
           <w:numId w:val="7"/>
@@ -3013,7 +3013,7 @@
     </w:p>
     <w:p>
       <w:pPr>
-        <w:pStyle w:val="ListParagraph"/>
+        <w:pStyle w:val="Prrafodelista"/>
         <w:ind w:left="360"/>
         <w:jc w:val="both"/>
         <w:rPr>
@@ -3159,7 +3159,7 @@
     </w:p>
     <w:p>
       <w:pPr>
-        <w:pStyle w:val="ListParagraph"/>
+        <w:pStyle w:val="Prrafodelista"/>
         <w:numPr>
           <w:ilvl w:val="1"/>
           <w:numId w:val="3"/>
@@ -3349,7 +3349,7 @@
     </w:p>
     <w:p>
       <w:pPr>
-        <w:pStyle w:val="ListParagraph"/>
+        <w:pStyle w:val="Prrafodelista"/>
         <w:ind w:left="360"/>
         <w:jc w:val="both"/>
         <w:rPr>
@@ -3360,7 +3360,7 @@
     </w:p>
     <w:p>
       <w:pPr>
-        <w:pStyle w:val="ListParagraph"/>
+        <w:pStyle w:val="Prrafodelista"/>
         <w:ind w:left="360"/>
         <w:jc w:val="both"/>
         <w:rPr>
@@ -3371,7 +3371,7 @@
     </w:p>
     <w:p>
       <w:pPr>
-        <w:pStyle w:val="ListParagraph"/>
+        <w:pStyle w:val="Prrafodelista"/>
         <w:ind w:left="360"/>
         <w:jc w:val="both"/>
         <w:rPr>
@@ -3382,7 +3382,7 @@
     </w:p>
     <w:p>
       <w:pPr>
-        <w:pStyle w:val="ListParagraph"/>
+        <w:pStyle w:val="Prrafodelista"/>
         <w:ind w:left="360"/>
         <w:jc w:val="both"/>
         <w:rPr>
@@ -3393,7 +3393,7 @@
     </w:p>
     <w:p>
       <w:pPr>
-        <w:pStyle w:val="ListParagraph"/>
+        <w:pStyle w:val="Prrafodelista"/>
         <w:ind w:left="360"/>
         <w:jc w:val="both"/>
         <w:rPr>
@@ -3404,7 +3404,7 @@
     </w:p>
     <w:p>
       <w:pPr>
-        <w:pStyle w:val="ListParagraph"/>
+        <w:pStyle w:val="Prrafodelista"/>
         <w:ind w:left="360"/>
         <w:jc w:val="both"/>
         <w:rPr>
@@ -3415,7 +3415,7 @@
     </w:p>
     <w:p>
       <w:pPr>
-        <w:pStyle w:val="ListParagraph"/>
+        <w:pStyle w:val="Prrafodelista"/>
         <w:ind w:left="360"/>
         <w:jc w:val="both"/>
         <w:rPr>
@@ -3426,7 +3426,7 @@
     </w:p>
     <w:p>
       <w:pPr>
-        <w:pStyle w:val="ListParagraph"/>
+        <w:pStyle w:val="Prrafodelista"/>
         <w:numPr>
           <w:ilvl w:val="1"/>
           <w:numId w:val="3"/>
@@ -6962,7 +6962,7 @@
     </w:p>
     <w:p>
       <w:pPr>
-        <w:pStyle w:val="ListParagraph"/>
+        <w:pStyle w:val="Prrafodelista"/>
         <w:numPr>
           <w:ilvl w:val="0"/>
           <w:numId w:val="3"/>
@@ -13551,7 +13551,7 @@
     </w:p>
     <w:p>
       <w:pPr>
-        <w:pStyle w:val="ListParagraph"/>
+        <w:pStyle w:val="Prrafodelista"/>
         <w:numPr>
           <w:ilvl w:val="1"/>
           <w:numId w:val="3"/>
@@ -13600,7 +13600,7 @@
     </w:p>
     <w:p>
       <w:pPr>
-        <w:pStyle w:val="ListParagraph"/>
+        <w:pStyle w:val="Prrafodelista"/>
         <w:ind w:left="360"/>
         <w:jc w:val="both"/>
         <w:rPr>
@@ -13916,7 +13916,7 @@
           </w:tcPr>
           <w:p>
             <w:pPr>
-              <w:pStyle w:val="Header"/>
+              <w:pStyle w:val="Encabezado"/>
               <w:tabs>
                 <w:tab w:val="clear" w:pos="4419"/>
                 <w:tab w:val="clear" w:pos="8838"/>
@@ -13978,7 +13978,7 @@
           </w:p>
           <w:p>
             <w:pPr>
-              <w:pStyle w:val="Header"/>
+              <w:pStyle w:val="Encabezado"/>
               <w:tabs>
                 <w:tab w:val="clear" w:pos="4419"/>
                 <w:tab w:val="clear" w:pos="8838"/>
@@ -14504,7 +14504,7 @@
     </w:p>
     <w:p>
       <w:pPr>
-        <w:pStyle w:val="ListParagraph"/>
+        <w:pStyle w:val="Prrafodelista"/>
         <w:numPr>
           <w:ilvl w:val="1"/>
           <w:numId w:val="3"/>
@@ -14550,7 +14550,7 @@
     </w:p>
     <w:p>
       <w:pPr>
-        <w:pStyle w:val="ListParagraph"/>
+        <w:pStyle w:val="Prrafodelista"/>
         <w:numPr>
           <w:ilvl w:val="2"/>
           <w:numId w:val="3"/>
@@ -14592,7 +14592,7 @@
     </w:p>
     <w:tbl>
       <w:tblPr>
-        <w:tblStyle w:val="TableGrid"/>
+        <w:tblStyle w:val="Tablaconcuadrcula"/>
         <w:tblW w:w="5437" w:type="dxa"/>
         <w:tblLook w:val="04A0" w:firstRow="1" w:lastRow="0" w:firstColumn="1" w:lastColumn="0" w:noHBand="0" w:noVBand="1"/>
       </w:tblPr>
@@ -14765,7 +14765,7 @@
     <w:p/>
     <w:tbl>
       <w:tblPr>
-        <w:tblStyle w:val="TableGrid"/>
+        <w:tblStyle w:val="Tablaconcuadrcula"/>
         <w:tblW w:w="0" w:type="auto"/>
         <w:tblLook w:val="04A0" w:firstRow="1" w:lastRow="0" w:firstColumn="1" w:lastColumn="0" w:noHBand="0" w:noVBand="1"/>
       </w:tblPr>
@@ -14878,7 +14878,7 @@
           </w:tcPr>
           <w:p>
             <w:pPr>
-              <w:pStyle w:val="ListParagraph"/>
+              <w:pStyle w:val="Prrafodelista"/>
               <w:numPr>
                 <w:ilvl w:val="0"/>
                 <w:numId w:val="9"/>
@@ -14907,7 +14907,7 @@
           </w:tcPr>
           <w:p>
             <w:pPr>
-              <w:pStyle w:val="ListParagraph"/>
+              <w:pStyle w:val="Prrafodelista"/>
               <w:numPr>
                 <w:ilvl w:val="0"/>
                 <w:numId w:val="9"/>
@@ -14919,7 +14919,7 @@
           </w:p>
           <w:p>
             <w:pPr>
-              <w:pStyle w:val="ListParagraph"/>
+              <w:pStyle w:val="Prrafodelista"/>
               <w:numPr>
                 <w:ilvl w:val="0"/>
                 <w:numId w:val="9"/>
@@ -14931,7 +14931,7 @@
           </w:p>
           <w:p>
             <w:pPr>
-              <w:pStyle w:val="ListParagraph"/>
+              <w:pStyle w:val="Prrafodelista"/>
               <w:numPr>
                 <w:ilvl w:val="0"/>
                 <w:numId w:val="9"/>
@@ -14943,7 +14943,7 @@
           </w:p>
           <w:p>
             <w:pPr>
-              <w:pStyle w:val="ListParagraph"/>
+              <w:pStyle w:val="Prrafodelista"/>
               <w:numPr>
                 <w:ilvl w:val="0"/>
                 <w:numId w:val="9"/>
@@ -14957,6 +14957,217 @@
               <w:t>item</w:t>
             </w:r>
             <w:proofErr w:type="spellEnd"/>
+          </w:p>
+        </w:tc>
+      </w:tr>
+    </w:tbl>
+    <w:p>
+      <w:pPr>
+        <w:jc w:val="both"/>
+        <w:rPr>
+          <w:b/>
+          <w:sz w:val="24"/>
+          <w:szCs w:val="24"/>
+        </w:rPr>
+      </w:pPr>
+    </w:p>
+    <w:tbl>
+      <w:tblPr>
+        <w:tblStyle w:val="Tablaconcuadrcula"/>
+        <w:tblW w:w="0" w:type="auto"/>
+        <w:tblLook w:val="04A0" w:firstRow="1" w:lastRow="0" w:firstColumn="1" w:lastColumn="0" w:noHBand="0" w:noVBand="1"/>
+      </w:tblPr>
+      <w:tblGrid>
+        <w:gridCol w:w="1098"/>
+        <w:gridCol w:w="4320"/>
+      </w:tblGrid>
+      <w:tr>
+        <w:tc>
+          <w:tcPr>
+            <w:tcW w:w="1098" w:type="dxa"/>
+          </w:tcPr>
+          <w:p>
+            <w:r>
+              <w:t>ID</w:t>
+            </w:r>
+          </w:p>
+        </w:tc>
+        <w:tc>
+          <w:tcPr>
+            <w:tcW w:w="4320" w:type="dxa"/>
+          </w:tcPr>
+          <w:p>
+            <w:r>
+              <w:t>RC-003</w:t>
+            </w:r>
+          </w:p>
+        </w:tc>
+      </w:tr>
+      <w:tr>
+        <w:tc>
+          <w:tcPr>
+            <w:tcW w:w="1098" w:type="dxa"/>
+          </w:tcPr>
+          <w:p>
+            <w:r>
+              <w:t>Autor</w:t>
+            </w:r>
+          </w:p>
+        </w:tc>
+        <w:tc>
+          <w:tcPr>
+            <w:tcW w:w="4320" w:type="dxa"/>
+          </w:tcPr>
+          <w:p>
+            <w:r>
+              <w:t xml:space="preserve">Giovanni </w:t>
+            </w:r>
+            <w:proofErr w:type="spellStart"/>
+            <w:r>
+              <w:t>Ascarza</w:t>
+            </w:r>
+            <w:proofErr w:type="spellEnd"/>
+          </w:p>
+        </w:tc>
+      </w:tr>
+      <w:tr>
+        <w:tc>
+          <w:tcPr>
+            <w:tcW w:w="1098" w:type="dxa"/>
+          </w:tcPr>
+          <w:p>
+            <w:r>
+              <w:t>Titulo</w:t>
+            </w:r>
+          </w:p>
+        </w:tc>
+        <w:tc>
+          <w:tcPr>
+            <w:tcW w:w="4320" w:type="dxa"/>
+          </w:tcPr>
+          <w:p>
+            <w:r>
+              <w:t>Documentación de avances</w:t>
+            </w:r>
+          </w:p>
+        </w:tc>
+      </w:tr>
+      <w:tr>
+        <w:tc>
+          <w:tcPr>
+            <w:tcW w:w="1098" w:type="dxa"/>
+          </w:tcPr>
+          <w:p>
+            <w:r>
+              <w:t>Propósito</w:t>
+            </w:r>
+          </w:p>
+        </w:tc>
+        <w:tc>
+          <w:tcPr>
+            <w:tcW w:w="4320" w:type="dxa"/>
+          </w:tcPr>
+          <w:p>
+            <w:r>
+              <w:t>Conforme se avance, los documentos de gestión y desarrollo se irán actualizando.</w:t>
+            </w:r>
+          </w:p>
+        </w:tc>
+      </w:tr>
+      <w:tr>
+        <w:tc>
+          <w:tcPr>
+            <w:tcW w:w="1098" w:type="dxa"/>
+          </w:tcPr>
+          <w:p>
+            <w:r>
+              <w:t>Entradas</w:t>
+            </w:r>
+          </w:p>
+        </w:tc>
+        <w:tc>
+          <w:tcPr>
+            <w:tcW w:w="4320" w:type="dxa"/>
+          </w:tcPr>
+          <w:p>
+            <w:pPr>
+              <w:pStyle w:val="Prrafodelista"/>
+              <w:numPr>
+                <w:ilvl w:val="0"/>
+                <w:numId w:val="9"/>
+              </w:numPr>
+            </w:pPr>
+            <w:r>
+              <w:t>Id documento del proyecto</w:t>
+            </w:r>
+          </w:p>
+        </w:tc>
+      </w:tr>
+      <w:tr>
+        <w:tc>
+          <w:tcPr>
+            <w:tcW w:w="1098" w:type="dxa"/>
+          </w:tcPr>
+          <w:p>
+            <w:r>
+              <w:t>Salidas</w:t>
+            </w:r>
+          </w:p>
+        </w:tc>
+        <w:tc>
+          <w:tcPr>
+            <w:tcW w:w="4320" w:type="dxa"/>
+          </w:tcPr>
+          <w:p>
+            <w:pPr>
+              <w:pStyle w:val="Prrafodelista"/>
+              <w:numPr>
+                <w:ilvl w:val="0"/>
+                <w:numId w:val="9"/>
+              </w:numPr>
+            </w:pPr>
+            <w:r>
+              <w:t>Fecha de actualización del proyecto</w:t>
+            </w:r>
+          </w:p>
+          <w:p>
+            <w:pPr>
+              <w:pStyle w:val="Prrafodelista"/>
+              <w:numPr>
+                <w:ilvl w:val="0"/>
+                <w:numId w:val="9"/>
+              </w:numPr>
+            </w:pPr>
+            <w:r>
+              <w:t>Código del documento</w:t>
+            </w:r>
+          </w:p>
+          <w:p>
+            <w:pPr>
+              <w:pStyle w:val="Prrafodelista"/>
+              <w:numPr>
+                <w:ilvl w:val="0"/>
+                <w:numId w:val="9"/>
+              </w:numPr>
+            </w:pPr>
+            <w:r>
+              <w:t>Descripción del documento</w:t>
+            </w:r>
+          </w:p>
+          <w:p>
+            <w:pPr>
+              <w:pStyle w:val="Prrafodelista"/>
+              <w:numPr>
+                <w:ilvl w:val="0"/>
+                <w:numId w:val="9"/>
+              </w:numPr>
+            </w:pPr>
+            <w:r>
+              <w:t xml:space="preserve">Autor de la última Modificación del </w:t>
+            </w:r>
+            <w:r>
+              <w:t>documento</w:t>
+            </w:r>
           </w:p>
         </w:tc>
       </w:tr>
@@ -14991,7 +15202,7 @@
     <w:p/>
     <w:p>
       <w:pPr>
-        <w:pStyle w:val="ListParagraph"/>
+        <w:pStyle w:val="Prrafodelista"/>
         <w:numPr>
           <w:ilvl w:val="2"/>
           <w:numId w:val="3"/>
@@ -15004,14 +15215,13 @@
         <w:rPr>
           <w:b/>
         </w:rPr>
-        <w:lastRenderedPageBreak/>
         <w:t>Definición de Reportes para el Desarrollador</w:t>
       </w:r>
     </w:p>
     <w:p/>
     <w:tbl>
       <w:tblPr>
-        <w:tblStyle w:val="TableGrid"/>
+        <w:tblStyle w:val="Tablaconcuadrcula"/>
         <w:tblW w:w="0" w:type="auto"/>
         <w:tblLook w:val="04A0" w:firstRow="1" w:lastRow="0" w:firstColumn="1" w:lastColumn="0" w:noHBand="0" w:noVBand="1"/>
       </w:tblPr>
@@ -15173,7 +15383,7 @@
     <w:p/>
     <w:tbl>
       <w:tblPr>
-        <w:tblStyle w:val="TableGrid"/>
+        <w:tblStyle w:val="Tablaconcuadrcula"/>
         <w:tblW w:w="0" w:type="auto"/>
         <w:tblLook w:val="04A0" w:firstRow="1" w:lastRow="0" w:firstColumn="1" w:lastColumn="0" w:noHBand="0" w:noVBand="1"/>
       </w:tblPr>
@@ -15286,7 +15496,7 @@
           </w:tcPr>
           <w:p>
             <w:pPr>
-              <w:pStyle w:val="ListParagraph"/>
+              <w:pStyle w:val="Prrafodelista"/>
               <w:numPr>
                 <w:ilvl w:val="0"/>
                 <w:numId w:val="10"/>
@@ -15298,7 +15508,7 @@
           </w:p>
           <w:p>
             <w:pPr>
-              <w:pStyle w:val="ListParagraph"/>
+              <w:pStyle w:val="Prrafodelista"/>
               <w:numPr>
                 <w:ilvl w:val="0"/>
                 <w:numId w:val="10"/>
@@ -15310,7 +15520,7 @@
           </w:p>
           <w:p>
             <w:pPr>
-              <w:pStyle w:val="ListParagraph"/>
+              <w:pStyle w:val="Prrafodelista"/>
               <w:numPr>
                 <w:ilvl w:val="0"/>
                 <w:numId w:val="10"/>
@@ -15339,7 +15549,7 @@
           </w:tcPr>
           <w:p>
             <w:pPr>
-              <w:pStyle w:val="ListParagraph"/>
+              <w:pStyle w:val="Prrafodelista"/>
               <w:numPr>
                 <w:ilvl w:val="0"/>
                 <w:numId w:val="11"/>
@@ -15351,7 +15561,7 @@
           </w:p>
           <w:p>
             <w:pPr>
-              <w:pStyle w:val="ListParagraph"/>
+              <w:pStyle w:val="Prrafodelista"/>
               <w:numPr>
                 <w:ilvl w:val="0"/>
                 <w:numId w:val="11"/>
@@ -15363,7 +15573,7 @@
           </w:p>
           <w:p>
             <w:pPr>
-              <w:pStyle w:val="ListParagraph"/>
+              <w:pStyle w:val="Prrafodelista"/>
               <w:numPr>
                 <w:ilvl w:val="0"/>
                 <w:numId w:val="11"/>
@@ -15375,7 +15585,7 @@
           </w:p>
           <w:p>
             <w:pPr>
-              <w:pStyle w:val="ListParagraph"/>
+              <w:pStyle w:val="Prrafodelista"/>
               <w:numPr>
                 <w:ilvl w:val="0"/>
                 <w:numId w:val="11"/>
@@ -15387,7 +15597,7 @@
           </w:p>
           <w:p>
             <w:pPr>
-              <w:pStyle w:val="ListParagraph"/>
+              <w:pStyle w:val="Prrafodelista"/>
               <w:numPr>
                 <w:ilvl w:val="0"/>
                 <w:numId w:val="11"/>
@@ -15399,13 +15609,14 @@
           </w:p>
           <w:p>
             <w:pPr>
-              <w:pStyle w:val="ListParagraph"/>
+              <w:pStyle w:val="Prrafodelista"/>
               <w:numPr>
                 <w:ilvl w:val="0"/>
                 <w:numId w:val="11"/>
               </w:numPr>
             </w:pPr>
             <w:r>
+              <w:lastRenderedPageBreak/>
               <w:t>Fecha de Modificación</w:t>
             </w:r>
           </w:p>
@@ -15415,7 +15626,7 @@
     <w:p/>
     <w:p>
       <w:pPr>
-        <w:pStyle w:val="ListParagraph"/>
+        <w:pStyle w:val="Prrafodelista"/>
         <w:numPr>
           <w:ilvl w:val="1"/>
           <w:numId w:val="3"/>
@@ -15433,7 +15644,7 @@
     </w:p>
     <w:p>
       <w:pPr>
-        <w:pStyle w:val="ListParagraph"/>
+        <w:pStyle w:val="Prrafodelista"/>
         <w:ind w:left="360"/>
         <w:rPr>
           <w:b/>
@@ -15442,7 +15653,7 @@
     </w:p>
     <w:p>
       <w:pPr>
-        <w:pStyle w:val="ListParagraph"/>
+        <w:pStyle w:val="Prrafodelista"/>
         <w:ind w:left="0"/>
       </w:pPr>
       <w:r>
@@ -15452,7 +15663,7 @@
     <w:p/>
     <w:p>
       <w:pPr>
-        <w:pStyle w:val="ListParagraph"/>
+        <w:pStyle w:val="Prrafodelista"/>
         <w:numPr>
           <w:ilvl w:val="2"/>
           <w:numId w:val="3"/>
@@ -15471,7 +15682,7 @@
     <w:p/>
     <w:tbl>
       <w:tblPr>
-        <w:tblStyle w:val="TableGrid"/>
+        <w:tblStyle w:val="Tablaconcuadrcula"/>
         <w:tblW w:w="6361" w:type="dxa"/>
         <w:tblLook w:val="04A0" w:firstRow="1" w:lastRow="0" w:firstColumn="1" w:lastColumn="0" w:noHBand="0" w:noVBand="1"/>
       </w:tblPr>
@@ -15508,7 +15719,6 @@
           </w:tcPr>
           <w:p>
             <w:r>
-              <w:lastRenderedPageBreak/>
               <w:t>Autor</w:t>
             </w:r>
           </w:p>
@@ -15634,7 +15844,7 @@
     <w:p/>
     <w:tbl>
       <w:tblPr>
-        <w:tblStyle w:val="TableGrid"/>
+        <w:tblStyle w:val="Tablaconcuadrcula"/>
         <w:tblW w:w="0" w:type="auto"/>
         <w:tblLook w:val="04A0" w:firstRow="1" w:lastRow="0" w:firstColumn="1" w:lastColumn="0" w:noHBand="0" w:noVBand="1"/>
       </w:tblPr>
@@ -15769,7 +15979,7 @@
           </w:tcPr>
           <w:p>
             <w:pPr>
-              <w:pStyle w:val="ListParagraph"/>
+              <w:pStyle w:val="Prrafodelista"/>
               <w:numPr>
                 <w:ilvl w:val="0"/>
                 <w:numId w:val="12"/>
@@ -15781,7 +15991,7 @@
           </w:p>
           <w:p>
             <w:pPr>
-              <w:pStyle w:val="ListParagraph"/>
+              <w:pStyle w:val="Prrafodelista"/>
               <w:numPr>
                 <w:ilvl w:val="0"/>
                 <w:numId w:val="12"/>
@@ -15793,7 +16003,7 @@
           </w:p>
           <w:p>
             <w:pPr>
-              <w:pStyle w:val="ListParagraph"/>
+              <w:pStyle w:val="Prrafodelista"/>
               <w:numPr>
                 <w:ilvl w:val="0"/>
                 <w:numId w:val="12"/>
@@ -15822,7 +16032,7 @@
           </w:tcPr>
           <w:p>
             <w:pPr>
-              <w:pStyle w:val="ListParagraph"/>
+              <w:pStyle w:val="Prrafodelista"/>
               <w:numPr>
                 <w:ilvl w:val="0"/>
                 <w:numId w:val="13"/>
@@ -15834,7 +16044,7 @@
           </w:p>
           <w:p>
             <w:pPr>
-              <w:pStyle w:val="ListParagraph"/>
+              <w:pStyle w:val="Prrafodelista"/>
               <w:numPr>
                 <w:ilvl w:val="0"/>
                 <w:numId w:val="13"/>
@@ -15846,7 +16056,7 @@
           </w:p>
           <w:p>
             <w:pPr>
-              <w:pStyle w:val="ListParagraph"/>
+              <w:pStyle w:val="Prrafodelista"/>
               <w:numPr>
                 <w:ilvl w:val="0"/>
                 <w:numId w:val="13"/>
@@ -15858,7 +16068,7 @@
           </w:p>
           <w:p>
             <w:pPr>
-              <w:pStyle w:val="ListParagraph"/>
+              <w:pStyle w:val="Prrafodelista"/>
               <w:numPr>
                 <w:ilvl w:val="0"/>
                 <w:numId w:val="13"/>
@@ -15870,7 +16080,7 @@
           </w:p>
           <w:p>
             <w:pPr>
-              <w:pStyle w:val="ListParagraph"/>
+              <w:pStyle w:val="Prrafodelista"/>
               <w:numPr>
                 <w:ilvl w:val="0"/>
                 <w:numId w:val="13"/>
@@ -15882,7 +16092,7 @@
           </w:p>
           <w:p>
             <w:pPr>
-              <w:pStyle w:val="ListParagraph"/>
+              <w:pStyle w:val="Prrafodelista"/>
               <w:numPr>
                 <w:ilvl w:val="0"/>
                 <w:numId w:val="13"/>
@@ -15894,7 +16104,7 @@
           </w:p>
           <w:p>
             <w:pPr>
-              <w:pStyle w:val="ListParagraph"/>
+              <w:pStyle w:val="Prrafodelista"/>
               <w:numPr>
                 <w:ilvl w:val="0"/>
                 <w:numId w:val="13"/>
@@ -15911,7 +16121,7 @@
     <w:p/>
     <w:tbl>
       <w:tblPr>
-        <w:tblStyle w:val="TableGrid"/>
+        <w:tblStyle w:val="Tablaconcuadrcula"/>
         <w:tblW w:w="0" w:type="auto"/>
         <w:tblLook w:val="04A0" w:firstRow="1" w:lastRow="0" w:firstColumn="1" w:lastColumn="0" w:noHBand="0" w:noVBand="1"/>
       </w:tblPr>
@@ -16046,7 +16256,7 @@
           </w:tcPr>
           <w:p>
             <w:pPr>
-              <w:pStyle w:val="ListParagraph"/>
+              <w:pStyle w:val="Prrafodelista"/>
               <w:numPr>
                 <w:ilvl w:val="0"/>
                 <w:numId w:val="16"/>
@@ -16058,7 +16268,7 @@
           </w:p>
           <w:p>
             <w:pPr>
-              <w:pStyle w:val="ListParagraph"/>
+              <w:pStyle w:val="Prrafodelista"/>
               <w:numPr>
                 <w:ilvl w:val="0"/>
                 <w:numId w:val="16"/>
@@ -16070,7 +16280,7 @@
           </w:p>
           <w:p>
             <w:pPr>
-              <w:pStyle w:val="ListParagraph"/>
+              <w:pStyle w:val="Prrafodelista"/>
               <w:numPr>
                 <w:ilvl w:val="0"/>
                 <w:numId w:val="16"/>
@@ -16099,7 +16309,7 @@
           </w:tcPr>
           <w:p>
             <w:pPr>
-              <w:pStyle w:val="ListParagraph"/>
+              <w:pStyle w:val="Prrafodelista"/>
               <w:numPr>
                 <w:ilvl w:val="0"/>
                 <w:numId w:val="17"/>
@@ -16111,20 +16321,19 @@
           </w:p>
           <w:p>
             <w:pPr>
-              <w:pStyle w:val="ListParagraph"/>
+              <w:pStyle w:val="Prrafodelista"/>
               <w:numPr>
                 <w:ilvl w:val="0"/>
                 <w:numId w:val="17"/>
               </w:numPr>
             </w:pPr>
             <w:r>
-              <w:lastRenderedPageBreak/>
               <w:t>Prioridad Asignada</w:t>
             </w:r>
           </w:p>
           <w:p>
             <w:pPr>
-              <w:pStyle w:val="ListParagraph"/>
+              <w:pStyle w:val="Prrafodelista"/>
               <w:numPr>
                 <w:ilvl w:val="0"/>
                 <w:numId w:val="17"/>
@@ -16136,7 +16345,7 @@
           </w:p>
           <w:p>
             <w:pPr>
-              <w:pStyle w:val="ListParagraph"/>
+              <w:pStyle w:val="Prrafodelista"/>
               <w:numPr>
                 <w:ilvl w:val="0"/>
                 <w:numId w:val="17"/>
@@ -16148,7 +16357,7 @@
           </w:p>
           <w:p>
             <w:pPr>
-              <w:pStyle w:val="ListParagraph"/>
+              <w:pStyle w:val="Prrafodelista"/>
               <w:numPr>
                 <w:ilvl w:val="0"/>
                 <w:numId w:val="17"/>
@@ -16160,7 +16369,7 @@
           </w:p>
           <w:p>
             <w:pPr>
-              <w:pStyle w:val="ListParagraph"/>
+              <w:pStyle w:val="Prrafodelista"/>
               <w:numPr>
                 <w:ilvl w:val="0"/>
                 <w:numId w:val="17"/>
@@ -16172,7 +16381,7 @@
           </w:p>
           <w:p>
             <w:pPr>
-              <w:pStyle w:val="ListParagraph"/>
+              <w:pStyle w:val="Prrafodelista"/>
               <w:numPr>
                 <w:ilvl w:val="0"/>
                 <w:numId w:val="17"/>
@@ -16186,9 +16395,298 @@
       </w:tr>
     </w:tbl>
     <w:p/>
+    <w:tbl>
+      <w:tblPr>
+        <w:tblStyle w:val="Tablaconcuadrcula"/>
+        <w:tblW w:w="0" w:type="auto"/>
+        <w:tblLook w:val="04A0" w:firstRow="1" w:lastRow="0" w:firstColumn="1" w:lastColumn="0" w:noHBand="0" w:noVBand="1"/>
+      </w:tblPr>
+      <w:tblGrid>
+        <w:gridCol w:w="2088"/>
+        <w:gridCol w:w="4320"/>
+      </w:tblGrid>
+      <w:tr>
+        <w:tc>
+          <w:tcPr>
+            <w:tcW w:w="2088" w:type="dxa"/>
+          </w:tcPr>
+          <w:p>
+            <w:r>
+              <w:t>ID</w:t>
+            </w:r>
+          </w:p>
+        </w:tc>
+        <w:tc>
+          <w:tcPr>
+            <w:tcW w:w="4320" w:type="dxa"/>
+          </w:tcPr>
+          <w:p>
+            <w:r>
+              <w:t>RAC-004</w:t>
+            </w:r>
+          </w:p>
+        </w:tc>
+      </w:tr>
+      <w:tr>
+        <w:tc>
+          <w:tcPr>
+            <w:tcW w:w="2088" w:type="dxa"/>
+          </w:tcPr>
+          <w:p>
+            <w:r>
+              <w:t>Tipo de Reporte</w:t>
+            </w:r>
+          </w:p>
+        </w:tc>
+        <w:tc>
+          <w:tcPr>
+            <w:tcW w:w="4320" w:type="dxa"/>
+          </w:tcPr>
+          <w:p>
+            <w:r>
+              <w:t>Auditoría de la configuración</w:t>
+            </w:r>
+          </w:p>
+        </w:tc>
+      </w:tr>
+      <w:tr>
+        <w:tc>
+          <w:tcPr>
+            <w:tcW w:w="2088" w:type="dxa"/>
+          </w:tcPr>
+          <w:p>
+            <w:r>
+              <w:t>Autor</w:t>
+            </w:r>
+          </w:p>
+        </w:tc>
+        <w:tc>
+          <w:tcPr>
+            <w:tcW w:w="4320" w:type="dxa"/>
+          </w:tcPr>
+          <w:p>
+            <w:r>
+              <w:t xml:space="preserve">Giovanni </w:t>
+            </w:r>
+            <w:proofErr w:type="spellStart"/>
+            <w:r>
+              <w:t>Ascarza</w:t>
+            </w:r>
+            <w:proofErr w:type="spellEnd"/>
+          </w:p>
+        </w:tc>
+      </w:tr>
+      <w:tr>
+        <w:tc>
+          <w:tcPr>
+            <w:tcW w:w="2088" w:type="dxa"/>
+          </w:tcPr>
+          <w:p>
+            <w:r>
+              <w:t>Título</w:t>
+            </w:r>
+          </w:p>
+        </w:tc>
+        <w:tc>
+          <w:tcPr>
+            <w:tcW w:w="4320" w:type="dxa"/>
+          </w:tcPr>
+          <w:p>
+            <w:r>
+              <w:t xml:space="preserve">Lista de </w:t>
+            </w:r>
+            <w:r>
+              <w:t>fuentes modificadas del sistema para cada funcionalidad.</w:t>
+            </w:r>
+          </w:p>
+        </w:tc>
+      </w:tr>
+      <w:tr>
+        <w:tc>
+          <w:tcPr>
+            <w:tcW w:w="2088" w:type="dxa"/>
+          </w:tcPr>
+          <w:p>
+            <w:r>
+              <w:t>Propósito</w:t>
+            </w:r>
+          </w:p>
+        </w:tc>
+        <w:tc>
+          <w:tcPr>
+            <w:tcW w:w="4320" w:type="dxa"/>
+          </w:tcPr>
+          <w:p>
+            <w:r>
+              <w:t xml:space="preserve">Tener una relación de </w:t>
+            </w:r>
+            <w:r>
+              <w:t>las fuentes del sistema para cuando se requiera realizar seguimiento en u na funcionalidad determinada.</w:t>
+            </w:r>
+          </w:p>
+        </w:tc>
+      </w:tr>
+      <w:tr>
+        <w:tc>
+          <w:tcPr>
+            <w:tcW w:w="2088" w:type="dxa"/>
+          </w:tcPr>
+          <w:p>
+            <w:r>
+              <w:t>Entradas</w:t>
+            </w:r>
+          </w:p>
+        </w:tc>
+        <w:tc>
+          <w:tcPr>
+            <w:tcW w:w="4320" w:type="dxa"/>
+          </w:tcPr>
+          <w:p>
+            <w:pPr>
+              <w:pStyle w:val="Prrafodelista"/>
+              <w:numPr>
+                <w:ilvl w:val="0"/>
+                <w:numId w:val="12"/>
+              </w:numPr>
+            </w:pPr>
+            <w:r>
+              <w:t>Id del Sistema</w:t>
+            </w:r>
+          </w:p>
+          <w:p>
+            <w:pPr>
+              <w:pStyle w:val="Prrafodelista"/>
+              <w:numPr>
+                <w:ilvl w:val="0"/>
+                <w:numId w:val="12"/>
+              </w:numPr>
+            </w:pPr>
+            <w:r>
+              <w:t>Fecha Inicio</w:t>
+            </w:r>
+          </w:p>
+          <w:p>
+            <w:pPr>
+              <w:pStyle w:val="Prrafodelista"/>
+              <w:numPr>
+                <w:ilvl w:val="0"/>
+                <w:numId w:val="12"/>
+              </w:numPr>
+            </w:pPr>
+            <w:r>
+              <w:t>Fecha Fin</w:t>
+            </w:r>
+          </w:p>
+        </w:tc>
+      </w:tr>
+      <w:tr>
+        <w:tc>
+          <w:tcPr>
+            <w:tcW w:w="2088" w:type="dxa"/>
+          </w:tcPr>
+          <w:p>
+            <w:r>
+              <w:t>Salidas</w:t>
+            </w:r>
+          </w:p>
+        </w:tc>
+        <w:tc>
+          <w:tcPr>
+            <w:tcW w:w="4320" w:type="dxa"/>
+          </w:tcPr>
+          <w:p>
+            <w:pPr>
+              <w:pStyle w:val="Prrafodelista"/>
+              <w:numPr>
+                <w:ilvl w:val="0"/>
+                <w:numId w:val="13"/>
+              </w:numPr>
+            </w:pPr>
+            <w:r>
+              <w:t>Id del Sistema</w:t>
+            </w:r>
+          </w:p>
+          <w:p>
+            <w:pPr>
+              <w:pStyle w:val="Prrafodelista"/>
+              <w:numPr>
+                <w:ilvl w:val="0"/>
+                <w:numId w:val="13"/>
+              </w:numPr>
+            </w:pPr>
+            <w:r>
+              <w:t>Descripción del Sistema</w:t>
+            </w:r>
+          </w:p>
+          <w:p>
+            <w:pPr>
+              <w:pStyle w:val="Prrafodelista"/>
+              <w:numPr>
+                <w:ilvl w:val="0"/>
+                <w:numId w:val="13"/>
+              </w:numPr>
+            </w:pPr>
+            <w:r>
+              <w:t>Id del Ítem</w:t>
+            </w:r>
+          </w:p>
+          <w:p>
+            <w:pPr>
+              <w:pStyle w:val="Prrafodelista"/>
+              <w:numPr>
+                <w:ilvl w:val="0"/>
+                <w:numId w:val="13"/>
+              </w:numPr>
+            </w:pPr>
+            <w:r>
+              <w:t>Descripción del Ítem</w:t>
+            </w:r>
+          </w:p>
+          <w:p>
+            <w:pPr>
+              <w:pStyle w:val="Prrafodelista"/>
+              <w:numPr>
+                <w:ilvl w:val="0"/>
+                <w:numId w:val="13"/>
+              </w:numPr>
+            </w:pPr>
+            <w:r>
+              <w:t>Fecha de Actualización</w:t>
+            </w:r>
+          </w:p>
+          <w:p>
+            <w:pPr>
+              <w:pStyle w:val="Prrafodelista"/>
+              <w:numPr>
+                <w:ilvl w:val="0"/>
+                <w:numId w:val="13"/>
+              </w:numPr>
+            </w:pPr>
+            <w:r>
+              <w:t>Id del programador que ejecutó el cambio</w:t>
+            </w:r>
+          </w:p>
+          <w:p>
+            <w:pPr>
+              <w:pStyle w:val="Prrafodelista"/>
+              <w:numPr>
+                <w:ilvl w:val="0"/>
+                <w:numId w:val="13"/>
+              </w:numPr>
+            </w:pPr>
+            <w:r>
+              <w:t>Número de la solicitud de Cambio</w:t>
+            </w:r>
+            <w:bookmarkStart w:id="1" w:name="_GoBack"/>
+            <w:bookmarkEnd w:id="1"/>
+          </w:p>
+        </w:tc>
+      </w:tr>
+    </w:tbl>
+    <w:p/>
     <w:p>
       <w:pPr>
-        <w:pStyle w:val="ListParagraph"/>
+        <w:pStyle w:val="Prrafodelista"/>
         <w:numPr>
           <w:ilvl w:val="1"/>
           <w:numId w:val="3"/>
@@ -16215,7 +16713,7 @@
     </w:p>
     <w:p>
       <w:pPr>
-        <w:pStyle w:val="ListParagraph"/>
+        <w:pStyle w:val="Prrafodelista"/>
         <w:ind w:left="360"/>
         <w:jc w:val="both"/>
       </w:pPr>
@@ -16233,7 +16731,7 @@
     </w:p>
     <w:p>
       <w:pPr>
-        <w:pStyle w:val="ListParagraph"/>
+        <w:pStyle w:val="Prrafodelista"/>
         <w:numPr>
           <w:ilvl w:val="2"/>
           <w:numId w:val="3"/>
@@ -16247,12 +16745,13 @@
         <w:rPr>
           <w:b/>
         </w:rPr>
+        <w:lastRenderedPageBreak/>
         <w:t>Estructura de Liberación</w:t>
       </w:r>
     </w:p>
     <w:p>
       <w:pPr>
-        <w:pStyle w:val="ListParagraph"/>
+        <w:pStyle w:val="Prrafodelista"/>
         <w:jc w:val="both"/>
       </w:pPr>
       <w:r>
@@ -16261,7 +16760,7 @@
     </w:p>
     <w:p>
       <w:pPr>
-        <w:pStyle w:val="ListParagraph"/>
+        <w:pStyle w:val="Prrafodelista"/>
         <w:numPr>
           <w:ilvl w:val="0"/>
           <w:numId w:val="15"/>
@@ -16288,7 +16787,7 @@
     </w:p>
     <w:p>
       <w:pPr>
-        <w:pStyle w:val="ListParagraph"/>
+        <w:pStyle w:val="Prrafodelista"/>
         <w:numPr>
           <w:ilvl w:val="0"/>
           <w:numId w:val="15"/>
@@ -16310,21 +16809,19 @@
     </w:p>
     <w:p>
       <w:pPr>
-        <w:pStyle w:val="ListParagraph"/>
+        <w:pStyle w:val="Prrafodelista"/>
         <w:numPr>
           <w:ilvl w:val="0"/>
           <w:numId w:val="15"/>
         </w:numPr>
         <w:jc w:val="both"/>
       </w:pPr>
-      <w:proofErr w:type="gramStart"/>
       <w:r>
         <w:rPr>
           <w:b/>
         </w:rPr>
         <w:t>Recursos.-</w:t>
       </w:r>
-      <w:proofErr w:type="gramEnd"/>
       <w:r>
         <w:t xml:space="preserve"> Deberá contener los recursos estáticos tales como imágenes, </w:t>
       </w:r>
@@ -16364,7 +16861,7 @@
     </w:p>
     <w:p>
       <w:pPr>
-        <w:pStyle w:val="ListParagraph"/>
+        <w:pStyle w:val="Prrafodelista"/>
         <w:numPr>
           <w:ilvl w:val="0"/>
           <w:numId w:val="15"/>
@@ -16389,7 +16886,7 @@
     </w:p>
     <w:p>
       <w:pPr>
-        <w:pStyle w:val="ListParagraph"/>
+        <w:pStyle w:val="Prrafodelista"/>
         <w:numPr>
           <w:ilvl w:val="0"/>
           <w:numId w:val="15"/>
@@ -16447,15 +16944,13 @@
       <w:r>
         <w:t xml:space="preserve"> </w:t>
       </w:r>
-      <w:bookmarkStart w:id="1" w:name="_GoBack"/>
-      <w:bookmarkEnd w:id="1"/>
       <w:r>
         <w:t>etc.</w:t>
       </w:r>
     </w:p>
     <w:p>
       <w:pPr>
-        <w:pStyle w:val="ListParagraph"/>
+        <w:pStyle w:val="Prrafodelista"/>
         <w:numPr>
           <w:ilvl w:val="0"/>
           <w:numId w:val="15"/>
@@ -16483,7 +16978,7 @@
     </w:p>
     <w:p>
       <w:pPr>
-        <w:pStyle w:val="ListParagraph"/>
+        <w:pStyle w:val="Prrafodelista"/>
         <w:ind w:left="1440"/>
         <w:jc w:val="both"/>
         <w:rPr>
@@ -16493,7 +16988,7 @@
     </w:p>
     <w:p>
       <w:pPr>
-        <w:pStyle w:val="ListParagraph"/>
+        <w:pStyle w:val="Prrafodelista"/>
         <w:numPr>
           <w:ilvl w:val="2"/>
           <w:numId w:val="3"/>
@@ -16545,7 +17040,7 @@
 </file>
 
 <file path=word/numbering.xml><?xml version="1.0" encoding="utf-8"?>
-<w:numbering xmlns:wpc="http://schemas.microsoft.com/office/word/2010/wordprocessingCanvas" xmlns:cx="http://schemas.microsoft.com/office/drawing/2014/chartex" xmlns:cx1="http://schemas.microsoft.com/office/drawing/2015/9/8/chartex" xmlns:mc="http://schemas.openxmlformats.org/markup-compatibility/2006" xmlns:o="urn:schemas-microsoft-com:office:office" xmlns:r="http://schemas.openxmlformats.org/officeDocument/2006/relationships" xmlns:m="http://schemas.openxmlformats.org/officeDocument/2006/math" xmlns:v="urn:schemas-microsoft-com:vml" xmlns:wp14="http://schemas.microsoft.com/office/word/2010/wordprocessingDrawing" xmlns:wp="http://schemas.openxmlformats.org/drawingml/2006/wordprocessingDrawing" xmlns:w10="urn:schemas-microsoft-com:office:word" xmlns:w="http://schemas.openxmlformats.org/wordprocessingml/2006/main" xmlns:w14="http://schemas.microsoft.com/office/word/2010/wordml" xmlns:w15="http://schemas.microsoft.com/office/word/2012/wordml" xmlns:w16se="http://schemas.microsoft.com/office/word/2015/wordml/symex" xmlns:wpg="http://schemas.microsoft.com/office/word/2010/wordprocessingGroup" xmlns:wpi="http://schemas.microsoft.com/office/word/2010/wordprocessingInk" xmlns:wne="http://schemas.microsoft.com/office/word/2006/wordml" xmlns:wps="http://schemas.microsoft.com/office/word/2010/wordprocessingShape" mc:Ignorable="w14 w15 w16se wp14">
+<w:numbering xmlns:wpc="http://schemas.microsoft.com/office/word/2010/wordprocessingCanvas" xmlns:mc="http://schemas.openxmlformats.org/markup-compatibility/2006" xmlns:o="urn:schemas-microsoft-com:office:office" xmlns:r="http://schemas.openxmlformats.org/officeDocument/2006/relationships" xmlns:m="http://schemas.openxmlformats.org/officeDocument/2006/math" xmlns:v="urn:schemas-microsoft-com:vml" xmlns:wp14="http://schemas.microsoft.com/office/word/2010/wordprocessingDrawing" xmlns:wp="http://schemas.openxmlformats.org/drawingml/2006/wordprocessingDrawing" xmlns:w10="urn:schemas-microsoft-com:office:word" xmlns:w="http://schemas.openxmlformats.org/wordprocessingml/2006/main" xmlns:w14="http://schemas.microsoft.com/office/word/2010/wordml" xmlns:w15="http://schemas.microsoft.com/office/word/2012/wordml" xmlns:wpg="http://schemas.microsoft.com/office/word/2010/wordprocessingGroup" xmlns:wpi="http://schemas.microsoft.com/office/word/2010/wordprocessingInk" xmlns:wne="http://schemas.microsoft.com/office/word/2006/wordml" xmlns:wps="http://schemas.microsoft.com/office/word/2010/wordprocessingShape" mc:Ignorable="w14 w15 wp14">
   <w:abstractNum w:abstractNumId="0" w15:restartNumberingAfterBreak="0">
     <w:nsid w:val="01A24FC1"/>
     <w:multiLevelType w:val="hybridMultilevel"/>
@@ -18476,7 +18971,7 @@
 </file>
 
 <file path=word/styles.xml><?xml version="1.0" encoding="utf-8"?>
-<w:styles xmlns:mc="http://schemas.openxmlformats.org/markup-compatibility/2006" xmlns:r="http://schemas.openxmlformats.org/officeDocument/2006/relationships" xmlns:w="http://schemas.openxmlformats.org/wordprocessingml/2006/main" xmlns:w14="http://schemas.microsoft.com/office/word/2010/wordml" xmlns:w15="http://schemas.microsoft.com/office/word/2012/wordml" xmlns:w16se="http://schemas.microsoft.com/office/word/2015/wordml/symex" mc:Ignorable="w14 w15 w16se">
+<w:styles xmlns:mc="http://schemas.openxmlformats.org/markup-compatibility/2006" xmlns:r="http://schemas.openxmlformats.org/officeDocument/2006/relationships" xmlns:w="http://schemas.openxmlformats.org/wordprocessingml/2006/main" xmlns:w14="http://schemas.microsoft.com/office/word/2010/wordml" xmlns:w15="http://schemas.microsoft.com/office/word/2012/wordml" mc:Ignorable="w14 w15">
   <w:docDefaults>
     <w:rPrDefault>
       <w:rPr>
@@ -18872,10 +19367,10 @@
       <w:lang w:val="es-PE"/>
     </w:rPr>
   </w:style>
-  <w:style w:type="paragraph" w:styleId="Heading1">
+  <w:style w:type="paragraph" w:styleId="Ttulo1">
     <w:name w:val="heading 1"/>
     <w:next w:val="BodyA"/>
-    <w:link w:val="Heading1Char"/>
+    <w:link w:val="Ttulo1Car"/>
     <w:rsid w:val="00641F98"/>
     <w:pPr>
       <w:keepNext/>
@@ -18903,11 +19398,11 @@
       <w:lang w:val="es-ES_tradnl" w:eastAsia="es-PE"/>
     </w:rPr>
   </w:style>
-  <w:style w:type="paragraph" w:styleId="Heading2">
+  <w:style w:type="paragraph" w:styleId="Ttulo2">
     <w:name w:val="heading 2"/>
     <w:basedOn w:val="Normal"/>
     <w:next w:val="Normal"/>
-    <w:link w:val="Heading2Char"/>
+    <w:link w:val="Ttulo2Car"/>
     <w:uiPriority w:val="9"/>
     <w:semiHidden/>
     <w:unhideWhenUsed/>
@@ -18926,13 +19421,13 @@
       <w:szCs w:val="26"/>
     </w:rPr>
   </w:style>
-  <w:style w:type="character" w:default="1" w:styleId="DefaultParagraphFont">
+  <w:style w:type="character" w:default="1" w:styleId="Fuentedeprrafopredeter">
     <w:name w:val="Default Paragraph Font"/>
     <w:uiPriority w:val="1"/>
     <w:semiHidden/>
     <w:unhideWhenUsed/>
   </w:style>
-  <w:style w:type="table" w:default="1" w:styleId="TableNormal">
+  <w:style w:type="table" w:default="1" w:styleId="Tablanormal">
     <w:name w:val="Normal Table"/>
     <w:uiPriority w:val="99"/>
     <w:semiHidden/>
@@ -18947,13 +19442,13 @@
       </w:tblCellMar>
     </w:tblPr>
   </w:style>
-  <w:style w:type="numbering" w:default="1" w:styleId="NoList">
+  <w:style w:type="numbering" w:default="1" w:styleId="Sinlista">
     <w:name w:val="No List"/>
     <w:uiPriority w:val="99"/>
     <w:semiHidden/>
     <w:unhideWhenUsed/>
   </w:style>
-  <w:style w:type="paragraph" w:styleId="ListParagraph">
+  <w:style w:type="paragraph" w:styleId="Prrafodelista">
     <w:name w:val="List Paragraph"/>
     <w:basedOn w:val="Normal"/>
     <w:uiPriority w:val="34"/>
@@ -18987,7 +19482,7 @@
       <w:lang w:val="es-ES_tradnl" w:eastAsia="es-PE"/>
     </w:rPr>
   </w:style>
-  <w:style w:type="paragraph" w:customStyle="1" w:styleId="Ttulo1">
+  <w:style w:type="paragraph" w:customStyle="1" w:styleId="Ttulo10">
     <w:name w:val="Título1"/>
     <w:next w:val="BodyA"/>
     <w:rsid w:val="00641F98"/>
@@ -19016,10 +19511,10 @@
       <w:lang w:val="es-ES_tradnl" w:eastAsia="es-PE"/>
     </w:rPr>
   </w:style>
-  <w:style w:type="character" w:customStyle="1" w:styleId="Heading1Char">
-    <w:name w:val="Heading 1 Char"/>
-    <w:basedOn w:val="DefaultParagraphFont"/>
-    <w:link w:val="Heading1"/>
+  <w:style w:type="character" w:customStyle="1" w:styleId="Ttulo1Car">
+    <w:name w:val="Título 1 Car"/>
+    <w:basedOn w:val="Fuentedeprrafopredeter"/>
+    <w:link w:val="Ttulo1"/>
     <w:rsid w:val="00641F98"/>
     <w:rPr>
       <w:rFonts w:ascii="Arial" w:eastAsia="Arial" w:hAnsi="Arial" w:cs="Arial"/>
@@ -19112,9 +19607,9 @@
       <w:lang w:eastAsia="es-PE"/>
     </w:rPr>
   </w:style>
-  <w:style w:type="table" w:styleId="TableGrid">
+  <w:style w:type="table" w:styleId="Tablaconcuadrcula">
     <w:name w:val="Table Grid"/>
-    <w:basedOn w:val="TableNormal"/>
+    <w:basedOn w:val="Tablanormal"/>
     <w:uiPriority w:val="39"/>
     <w:rsid w:val="00DA3562"/>
     <w:pPr>
@@ -19131,10 +19626,10 @@
       </w:tblBorders>
     </w:tblPr>
   </w:style>
-  <w:style w:type="paragraph" w:styleId="BalloonText">
+  <w:style w:type="paragraph" w:styleId="Textodeglobo">
     <w:name w:val="Balloon Text"/>
     <w:basedOn w:val="Normal"/>
-    <w:link w:val="BalloonTextChar"/>
+    <w:link w:val="TextodegloboCar"/>
     <w:uiPriority w:val="99"/>
     <w:semiHidden/>
     <w:unhideWhenUsed/>
@@ -19148,10 +19643,10 @@
       <w:szCs w:val="16"/>
     </w:rPr>
   </w:style>
-  <w:style w:type="character" w:customStyle="1" w:styleId="BalloonTextChar">
-    <w:name w:val="Balloon Text Char"/>
-    <w:basedOn w:val="DefaultParagraphFont"/>
-    <w:link w:val="BalloonText"/>
+  <w:style w:type="character" w:customStyle="1" w:styleId="TextodegloboCar">
+    <w:name w:val="Texto de globo Car"/>
+    <w:basedOn w:val="Fuentedeprrafopredeter"/>
+    <w:link w:val="Textodeglobo"/>
     <w:uiPriority w:val="99"/>
     <w:semiHidden/>
     <w:rsid w:val="001B43FA"/>
@@ -19161,10 +19656,10 @@
       <w:szCs w:val="16"/>
     </w:rPr>
   </w:style>
-  <w:style w:type="character" w:customStyle="1" w:styleId="Heading2Char">
-    <w:name w:val="Heading 2 Char"/>
-    <w:basedOn w:val="DefaultParagraphFont"/>
-    <w:link w:val="Heading2"/>
+  <w:style w:type="character" w:customStyle="1" w:styleId="Ttulo2Car">
+    <w:name w:val="Título 2 Car"/>
+    <w:basedOn w:val="Fuentedeprrafopredeter"/>
+    <w:link w:val="Ttulo2"/>
     <w:uiPriority w:val="9"/>
     <w:semiHidden/>
     <w:rsid w:val="00AF00B8"/>
@@ -19175,10 +19670,10 @@
       <w:szCs w:val="26"/>
     </w:rPr>
   </w:style>
-  <w:style w:type="paragraph" w:styleId="Header">
+  <w:style w:type="paragraph" w:styleId="Encabezado">
     <w:name w:val="header"/>
     <w:basedOn w:val="Normal"/>
-    <w:link w:val="HeaderChar"/>
+    <w:link w:val="EncabezadoCar"/>
     <w:semiHidden/>
     <w:rsid w:val="00AF00B8"/>
     <w:pPr>
@@ -19195,10 +19690,10 @@
       <w:lang w:val="es-ES"/>
     </w:rPr>
   </w:style>
-  <w:style w:type="character" w:customStyle="1" w:styleId="HeaderChar">
-    <w:name w:val="Header Char"/>
-    <w:basedOn w:val="DefaultParagraphFont"/>
-    <w:link w:val="Header"/>
+  <w:style w:type="character" w:customStyle="1" w:styleId="EncabezadoCar">
+    <w:name w:val="Encabezado Car"/>
+    <w:basedOn w:val="Fuentedeprrafopredeter"/>
+    <w:link w:val="Encabezado"/>
     <w:semiHidden/>
     <w:rsid w:val="00AF00B8"/>
     <w:rPr>
@@ -21912,223 +22407,223 @@
     </dgm:pt>
   </dgm:ptLst>
   <dgm:cxnLst>
-    <dgm:cxn modelId="{0274833A-01F4-4881-9C3B-71B92B9C4E78}" type="presOf" srcId="{445AA6E7-AC39-4611-9562-8FBD1932C5C8}" destId="{580D83BC-B456-454A-9B4C-AD9DE393754B}" srcOrd="1" destOrd="0" presId="urn:microsoft.com/office/officeart/2005/8/layout/orgChart1"/>
-    <dgm:cxn modelId="{ECCC4FB0-8A6A-4F85-B1E3-DAE9F64D624A}" type="presOf" srcId="{0038B3C5-F0E9-4183-B90C-B5A8B0C5F6D8}" destId="{AD84A945-90AE-4009-946C-876072D64338}" srcOrd="0" destOrd="0" presId="urn:microsoft.com/office/officeart/2005/8/layout/orgChart1"/>
-    <dgm:cxn modelId="{70528087-A601-44C8-9B8B-811E3FEAB97E}" type="presOf" srcId="{E354491B-0995-44CB-A22C-E13272108E97}" destId="{DEB66E4E-1A51-4469-B3BE-6FDF9C417CA4}" srcOrd="1" destOrd="0" presId="urn:microsoft.com/office/officeart/2005/8/layout/orgChart1"/>
-    <dgm:cxn modelId="{59A75EC1-700C-4D53-8D54-0A00458DB65B}" type="presOf" srcId="{D4F7D221-C35E-45CA-90D6-88149BAA56F5}" destId="{5E09F953-7B0A-414A-87F4-AB351DD16D42}" srcOrd="1" destOrd="0" presId="urn:microsoft.com/office/officeart/2005/8/layout/orgChart1"/>
-    <dgm:cxn modelId="{35DF3543-1A1C-473F-95CD-E1D77BB8D619}" type="presOf" srcId="{48094F30-499F-4EFE-9A60-B8FC2C5D6026}" destId="{DCF53C2B-2C61-4ECA-8625-5779FC23C442}" srcOrd="1" destOrd="0" presId="urn:microsoft.com/office/officeart/2005/8/layout/orgChart1"/>
-    <dgm:cxn modelId="{F6C4F13F-443E-49A7-9D14-BFF98C511CED}" type="presOf" srcId="{4309515B-AE8E-4F02-A5D5-9F3449B448D5}" destId="{BB58D716-F51E-488E-81BB-3CF093E4F5C5}" srcOrd="1" destOrd="0" presId="urn:microsoft.com/office/officeart/2005/8/layout/orgChart1"/>
-    <dgm:cxn modelId="{2810EFED-E934-498E-AF84-AB3C43744F0A}" type="presOf" srcId="{0038B3C5-F0E9-4183-B90C-B5A8B0C5F6D8}" destId="{6F5D6F48-94AF-4406-BB9B-25469B9E4C44}" srcOrd="1" destOrd="0" presId="urn:microsoft.com/office/officeart/2005/8/layout/orgChart1"/>
+    <dgm:cxn modelId="{9D360AA6-B870-4862-8D7E-16BAA5160F04}" type="presOf" srcId="{6E4290F0-9434-49B6-94EF-5143FA25BD67}" destId="{59BBC194-C4CF-477B-A533-4F3AB7DC8D6E}" srcOrd="1" destOrd="0" presId="urn:microsoft.com/office/officeart/2005/8/layout/orgChart1"/>
+    <dgm:cxn modelId="{B64DE305-B965-4966-9521-5F59C31FBAF8}" type="presOf" srcId="{607CB572-55F6-43D5-BD9C-44B47356F072}" destId="{63D0DAA5-BDF7-4C71-8AB9-9D4F59C4DD0F}" srcOrd="1" destOrd="0" presId="urn:microsoft.com/office/officeart/2005/8/layout/orgChart1"/>
+    <dgm:cxn modelId="{89A90523-8C49-4EE3-8D53-71DDAF3CCF20}" type="presOf" srcId="{3B268510-479B-4CF4-8BEE-C41127A06316}" destId="{BAD53734-B6EC-40DD-8EEC-8C5ECCB9C9ED}" srcOrd="0" destOrd="0" presId="urn:microsoft.com/office/officeart/2005/8/layout/orgChart1"/>
+    <dgm:cxn modelId="{339F61FD-15B8-4E77-B547-037EF88CB8F4}" type="presOf" srcId="{28D992DF-09B7-40F0-8ED1-769ADEB092B5}" destId="{E00047BB-8703-448C-9668-1CB17762B972}" srcOrd="0" destOrd="0" presId="urn:microsoft.com/office/officeart/2005/8/layout/orgChart1"/>
     <dgm:cxn modelId="{5DAAB514-6E4C-4573-B46B-09FC3BCFA093}" srcId="{6E4290F0-9434-49B6-94EF-5143FA25BD67}" destId="{445AA6E7-AC39-4611-9562-8FBD1932C5C8}" srcOrd="0" destOrd="0" parTransId="{46ACCF0C-8AE5-47DB-9349-F38CA6E3E539}" sibTransId="{E2727665-5981-45C9-8CA4-C1EAE78B9326}"/>
-    <dgm:cxn modelId="{434C93A8-A871-4A7B-813D-B6F218B4DCE8}" type="presOf" srcId="{3FB9B959-0A7C-4CE7-8042-A08C4BEC3B40}" destId="{82D6BC35-8D8C-4AB0-9BCD-2AEF0D67687A}" srcOrd="0" destOrd="0" presId="urn:microsoft.com/office/officeart/2005/8/layout/orgChart1"/>
-    <dgm:cxn modelId="{A18035C9-BF3A-48BF-B30D-2983D42C1333}" type="presOf" srcId="{72C8FDE9-A09B-4941-8C5D-DAC967A084D8}" destId="{6874CBE1-82E2-4E90-8AA9-E8C2BE7CA430}" srcOrd="0" destOrd="0" presId="urn:microsoft.com/office/officeart/2005/8/layout/orgChart1"/>
-    <dgm:cxn modelId="{B1E0B29C-F9D6-455C-8DF5-DAF203E160DF}" type="presOf" srcId="{7A9712A9-A9E8-4D82-A450-524FE42C480A}" destId="{3ACD528F-2C85-4A31-AF16-BF5BA1F1A135}" srcOrd="0" destOrd="0" presId="urn:microsoft.com/office/officeart/2005/8/layout/orgChart1"/>
+    <dgm:cxn modelId="{56E69BB6-D3C9-4873-8EE2-27D9156915E9}" srcId="{00AAF8ED-F34F-4822-85D1-6B17183FE917}" destId="{3FB9B959-0A7C-4CE7-8042-A08C4BEC3B40}" srcOrd="2" destOrd="0" parTransId="{1B01282E-32ED-4100-BA15-F98DD23DA70D}" sibTransId="{2B3873C4-6B32-447E-BC9E-EC60339CD294}"/>
+    <dgm:cxn modelId="{FED93F4F-7C13-4B92-94F1-3F581436CB71}" srcId="{7A9712A9-A9E8-4D82-A450-524FE42C480A}" destId="{56CADD5F-D44F-4307-989D-3D1358E9AF51}" srcOrd="0" destOrd="0" parTransId="{8CAF8572-4E38-401F-A526-86AABF3F566D}" sibTransId="{94BB423C-E65A-485A-8B10-92B8FC35ADC4}"/>
+    <dgm:cxn modelId="{005D1815-287B-47C0-9C77-1A5AF085BCBE}" type="presOf" srcId="{56CADD5F-D44F-4307-989D-3D1358E9AF51}" destId="{338749C1-71E3-4BC0-905E-9C45C3BFBFB8}" srcOrd="1" destOrd="0" presId="urn:microsoft.com/office/officeart/2005/8/layout/orgChart1"/>
+    <dgm:cxn modelId="{B2AC0B60-167B-47FF-A58E-5315EA1FC331}" type="presOf" srcId="{D7CF1898-8527-4B09-A985-C1DC1C27D776}" destId="{D9243F6E-45F3-4D2C-8273-F1D26423CA10}" srcOrd="0" destOrd="0" presId="urn:microsoft.com/office/officeart/2005/8/layout/orgChart1"/>
+    <dgm:cxn modelId="{C28D1BF6-ED7E-48D6-84CC-A5D9709A3E61}" type="presOf" srcId="{0038B3C5-F0E9-4183-B90C-B5A8B0C5F6D8}" destId="{AD84A945-90AE-4009-946C-876072D64338}" srcOrd="0" destOrd="0" presId="urn:microsoft.com/office/officeart/2005/8/layout/orgChart1"/>
+    <dgm:cxn modelId="{BECAFD2A-4932-4C73-8D33-01C57C52399D}" srcId="{6E4290F0-9434-49B6-94EF-5143FA25BD67}" destId="{7AEFF8E2-C8B2-40D5-9FF5-A556B4650289}" srcOrd="1" destOrd="0" parTransId="{87EB4D8E-2442-4EE8-B35B-7B16A6512CD9}" sibTransId="{150F023C-5634-488F-B336-94ACC321E051}"/>
+    <dgm:cxn modelId="{EE10AC45-8274-42AB-8DCF-3698A57715C8}" type="presOf" srcId="{AFC12135-3E18-4229-9A81-3CA26259902E}" destId="{B4C6DCE3-8118-48A4-9CEC-3C3639FCCD13}" srcOrd="1" destOrd="0" presId="urn:microsoft.com/office/officeart/2005/8/layout/orgChart1"/>
+    <dgm:cxn modelId="{07252F23-4972-4BFD-9BD9-3E1E0B5FB5C2}" type="presOf" srcId="{11267818-3FE8-4204-A22C-77F3CA0FB87C}" destId="{CCF97781-8C29-4C45-A701-279922D9C73F}" srcOrd="1" destOrd="0" presId="urn:microsoft.com/office/officeart/2005/8/layout/orgChart1"/>
+    <dgm:cxn modelId="{178F9772-6A6A-4505-BB9F-D0F162B5FB7E}" type="presOf" srcId="{3FB9B959-0A7C-4CE7-8042-A08C4BEC3B40}" destId="{DEDD680B-1483-422B-B1A2-E97A9D807C44}" srcOrd="1" destOrd="0" presId="urn:microsoft.com/office/officeart/2005/8/layout/orgChart1"/>
+    <dgm:cxn modelId="{57D906D4-9DCB-4DB8-8CED-6BA849B2F8C5}" type="presOf" srcId="{4309515B-AE8E-4F02-A5D5-9F3449B448D5}" destId="{0DCC6A88-98FF-4517-A8D5-E3D10C27511E}" srcOrd="0" destOrd="0" presId="urn:microsoft.com/office/officeart/2005/8/layout/orgChart1"/>
+    <dgm:cxn modelId="{A385E9A9-7FD1-4A34-8330-3A1CD0D10B0D}" type="presOf" srcId="{46ACCF0C-8AE5-47DB-9349-F38CA6E3E539}" destId="{31720407-10BF-40C7-BE23-1E906D82C4A9}" srcOrd="0" destOrd="0" presId="urn:microsoft.com/office/officeart/2005/8/layout/orgChart1"/>
+    <dgm:cxn modelId="{1467F271-6304-4DE5-AFC4-EAFA24091392}" type="presOf" srcId="{865BD619-C16E-4FA3-81BC-CD44FB911614}" destId="{BBB20F9A-31E8-419A-8241-FA5E5B45E5EA}" srcOrd="0" destOrd="0" presId="urn:microsoft.com/office/officeart/2005/8/layout/orgChart1"/>
+    <dgm:cxn modelId="{478C61C1-BAD5-4807-90C2-8B78BDD17DB5}" srcId="{6D522C42-2909-4321-8429-4F2327B65402}" destId="{5819F083-D1A6-40C5-8BA0-49F68372D0D2}" srcOrd="1" destOrd="0" parTransId="{1C80DB50-5554-4A24-9D2C-595872931A5F}" sibTransId="{4C7DF496-733C-48B1-B1B0-052047DF4EE7}"/>
+    <dgm:cxn modelId="{3ACA87FC-2A27-45F7-ABD5-7815B4C3DA00}" srcId="{6D522C42-2909-4321-8429-4F2327B65402}" destId="{E354491B-0995-44CB-A22C-E13272108E97}" srcOrd="0" destOrd="0" parTransId="{099B5C29-A1B7-45AC-9FE2-6757B5D48763}" sibTransId="{A76DCFC0-CB55-4B3E-926B-67E92B9787E8}"/>
+    <dgm:cxn modelId="{D06E86F7-A5B6-4C2A-A7F5-8AF2A2B799D6}" type="presOf" srcId="{8CAF8572-4E38-401F-A526-86AABF3F566D}" destId="{E0ADA573-3F86-4820-8737-3AEC5FAE66C6}" srcOrd="0" destOrd="0" presId="urn:microsoft.com/office/officeart/2005/8/layout/orgChart1"/>
+    <dgm:cxn modelId="{0754AB7B-5ACB-4448-BA97-13F3393EBB48}" type="presOf" srcId="{1A45DF53-0F89-4F16-A74D-60A54553BAB2}" destId="{9C36F02A-7CBD-4B82-9BA2-FBAA1E74F9F3}" srcOrd="0" destOrd="0" presId="urn:microsoft.com/office/officeart/2005/8/layout/orgChart1"/>
+    <dgm:cxn modelId="{3B74876A-34F5-49E1-9E59-58B150E78EF7}" type="presOf" srcId="{555926E6-423A-41D2-B0DA-B834B5544FE2}" destId="{ED4304EC-BB87-4B05-A93A-5A14F9AED3C1}" srcOrd="0" destOrd="0" presId="urn:microsoft.com/office/officeart/2005/8/layout/orgChart1"/>
+    <dgm:cxn modelId="{2B23C0CC-246C-4ECD-A4EB-B96D652A114F}" srcId="{00AAF8ED-F34F-4822-85D1-6B17183FE917}" destId="{CFD4C081-4276-4C89-997A-F3B2665F8EA3}" srcOrd="3" destOrd="0" parTransId="{B0DA7FA6-6C1A-4A80-AF6E-1683140E276C}" sibTransId="{A70780A6-E4BA-468B-A2DE-34EE3EC9F014}"/>
+    <dgm:cxn modelId="{E20684E3-5485-48D3-BBC0-1B11D3D938BA}" type="presOf" srcId="{035B45F9-FBDA-486F-99D3-A510CEEAD269}" destId="{8CCAD5BB-3391-4F0A-A0F8-858E7527D9CC}" srcOrd="0" destOrd="0" presId="urn:microsoft.com/office/officeart/2005/8/layout/orgChart1"/>
+    <dgm:cxn modelId="{C4323048-7DBC-4F95-90F9-768DF70F252A}" type="presOf" srcId="{E70B4625-3CCE-499C-8E4B-402C0928EAE0}" destId="{F6D0353C-F2FD-4C66-A803-3E6488512125}" srcOrd="0" destOrd="0" presId="urn:microsoft.com/office/officeart/2005/8/layout/orgChart1"/>
+    <dgm:cxn modelId="{92E05D0A-B881-4B0C-8E75-35319251EC43}" type="presOf" srcId="{6D522C42-2909-4321-8429-4F2327B65402}" destId="{4E01B39A-2561-4FEA-BD62-53C0C524D3DC}" srcOrd="1" destOrd="0" presId="urn:microsoft.com/office/officeart/2005/8/layout/orgChart1"/>
+    <dgm:cxn modelId="{686E6969-507C-4EE7-9F97-105B3A83D8FB}" type="presOf" srcId="{9182F2B4-670F-4664-995C-57FBACFC71A7}" destId="{49CD6CB7-51E0-4CBE-ADBD-2BFA77D2F938}" srcOrd="0" destOrd="0" presId="urn:microsoft.com/office/officeart/2005/8/layout/orgChart1"/>
+    <dgm:cxn modelId="{67251648-CF04-451F-AF31-77522CDFB4A7}" type="presOf" srcId="{CC2FA641-A150-4062-A925-BE4AD041FD5D}" destId="{16175270-2865-4560-A1F0-54E995EFD956}" srcOrd="0" destOrd="0" presId="urn:microsoft.com/office/officeart/2005/8/layout/orgChart1"/>
+    <dgm:cxn modelId="{3C3882FB-9BAE-464D-9B9E-8E24087BFBAA}" type="presOf" srcId="{00AAF8ED-F34F-4822-85D1-6B17183FE917}" destId="{24573ED7-40B5-4D72-84B4-6E368AEA37E4}" srcOrd="0" destOrd="0" presId="urn:microsoft.com/office/officeart/2005/8/layout/orgChart1"/>
+    <dgm:cxn modelId="{6C76813F-CB0A-4809-BEDF-D777696BE777}" type="presOf" srcId="{7A9712A9-A9E8-4D82-A450-524FE42C480A}" destId="{0063CBAB-5A89-4DF0-8028-711768AE441B}" srcOrd="1" destOrd="0" presId="urn:microsoft.com/office/officeart/2005/8/layout/orgChart1"/>
+    <dgm:cxn modelId="{A7AAC5B7-BB3D-417E-A252-6C3868720623}" srcId="{00AAF8ED-F34F-4822-85D1-6B17183FE917}" destId="{6D522C42-2909-4321-8429-4F2327B65402}" srcOrd="0" destOrd="0" parTransId="{865BD619-C16E-4FA3-81BC-CD44FB911614}" sibTransId="{C84C043A-7CB3-4729-AB9A-638402DA02B3}"/>
+    <dgm:cxn modelId="{462AD7F8-4B28-4609-BFA3-A9159006B38E}" type="presOf" srcId="{11267818-3FE8-4204-A22C-77F3CA0FB87C}" destId="{05B24125-8561-450B-AB5A-4CF61AC6FB4F}" srcOrd="0" destOrd="0" presId="urn:microsoft.com/office/officeart/2005/8/layout/orgChart1"/>
+    <dgm:cxn modelId="{6C279F68-2521-4E95-8E58-6F74674F6D6E}" type="presOf" srcId="{7AEFF8E2-C8B2-40D5-9FF5-A556B4650289}" destId="{A826453B-D3EB-4FE1-964D-D376394C035A}" srcOrd="0" destOrd="0" presId="urn:microsoft.com/office/officeart/2005/8/layout/orgChart1"/>
+    <dgm:cxn modelId="{4DF1E87D-BB0D-42F4-A2A1-DE3377DC2796}" type="presOf" srcId="{72C8FDE9-A09B-4941-8C5D-DAC967A084D8}" destId="{6874CBE1-82E2-4E90-8AA9-E8C2BE7CA430}" srcOrd="0" destOrd="0" presId="urn:microsoft.com/office/officeart/2005/8/layout/orgChart1"/>
+    <dgm:cxn modelId="{1A24B951-54E5-4255-9D59-082DAD40F8F8}" srcId="{428CDE1A-AC88-40BB-BDA2-B17CAB41EADA}" destId="{00AAF8ED-F34F-4822-85D1-6B17183FE917}" srcOrd="0" destOrd="0" parTransId="{00FF6970-5372-44F7-B3ED-D7443C12325C}" sibTransId="{D2A4EC39-A065-4699-BA38-48EC083DE2B2}"/>
+    <dgm:cxn modelId="{5CEC3C8D-3397-4FBE-8817-E2BFC869BF7A}" srcId="{6E4290F0-9434-49B6-94EF-5143FA25BD67}" destId="{48094F30-499F-4EFE-9A60-B8FC2C5D6026}" srcOrd="2" destOrd="0" parTransId="{555926E6-423A-41D2-B0DA-B834B5544FE2}" sibTransId="{958FBC6E-4160-4850-8745-B938EA3D6512}"/>
+    <dgm:cxn modelId="{BFF1F040-F308-4E9A-B273-37055B6CB4FF}" srcId="{D4F7D221-C35E-45CA-90D6-88149BAA56F5}" destId="{7A9712A9-A9E8-4D82-A450-524FE42C480A}" srcOrd="0" destOrd="0" parTransId="{72C8FDE9-A09B-4941-8C5D-DAC967A084D8}" sibTransId="{EAC123D4-98F2-4CBC-B5D9-C97A76EDF6CA}"/>
+    <dgm:cxn modelId="{1C6B5712-CE52-43CC-A7CA-20209CFCDF13}" type="presOf" srcId="{AFC12135-3E18-4229-9A81-3CA26259902E}" destId="{61A41FCD-AFE9-466D-8ED5-E453D013D2F1}" srcOrd="0" destOrd="0" presId="urn:microsoft.com/office/officeart/2005/8/layout/orgChart1"/>
+    <dgm:cxn modelId="{2AF0B7F9-6506-4DC4-A493-98B75E23ED2E}" type="presOf" srcId="{E354491B-0995-44CB-A22C-E13272108E97}" destId="{BC3C126B-3DAA-473E-9816-4FB885920109}" srcOrd="0" destOrd="0" presId="urn:microsoft.com/office/officeart/2005/8/layout/orgChart1"/>
+    <dgm:cxn modelId="{5CA75A40-A38A-4FD4-B24D-6390FC869035}" type="presOf" srcId="{1C80DB50-5554-4A24-9D2C-595872931A5F}" destId="{92C0C251-6393-48BE-8DC1-A54F20F8E9AF}" srcOrd="0" destOrd="0" presId="urn:microsoft.com/office/officeart/2005/8/layout/orgChart1"/>
+    <dgm:cxn modelId="{AEBCE5F7-090A-4A82-B3EE-5466729848BE}" srcId="{3FB9B959-0A7C-4CE7-8042-A08C4BEC3B40}" destId="{6E4290F0-9434-49B6-94EF-5143FA25BD67}" srcOrd="0" destOrd="0" parTransId="{3B268510-479B-4CF4-8BEE-C41127A06316}" sibTransId="{7AFB0705-E26E-4145-A175-89BA08AFDDD7}"/>
+    <dgm:cxn modelId="{B0D7FDA7-B345-4612-BFE0-058DE6653CCC}" srcId="{7A9712A9-A9E8-4D82-A450-524FE42C480A}" destId="{E70B4625-3CCE-499C-8E4B-402C0928EAE0}" srcOrd="1" destOrd="0" parTransId="{77614350-4EF2-483D-AF39-3495D8470BFE}" sibTransId="{B7984906-1221-4CE5-B103-0C944B7B8681}"/>
+    <dgm:cxn modelId="{7E79DC31-3453-4224-A261-E26575AE670F}" type="presOf" srcId="{87EB4D8E-2442-4EE8-B35B-7B16A6512CD9}" destId="{97D848EB-24AA-4BC3-8C11-64B8CE8457E7}" srcOrd="0" destOrd="0" presId="urn:microsoft.com/office/officeart/2005/8/layout/orgChart1"/>
+    <dgm:cxn modelId="{5308B4CE-FE60-42EC-8152-B3172AD052F7}" srcId="{428CDE1A-AC88-40BB-BDA2-B17CAB41EADA}" destId="{4309515B-AE8E-4F02-A5D5-9F3449B448D5}" srcOrd="1" destOrd="0" parTransId="{64BE6F4A-1FBC-4A1F-9258-2B4041D62DD1}" sibTransId="{E3ECA0D7-022E-4082-8DBC-46528942BF70}"/>
+    <dgm:cxn modelId="{2D1A1FC3-0DF9-4941-9A46-6CCB6EF38279}" type="presOf" srcId="{1A45DF53-0F89-4F16-A74D-60A54553BAB2}" destId="{6860CEC6-E31D-44B5-A08E-2EC56937C8EB}" srcOrd="1" destOrd="0" presId="urn:microsoft.com/office/officeart/2005/8/layout/orgChart1"/>
+    <dgm:cxn modelId="{BF4B4269-ECD6-4AA9-AD1A-318EA2CAA780}" type="presOf" srcId="{428CDE1A-AC88-40BB-BDA2-B17CAB41EADA}" destId="{D19293B1-0547-48CD-8E85-CBE4FCDFE012}" srcOrd="0" destOrd="0" presId="urn:microsoft.com/office/officeart/2005/8/layout/orgChart1"/>
+    <dgm:cxn modelId="{504A93A8-0825-43CA-AC3D-816C0D835478}" type="presOf" srcId="{5819F083-D1A6-40C5-8BA0-49F68372D0D2}" destId="{F8EC7D8E-AA75-48AF-9C82-30E2D151962C}" srcOrd="0" destOrd="0" presId="urn:microsoft.com/office/officeart/2005/8/layout/orgChart1"/>
+    <dgm:cxn modelId="{9A9570AC-50C3-4CD6-9809-6B57D58EA6A8}" srcId="{6E4290F0-9434-49B6-94EF-5143FA25BD67}" destId="{0038B3C5-F0E9-4183-B90C-B5A8B0C5F6D8}" srcOrd="3" destOrd="0" parTransId="{035B45F9-FBDA-486F-99D3-A510CEEAD269}" sibTransId="{0D8128B9-D352-488E-B622-7A968AD4FA4E}"/>
+    <dgm:cxn modelId="{E22F8763-D1A6-43D8-A075-0CEF667A7FFC}" type="presOf" srcId="{48094F30-499F-4EFE-9A60-B8FC2C5D6026}" destId="{C5DA7549-5CBA-4A2D-9515-49A1D82111F6}" srcOrd="0" destOrd="0" presId="urn:microsoft.com/office/officeart/2005/8/layout/orgChart1"/>
+    <dgm:cxn modelId="{65A86D8C-92DD-401C-8F13-ECCBB30D562D}" type="presOf" srcId="{7A9712A9-A9E8-4D82-A450-524FE42C480A}" destId="{3ACD528F-2C85-4A31-AF16-BF5BA1F1A135}" srcOrd="0" destOrd="0" presId="urn:microsoft.com/office/officeart/2005/8/layout/orgChart1"/>
+    <dgm:cxn modelId="{73E694BE-9BE5-4498-B464-B0C46DFF4634}" type="presOf" srcId="{6652B45F-10BA-4F98-A2D8-233E0A505807}" destId="{DD54FB4A-8FC9-4BE5-AAC9-A1BF42B34C00}" srcOrd="0" destOrd="0" presId="urn:microsoft.com/office/officeart/2005/8/layout/orgChart1"/>
+    <dgm:cxn modelId="{44E515B8-49BC-4EE1-B162-8C84E9042229}" type="presOf" srcId="{CFD4C081-4276-4C89-997A-F3B2665F8EA3}" destId="{FC8DBE91-3068-4569-8576-5FA8A54CAD98}" srcOrd="1" destOrd="0" presId="urn:microsoft.com/office/officeart/2005/8/layout/orgChart1"/>
+    <dgm:cxn modelId="{539E06AB-0F79-407E-93C9-8AFB79978BE7}" type="presOf" srcId="{56CADD5F-D44F-4307-989D-3D1358E9AF51}" destId="{4A531E7C-28C2-4811-B40E-BAC369986724}" srcOrd="0" destOrd="0" presId="urn:microsoft.com/office/officeart/2005/8/layout/orgChart1"/>
+    <dgm:cxn modelId="{C40BF7CB-858D-4593-8BE0-35044D1E02CF}" type="presOf" srcId="{D4F7D221-C35E-45CA-90D6-88149BAA56F5}" destId="{5E09F953-7B0A-414A-87F4-AB351DD16D42}" srcOrd="1" destOrd="0" presId="urn:microsoft.com/office/officeart/2005/8/layout/orgChart1"/>
+    <dgm:cxn modelId="{57E48CFD-9B24-46F5-A98D-057D6916CD6B}" srcId="{3FB9B959-0A7C-4CE7-8042-A08C4BEC3B40}" destId="{607CB572-55F6-43D5-BD9C-44B47356F072}" srcOrd="2" destOrd="0" parTransId="{D7CF1898-8527-4B09-A985-C1DC1C27D776}" sibTransId="{7FE9B857-7A5C-421B-8186-5E1196DB82C4}"/>
+    <dgm:cxn modelId="{191789FE-1A17-4A5E-A9A2-3992FA523D35}" type="presOf" srcId="{1B01282E-32ED-4100-BA15-F98DD23DA70D}" destId="{E79EE3CD-306D-4BAF-B678-5202BF8BE090}" srcOrd="0" destOrd="0" presId="urn:microsoft.com/office/officeart/2005/8/layout/orgChart1"/>
+    <dgm:cxn modelId="{543EB3F6-2C97-40ED-9C68-73F4E4B9F109}" type="presOf" srcId="{607CB572-55F6-43D5-BD9C-44B47356F072}" destId="{E2209CD7-06B1-4C48-8E24-5F32438BDC6B}" srcOrd="0" destOrd="0" presId="urn:microsoft.com/office/officeart/2005/8/layout/orgChart1"/>
+    <dgm:cxn modelId="{0CE9AAF7-CF67-4FCB-B28C-DA20AD5B44A8}" type="presOf" srcId="{77614350-4EF2-483D-AF39-3495D8470BFE}" destId="{9DC28BBE-0F90-444A-887A-D3B5CEFBAF2B}" srcOrd="0" destOrd="0" presId="urn:microsoft.com/office/officeart/2005/8/layout/orgChart1"/>
+    <dgm:cxn modelId="{478AF28B-6CC9-4C14-BA3B-FE28C511F169}" type="presOf" srcId="{099B5C29-A1B7-45AC-9FE2-6757B5D48763}" destId="{EE9CDB54-3C7B-4CD2-8656-49C4105EA142}" srcOrd="0" destOrd="0" presId="urn:microsoft.com/office/officeart/2005/8/layout/orgChart1"/>
+    <dgm:cxn modelId="{CC6F34BB-9C7F-44C3-8C97-5481EF179B43}" type="presOf" srcId="{445AA6E7-AC39-4611-9562-8FBD1932C5C8}" destId="{580D83BC-B456-454A-9B4C-AD9DE393754B}" srcOrd="1" destOrd="0" presId="urn:microsoft.com/office/officeart/2005/8/layout/orgChart1"/>
+    <dgm:cxn modelId="{9732E7B6-AC27-4D84-A32D-37E8AED798D7}" type="presOf" srcId="{445AA6E7-AC39-4611-9562-8FBD1932C5C8}" destId="{6BA6C8B9-D8CC-4189-B352-0195B72F8BC4}" srcOrd="0" destOrd="0" presId="urn:microsoft.com/office/officeart/2005/8/layout/orgChart1"/>
+    <dgm:cxn modelId="{06AA5108-7281-4232-A9D4-69D167B642E8}" type="presOf" srcId="{7AEFF8E2-C8B2-40D5-9FF5-A556B4650289}" destId="{C2340FAC-8F65-482C-99EB-2940EA812DE0}" srcOrd="1" destOrd="0" presId="urn:microsoft.com/office/officeart/2005/8/layout/orgChart1"/>
+    <dgm:cxn modelId="{A0484A7C-641B-4E4E-8803-523C0BF64FB2}" type="presOf" srcId="{4309515B-AE8E-4F02-A5D5-9F3449B448D5}" destId="{BB58D716-F51E-488E-81BB-3CF093E4F5C5}" srcOrd="1" destOrd="0" presId="urn:microsoft.com/office/officeart/2005/8/layout/orgChart1"/>
+    <dgm:cxn modelId="{286D93EC-0D29-47F6-80CC-42C79C51B0E5}" type="presOf" srcId="{00AAF8ED-F34F-4822-85D1-6B17183FE917}" destId="{CFDAD7AC-A36A-4103-902A-2AA9228CAB7E}" srcOrd="1" destOrd="0" presId="urn:microsoft.com/office/officeart/2005/8/layout/orgChart1"/>
+    <dgm:cxn modelId="{B9D87C92-6B5B-4F68-A25F-CF09F5572BF2}" type="presOf" srcId="{5819F083-D1A6-40C5-8BA0-49F68372D0D2}" destId="{75209213-2668-4322-B04E-C48841DF81C5}" srcOrd="1" destOrd="0" presId="urn:microsoft.com/office/officeart/2005/8/layout/orgChart1"/>
+    <dgm:cxn modelId="{7D7ECB80-0CB8-40D1-A1AA-DE2055EB7740}" type="presOf" srcId="{E70B4625-3CCE-499C-8E4B-402C0928EAE0}" destId="{FDC85F2A-31F3-4417-8945-75AB7D67135F}" srcOrd="1" destOrd="0" presId="urn:microsoft.com/office/officeart/2005/8/layout/orgChart1"/>
+    <dgm:cxn modelId="{35EEEAD0-98E8-40FB-BDCF-3657E450DA54}" type="presOf" srcId="{6D522C42-2909-4321-8429-4F2327B65402}" destId="{3789CAF1-2C4E-4015-B4B0-323AFEA23136}" srcOrd="0" destOrd="0" presId="urn:microsoft.com/office/officeart/2005/8/layout/orgChart1"/>
+    <dgm:cxn modelId="{0A468785-DDBE-4EBF-975B-15F2A7FB76D4}" type="presOf" srcId="{3FB9B959-0A7C-4CE7-8042-A08C4BEC3B40}" destId="{82D6BC35-8D8C-4AB0-9BCD-2AEF0D67687A}" srcOrd="0" destOrd="0" presId="urn:microsoft.com/office/officeart/2005/8/layout/orgChart1"/>
+    <dgm:cxn modelId="{269C1109-70E3-486D-8614-F8E84CD0A3C9}" type="presOf" srcId="{CFD4C081-4276-4C89-997A-F3B2665F8EA3}" destId="{3EC39DA9-8C1B-4940-A2F9-60CF9C2301D3}" srcOrd="0" destOrd="0" presId="urn:microsoft.com/office/officeart/2005/8/layout/orgChart1"/>
+    <dgm:cxn modelId="{EE5C5DC6-BC8C-4064-8236-99663C047739}" type="presOf" srcId="{E354491B-0995-44CB-A22C-E13272108E97}" destId="{DEB66E4E-1A51-4469-B3BE-6FDF9C417CA4}" srcOrd="1" destOrd="0" presId="urn:microsoft.com/office/officeart/2005/8/layout/orgChart1"/>
     <dgm:cxn modelId="{18D31EBA-CB41-4ECC-AAA2-D4CDF3710808}" srcId="{3FB9B959-0A7C-4CE7-8042-A08C4BEC3B40}" destId="{AFC12135-3E18-4229-9A81-3CA26259902E}" srcOrd="1" destOrd="0" parTransId="{6652B45F-10BA-4F98-A2D8-233E0A505807}" sibTransId="{A925DEB9-D2BF-4011-94DA-FE4B610193E7}"/>
-    <dgm:cxn modelId="{445794C8-382B-4B5F-BC98-EC9B11EAE087}" type="presOf" srcId="{56CADD5F-D44F-4307-989D-3D1358E9AF51}" destId="{338749C1-71E3-4BC0-905E-9C45C3BFBFB8}" srcOrd="1" destOrd="0" presId="urn:microsoft.com/office/officeart/2005/8/layout/orgChart1"/>
+    <dgm:cxn modelId="{25D6F7A4-8A71-4451-8634-2DE843D3AC82}" srcId="{00AAF8ED-F34F-4822-85D1-6B17183FE917}" destId="{D4F7D221-C35E-45CA-90D6-88149BAA56F5}" srcOrd="1" destOrd="0" parTransId="{9182F2B4-670F-4664-995C-57FBACFC71A7}" sibTransId="{21DD15CF-8EB8-450B-9CCA-48A4080AC3A8}"/>
     <dgm:cxn modelId="{D8005303-4B46-431A-9B8E-32FF7DD70222}" srcId="{D4F7D221-C35E-45CA-90D6-88149BAA56F5}" destId="{1A45DF53-0F89-4F16-A74D-60A54553BAB2}" srcOrd="1" destOrd="0" parTransId="{CC2FA641-A150-4062-A925-BE4AD041FD5D}" sibTransId="{0E2BFEB3-C1F7-4574-82C6-E304AA8B07EE}"/>
-    <dgm:cxn modelId="{5308B4CE-FE60-42EC-8152-B3172AD052F7}" srcId="{428CDE1A-AC88-40BB-BDA2-B17CAB41EADA}" destId="{4309515B-AE8E-4F02-A5D5-9F3449B448D5}" srcOrd="1" destOrd="0" parTransId="{64BE6F4A-1FBC-4A1F-9258-2B4041D62DD1}" sibTransId="{E3ECA0D7-022E-4082-8DBC-46528942BF70}"/>
-    <dgm:cxn modelId="{1A24B951-54E5-4255-9D59-082DAD40F8F8}" srcId="{428CDE1A-AC88-40BB-BDA2-B17CAB41EADA}" destId="{00AAF8ED-F34F-4822-85D1-6B17183FE917}" srcOrd="0" destOrd="0" parTransId="{00FF6970-5372-44F7-B3ED-D7443C12325C}" sibTransId="{D2A4EC39-A065-4699-BA38-48EC083DE2B2}"/>
-    <dgm:cxn modelId="{461F2E7D-E5B7-4E0C-8B74-70FC905EAD99}" type="presOf" srcId="{CFD4C081-4276-4C89-997A-F3B2665F8EA3}" destId="{FC8DBE91-3068-4569-8576-5FA8A54CAD98}" srcOrd="1" destOrd="0" presId="urn:microsoft.com/office/officeart/2005/8/layout/orgChart1"/>
-    <dgm:cxn modelId="{F5B8FA82-FF87-4940-98CE-37B98702557A}" type="presOf" srcId="{6E4290F0-9434-49B6-94EF-5143FA25BD67}" destId="{59BBC194-C4CF-477B-A533-4F3AB7DC8D6E}" srcOrd="1" destOrd="0" presId="urn:microsoft.com/office/officeart/2005/8/layout/orgChart1"/>
-    <dgm:cxn modelId="{AEBCE5F7-090A-4A82-B3EE-5466729848BE}" srcId="{3FB9B959-0A7C-4CE7-8042-A08C4BEC3B40}" destId="{6E4290F0-9434-49B6-94EF-5143FA25BD67}" srcOrd="0" destOrd="0" parTransId="{3B268510-479B-4CF4-8BEE-C41127A06316}" sibTransId="{7AFB0705-E26E-4145-A175-89BA08AFDDD7}"/>
-    <dgm:cxn modelId="{AB17F65E-A409-48AC-B59F-1201E505D7FF}" type="presOf" srcId="{D4F7D221-C35E-45CA-90D6-88149BAA56F5}" destId="{F98F3CAD-4D2D-40D5-924C-C908F254989C}" srcOrd="0" destOrd="0" presId="urn:microsoft.com/office/officeart/2005/8/layout/orgChart1"/>
-    <dgm:cxn modelId="{F97F45C5-C26D-486B-A425-F91034C9867A}" type="presOf" srcId="{D7CF1898-8527-4B09-A985-C1DC1C27D776}" destId="{D9243F6E-45F3-4D2C-8273-F1D26423CA10}" srcOrd="0" destOrd="0" presId="urn:microsoft.com/office/officeart/2005/8/layout/orgChart1"/>
-    <dgm:cxn modelId="{E9F67D67-7CA5-4303-BF03-E1B93A822EF7}" type="presOf" srcId="{6652B45F-10BA-4F98-A2D8-233E0A505807}" destId="{DD54FB4A-8FC9-4BE5-AAC9-A1BF42B34C00}" srcOrd="0" destOrd="0" presId="urn:microsoft.com/office/officeart/2005/8/layout/orgChart1"/>
-    <dgm:cxn modelId="{37BFED52-2E46-496A-A26C-A21EDF96871D}" type="presOf" srcId="{445AA6E7-AC39-4611-9562-8FBD1932C5C8}" destId="{6BA6C8B9-D8CC-4189-B352-0195B72F8BC4}" srcOrd="0" destOrd="0" presId="urn:microsoft.com/office/officeart/2005/8/layout/orgChart1"/>
-    <dgm:cxn modelId="{6E51872B-4DCE-414B-B61F-269608274C18}" type="presOf" srcId="{11267818-3FE8-4204-A22C-77F3CA0FB87C}" destId="{CCF97781-8C29-4C45-A701-279922D9C73F}" srcOrd="1" destOrd="0" presId="urn:microsoft.com/office/officeart/2005/8/layout/orgChart1"/>
-    <dgm:cxn modelId="{E9DFE804-CE00-41A7-A4AF-60086286F9F3}" type="presOf" srcId="{46ACCF0C-8AE5-47DB-9349-F38CA6E3E539}" destId="{31720407-10BF-40C7-BE23-1E906D82C4A9}" srcOrd="0" destOrd="0" presId="urn:microsoft.com/office/officeart/2005/8/layout/orgChart1"/>
-    <dgm:cxn modelId="{51C6B3C8-16D3-4B48-903A-48C6F67C24FF}" type="presOf" srcId="{CFD4C081-4276-4C89-997A-F3B2665F8EA3}" destId="{3EC39DA9-8C1B-4940-A2F9-60CF9C2301D3}" srcOrd="0" destOrd="0" presId="urn:microsoft.com/office/officeart/2005/8/layout/orgChart1"/>
+    <dgm:cxn modelId="{292FE58D-375C-491B-BA01-6C1FD3B747AD}" type="presOf" srcId="{6E4290F0-9434-49B6-94EF-5143FA25BD67}" destId="{9AFF82C2-6B69-4B53-8769-21208BC5B8CE}" srcOrd="0" destOrd="0" presId="urn:microsoft.com/office/officeart/2005/8/layout/orgChart1"/>
+    <dgm:cxn modelId="{64768F3A-61E8-4F85-B761-40BA710F0769}" type="presOf" srcId="{0038B3C5-F0E9-4183-B90C-B5A8B0C5F6D8}" destId="{6F5D6F48-94AF-4406-BB9B-25469B9E4C44}" srcOrd="1" destOrd="0" presId="urn:microsoft.com/office/officeart/2005/8/layout/orgChart1"/>
+    <dgm:cxn modelId="{BA4DA7A9-FCF9-4F6C-BF7A-870BA7B7EC41}" type="presOf" srcId="{48094F30-499F-4EFE-9A60-B8FC2C5D6026}" destId="{DCF53C2B-2C61-4ECA-8625-5779FC23C442}" srcOrd="1" destOrd="0" presId="urn:microsoft.com/office/officeart/2005/8/layout/orgChart1"/>
     <dgm:cxn modelId="{A68055B2-9472-42D3-A18E-70DA5F36BA31}" srcId="{D4F7D221-C35E-45CA-90D6-88149BAA56F5}" destId="{11267818-3FE8-4204-A22C-77F3CA0FB87C}" srcOrd="2" destOrd="0" parTransId="{28D992DF-09B7-40F0-8ED1-769ADEB092B5}" sibTransId="{C729777B-FA93-4A91-BA2E-7A7D5ACB8E38}"/>
-    <dgm:cxn modelId="{25D6F7A4-8A71-4451-8634-2DE843D3AC82}" srcId="{00AAF8ED-F34F-4822-85D1-6B17183FE917}" destId="{D4F7D221-C35E-45CA-90D6-88149BAA56F5}" srcOrd="1" destOrd="0" parTransId="{9182F2B4-670F-4664-995C-57FBACFC71A7}" sibTransId="{21DD15CF-8EB8-450B-9CCA-48A4080AC3A8}"/>
-    <dgm:cxn modelId="{6ABC5D60-8FCE-4C60-8495-3AEC0A33DFCF}" type="presOf" srcId="{3FB9B959-0A7C-4CE7-8042-A08C4BEC3B40}" destId="{DEDD680B-1483-422B-B1A2-E97A9D807C44}" srcOrd="1" destOrd="0" presId="urn:microsoft.com/office/officeart/2005/8/layout/orgChart1"/>
-    <dgm:cxn modelId="{342296ED-F004-4064-B9E3-A8B46859F0D3}" type="presOf" srcId="{7A9712A9-A9E8-4D82-A450-524FE42C480A}" destId="{0063CBAB-5A89-4DF0-8028-711768AE441B}" srcOrd="1" destOrd="0" presId="urn:microsoft.com/office/officeart/2005/8/layout/orgChart1"/>
-    <dgm:cxn modelId="{BFF1F040-F308-4E9A-B273-37055B6CB4FF}" srcId="{D4F7D221-C35E-45CA-90D6-88149BAA56F5}" destId="{7A9712A9-A9E8-4D82-A450-524FE42C480A}" srcOrd="0" destOrd="0" parTransId="{72C8FDE9-A09B-4941-8C5D-DAC967A084D8}" sibTransId="{EAC123D4-98F2-4CBC-B5D9-C97A76EDF6CA}"/>
-    <dgm:cxn modelId="{BEA7A0F2-FBE7-4FFC-8DD8-2F3263E89849}" type="presOf" srcId="{6D522C42-2909-4321-8429-4F2327B65402}" destId="{4E01B39A-2561-4FEA-BD62-53C0C524D3DC}" srcOrd="1" destOrd="0" presId="urn:microsoft.com/office/officeart/2005/8/layout/orgChart1"/>
-    <dgm:cxn modelId="{AEE6985F-A99A-4344-AA68-F9E12ED67588}" type="presOf" srcId="{00AAF8ED-F34F-4822-85D1-6B17183FE917}" destId="{CFDAD7AC-A36A-4103-902A-2AA9228CAB7E}" srcOrd="1" destOrd="0" presId="urn:microsoft.com/office/officeart/2005/8/layout/orgChart1"/>
-    <dgm:cxn modelId="{145189C8-1D22-4CDF-BAAB-F179CC6C16BD}" type="presOf" srcId="{8CAF8572-4E38-401F-A526-86AABF3F566D}" destId="{E0ADA573-3F86-4820-8737-3AEC5FAE66C6}" srcOrd="0" destOrd="0" presId="urn:microsoft.com/office/officeart/2005/8/layout/orgChart1"/>
-    <dgm:cxn modelId="{B5F7D2A5-AA05-42E4-84D4-84D18416A67A}" type="presOf" srcId="{77614350-4EF2-483D-AF39-3495D8470BFE}" destId="{9DC28BBE-0F90-444A-887A-D3B5CEFBAF2B}" srcOrd="0" destOrd="0" presId="urn:microsoft.com/office/officeart/2005/8/layout/orgChart1"/>
-    <dgm:cxn modelId="{478C61C1-BAD5-4807-90C2-8B78BDD17DB5}" srcId="{6D522C42-2909-4321-8429-4F2327B65402}" destId="{5819F083-D1A6-40C5-8BA0-49F68372D0D2}" srcOrd="1" destOrd="0" parTransId="{1C80DB50-5554-4A24-9D2C-595872931A5F}" sibTransId="{4C7DF496-733C-48B1-B1B0-052047DF4EE7}"/>
-    <dgm:cxn modelId="{9FA6E649-0FC0-45A4-B4A2-F7A1F1C181A6}" type="presOf" srcId="{B0DA7FA6-6C1A-4A80-AF6E-1683140E276C}" destId="{CCA4EF0F-8FF7-4BC2-B361-7B9A86412DC7}" srcOrd="0" destOrd="0" presId="urn:microsoft.com/office/officeart/2005/8/layout/orgChart1"/>
-    <dgm:cxn modelId="{A7AAC5B7-BB3D-417E-A252-6C3868720623}" srcId="{00AAF8ED-F34F-4822-85D1-6B17183FE917}" destId="{6D522C42-2909-4321-8429-4F2327B65402}" srcOrd="0" destOrd="0" parTransId="{865BD619-C16E-4FA3-81BC-CD44FB911614}" sibTransId="{C84C043A-7CB3-4729-AB9A-638402DA02B3}"/>
-    <dgm:cxn modelId="{051F6FDD-15CB-4557-907A-34BE8D20AE3B}" type="presOf" srcId="{28D992DF-09B7-40F0-8ED1-769ADEB092B5}" destId="{E00047BB-8703-448C-9668-1CB17762B972}" srcOrd="0" destOrd="0" presId="urn:microsoft.com/office/officeart/2005/8/layout/orgChart1"/>
-    <dgm:cxn modelId="{E896180D-A49B-4F93-9DC0-0AA5E00A5C2A}" type="presOf" srcId="{AFC12135-3E18-4229-9A81-3CA26259902E}" destId="{61A41FCD-AFE9-466D-8ED5-E453D013D2F1}" srcOrd="0" destOrd="0" presId="urn:microsoft.com/office/officeart/2005/8/layout/orgChart1"/>
-    <dgm:cxn modelId="{CFD1325E-FA2F-4E5A-83AE-221B07E8A4A0}" type="presOf" srcId="{865BD619-C16E-4FA3-81BC-CD44FB911614}" destId="{BBB20F9A-31E8-419A-8241-FA5E5B45E5EA}" srcOrd="0" destOrd="0" presId="urn:microsoft.com/office/officeart/2005/8/layout/orgChart1"/>
-    <dgm:cxn modelId="{D49BE895-59DB-4B76-A873-016DCF500F79}" type="presOf" srcId="{555926E6-423A-41D2-B0DA-B834B5544FE2}" destId="{ED4304EC-BB87-4B05-A93A-5A14F9AED3C1}" srcOrd="0" destOrd="0" presId="urn:microsoft.com/office/officeart/2005/8/layout/orgChart1"/>
-    <dgm:cxn modelId="{2B23C0CC-246C-4ECD-A4EB-B96D652A114F}" srcId="{00AAF8ED-F34F-4822-85D1-6B17183FE917}" destId="{CFD4C081-4276-4C89-997A-F3B2665F8EA3}" srcOrd="3" destOrd="0" parTransId="{B0DA7FA6-6C1A-4A80-AF6E-1683140E276C}" sibTransId="{A70780A6-E4BA-468B-A2DE-34EE3EC9F014}"/>
-    <dgm:cxn modelId="{92FBEF9F-F835-488F-A722-E99C9000DB50}" type="presOf" srcId="{3B268510-479B-4CF4-8BEE-C41127A06316}" destId="{BAD53734-B6EC-40DD-8EEC-8C5ECCB9C9ED}" srcOrd="0" destOrd="0" presId="urn:microsoft.com/office/officeart/2005/8/layout/orgChart1"/>
-    <dgm:cxn modelId="{2F37CDE3-89AE-43A6-9724-AC896C5CFA4C}" type="presOf" srcId="{6E4290F0-9434-49B6-94EF-5143FA25BD67}" destId="{9AFF82C2-6B69-4B53-8769-21208BC5B8CE}" srcOrd="0" destOrd="0" presId="urn:microsoft.com/office/officeart/2005/8/layout/orgChart1"/>
-    <dgm:cxn modelId="{CEF04F83-F552-44EB-AF1F-6670DEB7D1F8}" type="presOf" srcId="{CC2FA641-A150-4062-A925-BE4AD041FD5D}" destId="{16175270-2865-4560-A1F0-54E995EFD956}" srcOrd="0" destOrd="0" presId="urn:microsoft.com/office/officeart/2005/8/layout/orgChart1"/>
-    <dgm:cxn modelId="{07A20331-DC43-4C40-9E2A-DE14B9B221C4}" type="presOf" srcId="{11267818-3FE8-4204-A22C-77F3CA0FB87C}" destId="{05B24125-8561-450B-AB5A-4CF61AC6FB4F}" srcOrd="0" destOrd="0" presId="urn:microsoft.com/office/officeart/2005/8/layout/orgChart1"/>
-    <dgm:cxn modelId="{B0D7FDA7-B345-4612-BFE0-058DE6653CCC}" srcId="{7A9712A9-A9E8-4D82-A450-524FE42C480A}" destId="{E70B4625-3CCE-499C-8E4B-402C0928EAE0}" srcOrd="1" destOrd="0" parTransId="{77614350-4EF2-483D-AF39-3495D8470BFE}" sibTransId="{B7984906-1221-4CE5-B103-0C944B7B8681}"/>
-    <dgm:cxn modelId="{A80F1D1E-214F-4CC1-819D-E7F9FBE453D6}" type="presOf" srcId="{7AEFF8E2-C8B2-40D5-9FF5-A556B4650289}" destId="{A826453B-D3EB-4FE1-964D-D376394C035A}" srcOrd="0" destOrd="0" presId="urn:microsoft.com/office/officeart/2005/8/layout/orgChart1"/>
-    <dgm:cxn modelId="{57E48CFD-9B24-46F5-A98D-057D6916CD6B}" srcId="{3FB9B959-0A7C-4CE7-8042-A08C4BEC3B40}" destId="{607CB572-55F6-43D5-BD9C-44B47356F072}" srcOrd="2" destOrd="0" parTransId="{D7CF1898-8527-4B09-A985-C1DC1C27D776}" sibTransId="{7FE9B857-7A5C-421B-8186-5E1196DB82C4}"/>
-    <dgm:cxn modelId="{2C362EBC-0CD2-43FE-ADDD-4EC677C945D5}" type="presOf" srcId="{E354491B-0995-44CB-A22C-E13272108E97}" destId="{BC3C126B-3DAA-473E-9816-4FB885920109}" srcOrd="0" destOrd="0" presId="urn:microsoft.com/office/officeart/2005/8/layout/orgChart1"/>
-    <dgm:cxn modelId="{6A9CA232-2D60-4E96-BEB1-CB9DDC0F8F15}" type="presOf" srcId="{48094F30-499F-4EFE-9A60-B8FC2C5D6026}" destId="{C5DA7549-5CBA-4A2D-9515-49A1D82111F6}" srcOrd="0" destOrd="0" presId="urn:microsoft.com/office/officeart/2005/8/layout/orgChart1"/>
-    <dgm:cxn modelId="{91A45177-377C-48DE-BC2F-FCED2355986A}" type="presOf" srcId="{5819F083-D1A6-40C5-8BA0-49F68372D0D2}" destId="{F8EC7D8E-AA75-48AF-9C82-30E2D151962C}" srcOrd="0" destOrd="0" presId="urn:microsoft.com/office/officeart/2005/8/layout/orgChart1"/>
-    <dgm:cxn modelId="{3ACA87FC-2A27-45F7-ABD5-7815B4C3DA00}" srcId="{6D522C42-2909-4321-8429-4F2327B65402}" destId="{E354491B-0995-44CB-A22C-E13272108E97}" srcOrd="0" destOrd="0" parTransId="{099B5C29-A1B7-45AC-9FE2-6757B5D48763}" sibTransId="{A76DCFC0-CB55-4B3E-926B-67E92B9787E8}"/>
-    <dgm:cxn modelId="{207D9681-0126-4BAE-B185-EF4065C28490}" type="presOf" srcId="{1C80DB50-5554-4A24-9D2C-595872931A5F}" destId="{92C0C251-6393-48BE-8DC1-A54F20F8E9AF}" srcOrd="0" destOrd="0" presId="urn:microsoft.com/office/officeart/2005/8/layout/orgChart1"/>
-    <dgm:cxn modelId="{FA425833-4D56-4918-AE35-868FC8C86E97}" type="presOf" srcId="{428CDE1A-AC88-40BB-BDA2-B17CAB41EADA}" destId="{D19293B1-0547-48CD-8E85-CBE4FCDFE012}" srcOrd="0" destOrd="0" presId="urn:microsoft.com/office/officeart/2005/8/layout/orgChart1"/>
-    <dgm:cxn modelId="{416A4005-E3EC-42F3-B98D-5E047F661842}" type="presOf" srcId="{099B5C29-A1B7-45AC-9FE2-6757B5D48763}" destId="{EE9CDB54-3C7B-4CD2-8656-49C4105EA142}" srcOrd="0" destOrd="0" presId="urn:microsoft.com/office/officeart/2005/8/layout/orgChart1"/>
-    <dgm:cxn modelId="{0163AF30-6921-4955-B6E4-D07F9E18BDB9}" type="presOf" srcId="{AFC12135-3E18-4229-9A81-3CA26259902E}" destId="{B4C6DCE3-8118-48A4-9CEC-3C3639FCCD13}" srcOrd="1" destOrd="0" presId="urn:microsoft.com/office/officeart/2005/8/layout/orgChart1"/>
-    <dgm:cxn modelId="{E768B76D-0C68-4FC6-A828-42C310D1B9F2}" type="presOf" srcId="{87EB4D8E-2442-4EE8-B35B-7B16A6512CD9}" destId="{97D848EB-24AA-4BC3-8C11-64B8CE8457E7}" srcOrd="0" destOrd="0" presId="urn:microsoft.com/office/officeart/2005/8/layout/orgChart1"/>
-    <dgm:cxn modelId="{6883B2BF-0A0C-4192-92FB-22002B7035CD}" type="presOf" srcId="{00AAF8ED-F34F-4822-85D1-6B17183FE917}" destId="{24573ED7-40B5-4D72-84B4-6E368AEA37E4}" srcOrd="0" destOrd="0" presId="urn:microsoft.com/office/officeart/2005/8/layout/orgChart1"/>
-    <dgm:cxn modelId="{9A9570AC-50C3-4CD6-9809-6B57D58EA6A8}" srcId="{6E4290F0-9434-49B6-94EF-5143FA25BD67}" destId="{0038B3C5-F0E9-4183-B90C-B5A8B0C5F6D8}" srcOrd="3" destOrd="0" parTransId="{035B45F9-FBDA-486F-99D3-A510CEEAD269}" sibTransId="{0D8128B9-D352-488E-B622-7A968AD4FA4E}"/>
-    <dgm:cxn modelId="{81B67F54-E2DE-4141-96BE-E1FE9EFFC872}" type="presOf" srcId="{1B01282E-32ED-4100-BA15-F98DD23DA70D}" destId="{E79EE3CD-306D-4BAF-B678-5202BF8BE090}" srcOrd="0" destOrd="0" presId="urn:microsoft.com/office/officeart/2005/8/layout/orgChart1"/>
-    <dgm:cxn modelId="{2AC38DFB-A73D-42C5-BE92-2824F490A4D2}" type="presOf" srcId="{607CB572-55F6-43D5-BD9C-44B47356F072}" destId="{63D0DAA5-BDF7-4C71-8AB9-9D4F59C4DD0F}" srcOrd="1" destOrd="0" presId="urn:microsoft.com/office/officeart/2005/8/layout/orgChart1"/>
-    <dgm:cxn modelId="{BECAFD2A-4932-4C73-8D33-01C57C52399D}" srcId="{6E4290F0-9434-49B6-94EF-5143FA25BD67}" destId="{7AEFF8E2-C8B2-40D5-9FF5-A556B4650289}" srcOrd="1" destOrd="0" parTransId="{87EB4D8E-2442-4EE8-B35B-7B16A6512CD9}" sibTransId="{150F023C-5634-488F-B336-94ACC321E051}"/>
-    <dgm:cxn modelId="{09275DC2-54B3-43CA-8BC3-44ED8CE905C0}" type="presOf" srcId="{9182F2B4-670F-4664-995C-57FBACFC71A7}" destId="{49CD6CB7-51E0-4CBE-ADBD-2BFA77D2F938}" srcOrd="0" destOrd="0" presId="urn:microsoft.com/office/officeart/2005/8/layout/orgChart1"/>
-    <dgm:cxn modelId="{580BD4B8-13DF-40C6-8E47-1ADB92741D5E}" type="presOf" srcId="{56CADD5F-D44F-4307-989D-3D1358E9AF51}" destId="{4A531E7C-28C2-4811-B40E-BAC369986724}" srcOrd="0" destOrd="0" presId="urn:microsoft.com/office/officeart/2005/8/layout/orgChart1"/>
-    <dgm:cxn modelId="{5CEC3C8D-3397-4FBE-8817-E2BFC869BF7A}" srcId="{6E4290F0-9434-49B6-94EF-5143FA25BD67}" destId="{48094F30-499F-4EFE-9A60-B8FC2C5D6026}" srcOrd="2" destOrd="0" parTransId="{555926E6-423A-41D2-B0DA-B834B5544FE2}" sibTransId="{958FBC6E-4160-4850-8745-B938EA3D6512}"/>
-    <dgm:cxn modelId="{92B70520-57CB-4F60-BD93-5DD43C63D2A9}" type="presOf" srcId="{4309515B-AE8E-4F02-A5D5-9F3449B448D5}" destId="{0DCC6A88-98FF-4517-A8D5-E3D10C27511E}" srcOrd="0" destOrd="0" presId="urn:microsoft.com/office/officeart/2005/8/layout/orgChart1"/>
-    <dgm:cxn modelId="{55C400F3-642C-4D32-8CD1-7EC24A7E548B}" type="presOf" srcId="{7AEFF8E2-C8B2-40D5-9FF5-A556B4650289}" destId="{C2340FAC-8F65-482C-99EB-2940EA812DE0}" srcOrd="1" destOrd="0" presId="urn:microsoft.com/office/officeart/2005/8/layout/orgChart1"/>
-    <dgm:cxn modelId="{EA419BA2-1387-4867-B50E-FB63D9F8A3F5}" type="presOf" srcId="{1A45DF53-0F89-4F16-A74D-60A54553BAB2}" destId="{9C36F02A-7CBD-4B82-9BA2-FBAA1E74F9F3}" srcOrd="0" destOrd="0" presId="urn:microsoft.com/office/officeart/2005/8/layout/orgChart1"/>
-    <dgm:cxn modelId="{56E69BB6-D3C9-4873-8EE2-27D9156915E9}" srcId="{00AAF8ED-F34F-4822-85D1-6B17183FE917}" destId="{3FB9B959-0A7C-4CE7-8042-A08C4BEC3B40}" srcOrd="2" destOrd="0" parTransId="{1B01282E-32ED-4100-BA15-F98DD23DA70D}" sibTransId="{2B3873C4-6B32-447E-BC9E-EC60339CD294}"/>
-    <dgm:cxn modelId="{94964F43-7134-4F1A-B273-6AEFEBD6556A}" type="presOf" srcId="{E70B4625-3CCE-499C-8E4B-402C0928EAE0}" destId="{F6D0353C-F2FD-4C66-A803-3E6488512125}" srcOrd="0" destOrd="0" presId="urn:microsoft.com/office/officeart/2005/8/layout/orgChart1"/>
-    <dgm:cxn modelId="{03C77829-AFDF-4A62-9A0C-57B9E7642BA2}" type="presOf" srcId="{6D522C42-2909-4321-8429-4F2327B65402}" destId="{3789CAF1-2C4E-4015-B4B0-323AFEA23136}" srcOrd="0" destOrd="0" presId="urn:microsoft.com/office/officeart/2005/8/layout/orgChart1"/>
-    <dgm:cxn modelId="{CB0BE5C5-01DD-429D-98F1-9376BC68AE7C}" type="presOf" srcId="{E70B4625-3CCE-499C-8E4B-402C0928EAE0}" destId="{FDC85F2A-31F3-4417-8945-75AB7D67135F}" srcOrd="1" destOrd="0" presId="urn:microsoft.com/office/officeart/2005/8/layout/orgChart1"/>
-    <dgm:cxn modelId="{FED93F4F-7C13-4B92-94F1-3F581436CB71}" srcId="{7A9712A9-A9E8-4D82-A450-524FE42C480A}" destId="{56CADD5F-D44F-4307-989D-3D1358E9AF51}" srcOrd="0" destOrd="0" parTransId="{8CAF8572-4E38-401F-A526-86AABF3F566D}" sibTransId="{94BB423C-E65A-485A-8B10-92B8FC35ADC4}"/>
-    <dgm:cxn modelId="{5291EF76-6EE0-49B6-A4F9-B0BB187FD749}" type="presOf" srcId="{607CB572-55F6-43D5-BD9C-44B47356F072}" destId="{E2209CD7-06B1-4C48-8E24-5F32438BDC6B}" srcOrd="0" destOrd="0" presId="urn:microsoft.com/office/officeart/2005/8/layout/orgChart1"/>
-    <dgm:cxn modelId="{8487B4DB-C0A8-4CED-9BCE-2250726340A4}" type="presOf" srcId="{035B45F9-FBDA-486F-99D3-A510CEEAD269}" destId="{8CCAD5BB-3391-4F0A-A0F8-858E7527D9CC}" srcOrd="0" destOrd="0" presId="urn:microsoft.com/office/officeart/2005/8/layout/orgChart1"/>
-    <dgm:cxn modelId="{4BC6253B-085E-4C19-A97A-94B7B6548A5B}" type="presOf" srcId="{5819F083-D1A6-40C5-8BA0-49F68372D0D2}" destId="{75209213-2668-4322-B04E-C48841DF81C5}" srcOrd="1" destOrd="0" presId="urn:microsoft.com/office/officeart/2005/8/layout/orgChart1"/>
-    <dgm:cxn modelId="{C8BA5864-1A56-4DFF-AD75-93632AEDF3C0}" type="presOf" srcId="{1A45DF53-0F89-4F16-A74D-60A54553BAB2}" destId="{6860CEC6-E31D-44B5-A08E-2EC56937C8EB}" srcOrd="1" destOrd="0" presId="urn:microsoft.com/office/officeart/2005/8/layout/orgChart1"/>
-    <dgm:cxn modelId="{DA9DAEAA-F396-478F-B030-7E04A0B9F53D}" type="presParOf" srcId="{D19293B1-0547-48CD-8E85-CBE4FCDFE012}" destId="{14811E70-0598-426F-AB61-B70DF46DB329}" srcOrd="0" destOrd="0" presId="urn:microsoft.com/office/officeart/2005/8/layout/orgChart1"/>
-    <dgm:cxn modelId="{D775890A-C8CF-457F-A29C-5EFFDD4BA295}" type="presParOf" srcId="{14811E70-0598-426F-AB61-B70DF46DB329}" destId="{603166B4-3E10-49C5-885D-222FFA30EB8D}" srcOrd="0" destOrd="0" presId="urn:microsoft.com/office/officeart/2005/8/layout/orgChart1"/>
-    <dgm:cxn modelId="{0E7E752D-04E0-4851-978B-978B0A3BDF89}" type="presParOf" srcId="{603166B4-3E10-49C5-885D-222FFA30EB8D}" destId="{24573ED7-40B5-4D72-84B4-6E368AEA37E4}" srcOrd="0" destOrd="0" presId="urn:microsoft.com/office/officeart/2005/8/layout/orgChart1"/>
-    <dgm:cxn modelId="{BE7CA1A4-2B9A-4AFE-BBC2-409506DA70DF}" type="presParOf" srcId="{603166B4-3E10-49C5-885D-222FFA30EB8D}" destId="{CFDAD7AC-A36A-4103-902A-2AA9228CAB7E}" srcOrd="1" destOrd="0" presId="urn:microsoft.com/office/officeart/2005/8/layout/orgChart1"/>
-    <dgm:cxn modelId="{48286562-96DC-4283-BFBB-B3462C0B1D45}" type="presParOf" srcId="{14811E70-0598-426F-AB61-B70DF46DB329}" destId="{46D72B2E-14F8-4219-A3FF-B42EB3DE6790}" srcOrd="1" destOrd="0" presId="urn:microsoft.com/office/officeart/2005/8/layout/orgChart1"/>
-    <dgm:cxn modelId="{50EA105B-DBA0-407B-A43C-6B069A6BC9BB}" type="presParOf" srcId="{46D72B2E-14F8-4219-A3FF-B42EB3DE6790}" destId="{BBB20F9A-31E8-419A-8241-FA5E5B45E5EA}" srcOrd="0" destOrd="0" presId="urn:microsoft.com/office/officeart/2005/8/layout/orgChart1"/>
-    <dgm:cxn modelId="{17750CCE-A8CE-4AD8-B94C-201DE1A23711}" type="presParOf" srcId="{46D72B2E-14F8-4219-A3FF-B42EB3DE6790}" destId="{76F58AEC-5CDF-4B9D-A09A-57DAE1033643}" srcOrd="1" destOrd="0" presId="urn:microsoft.com/office/officeart/2005/8/layout/orgChart1"/>
-    <dgm:cxn modelId="{D45AE886-6E20-4179-BB44-7F6BD26BD7C6}" type="presParOf" srcId="{76F58AEC-5CDF-4B9D-A09A-57DAE1033643}" destId="{190C2B4A-C9E7-4625-8E8B-418CA511FA39}" srcOrd="0" destOrd="0" presId="urn:microsoft.com/office/officeart/2005/8/layout/orgChart1"/>
-    <dgm:cxn modelId="{AE2BCC2A-A345-4FE9-B566-5CAA3F19F6F7}" type="presParOf" srcId="{190C2B4A-C9E7-4625-8E8B-418CA511FA39}" destId="{3789CAF1-2C4E-4015-B4B0-323AFEA23136}" srcOrd="0" destOrd="0" presId="urn:microsoft.com/office/officeart/2005/8/layout/orgChart1"/>
-    <dgm:cxn modelId="{31A79587-24F6-4007-995D-CB8F89956721}" type="presParOf" srcId="{190C2B4A-C9E7-4625-8E8B-418CA511FA39}" destId="{4E01B39A-2561-4FEA-BD62-53C0C524D3DC}" srcOrd="1" destOrd="0" presId="urn:microsoft.com/office/officeart/2005/8/layout/orgChart1"/>
-    <dgm:cxn modelId="{5D6FF23C-B7E9-449D-9A8B-05551AE6C75E}" type="presParOf" srcId="{76F58AEC-5CDF-4B9D-A09A-57DAE1033643}" destId="{312609D0-1F09-4A61-A702-33353D091F48}" srcOrd="1" destOrd="0" presId="urn:microsoft.com/office/officeart/2005/8/layout/orgChart1"/>
-    <dgm:cxn modelId="{68D467BD-DB58-4D43-AE29-D5A96B6FF4B8}" type="presParOf" srcId="{312609D0-1F09-4A61-A702-33353D091F48}" destId="{EE9CDB54-3C7B-4CD2-8656-49C4105EA142}" srcOrd="0" destOrd="0" presId="urn:microsoft.com/office/officeart/2005/8/layout/orgChart1"/>
-    <dgm:cxn modelId="{C37A34E8-6D57-4399-89C8-1835431D529C}" type="presParOf" srcId="{312609D0-1F09-4A61-A702-33353D091F48}" destId="{E7149557-DB0E-45A6-AC33-B696C83F36DB}" srcOrd="1" destOrd="0" presId="urn:microsoft.com/office/officeart/2005/8/layout/orgChart1"/>
-    <dgm:cxn modelId="{C8D6C357-CC50-4324-A615-A1F5D874C31F}" type="presParOf" srcId="{E7149557-DB0E-45A6-AC33-B696C83F36DB}" destId="{43278969-5327-43D1-93BC-7741F47FBF0E}" srcOrd="0" destOrd="0" presId="urn:microsoft.com/office/officeart/2005/8/layout/orgChart1"/>
-    <dgm:cxn modelId="{A133806C-0246-4880-B32E-6537D1951716}" type="presParOf" srcId="{43278969-5327-43D1-93BC-7741F47FBF0E}" destId="{BC3C126B-3DAA-473E-9816-4FB885920109}" srcOrd="0" destOrd="0" presId="urn:microsoft.com/office/officeart/2005/8/layout/orgChart1"/>
-    <dgm:cxn modelId="{C560F7CC-37CC-44E4-B8C7-171CB2AEDE65}" type="presParOf" srcId="{43278969-5327-43D1-93BC-7741F47FBF0E}" destId="{DEB66E4E-1A51-4469-B3BE-6FDF9C417CA4}" srcOrd="1" destOrd="0" presId="urn:microsoft.com/office/officeart/2005/8/layout/orgChart1"/>
-    <dgm:cxn modelId="{7A91AB46-A5D5-48D3-8EBC-E4CF4216F3E0}" type="presParOf" srcId="{E7149557-DB0E-45A6-AC33-B696C83F36DB}" destId="{23C849AD-8792-41BA-BBF3-97BA7D4DC3F3}" srcOrd="1" destOrd="0" presId="urn:microsoft.com/office/officeart/2005/8/layout/orgChart1"/>
-    <dgm:cxn modelId="{D12B3712-11EF-4B50-A76B-898E25EA244A}" type="presParOf" srcId="{E7149557-DB0E-45A6-AC33-B696C83F36DB}" destId="{14170ADC-761A-4F82-91CA-94D0593FC8A0}" srcOrd="2" destOrd="0" presId="urn:microsoft.com/office/officeart/2005/8/layout/orgChart1"/>
-    <dgm:cxn modelId="{3627F717-5A13-45CF-BDE3-555B0719F262}" type="presParOf" srcId="{312609D0-1F09-4A61-A702-33353D091F48}" destId="{92C0C251-6393-48BE-8DC1-A54F20F8E9AF}" srcOrd="2" destOrd="0" presId="urn:microsoft.com/office/officeart/2005/8/layout/orgChart1"/>
-    <dgm:cxn modelId="{49E281EB-3AB9-40BF-8723-78643CC87811}" type="presParOf" srcId="{312609D0-1F09-4A61-A702-33353D091F48}" destId="{1288687D-1A4D-491C-BFE8-568FFC48325E}" srcOrd="3" destOrd="0" presId="urn:microsoft.com/office/officeart/2005/8/layout/orgChart1"/>
-    <dgm:cxn modelId="{31C8D908-9652-4CA4-8B3F-31F2AE89E80D}" type="presParOf" srcId="{1288687D-1A4D-491C-BFE8-568FFC48325E}" destId="{77CE4D03-94B2-427F-B944-8566177F3203}" srcOrd="0" destOrd="0" presId="urn:microsoft.com/office/officeart/2005/8/layout/orgChart1"/>
-    <dgm:cxn modelId="{CC91B0BD-6C7E-4388-89BF-2A2C6DD4EDE9}" type="presParOf" srcId="{77CE4D03-94B2-427F-B944-8566177F3203}" destId="{F8EC7D8E-AA75-48AF-9C82-30E2D151962C}" srcOrd="0" destOrd="0" presId="urn:microsoft.com/office/officeart/2005/8/layout/orgChart1"/>
-    <dgm:cxn modelId="{C824FB27-A91D-4C7F-BF33-D98BEE22CE12}" type="presParOf" srcId="{77CE4D03-94B2-427F-B944-8566177F3203}" destId="{75209213-2668-4322-B04E-C48841DF81C5}" srcOrd="1" destOrd="0" presId="urn:microsoft.com/office/officeart/2005/8/layout/orgChart1"/>
-    <dgm:cxn modelId="{BB0B443C-CA0D-4B64-BB8A-F8C7E81F3C36}" type="presParOf" srcId="{1288687D-1A4D-491C-BFE8-568FFC48325E}" destId="{36B14302-54CD-4B23-860E-6709A2134F2E}" srcOrd="1" destOrd="0" presId="urn:microsoft.com/office/officeart/2005/8/layout/orgChart1"/>
-    <dgm:cxn modelId="{ADA4D5F7-6887-4B12-8CBF-0EF334175102}" type="presParOf" srcId="{1288687D-1A4D-491C-BFE8-568FFC48325E}" destId="{4AA39C93-AC9A-4AC3-A784-8D3E10891DDA}" srcOrd="2" destOrd="0" presId="urn:microsoft.com/office/officeart/2005/8/layout/orgChart1"/>
-    <dgm:cxn modelId="{DB86623A-B810-4953-A38D-87D66B92A341}" type="presParOf" srcId="{76F58AEC-5CDF-4B9D-A09A-57DAE1033643}" destId="{AC78CB1E-5182-43C5-A7B2-1650895C5463}" srcOrd="2" destOrd="0" presId="urn:microsoft.com/office/officeart/2005/8/layout/orgChart1"/>
-    <dgm:cxn modelId="{C4A7FE6A-644C-4984-B56B-89D7495ED34F}" type="presParOf" srcId="{46D72B2E-14F8-4219-A3FF-B42EB3DE6790}" destId="{49CD6CB7-51E0-4CBE-ADBD-2BFA77D2F938}" srcOrd="2" destOrd="0" presId="urn:microsoft.com/office/officeart/2005/8/layout/orgChart1"/>
-    <dgm:cxn modelId="{C5ED163F-79AE-4A04-BBE5-B481DB33D6A7}" type="presParOf" srcId="{46D72B2E-14F8-4219-A3FF-B42EB3DE6790}" destId="{662E2575-007C-41AD-BBF8-329E2E9783D9}" srcOrd="3" destOrd="0" presId="urn:microsoft.com/office/officeart/2005/8/layout/orgChart1"/>
-    <dgm:cxn modelId="{71504A6C-B42B-44B5-971F-1419026433C5}" type="presParOf" srcId="{662E2575-007C-41AD-BBF8-329E2E9783D9}" destId="{C323A4E0-D108-48CF-BB46-4FA70DF75459}" srcOrd="0" destOrd="0" presId="urn:microsoft.com/office/officeart/2005/8/layout/orgChart1"/>
-    <dgm:cxn modelId="{60E5AA42-2B65-46EA-AC4A-FE973F86EB5E}" type="presParOf" srcId="{C323A4E0-D108-48CF-BB46-4FA70DF75459}" destId="{F98F3CAD-4D2D-40D5-924C-C908F254989C}" srcOrd="0" destOrd="0" presId="urn:microsoft.com/office/officeart/2005/8/layout/orgChart1"/>
-    <dgm:cxn modelId="{00B5D1DF-DC16-4A30-AC5D-468F9F884D03}" type="presParOf" srcId="{C323A4E0-D108-48CF-BB46-4FA70DF75459}" destId="{5E09F953-7B0A-414A-87F4-AB351DD16D42}" srcOrd="1" destOrd="0" presId="urn:microsoft.com/office/officeart/2005/8/layout/orgChart1"/>
-    <dgm:cxn modelId="{09F9375C-3DF0-4780-8751-CB81308FC243}" type="presParOf" srcId="{662E2575-007C-41AD-BBF8-329E2E9783D9}" destId="{1C16C052-E543-4C77-B195-E42889A32339}" srcOrd="1" destOrd="0" presId="urn:microsoft.com/office/officeart/2005/8/layout/orgChart1"/>
-    <dgm:cxn modelId="{A5F0DA11-D14D-4E1E-B2F3-6C266815C677}" type="presParOf" srcId="{1C16C052-E543-4C77-B195-E42889A32339}" destId="{6874CBE1-82E2-4E90-8AA9-E8C2BE7CA430}" srcOrd="0" destOrd="0" presId="urn:microsoft.com/office/officeart/2005/8/layout/orgChart1"/>
-    <dgm:cxn modelId="{806F32AE-C786-4273-895E-93D6E589C4F4}" type="presParOf" srcId="{1C16C052-E543-4C77-B195-E42889A32339}" destId="{88AEF8A8-109A-4F22-A699-2E38FAF3F4CD}" srcOrd="1" destOrd="0" presId="urn:microsoft.com/office/officeart/2005/8/layout/orgChart1"/>
-    <dgm:cxn modelId="{3CEC3705-D6CD-4424-871F-7459658C1537}" type="presParOf" srcId="{88AEF8A8-109A-4F22-A699-2E38FAF3F4CD}" destId="{2F2D290D-CD7E-45DE-AE3C-8D7EC5520090}" srcOrd="0" destOrd="0" presId="urn:microsoft.com/office/officeart/2005/8/layout/orgChart1"/>
-    <dgm:cxn modelId="{046510B5-AF8B-4F59-89BF-F62C071A5155}" type="presParOf" srcId="{2F2D290D-CD7E-45DE-AE3C-8D7EC5520090}" destId="{3ACD528F-2C85-4A31-AF16-BF5BA1F1A135}" srcOrd="0" destOrd="0" presId="urn:microsoft.com/office/officeart/2005/8/layout/orgChart1"/>
-    <dgm:cxn modelId="{F0ECB16F-34CD-4A97-8B12-6BDBB443A46D}" type="presParOf" srcId="{2F2D290D-CD7E-45DE-AE3C-8D7EC5520090}" destId="{0063CBAB-5A89-4DF0-8028-711768AE441B}" srcOrd="1" destOrd="0" presId="urn:microsoft.com/office/officeart/2005/8/layout/orgChart1"/>
-    <dgm:cxn modelId="{E9B406D3-EE82-4968-BBF8-E2FCF522A48D}" type="presParOf" srcId="{88AEF8A8-109A-4F22-A699-2E38FAF3F4CD}" destId="{A6FF6C58-5CB2-49CD-9034-2D889D4B0C7F}" srcOrd="1" destOrd="0" presId="urn:microsoft.com/office/officeart/2005/8/layout/orgChart1"/>
-    <dgm:cxn modelId="{F3C2BE72-F180-492A-ADD2-C71D13BB86A4}" type="presParOf" srcId="{A6FF6C58-5CB2-49CD-9034-2D889D4B0C7F}" destId="{E0ADA573-3F86-4820-8737-3AEC5FAE66C6}" srcOrd="0" destOrd="0" presId="urn:microsoft.com/office/officeart/2005/8/layout/orgChart1"/>
-    <dgm:cxn modelId="{B1C1A8CA-AF62-4DC7-AFDE-D2A75B9F6E30}" type="presParOf" srcId="{A6FF6C58-5CB2-49CD-9034-2D889D4B0C7F}" destId="{F328407F-F2B2-43B6-A554-2AC5750B9BED}" srcOrd="1" destOrd="0" presId="urn:microsoft.com/office/officeart/2005/8/layout/orgChart1"/>
-    <dgm:cxn modelId="{F2C5B6CC-A77B-4EC2-9808-ACD5A6A15D75}" type="presParOf" srcId="{F328407F-F2B2-43B6-A554-2AC5750B9BED}" destId="{77E13F5A-DA2B-45DC-8105-AAEAABEBC523}" srcOrd="0" destOrd="0" presId="urn:microsoft.com/office/officeart/2005/8/layout/orgChart1"/>
-    <dgm:cxn modelId="{5EAA360F-2B14-4DA6-B78B-385CA799E4EA}" type="presParOf" srcId="{77E13F5A-DA2B-45DC-8105-AAEAABEBC523}" destId="{4A531E7C-28C2-4811-B40E-BAC369986724}" srcOrd="0" destOrd="0" presId="urn:microsoft.com/office/officeart/2005/8/layout/orgChart1"/>
-    <dgm:cxn modelId="{7A93C865-EBE0-4DD9-B606-D2A505A102CF}" type="presParOf" srcId="{77E13F5A-DA2B-45DC-8105-AAEAABEBC523}" destId="{338749C1-71E3-4BC0-905E-9C45C3BFBFB8}" srcOrd="1" destOrd="0" presId="urn:microsoft.com/office/officeart/2005/8/layout/orgChart1"/>
-    <dgm:cxn modelId="{1760178F-C689-40DE-A070-7C18FE91C3B6}" type="presParOf" srcId="{F328407F-F2B2-43B6-A554-2AC5750B9BED}" destId="{0043D2ED-5A44-4787-BB8C-66FCFB597D6C}" srcOrd="1" destOrd="0" presId="urn:microsoft.com/office/officeart/2005/8/layout/orgChart1"/>
-    <dgm:cxn modelId="{7B04D833-A091-43EF-BC3A-DA7ACB5AF9AC}" type="presParOf" srcId="{F328407F-F2B2-43B6-A554-2AC5750B9BED}" destId="{8994AF75-C1DD-4B5B-AAFC-0BA676A23FE9}" srcOrd="2" destOrd="0" presId="urn:microsoft.com/office/officeart/2005/8/layout/orgChart1"/>
-    <dgm:cxn modelId="{C32ADD28-EB90-47F0-B336-8A570FF4F8DC}" type="presParOf" srcId="{A6FF6C58-5CB2-49CD-9034-2D889D4B0C7F}" destId="{9DC28BBE-0F90-444A-887A-D3B5CEFBAF2B}" srcOrd="2" destOrd="0" presId="urn:microsoft.com/office/officeart/2005/8/layout/orgChart1"/>
-    <dgm:cxn modelId="{C256586C-39C4-4ED3-B79B-6FCC1FF9EA64}" type="presParOf" srcId="{A6FF6C58-5CB2-49CD-9034-2D889D4B0C7F}" destId="{72247BD9-C8B0-4BE8-8A8E-7A461E98BC82}" srcOrd="3" destOrd="0" presId="urn:microsoft.com/office/officeart/2005/8/layout/orgChart1"/>
-    <dgm:cxn modelId="{8C17D2BF-79CD-459A-B3EE-2D2B6EAA57C8}" type="presParOf" srcId="{72247BD9-C8B0-4BE8-8A8E-7A461E98BC82}" destId="{1EDE99B4-EA41-43C8-81EC-9ADA7BC6932A}" srcOrd="0" destOrd="0" presId="urn:microsoft.com/office/officeart/2005/8/layout/orgChart1"/>
-    <dgm:cxn modelId="{C0A23184-EDAB-435D-A117-B126F16BA902}" type="presParOf" srcId="{1EDE99B4-EA41-43C8-81EC-9ADA7BC6932A}" destId="{F6D0353C-F2FD-4C66-A803-3E6488512125}" srcOrd="0" destOrd="0" presId="urn:microsoft.com/office/officeart/2005/8/layout/orgChart1"/>
-    <dgm:cxn modelId="{38F0E1ED-5A33-4585-A060-9175A0271ECA}" type="presParOf" srcId="{1EDE99B4-EA41-43C8-81EC-9ADA7BC6932A}" destId="{FDC85F2A-31F3-4417-8945-75AB7D67135F}" srcOrd="1" destOrd="0" presId="urn:microsoft.com/office/officeart/2005/8/layout/orgChart1"/>
-    <dgm:cxn modelId="{B08D2A32-3C12-4FD8-8FB0-1FB591755691}" type="presParOf" srcId="{72247BD9-C8B0-4BE8-8A8E-7A461E98BC82}" destId="{0DA6CE52-615A-447A-95CD-2A790EE87D68}" srcOrd="1" destOrd="0" presId="urn:microsoft.com/office/officeart/2005/8/layout/orgChart1"/>
-    <dgm:cxn modelId="{79A76F71-BE83-4CD6-AAC2-410E73921D0B}" type="presParOf" srcId="{72247BD9-C8B0-4BE8-8A8E-7A461E98BC82}" destId="{F4401F65-6173-4EF1-9FFD-AFD08D5AF39F}" srcOrd="2" destOrd="0" presId="urn:microsoft.com/office/officeart/2005/8/layout/orgChart1"/>
-    <dgm:cxn modelId="{31C61508-C45C-4BC1-A06A-4176A4A064D1}" type="presParOf" srcId="{88AEF8A8-109A-4F22-A699-2E38FAF3F4CD}" destId="{26D14FAD-BCBC-4CEF-B56E-4DD69425E3C7}" srcOrd="2" destOrd="0" presId="urn:microsoft.com/office/officeart/2005/8/layout/orgChart1"/>
-    <dgm:cxn modelId="{9E4BB355-6523-4341-9E87-7E2EDBF5B7D0}" type="presParOf" srcId="{1C16C052-E543-4C77-B195-E42889A32339}" destId="{16175270-2865-4560-A1F0-54E995EFD956}" srcOrd="2" destOrd="0" presId="urn:microsoft.com/office/officeart/2005/8/layout/orgChart1"/>
-    <dgm:cxn modelId="{A4DFECD3-8094-4840-A27A-A8A841E3FD60}" type="presParOf" srcId="{1C16C052-E543-4C77-B195-E42889A32339}" destId="{C00870FF-AE72-4F11-B0F1-D819F4C9107C}" srcOrd="3" destOrd="0" presId="urn:microsoft.com/office/officeart/2005/8/layout/orgChart1"/>
-    <dgm:cxn modelId="{924D857F-2728-40CB-A687-4940B2D9E5C7}" type="presParOf" srcId="{C00870FF-AE72-4F11-B0F1-D819F4C9107C}" destId="{642995ED-9701-4887-8B48-C357B7A6099C}" srcOrd="0" destOrd="0" presId="urn:microsoft.com/office/officeart/2005/8/layout/orgChart1"/>
-    <dgm:cxn modelId="{87A7D138-3C36-468C-B28E-7A124783814B}" type="presParOf" srcId="{642995ED-9701-4887-8B48-C357B7A6099C}" destId="{9C36F02A-7CBD-4B82-9BA2-FBAA1E74F9F3}" srcOrd="0" destOrd="0" presId="urn:microsoft.com/office/officeart/2005/8/layout/orgChart1"/>
-    <dgm:cxn modelId="{A1DD43EF-9225-4678-9988-1334E2B7CD5C}" type="presParOf" srcId="{642995ED-9701-4887-8B48-C357B7A6099C}" destId="{6860CEC6-E31D-44B5-A08E-2EC56937C8EB}" srcOrd="1" destOrd="0" presId="urn:microsoft.com/office/officeart/2005/8/layout/orgChart1"/>
-    <dgm:cxn modelId="{39CAB61E-E026-49A1-9942-05F5952BF43A}" type="presParOf" srcId="{C00870FF-AE72-4F11-B0F1-D819F4C9107C}" destId="{7DED669C-4174-4B6E-858A-BED8ED39C6E9}" srcOrd="1" destOrd="0" presId="urn:microsoft.com/office/officeart/2005/8/layout/orgChart1"/>
-    <dgm:cxn modelId="{FBDB9AD6-474E-40E6-BC64-630E9A442AA0}" type="presParOf" srcId="{C00870FF-AE72-4F11-B0F1-D819F4C9107C}" destId="{58988FFE-C53A-47E8-BA69-268378BFF0EB}" srcOrd="2" destOrd="0" presId="urn:microsoft.com/office/officeart/2005/8/layout/orgChart1"/>
-    <dgm:cxn modelId="{A5B3468E-AD37-415D-9770-ADBC44AC6199}" type="presParOf" srcId="{1C16C052-E543-4C77-B195-E42889A32339}" destId="{E00047BB-8703-448C-9668-1CB17762B972}" srcOrd="4" destOrd="0" presId="urn:microsoft.com/office/officeart/2005/8/layout/orgChart1"/>
-    <dgm:cxn modelId="{1D0ACBC6-B858-4483-87B8-BD4B3943D5B7}" type="presParOf" srcId="{1C16C052-E543-4C77-B195-E42889A32339}" destId="{5F01FB20-8266-4F2D-BEFB-DBE7F2FA053D}" srcOrd="5" destOrd="0" presId="urn:microsoft.com/office/officeart/2005/8/layout/orgChart1"/>
-    <dgm:cxn modelId="{768AEE72-09B2-4219-854E-86412892DAC7}" type="presParOf" srcId="{5F01FB20-8266-4F2D-BEFB-DBE7F2FA053D}" destId="{E732F918-0FC9-4C65-BFDE-02ACD4CCB20F}" srcOrd="0" destOrd="0" presId="urn:microsoft.com/office/officeart/2005/8/layout/orgChart1"/>
-    <dgm:cxn modelId="{82BDD7DD-AE3A-4312-9C18-BCD55A318529}" type="presParOf" srcId="{E732F918-0FC9-4C65-BFDE-02ACD4CCB20F}" destId="{05B24125-8561-450B-AB5A-4CF61AC6FB4F}" srcOrd="0" destOrd="0" presId="urn:microsoft.com/office/officeart/2005/8/layout/orgChart1"/>
-    <dgm:cxn modelId="{5BE99936-913E-4562-8579-1CDE0B09DD09}" type="presParOf" srcId="{E732F918-0FC9-4C65-BFDE-02ACD4CCB20F}" destId="{CCF97781-8C29-4C45-A701-279922D9C73F}" srcOrd="1" destOrd="0" presId="urn:microsoft.com/office/officeart/2005/8/layout/orgChart1"/>
-    <dgm:cxn modelId="{19C1B749-5D1E-4D9B-B41F-DD0B164001CC}" type="presParOf" srcId="{5F01FB20-8266-4F2D-BEFB-DBE7F2FA053D}" destId="{FEDC8B4C-A886-4BA0-AFFC-79B23732B3B4}" srcOrd="1" destOrd="0" presId="urn:microsoft.com/office/officeart/2005/8/layout/orgChart1"/>
-    <dgm:cxn modelId="{82AF2419-B944-430B-AF6F-04A8F841054D}" type="presParOf" srcId="{5F01FB20-8266-4F2D-BEFB-DBE7F2FA053D}" destId="{6A80C1E8-3F04-498C-A667-892C6B03508B}" srcOrd="2" destOrd="0" presId="urn:microsoft.com/office/officeart/2005/8/layout/orgChart1"/>
-    <dgm:cxn modelId="{2343F991-3D2F-41F8-8242-89843BC3C87B}" type="presParOf" srcId="{662E2575-007C-41AD-BBF8-329E2E9783D9}" destId="{4EDCD3C0-86EB-4859-B4F8-051629E018B2}" srcOrd="2" destOrd="0" presId="urn:microsoft.com/office/officeart/2005/8/layout/orgChart1"/>
-    <dgm:cxn modelId="{2954A380-C06D-44D7-B244-FF2FC3F5097F}" type="presParOf" srcId="{46D72B2E-14F8-4219-A3FF-B42EB3DE6790}" destId="{E79EE3CD-306D-4BAF-B678-5202BF8BE090}" srcOrd="4" destOrd="0" presId="urn:microsoft.com/office/officeart/2005/8/layout/orgChart1"/>
-    <dgm:cxn modelId="{DE0B77B2-6782-489A-9FBB-95438E87A481}" type="presParOf" srcId="{46D72B2E-14F8-4219-A3FF-B42EB3DE6790}" destId="{0193881C-7F56-4F5C-B224-64B4243095FA}" srcOrd="5" destOrd="0" presId="urn:microsoft.com/office/officeart/2005/8/layout/orgChart1"/>
-    <dgm:cxn modelId="{70E67AF7-9244-41EC-9115-AA62E26A2F68}" type="presParOf" srcId="{0193881C-7F56-4F5C-B224-64B4243095FA}" destId="{07BC98D5-BDF5-4989-BB25-82ECCD64CC9A}" srcOrd="0" destOrd="0" presId="urn:microsoft.com/office/officeart/2005/8/layout/orgChart1"/>
-    <dgm:cxn modelId="{5C33C935-4788-498B-A15B-9FA2B12447DD}" type="presParOf" srcId="{07BC98D5-BDF5-4989-BB25-82ECCD64CC9A}" destId="{82D6BC35-8D8C-4AB0-9BCD-2AEF0D67687A}" srcOrd="0" destOrd="0" presId="urn:microsoft.com/office/officeart/2005/8/layout/orgChart1"/>
-    <dgm:cxn modelId="{1E1129FA-CCB9-4971-B241-F6E882C466F5}" type="presParOf" srcId="{07BC98D5-BDF5-4989-BB25-82ECCD64CC9A}" destId="{DEDD680B-1483-422B-B1A2-E97A9D807C44}" srcOrd="1" destOrd="0" presId="urn:microsoft.com/office/officeart/2005/8/layout/orgChart1"/>
-    <dgm:cxn modelId="{45532A66-E1BE-4A30-AFC5-0ED71592184E}" type="presParOf" srcId="{0193881C-7F56-4F5C-B224-64B4243095FA}" destId="{1BABC94D-2F15-4AB8-8450-E67A40A376C1}" srcOrd="1" destOrd="0" presId="urn:microsoft.com/office/officeart/2005/8/layout/orgChart1"/>
-    <dgm:cxn modelId="{B83FCC7D-3725-4CB4-9F30-CA491047C733}" type="presParOf" srcId="{1BABC94D-2F15-4AB8-8450-E67A40A376C1}" destId="{BAD53734-B6EC-40DD-8EEC-8C5ECCB9C9ED}" srcOrd="0" destOrd="0" presId="urn:microsoft.com/office/officeart/2005/8/layout/orgChart1"/>
-    <dgm:cxn modelId="{89D752A3-26B6-4CE5-932B-6858684B43C7}" type="presParOf" srcId="{1BABC94D-2F15-4AB8-8450-E67A40A376C1}" destId="{66335E3A-7CD6-429A-A981-748185164439}" srcOrd="1" destOrd="0" presId="urn:microsoft.com/office/officeart/2005/8/layout/orgChart1"/>
-    <dgm:cxn modelId="{4D2E4758-848D-4EF9-8956-C79DF0B1E5AB}" type="presParOf" srcId="{66335E3A-7CD6-429A-A981-748185164439}" destId="{DB0BA9FA-1099-4DE8-BEF7-092AACE90801}" srcOrd="0" destOrd="0" presId="urn:microsoft.com/office/officeart/2005/8/layout/orgChart1"/>
-    <dgm:cxn modelId="{76C77268-31E7-43ED-BB52-BF9C095477B6}" type="presParOf" srcId="{DB0BA9FA-1099-4DE8-BEF7-092AACE90801}" destId="{9AFF82C2-6B69-4B53-8769-21208BC5B8CE}" srcOrd="0" destOrd="0" presId="urn:microsoft.com/office/officeart/2005/8/layout/orgChart1"/>
-    <dgm:cxn modelId="{DDCB7C14-9D75-4659-8C26-89A515777371}" type="presParOf" srcId="{DB0BA9FA-1099-4DE8-BEF7-092AACE90801}" destId="{59BBC194-C4CF-477B-A533-4F3AB7DC8D6E}" srcOrd="1" destOrd="0" presId="urn:microsoft.com/office/officeart/2005/8/layout/orgChart1"/>
-    <dgm:cxn modelId="{6962C7DD-FB97-4F8B-A546-A792B4D5B73C}" type="presParOf" srcId="{66335E3A-7CD6-429A-A981-748185164439}" destId="{F5B8D7B9-C91C-4C79-894A-BF4790085AE3}" srcOrd="1" destOrd="0" presId="urn:microsoft.com/office/officeart/2005/8/layout/orgChart1"/>
-    <dgm:cxn modelId="{7BB211AD-F925-401B-BC1E-EB4AEE13617D}" type="presParOf" srcId="{F5B8D7B9-C91C-4C79-894A-BF4790085AE3}" destId="{31720407-10BF-40C7-BE23-1E906D82C4A9}" srcOrd="0" destOrd="0" presId="urn:microsoft.com/office/officeart/2005/8/layout/orgChart1"/>
-    <dgm:cxn modelId="{CEA22955-7003-4A89-A73B-3E742295D154}" type="presParOf" srcId="{F5B8D7B9-C91C-4C79-894A-BF4790085AE3}" destId="{1E176723-46E7-442E-BA49-41D17572DCE9}" srcOrd="1" destOrd="0" presId="urn:microsoft.com/office/officeart/2005/8/layout/orgChart1"/>
-    <dgm:cxn modelId="{DC0E7C12-3D33-4D85-B4CA-4203FF730167}" type="presParOf" srcId="{1E176723-46E7-442E-BA49-41D17572DCE9}" destId="{B1E4428B-7711-4327-A3CD-B2A4689D8B16}" srcOrd="0" destOrd="0" presId="urn:microsoft.com/office/officeart/2005/8/layout/orgChart1"/>
-    <dgm:cxn modelId="{11201530-F206-43FF-A8C1-33E8B58A48D7}" type="presParOf" srcId="{B1E4428B-7711-4327-A3CD-B2A4689D8B16}" destId="{6BA6C8B9-D8CC-4189-B352-0195B72F8BC4}" srcOrd="0" destOrd="0" presId="urn:microsoft.com/office/officeart/2005/8/layout/orgChart1"/>
-    <dgm:cxn modelId="{148EBA3E-D4DC-4B81-B9D5-19C4FE43BC31}" type="presParOf" srcId="{B1E4428B-7711-4327-A3CD-B2A4689D8B16}" destId="{580D83BC-B456-454A-9B4C-AD9DE393754B}" srcOrd="1" destOrd="0" presId="urn:microsoft.com/office/officeart/2005/8/layout/orgChart1"/>
-    <dgm:cxn modelId="{D6C087F9-DA3D-4392-9DB4-6C694034DF92}" type="presParOf" srcId="{1E176723-46E7-442E-BA49-41D17572DCE9}" destId="{349F8075-A6C8-4FFC-A7FD-5D198356A891}" srcOrd="1" destOrd="0" presId="urn:microsoft.com/office/officeart/2005/8/layout/orgChart1"/>
-    <dgm:cxn modelId="{D7F1B301-BD3B-4CA2-B74D-5249A40410F2}" type="presParOf" srcId="{1E176723-46E7-442E-BA49-41D17572DCE9}" destId="{0B597CDA-1B63-4689-AA7F-78B80A8AA125}" srcOrd="2" destOrd="0" presId="urn:microsoft.com/office/officeart/2005/8/layout/orgChart1"/>
-    <dgm:cxn modelId="{B443C856-112D-4912-90C1-A2DF1C93A295}" type="presParOf" srcId="{F5B8D7B9-C91C-4C79-894A-BF4790085AE3}" destId="{97D848EB-24AA-4BC3-8C11-64B8CE8457E7}" srcOrd="2" destOrd="0" presId="urn:microsoft.com/office/officeart/2005/8/layout/orgChart1"/>
-    <dgm:cxn modelId="{5CC127F1-8CBC-49BA-A286-5AEB0875CF66}" type="presParOf" srcId="{F5B8D7B9-C91C-4C79-894A-BF4790085AE3}" destId="{44E99996-2A98-4239-A4D7-6135DC04DAD8}" srcOrd="3" destOrd="0" presId="urn:microsoft.com/office/officeart/2005/8/layout/orgChart1"/>
-    <dgm:cxn modelId="{3C06F46E-DBF1-496B-99F7-D4E66664480C}" type="presParOf" srcId="{44E99996-2A98-4239-A4D7-6135DC04DAD8}" destId="{6EFA3350-E1A7-45A6-8955-0D7C9D74ECF8}" srcOrd="0" destOrd="0" presId="urn:microsoft.com/office/officeart/2005/8/layout/orgChart1"/>
-    <dgm:cxn modelId="{30FA34C5-0BE2-47B7-BCA1-8C56419861DA}" type="presParOf" srcId="{6EFA3350-E1A7-45A6-8955-0D7C9D74ECF8}" destId="{A826453B-D3EB-4FE1-964D-D376394C035A}" srcOrd="0" destOrd="0" presId="urn:microsoft.com/office/officeart/2005/8/layout/orgChart1"/>
-    <dgm:cxn modelId="{156FA509-48F5-495C-BEF8-3E2E4B834938}" type="presParOf" srcId="{6EFA3350-E1A7-45A6-8955-0D7C9D74ECF8}" destId="{C2340FAC-8F65-482C-99EB-2940EA812DE0}" srcOrd="1" destOrd="0" presId="urn:microsoft.com/office/officeart/2005/8/layout/orgChart1"/>
-    <dgm:cxn modelId="{BDE7FC3B-3952-49C5-936F-A64A8E7E2C11}" type="presParOf" srcId="{44E99996-2A98-4239-A4D7-6135DC04DAD8}" destId="{7D22854A-4349-4F0C-9FFE-C10FE62CE895}" srcOrd="1" destOrd="0" presId="urn:microsoft.com/office/officeart/2005/8/layout/orgChart1"/>
-    <dgm:cxn modelId="{FD8F6045-8D46-4289-B3D2-B9A5DD02D3AB}" type="presParOf" srcId="{44E99996-2A98-4239-A4D7-6135DC04DAD8}" destId="{CD752056-CD49-476F-ADFD-73C818DCF35B}" srcOrd="2" destOrd="0" presId="urn:microsoft.com/office/officeart/2005/8/layout/orgChart1"/>
-    <dgm:cxn modelId="{01774FA5-2B0B-491A-AD1F-AB2811AECECE}" type="presParOf" srcId="{F5B8D7B9-C91C-4C79-894A-BF4790085AE3}" destId="{ED4304EC-BB87-4B05-A93A-5A14F9AED3C1}" srcOrd="4" destOrd="0" presId="urn:microsoft.com/office/officeart/2005/8/layout/orgChart1"/>
-    <dgm:cxn modelId="{FF9D60BE-ACEF-4935-B864-897A859310BE}" type="presParOf" srcId="{F5B8D7B9-C91C-4C79-894A-BF4790085AE3}" destId="{8557E7D1-F756-4157-9BA5-CBA994006906}" srcOrd="5" destOrd="0" presId="urn:microsoft.com/office/officeart/2005/8/layout/orgChart1"/>
-    <dgm:cxn modelId="{129F88CD-9019-452E-AF94-23BA7B56708D}" type="presParOf" srcId="{8557E7D1-F756-4157-9BA5-CBA994006906}" destId="{658B0C5C-C93D-409D-9C74-0EE21BD15C7C}" srcOrd="0" destOrd="0" presId="urn:microsoft.com/office/officeart/2005/8/layout/orgChart1"/>
-    <dgm:cxn modelId="{44D56725-24C9-400F-BF62-8C203819F303}" type="presParOf" srcId="{658B0C5C-C93D-409D-9C74-0EE21BD15C7C}" destId="{C5DA7549-5CBA-4A2D-9515-49A1D82111F6}" srcOrd="0" destOrd="0" presId="urn:microsoft.com/office/officeart/2005/8/layout/orgChart1"/>
-    <dgm:cxn modelId="{9FF3B075-9802-4E30-8E06-A97F0B4CB8C4}" type="presParOf" srcId="{658B0C5C-C93D-409D-9C74-0EE21BD15C7C}" destId="{DCF53C2B-2C61-4ECA-8625-5779FC23C442}" srcOrd="1" destOrd="0" presId="urn:microsoft.com/office/officeart/2005/8/layout/orgChart1"/>
-    <dgm:cxn modelId="{4E27DD27-2EF0-4F7C-858A-519C133C8FBF}" type="presParOf" srcId="{8557E7D1-F756-4157-9BA5-CBA994006906}" destId="{F6EBD3F4-FDB8-4A35-BA5F-39BD502EE251}" srcOrd="1" destOrd="0" presId="urn:microsoft.com/office/officeart/2005/8/layout/orgChart1"/>
-    <dgm:cxn modelId="{F1484B16-62EA-450B-AFF4-1538C5EFB07C}" type="presParOf" srcId="{8557E7D1-F756-4157-9BA5-CBA994006906}" destId="{ECA86666-CACD-4623-B9A4-B56FF143B047}" srcOrd="2" destOrd="0" presId="urn:microsoft.com/office/officeart/2005/8/layout/orgChart1"/>
-    <dgm:cxn modelId="{E26FBB4A-6930-4C53-871C-87182556B1E5}" type="presParOf" srcId="{F5B8D7B9-C91C-4C79-894A-BF4790085AE3}" destId="{8CCAD5BB-3391-4F0A-A0F8-858E7527D9CC}" srcOrd="6" destOrd="0" presId="urn:microsoft.com/office/officeart/2005/8/layout/orgChart1"/>
-    <dgm:cxn modelId="{15007D29-1A86-487E-AF39-4AE155FB3B92}" type="presParOf" srcId="{F5B8D7B9-C91C-4C79-894A-BF4790085AE3}" destId="{AB768A04-5E7B-4A1B-B7FD-016AC666E845}" srcOrd="7" destOrd="0" presId="urn:microsoft.com/office/officeart/2005/8/layout/orgChart1"/>
-    <dgm:cxn modelId="{BD39AFEB-6E42-4CBA-B777-3A2C26370536}" type="presParOf" srcId="{AB768A04-5E7B-4A1B-B7FD-016AC666E845}" destId="{6C7CCE62-5BF6-4FFD-AE31-FA8DA661C1C3}" srcOrd="0" destOrd="0" presId="urn:microsoft.com/office/officeart/2005/8/layout/orgChart1"/>
-    <dgm:cxn modelId="{F0F31E33-BF8F-4BD0-A80C-4A94F13D03B0}" type="presParOf" srcId="{6C7CCE62-5BF6-4FFD-AE31-FA8DA661C1C3}" destId="{AD84A945-90AE-4009-946C-876072D64338}" srcOrd="0" destOrd="0" presId="urn:microsoft.com/office/officeart/2005/8/layout/orgChart1"/>
-    <dgm:cxn modelId="{5DCABA20-900D-4838-B6CA-B3761D552653}" type="presParOf" srcId="{6C7CCE62-5BF6-4FFD-AE31-FA8DA661C1C3}" destId="{6F5D6F48-94AF-4406-BB9B-25469B9E4C44}" srcOrd="1" destOrd="0" presId="urn:microsoft.com/office/officeart/2005/8/layout/orgChart1"/>
-    <dgm:cxn modelId="{6A2F022F-3300-49D3-A9FF-89D1292CF5CE}" type="presParOf" srcId="{AB768A04-5E7B-4A1B-B7FD-016AC666E845}" destId="{ED55E3B3-1023-4097-9B9B-7AA08C7044EE}" srcOrd="1" destOrd="0" presId="urn:microsoft.com/office/officeart/2005/8/layout/orgChart1"/>
-    <dgm:cxn modelId="{C5728592-2A9A-4DAB-8C3B-EAD1C281630B}" type="presParOf" srcId="{AB768A04-5E7B-4A1B-B7FD-016AC666E845}" destId="{FA8FE74C-0CEC-456E-BEE9-3D3D5F73C338}" srcOrd="2" destOrd="0" presId="urn:microsoft.com/office/officeart/2005/8/layout/orgChart1"/>
-    <dgm:cxn modelId="{8DBD6E84-6DD5-42C6-9C7E-36E0731A081A}" type="presParOf" srcId="{66335E3A-7CD6-429A-A981-748185164439}" destId="{6C9C0A76-B9CC-4EDD-9673-9660D22D1D97}" srcOrd="2" destOrd="0" presId="urn:microsoft.com/office/officeart/2005/8/layout/orgChart1"/>
-    <dgm:cxn modelId="{C318ED91-F56D-4FCB-85C4-FC3A68E49D42}" type="presParOf" srcId="{1BABC94D-2F15-4AB8-8450-E67A40A376C1}" destId="{DD54FB4A-8FC9-4BE5-AAC9-A1BF42B34C00}" srcOrd="2" destOrd="0" presId="urn:microsoft.com/office/officeart/2005/8/layout/orgChart1"/>
-    <dgm:cxn modelId="{95ECA320-AFF6-4A03-8E62-BA9DCFD0DEA2}" type="presParOf" srcId="{1BABC94D-2F15-4AB8-8450-E67A40A376C1}" destId="{9ABB8F27-C544-4F8C-9A5E-F603D9F57863}" srcOrd="3" destOrd="0" presId="urn:microsoft.com/office/officeart/2005/8/layout/orgChart1"/>
-    <dgm:cxn modelId="{139B23D1-A8EB-45A2-BECC-D0725B7AB473}" type="presParOf" srcId="{9ABB8F27-C544-4F8C-9A5E-F603D9F57863}" destId="{678B8024-3301-4682-AE2E-39973E7D44C5}" srcOrd="0" destOrd="0" presId="urn:microsoft.com/office/officeart/2005/8/layout/orgChart1"/>
-    <dgm:cxn modelId="{CAB12C8B-0D83-467C-90B6-79CC9D2B4302}" type="presParOf" srcId="{678B8024-3301-4682-AE2E-39973E7D44C5}" destId="{61A41FCD-AFE9-466D-8ED5-E453D013D2F1}" srcOrd="0" destOrd="0" presId="urn:microsoft.com/office/officeart/2005/8/layout/orgChart1"/>
-    <dgm:cxn modelId="{0A6548D2-9350-462E-AAF8-5F80CB0E3F63}" type="presParOf" srcId="{678B8024-3301-4682-AE2E-39973E7D44C5}" destId="{B4C6DCE3-8118-48A4-9CEC-3C3639FCCD13}" srcOrd="1" destOrd="0" presId="urn:microsoft.com/office/officeart/2005/8/layout/orgChart1"/>
-    <dgm:cxn modelId="{250CD1BB-D296-4814-AEE7-FFF74455A83F}" type="presParOf" srcId="{9ABB8F27-C544-4F8C-9A5E-F603D9F57863}" destId="{1455B854-B8B6-4A97-8FE2-E61F5841EFDE}" srcOrd="1" destOrd="0" presId="urn:microsoft.com/office/officeart/2005/8/layout/orgChart1"/>
-    <dgm:cxn modelId="{7C520B97-29C9-4D93-A29E-4DCB2B26C44B}" type="presParOf" srcId="{9ABB8F27-C544-4F8C-9A5E-F603D9F57863}" destId="{820FB531-416B-461C-8F9D-9672524FEC38}" srcOrd="2" destOrd="0" presId="urn:microsoft.com/office/officeart/2005/8/layout/orgChart1"/>
-    <dgm:cxn modelId="{E9665665-88EC-423C-8222-5CBD8B1D4B98}" type="presParOf" srcId="{1BABC94D-2F15-4AB8-8450-E67A40A376C1}" destId="{D9243F6E-45F3-4D2C-8273-F1D26423CA10}" srcOrd="4" destOrd="0" presId="urn:microsoft.com/office/officeart/2005/8/layout/orgChart1"/>
-    <dgm:cxn modelId="{EFCAB346-00DB-4233-B513-E6AE4F684B68}" type="presParOf" srcId="{1BABC94D-2F15-4AB8-8450-E67A40A376C1}" destId="{27F9ABF4-9380-4235-8A12-F9220891AA52}" srcOrd="5" destOrd="0" presId="urn:microsoft.com/office/officeart/2005/8/layout/orgChart1"/>
-    <dgm:cxn modelId="{678976F5-8DF1-4CDA-88F8-08CD477D463B}" type="presParOf" srcId="{27F9ABF4-9380-4235-8A12-F9220891AA52}" destId="{292E9507-A681-4D8C-8CE0-7073D6A6822F}" srcOrd="0" destOrd="0" presId="urn:microsoft.com/office/officeart/2005/8/layout/orgChart1"/>
-    <dgm:cxn modelId="{A0796257-7BCC-42AF-BC9D-BBCDD13BBC39}" type="presParOf" srcId="{292E9507-A681-4D8C-8CE0-7073D6A6822F}" destId="{E2209CD7-06B1-4C48-8E24-5F32438BDC6B}" srcOrd="0" destOrd="0" presId="urn:microsoft.com/office/officeart/2005/8/layout/orgChart1"/>
-    <dgm:cxn modelId="{9B11BC5D-F8F1-44A4-B8AF-773163812C8C}" type="presParOf" srcId="{292E9507-A681-4D8C-8CE0-7073D6A6822F}" destId="{63D0DAA5-BDF7-4C71-8AB9-9D4F59C4DD0F}" srcOrd="1" destOrd="0" presId="urn:microsoft.com/office/officeart/2005/8/layout/orgChart1"/>
-    <dgm:cxn modelId="{40C747CD-E099-4727-BB67-20E9BFF2ECE0}" type="presParOf" srcId="{27F9ABF4-9380-4235-8A12-F9220891AA52}" destId="{9AA09008-9C6A-4D72-9A7A-25362A836607}" srcOrd="1" destOrd="0" presId="urn:microsoft.com/office/officeart/2005/8/layout/orgChart1"/>
-    <dgm:cxn modelId="{777A2B7E-F28D-425D-A69F-CAB1BEAF847E}" type="presParOf" srcId="{27F9ABF4-9380-4235-8A12-F9220891AA52}" destId="{763C17AE-0807-46EF-B64F-13BC6C492EFF}" srcOrd="2" destOrd="0" presId="urn:microsoft.com/office/officeart/2005/8/layout/orgChart1"/>
-    <dgm:cxn modelId="{6AD7CD13-0CB4-4521-8AA4-D9EBEA5B745C}" type="presParOf" srcId="{0193881C-7F56-4F5C-B224-64B4243095FA}" destId="{EBC2D790-7E36-4CD5-BBEF-D56248333FCB}" srcOrd="2" destOrd="0" presId="urn:microsoft.com/office/officeart/2005/8/layout/orgChart1"/>
-    <dgm:cxn modelId="{47926E87-DC5F-4044-8301-DC3D437C91D7}" type="presParOf" srcId="{46D72B2E-14F8-4219-A3FF-B42EB3DE6790}" destId="{CCA4EF0F-8FF7-4BC2-B361-7B9A86412DC7}" srcOrd="6" destOrd="0" presId="urn:microsoft.com/office/officeart/2005/8/layout/orgChart1"/>
-    <dgm:cxn modelId="{15B3C2E3-89C9-44D8-A98D-EDE72690EB34}" type="presParOf" srcId="{46D72B2E-14F8-4219-A3FF-B42EB3DE6790}" destId="{48746092-7ACB-44BA-81C3-ACE83558417E}" srcOrd="7" destOrd="0" presId="urn:microsoft.com/office/officeart/2005/8/layout/orgChart1"/>
-    <dgm:cxn modelId="{CC1DD9A0-2F5B-4AEF-953D-32F8B7935389}" type="presParOf" srcId="{48746092-7ACB-44BA-81C3-ACE83558417E}" destId="{46F66A6F-74F9-4A65-84BD-D5798335692C}" srcOrd="0" destOrd="0" presId="urn:microsoft.com/office/officeart/2005/8/layout/orgChart1"/>
-    <dgm:cxn modelId="{0AA10311-B96C-490A-B213-7FDE5604DB37}" type="presParOf" srcId="{46F66A6F-74F9-4A65-84BD-D5798335692C}" destId="{3EC39DA9-8C1B-4940-A2F9-60CF9C2301D3}" srcOrd="0" destOrd="0" presId="urn:microsoft.com/office/officeart/2005/8/layout/orgChart1"/>
-    <dgm:cxn modelId="{F4420185-203E-4A6D-A6F7-C5F1CC0EF168}" type="presParOf" srcId="{46F66A6F-74F9-4A65-84BD-D5798335692C}" destId="{FC8DBE91-3068-4569-8576-5FA8A54CAD98}" srcOrd="1" destOrd="0" presId="urn:microsoft.com/office/officeart/2005/8/layout/orgChart1"/>
-    <dgm:cxn modelId="{FB36E4BB-C302-40ED-BCB1-79409DD30690}" type="presParOf" srcId="{48746092-7ACB-44BA-81C3-ACE83558417E}" destId="{62186E18-2E25-4E31-B4E4-D38DF7AE4725}" srcOrd="1" destOrd="0" presId="urn:microsoft.com/office/officeart/2005/8/layout/orgChart1"/>
-    <dgm:cxn modelId="{7E217733-89F3-4118-97C7-866A84DA27E9}" type="presParOf" srcId="{48746092-7ACB-44BA-81C3-ACE83558417E}" destId="{0289CAF9-54F5-4F60-9E34-712E4303D202}" srcOrd="2" destOrd="0" presId="urn:microsoft.com/office/officeart/2005/8/layout/orgChart1"/>
-    <dgm:cxn modelId="{BDB7073E-8B6E-4752-8DF6-2E41F956CFC3}" type="presParOf" srcId="{14811E70-0598-426F-AB61-B70DF46DB329}" destId="{208D8589-E776-42BA-8605-E1D45B0BB11A}" srcOrd="2" destOrd="0" presId="urn:microsoft.com/office/officeart/2005/8/layout/orgChart1"/>
-    <dgm:cxn modelId="{EDB89C8E-9A7B-4A00-8505-4BC27EBE8A40}" type="presParOf" srcId="{D19293B1-0547-48CD-8E85-CBE4FCDFE012}" destId="{299A7952-7340-4284-BD7E-B7003A0A605C}" srcOrd="1" destOrd="0" presId="urn:microsoft.com/office/officeart/2005/8/layout/orgChart1"/>
-    <dgm:cxn modelId="{E643E12D-0C92-4726-BB29-F8D953688B96}" type="presParOf" srcId="{299A7952-7340-4284-BD7E-B7003A0A605C}" destId="{B33DA39F-D675-432B-BC41-DAFE49D86319}" srcOrd="0" destOrd="0" presId="urn:microsoft.com/office/officeart/2005/8/layout/orgChart1"/>
-    <dgm:cxn modelId="{E52D5AFA-74B8-4CC0-9F43-751AB8D646EF}" type="presParOf" srcId="{B33DA39F-D675-432B-BC41-DAFE49D86319}" destId="{0DCC6A88-98FF-4517-A8D5-E3D10C27511E}" srcOrd="0" destOrd="0" presId="urn:microsoft.com/office/officeart/2005/8/layout/orgChart1"/>
-    <dgm:cxn modelId="{AA00755F-E506-4D7B-A862-832FC5F82FFA}" type="presParOf" srcId="{B33DA39F-D675-432B-BC41-DAFE49D86319}" destId="{BB58D716-F51E-488E-81BB-3CF093E4F5C5}" srcOrd="1" destOrd="0" presId="urn:microsoft.com/office/officeart/2005/8/layout/orgChart1"/>
-    <dgm:cxn modelId="{0B316D7C-F2DD-4809-A6E9-E0CC2C2971EB}" type="presParOf" srcId="{299A7952-7340-4284-BD7E-B7003A0A605C}" destId="{D0466463-DCDE-441A-8259-DD1392FA18A8}" srcOrd="1" destOrd="0" presId="urn:microsoft.com/office/officeart/2005/8/layout/orgChart1"/>
-    <dgm:cxn modelId="{42256794-878D-4D90-AFD8-B108498CD8F3}" type="presParOf" srcId="{299A7952-7340-4284-BD7E-B7003A0A605C}" destId="{A85A06D7-24BD-4BB8-8D65-20FDEFB860F1}" srcOrd="2" destOrd="0" presId="urn:microsoft.com/office/officeart/2005/8/layout/orgChart1"/>
+    <dgm:cxn modelId="{D6489D26-D65C-4A89-B410-2E43760DAE1A}" type="presOf" srcId="{D4F7D221-C35E-45CA-90D6-88149BAA56F5}" destId="{F98F3CAD-4D2D-40D5-924C-C908F254989C}" srcOrd="0" destOrd="0" presId="urn:microsoft.com/office/officeart/2005/8/layout/orgChart1"/>
+    <dgm:cxn modelId="{9DECDA3D-B0F8-4BB5-B6C5-2AA8FC99CE57}" type="presOf" srcId="{B0DA7FA6-6C1A-4A80-AF6E-1683140E276C}" destId="{CCA4EF0F-8FF7-4BC2-B361-7B9A86412DC7}" srcOrd="0" destOrd="0" presId="urn:microsoft.com/office/officeart/2005/8/layout/orgChart1"/>
+    <dgm:cxn modelId="{F2DAA4B1-680B-4D4F-9158-E7118C881AAF}" type="presParOf" srcId="{D19293B1-0547-48CD-8E85-CBE4FCDFE012}" destId="{14811E70-0598-426F-AB61-B70DF46DB329}" srcOrd="0" destOrd="0" presId="urn:microsoft.com/office/officeart/2005/8/layout/orgChart1"/>
+    <dgm:cxn modelId="{13786CDE-1604-450E-B33A-3C031F7225E0}" type="presParOf" srcId="{14811E70-0598-426F-AB61-B70DF46DB329}" destId="{603166B4-3E10-49C5-885D-222FFA30EB8D}" srcOrd="0" destOrd="0" presId="urn:microsoft.com/office/officeart/2005/8/layout/orgChart1"/>
+    <dgm:cxn modelId="{7B84989E-D6CD-42D1-A4EC-71D23B15FBCC}" type="presParOf" srcId="{603166B4-3E10-49C5-885D-222FFA30EB8D}" destId="{24573ED7-40B5-4D72-84B4-6E368AEA37E4}" srcOrd="0" destOrd="0" presId="urn:microsoft.com/office/officeart/2005/8/layout/orgChart1"/>
+    <dgm:cxn modelId="{F59CFB2E-0483-46BF-9EAA-501527031CF8}" type="presParOf" srcId="{603166B4-3E10-49C5-885D-222FFA30EB8D}" destId="{CFDAD7AC-A36A-4103-902A-2AA9228CAB7E}" srcOrd="1" destOrd="0" presId="urn:microsoft.com/office/officeart/2005/8/layout/orgChart1"/>
+    <dgm:cxn modelId="{AC35342C-9E01-405B-9BFA-6E27E9F48D35}" type="presParOf" srcId="{14811E70-0598-426F-AB61-B70DF46DB329}" destId="{46D72B2E-14F8-4219-A3FF-B42EB3DE6790}" srcOrd="1" destOrd="0" presId="urn:microsoft.com/office/officeart/2005/8/layout/orgChart1"/>
+    <dgm:cxn modelId="{E1DC35D2-EFB5-4B82-8439-76996666B393}" type="presParOf" srcId="{46D72B2E-14F8-4219-A3FF-B42EB3DE6790}" destId="{BBB20F9A-31E8-419A-8241-FA5E5B45E5EA}" srcOrd="0" destOrd="0" presId="urn:microsoft.com/office/officeart/2005/8/layout/orgChart1"/>
+    <dgm:cxn modelId="{4EEF1DA2-3333-43E1-8F3A-FC3A4185CEBC}" type="presParOf" srcId="{46D72B2E-14F8-4219-A3FF-B42EB3DE6790}" destId="{76F58AEC-5CDF-4B9D-A09A-57DAE1033643}" srcOrd="1" destOrd="0" presId="urn:microsoft.com/office/officeart/2005/8/layout/orgChart1"/>
+    <dgm:cxn modelId="{710E2C1D-3394-442E-BD2F-E195397CBB24}" type="presParOf" srcId="{76F58AEC-5CDF-4B9D-A09A-57DAE1033643}" destId="{190C2B4A-C9E7-4625-8E8B-418CA511FA39}" srcOrd="0" destOrd="0" presId="urn:microsoft.com/office/officeart/2005/8/layout/orgChart1"/>
+    <dgm:cxn modelId="{05B3B22D-1316-47EF-ABA9-047F904251BC}" type="presParOf" srcId="{190C2B4A-C9E7-4625-8E8B-418CA511FA39}" destId="{3789CAF1-2C4E-4015-B4B0-323AFEA23136}" srcOrd="0" destOrd="0" presId="urn:microsoft.com/office/officeart/2005/8/layout/orgChart1"/>
+    <dgm:cxn modelId="{27D22220-3A82-4437-90D1-4D2D032D826B}" type="presParOf" srcId="{190C2B4A-C9E7-4625-8E8B-418CA511FA39}" destId="{4E01B39A-2561-4FEA-BD62-53C0C524D3DC}" srcOrd="1" destOrd="0" presId="urn:microsoft.com/office/officeart/2005/8/layout/orgChart1"/>
+    <dgm:cxn modelId="{596818E7-B617-45E2-B38B-7013227A2758}" type="presParOf" srcId="{76F58AEC-5CDF-4B9D-A09A-57DAE1033643}" destId="{312609D0-1F09-4A61-A702-33353D091F48}" srcOrd="1" destOrd="0" presId="urn:microsoft.com/office/officeart/2005/8/layout/orgChart1"/>
+    <dgm:cxn modelId="{FDCF5D29-8364-47B1-BFED-E396828A1407}" type="presParOf" srcId="{312609D0-1F09-4A61-A702-33353D091F48}" destId="{EE9CDB54-3C7B-4CD2-8656-49C4105EA142}" srcOrd="0" destOrd="0" presId="urn:microsoft.com/office/officeart/2005/8/layout/orgChart1"/>
+    <dgm:cxn modelId="{76992D96-5F90-43A4-9D9D-34FE32724635}" type="presParOf" srcId="{312609D0-1F09-4A61-A702-33353D091F48}" destId="{E7149557-DB0E-45A6-AC33-B696C83F36DB}" srcOrd="1" destOrd="0" presId="urn:microsoft.com/office/officeart/2005/8/layout/orgChart1"/>
+    <dgm:cxn modelId="{6872AD7C-BC81-4318-B027-8D86AD0F73F3}" type="presParOf" srcId="{E7149557-DB0E-45A6-AC33-B696C83F36DB}" destId="{43278969-5327-43D1-93BC-7741F47FBF0E}" srcOrd="0" destOrd="0" presId="urn:microsoft.com/office/officeart/2005/8/layout/orgChart1"/>
+    <dgm:cxn modelId="{1CAA6DB6-815E-4FC8-A7C8-3484EADBF352}" type="presParOf" srcId="{43278969-5327-43D1-93BC-7741F47FBF0E}" destId="{BC3C126B-3DAA-473E-9816-4FB885920109}" srcOrd="0" destOrd="0" presId="urn:microsoft.com/office/officeart/2005/8/layout/orgChart1"/>
+    <dgm:cxn modelId="{0BAFAE62-DB97-40BC-93B4-673868BB349F}" type="presParOf" srcId="{43278969-5327-43D1-93BC-7741F47FBF0E}" destId="{DEB66E4E-1A51-4469-B3BE-6FDF9C417CA4}" srcOrd="1" destOrd="0" presId="urn:microsoft.com/office/officeart/2005/8/layout/orgChart1"/>
+    <dgm:cxn modelId="{78CD7B53-09FE-4A66-9519-FEC3900645CB}" type="presParOf" srcId="{E7149557-DB0E-45A6-AC33-B696C83F36DB}" destId="{23C849AD-8792-41BA-BBF3-97BA7D4DC3F3}" srcOrd="1" destOrd="0" presId="urn:microsoft.com/office/officeart/2005/8/layout/orgChart1"/>
+    <dgm:cxn modelId="{B128D58F-ECE5-4B51-8F4A-A76781C163A4}" type="presParOf" srcId="{E7149557-DB0E-45A6-AC33-B696C83F36DB}" destId="{14170ADC-761A-4F82-91CA-94D0593FC8A0}" srcOrd="2" destOrd="0" presId="urn:microsoft.com/office/officeart/2005/8/layout/orgChart1"/>
+    <dgm:cxn modelId="{D3EFDB0F-0EB9-4BB8-B113-929C25AF29C7}" type="presParOf" srcId="{312609D0-1F09-4A61-A702-33353D091F48}" destId="{92C0C251-6393-48BE-8DC1-A54F20F8E9AF}" srcOrd="2" destOrd="0" presId="urn:microsoft.com/office/officeart/2005/8/layout/orgChart1"/>
+    <dgm:cxn modelId="{99CE9F70-017D-4F36-B837-9EEAB267471E}" type="presParOf" srcId="{312609D0-1F09-4A61-A702-33353D091F48}" destId="{1288687D-1A4D-491C-BFE8-568FFC48325E}" srcOrd="3" destOrd="0" presId="urn:microsoft.com/office/officeart/2005/8/layout/orgChart1"/>
+    <dgm:cxn modelId="{FC270A76-E943-4629-A051-865E8CA289F4}" type="presParOf" srcId="{1288687D-1A4D-491C-BFE8-568FFC48325E}" destId="{77CE4D03-94B2-427F-B944-8566177F3203}" srcOrd="0" destOrd="0" presId="urn:microsoft.com/office/officeart/2005/8/layout/orgChart1"/>
+    <dgm:cxn modelId="{F718E9E2-AF76-417D-9621-A7FBE2DF7067}" type="presParOf" srcId="{77CE4D03-94B2-427F-B944-8566177F3203}" destId="{F8EC7D8E-AA75-48AF-9C82-30E2D151962C}" srcOrd="0" destOrd="0" presId="urn:microsoft.com/office/officeart/2005/8/layout/orgChart1"/>
+    <dgm:cxn modelId="{43491132-8AF1-494B-9603-B589784D0F2C}" type="presParOf" srcId="{77CE4D03-94B2-427F-B944-8566177F3203}" destId="{75209213-2668-4322-B04E-C48841DF81C5}" srcOrd="1" destOrd="0" presId="urn:microsoft.com/office/officeart/2005/8/layout/orgChart1"/>
+    <dgm:cxn modelId="{2E13F45A-DA1F-4E95-9B3E-98C78DEBCEDB}" type="presParOf" srcId="{1288687D-1A4D-491C-BFE8-568FFC48325E}" destId="{36B14302-54CD-4B23-860E-6709A2134F2E}" srcOrd="1" destOrd="0" presId="urn:microsoft.com/office/officeart/2005/8/layout/orgChart1"/>
+    <dgm:cxn modelId="{62F67CAA-DC12-4E5D-8293-398C560CFAB4}" type="presParOf" srcId="{1288687D-1A4D-491C-BFE8-568FFC48325E}" destId="{4AA39C93-AC9A-4AC3-A784-8D3E10891DDA}" srcOrd="2" destOrd="0" presId="urn:microsoft.com/office/officeart/2005/8/layout/orgChart1"/>
+    <dgm:cxn modelId="{E9A81E5D-0643-4D5E-8447-A0279C64078B}" type="presParOf" srcId="{76F58AEC-5CDF-4B9D-A09A-57DAE1033643}" destId="{AC78CB1E-5182-43C5-A7B2-1650895C5463}" srcOrd="2" destOrd="0" presId="urn:microsoft.com/office/officeart/2005/8/layout/orgChart1"/>
+    <dgm:cxn modelId="{4352BC8F-F83C-4665-A430-2296564945F6}" type="presParOf" srcId="{46D72B2E-14F8-4219-A3FF-B42EB3DE6790}" destId="{49CD6CB7-51E0-4CBE-ADBD-2BFA77D2F938}" srcOrd="2" destOrd="0" presId="urn:microsoft.com/office/officeart/2005/8/layout/orgChart1"/>
+    <dgm:cxn modelId="{A85610B3-D337-49DC-85AC-024562B28866}" type="presParOf" srcId="{46D72B2E-14F8-4219-A3FF-B42EB3DE6790}" destId="{662E2575-007C-41AD-BBF8-329E2E9783D9}" srcOrd="3" destOrd="0" presId="urn:microsoft.com/office/officeart/2005/8/layout/orgChart1"/>
+    <dgm:cxn modelId="{5A81B22C-D2F9-4849-8761-C7765D597F73}" type="presParOf" srcId="{662E2575-007C-41AD-BBF8-329E2E9783D9}" destId="{C323A4E0-D108-48CF-BB46-4FA70DF75459}" srcOrd="0" destOrd="0" presId="urn:microsoft.com/office/officeart/2005/8/layout/orgChart1"/>
+    <dgm:cxn modelId="{00261C69-1B10-4D9F-8E0C-C5228058E90B}" type="presParOf" srcId="{C323A4E0-D108-48CF-BB46-4FA70DF75459}" destId="{F98F3CAD-4D2D-40D5-924C-C908F254989C}" srcOrd="0" destOrd="0" presId="urn:microsoft.com/office/officeart/2005/8/layout/orgChart1"/>
+    <dgm:cxn modelId="{8C050E75-402B-4D5A-8D53-5A5BB457DFCD}" type="presParOf" srcId="{C323A4E0-D108-48CF-BB46-4FA70DF75459}" destId="{5E09F953-7B0A-414A-87F4-AB351DD16D42}" srcOrd="1" destOrd="0" presId="urn:microsoft.com/office/officeart/2005/8/layout/orgChart1"/>
+    <dgm:cxn modelId="{48BFED17-0890-46EB-B7D1-A43E643DED8D}" type="presParOf" srcId="{662E2575-007C-41AD-BBF8-329E2E9783D9}" destId="{1C16C052-E543-4C77-B195-E42889A32339}" srcOrd="1" destOrd="0" presId="urn:microsoft.com/office/officeart/2005/8/layout/orgChart1"/>
+    <dgm:cxn modelId="{A0068019-AD7B-4968-A3B8-16EB451BA5E1}" type="presParOf" srcId="{1C16C052-E543-4C77-B195-E42889A32339}" destId="{6874CBE1-82E2-4E90-8AA9-E8C2BE7CA430}" srcOrd="0" destOrd="0" presId="urn:microsoft.com/office/officeart/2005/8/layout/orgChart1"/>
+    <dgm:cxn modelId="{B1610C64-AE55-401B-9FEC-4C47CCAD5D7C}" type="presParOf" srcId="{1C16C052-E543-4C77-B195-E42889A32339}" destId="{88AEF8A8-109A-4F22-A699-2E38FAF3F4CD}" srcOrd="1" destOrd="0" presId="urn:microsoft.com/office/officeart/2005/8/layout/orgChart1"/>
+    <dgm:cxn modelId="{F0705ABA-C995-405C-8264-75F9C5B2820D}" type="presParOf" srcId="{88AEF8A8-109A-4F22-A699-2E38FAF3F4CD}" destId="{2F2D290D-CD7E-45DE-AE3C-8D7EC5520090}" srcOrd="0" destOrd="0" presId="urn:microsoft.com/office/officeart/2005/8/layout/orgChart1"/>
+    <dgm:cxn modelId="{F66D3FA7-E2D9-4BAB-A0BC-57BEEE713437}" type="presParOf" srcId="{2F2D290D-CD7E-45DE-AE3C-8D7EC5520090}" destId="{3ACD528F-2C85-4A31-AF16-BF5BA1F1A135}" srcOrd="0" destOrd="0" presId="urn:microsoft.com/office/officeart/2005/8/layout/orgChart1"/>
+    <dgm:cxn modelId="{354D61F6-AF2E-4FCF-834F-180581D88F5C}" type="presParOf" srcId="{2F2D290D-CD7E-45DE-AE3C-8D7EC5520090}" destId="{0063CBAB-5A89-4DF0-8028-711768AE441B}" srcOrd="1" destOrd="0" presId="urn:microsoft.com/office/officeart/2005/8/layout/orgChart1"/>
+    <dgm:cxn modelId="{086FAA97-4C47-4967-9C5E-4E837288D7A1}" type="presParOf" srcId="{88AEF8A8-109A-4F22-A699-2E38FAF3F4CD}" destId="{A6FF6C58-5CB2-49CD-9034-2D889D4B0C7F}" srcOrd="1" destOrd="0" presId="urn:microsoft.com/office/officeart/2005/8/layout/orgChart1"/>
+    <dgm:cxn modelId="{B066113B-2078-4647-8B0E-C1F5857EC445}" type="presParOf" srcId="{A6FF6C58-5CB2-49CD-9034-2D889D4B0C7F}" destId="{E0ADA573-3F86-4820-8737-3AEC5FAE66C6}" srcOrd="0" destOrd="0" presId="urn:microsoft.com/office/officeart/2005/8/layout/orgChart1"/>
+    <dgm:cxn modelId="{C8839AFB-ADAE-43AC-BACA-C666F975B5F8}" type="presParOf" srcId="{A6FF6C58-5CB2-49CD-9034-2D889D4B0C7F}" destId="{F328407F-F2B2-43B6-A554-2AC5750B9BED}" srcOrd="1" destOrd="0" presId="urn:microsoft.com/office/officeart/2005/8/layout/orgChart1"/>
+    <dgm:cxn modelId="{4E78D5D6-B25F-4E85-80D7-543EEDE9D9C7}" type="presParOf" srcId="{F328407F-F2B2-43B6-A554-2AC5750B9BED}" destId="{77E13F5A-DA2B-45DC-8105-AAEAABEBC523}" srcOrd="0" destOrd="0" presId="urn:microsoft.com/office/officeart/2005/8/layout/orgChart1"/>
+    <dgm:cxn modelId="{3046CB95-06B1-47D1-951B-011CC54C2B1D}" type="presParOf" srcId="{77E13F5A-DA2B-45DC-8105-AAEAABEBC523}" destId="{4A531E7C-28C2-4811-B40E-BAC369986724}" srcOrd="0" destOrd="0" presId="urn:microsoft.com/office/officeart/2005/8/layout/orgChart1"/>
+    <dgm:cxn modelId="{A34A437D-8704-4DA5-84CD-702A6D467328}" type="presParOf" srcId="{77E13F5A-DA2B-45DC-8105-AAEAABEBC523}" destId="{338749C1-71E3-4BC0-905E-9C45C3BFBFB8}" srcOrd="1" destOrd="0" presId="urn:microsoft.com/office/officeart/2005/8/layout/orgChart1"/>
+    <dgm:cxn modelId="{6C41A52A-8800-4B89-A49E-1C724F09BB4B}" type="presParOf" srcId="{F328407F-F2B2-43B6-A554-2AC5750B9BED}" destId="{0043D2ED-5A44-4787-BB8C-66FCFB597D6C}" srcOrd="1" destOrd="0" presId="urn:microsoft.com/office/officeart/2005/8/layout/orgChart1"/>
+    <dgm:cxn modelId="{4836EBE6-F413-4751-83B0-4E11284BC4AD}" type="presParOf" srcId="{F328407F-F2B2-43B6-A554-2AC5750B9BED}" destId="{8994AF75-C1DD-4B5B-AAFC-0BA676A23FE9}" srcOrd="2" destOrd="0" presId="urn:microsoft.com/office/officeart/2005/8/layout/orgChart1"/>
+    <dgm:cxn modelId="{6A544151-A052-4A38-B1C2-4FA3CCA527F3}" type="presParOf" srcId="{A6FF6C58-5CB2-49CD-9034-2D889D4B0C7F}" destId="{9DC28BBE-0F90-444A-887A-D3B5CEFBAF2B}" srcOrd="2" destOrd="0" presId="urn:microsoft.com/office/officeart/2005/8/layout/orgChart1"/>
+    <dgm:cxn modelId="{D313382C-155F-4CFC-9C01-13D3F17E57FE}" type="presParOf" srcId="{A6FF6C58-5CB2-49CD-9034-2D889D4B0C7F}" destId="{72247BD9-C8B0-4BE8-8A8E-7A461E98BC82}" srcOrd="3" destOrd="0" presId="urn:microsoft.com/office/officeart/2005/8/layout/orgChart1"/>
+    <dgm:cxn modelId="{1884A19A-7882-48CF-BB90-03717698D8B0}" type="presParOf" srcId="{72247BD9-C8B0-4BE8-8A8E-7A461E98BC82}" destId="{1EDE99B4-EA41-43C8-81EC-9ADA7BC6932A}" srcOrd="0" destOrd="0" presId="urn:microsoft.com/office/officeart/2005/8/layout/orgChart1"/>
+    <dgm:cxn modelId="{3D6B67AE-A21F-436C-81A0-E5FAED453C3A}" type="presParOf" srcId="{1EDE99B4-EA41-43C8-81EC-9ADA7BC6932A}" destId="{F6D0353C-F2FD-4C66-A803-3E6488512125}" srcOrd="0" destOrd="0" presId="urn:microsoft.com/office/officeart/2005/8/layout/orgChart1"/>
+    <dgm:cxn modelId="{42172537-F4DC-4F30-A6DF-3373E2D7016C}" type="presParOf" srcId="{1EDE99B4-EA41-43C8-81EC-9ADA7BC6932A}" destId="{FDC85F2A-31F3-4417-8945-75AB7D67135F}" srcOrd="1" destOrd="0" presId="urn:microsoft.com/office/officeart/2005/8/layout/orgChart1"/>
+    <dgm:cxn modelId="{60B09AD2-9685-4979-B0BF-005525A5D22C}" type="presParOf" srcId="{72247BD9-C8B0-4BE8-8A8E-7A461E98BC82}" destId="{0DA6CE52-615A-447A-95CD-2A790EE87D68}" srcOrd="1" destOrd="0" presId="urn:microsoft.com/office/officeart/2005/8/layout/orgChart1"/>
+    <dgm:cxn modelId="{904725E1-7CF3-439F-8EE8-A198CB0580FF}" type="presParOf" srcId="{72247BD9-C8B0-4BE8-8A8E-7A461E98BC82}" destId="{F4401F65-6173-4EF1-9FFD-AFD08D5AF39F}" srcOrd="2" destOrd="0" presId="urn:microsoft.com/office/officeart/2005/8/layout/orgChart1"/>
+    <dgm:cxn modelId="{182B5482-6418-412C-ABC6-1B92CD8C138D}" type="presParOf" srcId="{88AEF8A8-109A-4F22-A699-2E38FAF3F4CD}" destId="{26D14FAD-BCBC-4CEF-B56E-4DD69425E3C7}" srcOrd="2" destOrd="0" presId="urn:microsoft.com/office/officeart/2005/8/layout/orgChart1"/>
+    <dgm:cxn modelId="{FE4527E6-0CF4-4724-9546-8B660977C25F}" type="presParOf" srcId="{1C16C052-E543-4C77-B195-E42889A32339}" destId="{16175270-2865-4560-A1F0-54E995EFD956}" srcOrd="2" destOrd="0" presId="urn:microsoft.com/office/officeart/2005/8/layout/orgChart1"/>
+    <dgm:cxn modelId="{FEC3E3D7-DB0E-42F1-83F4-4BE2FDC6572C}" type="presParOf" srcId="{1C16C052-E543-4C77-B195-E42889A32339}" destId="{C00870FF-AE72-4F11-B0F1-D819F4C9107C}" srcOrd="3" destOrd="0" presId="urn:microsoft.com/office/officeart/2005/8/layout/orgChart1"/>
+    <dgm:cxn modelId="{A9F32D94-9399-4637-A0B4-563286ED6561}" type="presParOf" srcId="{C00870FF-AE72-4F11-B0F1-D819F4C9107C}" destId="{642995ED-9701-4887-8B48-C357B7A6099C}" srcOrd="0" destOrd="0" presId="urn:microsoft.com/office/officeart/2005/8/layout/orgChart1"/>
+    <dgm:cxn modelId="{55989076-7F06-46CF-BAB2-4F8E492B659D}" type="presParOf" srcId="{642995ED-9701-4887-8B48-C357B7A6099C}" destId="{9C36F02A-7CBD-4B82-9BA2-FBAA1E74F9F3}" srcOrd="0" destOrd="0" presId="urn:microsoft.com/office/officeart/2005/8/layout/orgChart1"/>
+    <dgm:cxn modelId="{0CAAFB03-124D-4A51-8ECA-CD6BB65BFA15}" type="presParOf" srcId="{642995ED-9701-4887-8B48-C357B7A6099C}" destId="{6860CEC6-E31D-44B5-A08E-2EC56937C8EB}" srcOrd="1" destOrd="0" presId="urn:microsoft.com/office/officeart/2005/8/layout/orgChart1"/>
+    <dgm:cxn modelId="{6D09E0A3-6751-4F7D-B8F9-3B83522F8E5B}" type="presParOf" srcId="{C00870FF-AE72-4F11-B0F1-D819F4C9107C}" destId="{7DED669C-4174-4B6E-858A-BED8ED39C6E9}" srcOrd="1" destOrd="0" presId="urn:microsoft.com/office/officeart/2005/8/layout/orgChart1"/>
+    <dgm:cxn modelId="{81D26086-75E3-44D5-BB9A-0FAD8B0AEE86}" type="presParOf" srcId="{C00870FF-AE72-4F11-B0F1-D819F4C9107C}" destId="{58988FFE-C53A-47E8-BA69-268378BFF0EB}" srcOrd="2" destOrd="0" presId="urn:microsoft.com/office/officeart/2005/8/layout/orgChart1"/>
+    <dgm:cxn modelId="{B95C7A51-AB55-4049-A9AA-D27A84DA5E2E}" type="presParOf" srcId="{1C16C052-E543-4C77-B195-E42889A32339}" destId="{E00047BB-8703-448C-9668-1CB17762B972}" srcOrd="4" destOrd="0" presId="urn:microsoft.com/office/officeart/2005/8/layout/orgChart1"/>
+    <dgm:cxn modelId="{DF9FFBD7-CA53-450C-A19B-6F931E0131EC}" type="presParOf" srcId="{1C16C052-E543-4C77-B195-E42889A32339}" destId="{5F01FB20-8266-4F2D-BEFB-DBE7F2FA053D}" srcOrd="5" destOrd="0" presId="urn:microsoft.com/office/officeart/2005/8/layout/orgChart1"/>
+    <dgm:cxn modelId="{4F08C7D7-CA24-4C60-8CDE-093D261D6791}" type="presParOf" srcId="{5F01FB20-8266-4F2D-BEFB-DBE7F2FA053D}" destId="{E732F918-0FC9-4C65-BFDE-02ACD4CCB20F}" srcOrd="0" destOrd="0" presId="urn:microsoft.com/office/officeart/2005/8/layout/orgChart1"/>
+    <dgm:cxn modelId="{6D5D0B1E-082C-4419-B5D9-0B2B074F9E1E}" type="presParOf" srcId="{E732F918-0FC9-4C65-BFDE-02ACD4CCB20F}" destId="{05B24125-8561-450B-AB5A-4CF61AC6FB4F}" srcOrd="0" destOrd="0" presId="urn:microsoft.com/office/officeart/2005/8/layout/orgChart1"/>
+    <dgm:cxn modelId="{6E1A72AC-4661-43C6-AB07-C0CE8F5F4EED}" type="presParOf" srcId="{E732F918-0FC9-4C65-BFDE-02ACD4CCB20F}" destId="{CCF97781-8C29-4C45-A701-279922D9C73F}" srcOrd="1" destOrd="0" presId="urn:microsoft.com/office/officeart/2005/8/layout/orgChart1"/>
+    <dgm:cxn modelId="{600D3F18-5CEF-4DA5-AD4B-6C46B8CB873C}" type="presParOf" srcId="{5F01FB20-8266-4F2D-BEFB-DBE7F2FA053D}" destId="{FEDC8B4C-A886-4BA0-AFFC-79B23732B3B4}" srcOrd="1" destOrd="0" presId="urn:microsoft.com/office/officeart/2005/8/layout/orgChart1"/>
+    <dgm:cxn modelId="{2A7BAA38-DCD1-4399-9EA3-82398A12BE0E}" type="presParOf" srcId="{5F01FB20-8266-4F2D-BEFB-DBE7F2FA053D}" destId="{6A80C1E8-3F04-498C-A667-892C6B03508B}" srcOrd="2" destOrd="0" presId="urn:microsoft.com/office/officeart/2005/8/layout/orgChart1"/>
+    <dgm:cxn modelId="{F27D1E27-0315-4890-B034-371996D6C8EC}" type="presParOf" srcId="{662E2575-007C-41AD-BBF8-329E2E9783D9}" destId="{4EDCD3C0-86EB-4859-B4F8-051629E018B2}" srcOrd="2" destOrd="0" presId="urn:microsoft.com/office/officeart/2005/8/layout/orgChart1"/>
+    <dgm:cxn modelId="{3D5E277D-0557-4586-8853-54162B5F6902}" type="presParOf" srcId="{46D72B2E-14F8-4219-A3FF-B42EB3DE6790}" destId="{E79EE3CD-306D-4BAF-B678-5202BF8BE090}" srcOrd="4" destOrd="0" presId="urn:microsoft.com/office/officeart/2005/8/layout/orgChart1"/>
+    <dgm:cxn modelId="{B0AE192E-6756-4076-BE87-FF13FCEFB7B2}" type="presParOf" srcId="{46D72B2E-14F8-4219-A3FF-B42EB3DE6790}" destId="{0193881C-7F56-4F5C-B224-64B4243095FA}" srcOrd="5" destOrd="0" presId="urn:microsoft.com/office/officeart/2005/8/layout/orgChart1"/>
+    <dgm:cxn modelId="{BBB0ECBB-FA53-460E-9E60-88E482B28D7D}" type="presParOf" srcId="{0193881C-7F56-4F5C-B224-64B4243095FA}" destId="{07BC98D5-BDF5-4989-BB25-82ECCD64CC9A}" srcOrd="0" destOrd="0" presId="urn:microsoft.com/office/officeart/2005/8/layout/orgChart1"/>
+    <dgm:cxn modelId="{A85C1C6B-39CD-446F-8805-F89108EA44B0}" type="presParOf" srcId="{07BC98D5-BDF5-4989-BB25-82ECCD64CC9A}" destId="{82D6BC35-8D8C-4AB0-9BCD-2AEF0D67687A}" srcOrd="0" destOrd="0" presId="urn:microsoft.com/office/officeart/2005/8/layout/orgChart1"/>
+    <dgm:cxn modelId="{0AF3C581-1AA4-4039-BC12-ED89AB8F295C}" type="presParOf" srcId="{07BC98D5-BDF5-4989-BB25-82ECCD64CC9A}" destId="{DEDD680B-1483-422B-B1A2-E97A9D807C44}" srcOrd="1" destOrd="0" presId="urn:microsoft.com/office/officeart/2005/8/layout/orgChart1"/>
+    <dgm:cxn modelId="{2C188091-B9E8-4A65-A550-4B44955CC4DE}" type="presParOf" srcId="{0193881C-7F56-4F5C-B224-64B4243095FA}" destId="{1BABC94D-2F15-4AB8-8450-E67A40A376C1}" srcOrd="1" destOrd="0" presId="urn:microsoft.com/office/officeart/2005/8/layout/orgChart1"/>
+    <dgm:cxn modelId="{3AE1B94B-2084-4A9A-8FDE-739783D41C82}" type="presParOf" srcId="{1BABC94D-2F15-4AB8-8450-E67A40A376C1}" destId="{BAD53734-B6EC-40DD-8EEC-8C5ECCB9C9ED}" srcOrd="0" destOrd="0" presId="urn:microsoft.com/office/officeart/2005/8/layout/orgChart1"/>
+    <dgm:cxn modelId="{6FFA7107-C6DE-4BC4-8AE1-60ABD8683003}" type="presParOf" srcId="{1BABC94D-2F15-4AB8-8450-E67A40A376C1}" destId="{66335E3A-7CD6-429A-A981-748185164439}" srcOrd="1" destOrd="0" presId="urn:microsoft.com/office/officeart/2005/8/layout/orgChart1"/>
+    <dgm:cxn modelId="{DFA20928-2AB4-48CE-990A-CE2683971502}" type="presParOf" srcId="{66335E3A-7CD6-429A-A981-748185164439}" destId="{DB0BA9FA-1099-4DE8-BEF7-092AACE90801}" srcOrd="0" destOrd="0" presId="urn:microsoft.com/office/officeart/2005/8/layout/orgChart1"/>
+    <dgm:cxn modelId="{69DE7A24-706F-4685-9B0E-C5B3028657A5}" type="presParOf" srcId="{DB0BA9FA-1099-4DE8-BEF7-092AACE90801}" destId="{9AFF82C2-6B69-4B53-8769-21208BC5B8CE}" srcOrd="0" destOrd="0" presId="urn:microsoft.com/office/officeart/2005/8/layout/orgChart1"/>
+    <dgm:cxn modelId="{DD125115-49BF-42EA-8ECC-F47693151D3E}" type="presParOf" srcId="{DB0BA9FA-1099-4DE8-BEF7-092AACE90801}" destId="{59BBC194-C4CF-477B-A533-4F3AB7DC8D6E}" srcOrd="1" destOrd="0" presId="urn:microsoft.com/office/officeart/2005/8/layout/orgChart1"/>
+    <dgm:cxn modelId="{98810C43-8860-4007-95EE-7D33FCE00298}" type="presParOf" srcId="{66335E3A-7CD6-429A-A981-748185164439}" destId="{F5B8D7B9-C91C-4C79-894A-BF4790085AE3}" srcOrd="1" destOrd="0" presId="urn:microsoft.com/office/officeart/2005/8/layout/orgChart1"/>
+    <dgm:cxn modelId="{FA0D92B2-016B-4531-8B60-23D4ADF69B43}" type="presParOf" srcId="{F5B8D7B9-C91C-4C79-894A-BF4790085AE3}" destId="{31720407-10BF-40C7-BE23-1E906D82C4A9}" srcOrd="0" destOrd="0" presId="urn:microsoft.com/office/officeart/2005/8/layout/orgChart1"/>
+    <dgm:cxn modelId="{76B294C9-AB6A-4832-B78F-DC9B37A93910}" type="presParOf" srcId="{F5B8D7B9-C91C-4C79-894A-BF4790085AE3}" destId="{1E176723-46E7-442E-BA49-41D17572DCE9}" srcOrd="1" destOrd="0" presId="urn:microsoft.com/office/officeart/2005/8/layout/orgChart1"/>
+    <dgm:cxn modelId="{35FA5FE3-B256-432A-9F1F-489C56F637C8}" type="presParOf" srcId="{1E176723-46E7-442E-BA49-41D17572DCE9}" destId="{B1E4428B-7711-4327-A3CD-B2A4689D8B16}" srcOrd="0" destOrd="0" presId="urn:microsoft.com/office/officeart/2005/8/layout/orgChart1"/>
+    <dgm:cxn modelId="{849C0A0C-2708-4556-96C8-F1AA4B40CF46}" type="presParOf" srcId="{B1E4428B-7711-4327-A3CD-B2A4689D8B16}" destId="{6BA6C8B9-D8CC-4189-B352-0195B72F8BC4}" srcOrd="0" destOrd="0" presId="urn:microsoft.com/office/officeart/2005/8/layout/orgChart1"/>
+    <dgm:cxn modelId="{F9D50959-1028-40D2-B6D8-BC1375854BCA}" type="presParOf" srcId="{B1E4428B-7711-4327-A3CD-B2A4689D8B16}" destId="{580D83BC-B456-454A-9B4C-AD9DE393754B}" srcOrd="1" destOrd="0" presId="urn:microsoft.com/office/officeart/2005/8/layout/orgChart1"/>
+    <dgm:cxn modelId="{A4BE9FFE-DE2E-429C-ADE1-4ED4CB48BF41}" type="presParOf" srcId="{1E176723-46E7-442E-BA49-41D17572DCE9}" destId="{349F8075-A6C8-4FFC-A7FD-5D198356A891}" srcOrd="1" destOrd="0" presId="urn:microsoft.com/office/officeart/2005/8/layout/orgChart1"/>
+    <dgm:cxn modelId="{92EE95DF-2393-48F8-8A0C-8226CD74CD2C}" type="presParOf" srcId="{1E176723-46E7-442E-BA49-41D17572DCE9}" destId="{0B597CDA-1B63-4689-AA7F-78B80A8AA125}" srcOrd="2" destOrd="0" presId="urn:microsoft.com/office/officeart/2005/8/layout/orgChart1"/>
+    <dgm:cxn modelId="{50BD7A33-AA31-4B72-8129-BA3150A3D240}" type="presParOf" srcId="{F5B8D7B9-C91C-4C79-894A-BF4790085AE3}" destId="{97D848EB-24AA-4BC3-8C11-64B8CE8457E7}" srcOrd="2" destOrd="0" presId="urn:microsoft.com/office/officeart/2005/8/layout/orgChart1"/>
+    <dgm:cxn modelId="{507B5088-BB01-4D48-B8A2-720E1C6FA1C9}" type="presParOf" srcId="{F5B8D7B9-C91C-4C79-894A-BF4790085AE3}" destId="{44E99996-2A98-4239-A4D7-6135DC04DAD8}" srcOrd="3" destOrd="0" presId="urn:microsoft.com/office/officeart/2005/8/layout/orgChart1"/>
+    <dgm:cxn modelId="{B9E55477-9C35-4881-9F4F-D629498FF99F}" type="presParOf" srcId="{44E99996-2A98-4239-A4D7-6135DC04DAD8}" destId="{6EFA3350-E1A7-45A6-8955-0D7C9D74ECF8}" srcOrd="0" destOrd="0" presId="urn:microsoft.com/office/officeart/2005/8/layout/orgChart1"/>
+    <dgm:cxn modelId="{794B0ED4-157C-4966-A5D2-83113FA278BA}" type="presParOf" srcId="{6EFA3350-E1A7-45A6-8955-0D7C9D74ECF8}" destId="{A826453B-D3EB-4FE1-964D-D376394C035A}" srcOrd="0" destOrd="0" presId="urn:microsoft.com/office/officeart/2005/8/layout/orgChart1"/>
+    <dgm:cxn modelId="{FF3CE4DD-04BD-4E2D-AD8D-2ACC2834E0C5}" type="presParOf" srcId="{6EFA3350-E1A7-45A6-8955-0D7C9D74ECF8}" destId="{C2340FAC-8F65-482C-99EB-2940EA812DE0}" srcOrd="1" destOrd="0" presId="urn:microsoft.com/office/officeart/2005/8/layout/orgChart1"/>
+    <dgm:cxn modelId="{686E9302-5CA4-42FB-9B89-2F8F5B0B1DA5}" type="presParOf" srcId="{44E99996-2A98-4239-A4D7-6135DC04DAD8}" destId="{7D22854A-4349-4F0C-9FFE-C10FE62CE895}" srcOrd="1" destOrd="0" presId="urn:microsoft.com/office/officeart/2005/8/layout/orgChart1"/>
+    <dgm:cxn modelId="{C385BDE8-7902-42CD-9A34-F0B791453861}" type="presParOf" srcId="{44E99996-2A98-4239-A4D7-6135DC04DAD8}" destId="{CD752056-CD49-476F-ADFD-73C818DCF35B}" srcOrd="2" destOrd="0" presId="urn:microsoft.com/office/officeart/2005/8/layout/orgChart1"/>
+    <dgm:cxn modelId="{D4B267CB-482F-4282-B26D-8984A78C26B7}" type="presParOf" srcId="{F5B8D7B9-C91C-4C79-894A-BF4790085AE3}" destId="{ED4304EC-BB87-4B05-A93A-5A14F9AED3C1}" srcOrd="4" destOrd="0" presId="urn:microsoft.com/office/officeart/2005/8/layout/orgChart1"/>
+    <dgm:cxn modelId="{2E156460-6A48-469D-8F84-E89B4FAE55AC}" type="presParOf" srcId="{F5B8D7B9-C91C-4C79-894A-BF4790085AE3}" destId="{8557E7D1-F756-4157-9BA5-CBA994006906}" srcOrd="5" destOrd="0" presId="urn:microsoft.com/office/officeart/2005/8/layout/orgChart1"/>
+    <dgm:cxn modelId="{09060017-EA58-4C79-9040-F7ABDEA4ADD3}" type="presParOf" srcId="{8557E7D1-F756-4157-9BA5-CBA994006906}" destId="{658B0C5C-C93D-409D-9C74-0EE21BD15C7C}" srcOrd="0" destOrd="0" presId="urn:microsoft.com/office/officeart/2005/8/layout/orgChart1"/>
+    <dgm:cxn modelId="{E71DB4B1-7BAE-4279-AB08-F83A95C5955F}" type="presParOf" srcId="{658B0C5C-C93D-409D-9C74-0EE21BD15C7C}" destId="{C5DA7549-5CBA-4A2D-9515-49A1D82111F6}" srcOrd="0" destOrd="0" presId="urn:microsoft.com/office/officeart/2005/8/layout/orgChart1"/>
+    <dgm:cxn modelId="{E438B558-962D-45F4-83C3-9A502909D1F3}" type="presParOf" srcId="{658B0C5C-C93D-409D-9C74-0EE21BD15C7C}" destId="{DCF53C2B-2C61-4ECA-8625-5779FC23C442}" srcOrd="1" destOrd="0" presId="urn:microsoft.com/office/officeart/2005/8/layout/orgChart1"/>
+    <dgm:cxn modelId="{B1EC805A-F82C-4C5A-9E43-486F5CC961FE}" type="presParOf" srcId="{8557E7D1-F756-4157-9BA5-CBA994006906}" destId="{F6EBD3F4-FDB8-4A35-BA5F-39BD502EE251}" srcOrd="1" destOrd="0" presId="urn:microsoft.com/office/officeart/2005/8/layout/orgChart1"/>
+    <dgm:cxn modelId="{FC516F2E-F2E0-42D8-9920-103F8B95FC0E}" type="presParOf" srcId="{8557E7D1-F756-4157-9BA5-CBA994006906}" destId="{ECA86666-CACD-4623-B9A4-B56FF143B047}" srcOrd="2" destOrd="0" presId="urn:microsoft.com/office/officeart/2005/8/layout/orgChart1"/>
+    <dgm:cxn modelId="{36EE7376-9EF3-482B-BCD7-8C05B86C99E5}" type="presParOf" srcId="{F5B8D7B9-C91C-4C79-894A-BF4790085AE3}" destId="{8CCAD5BB-3391-4F0A-A0F8-858E7527D9CC}" srcOrd="6" destOrd="0" presId="urn:microsoft.com/office/officeart/2005/8/layout/orgChart1"/>
+    <dgm:cxn modelId="{A2CF0337-673F-4265-9A89-E79DC6C76F7E}" type="presParOf" srcId="{F5B8D7B9-C91C-4C79-894A-BF4790085AE3}" destId="{AB768A04-5E7B-4A1B-B7FD-016AC666E845}" srcOrd="7" destOrd="0" presId="urn:microsoft.com/office/officeart/2005/8/layout/orgChart1"/>
+    <dgm:cxn modelId="{43CD1B21-834F-4D60-B311-6A60B03865BB}" type="presParOf" srcId="{AB768A04-5E7B-4A1B-B7FD-016AC666E845}" destId="{6C7CCE62-5BF6-4FFD-AE31-FA8DA661C1C3}" srcOrd="0" destOrd="0" presId="urn:microsoft.com/office/officeart/2005/8/layout/orgChart1"/>
+    <dgm:cxn modelId="{9AC95F52-FDA3-4C41-9584-BDA39C2CD672}" type="presParOf" srcId="{6C7CCE62-5BF6-4FFD-AE31-FA8DA661C1C3}" destId="{AD84A945-90AE-4009-946C-876072D64338}" srcOrd="0" destOrd="0" presId="urn:microsoft.com/office/officeart/2005/8/layout/orgChart1"/>
+    <dgm:cxn modelId="{D8263FBC-CE2D-43B1-888A-2D2C6308B73E}" type="presParOf" srcId="{6C7CCE62-5BF6-4FFD-AE31-FA8DA661C1C3}" destId="{6F5D6F48-94AF-4406-BB9B-25469B9E4C44}" srcOrd="1" destOrd="0" presId="urn:microsoft.com/office/officeart/2005/8/layout/orgChart1"/>
+    <dgm:cxn modelId="{F95C8BDA-CBDB-47EE-AC48-71A76B5891A9}" type="presParOf" srcId="{AB768A04-5E7B-4A1B-B7FD-016AC666E845}" destId="{ED55E3B3-1023-4097-9B9B-7AA08C7044EE}" srcOrd="1" destOrd="0" presId="urn:microsoft.com/office/officeart/2005/8/layout/orgChart1"/>
+    <dgm:cxn modelId="{5F6FFB58-6108-4360-8004-A19EE267517C}" type="presParOf" srcId="{AB768A04-5E7B-4A1B-B7FD-016AC666E845}" destId="{FA8FE74C-0CEC-456E-BEE9-3D3D5F73C338}" srcOrd="2" destOrd="0" presId="urn:microsoft.com/office/officeart/2005/8/layout/orgChart1"/>
+    <dgm:cxn modelId="{960543F1-EC4F-4872-8EF7-8D1C18E7C828}" type="presParOf" srcId="{66335E3A-7CD6-429A-A981-748185164439}" destId="{6C9C0A76-B9CC-4EDD-9673-9660D22D1D97}" srcOrd="2" destOrd="0" presId="urn:microsoft.com/office/officeart/2005/8/layout/orgChart1"/>
+    <dgm:cxn modelId="{88AD4584-E87E-41DA-AC51-9A92E97446D6}" type="presParOf" srcId="{1BABC94D-2F15-4AB8-8450-E67A40A376C1}" destId="{DD54FB4A-8FC9-4BE5-AAC9-A1BF42B34C00}" srcOrd="2" destOrd="0" presId="urn:microsoft.com/office/officeart/2005/8/layout/orgChart1"/>
+    <dgm:cxn modelId="{D0190109-27BF-4851-93FC-C540B0E942E1}" type="presParOf" srcId="{1BABC94D-2F15-4AB8-8450-E67A40A376C1}" destId="{9ABB8F27-C544-4F8C-9A5E-F603D9F57863}" srcOrd="3" destOrd="0" presId="urn:microsoft.com/office/officeart/2005/8/layout/orgChart1"/>
+    <dgm:cxn modelId="{ABD90BB1-91DD-4059-9874-80251FFD8A5E}" type="presParOf" srcId="{9ABB8F27-C544-4F8C-9A5E-F603D9F57863}" destId="{678B8024-3301-4682-AE2E-39973E7D44C5}" srcOrd="0" destOrd="0" presId="urn:microsoft.com/office/officeart/2005/8/layout/orgChart1"/>
+    <dgm:cxn modelId="{5940741A-6A0D-45F6-9E5B-68978553B995}" type="presParOf" srcId="{678B8024-3301-4682-AE2E-39973E7D44C5}" destId="{61A41FCD-AFE9-466D-8ED5-E453D013D2F1}" srcOrd="0" destOrd="0" presId="urn:microsoft.com/office/officeart/2005/8/layout/orgChart1"/>
+    <dgm:cxn modelId="{CB91C5B3-2C70-4227-B1F0-DCFBC00697A5}" type="presParOf" srcId="{678B8024-3301-4682-AE2E-39973E7D44C5}" destId="{B4C6DCE3-8118-48A4-9CEC-3C3639FCCD13}" srcOrd="1" destOrd="0" presId="urn:microsoft.com/office/officeart/2005/8/layout/orgChart1"/>
+    <dgm:cxn modelId="{69A5FA64-3EFC-45A1-B040-02A1B762E584}" type="presParOf" srcId="{9ABB8F27-C544-4F8C-9A5E-F603D9F57863}" destId="{1455B854-B8B6-4A97-8FE2-E61F5841EFDE}" srcOrd="1" destOrd="0" presId="urn:microsoft.com/office/officeart/2005/8/layout/orgChart1"/>
+    <dgm:cxn modelId="{DF39BB4D-DE45-41C4-9B17-FB4F74D09763}" type="presParOf" srcId="{9ABB8F27-C544-4F8C-9A5E-F603D9F57863}" destId="{820FB531-416B-461C-8F9D-9672524FEC38}" srcOrd="2" destOrd="0" presId="urn:microsoft.com/office/officeart/2005/8/layout/orgChart1"/>
+    <dgm:cxn modelId="{1E761E7F-60C4-4BAE-BFE1-80A56679CFFD}" type="presParOf" srcId="{1BABC94D-2F15-4AB8-8450-E67A40A376C1}" destId="{D9243F6E-45F3-4D2C-8273-F1D26423CA10}" srcOrd="4" destOrd="0" presId="urn:microsoft.com/office/officeart/2005/8/layout/orgChart1"/>
+    <dgm:cxn modelId="{DEFD7C4E-EB2E-4CE4-BEF4-747F67DCE1C6}" type="presParOf" srcId="{1BABC94D-2F15-4AB8-8450-E67A40A376C1}" destId="{27F9ABF4-9380-4235-8A12-F9220891AA52}" srcOrd="5" destOrd="0" presId="urn:microsoft.com/office/officeart/2005/8/layout/orgChart1"/>
+    <dgm:cxn modelId="{690078F2-FCF7-4CF7-AB58-334810E56DFA}" type="presParOf" srcId="{27F9ABF4-9380-4235-8A12-F9220891AA52}" destId="{292E9507-A681-4D8C-8CE0-7073D6A6822F}" srcOrd="0" destOrd="0" presId="urn:microsoft.com/office/officeart/2005/8/layout/orgChart1"/>
+    <dgm:cxn modelId="{00D10770-7B1D-49F5-B3B6-27367AF3DDBB}" type="presParOf" srcId="{292E9507-A681-4D8C-8CE0-7073D6A6822F}" destId="{E2209CD7-06B1-4C48-8E24-5F32438BDC6B}" srcOrd="0" destOrd="0" presId="urn:microsoft.com/office/officeart/2005/8/layout/orgChart1"/>
+    <dgm:cxn modelId="{156C31A5-DA48-4B04-B5F3-FFAEDBD5414C}" type="presParOf" srcId="{292E9507-A681-4D8C-8CE0-7073D6A6822F}" destId="{63D0DAA5-BDF7-4C71-8AB9-9D4F59C4DD0F}" srcOrd="1" destOrd="0" presId="urn:microsoft.com/office/officeart/2005/8/layout/orgChart1"/>
+    <dgm:cxn modelId="{F25DC5E8-CF19-4D3D-80EB-0094B2300CFC}" type="presParOf" srcId="{27F9ABF4-9380-4235-8A12-F9220891AA52}" destId="{9AA09008-9C6A-4D72-9A7A-25362A836607}" srcOrd="1" destOrd="0" presId="urn:microsoft.com/office/officeart/2005/8/layout/orgChart1"/>
+    <dgm:cxn modelId="{3701410F-8168-486A-9F39-B453816EDB4A}" type="presParOf" srcId="{27F9ABF4-9380-4235-8A12-F9220891AA52}" destId="{763C17AE-0807-46EF-B64F-13BC6C492EFF}" srcOrd="2" destOrd="0" presId="urn:microsoft.com/office/officeart/2005/8/layout/orgChart1"/>
+    <dgm:cxn modelId="{C709F1A3-870C-475A-994F-29F8E6C6CB72}" type="presParOf" srcId="{0193881C-7F56-4F5C-B224-64B4243095FA}" destId="{EBC2D790-7E36-4CD5-BBEF-D56248333FCB}" srcOrd="2" destOrd="0" presId="urn:microsoft.com/office/officeart/2005/8/layout/orgChart1"/>
+    <dgm:cxn modelId="{DF7DB860-A3D8-4ED5-9E57-8050B57B7C77}" type="presParOf" srcId="{46D72B2E-14F8-4219-A3FF-B42EB3DE6790}" destId="{CCA4EF0F-8FF7-4BC2-B361-7B9A86412DC7}" srcOrd="6" destOrd="0" presId="urn:microsoft.com/office/officeart/2005/8/layout/orgChart1"/>
+    <dgm:cxn modelId="{B85040B0-3465-4963-9BE1-76AF47652AB8}" type="presParOf" srcId="{46D72B2E-14F8-4219-A3FF-B42EB3DE6790}" destId="{48746092-7ACB-44BA-81C3-ACE83558417E}" srcOrd="7" destOrd="0" presId="urn:microsoft.com/office/officeart/2005/8/layout/orgChart1"/>
+    <dgm:cxn modelId="{08D0F54C-91DB-4E29-9D43-DDA9AA16BE9C}" type="presParOf" srcId="{48746092-7ACB-44BA-81C3-ACE83558417E}" destId="{46F66A6F-74F9-4A65-84BD-D5798335692C}" srcOrd="0" destOrd="0" presId="urn:microsoft.com/office/officeart/2005/8/layout/orgChart1"/>
+    <dgm:cxn modelId="{99A7DC54-F8A1-4626-8E99-22880797C46A}" type="presParOf" srcId="{46F66A6F-74F9-4A65-84BD-D5798335692C}" destId="{3EC39DA9-8C1B-4940-A2F9-60CF9C2301D3}" srcOrd="0" destOrd="0" presId="urn:microsoft.com/office/officeart/2005/8/layout/orgChart1"/>
+    <dgm:cxn modelId="{8AEFB9B4-ACB9-4552-9263-ED70C6600D03}" type="presParOf" srcId="{46F66A6F-74F9-4A65-84BD-D5798335692C}" destId="{FC8DBE91-3068-4569-8576-5FA8A54CAD98}" srcOrd="1" destOrd="0" presId="urn:microsoft.com/office/officeart/2005/8/layout/orgChart1"/>
+    <dgm:cxn modelId="{E43A364F-A56E-4FBF-AC34-F2ADE113E61B}" type="presParOf" srcId="{48746092-7ACB-44BA-81C3-ACE83558417E}" destId="{62186E18-2E25-4E31-B4E4-D38DF7AE4725}" srcOrd="1" destOrd="0" presId="urn:microsoft.com/office/officeart/2005/8/layout/orgChart1"/>
+    <dgm:cxn modelId="{526F63D5-66E8-4AC1-948B-693154C82A49}" type="presParOf" srcId="{48746092-7ACB-44BA-81C3-ACE83558417E}" destId="{0289CAF9-54F5-4F60-9E34-712E4303D202}" srcOrd="2" destOrd="0" presId="urn:microsoft.com/office/officeart/2005/8/layout/orgChart1"/>
+    <dgm:cxn modelId="{E19F504C-0C0B-45F5-B635-108331004423}" type="presParOf" srcId="{14811E70-0598-426F-AB61-B70DF46DB329}" destId="{208D8589-E776-42BA-8605-E1D45B0BB11A}" srcOrd="2" destOrd="0" presId="urn:microsoft.com/office/officeart/2005/8/layout/orgChart1"/>
+    <dgm:cxn modelId="{E6541D26-097F-407B-A3ED-C7BCCFE04F1A}" type="presParOf" srcId="{D19293B1-0547-48CD-8E85-CBE4FCDFE012}" destId="{299A7952-7340-4284-BD7E-B7003A0A605C}" srcOrd="1" destOrd="0" presId="urn:microsoft.com/office/officeart/2005/8/layout/orgChart1"/>
+    <dgm:cxn modelId="{61CF1847-A9FC-4414-AB80-4F2A265F7C5E}" type="presParOf" srcId="{299A7952-7340-4284-BD7E-B7003A0A605C}" destId="{B33DA39F-D675-432B-BC41-DAFE49D86319}" srcOrd="0" destOrd="0" presId="urn:microsoft.com/office/officeart/2005/8/layout/orgChart1"/>
+    <dgm:cxn modelId="{F3403885-F51B-4DF1-998C-897AD6A7E27A}" type="presParOf" srcId="{B33DA39F-D675-432B-BC41-DAFE49D86319}" destId="{0DCC6A88-98FF-4517-A8D5-E3D10C27511E}" srcOrd="0" destOrd="0" presId="urn:microsoft.com/office/officeart/2005/8/layout/orgChart1"/>
+    <dgm:cxn modelId="{09830F1E-4844-4368-9872-BF7E79039DA3}" type="presParOf" srcId="{B33DA39F-D675-432B-BC41-DAFE49D86319}" destId="{BB58D716-F51E-488E-81BB-3CF093E4F5C5}" srcOrd="1" destOrd="0" presId="urn:microsoft.com/office/officeart/2005/8/layout/orgChart1"/>
+    <dgm:cxn modelId="{D75F3988-C986-4D6F-94A8-02F77681B2CF}" type="presParOf" srcId="{299A7952-7340-4284-BD7E-B7003A0A605C}" destId="{D0466463-DCDE-441A-8259-DD1392FA18A8}" srcOrd="1" destOrd="0" presId="urn:microsoft.com/office/officeart/2005/8/layout/orgChart1"/>
+    <dgm:cxn modelId="{F331150E-5430-4E9D-AABD-BEC1E4D1C19E}" type="presParOf" srcId="{299A7952-7340-4284-BD7E-B7003A0A605C}" destId="{A85A06D7-24BD-4BB8-8D65-20FDEFB860F1}" srcOrd="2" destOrd="0" presId="urn:microsoft.com/office/officeart/2005/8/layout/orgChart1"/>
   </dgm:cxnLst>
   <dgm:bg/>
   <dgm:whole/>
@@ -27269,7 +27764,7 @@
 </file>
 
 <file path=customXml/itemProps1.xml><?xml version="1.0" encoding="utf-8"?>
-<ds:datastoreItem xmlns:ds="http://schemas.openxmlformats.org/officeDocument/2006/customXml" ds:itemID="{606031D1-6052-4CC0-AB26-10E1ED8AF371}">
+<ds:datastoreItem xmlns:ds="http://schemas.openxmlformats.org/officeDocument/2006/customXml" ds:itemID="{5316DDF4-32E4-42DB-B243-4B86C6C64DB7}">
   <ds:schemaRefs>
     <ds:schemaRef ds:uri="http://schemas.openxmlformats.org/officeDocument/2006/bibliography"/>
   </ds:schemaRefs>

</xml_diff>